<commit_message>
Revised abstract and introduction.
</commit_message>
<xml_diff>
--- a/A target and two drugs for SARS-CoV-2 found by paralog search.docx
+++ b/A target and two drugs for SARS-CoV-2 found by paralog search.docx
@@ -64,13 +64,19 @@
         <w:spacing w:line="480" w:lineRule="auto"/>
       </w:pPr>
       <w:r>
-        <w:t xml:space="preserve">Using a paralog search pipeline, the author searched the ChEMBL 25 database, screening targets in it against the SARS-CoV-2 genome and found a high scoring target that has </w:t>
-      </w:r>
-      <w:r>
-        <w:t>three</w:t>
-      </w:r>
-      <w:r>
-        <w:t xml:space="preserve"> known drugs.  </w:t>
+        <w:t xml:space="preserve">Using a paralog search pipeline, the author searched the ChEMBL 25 database, screening targets in it against the SARS-CoV-2 genome </w:t>
+      </w:r>
+      <w:r>
+        <w:t>finding a target that has an identical</w:t>
+      </w:r>
+      <w:r>
+        <w:t xml:space="preserve"> </w:t>
+      </w:r>
+      <w:r>
+        <w:t xml:space="preserve">target sequence. </w:t>
+      </w:r>
+      <w:r>
+        <w:t xml:space="preserve">  The the target, RNA polymerase, was found to have 100% identity with a gene in the viral genome of SARS-CoV-2.</w:t>
       </w:r>
     </w:p>
     <w:p>
@@ -78,18 +84,22 @@
         <w:spacing w:line="480" w:lineRule="auto"/>
       </w:pPr>
       <w:r>
-        <w:t>The the target, RNA polymerase, was found to have 100% identity with a gene in the viral genome of SARS-CoV-2.</w:t>
-      </w:r>
-    </w:p>
-    <w:p>
-      <w:pPr>
-        <w:spacing w:line="480" w:lineRule="auto"/>
-      </w:pPr>
+        <w:t xml:space="preserve">Three known drugs in the ChEMBL 25 database are associated with the target that was identified.  </w:t>
+      </w:r>
       <w:r>
         <w:t xml:space="preserve">Two </w:t>
       </w:r>
       <w:r>
-        <w:t>drugs associated with this ChEMBL 25 database target showed high binding affinity in docking simulations, validating them as promising drug candidates to treat SARS-CoV-2.</w:t>
+        <w:t xml:space="preserve">of those </w:t>
+      </w:r>
+      <w:r>
+        <w:t xml:space="preserve">drugs </w:t>
+      </w:r>
+      <w:r>
+        <w:t xml:space="preserve"> </w:t>
+      </w:r>
+      <w:r>
+        <w:t>showed high binding affinity in docking simulations, validating them as promising drug candidates to treat SARS-CoV-2.</w:t>
       </w:r>
     </w:p>
     <w:p/>
@@ -107,6 +117,395 @@
         <w:t>Introduction</w:t>
       </w:r>
     </w:p>
+    <w:p>
+      <w:pPr>
+        <w:spacing w:line="480" w:lineRule="auto"/>
+      </w:pPr>
+      <w:r>
+        <w:t xml:space="preserve">SARS-CoV-2, also known as COVID-19, is a virus that causes flu like symptoms including respiratory distress, in many cases requiring respirators to maintain oxygenation in patients.  It is highly contagious, and is currently causing pandemic infection, with a fatality rate estimated between 2% and 3% </w:t>
+      </w:r>
+      <w:r>
+        <w:fldChar w:fldCharType="begin"/>
+      </w:r>
+      <w:r>
+        <w:instrText xml:space="preserve"> ADDIN EN.CITE &lt;EndNote&gt;&lt;Cite&gt;&lt;Year&gt;2020&lt;/Year&gt;&lt;RecNum&gt;67&lt;/RecNum&gt;&lt;DisplayText&gt;[1]&lt;/DisplayText&gt;&lt;record&gt;&lt;rec-number&gt;67&lt;/rec-number&gt;&lt;foreign-keys&gt;&lt;key app="EN" db-id="s55a2z5drd9zfle9a0uxsse802tr5s9rdxsp" timestamp="1585249658"&gt;67&lt;/key&gt;&lt;/foreign-keys&gt;&lt;ref-type name="Journal Article"&gt;17&lt;/ref-type&gt;&lt;contributors&gt;&lt;/contributors&gt;&lt;titles&gt;&lt;title&gt;Early Release - Case-Fatality Risk Estimates for COVID-19 Calculated by Using a Lag Time for Fatality - Volume 26, Number 6—June 2020 - Emerging Infectious Diseases journal - CDC&lt;/title&gt;&lt;/titles&gt;&lt;keywords&gt;&lt;keyword&gt;2019 novel coronavirus disease, case fatality risk, case-fatality risk, coronaviruses, COVID-19, pandemic, respiratory diseases, SARS-CoV-2, severe acute respiratory syndrome coronavirus 2, viruses, zoonoses&lt;/keyword&gt;&lt;/keywords&gt;&lt;dates&gt;&lt;year&gt;2020&lt;/year&gt;&lt;pub-dates&gt;&lt;date&gt;March 13, 2020&lt;/date&gt;&lt;/pub-dates&gt;&lt;/dates&gt;&lt;urls&gt;&lt;related-urls&gt;&lt;url&gt;https://wwwnc.cdc.gov/eid/article/26/6/20-0320_article&lt;/url&gt;&lt;/related-urls&gt;&lt;/urls&gt;&lt;/record&gt;&lt;/Cite&gt;&lt;/EndNote&gt;</w:instrText>
+      </w:r>
+      <w:r>
+        <w:fldChar w:fldCharType="separate"/>
+      </w:r>
+      <w:r>
+        <w:rPr>
+          <w:noProof/>
+        </w:rPr>
+        <w:t>[1]</w:t>
+      </w:r>
+      <w:r>
+        <w:fldChar w:fldCharType="end"/>
+      </w:r>
+      <w:r>
+        <w:t xml:space="preserve">.  Persons over 60 have may have much higher fatality rates </w:t>
+      </w:r>
+      <w:r>
+        <w:fldChar w:fldCharType="begin"/>
+      </w:r>
+      <w:r>
+        <w:instrText xml:space="preserve"> ADDIN EN.CITE &lt;EndNote&gt;&lt;Cite&gt;&lt;Year&gt;2020&lt;/Year&gt;&lt;RecNum&gt;68&lt;/RecNum&gt;&lt;DisplayText&gt;[2]&lt;/DisplayText&gt;&lt;record&gt;&lt;rec-number&gt;68&lt;/rec-number&gt;&lt;foreign-keys&gt;&lt;key app="EN" db-id="s55a2z5drd9zfle9a0uxsse802tr5s9rdxsp" timestamp="1585249866"&gt;68&lt;/key&gt;&lt;/foreign-keys&gt;&lt;ref-type name="Journal Article"&gt;17&lt;/ref-type&gt;&lt;contributors&gt;&lt;/contributors&gt;&lt;titles&gt;&lt;title&gt;Coronavirus Age, Sex, Demographics (COVID-19) - Worldometer&lt;/title&gt;&lt;/titles&gt;&lt;dates&gt;&lt;year&gt;2020&lt;/year&gt;&lt;/dates&gt;&lt;urls&gt;&lt;related-urls&gt;&lt;url&gt;https://www.worldometers.info/coronavirus/coronavirus-age-sex-demographics/&lt;/url&gt;&lt;/related-urls&gt;&lt;/urls&gt;&lt;/record&gt;&lt;/Cite&gt;&lt;/EndNote&gt;</w:instrText>
+      </w:r>
+      <w:r>
+        <w:fldChar w:fldCharType="separate"/>
+      </w:r>
+      <w:r>
+        <w:rPr>
+          <w:noProof/>
+        </w:rPr>
+        <w:t>[2]</w:t>
+      </w:r>
+      <w:r>
+        <w:fldChar w:fldCharType="end"/>
+      </w:r>
+      <w:r>
+        <w:t>.</w:t>
+      </w:r>
+    </w:p>
+    <w:p>
+      <w:pPr>
+        <w:spacing w:line="480" w:lineRule="auto"/>
+      </w:pPr>
+      <w:r>
+        <w:t xml:space="preserve">A target repurposing strategy can provide drugs more quickly and cheaply than creating new drugs and finding new targets </w:t>
+      </w:r>
+      <w:r>
+        <w:fldChar w:fldCharType="begin"/>
+      </w:r>
+      <w:r>
+        <w:instrText xml:space="preserve"> ADDIN EN.CITE &lt;EndNote&gt;&lt;Cite&gt;&lt;Author&gt;Pollastri&lt;/Author&gt;&lt;Year&gt;2011&lt;/Year&gt;&lt;RecNum&gt;123&lt;/RecNum&gt;&lt;DisplayText&gt;[3]&lt;/DisplayText&gt;&lt;record&gt;&lt;rec-number&gt;123&lt;/rec-number&gt;&lt;foreign-keys&gt;&lt;key app="EN" db-id="s55a2z5drd9zfle9a0uxsse802tr5s9rdxsp" timestamp="1591124235"&gt;123&lt;/key&gt;&lt;/foreign-keys&gt;&lt;ref-type name="Journal Article"&gt;17&lt;/ref-type&gt;&lt;contributors&gt;&lt;authors&gt;&lt;author&gt;Pollastri, M. P.&lt;/author&gt;&lt;author&gt;Campbell, R. K.&lt;/author&gt;&lt;/authors&gt;&lt;/contributors&gt;&lt;auth-address&gt;Northeastern University, Department of Chemistry and Chemical Biology, Hurtig 102, 360 Huntington Avenue, Boston, MA 02115, USAThe Josephine Bay Paul Center in Molecular Biology and Evolution, The Marine Biological Laboratory, 7 MBL Street, Woods Hole, MA 02543, USA&lt;/auth-address&gt;&lt;titles&gt;&lt;title&gt;Target repurposing for neglected diseases&lt;/title&gt;&lt;secondary-title&gt;Future Med Chem&lt;/secondary-title&gt;&lt;/titles&gt;&lt;periodical&gt;&lt;full-title&gt;Future Med Chem&lt;/full-title&gt;&lt;/periodical&gt;&lt;pages&gt;1307-15&lt;/pages&gt;&lt;volume&gt;3&lt;/volume&gt;&lt;number&gt;10&lt;/number&gt;&lt;dates&gt;&lt;year&gt;2011&lt;/year&gt;&lt;pub-dates&gt;&lt;date&gt;Aug&lt;/date&gt;&lt;/pub-dates&gt;&lt;/dates&gt;&lt;isbn&gt;1756-8919 (Print)1756-8927 (Electronic)&lt;/isbn&gt;&lt;accession-num&gt;21859304&lt;/accession-num&gt;&lt;urls&gt;&lt;related-urls&gt;&lt;url&gt;http://dx.doi.org/10.4155/fmc.11.92&lt;/url&gt;&lt;/related-urls&gt;&lt;/urls&gt;&lt;custom2&gt;3160716&lt;/custom2&gt;&lt;electronic-resource-num&gt;10.4155/fmc.11.92&lt;/electronic-resource-num&gt;&lt;language&gt;eng&lt;/language&gt;&lt;/record&gt;&lt;/Cite&gt;&lt;/EndNote&gt;</w:instrText>
+      </w:r>
+      <w:r>
+        <w:fldChar w:fldCharType="separate"/>
+      </w:r>
+      <w:r>
+        <w:rPr>
+          <w:noProof/>
+        </w:rPr>
+        <w:t>[3]</w:t>
+      </w:r>
+      <w:r>
+        <w:fldChar w:fldCharType="end"/>
+      </w:r>
+      <w:r>
+        <w:t>.  This strategy can produce treatments to ameliorate the disease until a vaccine becomes available, or in addition to the vaccine.</w:t>
+      </w:r>
+    </w:p>
+    <w:p>
+      <w:pPr>
+        <w:spacing w:line="480" w:lineRule="auto"/>
+      </w:pPr>
+      <w:r>
+        <w:t xml:space="preserve">ChEMBL provides a downloadable database that includes drug targets and drug information for those targets, as well as amino acid sequences of the protein targets </w:t>
+      </w:r>
+      <w:r>
+        <w:fldChar w:fldCharType="begin"/>
+      </w:r>
+      <w:r>
+        <w:instrText xml:space="preserve"> ADDIN EN.CITE &lt;EndNote&gt;&lt;Cite&gt;&lt;Author&gt;Gaulton&lt;/Author&gt;&lt;Year&gt;2017&lt;/Year&gt;&lt;RecNum&gt;2&lt;/RecNum&gt;&lt;DisplayText&gt;[4]&lt;/DisplayText&gt;&lt;record&gt;&lt;rec-number&gt;2&lt;/rec-number&gt;&lt;foreign-keys&gt;&lt;key app="EN" db-id="s55a2z5drd9zfle9a0uxsse802tr5s9rdxsp" timestamp="1584475685"&gt;2&lt;/key&gt;&lt;/foreign-keys&gt;&lt;ref-type name="Journal Article"&gt;17&lt;/ref-type&gt;&lt;contributors&gt;&lt;authors&gt;&lt;author&gt;Gaulton, A.&lt;/author&gt;&lt;author&gt;Hersey, A.&lt;/author&gt;&lt;author&gt;Nowotka, M.&lt;/author&gt;&lt;author&gt;Bento, A. P.&lt;/author&gt;&lt;author&gt;Chambers, J.&lt;/author&gt;&lt;author&gt;Mendez, D.&lt;/author&gt;&lt;author&gt;Mutowo, P.&lt;/author&gt;&lt;author&gt;Atkinson, F.&lt;/author&gt;&lt;author&gt;Bellis, L. J.&lt;/author&gt;&lt;author&gt;Cibrián-Uhalte, E.&lt;/author&gt;&lt;author&gt;Davies, M.&lt;/author&gt;&lt;author&gt;Dedman, N.&lt;/author&gt;&lt;author&gt;Karlsson, A.&lt;/author&gt;&lt;author&gt;Magariños, M. P.&lt;/author&gt;&lt;author&gt;Overington, J. P.&lt;/author&gt;&lt;author&gt;Papadatos, G.&lt;/author&gt;&lt;author&gt;Smit, I.&lt;/author&gt;&lt;author&gt;Leach, A. R.&lt;/author&gt;&lt;/authors&gt;&lt;/contributors&gt;&lt;auth-address&gt;European Molecular Biology Laboratory, European Bioinformatics Institute, Wellcome Genome Campus, Hinxton, Cambridgeshire CB10 1SD, UK&lt;/auth-address&gt;&lt;titles&gt;&lt;title&gt;The ChEMBL database in 2017&lt;/title&gt;&lt;secondary-title&gt;Nucleic Acids Res&lt;/secondary-title&gt;&lt;/titles&gt;&lt;periodical&gt;&lt;full-title&gt;Nucleic Acids Res&lt;/full-title&gt;&lt;/periodical&gt;&lt;pages&gt;D945-54&lt;/pages&gt;&lt;volume&gt;45&lt;/volume&gt;&lt;number&gt;Database issue&lt;/number&gt;&lt;dates&gt;&lt;year&gt;2017&lt;/year&gt;&lt;pub-dates&gt;&lt;date&gt;Jan 04&lt;/date&gt;&lt;/pub-dates&gt;&lt;/dates&gt;&lt;isbn&gt;0305-1048 (Print)1362-4962 (Electronic)&lt;/isbn&gt;&lt;accession-num&gt;27899562&lt;/accession-num&gt;&lt;urls&gt;&lt;related-urls&gt;&lt;url&gt;http://dx.doi.org/10.1093/nar/gkw1074&lt;/url&gt;&lt;/related-urls&gt;&lt;/urls&gt;&lt;custom2&gt;5210557&lt;/custom2&gt;&lt;electronic-resource-num&gt;10.1093/nar/gkw1074&lt;/electronic-resource-num&gt;&lt;language&gt;eng&lt;/language&gt;&lt;/record&gt;&lt;/Cite&gt;&lt;/EndNote&gt;</w:instrText>
+      </w:r>
+      <w:r>
+        <w:fldChar w:fldCharType="separate"/>
+      </w:r>
+      <w:r>
+        <w:rPr>
+          <w:noProof/>
+        </w:rPr>
+        <w:t>[4]</w:t>
+      </w:r>
+      <w:r>
+        <w:fldChar w:fldCharType="end"/>
+      </w:r>
+      <w:r>
+        <w:t xml:space="preserve">.  Drug targets tend to be proteins that are important enough to the organism to which they belong that they tend to be conserved </w:t>
+      </w:r>
+      <w:r>
+        <w:fldChar w:fldCharType="begin"/>
+      </w:r>
+      <w:r>
+        <w:instrText xml:space="preserve"> ADDIN EN.CITE &lt;EndNote&gt;&lt;Cite&gt;&lt;Author&gt;Lv&lt;/Author&gt;&lt;Year&gt;2016&lt;/Year&gt;&lt;RecNum&gt;63&lt;/RecNum&gt;&lt;DisplayText&gt;[5]&lt;/DisplayText&gt;&lt;record&gt;&lt;rec-number&gt;63&lt;/rec-number&gt;&lt;foreign-keys&gt;&lt;key app="EN" db-id="s55a2z5drd9zfle9a0uxsse802tr5s9rdxsp" timestamp="1585247210"&gt;63&lt;/key&gt;&lt;/foreign-keys&gt;&lt;ref-type name="Book Section"&gt;5&lt;/ref-type&gt;&lt;contributors&gt;&lt;authors&gt;&lt;author&gt;Lv, W.&lt;/author&gt;&lt;author&gt;Xu, Y.&lt;/author&gt;&lt;author&gt;Guo, Y.&lt;/author&gt;&lt;author&gt;Yu, Z.&lt;/author&gt;&lt;author&gt;Feng, G.&lt;/author&gt;&lt;author&gt;Liu, P.&lt;/author&gt;&lt;author&gt;Luan, M.&lt;/author&gt;&lt;author&gt;Zhu, H.&lt;/author&gt;&lt;author&gt;Liu, G.&lt;/author&gt;&lt;author&gt;Zhang, M.&lt;/author&gt;&lt;author&gt;Lv, H.&lt;/author&gt;&lt;author&gt;Duan, L.&lt;/author&gt;&lt;author&gt;Shang, Z.&lt;/author&gt;&lt;author&gt;Li, J.&lt;/author&gt;&lt;author&gt;Jiang, Y.&lt;/author&gt;&lt;author&gt;Zhang, R.&lt;/author&gt;&lt;/authors&gt;&lt;/contributors&gt;&lt;auth-address&gt;College of Bioinformatics Science and Technology, Harbin Medical University, Harbin, ChinaDepartment of Radiology, Second Affiliated Hospital, Harbin Medical University, Harbin, ChinaGenome Analysis Laboratory, Tianjin Institute of Industrial Biotechnology, Chinese Academy of Sciences, Tianjin, China&lt;/auth-address&gt;&lt;titles&gt;&lt;title&gt;The drug target genes show higher evolutionary conservation than non-target genes&lt;/title&gt;&lt;secondary-title&gt;Oncotarget&lt;/secondary-title&gt;&lt;/titles&gt;&lt;pages&gt;4961-71&lt;/pages&gt;&lt;volume&gt;7&lt;/volume&gt;&lt;number&gt;4&lt;/number&gt;&lt;dates&gt;&lt;year&gt;2016&lt;/year&gt;&lt;/dates&gt;&lt;isbn&gt;1949-2553 (Electronic)&lt;/isbn&gt;&lt;accession-num&gt;26716901&lt;/accession-num&gt;&lt;urls&gt;&lt;related-urls&gt;&lt;url&gt;http://dx.doi.org/10.18632/oncotarget.6755&lt;/url&gt;&lt;/related-urls&gt;&lt;/urls&gt;&lt;electronic-resource-num&gt;10.18632/oncotarget.6755&lt;/electronic-resource-num&gt;&lt;language&gt;eng&lt;/language&gt;&lt;/record&gt;&lt;/Cite&gt;&lt;/EndNote&gt;</w:instrText>
+      </w:r>
+      <w:r>
+        <w:fldChar w:fldCharType="separate"/>
+      </w:r>
+      <w:r>
+        <w:rPr>
+          <w:noProof/>
+        </w:rPr>
+        <w:t>[5]</w:t>
+      </w:r>
+      <w:r>
+        <w:fldChar w:fldCharType="end"/>
+      </w:r>
+      <w:r>
+        <w:t xml:space="preserve">.  </w:t>
+      </w:r>
+    </w:p>
+    <w:p>
+      <w:pPr>
+        <w:spacing w:line="480" w:lineRule="auto"/>
+      </w:pPr>
+      <w:r>
+        <w:t xml:space="preserve">Using a paralog search pipeline, the author searched the ChEMBL 25 database, screening targets in it against the SARS-CoV-2 genome and found a high scoring target that has three known drugs </w:t>
+      </w:r>
+      <w:r>
+        <w:fldChar w:fldCharType="begin">
+          <w:fldData xml:space="preserve">PEVuZE5vdGU+PENpdGU+PEF1dGhvcj5HYXVsdG9uPC9BdXRob3I+PFllYXI+MjAxMjwvWWVhcj48
+UmVjTnVtPjE8L1JlY051bT48RGlzcGxheVRleHQ+WzQsIDZdPC9EaXNwbGF5VGV4dD48cmVjb3Jk
+PjxyZWMtbnVtYmVyPjE8L3JlYy1udW1iZXI+PGZvcmVpZ24ta2V5cz48a2V5IGFwcD0iRU4iIGRi
+LWlkPSJzNTVhMno1ZHJkOXpmbGU5YTB1eHNzZTgwMnRyNXM5cmR4c3AiIHRpbWVzdGFtcD0iMTU4
+NDQ3Mzg4MyI+MTwva2V5PjwvZm9yZWlnbi1rZXlzPjxyZWYtdHlwZSBuYW1lPSJKb3VybmFsIEFy
+dGljbGUiPjE3PC9yZWYtdHlwZT48Y29udHJpYnV0b3JzPjxhdXRob3JzPjxhdXRob3I+R2F1bHRv
+biwgQS48L2F1dGhvcj48YXV0aG9yPkJlbGxpcywgTC4gSi48L2F1dGhvcj48YXV0aG9yPkJlbnRv
+LCBBLiBQLjwvYXV0aG9yPjxhdXRob3I+Q2hhbWJlcnMsIEouPC9hdXRob3I+PGF1dGhvcj5EYXZp
+ZXMsIE0uPC9hdXRob3I+PGF1dGhvcj5IZXJzZXksIEEuPC9hdXRob3I+PGF1dGhvcj5MaWdodCwg
+WS48L2F1dGhvcj48YXV0aG9yPk1jR2xpbmNoZXksIFMuPC9hdXRob3I+PGF1dGhvcj5NaWNoYWxv
+dmljaCwgRC48L2F1dGhvcj48YXV0aG9yPkFsLUxhemlrYW5pLCBCLjwvYXV0aG9yPjxhdXRob3I+
+T3ZlcmluZ3RvbiwgSi4gUC48L2F1dGhvcj48L2F1dGhvcnM+PC9jb250cmlidXRvcnM+PGF1dGgt
+YWRkcmVzcz5FTUJMLUV1cm9wZWFuIEJpb2luZm9ybWF0aWNzIEluc3RpdHV0ZSwgV2VsbGNvbWUg
+VHJ1c3QgR2Vub21lIENhbXB1cywgSGlueHRvbiwgQ2FtYnJpZGdlc2hpcmUgQ0IxMCAxU0QsIFVL
+LjwvYXV0aC1hZGRyZXNzPjx0aXRsZXM+PHRpdGxlPkNoRU1CTDogYSBsYXJnZS1zY2FsZSBiaW9h
+Y3Rpdml0eSBkYXRhYmFzZSBmb3IgZHJ1ZyBkaXNjb3Zlcnk8L3RpdGxlPjxzZWNvbmRhcnktdGl0
+bGU+TnVjbGVpYyBBY2lkcyBSZXM8L3NlY29uZGFyeS10aXRsZT48L3RpdGxlcz48cGVyaW9kaWNh
+bD48ZnVsbC10aXRsZT5OdWNsZWljIEFjaWRzIFJlczwvZnVsbC10aXRsZT48L3BlcmlvZGljYWw+
+PHBhZ2VzPkQxMTAwLTc8L3BhZ2VzPjx2b2x1bWU+NDA8L3ZvbHVtZT48bnVtYmVyPkRhdGFiYXNl
+IGlzc3VlPC9udW1iZXI+PGVkaXRpb24+MjAxMS8wOS8yOTwvZWRpdGlvbj48a2V5d29yZHM+PGtl
+eXdvcmQ+KkRhdGFiYXNlcywgRmFjdHVhbDwva2V5d29yZD48a2V5d29yZD5EYXRhYmFzZXMsIFBy
+b3RlaW48L2tleXdvcmQ+PGtleXdvcmQ+KkRydWcgRGlzY292ZXJ5PC9rZXl3b3JkPjxrZXl3b3Jk
+Pkh1bWFuczwva2V5d29yZD48a2V5d29yZD5QaGFybWFjZXV0aWNhbCBQcmVwYXJhdGlvbnMvY2hl
+bWlzdHJ5PC9rZXl3b3JkPjxrZXl3b3JkPlByb3RlaW5zL2NoZW1pc3RyeS9tZXRhYm9saXNtPC9r
+ZXl3b3JkPjxrZXl3b3JkPlVzZXItQ29tcHV0ZXIgSW50ZXJmYWNlPC9rZXl3b3JkPjwva2V5d29y
+ZHM+PGRhdGVzPjx5ZWFyPjIwMTI8L3llYXI+PHB1Yi1kYXRlcz48ZGF0ZT5KYW48L2RhdGU+PC9w
+dWItZGF0ZXM+PC9kYXRlcz48aXNibj4wMzA1LTEwNDg8L2lzYm4+PGFjY2Vzc2lvbi1udW0+MjE5
+NDg1OTQ8L2FjY2Vzc2lvbi1udW0+PHVybHM+PHJlbGF0ZWQtdXJscz48dXJsPmh0dHA6Ly9keC5k
+b2kub3JnLzEwLjEwOTMvbmFyL2drcjc3NzwvdXJsPjwvcmVsYXRlZC11cmxzPjwvdXJscz48Y3Vz
+dG9tMj5QTUMzMjQ1MTc1PC9jdXN0b20yPjxlbGVjdHJvbmljLXJlc291cmNlLW51bT4xMC4xMDkz
+L25hci9na3I3Nzc8L2VsZWN0cm9uaWMtcmVzb3VyY2UtbnVtPjxyZW1vdGUtZGF0YWJhc2UtcHJv
+dmlkZXI+TkxNPC9yZW1vdGUtZGF0YWJhc2UtcHJvdmlkZXI+PGxhbmd1YWdlPmVuZzwvbGFuZ3Vh
+Z2U+PC9yZWNvcmQ+PC9DaXRlPjxDaXRlPjxBdXRob3I+R2F1bHRvbjwvQXV0aG9yPjxZZWFyPjIw
+MTc8L1llYXI+PFJlY051bT4yPC9SZWNOdW0+PHJlY29yZD48cmVjLW51bWJlcj4yPC9yZWMtbnVt
+YmVyPjxmb3JlaWduLWtleXM+PGtleSBhcHA9IkVOIiBkYi1pZD0iczU1YTJ6NWRyZDl6ZmxlOWEw
+dXhzc2U4MDJ0cjVzOXJkeHNwIiB0aW1lc3RhbXA9IjE1ODQ0NzU2ODUiPjI8L2tleT48L2ZvcmVp
+Z24ta2V5cz48cmVmLXR5cGUgbmFtZT0iSm91cm5hbCBBcnRpY2xlIj4xNzwvcmVmLXR5cGU+PGNv
+bnRyaWJ1dG9ycz48YXV0aG9ycz48YXV0aG9yPkdhdWx0b24sIEEuPC9hdXRob3I+PGF1dGhvcj5I
+ZXJzZXksIEEuPC9hdXRob3I+PGF1dGhvcj5Ob3dvdGthLCBNLjwvYXV0aG9yPjxhdXRob3I+QmVu
+dG8sIEEuIFAuPC9hdXRob3I+PGF1dGhvcj5DaGFtYmVycywgSi48L2F1dGhvcj48YXV0aG9yPk1l
+bmRleiwgRC48L2F1dGhvcj48YXV0aG9yPk11dG93bywgUC48L2F1dGhvcj48YXV0aG9yPkF0a2lu
+c29uLCBGLjwvYXV0aG9yPjxhdXRob3I+QmVsbGlzLCBMLiBKLjwvYXV0aG9yPjxhdXRob3I+Q2li
+cmnDoW4tVWhhbHRlLCBFLjwvYXV0aG9yPjxhdXRob3I+RGF2aWVzLCBNLjwvYXV0aG9yPjxhdXRo
+b3I+RGVkbWFuLCBOLjwvYXV0aG9yPjxhdXRob3I+S2FybHNzb24sIEEuPC9hdXRob3I+PGF1dGhv
+cj5NYWdhcmnDsW9zLCBNLiBQLjwvYXV0aG9yPjxhdXRob3I+T3ZlcmluZ3RvbiwgSi4gUC48L2F1
+dGhvcj48YXV0aG9yPlBhcGFkYXRvcywgRy48L2F1dGhvcj48YXV0aG9yPlNtaXQsIEkuPC9hdXRo
+b3I+PGF1dGhvcj5MZWFjaCwgQS4gUi48L2F1dGhvcj48L2F1dGhvcnM+PC9jb250cmlidXRvcnM+
+PGF1dGgtYWRkcmVzcz5FdXJvcGVhbiBNb2xlY3VsYXIgQmlvbG9neSBMYWJvcmF0b3J5LCBFdXJv
+cGVhbiBCaW9pbmZvcm1hdGljcyBJbnN0aXR1dGUsIFdlbGxjb21lIEdlbm9tZSBDYW1wdXMsIEhp
+bnh0b24sIENhbWJyaWRnZXNoaXJlIENCMTAgMVNELCBVSzwvYXV0aC1hZGRyZXNzPjx0aXRsZXM+
+PHRpdGxlPlRoZSBDaEVNQkwgZGF0YWJhc2UgaW4gMjAxNzwvdGl0bGU+PHNlY29uZGFyeS10aXRs
+ZT5OdWNsZWljIEFjaWRzIFJlczwvc2Vjb25kYXJ5LXRpdGxlPjwvdGl0bGVzPjxwZXJpb2RpY2Fs
+PjxmdWxsLXRpdGxlPk51Y2xlaWMgQWNpZHMgUmVzPC9mdWxsLXRpdGxlPjwvcGVyaW9kaWNhbD48
+cGFnZXM+RDk0NS01NDwvcGFnZXM+PHZvbHVtZT40NTwvdm9sdW1lPjxudW1iZXI+RGF0YWJhc2Ug
+aXNzdWU8L251bWJlcj48ZGF0ZXM+PHllYXI+MjAxNzwveWVhcj48cHViLWRhdGVzPjxkYXRlPkph
+biAwNDwvZGF0ZT48L3B1Yi1kYXRlcz48L2RhdGVzPjxpc2JuPjAzMDUtMTA0OCAoUHJpbnQpMTM2
+Mi00OTYyIChFbGVjdHJvbmljKTwvaXNibj48YWNjZXNzaW9uLW51bT4yNzg5OTU2MjwvYWNjZXNz
+aW9uLW51bT48dXJscz48cmVsYXRlZC11cmxzPjx1cmw+aHR0cDovL2R4LmRvaS5vcmcvMTAuMTA5
+My9uYXIvZ2t3MTA3NDwvdXJsPjwvcmVsYXRlZC11cmxzPjwvdXJscz48Y3VzdG9tMj41MjEwNTU3
+PC9jdXN0b20yPjxlbGVjdHJvbmljLXJlc291cmNlLW51bT4xMC4xMDkzL25hci9na3cxMDc0PC9l
+bGVjdHJvbmljLXJlc291cmNlLW51bT48bGFuZ3VhZ2U+ZW5nPC9sYW5ndWFnZT48L3JlY29yZD48
+L0NpdGU+PC9FbmROb3RlPgB=
+</w:fldData>
+        </w:fldChar>
+      </w:r>
+      <w:r>
+        <w:instrText xml:space="preserve"> ADDIN EN.CITE </w:instrText>
+      </w:r>
+      <w:r>
+        <w:fldChar w:fldCharType="begin">
+          <w:fldData xml:space="preserve">PEVuZE5vdGU+PENpdGU+PEF1dGhvcj5HYXVsdG9uPC9BdXRob3I+PFllYXI+MjAxMjwvWWVhcj48
+UmVjTnVtPjE8L1JlY051bT48RGlzcGxheVRleHQ+WzQsIDZdPC9EaXNwbGF5VGV4dD48cmVjb3Jk
+PjxyZWMtbnVtYmVyPjE8L3JlYy1udW1iZXI+PGZvcmVpZ24ta2V5cz48a2V5IGFwcD0iRU4iIGRi
+LWlkPSJzNTVhMno1ZHJkOXpmbGU5YTB1eHNzZTgwMnRyNXM5cmR4c3AiIHRpbWVzdGFtcD0iMTU4
+NDQ3Mzg4MyI+MTwva2V5PjwvZm9yZWlnbi1rZXlzPjxyZWYtdHlwZSBuYW1lPSJKb3VybmFsIEFy
+dGljbGUiPjE3PC9yZWYtdHlwZT48Y29udHJpYnV0b3JzPjxhdXRob3JzPjxhdXRob3I+R2F1bHRv
+biwgQS48L2F1dGhvcj48YXV0aG9yPkJlbGxpcywgTC4gSi48L2F1dGhvcj48YXV0aG9yPkJlbnRv
+LCBBLiBQLjwvYXV0aG9yPjxhdXRob3I+Q2hhbWJlcnMsIEouPC9hdXRob3I+PGF1dGhvcj5EYXZp
+ZXMsIE0uPC9hdXRob3I+PGF1dGhvcj5IZXJzZXksIEEuPC9hdXRob3I+PGF1dGhvcj5MaWdodCwg
+WS48L2F1dGhvcj48YXV0aG9yPk1jR2xpbmNoZXksIFMuPC9hdXRob3I+PGF1dGhvcj5NaWNoYWxv
+dmljaCwgRC48L2F1dGhvcj48YXV0aG9yPkFsLUxhemlrYW5pLCBCLjwvYXV0aG9yPjxhdXRob3I+
+T3ZlcmluZ3RvbiwgSi4gUC48L2F1dGhvcj48L2F1dGhvcnM+PC9jb250cmlidXRvcnM+PGF1dGgt
+YWRkcmVzcz5FTUJMLUV1cm9wZWFuIEJpb2luZm9ybWF0aWNzIEluc3RpdHV0ZSwgV2VsbGNvbWUg
+VHJ1c3QgR2Vub21lIENhbXB1cywgSGlueHRvbiwgQ2FtYnJpZGdlc2hpcmUgQ0IxMCAxU0QsIFVL
+LjwvYXV0aC1hZGRyZXNzPjx0aXRsZXM+PHRpdGxlPkNoRU1CTDogYSBsYXJnZS1zY2FsZSBiaW9h
+Y3Rpdml0eSBkYXRhYmFzZSBmb3IgZHJ1ZyBkaXNjb3Zlcnk8L3RpdGxlPjxzZWNvbmRhcnktdGl0
+bGU+TnVjbGVpYyBBY2lkcyBSZXM8L3NlY29uZGFyeS10aXRsZT48L3RpdGxlcz48cGVyaW9kaWNh
+bD48ZnVsbC10aXRsZT5OdWNsZWljIEFjaWRzIFJlczwvZnVsbC10aXRsZT48L3BlcmlvZGljYWw+
+PHBhZ2VzPkQxMTAwLTc8L3BhZ2VzPjx2b2x1bWU+NDA8L3ZvbHVtZT48bnVtYmVyPkRhdGFiYXNl
+IGlzc3VlPC9udW1iZXI+PGVkaXRpb24+MjAxMS8wOS8yOTwvZWRpdGlvbj48a2V5d29yZHM+PGtl
+eXdvcmQ+KkRhdGFiYXNlcywgRmFjdHVhbDwva2V5d29yZD48a2V5d29yZD5EYXRhYmFzZXMsIFBy
+b3RlaW48L2tleXdvcmQ+PGtleXdvcmQ+KkRydWcgRGlzY292ZXJ5PC9rZXl3b3JkPjxrZXl3b3Jk
+Pkh1bWFuczwva2V5d29yZD48a2V5d29yZD5QaGFybWFjZXV0aWNhbCBQcmVwYXJhdGlvbnMvY2hl
+bWlzdHJ5PC9rZXl3b3JkPjxrZXl3b3JkPlByb3RlaW5zL2NoZW1pc3RyeS9tZXRhYm9saXNtPC9r
+ZXl3b3JkPjxrZXl3b3JkPlVzZXItQ29tcHV0ZXIgSW50ZXJmYWNlPC9rZXl3b3JkPjwva2V5d29y
+ZHM+PGRhdGVzPjx5ZWFyPjIwMTI8L3llYXI+PHB1Yi1kYXRlcz48ZGF0ZT5KYW48L2RhdGU+PC9w
+dWItZGF0ZXM+PC9kYXRlcz48aXNibj4wMzA1LTEwNDg8L2lzYm4+PGFjY2Vzc2lvbi1udW0+MjE5
+NDg1OTQ8L2FjY2Vzc2lvbi1udW0+PHVybHM+PHJlbGF0ZWQtdXJscz48dXJsPmh0dHA6Ly9keC5k
+b2kub3JnLzEwLjEwOTMvbmFyL2drcjc3NzwvdXJsPjwvcmVsYXRlZC11cmxzPjwvdXJscz48Y3Vz
+dG9tMj5QTUMzMjQ1MTc1PC9jdXN0b20yPjxlbGVjdHJvbmljLXJlc291cmNlLW51bT4xMC4xMDkz
+L25hci9na3I3Nzc8L2VsZWN0cm9uaWMtcmVzb3VyY2UtbnVtPjxyZW1vdGUtZGF0YWJhc2UtcHJv
+dmlkZXI+TkxNPC9yZW1vdGUtZGF0YWJhc2UtcHJvdmlkZXI+PGxhbmd1YWdlPmVuZzwvbGFuZ3Vh
+Z2U+PC9yZWNvcmQ+PC9DaXRlPjxDaXRlPjxBdXRob3I+R2F1bHRvbjwvQXV0aG9yPjxZZWFyPjIw
+MTc8L1llYXI+PFJlY051bT4yPC9SZWNOdW0+PHJlY29yZD48cmVjLW51bWJlcj4yPC9yZWMtbnVt
+YmVyPjxmb3JlaWduLWtleXM+PGtleSBhcHA9IkVOIiBkYi1pZD0iczU1YTJ6NWRyZDl6ZmxlOWEw
+dXhzc2U4MDJ0cjVzOXJkeHNwIiB0aW1lc3RhbXA9IjE1ODQ0NzU2ODUiPjI8L2tleT48L2ZvcmVp
+Z24ta2V5cz48cmVmLXR5cGUgbmFtZT0iSm91cm5hbCBBcnRpY2xlIj4xNzwvcmVmLXR5cGU+PGNv
+bnRyaWJ1dG9ycz48YXV0aG9ycz48YXV0aG9yPkdhdWx0b24sIEEuPC9hdXRob3I+PGF1dGhvcj5I
+ZXJzZXksIEEuPC9hdXRob3I+PGF1dGhvcj5Ob3dvdGthLCBNLjwvYXV0aG9yPjxhdXRob3I+QmVu
+dG8sIEEuIFAuPC9hdXRob3I+PGF1dGhvcj5DaGFtYmVycywgSi48L2F1dGhvcj48YXV0aG9yPk1l
+bmRleiwgRC48L2F1dGhvcj48YXV0aG9yPk11dG93bywgUC48L2F1dGhvcj48YXV0aG9yPkF0a2lu
+c29uLCBGLjwvYXV0aG9yPjxhdXRob3I+QmVsbGlzLCBMLiBKLjwvYXV0aG9yPjxhdXRob3I+Q2li
+cmnDoW4tVWhhbHRlLCBFLjwvYXV0aG9yPjxhdXRob3I+RGF2aWVzLCBNLjwvYXV0aG9yPjxhdXRo
+b3I+RGVkbWFuLCBOLjwvYXV0aG9yPjxhdXRob3I+S2FybHNzb24sIEEuPC9hdXRob3I+PGF1dGhv
+cj5NYWdhcmnDsW9zLCBNLiBQLjwvYXV0aG9yPjxhdXRob3I+T3ZlcmluZ3RvbiwgSi4gUC48L2F1
+dGhvcj48YXV0aG9yPlBhcGFkYXRvcywgRy48L2F1dGhvcj48YXV0aG9yPlNtaXQsIEkuPC9hdXRo
+b3I+PGF1dGhvcj5MZWFjaCwgQS4gUi48L2F1dGhvcj48L2F1dGhvcnM+PC9jb250cmlidXRvcnM+
+PGF1dGgtYWRkcmVzcz5FdXJvcGVhbiBNb2xlY3VsYXIgQmlvbG9neSBMYWJvcmF0b3J5LCBFdXJv
+cGVhbiBCaW9pbmZvcm1hdGljcyBJbnN0aXR1dGUsIFdlbGxjb21lIEdlbm9tZSBDYW1wdXMsIEhp
+bnh0b24sIENhbWJyaWRnZXNoaXJlIENCMTAgMVNELCBVSzwvYXV0aC1hZGRyZXNzPjx0aXRsZXM+
+PHRpdGxlPlRoZSBDaEVNQkwgZGF0YWJhc2UgaW4gMjAxNzwvdGl0bGU+PHNlY29uZGFyeS10aXRs
+ZT5OdWNsZWljIEFjaWRzIFJlczwvc2Vjb25kYXJ5LXRpdGxlPjwvdGl0bGVzPjxwZXJpb2RpY2Fs
+PjxmdWxsLXRpdGxlPk51Y2xlaWMgQWNpZHMgUmVzPC9mdWxsLXRpdGxlPjwvcGVyaW9kaWNhbD48
+cGFnZXM+RDk0NS01NDwvcGFnZXM+PHZvbHVtZT40NTwvdm9sdW1lPjxudW1iZXI+RGF0YWJhc2Ug
+aXNzdWU8L251bWJlcj48ZGF0ZXM+PHllYXI+MjAxNzwveWVhcj48cHViLWRhdGVzPjxkYXRlPkph
+biAwNDwvZGF0ZT48L3B1Yi1kYXRlcz48L2RhdGVzPjxpc2JuPjAzMDUtMTA0OCAoUHJpbnQpMTM2
+Mi00OTYyIChFbGVjdHJvbmljKTwvaXNibj48YWNjZXNzaW9uLW51bT4yNzg5OTU2MjwvYWNjZXNz
+aW9uLW51bT48dXJscz48cmVsYXRlZC11cmxzPjx1cmw+aHR0cDovL2R4LmRvaS5vcmcvMTAuMTA5
+My9uYXIvZ2t3MTA3NDwvdXJsPjwvcmVsYXRlZC11cmxzPjwvdXJscz48Y3VzdG9tMj41MjEwNTU3
+PC9jdXN0b20yPjxlbGVjdHJvbmljLXJlc291cmNlLW51bT4xMC4xMDkzL25hci9na3cxMDc0PC9l
+bGVjdHJvbmljLXJlc291cmNlLW51bT48bGFuZ3VhZ2U+ZW5nPC9sYW5ndWFnZT48L3JlY29yZD48
+L0NpdGU+PC9FbmROb3RlPgB=
+</w:fldData>
+        </w:fldChar>
+      </w:r>
+      <w:r>
+        <w:instrText xml:space="preserve"> ADDIN EN.CITE.DATA </w:instrText>
+      </w:r>
+      <w:r>
+        <w:fldChar w:fldCharType="end"/>
+      </w:r>
+      <w:r>
+        <w:fldChar w:fldCharType="separate"/>
+      </w:r>
+      <w:r>
+        <w:rPr>
+          <w:noProof/>
+        </w:rPr>
+        <w:t>[4, 6]</w:t>
+      </w:r>
+      <w:r>
+        <w:fldChar w:fldCharType="end"/>
+      </w:r>
+      <w:r>
+        <w:t>.</w:t>
+      </w:r>
+    </w:p>
+    <w:p>
+      <w:pPr>
+        <w:spacing w:line="480" w:lineRule="auto"/>
+      </w:pPr>
+      <w:r>
+        <w:t xml:space="preserve">The genome of SARS-CoV-2 (The COVID-19 virus) was downloaded from Genbank via NCBI’s website </w:t>
+      </w:r>
+      <w:r>
+        <w:fldChar w:fldCharType="begin"/>
+      </w:r>
+      <w:r>
+        <w:instrText xml:space="preserve"> ADDIN EN.CITE &lt;EndNote&gt;&lt;Cite&gt;&lt;Author&gt;GenBank&lt;/Author&gt;&lt;Year&gt;2020&lt;/Year&gt;&lt;RecNum&gt;60&lt;/RecNum&gt;&lt;DisplayText&gt;[7]&lt;/DisplayText&gt;&lt;record&gt;&lt;rec-number&gt;60&lt;/rec-number&gt;&lt;foreign-keys&gt;&lt;key app="EN" db-id="s55a2z5drd9zfle9a0uxsse802tr5s9rdxsp" timestamp="1585151011"&gt;60&lt;/key&gt;&lt;/foreign-keys&gt;&lt;ref-type name="Web Page"&gt;12&lt;/ref-type&gt;&lt;contributors&gt;&lt;authors&gt;&lt;author&gt;GenBank&lt;/author&gt;&lt;/authors&gt;&lt;/contributors&gt;&lt;titles&gt;&lt;title&gt;Severe acute respiratory syndrome coronavirus 2 isolate Wuhan-Hu-1, co - Nucleotide - NCBI&lt;/title&gt;&lt;/titles&gt;&lt;dates&gt;&lt;year&gt;2020&lt;/year&gt;&lt;/dates&gt;&lt;urls&gt;&lt;related-urls&gt;&lt;url&gt;https://www.ncbi.nlm.nih.gov/pubmed/&lt;/url&gt;&lt;/related-urls&gt;&lt;/urls&gt;&lt;/record&gt;&lt;/Cite&gt;&lt;/EndNote&gt;</w:instrText>
+      </w:r>
+      <w:r>
+        <w:fldChar w:fldCharType="separate"/>
+      </w:r>
+      <w:r>
+        <w:rPr>
+          <w:noProof/>
+        </w:rPr>
+        <w:t>[7]</w:t>
+      </w:r>
+      <w:r>
+        <w:fldChar w:fldCharType="end"/>
+      </w:r>
+      <w:r>
+        <w:t>.</w:t>
+      </w:r>
+    </w:p>
+    <w:p>
+      <w:pPr>
+        <w:spacing w:line="480" w:lineRule="auto"/>
+      </w:pPr>
+    </w:p>
+    <w:p>
+      <w:pPr>
+        <w:spacing w:line="480" w:lineRule="auto"/>
+      </w:pPr>
+      <w:r>
+        <w:t xml:space="preserve">Using </w:t>
+      </w:r>
+      <w:r>
+        <w:rPr>
+          <w:b/>
+          <w:bCs/>
+        </w:rPr>
+        <w:t>jackhmmer</w:t>
+      </w:r>
+      <w:r>
+        <w:t xml:space="preserve"> to provide similarity reports</w:t>
+      </w:r>
+      <w:r>
+        <w:t xml:space="preserve"> and sequence alignments</w:t>
+      </w:r>
+      <w:r>
+        <w:t xml:space="preserve">, a pipeline imported scores showing sequence similarity. The target scores were loaded  into a PostgreSQL database that also contains the ChEMBL data </w:t>
+      </w:r>
+      <w:r>
+        <w:fldChar w:fldCharType="begin"/>
+      </w:r>
+      <w:r>
+        <w:instrText xml:space="preserve"> ADDIN EN.CITE &lt;EndNote&gt;&lt;Cite&gt;&lt;Author&gt;Wheeler&lt;/Author&gt;&lt;Year&gt;2013&lt;/Year&gt;&lt;RecNum&gt;12&lt;/RecNum&gt;&lt;DisplayText&gt;[8]&lt;/DisplayText&gt;&lt;record&gt;&lt;rec-number&gt;12&lt;/rec-number&gt;&lt;foreign-keys&gt;&lt;key app="EN" db-id="s55a2z5drd9zfle9a0uxsse802tr5s9rdxsp" timestamp="1584477509"&gt;12&lt;/key&gt;&lt;/foreign-keys&gt;&lt;ref-type name="Journal Article"&gt;17&lt;/ref-type&gt;&lt;contributors&gt;&lt;authors&gt;&lt;author&gt;Wheeler, Travis J.&lt;/author&gt;&lt;author&gt;HHMI Janelia Farm Research Campus, Ashburn, VA 20147, USA&lt;/author&gt;&lt;author&gt;Eddy, Sean R.&lt;/author&gt;&lt;author&gt;HHMI Janelia Farm Research Campus, Ashburn, VA 20147, USA&lt;/author&gt;&lt;/authors&gt;&lt;/contributors&gt;&lt;titles&gt;&lt;title&gt;nhmmer: DNA homology search with profile HMMs&lt;/title&gt;&lt;secondary-title&gt;Bioinformatics&lt;/secondary-title&gt;&lt;/titles&gt;&lt;periodical&gt;&lt;full-title&gt;Bioinformatics&lt;/full-title&gt;&lt;/periodical&gt;&lt;pages&gt;2487-2489&lt;/pages&gt;&lt;volume&gt;29&lt;/volume&gt;&lt;number&gt;19&lt;/number&gt;&lt;dates&gt;&lt;year&gt;2013&lt;/year&gt;&lt;/dates&gt;&lt;publisher&gt;Oxford Academic&lt;/publisher&gt;&lt;isbn&gt;1367-4803&lt;/isbn&gt;&lt;urls&gt;&lt;related-urls&gt;&lt;url&gt;https://academic.oup.com/bioinformatics/article-pdf/29/19/2487/457527/btt403.pdf&lt;/url&gt;&lt;/related-urls&gt;&lt;/urls&gt;&lt;electronic-resource-num&gt;10.1093/bioinformatics/btt403&lt;/electronic-resource-num&gt;&lt;/record&gt;&lt;/Cite&gt;&lt;/EndNote&gt;</w:instrText>
+      </w:r>
+      <w:r>
+        <w:fldChar w:fldCharType="separate"/>
+      </w:r>
+      <w:r>
+        <w:rPr>
+          <w:noProof/>
+        </w:rPr>
+        <w:t>[8]</w:t>
+      </w:r>
+      <w:r>
+        <w:fldChar w:fldCharType="end"/>
+      </w:r>
+      <w:r>
+        <w:t xml:space="preserve">.  </w:t>
+      </w:r>
+    </w:p>
+    <w:p>
+      <w:pPr>
+        <w:spacing w:line="480" w:lineRule="auto"/>
+      </w:pPr>
+    </w:p>
+    <w:p>
+      <w:pPr>
+        <w:spacing w:line="480" w:lineRule="auto"/>
+      </w:pPr>
+    </w:p>
+    <w:p>
+      <w:pPr>
+        <w:spacing w:line="480" w:lineRule="auto"/>
+      </w:pPr>
+    </w:p>
     <w:p/>
     <w:p>
       <w:r>
@@ -122,6 +521,172 @@
         <w:t>Materials and methods</w:t>
       </w:r>
     </w:p>
+    <w:p>
+      <w:pPr>
+        <w:spacing w:line="480" w:lineRule="auto"/>
+      </w:pPr>
+      <w:r>
+        <w:t xml:space="preserve">Using a paralog search pipeline, the author searched the ChEMBL 25 database, screening targets in it against the SARS-CoV-2 genome and found a high scoring target that has three known drugs </w:t>
+      </w:r>
+      <w:r>
+        <w:fldChar w:fldCharType="begin">
+          <w:fldData xml:space="preserve">PEVuZE5vdGU+PENpdGU+PEF1dGhvcj5HYXVsdG9uPC9BdXRob3I+PFllYXI+MjAxMjwvWWVhcj48
+UmVjTnVtPjE8L1JlY051bT48RGlzcGxheVRleHQ+WzQsIDZdPC9EaXNwbGF5VGV4dD48cmVjb3Jk
+PjxyZWMtbnVtYmVyPjE8L3JlYy1udW1iZXI+PGZvcmVpZ24ta2V5cz48a2V5IGFwcD0iRU4iIGRi
+LWlkPSJzNTVhMno1ZHJkOXpmbGU5YTB1eHNzZTgwMnRyNXM5cmR4c3AiIHRpbWVzdGFtcD0iMTU4
+NDQ3Mzg4MyI+MTwva2V5PjwvZm9yZWlnbi1rZXlzPjxyZWYtdHlwZSBuYW1lPSJKb3VybmFsIEFy
+dGljbGUiPjE3PC9yZWYtdHlwZT48Y29udHJpYnV0b3JzPjxhdXRob3JzPjxhdXRob3I+R2F1bHRv
+biwgQS48L2F1dGhvcj48YXV0aG9yPkJlbGxpcywgTC4gSi48L2F1dGhvcj48YXV0aG9yPkJlbnRv
+LCBBLiBQLjwvYXV0aG9yPjxhdXRob3I+Q2hhbWJlcnMsIEouPC9hdXRob3I+PGF1dGhvcj5EYXZp
+ZXMsIE0uPC9hdXRob3I+PGF1dGhvcj5IZXJzZXksIEEuPC9hdXRob3I+PGF1dGhvcj5MaWdodCwg
+WS48L2F1dGhvcj48YXV0aG9yPk1jR2xpbmNoZXksIFMuPC9hdXRob3I+PGF1dGhvcj5NaWNoYWxv
+dmljaCwgRC48L2F1dGhvcj48YXV0aG9yPkFsLUxhemlrYW5pLCBCLjwvYXV0aG9yPjxhdXRob3I+
+T3ZlcmluZ3RvbiwgSi4gUC48L2F1dGhvcj48L2F1dGhvcnM+PC9jb250cmlidXRvcnM+PGF1dGgt
+YWRkcmVzcz5FTUJMLUV1cm9wZWFuIEJpb2luZm9ybWF0aWNzIEluc3RpdHV0ZSwgV2VsbGNvbWUg
+VHJ1c3QgR2Vub21lIENhbXB1cywgSGlueHRvbiwgQ2FtYnJpZGdlc2hpcmUgQ0IxMCAxU0QsIFVL
+LjwvYXV0aC1hZGRyZXNzPjx0aXRsZXM+PHRpdGxlPkNoRU1CTDogYSBsYXJnZS1zY2FsZSBiaW9h
+Y3Rpdml0eSBkYXRhYmFzZSBmb3IgZHJ1ZyBkaXNjb3Zlcnk8L3RpdGxlPjxzZWNvbmRhcnktdGl0
+bGU+TnVjbGVpYyBBY2lkcyBSZXM8L3NlY29uZGFyeS10aXRsZT48L3RpdGxlcz48cGVyaW9kaWNh
+bD48ZnVsbC10aXRsZT5OdWNsZWljIEFjaWRzIFJlczwvZnVsbC10aXRsZT48L3BlcmlvZGljYWw+
+PHBhZ2VzPkQxMTAwLTc8L3BhZ2VzPjx2b2x1bWU+NDA8L3ZvbHVtZT48bnVtYmVyPkRhdGFiYXNl
+IGlzc3VlPC9udW1iZXI+PGVkaXRpb24+MjAxMS8wOS8yOTwvZWRpdGlvbj48a2V5d29yZHM+PGtl
+eXdvcmQ+KkRhdGFiYXNlcywgRmFjdHVhbDwva2V5d29yZD48a2V5d29yZD5EYXRhYmFzZXMsIFBy
+b3RlaW48L2tleXdvcmQ+PGtleXdvcmQ+KkRydWcgRGlzY292ZXJ5PC9rZXl3b3JkPjxrZXl3b3Jk
+Pkh1bWFuczwva2V5d29yZD48a2V5d29yZD5QaGFybWFjZXV0aWNhbCBQcmVwYXJhdGlvbnMvY2hl
+bWlzdHJ5PC9rZXl3b3JkPjxrZXl3b3JkPlByb3RlaW5zL2NoZW1pc3RyeS9tZXRhYm9saXNtPC9r
+ZXl3b3JkPjxrZXl3b3JkPlVzZXItQ29tcHV0ZXIgSW50ZXJmYWNlPC9rZXl3b3JkPjwva2V5d29y
+ZHM+PGRhdGVzPjx5ZWFyPjIwMTI8L3llYXI+PHB1Yi1kYXRlcz48ZGF0ZT5KYW48L2RhdGU+PC9w
+dWItZGF0ZXM+PC9kYXRlcz48aXNibj4wMzA1LTEwNDg8L2lzYm4+PGFjY2Vzc2lvbi1udW0+MjE5
+NDg1OTQ8L2FjY2Vzc2lvbi1udW0+PHVybHM+PHJlbGF0ZWQtdXJscz48dXJsPmh0dHA6Ly9keC5k
+b2kub3JnLzEwLjEwOTMvbmFyL2drcjc3NzwvdXJsPjwvcmVsYXRlZC11cmxzPjwvdXJscz48Y3Vz
+dG9tMj5QTUMzMjQ1MTc1PC9jdXN0b20yPjxlbGVjdHJvbmljLXJlc291cmNlLW51bT4xMC4xMDkz
+L25hci9na3I3Nzc8L2VsZWN0cm9uaWMtcmVzb3VyY2UtbnVtPjxyZW1vdGUtZGF0YWJhc2UtcHJv
+dmlkZXI+TkxNPC9yZW1vdGUtZGF0YWJhc2UtcHJvdmlkZXI+PGxhbmd1YWdlPmVuZzwvbGFuZ3Vh
+Z2U+PC9yZWNvcmQ+PC9DaXRlPjxDaXRlPjxBdXRob3I+R2F1bHRvbjwvQXV0aG9yPjxZZWFyPjIw
+MTc8L1llYXI+PFJlY051bT4yPC9SZWNOdW0+PHJlY29yZD48cmVjLW51bWJlcj4yPC9yZWMtbnVt
+YmVyPjxmb3JlaWduLWtleXM+PGtleSBhcHA9IkVOIiBkYi1pZD0iczU1YTJ6NWRyZDl6ZmxlOWEw
+dXhzc2U4MDJ0cjVzOXJkeHNwIiB0aW1lc3RhbXA9IjE1ODQ0NzU2ODUiPjI8L2tleT48L2ZvcmVp
+Z24ta2V5cz48cmVmLXR5cGUgbmFtZT0iSm91cm5hbCBBcnRpY2xlIj4xNzwvcmVmLXR5cGU+PGNv
+bnRyaWJ1dG9ycz48YXV0aG9ycz48YXV0aG9yPkdhdWx0b24sIEEuPC9hdXRob3I+PGF1dGhvcj5I
+ZXJzZXksIEEuPC9hdXRob3I+PGF1dGhvcj5Ob3dvdGthLCBNLjwvYXV0aG9yPjxhdXRob3I+QmVu
+dG8sIEEuIFAuPC9hdXRob3I+PGF1dGhvcj5DaGFtYmVycywgSi48L2F1dGhvcj48YXV0aG9yPk1l
+bmRleiwgRC48L2F1dGhvcj48YXV0aG9yPk11dG93bywgUC48L2F1dGhvcj48YXV0aG9yPkF0a2lu
+c29uLCBGLjwvYXV0aG9yPjxhdXRob3I+QmVsbGlzLCBMLiBKLjwvYXV0aG9yPjxhdXRob3I+Q2li
+cmnDoW4tVWhhbHRlLCBFLjwvYXV0aG9yPjxhdXRob3I+RGF2aWVzLCBNLjwvYXV0aG9yPjxhdXRo
+b3I+RGVkbWFuLCBOLjwvYXV0aG9yPjxhdXRob3I+S2FybHNzb24sIEEuPC9hdXRob3I+PGF1dGhv
+cj5NYWdhcmnDsW9zLCBNLiBQLjwvYXV0aG9yPjxhdXRob3I+T3ZlcmluZ3RvbiwgSi4gUC48L2F1
+dGhvcj48YXV0aG9yPlBhcGFkYXRvcywgRy48L2F1dGhvcj48YXV0aG9yPlNtaXQsIEkuPC9hdXRo
+b3I+PGF1dGhvcj5MZWFjaCwgQS4gUi48L2F1dGhvcj48L2F1dGhvcnM+PC9jb250cmlidXRvcnM+
+PGF1dGgtYWRkcmVzcz5FdXJvcGVhbiBNb2xlY3VsYXIgQmlvbG9neSBMYWJvcmF0b3J5LCBFdXJv
+cGVhbiBCaW9pbmZvcm1hdGljcyBJbnN0aXR1dGUsIFdlbGxjb21lIEdlbm9tZSBDYW1wdXMsIEhp
+bnh0b24sIENhbWJyaWRnZXNoaXJlIENCMTAgMVNELCBVSzwvYXV0aC1hZGRyZXNzPjx0aXRsZXM+
+PHRpdGxlPlRoZSBDaEVNQkwgZGF0YWJhc2UgaW4gMjAxNzwvdGl0bGU+PHNlY29uZGFyeS10aXRs
+ZT5OdWNsZWljIEFjaWRzIFJlczwvc2Vjb25kYXJ5LXRpdGxlPjwvdGl0bGVzPjxwZXJpb2RpY2Fs
+PjxmdWxsLXRpdGxlPk51Y2xlaWMgQWNpZHMgUmVzPC9mdWxsLXRpdGxlPjwvcGVyaW9kaWNhbD48
+cGFnZXM+RDk0NS01NDwvcGFnZXM+PHZvbHVtZT40NTwvdm9sdW1lPjxudW1iZXI+RGF0YWJhc2Ug
+aXNzdWU8L251bWJlcj48ZGF0ZXM+PHllYXI+MjAxNzwveWVhcj48cHViLWRhdGVzPjxkYXRlPkph
+biAwNDwvZGF0ZT48L3B1Yi1kYXRlcz48L2RhdGVzPjxpc2JuPjAzMDUtMTA0OCAoUHJpbnQpMTM2
+Mi00OTYyIChFbGVjdHJvbmljKTwvaXNibj48YWNjZXNzaW9uLW51bT4yNzg5OTU2MjwvYWNjZXNz
+aW9uLW51bT48dXJscz48cmVsYXRlZC11cmxzPjx1cmw+aHR0cDovL2R4LmRvaS5vcmcvMTAuMTA5
+My9uYXIvZ2t3MTA3NDwvdXJsPjwvcmVsYXRlZC11cmxzPjwvdXJscz48Y3VzdG9tMj41MjEwNTU3
+PC9jdXN0b20yPjxlbGVjdHJvbmljLXJlc291cmNlLW51bT4xMC4xMDkzL25hci9na3cxMDc0PC9l
+bGVjdHJvbmljLXJlc291cmNlLW51bT48bGFuZ3VhZ2U+ZW5nPC9sYW5ndWFnZT48L3JlY29yZD48
+L0NpdGU+PC9FbmROb3RlPgB=
+</w:fldData>
+        </w:fldChar>
+      </w:r>
+      <w:r>
+        <w:instrText xml:space="preserve"> ADDIN EN.CITE </w:instrText>
+      </w:r>
+      <w:r>
+        <w:fldChar w:fldCharType="begin">
+          <w:fldData xml:space="preserve">PEVuZE5vdGU+PENpdGU+PEF1dGhvcj5HYXVsdG9uPC9BdXRob3I+PFllYXI+MjAxMjwvWWVhcj48
+UmVjTnVtPjE8L1JlY051bT48RGlzcGxheVRleHQ+WzQsIDZdPC9EaXNwbGF5VGV4dD48cmVjb3Jk
+PjxyZWMtbnVtYmVyPjE8L3JlYy1udW1iZXI+PGZvcmVpZ24ta2V5cz48a2V5IGFwcD0iRU4iIGRi
+LWlkPSJzNTVhMno1ZHJkOXpmbGU5YTB1eHNzZTgwMnRyNXM5cmR4c3AiIHRpbWVzdGFtcD0iMTU4
+NDQ3Mzg4MyI+MTwva2V5PjwvZm9yZWlnbi1rZXlzPjxyZWYtdHlwZSBuYW1lPSJKb3VybmFsIEFy
+dGljbGUiPjE3PC9yZWYtdHlwZT48Y29udHJpYnV0b3JzPjxhdXRob3JzPjxhdXRob3I+R2F1bHRv
+biwgQS48L2F1dGhvcj48YXV0aG9yPkJlbGxpcywgTC4gSi48L2F1dGhvcj48YXV0aG9yPkJlbnRv
+LCBBLiBQLjwvYXV0aG9yPjxhdXRob3I+Q2hhbWJlcnMsIEouPC9hdXRob3I+PGF1dGhvcj5EYXZp
+ZXMsIE0uPC9hdXRob3I+PGF1dGhvcj5IZXJzZXksIEEuPC9hdXRob3I+PGF1dGhvcj5MaWdodCwg
+WS48L2F1dGhvcj48YXV0aG9yPk1jR2xpbmNoZXksIFMuPC9hdXRob3I+PGF1dGhvcj5NaWNoYWxv
+dmljaCwgRC48L2F1dGhvcj48YXV0aG9yPkFsLUxhemlrYW5pLCBCLjwvYXV0aG9yPjxhdXRob3I+
+T3ZlcmluZ3RvbiwgSi4gUC48L2F1dGhvcj48L2F1dGhvcnM+PC9jb250cmlidXRvcnM+PGF1dGgt
+YWRkcmVzcz5FTUJMLUV1cm9wZWFuIEJpb2luZm9ybWF0aWNzIEluc3RpdHV0ZSwgV2VsbGNvbWUg
+VHJ1c3QgR2Vub21lIENhbXB1cywgSGlueHRvbiwgQ2FtYnJpZGdlc2hpcmUgQ0IxMCAxU0QsIFVL
+LjwvYXV0aC1hZGRyZXNzPjx0aXRsZXM+PHRpdGxlPkNoRU1CTDogYSBsYXJnZS1zY2FsZSBiaW9h
+Y3Rpdml0eSBkYXRhYmFzZSBmb3IgZHJ1ZyBkaXNjb3Zlcnk8L3RpdGxlPjxzZWNvbmRhcnktdGl0
+bGU+TnVjbGVpYyBBY2lkcyBSZXM8L3NlY29uZGFyeS10aXRsZT48L3RpdGxlcz48cGVyaW9kaWNh
+bD48ZnVsbC10aXRsZT5OdWNsZWljIEFjaWRzIFJlczwvZnVsbC10aXRsZT48L3BlcmlvZGljYWw+
+PHBhZ2VzPkQxMTAwLTc8L3BhZ2VzPjx2b2x1bWU+NDA8L3ZvbHVtZT48bnVtYmVyPkRhdGFiYXNl
+IGlzc3VlPC9udW1iZXI+PGVkaXRpb24+MjAxMS8wOS8yOTwvZWRpdGlvbj48a2V5d29yZHM+PGtl
+eXdvcmQ+KkRhdGFiYXNlcywgRmFjdHVhbDwva2V5d29yZD48a2V5d29yZD5EYXRhYmFzZXMsIFBy
+b3RlaW48L2tleXdvcmQ+PGtleXdvcmQ+KkRydWcgRGlzY292ZXJ5PC9rZXl3b3JkPjxrZXl3b3Jk
+Pkh1bWFuczwva2V5d29yZD48a2V5d29yZD5QaGFybWFjZXV0aWNhbCBQcmVwYXJhdGlvbnMvY2hl
+bWlzdHJ5PC9rZXl3b3JkPjxrZXl3b3JkPlByb3RlaW5zL2NoZW1pc3RyeS9tZXRhYm9saXNtPC9r
+ZXl3b3JkPjxrZXl3b3JkPlVzZXItQ29tcHV0ZXIgSW50ZXJmYWNlPC9rZXl3b3JkPjwva2V5d29y
+ZHM+PGRhdGVzPjx5ZWFyPjIwMTI8L3llYXI+PHB1Yi1kYXRlcz48ZGF0ZT5KYW48L2RhdGU+PC9w
+dWItZGF0ZXM+PC9kYXRlcz48aXNibj4wMzA1LTEwNDg8L2lzYm4+PGFjY2Vzc2lvbi1udW0+MjE5
+NDg1OTQ8L2FjY2Vzc2lvbi1udW0+PHVybHM+PHJlbGF0ZWQtdXJscz48dXJsPmh0dHA6Ly9keC5k
+b2kub3JnLzEwLjEwOTMvbmFyL2drcjc3NzwvdXJsPjwvcmVsYXRlZC11cmxzPjwvdXJscz48Y3Vz
+dG9tMj5QTUMzMjQ1MTc1PC9jdXN0b20yPjxlbGVjdHJvbmljLXJlc291cmNlLW51bT4xMC4xMDkz
+L25hci9na3I3Nzc8L2VsZWN0cm9uaWMtcmVzb3VyY2UtbnVtPjxyZW1vdGUtZGF0YWJhc2UtcHJv
+dmlkZXI+TkxNPC9yZW1vdGUtZGF0YWJhc2UtcHJvdmlkZXI+PGxhbmd1YWdlPmVuZzwvbGFuZ3Vh
+Z2U+PC9yZWNvcmQ+PC9DaXRlPjxDaXRlPjxBdXRob3I+R2F1bHRvbjwvQXV0aG9yPjxZZWFyPjIw
+MTc8L1llYXI+PFJlY051bT4yPC9SZWNOdW0+PHJlY29yZD48cmVjLW51bWJlcj4yPC9yZWMtbnVt
+YmVyPjxmb3JlaWduLWtleXM+PGtleSBhcHA9IkVOIiBkYi1pZD0iczU1YTJ6NWRyZDl6ZmxlOWEw
+dXhzc2U4MDJ0cjVzOXJkeHNwIiB0aW1lc3RhbXA9IjE1ODQ0NzU2ODUiPjI8L2tleT48L2ZvcmVp
+Z24ta2V5cz48cmVmLXR5cGUgbmFtZT0iSm91cm5hbCBBcnRpY2xlIj4xNzwvcmVmLXR5cGU+PGNv
+bnRyaWJ1dG9ycz48YXV0aG9ycz48YXV0aG9yPkdhdWx0b24sIEEuPC9hdXRob3I+PGF1dGhvcj5I
+ZXJzZXksIEEuPC9hdXRob3I+PGF1dGhvcj5Ob3dvdGthLCBNLjwvYXV0aG9yPjxhdXRob3I+QmVu
+dG8sIEEuIFAuPC9hdXRob3I+PGF1dGhvcj5DaGFtYmVycywgSi48L2F1dGhvcj48YXV0aG9yPk1l
+bmRleiwgRC48L2F1dGhvcj48YXV0aG9yPk11dG93bywgUC48L2F1dGhvcj48YXV0aG9yPkF0a2lu
+c29uLCBGLjwvYXV0aG9yPjxhdXRob3I+QmVsbGlzLCBMLiBKLjwvYXV0aG9yPjxhdXRob3I+Q2li
+cmnDoW4tVWhhbHRlLCBFLjwvYXV0aG9yPjxhdXRob3I+RGF2aWVzLCBNLjwvYXV0aG9yPjxhdXRo
+b3I+RGVkbWFuLCBOLjwvYXV0aG9yPjxhdXRob3I+S2FybHNzb24sIEEuPC9hdXRob3I+PGF1dGhv
+cj5NYWdhcmnDsW9zLCBNLiBQLjwvYXV0aG9yPjxhdXRob3I+T3ZlcmluZ3RvbiwgSi4gUC48L2F1
+dGhvcj48YXV0aG9yPlBhcGFkYXRvcywgRy48L2F1dGhvcj48YXV0aG9yPlNtaXQsIEkuPC9hdXRo
+b3I+PGF1dGhvcj5MZWFjaCwgQS4gUi48L2F1dGhvcj48L2F1dGhvcnM+PC9jb250cmlidXRvcnM+
+PGF1dGgtYWRkcmVzcz5FdXJvcGVhbiBNb2xlY3VsYXIgQmlvbG9neSBMYWJvcmF0b3J5LCBFdXJv
+cGVhbiBCaW9pbmZvcm1hdGljcyBJbnN0aXR1dGUsIFdlbGxjb21lIEdlbm9tZSBDYW1wdXMsIEhp
+bnh0b24sIENhbWJyaWRnZXNoaXJlIENCMTAgMVNELCBVSzwvYXV0aC1hZGRyZXNzPjx0aXRsZXM+
+PHRpdGxlPlRoZSBDaEVNQkwgZGF0YWJhc2UgaW4gMjAxNzwvdGl0bGU+PHNlY29uZGFyeS10aXRs
+ZT5OdWNsZWljIEFjaWRzIFJlczwvc2Vjb25kYXJ5LXRpdGxlPjwvdGl0bGVzPjxwZXJpb2RpY2Fs
+PjxmdWxsLXRpdGxlPk51Y2xlaWMgQWNpZHMgUmVzPC9mdWxsLXRpdGxlPjwvcGVyaW9kaWNhbD48
+cGFnZXM+RDk0NS01NDwvcGFnZXM+PHZvbHVtZT40NTwvdm9sdW1lPjxudW1iZXI+RGF0YWJhc2Ug
+aXNzdWU8L251bWJlcj48ZGF0ZXM+PHllYXI+MjAxNzwveWVhcj48cHViLWRhdGVzPjxkYXRlPkph
+biAwNDwvZGF0ZT48L3B1Yi1kYXRlcz48L2RhdGVzPjxpc2JuPjAzMDUtMTA0OCAoUHJpbnQpMTM2
+Mi00OTYyIChFbGVjdHJvbmljKTwvaXNibj48YWNjZXNzaW9uLW51bT4yNzg5OTU2MjwvYWNjZXNz
+aW9uLW51bT48dXJscz48cmVsYXRlZC11cmxzPjx1cmw+aHR0cDovL2R4LmRvaS5vcmcvMTAuMTA5
+My9uYXIvZ2t3MTA3NDwvdXJsPjwvcmVsYXRlZC11cmxzPjwvdXJscz48Y3VzdG9tMj41MjEwNTU3
+PC9jdXN0b20yPjxlbGVjdHJvbmljLXJlc291cmNlLW51bT4xMC4xMDkzL25hci9na3cxMDc0PC9l
+bGVjdHJvbmljLXJlc291cmNlLW51bT48bGFuZ3VhZ2U+ZW5nPC9sYW5ndWFnZT48L3JlY29yZD48
+L0NpdGU+PC9FbmROb3RlPgB=
+</w:fldData>
+        </w:fldChar>
+      </w:r>
+      <w:r>
+        <w:instrText xml:space="preserve"> ADDIN EN.CITE.DATA </w:instrText>
+      </w:r>
+      <w:r>
+        <w:fldChar w:fldCharType="end"/>
+      </w:r>
+      <w:r>
+        <w:fldChar w:fldCharType="separate"/>
+      </w:r>
+      <w:r>
+        <w:rPr>
+          <w:noProof/>
+        </w:rPr>
+        <w:t>[4, 6]</w:t>
+      </w:r>
+      <w:r>
+        <w:fldChar w:fldCharType="end"/>
+      </w:r>
+      <w:r>
+        <w:t>.</w:t>
+      </w:r>
+    </w:p>
     <w:p/>
     <w:p>
       <w:r>
@@ -153,6 +718,327 @@
       </w:r>
     </w:p>
     <w:p/>
+    <w:p>
+      <w:pPr>
+        <w:pStyle w:val="Heading1"/>
+      </w:pPr>
+      <w:r>
+        <w:t>References</w:t>
+      </w:r>
+    </w:p>
+    <w:p>
+      <w:pPr>
+        <w:pStyle w:val="EndNoteBibliography"/>
+        <w:spacing w:after="0"/>
+        <w:ind w:left="720" w:hanging="720"/>
+      </w:pPr>
+      <w:r>
+        <w:fldChar w:fldCharType="begin"/>
+      </w:r>
+      <w:r>
+        <w:instrText xml:space="preserve"> ADDIN EN.REFLIST </w:instrText>
+      </w:r>
+      <w:r>
+        <w:fldChar w:fldCharType="separate"/>
+      </w:r>
+      <w:r>
+        <w:t>1.</w:t>
+      </w:r>
+      <w:r>
+        <w:tab/>
+      </w:r>
+      <w:r>
+        <w:rPr>
+          <w:b/>
+        </w:rPr>
+        <w:t>Early Release - Case-Fatality Risk Estimates for COVID-19 Calculated by Using a Lag Time for Fatality - Volume 26, Number 6—June 2020 - Emerging Infectious Diseases journal - CDC</w:t>
+      </w:r>
+      <w:r>
+        <w:t>. 2020.</w:t>
+      </w:r>
+    </w:p>
+    <w:p>
+      <w:pPr>
+        <w:pStyle w:val="EndNoteBibliography"/>
+        <w:spacing w:after="0"/>
+        <w:ind w:left="720" w:hanging="720"/>
+      </w:pPr>
+      <w:r>
+        <w:t>2.</w:t>
+      </w:r>
+      <w:r>
+        <w:tab/>
+      </w:r>
+      <w:r>
+        <w:rPr>
+          <w:b/>
+        </w:rPr>
+        <w:t>Coronavirus Age, Sex, Demographics (COVID-19) - Worldometer</w:t>
+      </w:r>
+      <w:r>
+        <w:t>. 2020.</w:t>
+      </w:r>
+    </w:p>
+    <w:p>
+      <w:pPr>
+        <w:pStyle w:val="EndNoteBibliography"/>
+        <w:spacing w:after="0"/>
+        <w:ind w:left="720" w:hanging="720"/>
+      </w:pPr>
+      <w:r>
+        <w:t>3.</w:t>
+      </w:r>
+      <w:r>
+        <w:tab/>
+        <w:t xml:space="preserve">Pollastri MP, Campbell RK: </w:t>
+      </w:r>
+      <w:r>
+        <w:rPr>
+          <w:b/>
+        </w:rPr>
+        <w:t>Target repurposing for neglected diseases</w:t>
+      </w:r>
+      <w:r>
+        <w:t xml:space="preserve">. </w:t>
+      </w:r>
+      <w:r>
+        <w:rPr>
+          <w:i/>
+        </w:rPr>
+        <w:t xml:space="preserve">Future Med Chem </w:t>
+      </w:r>
+      <w:r>
+        <w:t xml:space="preserve">2011, </w:t>
+      </w:r>
+      <w:r>
+        <w:rPr>
+          <w:b/>
+        </w:rPr>
+        <w:t>3</w:t>
+      </w:r>
+      <w:r>
+        <w:t>(10):1307-1315.</w:t>
+      </w:r>
+    </w:p>
+    <w:p>
+      <w:pPr>
+        <w:pStyle w:val="EndNoteBibliography"/>
+        <w:spacing w:after="0"/>
+        <w:ind w:left="720" w:hanging="720"/>
+      </w:pPr>
+      <w:r>
+        <w:t>4.</w:t>
+      </w:r>
+      <w:r>
+        <w:tab/>
+        <w:t>Gaulton A, Hersey A, Nowotka M, Bento AP, Chambers J, Mendez D, Mutowo P, Atkinson F, Bellis LJ, Cibrián-Uhalte E</w:t>
+      </w:r>
+      <w:r>
+        <w:rPr>
+          <w:i/>
+        </w:rPr>
+        <w:t xml:space="preserve"> et al</w:t>
+      </w:r>
+      <w:r>
+        <w:t xml:space="preserve">: </w:t>
+      </w:r>
+      <w:r>
+        <w:rPr>
+          <w:b/>
+        </w:rPr>
+        <w:t>The ChEMBL database in 2017</w:t>
+      </w:r>
+      <w:r>
+        <w:t xml:space="preserve">. </w:t>
+      </w:r>
+      <w:r>
+        <w:rPr>
+          <w:i/>
+        </w:rPr>
+        <w:t xml:space="preserve">Nucleic Acids Res </w:t>
+      </w:r>
+      <w:r>
+        <w:t xml:space="preserve">2017, </w:t>
+      </w:r>
+      <w:r>
+        <w:rPr>
+          <w:b/>
+        </w:rPr>
+        <w:t>45</w:t>
+      </w:r>
+      <w:r>
+        <w:t>(Database issue):D945-954.</w:t>
+      </w:r>
+    </w:p>
+    <w:p>
+      <w:pPr>
+        <w:pStyle w:val="EndNoteBibliography"/>
+        <w:spacing w:after="0"/>
+        <w:ind w:left="720" w:hanging="720"/>
+      </w:pPr>
+      <w:r>
+        <w:t>5.</w:t>
+      </w:r>
+      <w:r>
+        <w:tab/>
+        <w:t>Lv W, Xu Y, Guo Y, Yu Z, Feng G, Liu P, Luan M, Zhu H, Liu G, Zhang M</w:t>
+      </w:r>
+      <w:r>
+        <w:rPr>
+          <w:i/>
+        </w:rPr>
+        <w:t xml:space="preserve"> et al</w:t>
+      </w:r>
+      <w:r>
+        <w:t xml:space="preserve">: </w:t>
+      </w:r>
+      <w:r>
+        <w:rPr>
+          <w:b/>
+        </w:rPr>
+        <w:t>The drug target genes show higher evolutionary conservation than non-target genes</w:t>
+      </w:r>
+      <w:r>
+        <w:t xml:space="preserve">. In: </w:t>
+      </w:r>
+      <w:r>
+        <w:rPr>
+          <w:i/>
+        </w:rPr>
+        <w:t>Oncotarget.</w:t>
+      </w:r>
+      <w:r>
+        <w:t xml:space="preserve"> vol. 7; 2016: 4961-4971.</w:t>
+      </w:r>
+    </w:p>
+    <w:p>
+      <w:pPr>
+        <w:pStyle w:val="EndNoteBibliography"/>
+        <w:spacing w:after="0"/>
+        <w:ind w:left="720" w:hanging="720"/>
+      </w:pPr>
+      <w:r>
+        <w:t>6.</w:t>
+      </w:r>
+      <w:r>
+        <w:tab/>
+        <w:t>Gaulton A, Bellis LJ, Bento AP, Chambers J, Davies M, Hersey A, Light Y, McGlinchey S, Michalovich D, Al-Lazikani B</w:t>
+      </w:r>
+      <w:r>
+        <w:rPr>
+          <w:i/>
+        </w:rPr>
+        <w:t xml:space="preserve"> et al</w:t>
+      </w:r>
+      <w:r>
+        <w:t xml:space="preserve">: </w:t>
+      </w:r>
+      <w:r>
+        <w:rPr>
+          <w:b/>
+        </w:rPr>
+        <w:t>ChEMBL: a large-scale bioactivity database for drug discovery</w:t>
+      </w:r>
+      <w:r>
+        <w:t xml:space="preserve">. </w:t>
+      </w:r>
+      <w:r>
+        <w:rPr>
+          <w:i/>
+        </w:rPr>
+        <w:t xml:space="preserve">Nucleic Acids Res </w:t>
+      </w:r>
+      <w:r>
+        <w:t xml:space="preserve">2012, </w:t>
+      </w:r>
+      <w:r>
+        <w:rPr>
+          <w:b/>
+        </w:rPr>
+        <w:t>40</w:t>
+      </w:r>
+      <w:r>
+        <w:t>(Database issue):D1100-1107.</w:t>
+      </w:r>
+    </w:p>
+    <w:p>
+      <w:pPr>
+        <w:pStyle w:val="EndNoteBibliography"/>
+        <w:spacing w:after="0"/>
+        <w:ind w:left="720" w:hanging="720"/>
+      </w:pPr>
+      <w:r>
+        <w:t>7.</w:t>
+      </w:r>
+      <w:r>
+        <w:tab/>
+      </w:r>
+      <w:r>
+        <w:rPr>
+          <w:b/>
+        </w:rPr>
+        <w:t xml:space="preserve">Severe acute respiratory syndrome coronavirus 2 isolate Wuhan-Hu-1, co - Nucleotide - NCBI </w:t>
+      </w:r>
+      <w:r>
+        <w:t>[</w:t>
+      </w:r>
+      <w:hyperlink r:id="rId7" w:history="1">
+        <w:r>
+          <w:rPr>
+            <w:rStyle w:val="Hyperlink"/>
+          </w:rPr>
+          <w:t>https://www.ncbi.nlm.nih.gov/pubmed/</w:t>
+        </w:r>
+      </w:hyperlink>
+      <w:r>
+        <w:t>]</w:t>
+      </w:r>
+    </w:p>
+    <w:p>
+      <w:pPr>
+        <w:pStyle w:val="EndNoteBibliography"/>
+        <w:ind w:left="720" w:hanging="720"/>
+      </w:pPr>
+      <w:r>
+        <w:t>8.</w:t>
+      </w:r>
+      <w:r>
+        <w:tab/>
+        <w:t xml:space="preserve">Wheeler TJ, HHMI Janelia Farm Research Campus A, VA 20147, USA, Eddy SR, HHMI Janelia Farm Research Campus A, VA 20147, USA: </w:t>
+      </w:r>
+      <w:r>
+        <w:rPr>
+          <w:b/>
+        </w:rPr>
+        <w:t>nhmmer: DNA homology search with profile HMMs</w:t>
+      </w:r>
+      <w:r>
+        <w:t xml:space="preserve">. </w:t>
+      </w:r>
+      <w:r>
+        <w:rPr>
+          <w:i/>
+        </w:rPr>
+        <w:t xml:space="preserve">Bioinformatics </w:t>
+      </w:r>
+      <w:r>
+        <w:t xml:space="preserve">2013, </w:t>
+      </w:r>
+      <w:r>
+        <w:rPr>
+          <w:b/>
+        </w:rPr>
+        <w:t>29</w:t>
+      </w:r>
+      <w:r>
+        <w:t>(19):2487-2489.</w:t>
+      </w:r>
+    </w:p>
+    <w:p>
+      <w:r>
+        <w:fldChar w:fldCharType="end"/>
+      </w:r>
+    </w:p>
     <w:sectPr>
       <w:pgSz w:w="12240" w:h="15840"/>
       <w:pgMar w:top="1440" w:right="1440" w:bottom="1440" w:left="1440" w:header="720" w:footer="720" w:gutter="0"/>
@@ -800,6 +1686,65 @@
       <w:vertAlign w:val="superscript"/>
     </w:rPr>
   </w:style>
+  <w:style w:type="paragraph" w:customStyle="1" w:styleId="EndNoteBibliographyTitle">
+    <w:name w:val="EndNote Bibliography Title"/>
+    <w:basedOn w:val="Normal"/>
+    <w:link w:val="EndNoteBibliographyTitleChar"/>
+    <w:rsid w:val="0065517C"/>
+    <w:pPr>
+      <w:spacing w:after="0"/>
+      <w:jc w:val="center"/>
+    </w:pPr>
+    <w:rPr>
+      <w:rFonts w:ascii="Calibri" w:hAnsi="Calibri" w:cs="Calibri"/>
+      <w:noProof/>
+    </w:rPr>
+  </w:style>
+  <w:style w:type="character" w:customStyle="1" w:styleId="EndNoteBibliographyTitleChar">
+    <w:name w:val="EndNote Bibliography Title Char"/>
+    <w:basedOn w:val="DefaultParagraphFont"/>
+    <w:link w:val="EndNoteBibliographyTitle"/>
+    <w:rsid w:val="0065517C"/>
+    <w:rPr>
+      <w:rFonts w:ascii="Calibri" w:hAnsi="Calibri" w:cs="Calibri"/>
+      <w:noProof/>
+    </w:rPr>
+  </w:style>
+  <w:style w:type="paragraph" w:customStyle="1" w:styleId="EndNoteBibliography">
+    <w:name w:val="EndNote Bibliography"/>
+    <w:basedOn w:val="Normal"/>
+    <w:link w:val="EndNoteBibliographyChar"/>
+    <w:rsid w:val="0065517C"/>
+    <w:pPr>
+      <w:spacing w:line="240" w:lineRule="auto"/>
+    </w:pPr>
+    <w:rPr>
+      <w:rFonts w:ascii="Calibri" w:hAnsi="Calibri" w:cs="Calibri"/>
+      <w:noProof/>
+    </w:rPr>
+  </w:style>
+  <w:style w:type="character" w:customStyle="1" w:styleId="EndNoteBibliographyChar">
+    <w:name w:val="EndNote Bibliography Char"/>
+    <w:basedOn w:val="DefaultParagraphFont"/>
+    <w:link w:val="EndNoteBibliography"/>
+    <w:rsid w:val="0065517C"/>
+    <w:rPr>
+      <w:rFonts w:ascii="Calibri" w:hAnsi="Calibri" w:cs="Calibri"/>
+      <w:noProof/>
+    </w:rPr>
+  </w:style>
+  <w:style w:type="character" w:styleId="UnresolvedMention">
+    <w:name w:val="Unresolved Mention"/>
+    <w:basedOn w:val="DefaultParagraphFont"/>
+    <w:uiPriority w:val="99"/>
+    <w:semiHidden/>
+    <w:unhideWhenUsed/>
+    <w:rsid w:val="00820365"/>
+    <w:rPr>
+      <w:color w:val="605E5C"/>
+      <w:shd w:val="clear" w:color="auto" w:fill="E1DFDD"/>
+    </w:rPr>
+  </w:style>
 </w:styles>
 </file>
 

</xml_diff>

<commit_message>
Update introduction. Add Supplement info Add tifs Add genome FASTA file.
</commit_message>
<xml_diff>
--- a/A target and two drugs for SARS-CoV-2 found by paralog search.docx
+++ b/A target and two drugs for SARS-CoV-2 found by paralog search.docx
@@ -93,13 +93,7 @@
         <w:t xml:space="preserve">of those </w:t>
       </w:r>
       <w:r>
-        <w:t xml:space="preserve">drugs </w:t>
-      </w:r>
-      <w:r>
-        <w:t xml:space="preserve"> </w:t>
-      </w:r>
-      <w:r>
-        <w:t>showed high binding affinity in docking simulations, validating them as promising drug candidates to treat SARS-CoV-2.</w:t>
+        <w:t>drugs showed high binding affinity in docking simulations, validating them as promising drug candidates to treat SARS-CoV-2.</w:t>
       </w:r>
     </w:p>
     <w:p/>
@@ -122,6 +116,33 @@
         <w:spacing w:line="480" w:lineRule="auto"/>
       </w:pPr>
       <w:r>
+        <w:t>(Fig</w:t>
+      </w:r>
+      <w:r>
+        <w:t xml:space="preserve"> </w:t>
+      </w:r>
+      <w:r>
+        <w:t>1.)</w:t>
+      </w:r>
+      <w:r>
+        <w:t xml:space="preserve"> An analysis pipeline searches the </w:t>
+      </w:r>
+      <w:r>
+        <w:rPr>
+          <w:b/>
+          <w:bCs/>
+        </w:rPr>
+        <w:t>chembl_25</w:t>
+      </w:r>
+      <w:r>
+        <w:t xml:space="preserve"> version of ChEMBL’s database for targets and drugs using viral genomic information from Genbank.</w:t>
+      </w:r>
+    </w:p>
+    <w:p>
+      <w:pPr>
+        <w:spacing w:line="480" w:lineRule="auto"/>
+      </w:pPr>
+      <w:r>
         <w:t xml:space="preserve">SARS-CoV-2, also known as COVID-19, is a virus that causes flu like symptoms including respiratory distress, in many cases requiring respirators to maintain oxygenation in patients.  It is highly contagious, and is currently causing pandemic infection, with a fatality rate estimated between 2% and 3% </w:t>
       </w:r>
       <w:r>
@@ -172,7 +193,13 @@
         <w:spacing w:line="480" w:lineRule="auto"/>
       </w:pPr>
       <w:r>
-        <w:t xml:space="preserve">A target repurposing strategy can provide drugs more quickly and cheaply than creating new drugs and finding new targets </w:t>
+        <w:t xml:space="preserve">A target repurposing strategy </w:t>
+      </w:r>
+      <w:r>
+        <w:t>might</w:t>
+      </w:r>
+      <w:r>
+        <w:t xml:space="preserve"> provide drugs more quickly and cheaply than creating new drugs and finding new targets </w:t>
       </w:r>
       <w:r>
         <w:fldChar w:fldCharType="begin"/>
@@ -193,7 +220,19 @@
         <w:fldChar w:fldCharType="end"/>
       </w:r>
       <w:r>
-        <w:t>.  This strategy can produce treatments to ameliorate the disease until a vaccine becomes available, or in addition to the vaccine.</w:t>
+        <w:t xml:space="preserve">.  This strategy </w:t>
+      </w:r>
+      <w:r>
+        <w:t>could</w:t>
+      </w:r>
+      <w:r>
+        <w:t xml:space="preserve"> produce treatments to ameliorate the disease until a vaccine becomes available, or in addition to vaccine</w:t>
+      </w:r>
+      <w:r>
+        <w:t>s</w:t>
+      </w:r>
+      <w:r>
+        <w:t>.</w:t>
       </w:r>
     </w:p>
     <w:p>
@@ -222,13 +261,213 @@
         <w:fldChar w:fldCharType="end"/>
       </w:r>
       <w:r>
-        <w:t xml:space="preserve">.  Drug targets tend to be proteins that are important enough to the organism to which they belong that they tend to be conserved </w:t>
+        <w:t>.  Drug targets tend to be proteins that are important enough to the organism to which they belong that they tend to be conserved</w:t>
+      </w:r>
+      <w:r>
+        <w:t>.</w:t>
+      </w:r>
+      <w:r>
+        <w:t xml:space="preserve"> </w:t>
+      </w:r>
+      <w:r>
+        <w:t xml:space="preserve"> </w:t>
+      </w:r>
+      <w:r>
+        <w:t xml:space="preserve"> If we can find a protein sequence in a disease organism that is sufficiently similar to a known target, the protein may be a promising target in that organism, and drugs used against that target may be successfully used </w:t>
+      </w:r>
+      <w:r>
+        <w:t>for</w:t>
+      </w:r>
+      <w:r>
+        <w:t xml:space="preserve"> that organism.</w:t>
+      </w:r>
+    </w:p>
+    <w:p>
+      <w:pPr>
+        <w:spacing w:line="480" w:lineRule="auto"/>
+      </w:pPr>
+      <w:r>
+        <w:t xml:space="preserve">Genbank provides a nucleotide sequence database containing the  genomes of many organisms, including the SARS-CoV-2 virus, which </w:t>
+      </w:r>
+      <w:r>
+        <w:t>was</w:t>
+      </w:r>
+      <w:r>
+        <w:t xml:space="preserve"> downloaded.</w:t>
+      </w:r>
+    </w:p>
+    <w:p>
+      <w:pPr>
+        <w:spacing w:line="480" w:lineRule="auto"/>
+      </w:pPr>
+      <w:r>
+        <w:t xml:space="preserve">EMBOSS tools provide the </w:t>
+      </w:r>
+      <w:r>
+        <w:rPr>
+          <w:b/>
+          <w:bCs/>
+        </w:rPr>
+        <w:t>getorf</w:t>
+      </w:r>
+      <w:r>
+        <w:t xml:space="preserve"> utility that finds the genes in the SARS-CoV-2 genome.  ORFs (Open Reading Frames) are amino acid sequences, including protein coding genes, that we wish to screen for sequence similarity to targets from ChEMBL.</w:t>
+      </w:r>
+    </w:p>
+    <w:p>
+      <w:pPr>
+        <w:spacing w:line="480" w:lineRule="auto"/>
+      </w:pPr>
+    </w:p>
+    <w:p>
+      <w:pPr>
+        <w:spacing w:line="480" w:lineRule="auto"/>
+        <w:rPr>
+          <w:b/>
+          <w:bCs/>
+        </w:rPr>
+      </w:pPr>
+      <w:r>
+        <w:lastRenderedPageBreak/>
+        <w:t xml:space="preserve">An ETL (Extract Translate and Load) process downloads the drug target sequences into a file that can be queried with sequence similarity searching software such as </w:t>
+      </w:r>
+      <w:r>
+        <w:rPr>
+          <w:b/>
+          <w:bCs/>
+        </w:rPr>
+        <w:t>jackhmmer.</w:t>
+      </w:r>
+    </w:p>
+    <w:p>
+      <w:pPr>
+        <w:spacing w:line="480" w:lineRule="auto"/>
+      </w:pPr>
+      <w:r>
+        <w:rPr>
+          <w:b/>
+          <w:bCs/>
+        </w:rPr>
+        <w:t>jackhmmer</w:t>
+      </w:r>
+      <w:r>
+        <w:t xml:space="preserve"> produce</w:t>
+      </w:r>
+      <w:r>
+        <w:t>d</w:t>
+      </w:r>
+      <w:r>
+        <w:t xml:space="preserve"> similarity reports</w:t>
+      </w:r>
+      <w:r>
+        <w:t xml:space="preserve"> and scoring summaries for the ORFs.  ETL scripts </w:t>
+      </w:r>
+      <w:r>
+        <w:t>parse</w:t>
+      </w:r>
+      <w:r>
+        <w:t>d</w:t>
+      </w:r>
+      <w:r>
+        <w:t xml:space="preserve"> the</w:t>
+      </w:r>
+      <w:r>
+        <w:t>se</w:t>
+      </w:r>
+      <w:r>
+        <w:t xml:space="preserve"> results, and upload</w:t>
+      </w:r>
+      <w:r>
+        <w:t>ed them</w:t>
+      </w:r>
+      <w:r>
+        <w:t xml:space="preserve"> to supplementary tables in the PostgreSQL database</w:t>
+      </w:r>
+      <w:r>
+        <w:t xml:space="preserve"> that contained the </w:t>
+      </w:r>
+      <w:r>
+        <w:rPr>
+          <w:b/>
+          <w:bCs/>
+        </w:rPr>
+        <w:t>chembl_25</w:t>
+      </w:r>
+      <w:r>
+        <w:t xml:space="preserve"> database </w:t>
+      </w:r>
+      <w:r>
+        <w:t xml:space="preserve">data </w:t>
+      </w:r>
+      <w:r>
+        <w:t>that had been downloaded.</w:t>
+      </w:r>
+    </w:p>
+    <w:p>
+      <w:pPr>
+        <w:spacing w:line="480" w:lineRule="auto"/>
+      </w:pPr>
+      <w:r>
+        <w:t xml:space="preserve">Once the summary information is in the database, we </w:t>
+      </w:r>
+      <w:r>
+        <w:t>used</w:t>
+      </w:r>
+      <w:r>
+        <w:t xml:space="preserve"> statistical methods such as kmeans to </w:t>
+      </w:r>
+      <w:r>
+        <w:t>choose a similarity threshold to select the most promising targets, and their drugs.</w:t>
+      </w:r>
+    </w:p>
+    <w:p>
+      <w:pPr>
+        <w:spacing w:line="480" w:lineRule="auto"/>
+      </w:pPr>
+      <w:r>
+        <w:t>Swissdock, an opensource docking server, evaluated the identified drugs for docking affinity to validate the results.</w:t>
+      </w:r>
+    </w:p>
+    <w:p>
+      <w:pPr>
+        <w:pStyle w:val="Heading1"/>
+      </w:pPr>
+      <w:r>
+        <w:t>Materials and methods</w:t>
+      </w:r>
+    </w:p>
+    <w:p>
+      <w:pPr>
+        <w:spacing w:line="480" w:lineRule="auto"/>
+      </w:pPr>
+      <w:r>
+        <w:t>(Fig</w:t>
+      </w:r>
+      <w:r>
+        <w:t xml:space="preserve"> </w:t>
+      </w:r>
+      <w:r>
+        <w:t>2</w:t>
+      </w:r>
+      <w:r>
+        <w:t xml:space="preserve"> .)</w:t>
+      </w:r>
+      <w:r>
+        <w:t xml:space="preserve"> Target and drug analytical workflow.</w:t>
+      </w:r>
+    </w:p>
+    <w:p>
+      <w:pPr>
+        <w:spacing w:line="480" w:lineRule="auto"/>
+      </w:pPr>
+      <w:r>
+        <w:t xml:space="preserve">The genome of SARS-CoV-2 (The COVID-19 virus) was downloaded from Genbank via NCBI’s website </w:t>
       </w:r>
       <w:r>
         <w:fldChar w:fldCharType="begin"/>
       </w:r>
       <w:r>
-        <w:instrText xml:space="preserve"> ADDIN EN.CITE &lt;EndNote&gt;&lt;Cite&gt;&lt;Author&gt;Lv&lt;/Author&gt;&lt;Year&gt;2016&lt;/Year&gt;&lt;RecNum&gt;63&lt;/RecNum&gt;&lt;DisplayText&gt;[5]&lt;/DisplayText&gt;&lt;record&gt;&lt;rec-number&gt;63&lt;/rec-number&gt;&lt;foreign-keys&gt;&lt;key app="EN" db-id="s55a2z5drd9zfle9a0uxsse802tr5s9rdxsp" timestamp="1585247210"&gt;63&lt;/key&gt;&lt;/foreign-keys&gt;&lt;ref-type name="Book Section"&gt;5&lt;/ref-type&gt;&lt;contributors&gt;&lt;authors&gt;&lt;author&gt;Lv, W.&lt;/author&gt;&lt;author&gt;Xu, Y.&lt;/author&gt;&lt;author&gt;Guo, Y.&lt;/author&gt;&lt;author&gt;Yu, Z.&lt;/author&gt;&lt;author&gt;Feng, G.&lt;/author&gt;&lt;author&gt;Liu, P.&lt;/author&gt;&lt;author&gt;Luan, M.&lt;/author&gt;&lt;author&gt;Zhu, H.&lt;/author&gt;&lt;author&gt;Liu, G.&lt;/author&gt;&lt;author&gt;Zhang, M.&lt;/author&gt;&lt;author&gt;Lv, H.&lt;/author&gt;&lt;author&gt;Duan, L.&lt;/author&gt;&lt;author&gt;Shang, Z.&lt;/author&gt;&lt;author&gt;Li, J.&lt;/author&gt;&lt;author&gt;Jiang, Y.&lt;/author&gt;&lt;author&gt;Zhang, R.&lt;/author&gt;&lt;/authors&gt;&lt;/contributors&gt;&lt;auth-address&gt;College of Bioinformatics Science and Technology, Harbin Medical University, Harbin, ChinaDepartment of Radiology, Second Affiliated Hospital, Harbin Medical University, Harbin, ChinaGenome Analysis Laboratory, Tianjin Institute of Industrial Biotechnology, Chinese Academy of Sciences, Tianjin, China&lt;/auth-address&gt;&lt;titles&gt;&lt;title&gt;The drug target genes show higher evolutionary conservation than non-target genes&lt;/title&gt;&lt;secondary-title&gt;Oncotarget&lt;/secondary-title&gt;&lt;/titles&gt;&lt;pages&gt;4961-71&lt;/pages&gt;&lt;volume&gt;7&lt;/volume&gt;&lt;number&gt;4&lt;/number&gt;&lt;dates&gt;&lt;year&gt;2016&lt;/year&gt;&lt;/dates&gt;&lt;isbn&gt;1949-2553 (Electronic)&lt;/isbn&gt;&lt;accession-num&gt;26716901&lt;/accession-num&gt;&lt;urls&gt;&lt;related-urls&gt;&lt;url&gt;http://dx.doi.org/10.18632/oncotarget.6755&lt;/url&gt;&lt;/related-urls&gt;&lt;/urls&gt;&lt;electronic-resource-num&gt;10.18632/oncotarget.6755&lt;/electronic-resource-num&gt;&lt;language&gt;eng&lt;/language&gt;&lt;/record&gt;&lt;/Cite&gt;&lt;/EndNote&gt;</w:instrText>
+        <w:instrText xml:space="preserve"> ADDIN EN.CITE &lt;EndNote&gt;&lt;Cite&gt;&lt;Author&gt;GenBank&lt;/Author&gt;&lt;Year&gt;2020&lt;/Year&gt;&lt;RecNum&gt;60&lt;/RecNum&gt;&lt;DisplayText&gt;[5]&lt;/DisplayText&gt;&lt;record&gt;&lt;rec-number&gt;60&lt;/rec-number&gt;&lt;foreign-keys&gt;&lt;key app="EN" db-id="s55a2z5drd9zfle9a0uxsse802tr5s9rdxsp" timestamp="1585151011"&gt;60&lt;/key&gt;&lt;/foreign-keys&gt;&lt;ref-type name="Web Page"&gt;12&lt;/ref-type&gt;&lt;contributors&gt;&lt;authors&gt;&lt;author&gt;GenBank&lt;/author&gt;&lt;/authors&gt;&lt;/contributors&gt;&lt;titles&gt;&lt;title&gt;Severe acute respiratory syndrome coronavirus 2 isolate Wuhan-Hu-1, co - Nucleotide - NCBI&lt;/title&gt;&lt;/titles&gt;&lt;dates&gt;&lt;year&gt;2020&lt;/year&gt;&lt;/dates&gt;&lt;urls&gt;&lt;related-urls&gt;&lt;url&gt;https://www.ncbi.nlm.nih.gov/pubmed/&lt;/url&gt;&lt;/related-urls&gt;&lt;/urls&gt;&lt;/record&gt;&lt;/Cite&gt;&lt;/EndNote&gt;</w:instrText>
       </w:r>
       <w:r>
         <w:fldChar w:fldCharType="separate"/>
@@ -238,6 +477,45 @@
           <w:noProof/>
         </w:rPr>
         <w:t>[5]</w:t>
+      </w:r>
+      <w:r>
+        <w:fldChar w:fldCharType="end"/>
+      </w:r>
+      <w:r>
+        <w:t>.</w:t>
+      </w:r>
+    </w:p>
+    <w:p>
+      <w:pPr>
+        <w:spacing w:line="480" w:lineRule="auto"/>
+      </w:pPr>
+      <w:r>
+        <w:t xml:space="preserve">Using </w:t>
+      </w:r>
+      <w:r>
+        <w:rPr>
+          <w:b/>
+          <w:bCs/>
+        </w:rPr>
+        <w:t>jackhmmer</w:t>
+      </w:r>
+      <w:r>
+        <w:t xml:space="preserve"> to provide similarity reports and sequence alignments, a pipeline imported scores showing sequence similarity. The target scores were loaded  into a PostgreSQL database that also contains the ChEMBL data </w:t>
+      </w:r>
+      <w:r>
+        <w:fldChar w:fldCharType="begin"/>
+      </w:r>
+      <w:r>
+        <w:instrText xml:space="preserve"> ADDIN EN.CITE &lt;EndNote&gt;&lt;Cite&gt;&lt;Author&gt;Wheeler&lt;/Author&gt;&lt;Year&gt;2013&lt;/Year&gt;&lt;RecNum&gt;12&lt;/RecNum&gt;&lt;DisplayText&gt;[6]&lt;/DisplayText&gt;&lt;record&gt;&lt;rec-number&gt;12&lt;/rec-number&gt;&lt;foreign-keys&gt;&lt;key app="EN" db-id="s55a2z5drd9zfle9a0uxsse802tr5s9rdxsp" timestamp="1584477509"&gt;12&lt;/key&gt;&lt;/foreign-keys&gt;&lt;ref-type name="Journal Article"&gt;17&lt;/ref-type&gt;&lt;contributors&gt;&lt;authors&gt;&lt;author&gt;Wheeler, Travis J.&lt;/author&gt;&lt;author&gt;HHMI Janelia Farm Research Campus, Ashburn, VA 20147, USA&lt;/author&gt;&lt;author&gt;Eddy, Sean R.&lt;/author&gt;&lt;author&gt;HHMI Janelia Farm Research Campus, Ashburn, VA 20147, USA&lt;/author&gt;&lt;/authors&gt;&lt;/contributors&gt;&lt;titles&gt;&lt;title&gt;nhmmer: DNA homology search with profile HMMs&lt;/title&gt;&lt;secondary-title&gt;Bioinformatics&lt;/secondary-title&gt;&lt;/titles&gt;&lt;periodical&gt;&lt;full-title&gt;Bioinformatics&lt;/full-title&gt;&lt;/periodical&gt;&lt;pages&gt;2487-2489&lt;/pages&gt;&lt;volume&gt;29&lt;/volume&gt;&lt;number&gt;19&lt;/number&gt;&lt;dates&gt;&lt;year&gt;2013&lt;/year&gt;&lt;/dates&gt;&lt;publisher&gt;Oxford Academic&lt;/publisher&gt;&lt;isbn&gt;1367-4803&lt;/isbn&gt;&lt;urls&gt;&lt;related-urls&gt;&lt;url&gt;https://academic.oup.com/bioinformatics/article-pdf/29/19/2487/457527/btt403.pdf&lt;/url&gt;&lt;/related-urls&gt;&lt;/urls&gt;&lt;electronic-resource-num&gt;10.1093/bioinformatics/btt403&lt;/electronic-resource-num&gt;&lt;/record&gt;&lt;/Cite&gt;&lt;/EndNote&gt;</w:instrText>
+      </w:r>
+      <w:r>
+        <w:fldChar w:fldCharType="separate"/>
+      </w:r>
+      <w:r>
+        <w:rPr>
+          <w:noProof/>
+        </w:rPr>
+        <w:t>[6]</w:t>
       </w:r>
       <w:r>
         <w:fldChar w:fldCharType="end"/>
@@ -256,7 +534,7 @@
       <w:r>
         <w:fldChar w:fldCharType="begin">
           <w:fldData xml:space="preserve">PEVuZE5vdGU+PENpdGU+PEF1dGhvcj5HYXVsdG9uPC9BdXRob3I+PFllYXI+MjAxMjwvWWVhcj48
-UmVjTnVtPjE8L1JlY051bT48RGlzcGxheVRleHQ+WzQsIDZdPC9EaXNwbGF5VGV4dD48cmVjb3Jk
+UmVjTnVtPjE8L1JlY051bT48RGlzcGxheVRleHQ+WzQsIDddPC9EaXNwbGF5VGV4dD48cmVjb3Jk
 PjxyZWMtbnVtYmVyPjE8L3JlYy1udW1iZXI+PGZvcmVpZ24ta2V5cz48a2V5IGFwcD0iRU4iIGRi
 LWlkPSJzNTVhMno1ZHJkOXpmbGU5YTB1eHNzZTgwMnRyNXM5cmR4c3AiIHRpbWVzdGFtcD0iMTU4
 NDQ3Mzg4MyI+MTwva2V5PjwvZm9yZWlnbi1rZXlzPjxyZWYtdHlwZSBuYW1lPSJKb3VybmFsIEFy
@@ -326,7 +604,7 @@
       <w:r>
         <w:fldChar w:fldCharType="begin">
           <w:fldData xml:space="preserve">PEVuZE5vdGU+PENpdGU+PEF1dGhvcj5HYXVsdG9uPC9BdXRob3I+PFllYXI+MjAxMjwvWWVhcj48
-UmVjTnVtPjE8L1JlY051bT48RGlzcGxheVRleHQ+WzQsIDZdPC9EaXNwbGF5VGV4dD48cmVjb3Jk
+UmVjTnVtPjE8L1JlY051bT48RGlzcGxheVRleHQ+WzQsIDddPC9EaXNwbGF5VGV4dD48cmVjb3Jk
 PjxyZWMtbnVtYmVyPjE8L3JlYy1udW1iZXI+PGZvcmVpZ24ta2V5cz48a2V5IGFwcD0iRU4iIGRi
 LWlkPSJzNTVhMno1ZHJkOXpmbGU5YTB1eHNzZTgwMnRyNXM5cmR4c3AiIHRpbWVzdGFtcD0iMTU4
 NDQ3Mzg4MyI+MTwva2V5PjwvZm9yZWlnbi1rZXlzPjxyZWYtdHlwZSBuYW1lPSJKb3VybmFsIEFy
@@ -403,282 +681,7 @@
         <w:rPr>
           <w:noProof/>
         </w:rPr>
-        <w:t>[4, 6]</w:t>
-      </w:r>
-      <w:r>
-        <w:fldChar w:fldCharType="end"/>
-      </w:r>
-      <w:r>
-        <w:t>.</w:t>
-      </w:r>
-    </w:p>
-    <w:p>
-      <w:pPr>
-        <w:spacing w:line="480" w:lineRule="auto"/>
-      </w:pPr>
-      <w:r>
-        <w:t xml:space="preserve">The genome of SARS-CoV-2 (The COVID-19 virus) was downloaded from Genbank via NCBI’s website </w:t>
-      </w:r>
-      <w:r>
-        <w:fldChar w:fldCharType="begin"/>
-      </w:r>
-      <w:r>
-        <w:instrText xml:space="preserve"> ADDIN EN.CITE &lt;EndNote&gt;&lt;Cite&gt;&lt;Author&gt;GenBank&lt;/Author&gt;&lt;Year&gt;2020&lt;/Year&gt;&lt;RecNum&gt;60&lt;/RecNum&gt;&lt;DisplayText&gt;[7]&lt;/DisplayText&gt;&lt;record&gt;&lt;rec-number&gt;60&lt;/rec-number&gt;&lt;foreign-keys&gt;&lt;key app="EN" db-id="s55a2z5drd9zfle9a0uxsse802tr5s9rdxsp" timestamp="1585151011"&gt;60&lt;/key&gt;&lt;/foreign-keys&gt;&lt;ref-type name="Web Page"&gt;12&lt;/ref-type&gt;&lt;contributors&gt;&lt;authors&gt;&lt;author&gt;GenBank&lt;/author&gt;&lt;/authors&gt;&lt;/contributors&gt;&lt;titles&gt;&lt;title&gt;Severe acute respiratory syndrome coronavirus 2 isolate Wuhan-Hu-1, co - Nucleotide - NCBI&lt;/title&gt;&lt;/titles&gt;&lt;dates&gt;&lt;year&gt;2020&lt;/year&gt;&lt;/dates&gt;&lt;urls&gt;&lt;related-urls&gt;&lt;url&gt;https://www.ncbi.nlm.nih.gov/pubmed/&lt;/url&gt;&lt;/related-urls&gt;&lt;/urls&gt;&lt;/record&gt;&lt;/Cite&gt;&lt;/EndNote&gt;</w:instrText>
-      </w:r>
-      <w:r>
-        <w:fldChar w:fldCharType="separate"/>
-      </w:r>
-      <w:r>
-        <w:rPr>
-          <w:noProof/>
-        </w:rPr>
-        <w:t>[7]</w:t>
-      </w:r>
-      <w:r>
-        <w:fldChar w:fldCharType="end"/>
-      </w:r>
-      <w:r>
-        <w:t>.</w:t>
-      </w:r>
-    </w:p>
-    <w:p>
-      <w:pPr>
-        <w:spacing w:line="480" w:lineRule="auto"/>
-      </w:pPr>
-    </w:p>
-    <w:p>
-      <w:pPr>
-        <w:spacing w:line="480" w:lineRule="auto"/>
-      </w:pPr>
-      <w:r>
-        <w:t xml:space="preserve">Using </w:t>
-      </w:r>
-      <w:r>
-        <w:rPr>
-          <w:b/>
-          <w:bCs/>
-        </w:rPr>
-        <w:t>jackhmmer</w:t>
-      </w:r>
-      <w:r>
-        <w:t xml:space="preserve"> to provide similarity reports</w:t>
-      </w:r>
-      <w:r>
-        <w:t xml:space="preserve"> and sequence alignments</w:t>
-      </w:r>
-      <w:r>
-        <w:t xml:space="preserve">, a pipeline imported scores showing sequence similarity. The target scores were loaded  into a PostgreSQL database that also contains the ChEMBL data </w:t>
-      </w:r>
-      <w:r>
-        <w:fldChar w:fldCharType="begin"/>
-      </w:r>
-      <w:r>
-        <w:instrText xml:space="preserve"> ADDIN EN.CITE &lt;EndNote&gt;&lt;Cite&gt;&lt;Author&gt;Wheeler&lt;/Author&gt;&lt;Year&gt;2013&lt;/Year&gt;&lt;RecNum&gt;12&lt;/RecNum&gt;&lt;DisplayText&gt;[8]&lt;/DisplayText&gt;&lt;record&gt;&lt;rec-number&gt;12&lt;/rec-number&gt;&lt;foreign-keys&gt;&lt;key app="EN" db-id="s55a2z5drd9zfle9a0uxsse802tr5s9rdxsp" timestamp="1584477509"&gt;12&lt;/key&gt;&lt;/foreign-keys&gt;&lt;ref-type name="Journal Article"&gt;17&lt;/ref-type&gt;&lt;contributors&gt;&lt;authors&gt;&lt;author&gt;Wheeler, Travis J.&lt;/author&gt;&lt;author&gt;HHMI Janelia Farm Research Campus, Ashburn, VA 20147, USA&lt;/author&gt;&lt;author&gt;Eddy, Sean R.&lt;/author&gt;&lt;author&gt;HHMI Janelia Farm Research Campus, Ashburn, VA 20147, USA&lt;/author&gt;&lt;/authors&gt;&lt;/contributors&gt;&lt;titles&gt;&lt;title&gt;nhmmer: DNA homology search with profile HMMs&lt;/title&gt;&lt;secondary-title&gt;Bioinformatics&lt;/secondary-title&gt;&lt;/titles&gt;&lt;periodical&gt;&lt;full-title&gt;Bioinformatics&lt;/full-title&gt;&lt;/periodical&gt;&lt;pages&gt;2487-2489&lt;/pages&gt;&lt;volume&gt;29&lt;/volume&gt;&lt;number&gt;19&lt;/number&gt;&lt;dates&gt;&lt;year&gt;2013&lt;/year&gt;&lt;/dates&gt;&lt;publisher&gt;Oxford Academic&lt;/publisher&gt;&lt;isbn&gt;1367-4803&lt;/isbn&gt;&lt;urls&gt;&lt;related-urls&gt;&lt;url&gt;https://academic.oup.com/bioinformatics/article-pdf/29/19/2487/457527/btt403.pdf&lt;/url&gt;&lt;/related-urls&gt;&lt;/urls&gt;&lt;electronic-resource-num&gt;10.1093/bioinformatics/btt403&lt;/electronic-resource-num&gt;&lt;/record&gt;&lt;/Cite&gt;&lt;/EndNote&gt;</w:instrText>
-      </w:r>
-      <w:r>
-        <w:fldChar w:fldCharType="separate"/>
-      </w:r>
-      <w:r>
-        <w:rPr>
-          <w:noProof/>
-        </w:rPr>
-        <w:t>[8]</w:t>
-      </w:r>
-      <w:r>
-        <w:fldChar w:fldCharType="end"/>
-      </w:r>
-      <w:r>
-        <w:t xml:space="preserve">.  </w:t>
-      </w:r>
-    </w:p>
-    <w:p>
-      <w:pPr>
-        <w:spacing w:line="480" w:lineRule="auto"/>
-      </w:pPr>
-    </w:p>
-    <w:p>
-      <w:pPr>
-        <w:spacing w:line="480" w:lineRule="auto"/>
-      </w:pPr>
-    </w:p>
-    <w:p>
-      <w:pPr>
-        <w:spacing w:line="480" w:lineRule="auto"/>
-      </w:pPr>
-    </w:p>
-    <w:p/>
-    <w:p>
-      <w:r>
-        <w:br w:type="page"/>
-      </w:r>
-    </w:p>
-    <w:p>
-      <w:pPr>
-        <w:pStyle w:val="Heading1"/>
-      </w:pPr>
-      <w:r>
-        <w:lastRenderedPageBreak/>
-        <w:t>Materials and methods</w:t>
-      </w:r>
-    </w:p>
-    <w:p>
-      <w:pPr>
-        <w:spacing w:line="480" w:lineRule="auto"/>
-      </w:pPr>
-      <w:r>
-        <w:t xml:space="preserve">Using a paralog search pipeline, the author searched the ChEMBL 25 database, screening targets in it against the SARS-CoV-2 genome and found a high scoring target that has three known drugs </w:t>
-      </w:r>
-      <w:r>
-        <w:fldChar w:fldCharType="begin">
-          <w:fldData xml:space="preserve">PEVuZE5vdGU+PENpdGU+PEF1dGhvcj5HYXVsdG9uPC9BdXRob3I+PFllYXI+MjAxMjwvWWVhcj48
-UmVjTnVtPjE8L1JlY051bT48RGlzcGxheVRleHQ+WzQsIDZdPC9EaXNwbGF5VGV4dD48cmVjb3Jk
-PjxyZWMtbnVtYmVyPjE8L3JlYy1udW1iZXI+PGZvcmVpZ24ta2V5cz48a2V5IGFwcD0iRU4iIGRi
-LWlkPSJzNTVhMno1ZHJkOXpmbGU5YTB1eHNzZTgwMnRyNXM5cmR4c3AiIHRpbWVzdGFtcD0iMTU4
-NDQ3Mzg4MyI+MTwva2V5PjwvZm9yZWlnbi1rZXlzPjxyZWYtdHlwZSBuYW1lPSJKb3VybmFsIEFy
-dGljbGUiPjE3PC9yZWYtdHlwZT48Y29udHJpYnV0b3JzPjxhdXRob3JzPjxhdXRob3I+R2F1bHRv
-biwgQS48L2F1dGhvcj48YXV0aG9yPkJlbGxpcywgTC4gSi48L2F1dGhvcj48YXV0aG9yPkJlbnRv
-LCBBLiBQLjwvYXV0aG9yPjxhdXRob3I+Q2hhbWJlcnMsIEouPC9hdXRob3I+PGF1dGhvcj5EYXZp
-ZXMsIE0uPC9hdXRob3I+PGF1dGhvcj5IZXJzZXksIEEuPC9hdXRob3I+PGF1dGhvcj5MaWdodCwg
-WS48L2F1dGhvcj48YXV0aG9yPk1jR2xpbmNoZXksIFMuPC9hdXRob3I+PGF1dGhvcj5NaWNoYWxv
-dmljaCwgRC48L2F1dGhvcj48YXV0aG9yPkFsLUxhemlrYW5pLCBCLjwvYXV0aG9yPjxhdXRob3I+
-T3ZlcmluZ3RvbiwgSi4gUC48L2F1dGhvcj48L2F1dGhvcnM+PC9jb250cmlidXRvcnM+PGF1dGgt
-YWRkcmVzcz5FTUJMLUV1cm9wZWFuIEJpb2luZm9ybWF0aWNzIEluc3RpdHV0ZSwgV2VsbGNvbWUg
-VHJ1c3QgR2Vub21lIENhbXB1cywgSGlueHRvbiwgQ2FtYnJpZGdlc2hpcmUgQ0IxMCAxU0QsIFVL
-LjwvYXV0aC1hZGRyZXNzPjx0aXRsZXM+PHRpdGxlPkNoRU1CTDogYSBsYXJnZS1zY2FsZSBiaW9h
-Y3Rpdml0eSBkYXRhYmFzZSBmb3IgZHJ1ZyBkaXNjb3Zlcnk8L3RpdGxlPjxzZWNvbmRhcnktdGl0
-bGU+TnVjbGVpYyBBY2lkcyBSZXM8L3NlY29uZGFyeS10aXRsZT48L3RpdGxlcz48cGVyaW9kaWNh
-bD48ZnVsbC10aXRsZT5OdWNsZWljIEFjaWRzIFJlczwvZnVsbC10aXRsZT48L3BlcmlvZGljYWw+
-PHBhZ2VzPkQxMTAwLTc8L3BhZ2VzPjx2b2x1bWU+NDA8L3ZvbHVtZT48bnVtYmVyPkRhdGFiYXNl
-IGlzc3VlPC9udW1iZXI+PGVkaXRpb24+MjAxMS8wOS8yOTwvZWRpdGlvbj48a2V5d29yZHM+PGtl
-eXdvcmQ+KkRhdGFiYXNlcywgRmFjdHVhbDwva2V5d29yZD48a2V5d29yZD5EYXRhYmFzZXMsIFBy
-b3RlaW48L2tleXdvcmQ+PGtleXdvcmQ+KkRydWcgRGlzY292ZXJ5PC9rZXl3b3JkPjxrZXl3b3Jk
-Pkh1bWFuczwva2V5d29yZD48a2V5d29yZD5QaGFybWFjZXV0aWNhbCBQcmVwYXJhdGlvbnMvY2hl
-bWlzdHJ5PC9rZXl3b3JkPjxrZXl3b3JkPlByb3RlaW5zL2NoZW1pc3RyeS9tZXRhYm9saXNtPC9r
-ZXl3b3JkPjxrZXl3b3JkPlVzZXItQ29tcHV0ZXIgSW50ZXJmYWNlPC9rZXl3b3JkPjwva2V5d29y
-ZHM+PGRhdGVzPjx5ZWFyPjIwMTI8L3llYXI+PHB1Yi1kYXRlcz48ZGF0ZT5KYW48L2RhdGU+PC9w
-dWItZGF0ZXM+PC9kYXRlcz48aXNibj4wMzA1LTEwNDg8L2lzYm4+PGFjY2Vzc2lvbi1udW0+MjE5
-NDg1OTQ8L2FjY2Vzc2lvbi1udW0+PHVybHM+PHJlbGF0ZWQtdXJscz48dXJsPmh0dHA6Ly9keC5k
-b2kub3JnLzEwLjEwOTMvbmFyL2drcjc3NzwvdXJsPjwvcmVsYXRlZC11cmxzPjwvdXJscz48Y3Vz
-dG9tMj5QTUMzMjQ1MTc1PC9jdXN0b20yPjxlbGVjdHJvbmljLXJlc291cmNlLW51bT4xMC4xMDkz
-L25hci9na3I3Nzc8L2VsZWN0cm9uaWMtcmVzb3VyY2UtbnVtPjxyZW1vdGUtZGF0YWJhc2UtcHJv
-dmlkZXI+TkxNPC9yZW1vdGUtZGF0YWJhc2UtcHJvdmlkZXI+PGxhbmd1YWdlPmVuZzwvbGFuZ3Vh
-Z2U+PC9yZWNvcmQ+PC9DaXRlPjxDaXRlPjxBdXRob3I+R2F1bHRvbjwvQXV0aG9yPjxZZWFyPjIw
-MTc8L1llYXI+PFJlY051bT4yPC9SZWNOdW0+PHJlY29yZD48cmVjLW51bWJlcj4yPC9yZWMtbnVt
-YmVyPjxmb3JlaWduLWtleXM+PGtleSBhcHA9IkVOIiBkYi1pZD0iczU1YTJ6NWRyZDl6ZmxlOWEw
-dXhzc2U4MDJ0cjVzOXJkeHNwIiB0aW1lc3RhbXA9IjE1ODQ0NzU2ODUiPjI8L2tleT48L2ZvcmVp
-Z24ta2V5cz48cmVmLXR5cGUgbmFtZT0iSm91cm5hbCBBcnRpY2xlIj4xNzwvcmVmLXR5cGU+PGNv
-bnRyaWJ1dG9ycz48YXV0aG9ycz48YXV0aG9yPkdhdWx0b24sIEEuPC9hdXRob3I+PGF1dGhvcj5I
-ZXJzZXksIEEuPC9hdXRob3I+PGF1dGhvcj5Ob3dvdGthLCBNLjwvYXV0aG9yPjxhdXRob3I+QmVu
-dG8sIEEuIFAuPC9hdXRob3I+PGF1dGhvcj5DaGFtYmVycywgSi48L2F1dGhvcj48YXV0aG9yPk1l
-bmRleiwgRC48L2F1dGhvcj48YXV0aG9yPk11dG93bywgUC48L2F1dGhvcj48YXV0aG9yPkF0a2lu
-c29uLCBGLjwvYXV0aG9yPjxhdXRob3I+QmVsbGlzLCBMLiBKLjwvYXV0aG9yPjxhdXRob3I+Q2li
-cmnDoW4tVWhhbHRlLCBFLjwvYXV0aG9yPjxhdXRob3I+RGF2aWVzLCBNLjwvYXV0aG9yPjxhdXRo
-b3I+RGVkbWFuLCBOLjwvYXV0aG9yPjxhdXRob3I+S2FybHNzb24sIEEuPC9hdXRob3I+PGF1dGhv
-cj5NYWdhcmnDsW9zLCBNLiBQLjwvYXV0aG9yPjxhdXRob3I+T3ZlcmluZ3RvbiwgSi4gUC48L2F1
-dGhvcj48YXV0aG9yPlBhcGFkYXRvcywgRy48L2F1dGhvcj48YXV0aG9yPlNtaXQsIEkuPC9hdXRo
-b3I+PGF1dGhvcj5MZWFjaCwgQS4gUi48L2F1dGhvcj48L2F1dGhvcnM+PC9jb250cmlidXRvcnM+
-PGF1dGgtYWRkcmVzcz5FdXJvcGVhbiBNb2xlY3VsYXIgQmlvbG9neSBMYWJvcmF0b3J5LCBFdXJv
-cGVhbiBCaW9pbmZvcm1hdGljcyBJbnN0aXR1dGUsIFdlbGxjb21lIEdlbm9tZSBDYW1wdXMsIEhp
-bnh0b24sIENhbWJyaWRnZXNoaXJlIENCMTAgMVNELCBVSzwvYXV0aC1hZGRyZXNzPjx0aXRsZXM+
-PHRpdGxlPlRoZSBDaEVNQkwgZGF0YWJhc2UgaW4gMjAxNzwvdGl0bGU+PHNlY29uZGFyeS10aXRs
-ZT5OdWNsZWljIEFjaWRzIFJlczwvc2Vjb25kYXJ5LXRpdGxlPjwvdGl0bGVzPjxwZXJpb2RpY2Fs
-PjxmdWxsLXRpdGxlPk51Y2xlaWMgQWNpZHMgUmVzPC9mdWxsLXRpdGxlPjwvcGVyaW9kaWNhbD48
-cGFnZXM+RDk0NS01NDwvcGFnZXM+PHZvbHVtZT40NTwvdm9sdW1lPjxudW1iZXI+RGF0YWJhc2Ug
-aXNzdWU8L251bWJlcj48ZGF0ZXM+PHllYXI+MjAxNzwveWVhcj48cHViLWRhdGVzPjxkYXRlPkph
-biAwNDwvZGF0ZT48L3B1Yi1kYXRlcz48L2RhdGVzPjxpc2JuPjAzMDUtMTA0OCAoUHJpbnQpMTM2
-Mi00OTYyIChFbGVjdHJvbmljKTwvaXNibj48YWNjZXNzaW9uLW51bT4yNzg5OTU2MjwvYWNjZXNz
-aW9uLW51bT48dXJscz48cmVsYXRlZC11cmxzPjx1cmw+aHR0cDovL2R4LmRvaS5vcmcvMTAuMTA5
-My9uYXIvZ2t3MTA3NDwvdXJsPjwvcmVsYXRlZC11cmxzPjwvdXJscz48Y3VzdG9tMj41MjEwNTU3
-PC9jdXN0b20yPjxlbGVjdHJvbmljLXJlc291cmNlLW51bT4xMC4xMDkzL25hci9na3cxMDc0PC9l
-bGVjdHJvbmljLXJlc291cmNlLW51bT48bGFuZ3VhZ2U+ZW5nPC9sYW5ndWFnZT48L3JlY29yZD48
-L0NpdGU+PC9FbmROb3RlPgB=
-</w:fldData>
-        </w:fldChar>
-      </w:r>
-      <w:r>
-        <w:instrText xml:space="preserve"> ADDIN EN.CITE </w:instrText>
-      </w:r>
-      <w:r>
-        <w:fldChar w:fldCharType="begin">
-          <w:fldData xml:space="preserve">PEVuZE5vdGU+PENpdGU+PEF1dGhvcj5HYXVsdG9uPC9BdXRob3I+PFllYXI+MjAxMjwvWWVhcj48
-UmVjTnVtPjE8L1JlY051bT48RGlzcGxheVRleHQ+WzQsIDZdPC9EaXNwbGF5VGV4dD48cmVjb3Jk
-PjxyZWMtbnVtYmVyPjE8L3JlYy1udW1iZXI+PGZvcmVpZ24ta2V5cz48a2V5IGFwcD0iRU4iIGRi
-LWlkPSJzNTVhMno1ZHJkOXpmbGU5YTB1eHNzZTgwMnRyNXM5cmR4c3AiIHRpbWVzdGFtcD0iMTU4
-NDQ3Mzg4MyI+MTwva2V5PjwvZm9yZWlnbi1rZXlzPjxyZWYtdHlwZSBuYW1lPSJKb3VybmFsIEFy
-dGljbGUiPjE3PC9yZWYtdHlwZT48Y29udHJpYnV0b3JzPjxhdXRob3JzPjxhdXRob3I+R2F1bHRv
-biwgQS48L2F1dGhvcj48YXV0aG9yPkJlbGxpcywgTC4gSi48L2F1dGhvcj48YXV0aG9yPkJlbnRv
-LCBBLiBQLjwvYXV0aG9yPjxhdXRob3I+Q2hhbWJlcnMsIEouPC9hdXRob3I+PGF1dGhvcj5EYXZp
-ZXMsIE0uPC9hdXRob3I+PGF1dGhvcj5IZXJzZXksIEEuPC9hdXRob3I+PGF1dGhvcj5MaWdodCwg
-WS48L2F1dGhvcj48YXV0aG9yPk1jR2xpbmNoZXksIFMuPC9hdXRob3I+PGF1dGhvcj5NaWNoYWxv
-dmljaCwgRC48L2F1dGhvcj48YXV0aG9yPkFsLUxhemlrYW5pLCBCLjwvYXV0aG9yPjxhdXRob3I+
-T3ZlcmluZ3RvbiwgSi4gUC48L2F1dGhvcj48L2F1dGhvcnM+PC9jb250cmlidXRvcnM+PGF1dGgt
-YWRkcmVzcz5FTUJMLUV1cm9wZWFuIEJpb2luZm9ybWF0aWNzIEluc3RpdHV0ZSwgV2VsbGNvbWUg
-VHJ1c3QgR2Vub21lIENhbXB1cywgSGlueHRvbiwgQ2FtYnJpZGdlc2hpcmUgQ0IxMCAxU0QsIFVL
-LjwvYXV0aC1hZGRyZXNzPjx0aXRsZXM+PHRpdGxlPkNoRU1CTDogYSBsYXJnZS1zY2FsZSBiaW9h
-Y3Rpdml0eSBkYXRhYmFzZSBmb3IgZHJ1ZyBkaXNjb3Zlcnk8L3RpdGxlPjxzZWNvbmRhcnktdGl0
-bGU+TnVjbGVpYyBBY2lkcyBSZXM8L3NlY29uZGFyeS10aXRsZT48L3RpdGxlcz48cGVyaW9kaWNh
-bD48ZnVsbC10aXRsZT5OdWNsZWljIEFjaWRzIFJlczwvZnVsbC10aXRsZT48L3BlcmlvZGljYWw+
-PHBhZ2VzPkQxMTAwLTc8L3BhZ2VzPjx2b2x1bWU+NDA8L3ZvbHVtZT48bnVtYmVyPkRhdGFiYXNl
-IGlzc3VlPC9udW1iZXI+PGVkaXRpb24+MjAxMS8wOS8yOTwvZWRpdGlvbj48a2V5d29yZHM+PGtl
-eXdvcmQ+KkRhdGFiYXNlcywgRmFjdHVhbDwva2V5d29yZD48a2V5d29yZD5EYXRhYmFzZXMsIFBy
-b3RlaW48L2tleXdvcmQ+PGtleXdvcmQ+KkRydWcgRGlzY292ZXJ5PC9rZXl3b3JkPjxrZXl3b3Jk
-Pkh1bWFuczwva2V5d29yZD48a2V5d29yZD5QaGFybWFjZXV0aWNhbCBQcmVwYXJhdGlvbnMvY2hl
-bWlzdHJ5PC9rZXl3b3JkPjxrZXl3b3JkPlByb3RlaW5zL2NoZW1pc3RyeS9tZXRhYm9saXNtPC9r
-ZXl3b3JkPjxrZXl3b3JkPlVzZXItQ29tcHV0ZXIgSW50ZXJmYWNlPC9rZXl3b3JkPjwva2V5d29y
-ZHM+PGRhdGVzPjx5ZWFyPjIwMTI8L3llYXI+PHB1Yi1kYXRlcz48ZGF0ZT5KYW48L2RhdGU+PC9w
-dWItZGF0ZXM+PC9kYXRlcz48aXNibj4wMzA1LTEwNDg8L2lzYm4+PGFjY2Vzc2lvbi1udW0+MjE5
-NDg1OTQ8L2FjY2Vzc2lvbi1udW0+PHVybHM+PHJlbGF0ZWQtdXJscz48dXJsPmh0dHA6Ly9keC5k
-b2kub3JnLzEwLjEwOTMvbmFyL2drcjc3NzwvdXJsPjwvcmVsYXRlZC11cmxzPjwvdXJscz48Y3Vz
-dG9tMj5QTUMzMjQ1MTc1PC9jdXN0b20yPjxlbGVjdHJvbmljLXJlc291cmNlLW51bT4xMC4xMDkz
-L25hci9na3I3Nzc8L2VsZWN0cm9uaWMtcmVzb3VyY2UtbnVtPjxyZW1vdGUtZGF0YWJhc2UtcHJv
-dmlkZXI+TkxNPC9yZW1vdGUtZGF0YWJhc2UtcHJvdmlkZXI+PGxhbmd1YWdlPmVuZzwvbGFuZ3Vh
-Z2U+PC9yZWNvcmQ+PC9DaXRlPjxDaXRlPjxBdXRob3I+R2F1bHRvbjwvQXV0aG9yPjxZZWFyPjIw
-MTc8L1llYXI+PFJlY051bT4yPC9SZWNOdW0+PHJlY29yZD48cmVjLW51bWJlcj4yPC9yZWMtbnVt
-YmVyPjxmb3JlaWduLWtleXM+PGtleSBhcHA9IkVOIiBkYi1pZD0iczU1YTJ6NWRyZDl6ZmxlOWEw
-dXhzc2U4MDJ0cjVzOXJkeHNwIiB0aW1lc3RhbXA9IjE1ODQ0NzU2ODUiPjI8L2tleT48L2ZvcmVp
-Z24ta2V5cz48cmVmLXR5cGUgbmFtZT0iSm91cm5hbCBBcnRpY2xlIj4xNzwvcmVmLXR5cGU+PGNv
-bnRyaWJ1dG9ycz48YXV0aG9ycz48YXV0aG9yPkdhdWx0b24sIEEuPC9hdXRob3I+PGF1dGhvcj5I
-ZXJzZXksIEEuPC9hdXRob3I+PGF1dGhvcj5Ob3dvdGthLCBNLjwvYXV0aG9yPjxhdXRob3I+QmVu
-dG8sIEEuIFAuPC9hdXRob3I+PGF1dGhvcj5DaGFtYmVycywgSi48L2F1dGhvcj48YXV0aG9yPk1l
-bmRleiwgRC48L2F1dGhvcj48YXV0aG9yPk11dG93bywgUC48L2F1dGhvcj48YXV0aG9yPkF0a2lu
-c29uLCBGLjwvYXV0aG9yPjxhdXRob3I+QmVsbGlzLCBMLiBKLjwvYXV0aG9yPjxhdXRob3I+Q2li
-cmnDoW4tVWhhbHRlLCBFLjwvYXV0aG9yPjxhdXRob3I+RGF2aWVzLCBNLjwvYXV0aG9yPjxhdXRo
-b3I+RGVkbWFuLCBOLjwvYXV0aG9yPjxhdXRob3I+S2FybHNzb24sIEEuPC9hdXRob3I+PGF1dGhv
-cj5NYWdhcmnDsW9zLCBNLiBQLjwvYXV0aG9yPjxhdXRob3I+T3ZlcmluZ3RvbiwgSi4gUC48L2F1
-dGhvcj48YXV0aG9yPlBhcGFkYXRvcywgRy48L2F1dGhvcj48YXV0aG9yPlNtaXQsIEkuPC9hdXRo
-b3I+PGF1dGhvcj5MZWFjaCwgQS4gUi48L2F1dGhvcj48L2F1dGhvcnM+PC9jb250cmlidXRvcnM+
-PGF1dGgtYWRkcmVzcz5FdXJvcGVhbiBNb2xlY3VsYXIgQmlvbG9neSBMYWJvcmF0b3J5LCBFdXJv
-cGVhbiBCaW9pbmZvcm1hdGljcyBJbnN0aXR1dGUsIFdlbGxjb21lIEdlbm9tZSBDYW1wdXMsIEhp
-bnh0b24sIENhbWJyaWRnZXNoaXJlIENCMTAgMVNELCBVSzwvYXV0aC1hZGRyZXNzPjx0aXRsZXM+
-PHRpdGxlPlRoZSBDaEVNQkwgZGF0YWJhc2UgaW4gMjAxNzwvdGl0bGU+PHNlY29uZGFyeS10aXRs
-ZT5OdWNsZWljIEFjaWRzIFJlczwvc2Vjb25kYXJ5LXRpdGxlPjwvdGl0bGVzPjxwZXJpb2RpY2Fs
-PjxmdWxsLXRpdGxlPk51Y2xlaWMgQWNpZHMgUmVzPC9mdWxsLXRpdGxlPjwvcGVyaW9kaWNhbD48
-cGFnZXM+RDk0NS01NDwvcGFnZXM+PHZvbHVtZT40NTwvdm9sdW1lPjxudW1iZXI+RGF0YWJhc2Ug
-aXNzdWU8L251bWJlcj48ZGF0ZXM+PHllYXI+MjAxNzwveWVhcj48cHViLWRhdGVzPjxkYXRlPkph
-biAwNDwvZGF0ZT48L3B1Yi1kYXRlcz48L2RhdGVzPjxpc2JuPjAzMDUtMTA0OCAoUHJpbnQpMTM2
-Mi00OTYyIChFbGVjdHJvbmljKTwvaXNibj48YWNjZXNzaW9uLW51bT4yNzg5OTU2MjwvYWNjZXNz
-aW9uLW51bT48dXJscz48cmVsYXRlZC11cmxzPjx1cmw+aHR0cDovL2R4LmRvaS5vcmcvMTAuMTA5
-My9uYXIvZ2t3MTA3NDwvdXJsPjwvcmVsYXRlZC11cmxzPjwvdXJscz48Y3VzdG9tMj41MjEwNTU3
-PC9jdXN0b20yPjxlbGVjdHJvbmljLXJlc291cmNlLW51bT4xMC4xMDkzL25hci9na3cxMDc0PC9l
-bGVjdHJvbmljLXJlc291cmNlLW51bT48bGFuZ3VhZ2U+ZW5nPC9sYW5ndWFnZT48L3JlY29yZD48
-L0NpdGU+PC9FbmROb3RlPgB=
-</w:fldData>
-        </w:fldChar>
-      </w:r>
-      <w:r>
-        <w:instrText xml:space="preserve"> ADDIN EN.CITE.DATA </w:instrText>
-      </w:r>
-      <w:r>
-        <w:fldChar w:fldCharType="end"/>
-      </w:r>
-      <w:r>
-        <w:fldChar w:fldCharType="separate"/>
-      </w:r>
-      <w:r>
-        <w:rPr>
-          <w:noProof/>
-        </w:rPr>
-        <w:t>[4, 6]</w:t>
+        <w:t>[4, 7]</w:t>
       </w:r>
       <w:r>
         <w:fldChar w:fldCharType="end"/>
@@ -878,97 +881,6 @@
       </w:pPr>
       <w:r>
         <w:t>5.</w:t>
-      </w:r>
-      <w:r>
-        <w:tab/>
-        <w:t>Lv W, Xu Y, Guo Y, Yu Z, Feng G, Liu P, Luan M, Zhu H, Liu G, Zhang M</w:t>
-      </w:r>
-      <w:r>
-        <w:rPr>
-          <w:i/>
-        </w:rPr>
-        <w:t xml:space="preserve"> et al</w:t>
-      </w:r>
-      <w:r>
-        <w:t xml:space="preserve">: </w:t>
-      </w:r>
-      <w:r>
-        <w:rPr>
-          <w:b/>
-        </w:rPr>
-        <w:t>The drug target genes show higher evolutionary conservation than non-target genes</w:t>
-      </w:r>
-      <w:r>
-        <w:t xml:space="preserve">. In: </w:t>
-      </w:r>
-      <w:r>
-        <w:rPr>
-          <w:i/>
-        </w:rPr>
-        <w:t>Oncotarget.</w:t>
-      </w:r>
-      <w:r>
-        <w:t xml:space="preserve"> vol. 7; 2016: 4961-4971.</w:t>
-      </w:r>
-    </w:p>
-    <w:p>
-      <w:pPr>
-        <w:pStyle w:val="EndNoteBibliography"/>
-        <w:spacing w:after="0"/>
-        <w:ind w:left="720" w:hanging="720"/>
-      </w:pPr>
-      <w:r>
-        <w:t>6.</w:t>
-      </w:r>
-      <w:r>
-        <w:tab/>
-        <w:t>Gaulton A, Bellis LJ, Bento AP, Chambers J, Davies M, Hersey A, Light Y, McGlinchey S, Michalovich D, Al-Lazikani B</w:t>
-      </w:r>
-      <w:r>
-        <w:rPr>
-          <w:i/>
-        </w:rPr>
-        <w:t xml:space="preserve"> et al</w:t>
-      </w:r>
-      <w:r>
-        <w:t xml:space="preserve">: </w:t>
-      </w:r>
-      <w:r>
-        <w:rPr>
-          <w:b/>
-        </w:rPr>
-        <w:t>ChEMBL: a large-scale bioactivity database for drug discovery</w:t>
-      </w:r>
-      <w:r>
-        <w:t xml:space="preserve">. </w:t>
-      </w:r>
-      <w:r>
-        <w:rPr>
-          <w:i/>
-        </w:rPr>
-        <w:t xml:space="preserve">Nucleic Acids Res </w:t>
-      </w:r>
-      <w:r>
-        <w:t xml:space="preserve">2012, </w:t>
-      </w:r>
-      <w:r>
-        <w:rPr>
-          <w:b/>
-        </w:rPr>
-        <w:t>40</w:t>
-      </w:r>
-      <w:r>
-        <w:t>(Database issue):D1100-1107.</w:t>
-      </w:r>
-    </w:p>
-    <w:p>
-      <w:pPr>
-        <w:pStyle w:val="EndNoteBibliography"/>
-        <w:spacing w:after="0"/>
-        <w:ind w:left="720" w:hanging="720"/>
-      </w:pPr>
-      <w:r>
-        <w:t>7.</w:t>
       </w:r>
       <w:r>
         <w:tab/>
@@ -997,10 +909,11 @@
     <w:p>
       <w:pPr>
         <w:pStyle w:val="EndNoteBibliography"/>
+        <w:spacing w:after="0"/>
         <w:ind w:left="720" w:hanging="720"/>
       </w:pPr>
       <w:r>
-        <w:t>8.</w:t>
+        <w:t>6.</w:t>
       </w:r>
       <w:r>
         <w:tab/>
@@ -1035,9 +948,128 @@
       </w:r>
     </w:p>
     <w:p>
+      <w:pPr>
+        <w:pStyle w:val="EndNoteBibliography"/>
+        <w:ind w:left="720" w:hanging="720"/>
+      </w:pPr>
+      <w:r>
+        <w:t>7.</w:t>
+      </w:r>
+      <w:r>
+        <w:tab/>
+        <w:t>Gaulton A, Bellis LJ, Bento AP, Chambers J, Davies M, Hersey A, Light Y, McGlinchey S, Michalovich D, Al-Lazikani B</w:t>
+      </w:r>
+      <w:r>
+        <w:rPr>
+          <w:i/>
+        </w:rPr>
+        <w:t xml:space="preserve"> et al</w:t>
+      </w:r>
+      <w:r>
+        <w:t xml:space="preserve">: </w:t>
+      </w:r>
+      <w:r>
+        <w:rPr>
+          <w:b/>
+        </w:rPr>
+        <w:t>ChEMBL: a large-scale bioactivity database for drug discovery</w:t>
+      </w:r>
+      <w:r>
+        <w:t xml:space="preserve">. </w:t>
+      </w:r>
+      <w:r>
+        <w:rPr>
+          <w:i/>
+        </w:rPr>
+        <w:t xml:space="preserve">Nucleic Acids Res </w:t>
+      </w:r>
+      <w:r>
+        <w:t xml:space="preserve">2012, </w:t>
+      </w:r>
+      <w:r>
+        <w:rPr>
+          <w:b/>
+        </w:rPr>
+        <w:t>40</w:t>
+      </w:r>
+      <w:r>
+        <w:t>(Database issue):D1100-1107.</w:t>
+      </w:r>
+    </w:p>
+    <w:p>
       <w:r>
         <w:fldChar w:fldCharType="end"/>
       </w:r>
+    </w:p>
+    <w:p>
+      <w:r>
+        <w:br w:type="page"/>
+      </w:r>
+    </w:p>
+    <w:p>
+      <w:pPr>
+        <w:pStyle w:val="Heading1"/>
+      </w:pPr>
+      <w:r>
+        <w:lastRenderedPageBreak/>
+        <w:t>Supporting information</w:t>
+      </w:r>
+    </w:p>
+    <w:p>
+      <w:r>
+        <w:rPr>
+          <w:b/>
+          <w:bCs/>
+        </w:rPr>
+        <w:t xml:space="preserve">S1 Fig. </w:t>
+      </w:r>
+      <w:r>
+        <w:rPr>
+          <w:b/>
+          <w:bCs/>
+        </w:rPr>
+        <w:t>An analysis pipeline searches the chembl_25 version of ChEMBL’s database for targets and drugs using viral genomic information from Genbank</w:t>
+      </w:r>
+      <w:r>
+        <w:t>.</w:t>
+      </w:r>
+    </w:p>
+    <w:p>
+      <w:pPr>
+        <w:rPr>
+          <w:b/>
+          <w:bCs/>
+        </w:rPr>
+      </w:pPr>
+      <w:r>
+        <w:rPr>
+          <w:b/>
+          <w:bCs/>
+        </w:rPr>
+        <w:t xml:space="preserve">S2 Fig. </w:t>
+      </w:r>
+      <w:r>
+        <w:rPr>
+          <w:b/>
+          <w:bCs/>
+        </w:rPr>
+        <w:t>Target and drug analytical workflow</w:t>
+      </w:r>
+      <w:r>
+        <w:rPr>
+          <w:b/>
+          <w:bCs/>
+        </w:rPr>
+        <w:t>.</w:t>
+      </w:r>
+    </w:p>
+    <w:p>
+      <w:pPr>
+        <w:rPr>
+          <w:b/>
+          <w:bCs/>
+        </w:rPr>
+      </w:pPr>
     </w:p>
     <w:sectPr>
       <w:pgSz w:w="12240" w:h="15840"/>
@@ -1565,7 +1597,6 @@
   <w:style w:type="character" w:default="1" w:styleId="DefaultParagraphFont">
     <w:name w:val="Default Paragraph Font"/>
     <w:uiPriority w:val="1"/>
-    <w:semiHidden/>
     <w:unhideWhenUsed/>
   </w:style>
   <w:style w:type="table" w:default="1" w:styleId="TableNormal">

</xml_diff>

<commit_message>
Add information to materials and methods section. Add supporting files.
</commit_message>
<xml_diff>
--- a/A target and two drugs for SARS-CoV-2 found by paralog search.docx
+++ b/A target and two drugs for SARS-CoV-2 found by paralog search.docx
@@ -273,13 +273,31 @@
         <w:t xml:space="preserve"> </w:t>
       </w:r>
       <w:r>
-        <w:t xml:space="preserve"> If we can find a protein sequence in a disease organism that is sufficiently similar to a known target, the protein may be a promising target in that organism, and drugs used against that target may be successfully used </w:t>
+        <w:t xml:space="preserve"> If we can find a protein sequence in a disease organism that is sufficiently similar to a known target, the protein may be a promising target in that </w:t>
+      </w:r>
+      <w:r>
+        <w:t xml:space="preserve">novel </w:t>
+      </w:r>
+      <w:r>
+        <w:t>organism, and drugs used against that target</w:t>
+      </w:r>
+      <w:r>
+        <w:t xml:space="preserve"> in the original organism</w:t>
+      </w:r>
+      <w:r>
+        <w:t xml:space="preserve"> may be successfully used </w:t>
       </w:r>
       <w:r>
         <w:t>for</w:t>
       </w:r>
       <w:r>
-        <w:t xml:space="preserve"> that organism.</w:t>
+        <w:t xml:space="preserve"> that </w:t>
+      </w:r>
+      <w:r>
+        <w:t xml:space="preserve">new </w:t>
+      </w:r>
+      <w:r>
+        <w:t>organism.</w:t>
       </w:r>
     </w:p>
     <w:p>
@@ -293,7 +311,31 @@
         <w:t>was</w:t>
       </w:r>
       <w:r>
-        <w:t xml:space="preserve"> downloaded.</w:t>
+        <w:t xml:space="preserve"> downloaded</w:t>
+      </w:r>
+      <w:r>
+        <w:t xml:space="preserve"> (</w:t>
+      </w:r>
+      <w:r>
+        <w:fldChar w:fldCharType="begin"/>
+      </w:r>
+      <w:r>
+        <w:instrText xml:space="preserve"> REF _Ref45090117 \h </w:instrText>
+      </w:r>
+      <w:r>
+        <w:fldChar w:fldCharType="separate"/>
+      </w:r>
+      <w:r>
+        <w:t>MN908947.3.FASTA</w:t>
+      </w:r>
+      <w:r>
+        <w:fldChar w:fldCharType="end"/>
+      </w:r>
+      <w:r>
+        <w:t>)</w:t>
+      </w:r>
+      <w:r>
+        <w:t>.</w:t>
       </w:r>
     </w:p>
     <w:p>
@@ -425,7 +467,13 @@
         <w:spacing w:line="480" w:lineRule="auto"/>
       </w:pPr>
       <w:r>
-        <w:t>Swissdock, an opensource docking server, evaluated the identified drugs for docking affinity to validate the results.</w:t>
+        <w:t xml:space="preserve">Swissdock, an opensource docking server, </w:t>
+      </w:r>
+      <w:r>
+        <w:t>was used to evaluate</w:t>
+      </w:r>
+      <w:r>
+        <w:t xml:space="preserve"> the identified drugs for docking affinity to validate the results.</w:t>
       </w:r>
     </w:p>
     <w:p>
@@ -461,12 +509,39 @@
         <w:spacing w:line="480" w:lineRule="auto"/>
       </w:pPr>
       <w:r>
-        <w:t xml:space="preserve">The genome of SARS-CoV-2 (The COVID-19 virus) was downloaded from Genbank via NCBI’s website </w:t>
+        <w:t>The genome of SARS-CoV-2 (The COVID-19 virus) was downloaded from Genbank via NCBI’s website</w:t>
+      </w:r>
+      <w:r>
+        <w:t xml:space="preserve"> </w:t>
+      </w:r>
+      <w:r>
+        <w:t xml:space="preserve">as </w:t>
       </w:r>
       <w:r>
         <w:fldChar w:fldCharType="begin"/>
       </w:r>
       <w:r>
+        <w:instrText xml:space="preserve"> REF _Ref45092308 \h </w:instrText>
+      </w:r>
+      <w:r>
+        <w:fldChar w:fldCharType="separate"/>
+      </w:r>
+      <w:r>
+        <w:t>MN908947.3.FASTA</w:t>
+      </w:r>
+      <w:r>
+        <w:t>.</w:t>
+      </w:r>
+      <w:r>
+        <w:fldChar w:fldCharType="end"/>
+      </w:r>
+      <w:r>
+        <w:t xml:space="preserve"> </w:t>
+      </w:r>
+      <w:r>
+        <w:fldChar w:fldCharType="begin"/>
+      </w:r>
+      <w:r>
         <w:instrText xml:space="preserve"> ADDIN EN.CITE &lt;EndNote&gt;&lt;Cite&gt;&lt;Author&gt;GenBank&lt;/Author&gt;&lt;Year&gt;2020&lt;/Year&gt;&lt;RecNum&gt;60&lt;/RecNum&gt;&lt;DisplayText&gt;[5]&lt;/DisplayText&gt;&lt;record&gt;&lt;rec-number&gt;60&lt;/rec-number&gt;&lt;foreign-keys&gt;&lt;key app="EN" db-id="s55a2z5drd9zfle9a0uxsse802tr5s9rdxsp" timestamp="1585151011"&gt;60&lt;/key&gt;&lt;/foreign-keys&gt;&lt;ref-type name="Web Page"&gt;12&lt;/ref-type&gt;&lt;contributors&gt;&lt;authors&gt;&lt;author&gt;GenBank&lt;/author&gt;&lt;/authors&gt;&lt;/contributors&gt;&lt;titles&gt;&lt;title&gt;Severe acute respiratory syndrome coronavirus 2 isolate Wuhan-Hu-1, co - Nucleotide - NCBI&lt;/title&gt;&lt;/titles&gt;&lt;dates&gt;&lt;year&gt;2020&lt;/year&gt;&lt;/dates&gt;&lt;urls&gt;&lt;related-urls&gt;&lt;url&gt;https://www.ncbi.nlm.nih.gov/pubmed/&lt;/url&gt;&lt;/related-urls&gt;&lt;/urls&gt;&lt;/record&gt;&lt;/Cite&gt;&lt;/EndNote&gt;</w:instrText>
       </w:r>
       <w:r>
@@ -484,12 +559,734 @@
       <w:r>
         <w:t>.</w:t>
       </w:r>
+      <w:r>
+        <w:t xml:space="preserve"> </w:t>
+      </w:r>
+    </w:p>
+    <w:p>
+      <w:r>
+        <w:t xml:space="preserve">ORFs were translated using EMBOSS tools </w:t>
+      </w:r>
+      <w:r>
+        <w:fldChar w:fldCharType="begin"/>
+      </w:r>
+      <w:r>
+        <w:instrText xml:space="preserve"> ADDIN EN.CITE &lt;EndNote&gt;&lt;Cite&gt;&lt;Author&gt;Rice&lt;/Author&gt;&lt;Year&gt;2020&lt;/Year&gt;&lt;RecNum&gt;62&lt;/RecNum&gt;&lt;DisplayText&gt;[6]&lt;/DisplayText&gt;&lt;record&gt;&lt;rec-number&gt;62&lt;/rec-number&gt;&lt;foreign-keys&gt;&lt;key app="EN" db-id="s55a2z5drd9zfle9a0uxsse802tr5s9rdxsp" timestamp="1585245946"&gt;62&lt;/key&gt;&lt;/foreign-keys&gt;&lt;ref-type name="Web Page"&gt;12&lt;/ref-type&gt;&lt;contributors&gt;&lt;authors&gt;&lt;author&gt;Rice,P. Longden,I. and Bleasby,A.&lt;/author&gt;&lt;/authors&gt;&lt;/contributors&gt;&lt;titles&gt;&lt;title&gt;EMBOSS: The European Molecular Biology Open Software Suite (2000)&lt;/title&gt;&lt;/titles&gt;&lt;dates&gt;&lt;year&gt;2020&lt;/year&gt;&lt;/dates&gt;&lt;pub-location&gt;Trends in Genetics&lt;/pub-location&gt;&lt;urls&gt;&lt;related-urls&gt;&lt;url&gt;http://emboss.sourceforge.net&lt;/url&gt;&lt;/related-urls&gt;&lt;/urls&gt;&lt;/record&gt;&lt;/Cite&gt;&lt;/EndNote&gt;</w:instrText>
+      </w:r>
+      <w:r>
+        <w:fldChar w:fldCharType="separate"/>
+      </w:r>
+      <w:r>
+        <w:rPr>
+          <w:noProof/>
+        </w:rPr>
+        <w:t>[6]</w:t>
+      </w:r>
+      <w:r>
+        <w:fldChar w:fldCharType="end"/>
+      </w:r>
+      <w:r>
+        <w:t>.  The orfs were translated rather than using curated protein sequences because the translation tool provides the amino acid FAST sequences in a form convenient for querying.  While many ORFs may not be actual proteins, the query that uses these ORFs will eliminate them from consideration.</w:t>
+      </w:r>
     </w:p>
     <w:p>
       <w:pPr>
         <w:spacing w:line="480" w:lineRule="auto"/>
       </w:pPr>
       <w:r>
+        <w:t>This command creates a file containing all the open reading frames (ORFs) found and translates the nucleotide sequences into amino acid sequences:</w:t>
+      </w:r>
+    </w:p>
+    <w:p>
+      <w:pPr>
+        <w:ind w:firstLine="720"/>
+        <w:rPr>
+          <w:rFonts w:ascii="Lucida Console" w:hAnsi="Lucida Console" w:cs="Lucida Console"/>
+          <w:b/>
+          <w:bCs/>
+          <w:sz w:val="18"/>
+          <w:szCs w:val="18"/>
+        </w:rPr>
+      </w:pPr>
+      <w:r>
+        <w:rPr>
+          <w:rFonts w:ascii="Lucida Console" w:hAnsi="Lucida Console" w:cs="Lucida Console"/>
+          <w:b/>
+          <w:bCs/>
+          <w:sz w:val="18"/>
+          <w:szCs w:val="18"/>
+        </w:rPr>
+        <w:t>getorf MN908947.3.FASTA</w:t>
+      </w:r>
+    </w:p>
+    <w:p>
+      <w:pPr>
+        <w:rPr>
+          <w:rFonts w:cstheme="minorHAnsi"/>
+        </w:rPr>
+      </w:pPr>
+      <w:r>
+        <w:rPr>
+          <w:rFonts w:cstheme="minorHAnsi"/>
+        </w:rPr>
+        <w:t>This creates file MN908947.3.orf, which contains all the ORFs found for the .FASTA file.</w:t>
+      </w:r>
+    </w:p>
+    <w:p>
+      <w:pPr>
+        <w:rPr>
+          <w:rFonts w:ascii="Lucida Console" w:hAnsi="Lucida Console" w:cs="Lucida Console"/>
+          <w:sz w:val="18"/>
+          <w:szCs w:val="18"/>
+        </w:rPr>
+      </w:pPr>
+      <w:r>
+        <w:rPr>
+          <w:rFonts w:ascii="Lucida Console" w:hAnsi="Lucida Console" w:cs="Lucida Console"/>
+          <w:sz w:val="18"/>
+          <w:szCs w:val="18"/>
+        </w:rPr>
+        <w:t>Commands run in R Studio quantify how many ORFs are contained:</w:t>
+      </w:r>
+    </w:p>
+    <w:tbl>
+      <w:tblPr>
+        <w:tblW w:w="14115" w:type="dxa"/>
+        <w:tblCellSpacing w:w="0" w:type="dxa"/>
+        <w:shd w:val="clear" w:color="auto" w:fill="FFFFFF"/>
+        <w:tblCellMar>
+          <w:left w:w="90" w:type="dxa"/>
+          <w:bottom w:w="120" w:type="dxa"/>
+          <w:right w:w="0" w:type="dxa"/>
+        </w:tblCellMar>
+        <w:tblLook w:val="04A0" w:firstRow="1" w:lastRow="0" w:firstColumn="1" w:lastColumn="0" w:noHBand="0" w:noVBand="1"/>
+      </w:tblPr>
+      <w:tblGrid>
+        <w:gridCol w:w="14115"/>
+      </w:tblGrid>
+      <w:tr>
+        <w:trPr>
+          <w:tblCellSpacing w:w="0" w:type="dxa"/>
+        </w:trPr>
+        <w:tc>
+          <w:tcPr>
+            <w:tcW w:w="0" w:type="auto"/>
+            <w:shd w:val="clear" w:color="auto" w:fill="FFFFFF"/>
+            <w:hideMark/>
+          </w:tcPr>
+          <w:p>
+            <w:pPr>
+              <w:tabs>
+                <w:tab w:val="left" w:pos="916"/>
+                <w:tab w:val="left" w:pos="1832"/>
+                <w:tab w:val="left" w:pos="2748"/>
+                <w:tab w:val="left" w:pos="3664"/>
+                <w:tab w:val="left" w:pos="4580"/>
+                <w:tab w:val="left" w:pos="5496"/>
+                <w:tab w:val="left" w:pos="6412"/>
+                <w:tab w:val="left" w:pos="7328"/>
+                <w:tab w:val="left" w:pos="8244"/>
+                <w:tab w:val="left" w:pos="9160"/>
+                <w:tab w:val="left" w:pos="10076"/>
+                <w:tab w:val="left" w:pos="10992"/>
+                <w:tab w:val="left" w:pos="11908"/>
+                <w:tab w:val="left" w:pos="12824"/>
+                <w:tab w:val="left" w:pos="13740"/>
+                <w:tab w:val="left" w:pos="14656"/>
+              </w:tabs>
+              <w:wordWrap w:val="0"/>
+              <w:spacing w:after="0" w:line="240" w:lineRule="auto"/>
+              <w:rPr>
+                <w:rFonts w:ascii="Lucida Console" w:eastAsia="Times New Roman" w:hAnsi="Lucida Console" w:cs="Courier New"/>
+                <w:sz w:val="16"/>
+                <w:szCs w:val="16"/>
+              </w:rPr>
+            </w:pPr>
+            <w:r>
+              <w:rPr>
+                <w:rFonts w:ascii="Lucida Console" w:eastAsia="Times New Roman" w:hAnsi="Lucida Console" w:cs="Courier New"/>
+                <w:sz w:val="16"/>
+                <w:szCs w:val="16"/>
+              </w:rPr>
+              <w:t>&gt; aa=read.table(file="mn908947.orf",header = FALSE, sep='~', stringsAsFactors = FALSE)</w:t>
+            </w:r>
+          </w:p>
+          <w:p>
+            <w:pPr>
+              <w:tabs>
+                <w:tab w:val="left" w:pos="916"/>
+                <w:tab w:val="left" w:pos="1832"/>
+                <w:tab w:val="left" w:pos="2748"/>
+                <w:tab w:val="left" w:pos="3664"/>
+                <w:tab w:val="left" w:pos="4580"/>
+                <w:tab w:val="left" w:pos="5496"/>
+                <w:tab w:val="left" w:pos="6412"/>
+                <w:tab w:val="left" w:pos="7328"/>
+                <w:tab w:val="left" w:pos="8244"/>
+                <w:tab w:val="left" w:pos="9160"/>
+                <w:tab w:val="left" w:pos="10076"/>
+                <w:tab w:val="left" w:pos="10992"/>
+                <w:tab w:val="left" w:pos="11908"/>
+                <w:tab w:val="left" w:pos="12824"/>
+                <w:tab w:val="left" w:pos="13740"/>
+                <w:tab w:val="left" w:pos="14656"/>
+              </w:tabs>
+              <w:wordWrap w:val="0"/>
+              <w:spacing w:after="0" w:line="240" w:lineRule="auto"/>
+              <w:rPr>
+                <w:rFonts w:ascii="Lucida Console" w:eastAsia="Times New Roman" w:hAnsi="Lucida Console" w:cs="Courier New"/>
+                <w:sz w:val="16"/>
+                <w:szCs w:val="16"/>
+              </w:rPr>
+            </w:pPr>
+            <w:r>
+              <w:rPr>
+                <w:rFonts w:ascii="Lucida Console" w:eastAsia="Times New Roman" w:hAnsi="Lucida Console" w:cs="Courier New"/>
+                <w:sz w:val="16"/>
+                <w:szCs w:val="16"/>
+              </w:rPr>
+              <w:t>&gt; aa=aa[!is.na(aa[,1]),] # filter out NA</w:t>
+            </w:r>
+          </w:p>
+          <w:p>
+            <w:pPr>
+              <w:tabs>
+                <w:tab w:val="left" w:pos="916"/>
+                <w:tab w:val="left" w:pos="1832"/>
+                <w:tab w:val="left" w:pos="2748"/>
+                <w:tab w:val="left" w:pos="3664"/>
+                <w:tab w:val="left" w:pos="4580"/>
+                <w:tab w:val="left" w:pos="5496"/>
+                <w:tab w:val="left" w:pos="6412"/>
+                <w:tab w:val="left" w:pos="7328"/>
+                <w:tab w:val="left" w:pos="8244"/>
+                <w:tab w:val="left" w:pos="9160"/>
+                <w:tab w:val="left" w:pos="10076"/>
+                <w:tab w:val="left" w:pos="10992"/>
+                <w:tab w:val="left" w:pos="11908"/>
+                <w:tab w:val="left" w:pos="12824"/>
+                <w:tab w:val="left" w:pos="13740"/>
+                <w:tab w:val="left" w:pos="14656"/>
+              </w:tabs>
+              <w:wordWrap w:val="0"/>
+              <w:spacing w:after="0" w:line="240" w:lineRule="auto"/>
+              <w:rPr>
+                <w:rFonts w:ascii="Lucida Console" w:eastAsia="Times New Roman" w:hAnsi="Lucida Console" w:cs="Courier New"/>
+                <w:sz w:val="16"/>
+                <w:szCs w:val="16"/>
+              </w:rPr>
+            </w:pPr>
+            <w:r>
+              <w:rPr>
+                <w:rFonts w:ascii="Lucida Console" w:eastAsia="Times New Roman" w:hAnsi="Lucida Console" w:cs="Courier New"/>
+                <w:sz w:val="16"/>
+                <w:szCs w:val="16"/>
+              </w:rPr>
+              <w:t>&gt; aa=data.frame(lines=aa, stringsAsFactors = FALSE)</w:t>
+            </w:r>
+          </w:p>
+          <w:p>
+            <w:pPr>
+              <w:tabs>
+                <w:tab w:val="left" w:pos="916"/>
+                <w:tab w:val="left" w:pos="1832"/>
+                <w:tab w:val="left" w:pos="2748"/>
+                <w:tab w:val="left" w:pos="3664"/>
+                <w:tab w:val="left" w:pos="4580"/>
+                <w:tab w:val="left" w:pos="5496"/>
+                <w:tab w:val="left" w:pos="6412"/>
+                <w:tab w:val="left" w:pos="7328"/>
+                <w:tab w:val="left" w:pos="8244"/>
+                <w:tab w:val="left" w:pos="9160"/>
+                <w:tab w:val="left" w:pos="10076"/>
+                <w:tab w:val="left" w:pos="10992"/>
+                <w:tab w:val="left" w:pos="11908"/>
+                <w:tab w:val="left" w:pos="12824"/>
+                <w:tab w:val="left" w:pos="13740"/>
+                <w:tab w:val="left" w:pos="14656"/>
+              </w:tabs>
+              <w:wordWrap w:val="0"/>
+              <w:spacing w:after="0" w:line="240" w:lineRule="auto"/>
+              <w:rPr>
+                <w:rFonts w:ascii="Lucida Console" w:eastAsia="Times New Roman" w:hAnsi="Lucida Console" w:cs="Courier New"/>
+                <w:sz w:val="16"/>
+                <w:szCs w:val="16"/>
+              </w:rPr>
+            </w:pPr>
+            <w:r>
+              <w:rPr>
+                <w:rFonts w:ascii="Lucida Console" w:eastAsia="Times New Roman" w:hAnsi="Lucida Console" w:cs="Courier New"/>
+                <w:sz w:val="16"/>
+                <w:szCs w:val="16"/>
+              </w:rPr>
+              <w:t>&gt; orf_headers=aa[substr(aa[,1],1,1)=='&gt;' ,]</w:t>
+            </w:r>
+          </w:p>
+          <w:p>
+            <w:pPr>
+              <w:tabs>
+                <w:tab w:val="left" w:pos="916"/>
+                <w:tab w:val="left" w:pos="1832"/>
+                <w:tab w:val="left" w:pos="2748"/>
+                <w:tab w:val="left" w:pos="3664"/>
+                <w:tab w:val="left" w:pos="4580"/>
+                <w:tab w:val="left" w:pos="5496"/>
+                <w:tab w:val="left" w:pos="6412"/>
+                <w:tab w:val="left" w:pos="7328"/>
+                <w:tab w:val="left" w:pos="8244"/>
+                <w:tab w:val="left" w:pos="9160"/>
+                <w:tab w:val="left" w:pos="10076"/>
+                <w:tab w:val="left" w:pos="10992"/>
+                <w:tab w:val="left" w:pos="11908"/>
+                <w:tab w:val="left" w:pos="12824"/>
+                <w:tab w:val="left" w:pos="13740"/>
+                <w:tab w:val="left" w:pos="14656"/>
+              </w:tabs>
+              <w:wordWrap w:val="0"/>
+              <w:spacing w:after="0" w:line="240" w:lineRule="auto"/>
+              <w:rPr>
+                <w:rFonts w:ascii="Lucida Console" w:eastAsia="Times New Roman" w:hAnsi="Lucida Console" w:cs="Courier New"/>
+                <w:sz w:val="16"/>
+                <w:szCs w:val="16"/>
+              </w:rPr>
+            </w:pPr>
+            <w:r>
+              <w:rPr>
+                <w:rFonts w:ascii="Lucida Console" w:eastAsia="Times New Roman" w:hAnsi="Lucida Console" w:cs="Courier New"/>
+                <w:sz w:val="16"/>
+                <w:szCs w:val="16"/>
+              </w:rPr>
+              <w:t>&gt; length(orf_headers)</w:t>
+            </w:r>
+          </w:p>
+          <w:p>
+            <w:pPr>
+              <w:tabs>
+                <w:tab w:val="left" w:pos="916"/>
+                <w:tab w:val="left" w:pos="1832"/>
+                <w:tab w:val="left" w:pos="2748"/>
+                <w:tab w:val="left" w:pos="3664"/>
+                <w:tab w:val="left" w:pos="4580"/>
+                <w:tab w:val="left" w:pos="5496"/>
+                <w:tab w:val="left" w:pos="6412"/>
+                <w:tab w:val="left" w:pos="7328"/>
+                <w:tab w:val="left" w:pos="8244"/>
+                <w:tab w:val="left" w:pos="9160"/>
+                <w:tab w:val="left" w:pos="10076"/>
+                <w:tab w:val="left" w:pos="10992"/>
+                <w:tab w:val="left" w:pos="11908"/>
+                <w:tab w:val="left" w:pos="12824"/>
+                <w:tab w:val="left" w:pos="13740"/>
+                <w:tab w:val="left" w:pos="14656"/>
+              </w:tabs>
+              <w:wordWrap w:val="0"/>
+              <w:spacing w:after="0" w:line="240" w:lineRule="auto"/>
+              <w:rPr>
+                <w:rFonts w:ascii="Lucida Console" w:eastAsia="Times New Roman" w:hAnsi="Lucida Console" w:cs="Courier New"/>
+                <w:color w:val="000000"/>
+                <w:sz w:val="16"/>
+                <w:szCs w:val="16"/>
+                <w:bdr w:val="none" w:sz="0" w:space="0" w:color="auto" w:frame="1"/>
+              </w:rPr>
+            </w:pPr>
+            <w:r>
+              <w:rPr>
+                <w:rFonts w:ascii="Lucida Console" w:eastAsia="Times New Roman" w:hAnsi="Lucida Console" w:cs="Courier New"/>
+                <w:color w:val="000000"/>
+                <w:sz w:val="16"/>
+                <w:szCs w:val="16"/>
+                <w:bdr w:val="none" w:sz="0" w:space="0" w:color="auto" w:frame="1"/>
+              </w:rPr>
+              <w:t>[1] 1572</w:t>
+            </w:r>
+          </w:p>
+          <w:p>
+            <w:pPr>
+              <w:spacing w:after="0" w:line="240" w:lineRule="auto"/>
+              <w:rPr>
+                <w:rFonts w:ascii="Times New Roman" w:eastAsia="Times New Roman" w:hAnsi="Times New Roman" w:cs="Times New Roman"/>
+                <w:sz w:val="24"/>
+                <w:szCs w:val="24"/>
+              </w:rPr>
+            </w:pPr>
+          </w:p>
+        </w:tc>
+      </w:tr>
+      <w:tr>
+        <w:trPr>
+          <w:tblCellSpacing w:w="0" w:type="dxa"/>
+        </w:trPr>
+        <w:tc>
+          <w:tcPr>
+            <w:tcW w:w="0" w:type="auto"/>
+            <w:shd w:val="clear" w:color="auto" w:fill="FFFFFF"/>
+            <w:hideMark/>
+          </w:tcPr>
+          <w:p>
+            <w:pPr>
+              <w:spacing w:after="0" w:line="240" w:lineRule="auto"/>
+              <w:rPr>
+                <w:rFonts w:ascii="Times New Roman" w:eastAsia="Times New Roman" w:hAnsi="Times New Roman" w:cs="Times New Roman"/>
+                <w:sz w:val="20"/>
+                <w:szCs w:val="20"/>
+              </w:rPr>
+            </w:pPr>
+          </w:p>
+        </w:tc>
+      </w:tr>
+      <w:tr>
+        <w:trPr>
+          <w:tblCellSpacing w:w="0" w:type="dxa"/>
+        </w:trPr>
+        <w:tc>
+          <w:tcPr>
+            <w:tcW w:w="0" w:type="auto"/>
+            <w:shd w:val="clear" w:color="auto" w:fill="FFFFFF"/>
+            <w:hideMark/>
+          </w:tcPr>
+          <w:tbl>
+            <w:tblPr>
+              <w:tblW w:w="14025" w:type="dxa"/>
+              <w:tblCellSpacing w:w="0" w:type="dxa"/>
+              <w:tblCellMar>
+                <w:left w:w="0" w:type="dxa"/>
+                <w:right w:w="0" w:type="dxa"/>
+              </w:tblCellMar>
+              <w:tblLook w:val="04A0" w:firstRow="1" w:lastRow="0" w:firstColumn="1" w:lastColumn="0" w:noHBand="0" w:noVBand="1"/>
+            </w:tblPr>
+            <w:tblGrid>
+              <w:gridCol w:w="14025"/>
+            </w:tblGrid>
+            <w:tr>
+              <w:trPr>
+                <w:tblCellSpacing w:w="0" w:type="dxa"/>
+              </w:trPr>
+              <w:tc>
+                <w:tcPr>
+                  <w:tcW w:w="15" w:type="dxa"/>
+                  <w:hideMark/>
+                </w:tcPr>
+                <w:p>
+                  <w:pPr>
+                    <w:spacing w:after="0" w:line="240" w:lineRule="auto"/>
+                    <w:rPr>
+                      <w:rFonts w:ascii="Times New Roman" w:eastAsia="Times New Roman" w:hAnsi="Times New Roman" w:cs="Times New Roman"/>
+                      <w:sz w:val="20"/>
+                      <w:szCs w:val="20"/>
+                    </w:rPr>
+                  </w:pPr>
+                </w:p>
+              </w:tc>
+            </w:tr>
+          </w:tbl>
+          <w:p>
+            <w:pPr>
+              <w:spacing w:after="0" w:line="240" w:lineRule="auto"/>
+              <w:rPr>
+                <w:rFonts w:eastAsia="Times New Roman" w:cstheme="minorHAnsi"/>
+                <w:color w:val="000000"/>
+                <w:sz w:val="24"/>
+                <w:szCs w:val="24"/>
+              </w:rPr>
+            </w:pPr>
+            <w:r>
+              <w:rPr>
+                <w:rFonts w:eastAsia="Times New Roman" w:cstheme="minorHAnsi"/>
+                <w:color w:val="000000"/>
+                <w:sz w:val="24"/>
+                <w:szCs w:val="24"/>
+              </w:rPr>
+              <w:lastRenderedPageBreak/>
+              <w:t>1572 ORFs were found.</w:t>
+            </w:r>
+          </w:p>
+          <w:p>
+            <w:pPr>
+              <w:spacing w:after="0" w:line="240" w:lineRule="auto"/>
+              <w:rPr>
+                <w:rFonts w:eastAsia="Times New Roman" w:cstheme="minorHAnsi"/>
+                <w:color w:val="000000"/>
+                <w:sz w:val="24"/>
+                <w:szCs w:val="24"/>
+              </w:rPr>
+            </w:pPr>
+          </w:p>
+          <w:p>
+            <w:pPr>
+              <w:spacing w:after="0" w:line="240" w:lineRule="auto"/>
+              <w:rPr>
+                <w:rFonts w:eastAsia="Times New Roman" w:cstheme="minorHAnsi"/>
+                <w:color w:val="000000"/>
+                <w:sz w:val="24"/>
+                <w:szCs w:val="24"/>
+              </w:rPr>
+            </w:pPr>
+          </w:p>
+        </w:tc>
+      </w:tr>
+    </w:tbl>
+    <w:p>
+      <w:pPr>
+        <w:spacing w:line="480" w:lineRule="auto"/>
+      </w:pPr>
+      <w:r>
+        <w:lastRenderedPageBreak/>
+        <w:t xml:space="preserve">The set of target sequences comes from the </w:t>
+      </w:r>
+      <w:r>
+        <w:rPr>
+          <w:b/>
+          <w:bCs/>
+        </w:rPr>
+        <w:t>ChEMBL_25</w:t>
+      </w:r>
+      <w:r>
+        <w:t xml:space="preserve"> PostgreSQL database and was downloaded by a </w:t>
+      </w:r>
+      <w:r>
+        <w:rPr>
+          <w:i/>
+          <w:iCs/>
+        </w:rPr>
+        <w:t>psql</w:t>
+      </w:r>
+      <w:r>
+        <w:t xml:space="preserve"> script</w:t>
+      </w:r>
+      <w:r>
+        <w:t xml:space="preserve"> </w:t>
+      </w:r>
+      <w:r>
+        <w:rPr>
+          <w:b/>
+          <w:bCs/>
+        </w:rPr>
+        <w:fldChar w:fldCharType="begin"/>
+      </w:r>
+      <w:r>
+        <w:rPr>
+          <w:b/>
+          <w:bCs/>
+        </w:rPr>
+        <w:instrText xml:space="preserve"> REF _Ref45100005 \h </w:instrText>
+      </w:r>
+      <w:r>
+        <w:rPr>
+          <w:b/>
+          <w:bCs/>
+        </w:rPr>
+      </w:r>
+      <w:r>
+        <w:rPr>
+          <w:b/>
+          <w:bCs/>
+        </w:rPr>
+        <w:instrText xml:space="preserve"> \* MERGEFORMAT </w:instrText>
+      </w:r>
+      <w:r>
+        <w:rPr>
+          <w:b/>
+          <w:bCs/>
+        </w:rPr>
+        <w:fldChar w:fldCharType="separate"/>
+      </w:r>
+      <w:r>
+        <w:rPr>
+          <w:b/>
+          <w:bCs/>
+        </w:rPr>
+        <w:t>chembl_25_targets.sql</w:t>
+      </w:r>
+      <w:r>
+        <w:rPr>
+          <w:b/>
+          <w:bCs/>
+        </w:rPr>
+        <w:fldChar w:fldCharType="end"/>
+      </w:r>
+      <w:r>
+        <w:rPr>
+          <w:b/>
+          <w:bCs/>
+        </w:rPr>
+        <w:t xml:space="preserve"> </w:t>
+      </w:r>
+      <w:r>
+        <w:t xml:space="preserve">as file </w:t>
+      </w:r>
+      <w:r>
+        <w:rPr>
+          <w:b/>
+          <w:bCs/>
+        </w:rPr>
+        <w:fldChar w:fldCharType="begin"/>
+      </w:r>
+      <w:r>
+        <w:rPr>
+          <w:b/>
+          <w:bCs/>
+        </w:rPr>
+        <w:instrText xml:space="preserve"> REF _Ref45100435 \h </w:instrText>
+      </w:r>
+      <w:r>
+        <w:rPr>
+          <w:b/>
+          <w:bCs/>
+        </w:rPr>
+      </w:r>
+      <w:r>
+        <w:rPr>
+          <w:b/>
+          <w:bCs/>
+        </w:rPr>
+        <w:instrText xml:space="preserve"> \* MERGEFORMAT </w:instrText>
+      </w:r>
+      <w:r>
+        <w:rPr>
+          <w:b/>
+          <w:bCs/>
+        </w:rPr>
+        <w:fldChar w:fldCharType="separate"/>
+      </w:r>
+      <w:r>
+        <w:rPr>
+          <w:b/>
+          <w:bCs/>
+        </w:rPr>
+        <w:t>chembl_targets.txt</w:t>
+      </w:r>
+      <w:r>
+        <w:rPr>
+          <w:b/>
+          <w:bCs/>
+        </w:rPr>
+        <w:fldChar w:fldCharType="end"/>
+      </w:r>
+      <w:r>
+        <w:t>.</w:t>
+      </w:r>
+    </w:p>
+    <w:p>
+      <w:pPr>
+        <w:spacing w:line="480" w:lineRule="auto"/>
+      </w:pPr>
+      <w:r>
+        <w:t>These targets are converted by a Perl script</w:t>
+      </w:r>
+      <w:r>
+        <w:t xml:space="preserve"> (</w:t>
+      </w:r>
+      <w:r>
+        <w:rPr>
+          <w:b/>
+          <w:bCs/>
+        </w:rPr>
+        <w:fldChar w:fldCharType="begin"/>
+      </w:r>
+      <w:r>
+        <w:rPr>
+          <w:b/>
+          <w:bCs/>
+        </w:rPr>
+        <w:instrText xml:space="preserve"> REF _Ref45100732 \h </w:instrText>
+      </w:r>
+      <w:r>
+        <w:rPr>
+          <w:b/>
+          <w:bCs/>
+        </w:rPr>
+      </w:r>
+      <w:r>
+        <w:rPr>
+          <w:b/>
+          <w:bCs/>
+        </w:rPr>
+        <w:instrText xml:space="preserve"> \* MERGEFORMAT </w:instrText>
+      </w:r>
+      <w:r>
+        <w:rPr>
+          <w:b/>
+          <w:bCs/>
+        </w:rPr>
+        <w:fldChar w:fldCharType="separate"/>
+      </w:r>
+      <w:r>
+        <w:rPr>
+          <w:b/>
+          <w:bCs/>
+        </w:rPr>
+        <w:t>split_to_fasta.pl</w:t>
+      </w:r>
+      <w:r>
+        <w:rPr>
+          <w:b/>
+          <w:bCs/>
+        </w:rPr>
+        <w:fldChar w:fldCharType="end"/>
+      </w:r>
+      <w:r>
+        <w:t>)</w:t>
+      </w:r>
+      <w:r>
+        <w:t xml:space="preserve"> creating file </w:t>
+      </w:r>
+      <w:r>
+        <w:rPr>
+          <w:b/>
+          <w:bCs/>
+        </w:rPr>
+        <w:fldChar w:fldCharType="begin"/>
+      </w:r>
+      <w:r>
+        <w:rPr>
+          <w:b/>
+          <w:bCs/>
+        </w:rPr>
+        <w:instrText xml:space="preserve"> REF _Ref45100900 \h </w:instrText>
+      </w:r>
+      <w:r>
+        <w:rPr>
+          <w:b/>
+          <w:bCs/>
+        </w:rPr>
+      </w:r>
+      <w:r>
+        <w:rPr>
+          <w:b/>
+          <w:bCs/>
+        </w:rPr>
+        <w:instrText xml:space="preserve"> \* MERGEFORMAT </w:instrText>
+      </w:r>
+      <w:r>
+        <w:rPr>
+          <w:b/>
+          <w:bCs/>
+        </w:rPr>
+        <w:fldChar w:fldCharType="separate"/>
+      </w:r>
+      <w:r>
+        <w:rPr>
+          <w:b/>
+          <w:bCs/>
+        </w:rPr>
+        <w:t>component_sequences.fa</w:t>
+      </w:r>
+      <w:r>
+        <w:rPr>
+          <w:b/>
+          <w:bCs/>
+        </w:rPr>
+        <w:fldChar w:fldCharType="end"/>
+      </w:r>
+      <w:r>
+        <w:t>.</w:t>
+      </w:r>
+    </w:p>
+    <w:p>
+      <w:pPr>
+        <w:spacing w:line="480" w:lineRule="auto"/>
+      </w:pPr>
+      <w:r>
         <w:t xml:space="preserve">Using </w:t>
       </w:r>
       <w:r>
@@ -500,13 +1297,22 @@
         <w:t>jackhmmer</w:t>
       </w:r>
       <w:r>
-        <w:t xml:space="preserve"> to provide similarity reports and sequence alignments, a pipeline imported scores showing sequence similarity. The target scores were loaded  into a PostgreSQL database that also contains the ChEMBL data </w:t>
+        <w:t xml:space="preserve"> to provide similarity reports and sequence alignments, a pipeline imported scores showing sequence</w:t>
+      </w:r>
+      <w:r>
+        <w:t xml:space="preserve"> and structural</w:t>
+      </w:r>
+      <w:r>
+        <w:t xml:space="preserve"> similarity</w:t>
+      </w:r>
+      <w:r>
+        <w:t xml:space="preserve"> </w:t>
       </w:r>
       <w:r>
         <w:fldChar w:fldCharType="begin"/>
       </w:r>
       <w:r>
-        <w:instrText xml:space="preserve"> ADDIN EN.CITE &lt;EndNote&gt;&lt;Cite&gt;&lt;Author&gt;Wheeler&lt;/Author&gt;&lt;Year&gt;2013&lt;/Year&gt;&lt;RecNum&gt;12&lt;/RecNum&gt;&lt;DisplayText&gt;[6]&lt;/DisplayText&gt;&lt;record&gt;&lt;rec-number&gt;12&lt;/rec-number&gt;&lt;foreign-keys&gt;&lt;key app="EN" db-id="s55a2z5drd9zfle9a0uxsse802tr5s9rdxsp" timestamp="1584477509"&gt;12&lt;/key&gt;&lt;/foreign-keys&gt;&lt;ref-type name="Journal Article"&gt;17&lt;/ref-type&gt;&lt;contributors&gt;&lt;authors&gt;&lt;author&gt;Wheeler, Travis J.&lt;/author&gt;&lt;author&gt;HHMI Janelia Farm Research Campus, Ashburn, VA 20147, USA&lt;/author&gt;&lt;author&gt;Eddy, Sean R.&lt;/author&gt;&lt;author&gt;HHMI Janelia Farm Research Campus, Ashburn, VA 20147, USA&lt;/author&gt;&lt;/authors&gt;&lt;/contributors&gt;&lt;titles&gt;&lt;title&gt;nhmmer: DNA homology search with profile HMMs&lt;/title&gt;&lt;secondary-title&gt;Bioinformatics&lt;/secondary-title&gt;&lt;/titles&gt;&lt;periodical&gt;&lt;full-title&gt;Bioinformatics&lt;/full-title&gt;&lt;/periodical&gt;&lt;pages&gt;2487-2489&lt;/pages&gt;&lt;volume&gt;29&lt;/volume&gt;&lt;number&gt;19&lt;/number&gt;&lt;dates&gt;&lt;year&gt;2013&lt;/year&gt;&lt;/dates&gt;&lt;publisher&gt;Oxford Academic&lt;/publisher&gt;&lt;isbn&gt;1367-4803&lt;/isbn&gt;&lt;urls&gt;&lt;related-urls&gt;&lt;url&gt;https://academic.oup.com/bioinformatics/article-pdf/29/19/2487/457527/btt403.pdf&lt;/url&gt;&lt;/related-urls&gt;&lt;/urls&gt;&lt;electronic-resource-num&gt;10.1093/bioinformatics/btt403&lt;/electronic-resource-num&gt;&lt;/record&gt;&lt;/Cite&gt;&lt;/EndNote&gt;</w:instrText>
+        <w:instrText xml:space="preserve"> ADDIN EN.CITE &lt;EndNote&gt;&lt;Cite&gt;&lt;Author&gt;Wheeler&lt;/Author&gt;&lt;Year&gt;2013&lt;/Year&gt;&lt;RecNum&gt;12&lt;/RecNum&gt;&lt;DisplayText&gt;[7]&lt;/DisplayText&gt;&lt;record&gt;&lt;rec-number&gt;12&lt;/rec-number&gt;&lt;foreign-keys&gt;&lt;key app="EN" db-id="s55a2z5drd9zfle9a0uxsse802tr5s9rdxsp" timestamp="1584477509"&gt;12&lt;/key&gt;&lt;/foreign-keys&gt;&lt;ref-type name="Journal Article"&gt;17&lt;/ref-type&gt;&lt;contributors&gt;&lt;authors&gt;&lt;author&gt;Wheeler, Travis J.&lt;/author&gt;&lt;author&gt;HHMI Janelia Farm Research Campus, Ashburn, VA 20147, USA&lt;/author&gt;&lt;author&gt;Eddy, Sean R.&lt;/author&gt;&lt;author&gt;HHMI Janelia Farm Research Campus, Ashburn, VA 20147, USA&lt;/author&gt;&lt;/authors&gt;&lt;/contributors&gt;&lt;titles&gt;&lt;title&gt;nhmmer: DNA homology search with profile HMMs&lt;/title&gt;&lt;secondary-title&gt;Bioinformatics&lt;/secondary-title&gt;&lt;/titles&gt;&lt;periodical&gt;&lt;full-title&gt;Bioinformatics&lt;/full-title&gt;&lt;/periodical&gt;&lt;pages&gt;2487-2489&lt;/pages&gt;&lt;volume&gt;29&lt;/volume&gt;&lt;number&gt;19&lt;/number&gt;&lt;dates&gt;&lt;year&gt;2013&lt;/year&gt;&lt;/dates&gt;&lt;publisher&gt;Oxford Academic&lt;/publisher&gt;&lt;isbn&gt;1367-4803&lt;/isbn&gt;&lt;urls&gt;&lt;related-urls&gt;&lt;url&gt;https://academic.oup.com/bioinformatics/article-pdf/29/19/2487/457527/btt403.pdf&lt;/url&gt;&lt;/related-urls&gt;&lt;/urls&gt;&lt;electronic-resource-num&gt;10.1093/bioinformatics/btt403&lt;/electronic-resource-num&gt;&lt;/record&gt;&lt;/Cite&gt;&lt;/EndNote&gt;</w:instrText>
       </w:r>
       <w:r>
         <w:fldChar w:fldCharType="separate"/>
@@ -515,179 +1321,13 @@
         <w:rPr>
           <w:noProof/>
         </w:rPr>
-        <w:t>[6]</w:t>
+        <w:t>[7]</w:t>
       </w:r>
       <w:r>
         <w:fldChar w:fldCharType="end"/>
       </w:r>
       <w:r>
-        <w:t xml:space="preserve">.  </w:t>
-      </w:r>
-    </w:p>
-    <w:p>
-      <w:pPr>
-        <w:spacing w:line="480" w:lineRule="auto"/>
-      </w:pPr>
-      <w:r>
-        <w:t xml:space="preserve">Using a paralog search pipeline, the author searched the ChEMBL 25 database, screening targets in it against the SARS-CoV-2 genome and found a high scoring target that has three known drugs </w:t>
-      </w:r>
-      <w:r>
-        <w:fldChar w:fldCharType="begin">
-          <w:fldData xml:space="preserve">PEVuZE5vdGU+PENpdGU+PEF1dGhvcj5HYXVsdG9uPC9BdXRob3I+PFllYXI+MjAxMjwvWWVhcj48
-UmVjTnVtPjE8L1JlY051bT48RGlzcGxheVRleHQ+WzQsIDddPC9EaXNwbGF5VGV4dD48cmVjb3Jk
-PjxyZWMtbnVtYmVyPjE8L3JlYy1udW1iZXI+PGZvcmVpZ24ta2V5cz48a2V5IGFwcD0iRU4iIGRi
-LWlkPSJzNTVhMno1ZHJkOXpmbGU5YTB1eHNzZTgwMnRyNXM5cmR4c3AiIHRpbWVzdGFtcD0iMTU4
-NDQ3Mzg4MyI+MTwva2V5PjwvZm9yZWlnbi1rZXlzPjxyZWYtdHlwZSBuYW1lPSJKb3VybmFsIEFy
-dGljbGUiPjE3PC9yZWYtdHlwZT48Y29udHJpYnV0b3JzPjxhdXRob3JzPjxhdXRob3I+R2F1bHRv
-biwgQS48L2F1dGhvcj48YXV0aG9yPkJlbGxpcywgTC4gSi48L2F1dGhvcj48YXV0aG9yPkJlbnRv
-LCBBLiBQLjwvYXV0aG9yPjxhdXRob3I+Q2hhbWJlcnMsIEouPC9hdXRob3I+PGF1dGhvcj5EYXZp
-ZXMsIE0uPC9hdXRob3I+PGF1dGhvcj5IZXJzZXksIEEuPC9hdXRob3I+PGF1dGhvcj5MaWdodCwg
-WS48L2F1dGhvcj48YXV0aG9yPk1jR2xpbmNoZXksIFMuPC9hdXRob3I+PGF1dGhvcj5NaWNoYWxv
-dmljaCwgRC48L2F1dGhvcj48YXV0aG9yPkFsLUxhemlrYW5pLCBCLjwvYXV0aG9yPjxhdXRob3I+
-T3ZlcmluZ3RvbiwgSi4gUC48L2F1dGhvcj48L2F1dGhvcnM+PC9jb250cmlidXRvcnM+PGF1dGgt
-YWRkcmVzcz5FTUJMLUV1cm9wZWFuIEJpb2luZm9ybWF0aWNzIEluc3RpdHV0ZSwgV2VsbGNvbWUg
-VHJ1c3QgR2Vub21lIENhbXB1cywgSGlueHRvbiwgQ2FtYnJpZGdlc2hpcmUgQ0IxMCAxU0QsIFVL
-LjwvYXV0aC1hZGRyZXNzPjx0aXRsZXM+PHRpdGxlPkNoRU1CTDogYSBsYXJnZS1zY2FsZSBiaW9h
-Y3Rpdml0eSBkYXRhYmFzZSBmb3IgZHJ1ZyBkaXNjb3Zlcnk8L3RpdGxlPjxzZWNvbmRhcnktdGl0
-bGU+TnVjbGVpYyBBY2lkcyBSZXM8L3NlY29uZGFyeS10aXRsZT48L3RpdGxlcz48cGVyaW9kaWNh
-bD48ZnVsbC10aXRsZT5OdWNsZWljIEFjaWRzIFJlczwvZnVsbC10aXRsZT48L3BlcmlvZGljYWw+
-PHBhZ2VzPkQxMTAwLTc8L3BhZ2VzPjx2b2x1bWU+NDA8L3ZvbHVtZT48bnVtYmVyPkRhdGFiYXNl
-IGlzc3VlPC9udW1iZXI+PGVkaXRpb24+MjAxMS8wOS8yOTwvZWRpdGlvbj48a2V5d29yZHM+PGtl
-eXdvcmQ+KkRhdGFiYXNlcywgRmFjdHVhbDwva2V5d29yZD48a2V5d29yZD5EYXRhYmFzZXMsIFBy
-b3RlaW48L2tleXdvcmQ+PGtleXdvcmQ+KkRydWcgRGlzY292ZXJ5PC9rZXl3b3JkPjxrZXl3b3Jk
-Pkh1bWFuczwva2V5d29yZD48a2V5d29yZD5QaGFybWFjZXV0aWNhbCBQcmVwYXJhdGlvbnMvY2hl
-bWlzdHJ5PC9rZXl3b3JkPjxrZXl3b3JkPlByb3RlaW5zL2NoZW1pc3RyeS9tZXRhYm9saXNtPC9r
-ZXl3b3JkPjxrZXl3b3JkPlVzZXItQ29tcHV0ZXIgSW50ZXJmYWNlPC9rZXl3b3JkPjwva2V5d29y
-ZHM+PGRhdGVzPjx5ZWFyPjIwMTI8L3llYXI+PHB1Yi1kYXRlcz48ZGF0ZT5KYW48L2RhdGU+PC9w
-dWItZGF0ZXM+PC9kYXRlcz48aXNibj4wMzA1LTEwNDg8L2lzYm4+PGFjY2Vzc2lvbi1udW0+MjE5
-NDg1OTQ8L2FjY2Vzc2lvbi1udW0+PHVybHM+PHJlbGF0ZWQtdXJscz48dXJsPmh0dHA6Ly9keC5k
-b2kub3JnLzEwLjEwOTMvbmFyL2drcjc3NzwvdXJsPjwvcmVsYXRlZC11cmxzPjwvdXJscz48Y3Vz
-dG9tMj5QTUMzMjQ1MTc1PC9jdXN0b20yPjxlbGVjdHJvbmljLXJlc291cmNlLW51bT4xMC4xMDkz
-L25hci9na3I3Nzc8L2VsZWN0cm9uaWMtcmVzb3VyY2UtbnVtPjxyZW1vdGUtZGF0YWJhc2UtcHJv
-dmlkZXI+TkxNPC9yZW1vdGUtZGF0YWJhc2UtcHJvdmlkZXI+PGxhbmd1YWdlPmVuZzwvbGFuZ3Vh
-Z2U+PC9yZWNvcmQ+PC9DaXRlPjxDaXRlPjxBdXRob3I+R2F1bHRvbjwvQXV0aG9yPjxZZWFyPjIw
-MTc8L1llYXI+PFJlY051bT4yPC9SZWNOdW0+PHJlY29yZD48cmVjLW51bWJlcj4yPC9yZWMtbnVt
-YmVyPjxmb3JlaWduLWtleXM+PGtleSBhcHA9IkVOIiBkYi1pZD0iczU1YTJ6NWRyZDl6ZmxlOWEw
-dXhzc2U4MDJ0cjVzOXJkeHNwIiB0aW1lc3RhbXA9IjE1ODQ0NzU2ODUiPjI8L2tleT48L2ZvcmVp
-Z24ta2V5cz48cmVmLXR5cGUgbmFtZT0iSm91cm5hbCBBcnRpY2xlIj4xNzwvcmVmLXR5cGU+PGNv
-bnRyaWJ1dG9ycz48YXV0aG9ycz48YXV0aG9yPkdhdWx0b24sIEEuPC9hdXRob3I+PGF1dGhvcj5I
-ZXJzZXksIEEuPC9hdXRob3I+PGF1dGhvcj5Ob3dvdGthLCBNLjwvYXV0aG9yPjxhdXRob3I+QmVu
-dG8sIEEuIFAuPC9hdXRob3I+PGF1dGhvcj5DaGFtYmVycywgSi48L2F1dGhvcj48YXV0aG9yPk1l
-bmRleiwgRC48L2F1dGhvcj48YXV0aG9yPk11dG93bywgUC48L2F1dGhvcj48YXV0aG9yPkF0a2lu
-c29uLCBGLjwvYXV0aG9yPjxhdXRob3I+QmVsbGlzLCBMLiBKLjwvYXV0aG9yPjxhdXRob3I+Q2li
-cmnDoW4tVWhhbHRlLCBFLjwvYXV0aG9yPjxhdXRob3I+RGF2aWVzLCBNLjwvYXV0aG9yPjxhdXRo
-b3I+RGVkbWFuLCBOLjwvYXV0aG9yPjxhdXRob3I+S2FybHNzb24sIEEuPC9hdXRob3I+PGF1dGhv
-cj5NYWdhcmnDsW9zLCBNLiBQLjwvYXV0aG9yPjxhdXRob3I+T3ZlcmluZ3RvbiwgSi4gUC48L2F1
-dGhvcj48YXV0aG9yPlBhcGFkYXRvcywgRy48L2F1dGhvcj48YXV0aG9yPlNtaXQsIEkuPC9hdXRo
-b3I+PGF1dGhvcj5MZWFjaCwgQS4gUi48L2F1dGhvcj48L2F1dGhvcnM+PC9jb250cmlidXRvcnM+
-PGF1dGgtYWRkcmVzcz5FdXJvcGVhbiBNb2xlY3VsYXIgQmlvbG9neSBMYWJvcmF0b3J5LCBFdXJv
-cGVhbiBCaW9pbmZvcm1hdGljcyBJbnN0aXR1dGUsIFdlbGxjb21lIEdlbm9tZSBDYW1wdXMsIEhp
-bnh0b24sIENhbWJyaWRnZXNoaXJlIENCMTAgMVNELCBVSzwvYXV0aC1hZGRyZXNzPjx0aXRsZXM+
-PHRpdGxlPlRoZSBDaEVNQkwgZGF0YWJhc2UgaW4gMjAxNzwvdGl0bGU+PHNlY29uZGFyeS10aXRs
-ZT5OdWNsZWljIEFjaWRzIFJlczwvc2Vjb25kYXJ5LXRpdGxlPjwvdGl0bGVzPjxwZXJpb2RpY2Fs
-PjxmdWxsLXRpdGxlPk51Y2xlaWMgQWNpZHMgUmVzPC9mdWxsLXRpdGxlPjwvcGVyaW9kaWNhbD48
-cGFnZXM+RDk0NS01NDwvcGFnZXM+PHZvbHVtZT40NTwvdm9sdW1lPjxudW1iZXI+RGF0YWJhc2Ug
-aXNzdWU8L251bWJlcj48ZGF0ZXM+PHllYXI+MjAxNzwveWVhcj48cHViLWRhdGVzPjxkYXRlPkph
-biAwNDwvZGF0ZT48L3B1Yi1kYXRlcz48L2RhdGVzPjxpc2JuPjAzMDUtMTA0OCAoUHJpbnQpMTM2
-Mi00OTYyIChFbGVjdHJvbmljKTwvaXNibj48YWNjZXNzaW9uLW51bT4yNzg5OTU2MjwvYWNjZXNz
-aW9uLW51bT48dXJscz48cmVsYXRlZC11cmxzPjx1cmw+aHR0cDovL2R4LmRvaS5vcmcvMTAuMTA5
-My9uYXIvZ2t3MTA3NDwvdXJsPjwvcmVsYXRlZC11cmxzPjwvdXJscz48Y3VzdG9tMj41MjEwNTU3
-PC9jdXN0b20yPjxlbGVjdHJvbmljLXJlc291cmNlLW51bT4xMC4xMDkzL25hci9na3cxMDc0PC9l
-bGVjdHJvbmljLXJlc291cmNlLW51bT48bGFuZ3VhZ2U+ZW5nPC9sYW5ndWFnZT48L3JlY29yZD48
-L0NpdGU+PC9FbmROb3RlPgB=
-</w:fldData>
-        </w:fldChar>
-      </w:r>
-      <w:r>
-        <w:instrText xml:space="preserve"> ADDIN EN.CITE </w:instrText>
-      </w:r>
-      <w:r>
-        <w:fldChar w:fldCharType="begin">
-          <w:fldData xml:space="preserve">PEVuZE5vdGU+PENpdGU+PEF1dGhvcj5HYXVsdG9uPC9BdXRob3I+PFllYXI+MjAxMjwvWWVhcj48
-UmVjTnVtPjE8L1JlY051bT48RGlzcGxheVRleHQ+WzQsIDddPC9EaXNwbGF5VGV4dD48cmVjb3Jk
-PjxyZWMtbnVtYmVyPjE8L3JlYy1udW1iZXI+PGZvcmVpZ24ta2V5cz48a2V5IGFwcD0iRU4iIGRi
-LWlkPSJzNTVhMno1ZHJkOXpmbGU5YTB1eHNzZTgwMnRyNXM5cmR4c3AiIHRpbWVzdGFtcD0iMTU4
-NDQ3Mzg4MyI+MTwva2V5PjwvZm9yZWlnbi1rZXlzPjxyZWYtdHlwZSBuYW1lPSJKb3VybmFsIEFy
-dGljbGUiPjE3PC9yZWYtdHlwZT48Y29udHJpYnV0b3JzPjxhdXRob3JzPjxhdXRob3I+R2F1bHRv
-biwgQS48L2F1dGhvcj48YXV0aG9yPkJlbGxpcywgTC4gSi48L2F1dGhvcj48YXV0aG9yPkJlbnRv
-LCBBLiBQLjwvYXV0aG9yPjxhdXRob3I+Q2hhbWJlcnMsIEouPC9hdXRob3I+PGF1dGhvcj5EYXZp
-ZXMsIE0uPC9hdXRob3I+PGF1dGhvcj5IZXJzZXksIEEuPC9hdXRob3I+PGF1dGhvcj5MaWdodCwg
-WS48L2F1dGhvcj48YXV0aG9yPk1jR2xpbmNoZXksIFMuPC9hdXRob3I+PGF1dGhvcj5NaWNoYWxv
-dmljaCwgRC48L2F1dGhvcj48YXV0aG9yPkFsLUxhemlrYW5pLCBCLjwvYXV0aG9yPjxhdXRob3I+
-T3ZlcmluZ3RvbiwgSi4gUC48L2F1dGhvcj48L2F1dGhvcnM+PC9jb250cmlidXRvcnM+PGF1dGgt
-YWRkcmVzcz5FTUJMLUV1cm9wZWFuIEJpb2luZm9ybWF0aWNzIEluc3RpdHV0ZSwgV2VsbGNvbWUg
-VHJ1c3QgR2Vub21lIENhbXB1cywgSGlueHRvbiwgQ2FtYnJpZGdlc2hpcmUgQ0IxMCAxU0QsIFVL
-LjwvYXV0aC1hZGRyZXNzPjx0aXRsZXM+PHRpdGxlPkNoRU1CTDogYSBsYXJnZS1zY2FsZSBiaW9h
-Y3Rpdml0eSBkYXRhYmFzZSBmb3IgZHJ1ZyBkaXNjb3Zlcnk8L3RpdGxlPjxzZWNvbmRhcnktdGl0
-bGU+TnVjbGVpYyBBY2lkcyBSZXM8L3NlY29uZGFyeS10aXRsZT48L3RpdGxlcz48cGVyaW9kaWNh
-bD48ZnVsbC10aXRsZT5OdWNsZWljIEFjaWRzIFJlczwvZnVsbC10aXRsZT48L3BlcmlvZGljYWw+
-PHBhZ2VzPkQxMTAwLTc8L3BhZ2VzPjx2b2x1bWU+NDA8L3ZvbHVtZT48bnVtYmVyPkRhdGFiYXNl
-IGlzc3VlPC9udW1iZXI+PGVkaXRpb24+MjAxMS8wOS8yOTwvZWRpdGlvbj48a2V5d29yZHM+PGtl
-eXdvcmQ+KkRhdGFiYXNlcywgRmFjdHVhbDwva2V5d29yZD48a2V5d29yZD5EYXRhYmFzZXMsIFBy
-b3RlaW48L2tleXdvcmQ+PGtleXdvcmQ+KkRydWcgRGlzY292ZXJ5PC9rZXl3b3JkPjxrZXl3b3Jk
-Pkh1bWFuczwva2V5d29yZD48a2V5d29yZD5QaGFybWFjZXV0aWNhbCBQcmVwYXJhdGlvbnMvY2hl
-bWlzdHJ5PC9rZXl3b3JkPjxrZXl3b3JkPlByb3RlaW5zL2NoZW1pc3RyeS9tZXRhYm9saXNtPC9r
-ZXl3b3JkPjxrZXl3b3JkPlVzZXItQ29tcHV0ZXIgSW50ZXJmYWNlPC9rZXl3b3JkPjwva2V5d29y
-ZHM+PGRhdGVzPjx5ZWFyPjIwMTI8L3llYXI+PHB1Yi1kYXRlcz48ZGF0ZT5KYW48L2RhdGU+PC9w
-dWItZGF0ZXM+PC9kYXRlcz48aXNibj4wMzA1LTEwNDg8L2lzYm4+PGFjY2Vzc2lvbi1udW0+MjE5
-NDg1OTQ8L2FjY2Vzc2lvbi1udW0+PHVybHM+PHJlbGF0ZWQtdXJscz48dXJsPmh0dHA6Ly9keC5k
-b2kub3JnLzEwLjEwOTMvbmFyL2drcjc3NzwvdXJsPjwvcmVsYXRlZC11cmxzPjwvdXJscz48Y3Vz
-dG9tMj5QTUMzMjQ1MTc1PC9jdXN0b20yPjxlbGVjdHJvbmljLXJlc291cmNlLW51bT4xMC4xMDkz
-L25hci9na3I3Nzc8L2VsZWN0cm9uaWMtcmVzb3VyY2UtbnVtPjxyZW1vdGUtZGF0YWJhc2UtcHJv
-dmlkZXI+TkxNPC9yZW1vdGUtZGF0YWJhc2UtcHJvdmlkZXI+PGxhbmd1YWdlPmVuZzwvbGFuZ3Vh
-Z2U+PC9yZWNvcmQ+PC9DaXRlPjxDaXRlPjxBdXRob3I+R2F1bHRvbjwvQXV0aG9yPjxZZWFyPjIw
-MTc8L1llYXI+PFJlY051bT4yPC9SZWNOdW0+PHJlY29yZD48cmVjLW51bWJlcj4yPC9yZWMtbnVt
-YmVyPjxmb3JlaWduLWtleXM+PGtleSBhcHA9IkVOIiBkYi1pZD0iczU1YTJ6NWRyZDl6ZmxlOWEw
-dXhzc2U4MDJ0cjVzOXJkeHNwIiB0aW1lc3RhbXA9IjE1ODQ0NzU2ODUiPjI8L2tleT48L2ZvcmVp
-Z24ta2V5cz48cmVmLXR5cGUgbmFtZT0iSm91cm5hbCBBcnRpY2xlIj4xNzwvcmVmLXR5cGU+PGNv
-bnRyaWJ1dG9ycz48YXV0aG9ycz48YXV0aG9yPkdhdWx0b24sIEEuPC9hdXRob3I+PGF1dGhvcj5I
-ZXJzZXksIEEuPC9hdXRob3I+PGF1dGhvcj5Ob3dvdGthLCBNLjwvYXV0aG9yPjxhdXRob3I+QmVu
-dG8sIEEuIFAuPC9hdXRob3I+PGF1dGhvcj5DaGFtYmVycywgSi48L2F1dGhvcj48YXV0aG9yPk1l
-bmRleiwgRC48L2F1dGhvcj48YXV0aG9yPk11dG93bywgUC48L2F1dGhvcj48YXV0aG9yPkF0a2lu
-c29uLCBGLjwvYXV0aG9yPjxhdXRob3I+QmVsbGlzLCBMLiBKLjwvYXV0aG9yPjxhdXRob3I+Q2li
-cmnDoW4tVWhhbHRlLCBFLjwvYXV0aG9yPjxhdXRob3I+RGF2aWVzLCBNLjwvYXV0aG9yPjxhdXRo
-b3I+RGVkbWFuLCBOLjwvYXV0aG9yPjxhdXRob3I+S2FybHNzb24sIEEuPC9hdXRob3I+PGF1dGhv
-cj5NYWdhcmnDsW9zLCBNLiBQLjwvYXV0aG9yPjxhdXRob3I+T3ZlcmluZ3RvbiwgSi4gUC48L2F1
-dGhvcj48YXV0aG9yPlBhcGFkYXRvcywgRy48L2F1dGhvcj48YXV0aG9yPlNtaXQsIEkuPC9hdXRo
-b3I+PGF1dGhvcj5MZWFjaCwgQS4gUi48L2F1dGhvcj48L2F1dGhvcnM+PC9jb250cmlidXRvcnM+
-PGF1dGgtYWRkcmVzcz5FdXJvcGVhbiBNb2xlY3VsYXIgQmlvbG9neSBMYWJvcmF0b3J5LCBFdXJv
-cGVhbiBCaW9pbmZvcm1hdGljcyBJbnN0aXR1dGUsIFdlbGxjb21lIEdlbm9tZSBDYW1wdXMsIEhp
-bnh0b24sIENhbWJyaWRnZXNoaXJlIENCMTAgMVNELCBVSzwvYXV0aC1hZGRyZXNzPjx0aXRsZXM+
-PHRpdGxlPlRoZSBDaEVNQkwgZGF0YWJhc2UgaW4gMjAxNzwvdGl0bGU+PHNlY29uZGFyeS10aXRs
-ZT5OdWNsZWljIEFjaWRzIFJlczwvc2Vjb25kYXJ5LXRpdGxlPjwvdGl0bGVzPjxwZXJpb2RpY2Fs
-PjxmdWxsLXRpdGxlPk51Y2xlaWMgQWNpZHMgUmVzPC9mdWxsLXRpdGxlPjwvcGVyaW9kaWNhbD48
-cGFnZXM+RDk0NS01NDwvcGFnZXM+PHZvbHVtZT40NTwvdm9sdW1lPjxudW1iZXI+RGF0YWJhc2Ug
-aXNzdWU8L251bWJlcj48ZGF0ZXM+PHllYXI+MjAxNzwveWVhcj48cHViLWRhdGVzPjxkYXRlPkph
-biAwNDwvZGF0ZT48L3B1Yi1kYXRlcz48L2RhdGVzPjxpc2JuPjAzMDUtMTA0OCAoUHJpbnQpMTM2
-Mi00OTYyIChFbGVjdHJvbmljKTwvaXNibj48YWNjZXNzaW9uLW51bT4yNzg5OTU2MjwvYWNjZXNz
-aW9uLW51bT48dXJscz48cmVsYXRlZC11cmxzPjx1cmw+aHR0cDovL2R4LmRvaS5vcmcvMTAuMTA5
-My9uYXIvZ2t3MTA3NDwvdXJsPjwvcmVsYXRlZC11cmxzPjwvdXJscz48Y3VzdG9tMj41MjEwNTU3
-PC9jdXN0b20yPjxlbGVjdHJvbmljLXJlc291cmNlLW51bT4xMC4xMDkzL25hci9na3cxMDc0PC9l
-bGVjdHJvbmljLXJlc291cmNlLW51bT48bGFuZ3VhZ2U+ZW5nPC9sYW5ndWFnZT48L3JlY29yZD48
-L0NpdGU+PC9FbmROb3RlPgB=
-</w:fldData>
-        </w:fldChar>
-      </w:r>
-      <w:r>
-        <w:instrText xml:space="preserve"> ADDIN EN.CITE.DATA </w:instrText>
-      </w:r>
-      <w:r>
-        <w:fldChar w:fldCharType="end"/>
-      </w:r>
-      <w:r>
-        <w:fldChar w:fldCharType="separate"/>
-      </w:r>
-      <w:r>
-        <w:rPr>
-          <w:noProof/>
-        </w:rPr>
-        <w:t>[4, 7]</w:t>
-      </w:r>
-      <w:r>
-        <w:fldChar w:fldCharType="end"/>
-      </w:r>
-      <w:r>
-        <w:t>.</w:t>
+        <w:t xml:space="preserve">. </w:t>
       </w:r>
     </w:p>
     <w:p/>
@@ -917,34 +1557,26 @@
       </w:r>
       <w:r>
         <w:tab/>
-        <w:t xml:space="preserve">Wheeler TJ, HHMI Janelia Farm Research Campus A, VA 20147, USA, Eddy SR, HHMI Janelia Farm Research Campus A, VA 20147, USA: </w:t>
-      </w:r>
-      <w:r>
-        <w:rPr>
-          <w:b/>
-        </w:rPr>
-        <w:t>nhmmer: DNA homology search with profile HMMs</w:t>
-      </w:r>
-      <w:r>
-        <w:t xml:space="preserve">. </w:t>
-      </w:r>
-      <w:r>
-        <w:rPr>
-          <w:i/>
-        </w:rPr>
-        <w:t xml:space="preserve">Bioinformatics </w:t>
-      </w:r>
-      <w:r>
-        <w:t xml:space="preserve">2013, </w:t>
-      </w:r>
-      <w:r>
-        <w:rPr>
-          <w:b/>
-        </w:rPr>
-        <w:t>29</w:t>
-      </w:r>
-      <w:r>
-        <w:t>(19):2487-2489.</w:t>
+      </w:r>
+      <w:r>
+        <w:rPr>
+          <w:b/>
+        </w:rPr>
+        <w:t xml:space="preserve">EMBOSS: The European Molecular Biology Open Software Suite (2000) </w:t>
+      </w:r>
+      <w:r>
+        <w:t>[</w:t>
+      </w:r>
+      <w:hyperlink r:id="rId8" w:history="1">
+        <w:r>
+          <w:rPr>
+            <w:rStyle w:val="Hyperlink"/>
+          </w:rPr>
+          <w:t>http://emboss.sourceforge.net</w:t>
+        </w:r>
+      </w:hyperlink>
+      <w:r>
+        <w:t>]</w:t>
       </w:r>
     </w:p>
     <w:p>
@@ -957,43 +1589,34 @@
       </w:r>
       <w:r>
         <w:tab/>
-        <w:t>Gaulton A, Bellis LJ, Bento AP, Chambers J, Davies M, Hersey A, Light Y, McGlinchey S, Michalovich D, Al-Lazikani B</w:t>
+        <w:t xml:space="preserve">Wheeler TJ, HHMI Janelia Farm Research Campus A, VA 20147, USA, Eddy SR, HHMI Janelia Farm Research Campus A, VA 20147, USA: </w:t>
+      </w:r>
+      <w:r>
+        <w:rPr>
+          <w:b/>
+        </w:rPr>
+        <w:t>nhmmer: DNA homology search with profile HMMs</w:t>
+      </w:r>
+      <w:r>
+        <w:t xml:space="preserve">. </w:t>
       </w:r>
       <w:r>
         <w:rPr>
           <w:i/>
         </w:rPr>
-        <w:t xml:space="preserve"> et al</w:t>
-      </w:r>
-      <w:r>
-        <w:t xml:space="preserve">: </w:t>
-      </w:r>
-      <w:r>
-        <w:rPr>
-          <w:b/>
-        </w:rPr>
-        <w:t>ChEMBL: a large-scale bioactivity database for drug discovery</w:t>
-      </w:r>
-      <w:r>
-        <w:t xml:space="preserve">. </w:t>
-      </w:r>
-      <w:r>
-        <w:rPr>
-          <w:i/>
-        </w:rPr>
-        <w:t xml:space="preserve">Nucleic Acids Res </w:t>
-      </w:r>
-      <w:r>
-        <w:t xml:space="preserve">2012, </w:t>
-      </w:r>
-      <w:r>
-        <w:rPr>
-          <w:b/>
-        </w:rPr>
-        <w:t>40</w:t>
-      </w:r>
-      <w:r>
-        <w:t>(Database issue):D1100-1107.</w:t>
+        <w:t xml:space="preserve">Bioinformatics </w:t>
+      </w:r>
+      <w:r>
+        <w:t xml:space="preserve">2013, </w:t>
+      </w:r>
+      <w:r>
+        <w:rPr>
+          <w:b/>
+        </w:rPr>
+        <w:t>29</w:t>
+      </w:r>
+      <w:r>
+        <w:t>(19):2487-2489.</w:t>
       </w:r>
     </w:p>
     <w:p>
@@ -1016,60 +1639,167 @@
       </w:r>
     </w:p>
     <w:p>
-      <w:r>
-        <w:rPr>
-          <w:b/>
-          <w:bCs/>
-        </w:rPr>
-        <w:t xml:space="preserve">S1 Fig. </w:t>
-      </w:r>
-      <w:r>
-        <w:rPr>
-          <w:b/>
-          <w:bCs/>
-        </w:rPr>
-        <w:t>An analysis pipeline searches the chembl_25 version of ChEMBL’s database for targets and drugs using viral genomic information from Genbank</w:t>
-      </w:r>
+      <w:pPr>
+        <w:pStyle w:val="Heading2"/>
+        <w:rPr>
+          <w:b/>
+          <w:bCs/>
+        </w:rPr>
+      </w:pPr>
+      <w:r>
+        <w:rPr>
+          <w:b/>
+          <w:bCs/>
+        </w:rPr>
+        <w:t>S1 Fig. An analysis pipeline searches the chembl_25 version of ChEMBL’s database for targets and drugs using viral genomic information from Genbank.</w:t>
+      </w:r>
+    </w:p>
+    <w:p>
+      <w:pPr>
+        <w:pStyle w:val="Heading2"/>
+        <w:rPr>
+          <w:b/>
+          <w:bCs/>
+        </w:rPr>
+      </w:pPr>
+      <w:r>
+        <w:rPr>
+          <w:b/>
+          <w:bCs/>
+        </w:rPr>
+        <w:t>S2 Fig. Target and drug analytical workflow.</w:t>
+      </w:r>
+    </w:p>
+    <w:p>
+      <w:pPr>
+        <w:pStyle w:val="Heading2"/>
+      </w:pPr>
+      <w:bookmarkStart w:id="0" w:name="_Ref45090117"/>
+      <w:bookmarkStart w:id="1" w:name="_Ref45092308"/>
+      <w:r>
+        <w:t>MN908947.3.FASTA</w:t>
+      </w:r>
+      <w:bookmarkEnd w:id="0"/>
       <w:r>
         <w:t>.</w:t>
       </w:r>
-    </w:p>
-    <w:p>
-      <w:pPr>
-        <w:rPr>
-          <w:b/>
-          <w:bCs/>
-        </w:rPr>
-      </w:pPr>
-      <w:r>
-        <w:rPr>
-          <w:b/>
-          <w:bCs/>
-        </w:rPr>
-        <w:t xml:space="preserve">S2 Fig. </w:t>
-      </w:r>
-      <w:r>
-        <w:rPr>
-          <w:b/>
-          <w:bCs/>
-        </w:rPr>
-        <w:t>Target and drug analytical workflow</w:t>
-      </w:r>
-      <w:r>
-        <w:rPr>
-          <w:b/>
-          <w:bCs/>
-        </w:rPr>
-        <w:t>.</w:t>
-      </w:r>
-    </w:p>
-    <w:p>
-      <w:pPr>
-        <w:rPr>
-          <w:b/>
-          <w:bCs/>
-        </w:rPr>
-      </w:pPr>
+      <w:bookmarkEnd w:id="1"/>
+      <w:r>
+        <w:t xml:space="preserve"> </w:t>
+      </w:r>
+    </w:p>
+    <w:p>
+      <w:r>
+        <w:t>The nucleotide FASTA formatted genome</w:t>
+      </w:r>
+      <w:r>
+        <w:t xml:space="preserve"> sequence</w:t>
+      </w:r>
+      <w:r>
+        <w:t xml:space="preserve"> of SARS-CoV-2.</w:t>
+      </w:r>
+    </w:p>
+    <w:p>
+      <w:pPr>
+        <w:pStyle w:val="Heading2"/>
+      </w:pPr>
+      <w:bookmarkStart w:id="2" w:name="_Ref45100005"/>
+      <w:r>
+        <w:t>chembl_25_targets.sql</w:t>
+      </w:r>
+      <w:bookmarkEnd w:id="2"/>
+    </w:p>
+    <w:p>
+      <w:r>
+        <w:t>psql script to download chembl_25 target sequences.</w:t>
+      </w:r>
+    </w:p>
+    <w:p>
+      <w:pPr>
+        <w:pStyle w:val="Heading2"/>
+      </w:pPr>
+      <w:bookmarkStart w:id="3" w:name="_Ref45100435"/>
+      <w:r>
+        <w:t>chembl_targets.txt</w:t>
+      </w:r>
+      <w:bookmarkEnd w:id="3"/>
+    </w:p>
+    <w:p>
+      <w:r>
+        <w:t>Downloaded target sequences.</w:t>
+      </w:r>
+    </w:p>
+    <w:p>
+      <w:pPr>
+        <w:pStyle w:val="Heading2"/>
+      </w:pPr>
+      <w:bookmarkStart w:id="4" w:name="_Ref45100732"/>
+      <w:r>
+        <w:t>split_to_fasta.pl</w:t>
+      </w:r>
+      <w:bookmarkEnd w:id="4"/>
+    </w:p>
+    <w:p>
+      <w:r>
+        <w:t>Converrts a text file containing sequences to .FASTA format file.</w:t>
+      </w:r>
+    </w:p>
+    <w:p>
+      <w:pPr>
+        <w:pStyle w:val="Heading2"/>
+      </w:pPr>
+      <w:bookmarkStart w:id="5" w:name="_Ref45100900"/>
+      <w:r>
+        <w:t>component_sequences.fa</w:t>
+      </w:r>
+      <w:bookmarkEnd w:id="5"/>
+    </w:p>
+    <w:p>
+      <w:r>
+        <w:t>Searchable target component file.</w:t>
+      </w:r>
+    </w:p>
+    <w:p>
+      <w:pPr>
+        <w:rPr>
+          <w:b/>
+          <w:bCs/>
+        </w:rPr>
+      </w:pPr>
+      <w:r>
+        <w:rPr>
+          <w:b/>
+          <w:bCs/>
+        </w:rPr>
+        <w:fldChar w:fldCharType="begin"/>
+      </w:r>
+      <w:r>
+        <w:rPr>
+          <w:b/>
+          <w:bCs/>
+        </w:rPr>
+        <w:instrText xml:space="preserve"> REF _Ref45090117 \h </w:instrText>
+      </w:r>
+      <w:r>
+        <w:rPr>
+          <w:b/>
+          <w:bCs/>
+        </w:rPr>
+      </w:r>
+      <w:r>
+        <w:rPr>
+          <w:b/>
+          <w:bCs/>
+        </w:rPr>
+        <w:fldChar w:fldCharType="separate"/>
+      </w:r>
+      <w:r>
+        <w:rPr>
+          <w:b/>
+          <w:bCs/>
+        </w:rPr>
+        <w:fldChar w:fldCharType="end"/>
+      </w:r>
     </w:p>
     <w:sectPr>
       <w:pgSz w:w="12240" w:h="15840"/>
@@ -1594,6 +2324,28 @@
       <w:szCs w:val="32"/>
     </w:rPr>
   </w:style>
+  <w:style w:type="paragraph" w:styleId="Heading2">
+    <w:name w:val="heading 2"/>
+    <w:basedOn w:val="Normal"/>
+    <w:next w:val="Normal"/>
+    <w:link w:val="Heading2Char"/>
+    <w:uiPriority w:val="9"/>
+    <w:unhideWhenUsed/>
+    <w:qFormat/>
+    <w:rsid w:val="008711C5"/>
+    <w:pPr>
+      <w:keepNext/>
+      <w:keepLines/>
+      <w:spacing w:before="40" w:after="0"/>
+      <w:outlineLvl w:val="1"/>
+    </w:pPr>
+    <w:rPr>
+      <w:rFonts w:asciiTheme="majorHAnsi" w:eastAsiaTheme="majorEastAsia" w:hAnsiTheme="majorHAnsi" w:cstheme="majorBidi"/>
+      <w:color w:val="2F5496" w:themeColor="accent1" w:themeShade="BF"/>
+      <w:sz w:val="26"/>
+      <w:szCs w:val="26"/>
+    </w:rPr>
+  </w:style>
   <w:style w:type="character" w:default="1" w:styleId="DefaultParagraphFont">
     <w:name w:val="Default Paragraph Font"/>
     <w:uiPriority w:val="1"/>
@@ -1774,6 +2526,19 @@
     <w:rPr>
       <w:color w:val="605E5C"/>
       <w:shd w:val="clear" w:color="auto" w:fill="E1DFDD"/>
+    </w:rPr>
+  </w:style>
+  <w:style w:type="character" w:customStyle="1" w:styleId="Heading2Char">
+    <w:name w:val="Heading 2 Char"/>
+    <w:basedOn w:val="DefaultParagraphFont"/>
+    <w:link w:val="Heading2"/>
+    <w:uiPriority w:val="9"/>
+    <w:rsid w:val="008711C5"/>
+    <w:rPr>
+      <w:rFonts w:asciiTheme="majorHAnsi" w:eastAsiaTheme="majorEastAsia" w:hAnsiTheme="majorHAnsi" w:cstheme="majorBidi"/>
+      <w:color w:val="2F5496" w:themeColor="accent1" w:themeShade="BF"/>
+      <w:sz w:val="26"/>
+      <w:szCs w:val="26"/>
     </w:rPr>
   </w:style>
 </w:styles>

</xml_diff>

<commit_message>
Add description of system preparation to materials and methods. Add fig 3.
</commit_message>
<xml_diff>
--- a/A target and two drugs for SARS-CoV-2 found by paralog search.docx
+++ b/A target and two drugs for SARS-CoV-2 found by paralog search.docx
@@ -125,7 +125,15 @@
         <w:t>1.)</w:t>
       </w:r>
       <w:r>
-        <w:t xml:space="preserve"> An analysis pipeline searches the </w:t>
+        <w:t xml:space="preserve"> </w:t>
+      </w:r>
+    </w:p>
+    <w:p>
+      <w:pPr>
+        <w:spacing w:line="480" w:lineRule="auto"/>
+      </w:pPr>
+      <w:r>
+        <w:t xml:space="preserve">An analysis pipeline searches the </w:t>
       </w:r>
       <w:r>
         <w:rPr>
@@ -587,6 +595,7 @@
         <w:spacing w:line="480" w:lineRule="auto"/>
       </w:pPr>
       <w:r>
+        <w:lastRenderedPageBreak/>
         <w:t xml:space="preserve">ChEMBL provides a downloadable database that includes drug targets and drug information for those targets, as well as amino acid sequences of the protein targets </w:t>
       </w:r>
       <w:r>
@@ -608,11 +617,7 @@
         <w:fldChar w:fldCharType="end"/>
       </w:r>
       <w:r>
-        <w:t xml:space="preserve">.  Drug targets tend to be proteins </w:t>
-      </w:r>
-      <w:r>
-        <w:lastRenderedPageBreak/>
-        <w:t>that are important enough to the organism to which they belong that they tend to be conserved</w:t>
+        <w:t>.  Drug targets tend to be proteins that are important enough to the organism to which they belong that they tend to be conserved</w:t>
       </w:r>
       <w:r>
         <w:t xml:space="preserve"> </w:t>
@@ -1129,6 +1134,166 @@
         <w:spacing w:line="480" w:lineRule="auto"/>
       </w:pPr>
       <w:r>
+        <w:lastRenderedPageBreak/>
+        <w:t xml:space="preserve">Before executing the workflow, VirtualBox and the Centos 7 Linux image are installed and executed on the work PC.  An empty PostgreSQL database is installed, and a single user named “user” created </w:t>
+      </w:r>
+      <w:r>
+        <w:fldChar w:fldCharType="begin">
+          <w:fldData xml:space="preserve">PEVuZE5vdGU+PENpdGU+PFllYXI+MjAyMDwvWWVhcj48UmVjTnVtPjE1NTwvUmVjTnVtPjxEaXNw
+bGF5VGV4dD5bNS03LCA5XTwvRGlzcGxheVRleHQ+PHJlY29yZD48cmVjLW51bWJlcj4xNTU8L3Jl
+Yy1udW1iZXI+PGZvcmVpZ24ta2V5cz48a2V5IGFwcD0iRU4iIGRiLWlkPSJzNTVhMno1ZHJkOXpm
+bGU5YTB1eHNzZTgwMnRyNXM5cmR4c3AiIHRpbWVzdGFtcD0iMTU5NDMwNjQ2NyI+MTU1PC9rZXk+
+PC9mb3JlaWduLWtleXM+PHJlZi10eXBlIG5hbWU9IldlYiBQYWdlIj4xMjwvcmVmLXR5cGU+PGNv
+bnRyaWJ1dG9ycz48L2NvbnRyaWJ1dG9ycz48dGl0bGVzPjx0aXRsZT5Qb3N0Z3JlU1FMOiBUaGUg
+d29ybGQmYXBvcztzIG1vc3QgYWR2YW5jZWQgb3BlbiBzb3VyY2UgZGF0YWJhc2U8L3RpdGxlPjwv
+dGl0bGVzPjxkYXRlcz48eWVhcj4yMDIwPC95ZWFyPjwvZGF0ZXM+PHVybHM+PHJlbGF0ZWQtdXJs
+cz48dXJsPmh0dHBzOi8vd3d3LnBvc3RncmVzcWwub3JnLzwvdXJsPjwvcmVsYXRlZC11cmxzPjwv
+dXJscz48L3JlY29yZD48L0NpdGU+PENpdGU+PFllYXI+MjAyMDwvWWVhcj48UmVjTnVtPjE1Njwv
+UmVjTnVtPjxyZWNvcmQ+PHJlYy1udW1iZXI+MTU2PC9yZWMtbnVtYmVyPjxmb3JlaWduLWtleXM+
+PGtleSBhcHA9IkVOIiBkYi1pZD0iczU1YTJ6NWRyZDl6ZmxlOWEwdXhzc2U4MDJ0cjVzOXJkeHNw
+IiB0aW1lc3RhbXA9IjE1OTQzMDY0NjciPjE1Njwva2V5PjwvZm9yZWlnbi1rZXlzPjxyZWYtdHlw
+ZSBuYW1lPSJXZWIgUGFnZSI+MTI8L3JlZi10eXBlPjxjb250cmlidXRvcnM+PC9jb250cmlidXRv
+cnM+PHRpdGxlcz48dGl0bGU+UG9zdGdyZVNRTDogRG93bmxvYWRzPC90aXRsZT48L3RpdGxlcz48
+ZGF0ZXM+PHllYXI+MjAyMDwveWVhcj48L2RhdGVzPjx1cmxzPjxyZWxhdGVkLXVybHM+PHVybD5o
+dHRwczovL3d3dy5wb3N0Z3Jlc3FsLm9yZy9kb3dubG9hZC88L3VybD48L3JlbGF0ZWQtdXJscz48
+L3VybHM+PC9yZWNvcmQ+PC9DaXRlPjxDaXRlPjxZZWFyPjIwMjA8L1llYXI+PFJlY051bT4xNTc8
+L1JlY051bT48cmVjb3JkPjxyZWMtbnVtYmVyPjE1NzwvcmVjLW51bWJlcj48Zm9yZWlnbi1rZXlz
+PjxrZXkgYXBwPSJFTiIgZGItaWQ9InM1NWEyejVkcmQ5emZsZTlhMHV4c3NlODAydHI1czlyZHhz
+cCIgdGltZXN0YW1wPSIxNTk0MzA3MTUyIj4xNTc8L2tleT48L2ZvcmVpZ24ta2V5cz48cmVmLXR5
+cGUgbmFtZT0iV2ViIFBhZ2UiPjEyPC9yZWYtdHlwZT48Y29udHJpYnV0b3JzPjwvY29udHJpYnV0
+b3JzPjx0aXRsZXM+PHRpdGxlPlRoZSBDZW50T1MgUHJvamVjdDwvdGl0bGU+PC90aXRsZXM+PGRh
+dGVzPjx5ZWFyPjIwMjA8L3llYXI+PC9kYXRlcz48dXJscz48cmVsYXRlZC11cmxzPjx1cmw+aHR0
+cHM6Ly93d3cuY2VudG9zLm9yZy88L3VybD48L3JlbGF0ZWQtdXJscz48L3VybHM+PC9yZWNvcmQ+
+PC9DaXRlPjxDaXRlPjxBdXRob3I+T3JhY2xlPC9BdXRob3I+PFllYXI+MjAyMDwvWWVhcj48UmVj
+TnVtPjE1ODwvUmVjTnVtPjxyZWNvcmQ+PHJlYy1udW1iZXI+MTU4PC9yZWMtbnVtYmVyPjxmb3Jl
+aWduLWtleXM+PGtleSBhcHA9IkVOIiBkYi1pZD0iczU1YTJ6NWRyZDl6ZmxlOWEwdXhzc2U4MDJ0
+cjVzOXJkeHNwIiB0aW1lc3RhbXA9IjE1OTQzMDc0OTkiPjE1ODwva2V5PjwvZm9yZWlnbi1rZXlz
+PjxyZWYtdHlwZSBuYW1lPSJXZWIgUGFnZSI+MTI8L3JlZi10eXBlPjxjb250cmlidXRvcnM+PGF1
+dGhvcnM+PGF1dGhvcj5PcmFjbGU8L2F1dGhvcj48L2F1dGhvcnM+PC9jb250cmlidXRvcnM+PHRp
+dGxlcz48dGl0bGU+VmlydHVhbEJveDwvdGl0bGU+PHNob3J0LXRpdGxlPlZpcnR1YWxCb3g8L3No
+b3J0LXRpdGxlPjwvdGl0bGVzPjxwYWdlcz5WaXJ0dWFsQm94IGlzIGEgcG93ZXJmdWwgeDg2IGFu
+ZCBBTUQ2NC9JbnRlbDY0IHZpcnR1YWxpemF0aW9uIHByb2R1Y3QgZm9yIGVudGVycHJpc2UgYXMg
+d2VsbCBhcyBob21lIHVzZS48L3BhZ2VzPjx2b2x1bWU+MjAyMDwvdm9sdW1lPjxlZGl0aW9uPjYu
+MTwvZWRpdGlvbj48a2V5d29yZHM+PGtleXdvcmQ+VmlydHVhbGl6YXRpb248L2tleXdvcmQ+PC9r
+ZXl3b3Jkcz48ZGF0ZXM+PHllYXI+MjAyMDwveWVhcj48L2RhdGVzPjxwdWJsaXNoZXI+T3JhY2xl
+PC9wdWJsaXNoZXI+PHVybHM+PHJlbGF0ZWQtdXJscz48dXJsPmh0dHBzOi8vd3d3LnZpcnR1YWxi
+b3gub3JnLzwvdXJsPjwvcmVsYXRlZC11cmxzPjwvdXJscz48Y3VzdG9tMT4yMDIwPC9jdXN0b20x
+PjwvcmVjb3JkPjwvQ2l0ZT48L0VuZE5vdGU+
+</w:fldData>
+        </w:fldChar>
+      </w:r>
+      <w:r>
+        <w:instrText xml:space="preserve"> ADDIN EN.CITE </w:instrText>
+      </w:r>
+      <w:r>
+        <w:fldChar w:fldCharType="begin">
+          <w:fldData xml:space="preserve">PEVuZE5vdGU+PENpdGU+PFllYXI+MjAyMDwvWWVhcj48UmVjTnVtPjE1NTwvUmVjTnVtPjxEaXNw
+bGF5VGV4dD5bNS03LCA5XTwvRGlzcGxheVRleHQ+PHJlY29yZD48cmVjLW51bWJlcj4xNTU8L3Jl
+Yy1udW1iZXI+PGZvcmVpZ24ta2V5cz48a2V5IGFwcD0iRU4iIGRiLWlkPSJzNTVhMno1ZHJkOXpm
+bGU5YTB1eHNzZTgwMnRyNXM5cmR4c3AiIHRpbWVzdGFtcD0iMTU5NDMwNjQ2NyI+MTU1PC9rZXk+
+PC9mb3JlaWduLWtleXM+PHJlZi10eXBlIG5hbWU9IldlYiBQYWdlIj4xMjwvcmVmLXR5cGU+PGNv
+bnRyaWJ1dG9ycz48L2NvbnRyaWJ1dG9ycz48dGl0bGVzPjx0aXRsZT5Qb3N0Z3JlU1FMOiBUaGUg
+d29ybGQmYXBvcztzIG1vc3QgYWR2YW5jZWQgb3BlbiBzb3VyY2UgZGF0YWJhc2U8L3RpdGxlPjwv
+dGl0bGVzPjxkYXRlcz48eWVhcj4yMDIwPC95ZWFyPjwvZGF0ZXM+PHVybHM+PHJlbGF0ZWQtdXJs
+cz48dXJsPmh0dHBzOi8vd3d3LnBvc3RncmVzcWwub3JnLzwvdXJsPjwvcmVsYXRlZC11cmxzPjwv
+dXJscz48L3JlY29yZD48L0NpdGU+PENpdGU+PFllYXI+MjAyMDwvWWVhcj48UmVjTnVtPjE1Njwv
+UmVjTnVtPjxyZWNvcmQ+PHJlYy1udW1iZXI+MTU2PC9yZWMtbnVtYmVyPjxmb3JlaWduLWtleXM+
+PGtleSBhcHA9IkVOIiBkYi1pZD0iczU1YTJ6NWRyZDl6ZmxlOWEwdXhzc2U4MDJ0cjVzOXJkeHNw
+IiB0aW1lc3RhbXA9IjE1OTQzMDY0NjciPjE1Njwva2V5PjwvZm9yZWlnbi1rZXlzPjxyZWYtdHlw
+ZSBuYW1lPSJXZWIgUGFnZSI+MTI8L3JlZi10eXBlPjxjb250cmlidXRvcnM+PC9jb250cmlidXRv
+cnM+PHRpdGxlcz48dGl0bGU+UG9zdGdyZVNRTDogRG93bmxvYWRzPC90aXRsZT48L3RpdGxlcz48
+ZGF0ZXM+PHllYXI+MjAyMDwveWVhcj48L2RhdGVzPjx1cmxzPjxyZWxhdGVkLXVybHM+PHVybD5o
+dHRwczovL3d3dy5wb3N0Z3Jlc3FsLm9yZy9kb3dubG9hZC88L3VybD48L3JlbGF0ZWQtdXJscz48
+L3VybHM+PC9yZWNvcmQ+PC9DaXRlPjxDaXRlPjxZZWFyPjIwMjA8L1llYXI+PFJlY051bT4xNTc8
+L1JlY051bT48cmVjb3JkPjxyZWMtbnVtYmVyPjE1NzwvcmVjLW51bWJlcj48Zm9yZWlnbi1rZXlz
+PjxrZXkgYXBwPSJFTiIgZGItaWQ9InM1NWEyejVkcmQ5emZsZTlhMHV4c3NlODAydHI1czlyZHhz
+cCIgdGltZXN0YW1wPSIxNTk0MzA3MTUyIj4xNTc8L2tleT48L2ZvcmVpZ24ta2V5cz48cmVmLXR5
+cGUgbmFtZT0iV2ViIFBhZ2UiPjEyPC9yZWYtdHlwZT48Y29udHJpYnV0b3JzPjwvY29udHJpYnV0
+b3JzPjx0aXRsZXM+PHRpdGxlPlRoZSBDZW50T1MgUHJvamVjdDwvdGl0bGU+PC90aXRsZXM+PGRh
+dGVzPjx5ZWFyPjIwMjA8L3llYXI+PC9kYXRlcz48dXJscz48cmVsYXRlZC11cmxzPjx1cmw+aHR0
+cHM6Ly93d3cuY2VudG9zLm9yZy88L3VybD48L3JlbGF0ZWQtdXJscz48L3VybHM+PC9yZWNvcmQ+
+PC9DaXRlPjxDaXRlPjxBdXRob3I+T3JhY2xlPC9BdXRob3I+PFllYXI+MjAyMDwvWWVhcj48UmVj
+TnVtPjE1ODwvUmVjTnVtPjxyZWNvcmQ+PHJlYy1udW1iZXI+MTU4PC9yZWMtbnVtYmVyPjxmb3Jl
+aWduLWtleXM+PGtleSBhcHA9IkVOIiBkYi1pZD0iczU1YTJ6NWRyZDl6ZmxlOWEwdXhzc2U4MDJ0
+cjVzOXJkeHNwIiB0aW1lc3RhbXA9IjE1OTQzMDc0OTkiPjE1ODwva2V5PjwvZm9yZWlnbi1rZXlz
+PjxyZWYtdHlwZSBuYW1lPSJXZWIgUGFnZSI+MTI8L3JlZi10eXBlPjxjb250cmlidXRvcnM+PGF1
+dGhvcnM+PGF1dGhvcj5PcmFjbGU8L2F1dGhvcj48L2F1dGhvcnM+PC9jb250cmlidXRvcnM+PHRp
+dGxlcz48dGl0bGU+VmlydHVhbEJveDwvdGl0bGU+PHNob3J0LXRpdGxlPlZpcnR1YWxCb3g8L3No
+b3J0LXRpdGxlPjwvdGl0bGVzPjxwYWdlcz5WaXJ0dWFsQm94IGlzIGEgcG93ZXJmdWwgeDg2IGFu
+ZCBBTUQ2NC9JbnRlbDY0IHZpcnR1YWxpemF0aW9uIHByb2R1Y3QgZm9yIGVudGVycHJpc2UgYXMg
+d2VsbCBhcyBob21lIHVzZS48L3BhZ2VzPjx2b2x1bWU+MjAyMDwvdm9sdW1lPjxlZGl0aW9uPjYu
+MTwvZWRpdGlvbj48a2V5d29yZHM+PGtleXdvcmQ+VmlydHVhbGl6YXRpb248L2tleXdvcmQ+PC9r
+ZXl3b3Jkcz48ZGF0ZXM+PHllYXI+MjAyMDwveWVhcj48L2RhdGVzPjxwdWJsaXNoZXI+T3JhY2xl
+PC9wdWJsaXNoZXI+PHVybHM+PHJlbGF0ZWQtdXJscz48dXJsPmh0dHBzOi8vd3d3LnZpcnR1YWxi
+b3gub3JnLzwvdXJsPjwvcmVsYXRlZC11cmxzPjwvdXJscz48Y3VzdG9tMT4yMDIwPC9jdXN0b20x
+PjwvcmVjb3JkPjwvQ2l0ZT48L0VuZE5vdGU+
+</w:fldData>
+        </w:fldChar>
+      </w:r>
+      <w:r>
+        <w:instrText xml:space="preserve"> ADDIN EN.CITE.DATA </w:instrText>
+      </w:r>
+      <w:r>
+        <w:fldChar w:fldCharType="end"/>
+      </w:r>
+      <w:r>
+        <w:fldChar w:fldCharType="separate"/>
+      </w:r>
+      <w:r>
+        <w:rPr>
+          <w:noProof/>
+        </w:rPr>
+        <w:t>[5-7, 9]</w:t>
+      </w:r>
+      <w:r>
+        <w:fldChar w:fldCharType="end"/>
+      </w:r>
+      <w:r>
+        <w:t>.</w:t>
+      </w:r>
+    </w:p>
+    <w:p>
+      <w:pPr>
+        <w:spacing w:line="480" w:lineRule="auto"/>
+      </w:pPr>
+      <w:r>
+        <w:t>The PostgreSQL dump archive of the ChEMBL version 25 database is downloaded, decompressed, and restored in the Centos 7 VM.</w:t>
+      </w:r>
+    </w:p>
+    <w:p>
+      <w:pPr>
+        <w:spacing w:line="480" w:lineRule="auto"/>
+      </w:pPr>
+      <w:r>
+        <w:t xml:space="preserve">EMBOSS tools are installed </w:t>
+      </w:r>
+      <w:r>
+        <w:fldChar w:fldCharType="begin"/>
+      </w:r>
+      <w:r>
+        <w:instrText xml:space="preserve"> ADDIN EN.CITE &lt;EndNote&gt;&lt;Cite&gt;&lt;Author&gt;Rice&lt;/Author&gt;&lt;Year&gt;2020&lt;/Year&gt;&lt;RecNum&gt;62&lt;/RecNum&gt;&lt;DisplayText&gt;[13]&lt;/DisplayText&gt;&lt;record&gt;&lt;rec-number&gt;62&lt;/rec-number&gt;&lt;foreign-keys&gt;&lt;key app="EN" db-id="s55a2z5drd9zfle9a0uxsse802tr5s9rdxsp" timestamp="1585245946"&gt;62&lt;/key&gt;&lt;/foreign-keys&gt;&lt;ref-type name="Web Page"&gt;12&lt;/ref-type&gt;&lt;contributors&gt;&lt;authors&gt;&lt;author&gt;Rice,P. Longden,I. and Bleasby,A.&lt;/author&gt;&lt;/authors&gt;&lt;/contributors&gt;&lt;titles&gt;&lt;title&gt;EMBOSS: The European Molecular Biology Open Software Suite (2000)&lt;/title&gt;&lt;/titles&gt;&lt;dates&gt;&lt;year&gt;2020&lt;/year&gt;&lt;/dates&gt;&lt;pub-location&gt;Trends in Genetics&lt;/pub-location&gt;&lt;urls&gt;&lt;related-urls&gt;&lt;url&gt;http://emboss.sourceforge.net&lt;/url&gt;&lt;/related-urls&gt;&lt;/urls&gt;&lt;/record&gt;&lt;/Cite&gt;&lt;/EndNote&gt;</w:instrText>
+      </w:r>
+      <w:r>
+        <w:fldChar w:fldCharType="separate"/>
+      </w:r>
+      <w:r>
+        <w:rPr>
+          <w:noProof/>
+        </w:rPr>
+        <w:t>[13]</w:t>
+      </w:r>
+      <w:r>
+        <w:fldChar w:fldCharType="end"/>
+      </w:r>
+      <w:r>
+        <w:t>.</w:t>
+      </w:r>
+    </w:p>
+    <w:p>
+      <w:pPr>
+        <w:spacing w:line="480" w:lineRule="auto"/>
+      </w:pPr>
+      <w:r>
         <w:t>The genome of SARS-CoV-2 (The COVID-19 virus) was downloaded from Genbank via NCBI’s website</w:t>
       </w:r>
       <w:r>
@@ -1182,7 +1347,6 @@
     </w:p>
     <w:p>
       <w:r>
-        <w:lastRenderedPageBreak/>
         <w:t xml:space="preserve">ORFs were translated using EMBOSS tools </w:t>
       </w:r>
       <w:r>
@@ -1295,6 +1459,7 @@
           <w:b/>
           <w:bCs/>
         </w:rPr>
+        <w:instrText xml:space="preserve"> \* MERGEFORMAT </w:instrText>
       </w:r>
       <w:r>
         <w:rPr>
@@ -1302,7 +1467,6 @@
           <w:b/>
           <w:bCs/>
         </w:rPr>
-        <w:instrText xml:space="preserve"> \* MERGEFORMAT </w:instrText>
       </w:r>
       <w:r>
         <w:rPr>
@@ -2067,6 +2231,7 @@
         <w:spacing w:line="480" w:lineRule="auto"/>
       </w:pPr>
       <w:r>
+        <w:lastRenderedPageBreak/>
         <w:t xml:space="preserve">Using </w:t>
       </w:r>
       <w:r>
@@ -2124,6 +2289,150 @@
           <w:b/>
           <w:bCs/>
         </w:rPr>
+        <w:instrText xml:space="preserve"> REF _Ref45203765 \h  \* MERGEFORMAT </w:instrText>
+      </w:r>
+      <w:r>
+        <w:rPr>
+          <w:b/>
+          <w:bCs/>
+        </w:rPr>
+      </w:r>
+      <w:r>
+        <w:rPr>
+          <w:b/>
+          <w:bCs/>
+        </w:rPr>
+        <w:fldChar w:fldCharType="separate"/>
+      </w:r>
+      <w:r>
+        <w:rPr>
+          <w:b/>
+          <w:bCs/>
+        </w:rPr>
+        <w:t>orf.hmm.txt</w:t>
+      </w:r>
+      <w:r>
+        <w:rPr>
+          <w:b/>
+          <w:bCs/>
+        </w:rPr>
+        <w:fldChar w:fldCharType="end"/>
+      </w:r>
+      <w:r>
+        <w:t xml:space="preserve"> and </w:t>
+      </w:r>
+      <w:r>
+        <w:rPr>
+          <w:b/>
+          <w:bCs/>
+        </w:rPr>
+        <w:fldChar w:fldCharType="begin"/>
+      </w:r>
+      <w:r>
+        <w:rPr>
+          <w:b/>
+          <w:bCs/>
+        </w:rPr>
+        <w:instrText xml:space="preserve"> REF _Ref45203782 \h  \* MERGEFORMAT </w:instrText>
+      </w:r>
+      <w:r>
+        <w:rPr>
+          <w:b/>
+          <w:bCs/>
+        </w:rPr>
+      </w:r>
+      <w:r>
+        <w:rPr>
+          <w:b/>
+          <w:bCs/>
+        </w:rPr>
+        <w:fldChar w:fldCharType="separate"/>
+      </w:r>
+      <w:r>
+        <w:rPr>
+          <w:b/>
+          <w:bCs/>
+        </w:rPr>
+        <w:t>orf.summary</w:t>
+      </w:r>
+      <w:r>
+        <w:rPr>
+          <w:b/>
+          <w:bCs/>
+        </w:rPr>
+        <w:fldChar w:fldCharType="end"/>
+      </w:r>
+      <w:r>
+        <w:t>.</w:t>
+      </w:r>
+    </w:p>
+    <w:p>
+      <w:r>
+        <w:t xml:space="preserve">The Perl script </w:t>
+      </w:r>
+      <w:r>
+        <w:rPr>
+          <w:b/>
+          <w:bCs/>
+        </w:rPr>
+        <w:fldChar w:fldCharType="begin"/>
+      </w:r>
+      <w:r>
+        <w:rPr>
+          <w:b/>
+          <w:bCs/>
+        </w:rPr>
+        <w:instrText xml:space="preserve"> REF _Ref45204546 \h  \* MERGEFORMAT </w:instrText>
+      </w:r>
+      <w:r>
+        <w:rPr>
+          <w:b/>
+          <w:bCs/>
+        </w:rPr>
+      </w:r>
+      <w:r>
+        <w:rPr>
+          <w:b/>
+          <w:bCs/>
+        </w:rPr>
+        <w:fldChar w:fldCharType="separate"/>
+      </w:r>
+      <w:r>
+        <w:rPr>
+          <w:b/>
+          <w:bCs/>
+        </w:rPr>
+        <w:t>extract_hmm_summary.pl</w:t>
+      </w:r>
+      <w:r>
+        <w:rPr>
+          <w:b/>
+          <w:bCs/>
+        </w:rPr>
+        <w:fldChar w:fldCharType="end"/>
+      </w:r>
+      <w:r>
+        <w:t xml:space="preserve"> reads the</w:t>
+      </w:r>
+      <w:r>
+        <w:rPr>
+          <w:b/>
+          <w:bCs/>
+        </w:rPr>
+        <w:t xml:space="preserve"> </w:t>
+      </w:r>
+      <w:r>
+        <w:rPr>
+          <w:b/>
+          <w:bCs/>
+        </w:rPr>
+        <w:fldChar w:fldCharType="begin"/>
+      </w:r>
+      <w:r>
+        <w:rPr>
+          <w:b/>
+          <w:bCs/>
+        </w:rPr>
         <w:instrText xml:space="preserve"> REF _Ref45203765 \h </w:instrText>
       </w:r>
       <w:r>
@@ -2131,12 +2440,6 @@
           <w:b/>
           <w:bCs/>
         </w:rPr>
-      </w:r>
-      <w:r>
-        <w:rPr>
-          <w:b/>
-          <w:bCs/>
-        </w:rPr>
         <w:instrText xml:space="preserve"> \* MERGEFORMAT </w:instrText>
       </w:r>
       <w:r>
@@ -2144,6 +2447,12 @@
           <w:b/>
           <w:bCs/>
         </w:rPr>
+      </w:r>
+      <w:r>
+        <w:rPr>
+          <w:b/>
+          <w:bCs/>
+        </w:rPr>
         <w:fldChar w:fldCharType="separate"/>
       </w:r>
       <w:r>
@@ -2161,181 +2470,13 @@
         <w:fldChar w:fldCharType="end"/>
       </w:r>
       <w:r>
-        <w:t xml:space="preserve"> and </w:t>
-      </w:r>
-      <w:r>
-        <w:rPr>
-          <w:b/>
-          <w:bCs/>
-        </w:rPr>
+        <w:t xml:space="preserve"> file and creates the file </w:t>
+      </w:r>
+      <w:r>
         <w:fldChar w:fldCharType="begin"/>
       </w:r>
       <w:r>
-        <w:rPr>
-          <w:b/>
-          <w:bCs/>
-        </w:rPr>
-        <w:instrText xml:space="preserve"> REF _Ref45203782 \h </w:instrText>
-      </w:r>
-      <w:r>
-        <w:rPr>
-          <w:b/>
-          <w:bCs/>
-        </w:rPr>
-      </w:r>
-      <w:r>
-        <w:rPr>
-          <w:b/>
-          <w:bCs/>
-        </w:rPr>
-        <w:instrText xml:space="preserve"> \* MERGEFORMAT </w:instrText>
-      </w:r>
-      <w:r>
-        <w:rPr>
-          <w:b/>
-          <w:bCs/>
-        </w:rPr>
-        <w:fldChar w:fldCharType="separate"/>
-      </w:r>
-      <w:r>
-        <w:rPr>
-          <w:b/>
-          <w:bCs/>
-        </w:rPr>
-        <w:t>orf.summary</w:t>
-      </w:r>
-      <w:r>
-        <w:rPr>
-          <w:b/>
-          <w:bCs/>
-        </w:rPr>
-        <w:fldChar w:fldCharType="end"/>
-      </w:r>
-      <w:r>
-        <w:t>.</w:t>
-      </w:r>
-    </w:p>
-    <w:p>
-      <w:r>
-        <w:t xml:space="preserve">The Perl script </w:t>
-      </w:r>
-      <w:r>
-        <w:rPr>
-          <w:b/>
-          <w:bCs/>
-        </w:rPr>
-        <w:fldChar w:fldCharType="begin"/>
-      </w:r>
-      <w:r>
-        <w:rPr>
-          <w:b/>
-          <w:bCs/>
-        </w:rPr>
-        <w:instrText xml:space="preserve"> REF _Ref45204546 \h </w:instrText>
-      </w:r>
-      <w:r>
-        <w:rPr>
-          <w:b/>
-          <w:bCs/>
-        </w:rPr>
-      </w:r>
-      <w:r>
-        <w:rPr>
-          <w:b/>
-          <w:bCs/>
-        </w:rPr>
-        <w:instrText xml:space="preserve"> \* MERGEFORMAT </w:instrText>
-      </w:r>
-      <w:r>
-        <w:rPr>
-          <w:b/>
-          <w:bCs/>
-        </w:rPr>
-        <w:fldChar w:fldCharType="separate"/>
-      </w:r>
-      <w:r>
-        <w:rPr>
-          <w:b/>
-          <w:bCs/>
-        </w:rPr>
-        <w:t>extract_hmm_summary.pl</w:t>
-      </w:r>
-      <w:r>
-        <w:rPr>
-          <w:b/>
-          <w:bCs/>
-        </w:rPr>
-        <w:fldChar w:fldCharType="end"/>
-      </w:r>
-      <w:r>
-        <w:t xml:space="preserve"> reads the</w:t>
-      </w:r>
-      <w:r>
-        <w:rPr>
-          <w:b/>
-          <w:bCs/>
-        </w:rPr>
-        <w:t xml:space="preserve"> </w:t>
-      </w:r>
-      <w:r>
-        <w:rPr>
-          <w:b/>
-          <w:bCs/>
-        </w:rPr>
-        <w:fldChar w:fldCharType="begin"/>
-      </w:r>
-      <w:r>
-        <w:rPr>
-          <w:b/>
-          <w:bCs/>
-        </w:rPr>
-        <w:instrText xml:space="preserve"> REF _Ref45203765 \h </w:instrText>
-      </w:r>
-      <w:r>
-        <w:rPr>
-          <w:b/>
-          <w:bCs/>
-        </w:rPr>
-      </w:r>
-      <w:r>
-        <w:rPr>
-          <w:b/>
-          <w:bCs/>
-        </w:rPr>
-        <w:instrText xml:space="preserve"> \* MERGEFORMAT </w:instrText>
-      </w:r>
-      <w:r>
-        <w:rPr>
-          <w:b/>
-          <w:bCs/>
-        </w:rPr>
-        <w:fldChar w:fldCharType="separate"/>
-      </w:r>
-      <w:r>
-        <w:rPr>
-          <w:b/>
-          <w:bCs/>
-        </w:rPr>
-        <w:t>orf.hmm.txt</w:t>
-      </w:r>
-      <w:r>
-        <w:rPr>
-          <w:b/>
-          <w:bCs/>
-        </w:rPr>
-        <w:fldChar w:fldCharType="end"/>
-      </w:r>
-      <w:r>
-        <w:t xml:space="preserve"> file and creates the file </w:t>
-      </w:r>
-      <w:r>
-        <w:fldChar w:fldCharType="begin"/>
-      </w:r>
-      <w:r>
-        <w:instrText xml:space="preserve"> REF _Ref45204626 \h </w:instrText>
-      </w:r>
-      <w:r>
-        <w:instrText xml:space="preserve"> \* MERGEFORMAT </w:instrText>
+        <w:instrText xml:space="preserve"> REF _Ref45204626 \h  \* MERGEFORMAT </w:instrText>
       </w:r>
       <w:r>
         <w:fldChar w:fldCharType="separate"/>
@@ -2367,19 +2508,7 @@
     </w:p>
     <w:p>
       <w:r>
-        <w:t xml:space="preserve">From </w:t>
-      </w:r>
-      <w:r>
-        <w:t xml:space="preserve">the </w:t>
-      </w:r>
-      <w:r>
-        <w:t>psql</w:t>
-      </w:r>
-      <w:r>
-        <w:t xml:space="preserve"> database query prompt</w:t>
-      </w:r>
-      <w:r>
-        <w:t xml:space="preserve">, the data were imported into the </w:t>
+        <w:t xml:space="preserve">From the psql database query prompt, the data were imported into the </w:t>
       </w:r>
       <w:r>
         <w:rPr>
@@ -2644,7 +2773,11 @@
         <w:t>Results and discussion</w:t>
       </w:r>
     </w:p>
-    <w:p/>
+    <w:p>
+      <w:r>
+        <w:t>(Fig 3.)</w:t>
+      </w:r>
+    </w:p>
     <w:p>
       <w:r>
         <w:br w:type="page"/>
@@ -3497,7 +3630,100 @@
           <w:sz w:val="18"/>
           <w:szCs w:val="18"/>
         </w:rPr>
-        <w:t>[No hits detected that satisfy reporting thresholds]</w:t>
+        <w:t>[No hits detected that satisfy reporting thresholds].”</w:t>
+      </w:r>
+    </w:p>
+    <w:p>
+      <w:pPr>
+        <w:pStyle w:val="Heading2"/>
+      </w:pPr>
+      <w:bookmarkStart w:id="8" w:name="_Ref45203782"/>
+      <w:proofErr w:type="gramStart"/>
+      <w:r>
+        <w:t>orf.summary</w:t>
+      </w:r>
+      <w:bookmarkEnd w:id="8"/>
+      <w:proofErr w:type="gramEnd"/>
+    </w:p>
+    <w:p>
+      <w:r>
+        <w:t>A tab delimited file containing records with statistics of significant matches for ORFs and targets.</w:t>
+      </w:r>
+    </w:p>
+    <w:p>
+      <w:pPr>
+        <w:pStyle w:val="Heading2"/>
+      </w:pPr>
+      <w:bookmarkStart w:id="9" w:name="_Ref45204546"/>
+      <w:r>
+        <w:t>extract_hmm_summary.pl</w:t>
+      </w:r>
+      <w:bookmarkEnd w:id="9"/>
+      <w:r>
+        <w:t xml:space="preserve"> </w:t>
+      </w:r>
+    </w:p>
+    <w:p>
+      <w:r>
+        <w:t>Extracts summary statistics from</w:t>
+      </w:r>
+      <w:r>
+        <w:rPr>
+          <w:b/>
+          <w:bCs/>
+        </w:rPr>
+        <w:t xml:space="preserve"> </w:t>
+      </w:r>
+      <w:r>
+        <w:rPr>
+          <w:b/>
+          <w:bCs/>
+        </w:rPr>
+        <w:fldChar w:fldCharType="begin"/>
+      </w:r>
+      <w:r>
+        <w:rPr>
+          <w:b/>
+          <w:bCs/>
+        </w:rPr>
+        <w:instrText xml:space="preserve"> REF _Ref45203765 \h </w:instrText>
+      </w:r>
+      <w:r>
+        <w:rPr>
+          <w:b/>
+          <w:bCs/>
+        </w:rPr>
+        <w:instrText xml:space="preserve"> \* MERGEFORMAT </w:instrText>
+      </w:r>
+      <w:r>
+        <w:rPr>
+          <w:b/>
+          <w:bCs/>
+        </w:rPr>
+      </w:r>
+      <w:r>
+        <w:rPr>
+          <w:b/>
+          <w:bCs/>
+        </w:rPr>
+        <w:fldChar w:fldCharType="separate"/>
+      </w:r>
+      <w:r>
+        <w:rPr>
+          <w:b/>
+          <w:bCs/>
+        </w:rPr>
+        <w:t>orf.hmm.txt</w:t>
+      </w:r>
+      <w:r>
+        <w:rPr>
+          <w:b/>
+          <w:bCs/>
+        </w:rPr>
+        <w:fldChar w:fldCharType="end"/>
+      </w:r>
+      <w:r>
+        <w:t xml:space="preserve"> and writes them to file </w:t>
       </w:r>
       <w:r>
         <w:rPr>
@@ -3505,101 +3731,17 @@
           <w:sz w:val="18"/>
           <w:szCs w:val="18"/>
         </w:rPr>
-        <w:t>.”</w:t>
+        <w:t>hmm_stats.txt</w:t>
+      </w:r>
+      <w:r>
+        <w:t>.</w:t>
       </w:r>
     </w:p>
     <w:p>
       <w:pPr>
         <w:pStyle w:val="Heading2"/>
       </w:pPr>
-      <w:bookmarkStart w:id="8" w:name="_Ref45203782"/>
-      <w:proofErr w:type="gramStart"/>
-      <w:r>
-        <w:t>orf.summary</w:t>
-      </w:r>
-      <w:bookmarkEnd w:id="8"/>
-      <w:proofErr w:type="gramEnd"/>
-    </w:p>
-    <w:p>
-      <w:r>
-        <w:t>A tab delimited file containing records with statistics of significant matches for ORFs and targets.</w:t>
-      </w:r>
-    </w:p>
-    <w:p>
-      <w:pPr>
-        <w:pStyle w:val="Heading2"/>
-      </w:pPr>
-      <w:bookmarkStart w:id="9" w:name="_Ref45204546"/>
-      <w:r>
-        <w:t>extract_hmm_summary.pl</w:t>
-      </w:r>
-      <w:bookmarkEnd w:id="9"/>
-      <w:r>
-        <w:t xml:space="preserve"> </w:t>
-      </w:r>
-    </w:p>
-    <w:p>
-      <w:r>
-        <w:t>Extracts summary statistics from</w:t>
-      </w:r>
-      <w:r>
-        <w:rPr>
-          <w:b/>
-          <w:bCs/>
-        </w:rPr>
-        <w:t xml:space="preserve"> </w:t>
-      </w:r>
-      <w:r>
-        <w:rPr>
-          <w:b/>
-          <w:bCs/>
-        </w:rPr>
-        <w:fldChar w:fldCharType="begin"/>
-      </w:r>
-      <w:r>
-        <w:rPr>
-          <w:b/>
-          <w:bCs/>
-        </w:rPr>
-        <w:instrText xml:space="preserve"> REF _Ref45203765 \h </w:instrText>
-      </w:r>
-      <w:r>
-        <w:rPr>
-          <w:b/>
-          <w:bCs/>
-        </w:rPr>
-      </w:r>
-      <w:r>
-        <w:rPr>
-          <w:b/>
-          <w:bCs/>
-        </w:rPr>
-        <w:instrText xml:space="preserve"> \* MERGEFORMAT </w:instrText>
-      </w:r>
-      <w:r>
-        <w:rPr>
-          <w:b/>
-          <w:bCs/>
-        </w:rPr>
-        <w:fldChar w:fldCharType="separate"/>
-      </w:r>
-      <w:r>
-        <w:rPr>
-          <w:b/>
-          <w:bCs/>
-        </w:rPr>
-        <w:t>orf.hmm.txt</w:t>
-      </w:r>
-      <w:r>
-        <w:rPr>
-          <w:b/>
-          <w:bCs/>
-        </w:rPr>
-        <w:fldChar w:fldCharType="end"/>
-      </w:r>
-      <w:r>
-        <w:t xml:space="preserve"> and writes them to file </w:t>
-      </w:r>
+      <w:bookmarkStart w:id="10" w:name="_Ref45204626"/>
       <w:r>
         <w:rPr>
           <w:rFonts w:ascii="Lucida Console" w:hAnsi="Lucida Console" w:cs="Lucida Console"/>
@@ -3608,6 +3750,53 @@
         </w:rPr>
         <w:t>hmm_stats.txt</w:t>
       </w:r>
+      <w:bookmarkEnd w:id="10"/>
+      <w:r>
+        <w:t xml:space="preserve"> </w:t>
+      </w:r>
+    </w:p>
+    <w:p>
+      <w:r>
+        <w:t>Uploadable statistics file.</w:t>
+      </w:r>
+    </w:p>
+    <w:p>
+      <w:pPr>
+        <w:pStyle w:val="Heading2"/>
+      </w:pPr>
+      <w:r>
+        <w:t>import_hmmer_statistics.sql</w:t>
+      </w:r>
+    </w:p>
+    <w:p>
+      <w:r>
+        <w:t xml:space="preserve">Uploads statistics file to </w:t>
+      </w:r>
+      <w:r>
+        <w:t xml:space="preserve">a </w:t>
+      </w:r>
+      <w:r>
+        <w:t xml:space="preserve">work table, and then to </w:t>
+      </w:r>
+      <w:r>
+        <w:rPr>
+          <w:b/>
+          <w:bCs/>
+        </w:rPr>
+        <w:t>hmm_</w:t>
+      </w:r>
+      <w:proofErr w:type="gramStart"/>
+      <w:r>
+        <w:rPr>
+          <w:b/>
+          <w:bCs/>
+        </w:rPr>
+        <w:t>statistics</w:t>
+      </w:r>
+      <w:r>
+        <w:t xml:space="preserve">  table</w:t>
+      </w:r>
+      <w:proofErr w:type="gramEnd"/>
       <w:r>
         <w:t>.</w:t>
       </w:r>
@@ -3615,73 +3804,57 @@
     <w:p>
       <w:pPr>
         <w:pStyle w:val="Heading2"/>
-      </w:pPr>
-      <w:bookmarkStart w:id="10" w:name="_Ref45204626"/>
-      <w:r>
-        <w:rPr>
-          <w:rFonts w:ascii="Lucida Console" w:hAnsi="Lucida Console" w:cs="Lucida Console"/>
-          <w:sz w:val="18"/>
-          <w:szCs w:val="18"/>
-        </w:rPr>
-        <w:t>hmm_stats.txt</w:t>
-      </w:r>
-      <w:bookmarkEnd w:id="10"/>
-      <w:r>
-        <w:t xml:space="preserve"> </w:t>
-      </w:r>
-    </w:p>
-    <w:p>
-      <w:r>
-        <w:t>Uploadable statistics file.</w:t>
-      </w:r>
-    </w:p>
-    <w:p>
-      <w:pPr>
-        <w:pStyle w:val="Heading2"/>
-      </w:pPr>
-      <w:r>
-        <w:t>import_hmmer_statistics.sql</w:t>
-      </w:r>
-    </w:p>
-    <w:p>
-      <w:r>
-        <w:t xml:space="preserve">Uploads statistics file to </w:t>
-      </w:r>
-      <w:r>
-        <w:t xml:space="preserve">a </w:t>
-      </w:r>
-      <w:r>
-        <w:t xml:space="preserve">work table, and then to </w:t>
-      </w:r>
-      <w:r>
-        <w:rPr>
-          <w:b/>
-          <w:bCs/>
-        </w:rPr>
-        <w:t>hmm_</w:t>
-      </w:r>
-      <w:proofErr w:type="gramStart"/>
-      <w:r>
-        <w:rPr>
-          <w:b/>
-          <w:bCs/>
-        </w:rPr>
-        <w:t>statistics</w:t>
-      </w:r>
-      <w:r>
-        <w:t xml:space="preserve">  table</w:t>
-      </w:r>
-      <w:proofErr w:type="gramEnd"/>
-      <w:r>
-        <w:t>.</w:t>
-      </w:r>
-      <w:r>
+        <w:rPr>
+          <w:b/>
+          <w:bCs/>
+        </w:rPr>
+      </w:pPr>
+      <w:r>
+        <w:rPr>
+          <w:b/>
+          <w:bCs/>
+        </w:rPr>
+        <w:t>S3 Fig. Query joins connecting targets, sequences, and drugs.</w:t>
+      </w:r>
+      <w:r>
+        <w:rPr>
+          <w:b/>
+          <w:bCs/>
+        </w:rPr>
+        <w:t xml:space="preserve"> Tables with blue backgrounds are supplementary tables populated by this workflow.</w:t>
+      </w:r>
+      <w:r>
+        <w:rPr>
+          <w:b/>
+          <w:bCs/>
+        </w:rPr>
         <w:fldChar w:fldCharType="begin"/>
       </w:r>
       <w:r>
+        <w:rPr>
+          <w:b/>
+          <w:bCs/>
+        </w:rPr>
         <w:instrText xml:space="preserve"> REF _Ref45090117 \h </w:instrText>
       </w:r>
       <w:r>
+        <w:rPr>
+          <w:b/>
+          <w:bCs/>
+        </w:rPr>
+      </w:r>
+      <w:r>
+        <w:rPr>
+          <w:b/>
+          <w:bCs/>
+        </w:rPr>
+        <w:instrText xml:space="preserve"> \* MERGEFORMAT </w:instrText>
+      </w:r>
+      <w:r>
+        <w:rPr>
+          <w:b/>
+          <w:bCs/>
+        </w:rPr>
         <w:fldChar w:fldCharType="end"/>
       </w:r>
     </w:p>

</xml_diff>

<commit_message>
Results and discussion - interim commit.
</commit_message>
<xml_diff>
--- a/A target and two drugs for SARS-CoV-2 found by paralog search.docx
+++ b/A target and two drugs for SARS-CoV-2 found by paralog search.docx
@@ -93,7 +93,24 @@
         <w:t xml:space="preserve">of those </w:t>
       </w:r>
       <w:r>
-        <w:t>drugs showed high binding affinity in docking simulations, validating them as promising drug candidates to treat SARS-CoV-2.</w:t>
+        <w:t>drugs showed high binding affinity in docking simulations, validating them as promising drug candidates</w:t>
+      </w:r>
+      <w:r>
+        <w:t xml:space="preserve"> for laboratory testing </w:t>
+      </w:r>
+      <w:proofErr w:type="gramStart"/>
+      <w:r>
+        <w:t xml:space="preserve">against </w:t>
+      </w:r>
+      <w:r>
+        <w:t xml:space="preserve"> SARS</w:t>
+      </w:r>
+      <w:proofErr w:type="gramEnd"/>
+      <w:r>
+        <w:t>-CoV-2</w:t>
+      </w:r>
+      <w:r>
+        <w:t xml:space="preserve"> infection.</w:t>
       </w:r>
     </w:p>
     <w:p/>
@@ -384,7 +401,42 @@
           <w:b/>
           <w:bCs/>
         </w:rPr>
-        <w:t>This is not a definitive, clinicly approved theraputic option.</w:t>
+        <w:t>Results from this workflow</w:t>
+      </w:r>
+      <w:r>
+        <w:rPr>
+          <w:b/>
+          <w:bCs/>
+        </w:rPr>
+        <w:t xml:space="preserve"> a</w:t>
+      </w:r>
+      <w:r>
+        <w:rPr>
+          <w:b/>
+          <w:bCs/>
+        </w:rPr>
+        <w:t>re not</w:t>
+      </w:r>
+      <w:r>
+        <w:rPr>
+          <w:b/>
+          <w:bCs/>
+        </w:rPr>
+        <w:t xml:space="preserve"> definitive, clinicly approved theraputic option</w:t>
+      </w:r>
+      <w:r>
+        <w:rPr>
+          <w:b/>
+          <w:bCs/>
+        </w:rPr>
+        <w:t>s</w:t>
+      </w:r>
+      <w:r>
+        <w:rPr>
+          <w:b/>
+          <w:bCs/>
+        </w:rPr>
+        <w:t>.</w:t>
       </w:r>
       <w:r>
         <w:t xml:space="preserve"> </w:t>
@@ -1514,19 +1566,1136 @@
     </w:p>
     <w:p>
       <w:pPr>
+        <w:spacing w:line="480" w:lineRule="auto"/>
+      </w:pPr>
+      <w:r>
+        <w:t xml:space="preserve">The set of target sequences comes from the </w:t>
+      </w:r>
+      <w:r>
+        <w:rPr>
+          <w:b/>
+          <w:bCs/>
+        </w:rPr>
+        <w:t>ChEMBL_25</w:t>
+      </w:r>
+      <w:r>
+        <w:t xml:space="preserve"> PostgreSQL database and was downloaded by a </w:t>
+      </w:r>
+      <w:r>
+        <w:rPr>
+          <w:i/>
+          <w:iCs/>
+        </w:rPr>
+        <w:t>psql</w:t>
+      </w:r>
+      <w:r>
+        <w:t xml:space="preserve"> script </w:t>
+      </w:r>
+      <w:r>
+        <w:rPr>
+          <w:b/>
+          <w:bCs/>
+        </w:rPr>
+        <w:fldChar w:fldCharType="begin"/>
+      </w:r>
+      <w:r>
+        <w:rPr>
+          <w:b/>
+          <w:bCs/>
+        </w:rPr>
+        <w:instrText xml:space="preserve"> REF _Ref45100005 \h </w:instrText>
+      </w:r>
+      <w:r>
+        <w:rPr>
+          <w:b/>
+          <w:bCs/>
+        </w:rPr>
+        <w:instrText xml:space="preserve"> \* MERGEFORMAT </w:instrText>
+      </w:r>
+      <w:r>
+        <w:rPr>
+          <w:b/>
+          <w:bCs/>
+        </w:rPr>
+      </w:r>
+      <w:r>
+        <w:rPr>
+          <w:b/>
+          <w:bCs/>
+        </w:rPr>
+        <w:fldChar w:fldCharType="separate"/>
+      </w:r>
+      <w:r>
+        <w:rPr>
+          <w:b/>
+          <w:bCs/>
+        </w:rPr>
+        <w:t>chembl_25_targets.sql</w:t>
+      </w:r>
+      <w:r>
+        <w:rPr>
+          <w:b/>
+          <w:bCs/>
+        </w:rPr>
+        <w:fldChar w:fldCharType="end"/>
+      </w:r>
+      <w:r>
+        <w:rPr>
+          <w:b/>
+          <w:bCs/>
+        </w:rPr>
+        <w:t xml:space="preserve"> </w:t>
+      </w:r>
+      <w:r>
+        <w:t xml:space="preserve">as file </w:t>
+      </w:r>
+      <w:r>
+        <w:rPr>
+          <w:b/>
+          <w:bCs/>
+        </w:rPr>
+        <w:fldChar w:fldCharType="begin"/>
+      </w:r>
+      <w:r>
+        <w:rPr>
+          <w:b/>
+          <w:bCs/>
+        </w:rPr>
+        <w:instrText xml:space="preserve"> REF _Ref45100435 \h </w:instrText>
+      </w:r>
+      <w:r>
+        <w:rPr>
+          <w:b/>
+          <w:bCs/>
+        </w:rPr>
+        <w:instrText xml:space="preserve"> \* MERGEFORMAT </w:instrText>
+      </w:r>
+      <w:r>
+        <w:rPr>
+          <w:b/>
+          <w:bCs/>
+        </w:rPr>
+      </w:r>
+      <w:r>
+        <w:rPr>
+          <w:b/>
+          <w:bCs/>
+        </w:rPr>
+        <w:fldChar w:fldCharType="separate"/>
+      </w:r>
+      <w:r>
+        <w:rPr>
+          <w:b/>
+          <w:bCs/>
+        </w:rPr>
+        <w:t>chembl_targets.txt</w:t>
+      </w:r>
+      <w:r>
+        <w:rPr>
+          <w:b/>
+          <w:bCs/>
+        </w:rPr>
+        <w:fldChar w:fldCharType="end"/>
+      </w:r>
+      <w:r>
+        <w:t>.</w:t>
+      </w:r>
+    </w:p>
+    <w:p>
+      <w:pPr>
+        <w:spacing w:line="480" w:lineRule="auto"/>
+      </w:pPr>
+      <w:r>
+        <w:t>These targets are converted by a Perl script (</w:t>
+      </w:r>
+      <w:r>
+        <w:rPr>
+          <w:b/>
+          <w:bCs/>
+        </w:rPr>
+        <w:fldChar w:fldCharType="begin"/>
+      </w:r>
+      <w:r>
+        <w:rPr>
+          <w:b/>
+          <w:bCs/>
+        </w:rPr>
+        <w:instrText xml:space="preserve"> REF _Ref45100732 \h </w:instrText>
+      </w:r>
+      <w:r>
+        <w:rPr>
+          <w:b/>
+          <w:bCs/>
+        </w:rPr>
+        <w:instrText xml:space="preserve"> \* MERGEFORMAT </w:instrText>
+      </w:r>
+      <w:r>
+        <w:rPr>
+          <w:b/>
+          <w:bCs/>
+        </w:rPr>
+      </w:r>
+      <w:r>
+        <w:rPr>
+          <w:b/>
+          <w:bCs/>
+        </w:rPr>
+        <w:fldChar w:fldCharType="separate"/>
+      </w:r>
+      <w:r>
+        <w:rPr>
+          <w:b/>
+          <w:bCs/>
+        </w:rPr>
+        <w:t>split_to_fasta.pl</w:t>
+      </w:r>
+      <w:r>
+        <w:rPr>
+          <w:b/>
+          <w:bCs/>
+        </w:rPr>
+        <w:fldChar w:fldCharType="end"/>
+      </w:r>
+      <w:r>
+        <w:t>)</w:t>
+      </w:r>
+      <w:r>
+        <w:t xml:space="preserve"> creating file </w:t>
+      </w:r>
+      <w:r>
+        <w:rPr>
+          <w:b/>
+          <w:bCs/>
+        </w:rPr>
+        <w:fldChar w:fldCharType="begin"/>
+      </w:r>
+      <w:r>
+        <w:rPr>
+          <w:b/>
+          <w:bCs/>
+        </w:rPr>
+        <w:instrText xml:space="preserve"> REF _Ref45100900 \h </w:instrText>
+      </w:r>
+      <w:r>
+        <w:rPr>
+          <w:b/>
+          <w:bCs/>
+        </w:rPr>
+        <w:instrText xml:space="preserve"> \* MERGEFORMAT </w:instrText>
+      </w:r>
+      <w:r>
+        <w:rPr>
+          <w:b/>
+          <w:bCs/>
+        </w:rPr>
+      </w:r>
+      <w:r>
+        <w:rPr>
+          <w:b/>
+          <w:bCs/>
+        </w:rPr>
+        <w:fldChar w:fldCharType="separate"/>
+      </w:r>
+      <w:r>
+        <w:rPr>
+          <w:b/>
+          <w:bCs/>
+        </w:rPr>
+        <w:t>component_sequences.fa</w:t>
+      </w:r>
+      <w:r>
+        <w:rPr>
+          <w:b/>
+          <w:bCs/>
+        </w:rPr>
+        <w:fldChar w:fldCharType="end"/>
+      </w:r>
+      <w:r>
+        <w:t>.</w:t>
+      </w:r>
+    </w:p>
+    <w:p>
+      <w:pPr>
+        <w:spacing w:line="480" w:lineRule="auto"/>
+      </w:pPr>
+      <w:r>
+        <w:t xml:space="preserve">Using </w:t>
+      </w:r>
+      <w:r>
+        <w:rPr>
+          <w:b/>
+          <w:bCs/>
+        </w:rPr>
+        <w:t>jackhmmer</w:t>
+      </w:r>
+      <w:r>
+        <w:t xml:space="preserve"> to provide similarity reports and sequence alignments, a pipeline imported scores showing sequence</w:t>
+      </w:r>
+      <w:r>
+        <w:t xml:space="preserve"> and structural</w:t>
+      </w:r>
+      <w:r>
+        <w:t xml:space="preserve"> similarity</w:t>
+      </w:r>
+      <w:r>
+        <w:t xml:space="preserve"> </w:t>
+      </w:r>
+      <w:r>
+        <w:fldChar w:fldCharType="begin"/>
+      </w:r>
+      <w:r>
+        <w:instrText xml:space="preserve"> ADDIN EN.CITE &lt;EndNote&gt;&lt;Cite&gt;&lt;Author&gt;Wheeler&lt;/Author&gt;&lt;Year&gt;2013&lt;/Year&gt;&lt;RecNum&gt;12&lt;/RecNum&gt;&lt;DisplayText&gt;[14]&lt;/DisplayText&gt;&lt;record&gt;&lt;rec-number&gt;12&lt;/rec-number&gt;&lt;foreign-keys&gt;&lt;key app="EN" db-id="s55a2z5drd9zfle9a0uxsse802tr5s9rdxsp" timestamp="1584477509"&gt;12&lt;/key&gt;&lt;/foreign-keys&gt;&lt;ref-type name="Journal Article"&gt;17&lt;/ref-type&gt;&lt;contributors&gt;&lt;authors&gt;&lt;author&gt;Wheeler, Travis J.&lt;/author&gt;&lt;author&gt;HHMI Janelia Farm Research Campus, Ashburn, VA 20147, USA&lt;/author&gt;&lt;author&gt;Eddy, Sean R.&lt;/author&gt;&lt;author&gt;HHMI Janelia Farm Research Campus, Ashburn, VA 20147, USA&lt;/author&gt;&lt;/authors&gt;&lt;/contributors&gt;&lt;titles&gt;&lt;title&gt;nhmmer: DNA homology search with profile HMMs&lt;/title&gt;&lt;secondary-title&gt;Bioinformatics&lt;/secondary-title&gt;&lt;/titles&gt;&lt;periodical&gt;&lt;full-title&gt;Bioinformatics&lt;/full-title&gt;&lt;/periodical&gt;&lt;pages&gt;2487-2489&lt;/pages&gt;&lt;volume&gt;29&lt;/volume&gt;&lt;number&gt;19&lt;/number&gt;&lt;dates&gt;&lt;year&gt;2013&lt;/year&gt;&lt;/dates&gt;&lt;publisher&gt;Oxford Academic&lt;/publisher&gt;&lt;isbn&gt;1367-4803&lt;/isbn&gt;&lt;urls&gt;&lt;related-urls&gt;&lt;url&gt;https://academic.oup.com/bioinformatics/article-pdf/29/19/2487/457527/btt403.pdf&lt;/url&gt;&lt;/related-urls&gt;&lt;/urls&gt;&lt;electronic-resource-num&gt;10.1093/bioinformatics/btt403&lt;/electronic-resource-num&gt;&lt;/record&gt;&lt;/Cite&gt;&lt;/EndNote&gt;</w:instrText>
+      </w:r>
+      <w:r>
+        <w:fldChar w:fldCharType="separate"/>
+      </w:r>
+      <w:r>
+        <w:rPr>
+          <w:noProof/>
+        </w:rPr>
+        <w:t>[14]</w:t>
+      </w:r>
+      <w:r>
+        <w:fldChar w:fldCharType="end"/>
+      </w:r>
+      <w:r>
+        <w:t xml:space="preserve">. </w:t>
+      </w:r>
+      <w:r>
+        <w:t xml:space="preserve">  This process created files </w:t>
+      </w:r>
+      <w:r>
+        <w:rPr>
+          <w:b/>
+          <w:bCs/>
+        </w:rPr>
+        <w:fldChar w:fldCharType="begin"/>
+      </w:r>
+      <w:r>
+        <w:rPr>
+          <w:b/>
+          <w:bCs/>
+        </w:rPr>
+        <w:instrText xml:space="preserve"> REF _Ref45203765 \h  \* MERGEFORMAT </w:instrText>
+      </w:r>
+      <w:r>
+        <w:rPr>
+          <w:b/>
+          <w:bCs/>
+        </w:rPr>
+      </w:r>
+      <w:r>
+        <w:rPr>
+          <w:b/>
+          <w:bCs/>
+        </w:rPr>
+        <w:fldChar w:fldCharType="separate"/>
+      </w:r>
+      <w:r>
+        <w:rPr>
+          <w:b/>
+          <w:bCs/>
+        </w:rPr>
+        <w:t>orf.hmm.txt</w:t>
+      </w:r>
+      <w:r>
+        <w:rPr>
+          <w:b/>
+          <w:bCs/>
+        </w:rPr>
+        <w:fldChar w:fldCharType="end"/>
+      </w:r>
+      <w:r>
+        <w:t xml:space="preserve"> and </w:t>
+      </w:r>
+      <w:r>
+        <w:rPr>
+          <w:b/>
+          <w:bCs/>
+        </w:rPr>
+        <w:fldChar w:fldCharType="begin"/>
+      </w:r>
+      <w:r>
+        <w:rPr>
+          <w:b/>
+          <w:bCs/>
+        </w:rPr>
+        <w:instrText xml:space="preserve"> REF _Ref45203782 \h  \* MERGEFORMAT </w:instrText>
+      </w:r>
+      <w:r>
+        <w:rPr>
+          <w:b/>
+          <w:bCs/>
+        </w:rPr>
+      </w:r>
+      <w:r>
+        <w:rPr>
+          <w:b/>
+          <w:bCs/>
+        </w:rPr>
+        <w:fldChar w:fldCharType="separate"/>
+      </w:r>
+      <w:r>
+        <w:rPr>
+          <w:b/>
+          <w:bCs/>
+        </w:rPr>
+        <w:t>orf.summary</w:t>
+      </w:r>
+      <w:r>
+        <w:rPr>
+          <w:b/>
+          <w:bCs/>
+        </w:rPr>
+        <w:fldChar w:fldCharType="end"/>
+      </w:r>
+      <w:r>
+        <w:t>.</w:t>
+      </w:r>
+    </w:p>
+    <w:p>
+      <w:r>
+        <w:t xml:space="preserve">The Perl script </w:t>
+      </w:r>
+      <w:r>
+        <w:rPr>
+          <w:b/>
+          <w:bCs/>
+        </w:rPr>
+        <w:fldChar w:fldCharType="begin"/>
+      </w:r>
+      <w:r>
+        <w:rPr>
+          <w:b/>
+          <w:bCs/>
+        </w:rPr>
+        <w:instrText xml:space="preserve"> REF _Ref45204546 \h  \* MERGEFORMAT </w:instrText>
+      </w:r>
+      <w:r>
+        <w:rPr>
+          <w:b/>
+          <w:bCs/>
+        </w:rPr>
+      </w:r>
+      <w:r>
+        <w:rPr>
+          <w:b/>
+          <w:bCs/>
+        </w:rPr>
+        <w:fldChar w:fldCharType="separate"/>
+      </w:r>
+      <w:r>
+        <w:rPr>
+          <w:b/>
+          <w:bCs/>
+        </w:rPr>
+        <w:t>extract_hmm_summary.pl</w:t>
+      </w:r>
+      <w:r>
+        <w:rPr>
+          <w:b/>
+          <w:bCs/>
+        </w:rPr>
+        <w:fldChar w:fldCharType="end"/>
+      </w:r>
+      <w:r>
+        <w:t xml:space="preserve"> reads the</w:t>
+      </w:r>
+      <w:r>
+        <w:rPr>
+          <w:b/>
+          <w:bCs/>
+        </w:rPr>
+        <w:t xml:space="preserve"> </w:t>
+      </w:r>
+      <w:r>
+        <w:rPr>
+          <w:b/>
+          <w:bCs/>
+        </w:rPr>
+        <w:fldChar w:fldCharType="begin"/>
+      </w:r>
+      <w:r>
+        <w:rPr>
+          <w:b/>
+          <w:bCs/>
+        </w:rPr>
+        <w:instrText xml:space="preserve"> REF _Ref45203765 \h </w:instrText>
+      </w:r>
+      <w:r>
+        <w:rPr>
+          <w:b/>
+          <w:bCs/>
+        </w:rPr>
+        <w:instrText xml:space="preserve"> \* MERGEFORMAT </w:instrText>
+      </w:r>
+      <w:r>
+        <w:rPr>
+          <w:b/>
+          <w:bCs/>
+        </w:rPr>
+      </w:r>
+      <w:r>
+        <w:rPr>
+          <w:b/>
+          <w:bCs/>
+        </w:rPr>
+        <w:fldChar w:fldCharType="separate"/>
+      </w:r>
+      <w:r>
+        <w:rPr>
+          <w:b/>
+          <w:bCs/>
+        </w:rPr>
+        <w:t>orf.hmm.txt</w:t>
+      </w:r>
+      <w:r>
+        <w:rPr>
+          <w:b/>
+          <w:bCs/>
+        </w:rPr>
+        <w:fldChar w:fldCharType="end"/>
+      </w:r>
+      <w:r>
+        <w:t xml:space="preserve"> file and creates the file </w:t>
+      </w:r>
+      <w:r>
+        <w:fldChar w:fldCharType="begin"/>
+      </w:r>
+      <w:r>
+        <w:instrText xml:space="preserve"> REF _Ref45204626 \h  \* MERGEFORMAT </w:instrText>
+      </w:r>
+      <w:r>
+        <w:fldChar w:fldCharType="separate"/>
+      </w:r>
+      <w:r>
+        <w:rPr>
+          <w:rFonts w:ascii="Lucida Console" w:hAnsi="Lucida Console" w:cs="Lucida Console"/>
+          <w:b/>
+          <w:bCs/>
+          <w:sz w:val="18"/>
+          <w:szCs w:val="18"/>
+        </w:rPr>
+        <w:t>hmm_stats.tx</w:t>
+      </w:r>
+      <w:r>
         <w:rPr>
           <w:rFonts w:ascii="Lucida Console" w:hAnsi="Lucida Console" w:cs="Lucida Console"/>
           <w:sz w:val="18"/>
           <w:szCs w:val="18"/>
         </w:rPr>
-      </w:pPr>
-      <w:r>
+        <w:t>t</w:t>
+      </w:r>
+      <w:r>
+        <w:fldChar w:fldCharType="end"/>
+      </w:r>
+      <w:r>
+        <w:t>.</w:t>
+      </w:r>
+    </w:p>
+    <w:p>
+      <w:r>
+        <w:lastRenderedPageBreak/>
+        <w:t xml:space="preserve">From the psql database query prompt, the data were imported into the </w:t>
+      </w:r>
+      <w:r>
+        <w:rPr>
+          <w:b/>
+          <w:bCs/>
+        </w:rPr>
+        <w:t>chembl_25</w:t>
+      </w:r>
+      <w:r>
+        <w:t xml:space="preserve"> database:</w:t>
+      </w:r>
+    </w:p>
+    <w:p>
+      <w:pPr>
+        <w:autoSpaceDE w:val="0"/>
+        <w:autoSpaceDN w:val="0"/>
+        <w:adjustRightInd w:val="0"/>
+        <w:spacing w:after="0" w:line="240" w:lineRule="auto"/>
         <w:rPr>
           <w:rFonts w:ascii="Lucida Console" w:hAnsi="Lucida Console" w:cs="Lucida Console"/>
           <w:sz w:val="18"/>
           <w:szCs w:val="18"/>
         </w:rPr>
-        <w:t>Commands run in R Studio quantify how many ORFs are contained:</w:t>
+      </w:pPr>
+      <w:r>
+        <w:rPr>
+          <w:rFonts w:ascii="Lucida Console" w:hAnsi="Lucida Console" w:cs="Lucida Console"/>
+          <w:sz w:val="18"/>
+          <w:szCs w:val="18"/>
+        </w:rPr>
+        <w:t xml:space="preserve">[postgres@osboxes /home/osboxes/genomes] </w:t>
+      </w:r>
+      <w:r>
+        <w:rPr>
+          <w:rFonts w:ascii="Lucida Console" w:hAnsi="Lucida Console" w:cs="Lucida Console"/>
+          <w:b/>
+          <w:bCs/>
+          <w:sz w:val="18"/>
+          <w:szCs w:val="18"/>
+        </w:rPr>
+        <w:t>psql -U postgres -d chembl_25</w:t>
+      </w:r>
+    </w:p>
+    <w:p>
+      <w:pPr>
+        <w:autoSpaceDE w:val="0"/>
+        <w:autoSpaceDN w:val="0"/>
+        <w:adjustRightInd w:val="0"/>
+        <w:spacing w:after="0" w:line="240" w:lineRule="auto"/>
+        <w:rPr>
+          <w:rFonts w:ascii="Lucida Console" w:hAnsi="Lucida Console" w:cs="Lucida Console"/>
+          <w:sz w:val="18"/>
+          <w:szCs w:val="18"/>
+        </w:rPr>
+      </w:pPr>
+      <w:r>
+        <w:rPr>
+          <w:rFonts w:ascii="Lucida Console" w:hAnsi="Lucida Console" w:cs="Lucida Console"/>
+          <w:sz w:val="18"/>
+          <w:szCs w:val="18"/>
+        </w:rPr>
+        <w:t>psql (9.2.24)</w:t>
+      </w:r>
+    </w:p>
+    <w:p>
+      <w:pPr>
+        <w:autoSpaceDE w:val="0"/>
+        <w:autoSpaceDN w:val="0"/>
+        <w:adjustRightInd w:val="0"/>
+        <w:spacing w:after="0" w:line="240" w:lineRule="auto"/>
+        <w:rPr>
+          <w:rFonts w:ascii="Lucida Console" w:hAnsi="Lucida Console" w:cs="Lucida Console"/>
+          <w:sz w:val="18"/>
+          <w:szCs w:val="18"/>
+        </w:rPr>
+      </w:pPr>
+      <w:r>
+        <w:rPr>
+          <w:rFonts w:ascii="Lucida Console" w:hAnsi="Lucida Console" w:cs="Lucida Console"/>
+          <w:sz w:val="18"/>
+          <w:szCs w:val="18"/>
+        </w:rPr>
+        <w:t>Type "help" for help.</w:t>
+      </w:r>
+    </w:p>
+    <w:p>
+      <w:pPr>
+        <w:autoSpaceDE w:val="0"/>
+        <w:autoSpaceDN w:val="0"/>
+        <w:adjustRightInd w:val="0"/>
+        <w:spacing w:after="0" w:line="240" w:lineRule="auto"/>
+        <w:rPr>
+          <w:rFonts w:ascii="Lucida Console" w:hAnsi="Lucida Console" w:cs="Lucida Console"/>
+          <w:sz w:val="18"/>
+          <w:szCs w:val="18"/>
+        </w:rPr>
+      </w:pPr>
+    </w:p>
+    <w:p>
+      <w:pPr>
+        <w:autoSpaceDE w:val="0"/>
+        <w:autoSpaceDN w:val="0"/>
+        <w:adjustRightInd w:val="0"/>
+        <w:spacing w:after="0" w:line="240" w:lineRule="auto"/>
+        <w:rPr>
+          <w:rFonts w:ascii="Lucida Console" w:hAnsi="Lucida Console" w:cs="Lucida Console"/>
+          <w:sz w:val="18"/>
+          <w:szCs w:val="18"/>
+        </w:rPr>
+      </w:pPr>
+      <w:r>
+        <w:rPr>
+          <w:rFonts w:ascii="Lucida Console" w:hAnsi="Lucida Console" w:cs="Lucida Console"/>
+          <w:sz w:val="18"/>
+          <w:szCs w:val="18"/>
+        </w:rPr>
+        <w:t xml:space="preserve">chembl_25=# </w:t>
+      </w:r>
+      <w:r>
+        <w:rPr>
+          <w:rFonts w:ascii="Lucida Console" w:hAnsi="Lucida Console" w:cs="Lucida Console"/>
+          <w:b/>
+          <w:bCs/>
+          <w:sz w:val="18"/>
+          <w:szCs w:val="18"/>
+        </w:rPr>
+        <w:t>\i import_hmmer_statistics.sql</w:t>
+      </w:r>
+    </w:p>
+    <w:p>
+      <w:pPr>
+        <w:autoSpaceDE w:val="0"/>
+        <w:autoSpaceDN w:val="0"/>
+        <w:adjustRightInd w:val="0"/>
+        <w:spacing w:after="0" w:line="240" w:lineRule="auto"/>
+        <w:rPr>
+          <w:rFonts w:ascii="Lucida Console" w:hAnsi="Lucida Console" w:cs="Lucida Console"/>
+          <w:sz w:val="18"/>
+          <w:szCs w:val="18"/>
+        </w:rPr>
+      </w:pPr>
+      <w:r>
+        <w:rPr>
+          <w:rFonts w:ascii="Lucida Console" w:hAnsi="Lucida Console" w:cs="Lucida Console"/>
+          <w:sz w:val="18"/>
+          <w:szCs w:val="18"/>
+        </w:rPr>
+        <w:t>TRUNCATE TABLE</w:t>
+      </w:r>
+    </w:p>
+    <w:p>
+      <w:pPr>
+        <w:autoSpaceDE w:val="0"/>
+        <w:autoSpaceDN w:val="0"/>
+        <w:adjustRightInd w:val="0"/>
+        <w:spacing w:after="0" w:line="240" w:lineRule="auto"/>
+        <w:rPr>
+          <w:rFonts w:ascii="Lucida Console" w:hAnsi="Lucida Console" w:cs="Lucida Console"/>
+          <w:sz w:val="18"/>
+          <w:szCs w:val="18"/>
+        </w:rPr>
+      </w:pPr>
+      <w:r>
+        <w:rPr>
+          <w:rFonts w:ascii="Lucida Console" w:hAnsi="Lucida Console" w:cs="Lucida Console"/>
+          <w:sz w:val="18"/>
+          <w:szCs w:val="18"/>
+        </w:rPr>
+        <w:t>INSERT 0 49</w:t>
+      </w:r>
+    </w:p>
+    <w:p>
+      <w:pPr>
+        <w:autoSpaceDE w:val="0"/>
+        <w:autoSpaceDN w:val="0"/>
+        <w:adjustRightInd w:val="0"/>
+        <w:spacing w:after="0" w:line="240" w:lineRule="auto"/>
+        <w:rPr>
+          <w:rFonts w:ascii="Lucida Console" w:hAnsi="Lucida Console" w:cs="Lucida Console"/>
+          <w:b/>
+          <w:bCs/>
+          <w:sz w:val="18"/>
+          <w:szCs w:val="18"/>
+        </w:rPr>
+      </w:pPr>
+      <w:r>
+        <w:rPr>
+          <w:rFonts w:ascii="Lucida Console" w:hAnsi="Lucida Console" w:cs="Lucida Console"/>
+          <w:sz w:val="18"/>
+          <w:szCs w:val="18"/>
+        </w:rPr>
+        <w:t xml:space="preserve">chembl_25=# </w:t>
+      </w:r>
+      <w:r>
+        <w:rPr>
+          <w:rFonts w:ascii="Lucida Console" w:hAnsi="Lucida Console" w:cs="Lucida Console"/>
+          <w:b/>
+          <w:bCs/>
+          <w:sz w:val="18"/>
+          <w:szCs w:val="18"/>
+        </w:rPr>
+        <w:t>update hmmer_statistics set tax_id=2697049, organism='SARS-CoV-2’</w:t>
+      </w:r>
+      <w:r>
+        <w:rPr>
+          <w:rFonts w:ascii="Lucida Console" w:hAnsi="Lucida Console" w:cs="Lucida Console"/>
+          <w:b/>
+          <w:bCs/>
+          <w:sz w:val="18"/>
+          <w:szCs w:val="18"/>
+        </w:rPr>
+        <w:t xml:space="preserve"> where tax_id is null;</w:t>
+      </w:r>
+    </w:p>
+    <w:p>
+      <w:pPr>
+        <w:autoSpaceDE w:val="0"/>
+        <w:autoSpaceDN w:val="0"/>
+        <w:adjustRightInd w:val="0"/>
+        <w:spacing w:after="0" w:line="240" w:lineRule="auto"/>
+        <w:rPr>
+          <w:rFonts w:ascii="Lucida Console" w:hAnsi="Lucida Console" w:cs="Lucida Console"/>
+          <w:b/>
+          <w:bCs/>
+          <w:sz w:val="18"/>
+          <w:szCs w:val="18"/>
+        </w:rPr>
+      </w:pPr>
+    </w:p>
+    <w:p>
+      <w:pPr>
+        <w:autoSpaceDE w:val="0"/>
+        <w:autoSpaceDN w:val="0"/>
+        <w:adjustRightInd w:val="0"/>
+        <w:spacing w:after="0" w:line="240" w:lineRule="auto"/>
+        <w:rPr>
+          <w:rFonts w:ascii="Lucida Console" w:hAnsi="Lucida Console" w:cs="Lucida Console"/>
+          <w:sz w:val="18"/>
+          <w:szCs w:val="18"/>
+        </w:rPr>
+      </w:pPr>
+      <w:r>
+        <w:rPr>
+          <w:rFonts w:ascii="Lucida Console" w:hAnsi="Lucida Console" w:cs="Lucida Console"/>
+          <w:sz w:val="18"/>
+          <w:szCs w:val="18"/>
+        </w:rPr>
+        <w:t>The UPDATE statement is necessary to differentiate the statistics from those of other uploaded genomes.</w:t>
+      </w:r>
+    </w:p>
+    <w:p>
+      <w:r>
+        <w:br w:type="page"/>
+      </w:r>
+    </w:p>
+    <w:p>
+      <w:pPr>
+        <w:pStyle w:val="Heading1"/>
+      </w:pPr>
+      <w:r>
+        <w:lastRenderedPageBreak/>
+        <w:t>Results and discussion</w:t>
+      </w:r>
+    </w:p>
+    <w:p>
+      <w:pPr>
+        <w:pStyle w:val="Heading2"/>
+      </w:pPr>
+      <w:r>
+        <w:t>The nature of targets</w:t>
+      </w:r>
+    </w:p>
+    <w:p>
+      <w:pPr>
+        <w:spacing w:line="480" w:lineRule="auto"/>
+      </w:pPr>
+      <w:r>
+        <w:t xml:space="preserve">In the context of parasitic disease organisms, the “targetness” of a protein has to do with how indispensable its function is to the organism in question, since we are trying to kill the organism, or impair its success </w:t>
+      </w:r>
+      <w:r>
+        <w:fldChar w:fldCharType="begin"/>
+      </w:r>
+      <w:r>
+        <w:instrText xml:space="preserve"> ADDIN EN.CITE &lt;EndNote&gt;&lt;Cite&gt;&lt;Author&gt;Lv&lt;/Author&gt;&lt;Year&gt;2016&lt;/Year&gt;&lt;RecNum&gt;63&lt;/RecNum&gt;&lt;DisplayText&gt;[11]&lt;/DisplayText&gt;&lt;record&gt;&lt;rec-number&gt;63&lt;/rec-number&gt;&lt;foreign-keys&gt;&lt;key app="EN" db-id="s55a2z5drd9zfle9a0uxsse802tr5s9rdxsp" timestamp="1585247210"&gt;63&lt;/key&gt;&lt;/foreign-keys&gt;&lt;ref-type name="Book Section"&gt;5&lt;/ref-type&gt;&lt;contributors&gt;&lt;authors&gt;&lt;author&gt;Lv, W.&lt;/author&gt;&lt;author&gt;Xu, Y.&lt;/author&gt;&lt;author&gt;Guo, Y.&lt;/author&gt;&lt;author&gt;Yu, Z.&lt;/author&gt;&lt;author&gt;Feng, G.&lt;/author&gt;&lt;author&gt;Liu, P.&lt;/author&gt;&lt;author&gt;Luan, M.&lt;/author&gt;&lt;author&gt;Zhu, H.&lt;/author&gt;&lt;author&gt;Liu, G.&lt;/author&gt;&lt;author&gt;Zhang, M.&lt;/author&gt;&lt;author&gt;Lv, H.&lt;/author&gt;&lt;author&gt;Duan, L.&lt;/author&gt;&lt;author&gt;Shang, Z.&lt;/author&gt;&lt;author&gt;Li, J.&lt;/author&gt;&lt;author&gt;Jiang, Y.&lt;/author&gt;&lt;author&gt;Zhang, R.&lt;/author&gt;&lt;/authors&gt;&lt;/contributors&gt;&lt;auth-address&gt;College of Bioinformatics Science and Technology, Harbin Medical University, Harbin, ChinaDepartment of Radiology, Second Affiliated Hospital, Harbin Medical University, Harbin, ChinaGenome Analysis Laboratory, Tianjin Institute of Industrial Biotechnology, Chinese Academy of Sciences, Tianjin, China&lt;/auth-address&gt;&lt;titles&gt;&lt;title&gt;The drug target genes show higher evolutionary conservation than non-target genes&lt;/title&gt;&lt;secondary-title&gt;Oncotarget&lt;/secondary-title&gt;&lt;/titles&gt;&lt;pages&gt;4961-71&lt;/pages&gt;&lt;volume&gt;7&lt;/volume&gt;&lt;number&gt;4&lt;/number&gt;&lt;dates&gt;&lt;year&gt;2016&lt;/year&gt;&lt;/dates&gt;&lt;isbn&gt;1949-2553 (Electronic)&lt;/isbn&gt;&lt;accession-num&gt;26716901&lt;/accession-num&gt;&lt;urls&gt;&lt;related-urls&gt;&lt;url&gt;http://dx.doi.org/10.18632/oncotarget.6755&lt;/url&gt;&lt;/related-urls&gt;&lt;/urls&gt;&lt;electronic-resource-num&gt;10.18632/oncotarget.6755&lt;/electronic-resource-num&gt;&lt;language&gt;eng&lt;/language&gt;&lt;/record&gt;&lt;/Cite&gt;&lt;/EndNote&gt;</w:instrText>
+      </w:r>
+      <w:r>
+        <w:fldChar w:fldCharType="separate"/>
+      </w:r>
+      <w:r>
+        <w:rPr>
+          <w:noProof/>
+        </w:rPr>
+        <w:t>[11]</w:t>
+      </w:r>
+      <w:r>
+        <w:fldChar w:fldCharType="end"/>
+      </w:r>
+      <w:r>
+        <w:t xml:space="preserve">. We are interested in protein targets that are highly conserved, because this indicates that the protein, in its conserved form, is necessary for the success of the disease organism </w:t>
+      </w:r>
+      <w:r>
+        <w:fldChar w:fldCharType="begin"/>
+      </w:r>
+      <w:r>
+        <w:instrText xml:space="preserve"> ADDIN EN.CITE &lt;EndNote&gt;&lt;Cite ExcludeYear="1"&gt;&lt;Author&gt;Alberts&lt;/Author&gt;&lt;RecNum&gt;55&lt;/RecNum&gt;&lt;DisplayText&gt;[19]&lt;/DisplayText&gt;&lt;record&gt;&lt;rec-number&gt;55&lt;/rec-number&gt;&lt;foreign-keys&gt;&lt;key app="EN" db-id="s55a2z5drd9zfle9a0uxsse802tr5s9rdxsp" timestamp="1585091327"&gt;55&lt;/key&gt;&lt;/foreign-keys&gt;&lt;ref-type name="Book"&gt;6&lt;/ref-type&gt;&lt;contributors&gt;&lt;authors&gt;&lt;author&gt;Alberts, Bruce&lt;/author&gt;&lt;/authors&gt;&lt;/contributors&gt;&lt;titles&gt;&lt;title&gt;Molecular Biology of the Cell&lt;/title&gt;&lt;/titles&gt;&lt;edition&gt;6&lt;/edition&gt;&lt;section&gt;15&lt;/section&gt;&lt;dates&gt;&lt;/dates&gt;&lt;pub-location&gt;Kindle Edition. &lt;/pub-location&gt;&lt;publisher&gt;W. W. Norton &amp;amp; Company&lt;/publisher&gt;&lt;urls&gt;&lt;/urls&gt;&lt;research-notes&gt;A segment of DNA that does not code for protein and has no significant  regulatory role is free to change at a rate limited only by the frequency of random errors. In contrast, a gene that codes for a highly optimized essential protein  or RNA molecule cannot alter so easily: when mistakes occur, the faulty cells are  almost always eliminated. Genes of this latter sort are therefore highly conserved. &amp;#xD;&amp;#xD;&lt;/research-notes&gt;&lt;language&gt;English&lt;/language&gt;&lt;/record&gt;&lt;/Cite&gt;&lt;/EndNote&gt;</w:instrText>
+      </w:r>
+      <w:r>
+        <w:fldChar w:fldCharType="separate"/>
+      </w:r>
+      <w:r>
+        <w:rPr>
+          <w:noProof/>
+        </w:rPr>
+        <w:t>[19]</w:t>
+      </w:r>
+      <w:r>
+        <w:fldChar w:fldCharType="end"/>
+      </w:r>
+      <w:r>
+        <w:t xml:space="preserve">.  We do not know specifically whether it is necessary for its infectious ability, its metabolic role, ability to transcribe DNA, translate proteins, or participate in the structure or outer integument of the organism. In addition, it will not be known whether the binding properties of the protein to any particular ligand has been preserved, even if the target is still useful as a target.  </w:t>
+      </w:r>
+    </w:p>
+    <w:p>
+      <w:pPr>
+        <w:spacing w:line="480" w:lineRule="auto"/>
+      </w:pPr>
+      <w:r>
+        <w:t xml:space="preserve">This description of the nature of protein targets suggests that paralogous proteins in our organism of interest could also be targets, if they are sufficiently similar to existing targets. The closeness of the match will suggest that the function of the protein has been conserved between the previously identified target organism and our organism of interest. Those sequences in the pathogen organism which are most necessary for its survival are also least likely to change, as mutation would tend to impair functions necessary for survival </w:t>
+      </w:r>
+      <w:r>
+        <w:fldChar w:fldCharType="begin"/>
+      </w:r>
+      <w:r>
+        <w:instrText xml:space="preserve"> ADDIN EN.CITE &lt;EndNote&gt;&lt;Cite&gt;&lt;Author&gt;Alberts&lt;/Author&gt;&lt;RecNum&gt;55&lt;/RecNum&gt;&lt;DisplayText&gt;[19]&lt;/DisplayText&gt;&lt;record&gt;&lt;rec-number&gt;55&lt;/rec-number&gt;&lt;foreign-keys&gt;&lt;key app="EN" db-id="s55a2z5drd9zfle9a0uxsse802tr5s9rdxsp" timestamp="1585091327"&gt;55&lt;/key&gt;&lt;/foreign-keys&gt;&lt;ref-type name="Book"&gt;6&lt;/ref-type&gt;&lt;contributors&gt;&lt;authors&gt;&lt;author&gt;Alberts, Bruce&lt;/author&gt;&lt;/authors&gt;&lt;/contributors&gt;&lt;titles&gt;&lt;title&gt;Molecular Biology of the Cell&lt;/title&gt;&lt;/titles&gt;&lt;edition&gt;6&lt;/edition&gt;&lt;section&gt;15&lt;/section&gt;&lt;dates&gt;&lt;/dates&gt;&lt;pub-location&gt;Kindle Edition. &lt;/pub-location&gt;&lt;publisher&gt;W. W. Norton &amp;amp; Company&lt;/publisher&gt;&lt;urls&gt;&lt;/urls&gt;&lt;research-notes&gt;A segment of DNA that does not code for protein and has no significant  regulatory role is free to change at a rate limited only by the frequency of random errors. In contrast, a gene that codes for a highly optimized essential protein  or RNA molecule cannot alter so easily: when mistakes occur, the faulty cells are  almost always eliminated. Genes of this latter sort are therefore highly conserved. &amp;#xD;&amp;#xD;&lt;/research-notes&gt;&lt;language&gt;English&lt;/language&gt;&lt;/record&gt;&lt;/Cite&gt;&lt;/EndNote&gt;</w:instrText>
+      </w:r>
+      <w:r>
+        <w:fldChar w:fldCharType="separate"/>
+      </w:r>
+      <w:r>
+        <w:rPr>
+          <w:noProof/>
+        </w:rPr>
+        <w:t>[19]</w:t>
+      </w:r>
+      <w:r>
+        <w:fldChar w:fldCharType="end"/>
+      </w:r>
+      <w:r>
+        <w:t>.  At the same time, we are searching exactly for those critically necessary proteins as targets for drugs that can impair them.</w:t>
+      </w:r>
+    </w:p>
+    <w:p>
+      <w:pPr>
+        <w:spacing w:line="480" w:lineRule="auto"/>
+      </w:pPr>
+      <w:r>
+        <w:t xml:space="preserve">Uncertainty about whether existing drugs will effectively bind or interfere with the target proteins we identify is somewhat compensated for by the improvements of convenience and cost due to availability of the existing drugs, understanding of their dosage, and safety from existing studies </w:t>
+      </w:r>
+      <w:r>
+        <w:fldChar w:fldCharType="begin">
+          <w:fldData xml:space="preserve">PEVuZE5vdGU+PENpdGU+PEF1dGhvcj5EaW1hc2k8L0F1dGhvcj48WWVhcj4yMDE2PC9ZZWFyPjxS
+ZWNOdW0+NTY8L1JlY051bT48RGlzcGxheVRleHQ+WzIwLCAyMV08L0Rpc3BsYXlUZXh0PjxyZWNv
+cmQ+PHJlYy1udW1iZXI+NTY8L3JlYy1udW1iZXI+PGZvcmVpZ24ta2V5cz48a2V5IGFwcD0iRU4i
+IGRiLWlkPSJzNTVhMno1ZHJkOXpmbGU5YTB1eHNzZTgwMnRyNXM5cmR4c3AiIHRpbWVzdGFtcD0i
+MTU4NTA5MzY0NyI+NTY8L2tleT48L2ZvcmVpZ24ta2V5cz48cmVmLXR5cGUgbmFtZT0iSm91cm5h
+bCBBcnRpY2xlIj4xNzwvcmVmLXR5cGU+PGNvbnRyaWJ1dG9ycz48YXV0aG9ycz48YXV0aG9yPkRp
+bWFzaSwgSm9zZXBoPC9hdXRob3I+PC9hdXRob3JzPjwvY29udHJpYnV0b3JzPjxhdXRoLWFkZHJl
+c3M+VHVmdHMgQ2VudGVyIGZvciB0aGUgU3R1ZHkgb2YgRHJ1ZyBEZXZlbG9wbWVudCwgVHVmdHMg
+VW5pdmVyc2l0eSwgVW5pdGVkIFN0YXQ8L2F1dGgtYWRkcmVzcz48dGl0bGVzPjx0aXRsZT5Jbm5v
+dmF0aW9uIGluIHRoZSBwaGFybWFjZXV0aWNhbCBpbmR1c3RyeTogTmV3IGVzdGltYXRlcyBvZiBS
+JmFtcDtEIGNvc3RzPC90aXRsZT48c2Vjb25kYXJ5LXRpdGxlPkpvdXJuYWwgb2YgSGVhbHRoIEVj
+b25vbWljczwvc2Vjb25kYXJ5LXRpdGxlPjwvdGl0bGVzPjxwZXJpb2RpY2FsPjxmdWxsLXRpdGxl
+PkpvdXJuYWwgb2YgSGVhbHRoIEVjb25vbWljczwvZnVsbC10aXRsZT48L3BlcmlvZGljYWw+PHBh
+Z2VzPjM8L3BhZ2VzPjx2b2x1bWU+NDc8L3ZvbHVtZT48bnVtYmVyPk1heSAyMDE2PC9udW1iZXI+
+PHNlY3Rpb24+MjA8L3NlY3Rpb24+PGRhdGVzPjx5ZWFyPjIwMTY8L3llYXI+PHB1Yi1kYXRlcz48
+ZGF0ZT5NYXkgMjAxOTwvZGF0ZT48L3B1Yi1kYXRlcz48L2RhdGVzPjx1cmxzPjxyZWxhdGVkLXVy
+bHM+PHVybD5odHRwczovL2RvaS5vcmcvMTAuMTAxNi9qLmpoZWFsZWNvLjIwMTYuMDEuMDEyPC91
+cmw+PC9yZWxhdGVkLXVybHM+PC91cmxzPjwvcmVjb3JkPjwvQ2l0ZT48Q2l0ZT48QXV0aG9yPkph
+bmVzPC9BdXRob3I+PFllYXI+MjAxODwvWWVhcj48UmVjTnVtPjU3PC9SZWNOdW0+PHJlY29yZD48
+cmVjLW51bWJlcj41NzwvcmVjLW51bWJlcj48Zm9yZWlnbi1rZXlzPjxrZXkgYXBwPSJFTiIgZGIt
+aWQ9InM1NWEyejVkcmQ5emZsZTlhMHV4c3NlODAydHI1czlyZHhzcCIgdGltZXN0YW1wPSIxNTg1
+MDkzNjQ3Ij41Nzwva2V5PjwvZm9yZWlnbi1rZXlzPjxyZWYtdHlwZSBuYW1lPSJKb3VybmFsIEFy
+dGljbGUiPjE3PC9yZWYtdHlwZT48Y29udHJpYnV0b3JzPjxhdXRob3JzPjxhdXRob3I+SmVmZiBK
+YW5lczwvYXV0aG9yPjxhdXRob3I+TWVnYW4gRS4gWW91bmc8L2F1dGhvcj48YXV0aG9yPkVtaWx5
+IENoZW48L2F1dGhvcj48YXV0aG9yPk5pY29sZSBILiBSb2dlcnM8L2F1dGhvcj48YXV0aG9yPlNl
+YmFzdGlhbiBCdXJnc3RhbGxlci1NdWVobGJhY2hlcjwvYXV0aG9yPjxhdXRob3I+TGF1cmEgRC4g
+SHVnaGVzPC9hdXRob3I+PGF1dGhvcj5NZWxpc3NhIFMuIExvdmU8L2F1dGhvcj48YXV0aG9yPk1p
+dGNoZWxsIFYuIEh1bGw8L2F1dGhvcj48YXV0aG9yPktlbGxpIEwuIEt1aGVuPC9hdXRob3I+PGF1
+dGhvcj5Bc2hsZXkgSy4gV29vZHM8L2F1dGhvcj48YXV0aG9yPlNlYW4gQi4gSm9zZXBoPC9hdXRo
+b3I+PGF1dGhvcj5ILiBNaWNoYWVsIFBldHJhc3NpPC9hdXRob3I+PGF1dGhvcj5DYXNlIFcuIE1j
+TmFtYXJhPC9hdXRob3I+PGF1dGhvcj5NYXR0aGV3IFMuIFRyZW1ibGF5PC9hdXRob3I+PGF1dGhv
+cj5BbmRyZXcgSS4gU3U8L2F1dGhvcj48YXV0aG9yPlBldGVyIEcuIFNjaHVsdHo8L2F1dGhvcj48
+YXV0aG9yPkFybmFiIEsuIENoYXR0ZXJqZWU8L2F1dGhvcj48L2F1dGhvcnM+PC9jb250cmlidXRv
+cnM+PHRpdGxlcz48dGl0bGU+VGhlIFJlRlJBTUUgbGlicmFyeSBhcyBhIGNvbXByZWhlbnNpdmUg
+ZHJ1ZyByZXB1cnBvc2luZyBsaWJyYXJ5IGFuZCBpdHMgYXBwbGljYXRpb24gdG8gdGhlIHRyZWF0
+bWVudCBvZiBjcnlwdG9zcG9yaWRpb3NpczwvdGl0bGU+PC90aXRsZXM+PGRhdGVzPjx5ZWFyPjIw
+MTg8L3llYXI+PHB1Yi1kYXRlcz48ZGF0ZT4yMDE4LTEwLTE2PC9kYXRlPjwvcHViLWRhdGVzPjwv
+ZGF0ZXM+PHB1Ymxpc2hlcj5OYXRpb25hbCBBY2FkZW15IG9mIFNjaWVuY2VzPC9wdWJsaXNoZXI+
+PHVybHM+PHJlbGF0ZWQtdXJscz48dXJsPmh0dHBzOi8vd3d3LnBuYXMub3JnL2NvbnRlbnQvMTE1
+LzQyLzEwNzUwPC91cmw+PC9yZWxhdGVkLXVybHM+PC91cmxzPjxlbGVjdHJvbmljLXJlc291cmNl
+LW51bT4xMC4xMDczL3BuYXMuMTgxMDEzNzExNTwvZWxlY3Ryb25pYy1yZXNvdXJjZS1udW0+PGxh
+bmd1YWdlPmVuPC9sYW5ndWFnZT48L3JlY29yZD48L0NpdGU+PC9FbmROb3RlPgB=
+</w:fldData>
+        </w:fldChar>
+      </w:r>
+      <w:r>
+        <w:instrText xml:space="preserve"> ADDIN EN.CITE </w:instrText>
+      </w:r>
+      <w:r>
+        <w:fldChar w:fldCharType="begin">
+          <w:fldData xml:space="preserve">PEVuZE5vdGU+PENpdGU+PEF1dGhvcj5EaW1hc2k8L0F1dGhvcj48WWVhcj4yMDE2PC9ZZWFyPjxS
+ZWNOdW0+NTY8L1JlY051bT48RGlzcGxheVRleHQ+WzIwLCAyMV08L0Rpc3BsYXlUZXh0PjxyZWNv
+cmQ+PHJlYy1udW1iZXI+NTY8L3JlYy1udW1iZXI+PGZvcmVpZ24ta2V5cz48a2V5IGFwcD0iRU4i
+IGRiLWlkPSJzNTVhMno1ZHJkOXpmbGU5YTB1eHNzZTgwMnRyNXM5cmR4c3AiIHRpbWVzdGFtcD0i
+MTU4NTA5MzY0NyI+NTY8L2tleT48L2ZvcmVpZ24ta2V5cz48cmVmLXR5cGUgbmFtZT0iSm91cm5h
+bCBBcnRpY2xlIj4xNzwvcmVmLXR5cGU+PGNvbnRyaWJ1dG9ycz48YXV0aG9ycz48YXV0aG9yPkRp
+bWFzaSwgSm9zZXBoPC9hdXRob3I+PC9hdXRob3JzPjwvY29udHJpYnV0b3JzPjxhdXRoLWFkZHJl
+c3M+VHVmdHMgQ2VudGVyIGZvciB0aGUgU3R1ZHkgb2YgRHJ1ZyBEZXZlbG9wbWVudCwgVHVmdHMg
+VW5pdmVyc2l0eSwgVW5pdGVkIFN0YXQ8L2F1dGgtYWRkcmVzcz48dGl0bGVzPjx0aXRsZT5Jbm5v
+dmF0aW9uIGluIHRoZSBwaGFybWFjZXV0aWNhbCBpbmR1c3RyeTogTmV3IGVzdGltYXRlcyBvZiBS
+JmFtcDtEIGNvc3RzPC90aXRsZT48c2Vjb25kYXJ5LXRpdGxlPkpvdXJuYWwgb2YgSGVhbHRoIEVj
+b25vbWljczwvc2Vjb25kYXJ5LXRpdGxlPjwvdGl0bGVzPjxwZXJpb2RpY2FsPjxmdWxsLXRpdGxl
+PkpvdXJuYWwgb2YgSGVhbHRoIEVjb25vbWljczwvZnVsbC10aXRsZT48L3BlcmlvZGljYWw+PHBh
+Z2VzPjM8L3BhZ2VzPjx2b2x1bWU+NDc8L3ZvbHVtZT48bnVtYmVyPk1heSAyMDE2PC9udW1iZXI+
+PHNlY3Rpb24+MjA8L3NlY3Rpb24+PGRhdGVzPjx5ZWFyPjIwMTY8L3llYXI+PHB1Yi1kYXRlcz48
+ZGF0ZT5NYXkgMjAxOTwvZGF0ZT48L3B1Yi1kYXRlcz48L2RhdGVzPjx1cmxzPjxyZWxhdGVkLXVy
+bHM+PHVybD5odHRwczovL2RvaS5vcmcvMTAuMTAxNi9qLmpoZWFsZWNvLjIwMTYuMDEuMDEyPC91
+cmw+PC9yZWxhdGVkLXVybHM+PC91cmxzPjwvcmVjb3JkPjwvQ2l0ZT48Q2l0ZT48QXV0aG9yPkph
+bmVzPC9BdXRob3I+PFllYXI+MjAxODwvWWVhcj48UmVjTnVtPjU3PC9SZWNOdW0+PHJlY29yZD48
+cmVjLW51bWJlcj41NzwvcmVjLW51bWJlcj48Zm9yZWlnbi1rZXlzPjxrZXkgYXBwPSJFTiIgZGIt
+aWQ9InM1NWEyejVkcmQ5emZsZTlhMHV4c3NlODAydHI1czlyZHhzcCIgdGltZXN0YW1wPSIxNTg1
+MDkzNjQ3Ij41Nzwva2V5PjwvZm9yZWlnbi1rZXlzPjxyZWYtdHlwZSBuYW1lPSJKb3VybmFsIEFy
+dGljbGUiPjE3PC9yZWYtdHlwZT48Y29udHJpYnV0b3JzPjxhdXRob3JzPjxhdXRob3I+SmVmZiBK
+YW5lczwvYXV0aG9yPjxhdXRob3I+TWVnYW4gRS4gWW91bmc8L2F1dGhvcj48YXV0aG9yPkVtaWx5
+IENoZW48L2F1dGhvcj48YXV0aG9yPk5pY29sZSBILiBSb2dlcnM8L2F1dGhvcj48YXV0aG9yPlNl
+YmFzdGlhbiBCdXJnc3RhbGxlci1NdWVobGJhY2hlcjwvYXV0aG9yPjxhdXRob3I+TGF1cmEgRC4g
+SHVnaGVzPC9hdXRob3I+PGF1dGhvcj5NZWxpc3NhIFMuIExvdmU8L2F1dGhvcj48YXV0aG9yPk1p
+dGNoZWxsIFYuIEh1bGw8L2F1dGhvcj48YXV0aG9yPktlbGxpIEwuIEt1aGVuPC9hdXRob3I+PGF1
+dGhvcj5Bc2hsZXkgSy4gV29vZHM8L2F1dGhvcj48YXV0aG9yPlNlYW4gQi4gSm9zZXBoPC9hdXRo
+b3I+PGF1dGhvcj5ILiBNaWNoYWVsIFBldHJhc3NpPC9hdXRob3I+PGF1dGhvcj5DYXNlIFcuIE1j
+TmFtYXJhPC9hdXRob3I+PGF1dGhvcj5NYXR0aGV3IFMuIFRyZW1ibGF5PC9hdXRob3I+PGF1dGhv
+cj5BbmRyZXcgSS4gU3U8L2F1dGhvcj48YXV0aG9yPlBldGVyIEcuIFNjaHVsdHo8L2F1dGhvcj48
+YXV0aG9yPkFybmFiIEsuIENoYXR0ZXJqZWU8L2F1dGhvcj48L2F1dGhvcnM+PC9jb250cmlidXRv
+cnM+PHRpdGxlcz48dGl0bGU+VGhlIFJlRlJBTUUgbGlicmFyeSBhcyBhIGNvbXByZWhlbnNpdmUg
+ZHJ1ZyByZXB1cnBvc2luZyBsaWJyYXJ5IGFuZCBpdHMgYXBwbGljYXRpb24gdG8gdGhlIHRyZWF0
+bWVudCBvZiBjcnlwdG9zcG9yaWRpb3NpczwvdGl0bGU+PC90aXRsZXM+PGRhdGVzPjx5ZWFyPjIw
+MTg8L3llYXI+PHB1Yi1kYXRlcz48ZGF0ZT4yMDE4LTEwLTE2PC9kYXRlPjwvcHViLWRhdGVzPjwv
+ZGF0ZXM+PHB1Ymxpc2hlcj5OYXRpb25hbCBBY2FkZW15IG9mIFNjaWVuY2VzPC9wdWJsaXNoZXI+
+PHVybHM+PHJlbGF0ZWQtdXJscz48dXJsPmh0dHBzOi8vd3d3LnBuYXMub3JnL2NvbnRlbnQvMTE1
+LzQyLzEwNzUwPC91cmw+PC9yZWxhdGVkLXVybHM+PC91cmxzPjxlbGVjdHJvbmljLXJlc291cmNl
+LW51bT4xMC4xMDczL3BuYXMuMTgxMDEzNzExNTwvZWxlY3Ryb25pYy1yZXNvdXJjZS1udW0+PGxh
+bmd1YWdlPmVuPC9sYW5ndWFnZT48L3JlY29yZD48L0NpdGU+PC9FbmROb3RlPgB=
+</w:fldData>
+        </w:fldChar>
+      </w:r>
+      <w:r>
+        <w:instrText xml:space="preserve"> ADDIN EN.CITE.DATA </w:instrText>
+      </w:r>
+      <w:r>
+        <w:fldChar w:fldCharType="end"/>
+      </w:r>
+      <w:r>
+        <w:fldChar w:fldCharType="separate"/>
+      </w:r>
+      <w:r>
+        <w:rPr>
+          <w:noProof/>
+        </w:rPr>
+        <w:t>[20, 21]</w:t>
+      </w:r>
+      <w:r>
+        <w:fldChar w:fldCharType="end"/>
+      </w:r>
+      <w:r>
+        <w:t>.</w:t>
+      </w:r>
+      <w:r>
+        <w:t xml:space="preserve"> To find likely targets in the genome, we need to measure similarity between ORFs from its genome and our target database.  When we have computed these similarities, we need to choose threshold criteria for filtering the most promising candidates.</w:t>
+      </w:r>
+    </w:p>
+    <w:p>
+      <w:pPr>
+        <w:spacing w:line="480" w:lineRule="auto"/>
+      </w:pPr>
+    </w:p>
+    <w:p>
+      <w:pPr>
+        <w:pStyle w:val="Heading2"/>
+      </w:pPr>
+      <w:r>
+        <w:lastRenderedPageBreak/>
+        <w:t>Exploiting similarity with a curated target and drug database</w:t>
+      </w:r>
+    </w:p>
+    <w:p>
+      <w:pPr>
+        <w:spacing w:after="0" w:line="480" w:lineRule="auto"/>
+        <w:rPr>
+          <w:bCs/>
+        </w:rPr>
+      </w:pPr>
+      <w:r>
+        <w:rPr>
+          <w:bCs/>
+        </w:rPr>
+        <w:t xml:space="preserve">The original idea for the workflow discussed in this paper </w:t>
+      </w:r>
+      <w:r>
+        <w:rPr>
+          <w:bCs/>
+        </w:rPr>
+        <w:t>came</w:t>
+      </w:r>
+      <w:r>
+        <w:rPr>
+          <w:bCs/>
+        </w:rPr>
+        <w:t xml:space="preserve"> from observing that the ChEMBL database structure</w:t>
+      </w:r>
+      <w:r>
+        <w:rPr>
+          <w:bCs/>
+        </w:rPr>
+        <w:t xml:space="preserve"> supports relating drug targets, drug molecules, and target component sequences.  </w:t>
+      </w:r>
+      <w:r>
+        <w:rPr>
+          <w:bCs/>
+        </w:rPr>
+        <w:t xml:space="preserve">The database structure </w:t>
+      </w:r>
+      <w:r>
+        <w:rPr>
+          <w:bCs/>
+        </w:rPr>
+        <w:t xml:space="preserve">suggested </w:t>
+      </w:r>
+      <w:r>
+        <w:rPr>
+          <w:bCs/>
+        </w:rPr>
+        <w:t>that there might be an easy way to find targets and drugs for other pathogens if we could find proteins in their genomes that were similar enough.  What was missing was a table with similarity results for those pathogens, and criteria for filtering the results.</w:t>
+      </w:r>
+    </w:p>
+    <w:p>
+      <w:pPr>
+        <w:spacing w:after="0" w:line="480" w:lineRule="auto"/>
+        <w:rPr>
+          <w:bCs/>
+        </w:rPr>
+      </w:pPr>
+      <w:r>
+        <w:rPr>
+          <w:bCs/>
+        </w:rPr>
+        <w:t>(Fig 3.)</w:t>
+      </w:r>
+    </w:p>
+    <w:p>
+      <w:pPr>
+        <w:rPr>
+          <w:rFonts w:ascii="Lucida Console" w:hAnsi="Lucida Console" w:cs="Lucida Console"/>
+          <w:sz w:val="18"/>
+          <w:szCs w:val="18"/>
+        </w:rPr>
+      </w:pPr>
+      <w:r>
+        <w:rPr>
+          <w:rFonts w:ascii="Lucida Console" w:hAnsi="Lucida Console" w:cs="Lucida Console"/>
+          <w:sz w:val="18"/>
+          <w:szCs w:val="18"/>
+        </w:rPr>
+        <w:t xml:space="preserve">Commands run in R Studio quantify how many ORFs are </w:t>
+      </w:r>
+      <w:r>
+        <w:rPr>
+          <w:rFonts w:ascii="Lucida Console" w:hAnsi="Lucida Console" w:cs="Lucida Console"/>
+          <w:sz w:val="18"/>
+          <w:szCs w:val="18"/>
+        </w:rPr>
+        <w:t xml:space="preserve">produced in results from </w:t>
+      </w:r>
+      <w:r>
+        <w:rPr>
+          <w:rFonts w:ascii="Lucida Console" w:hAnsi="Lucida Console" w:cs="Lucida Console"/>
+          <w:b/>
+          <w:bCs/>
+          <w:sz w:val="18"/>
+          <w:szCs w:val="18"/>
+        </w:rPr>
+        <w:t>getorf</w:t>
+      </w:r>
+      <w:r>
+        <w:rPr>
+          <w:rFonts w:ascii="Lucida Console" w:hAnsi="Lucida Console" w:cs="Lucida Console"/>
+          <w:sz w:val="18"/>
+          <w:szCs w:val="18"/>
+        </w:rPr>
+        <w:t>:</w:t>
       </w:r>
     </w:p>
     <w:tbl>
@@ -1962,60 +3131,393 @@
               </w:rPr>
             </w:pPr>
           </w:p>
-          <w:p>
-            <w:pPr>
-              <w:spacing w:after="0" w:line="240" w:lineRule="auto"/>
-              <w:rPr>
-                <w:rFonts w:eastAsia="Times New Roman" w:cstheme="minorHAnsi"/>
-                <w:color w:val="000000"/>
-                <w:sz w:val="24"/>
-                <w:szCs w:val="24"/>
-              </w:rPr>
-            </w:pPr>
-          </w:p>
         </w:tc>
       </w:tr>
     </w:tbl>
     <w:p>
       <w:pPr>
-        <w:spacing w:line="480" w:lineRule="auto"/>
-      </w:pPr>
-      <w:r>
-        <w:t xml:space="preserve">The set of target sequences comes from the </w:t>
-      </w:r>
-      <w:r>
-        <w:rPr>
-          <w:b/>
-          <w:bCs/>
-        </w:rPr>
-        <w:t>ChEMBL_25</w:t>
-      </w:r>
-      <w:r>
-        <w:t xml:space="preserve"> PostgreSQL database and was downloaded by a </w:t>
-      </w:r>
-      <w:r>
-        <w:rPr>
-          <w:i/>
-          <w:iCs/>
-        </w:rPr>
-        <w:t>psql</w:t>
-      </w:r>
-      <w:r>
-        <w:t xml:space="preserve"> script </w:t>
-      </w:r>
-      <w:r>
-        <w:rPr>
-          <w:b/>
-          <w:bCs/>
+        <w:spacing w:after="0" w:line="480" w:lineRule="auto"/>
+        <w:rPr>
+          <w:rFonts w:eastAsia="Times New Roman" w:cstheme="minorHAnsi"/>
+          <w:color w:val="000000"/>
+          <w:sz w:val="24"/>
+          <w:szCs w:val="24"/>
+        </w:rPr>
+      </w:pPr>
+      <w:r>
+        <w:rPr>
+          <w:rFonts w:eastAsia="Times New Roman" w:cstheme="minorHAnsi"/>
+          <w:color w:val="000000"/>
+          <w:sz w:val="24"/>
+          <w:szCs w:val="24"/>
+        </w:rPr>
+        <w:t>Although annotated ORFs for SARS-CoV-2 can be found elsewhere, this analysis relies only on the original nucleoti</w:t>
+      </w:r>
+      <w:r>
+        <w:rPr>
+          <w:rFonts w:eastAsia="Times New Roman" w:cstheme="minorHAnsi"/>
+          <w:color w:val="000000"/>
+          <w:sz w:val="24"/>
+          <w:szCs w:val="24"/>
+        </w:rPr>
+        <w:t xml:space="preserve">de genome and the </w:t>
+      </w:r>
+      <w:r>
+        <w:rPr>
+          <w:rFonts w:eastAsia="Times New Roman" w:cstheme="minorHAnsi"/>
+          <w:b/>
+          <w:bCs/>
+          <w:color w:val="000000"/>
+          <w:sz w:val="24"/>
+          <w:szCs w:val="24"/>
+        </w:rPr>
+        <w:t>chembl_25</w:t>
+      </w:r>
+      <w:r>
+        <w:rPr>
+          <w:rFonts w:eastAsia="Times New Roman" w:cstheme="minorHAnsi"/>
+          <w:color w:val="000000"/>
+          <w:sz w:val="24"/>
+          <w:szCs w:val="24"/>
+        </w:rPr>
+        <w:t xml:space="preserve"> database curated by ChEMBL </w:t>
+      </w:r>
+      <w:r>
+        <w:rPr>
+          <w:rFonts w:eastAsia="Times New Roman" w:cstheme="minorHAnsi"/>
+          <w:color w:val="000000"/>
+          <w:sz w:val="24"/>
+          <w:szCs w:val="24"/>
         </w:rPr>
         <w:fldChar w:fldCharType="begin"/>
       </w:r>
       <w:r>
         <w:rPr>
-          <w:b/>
-          <w:bCs/>
-        </w:rPr>
-        <w:instrText xml:space="preserve"> REF _Ref45100005 \h </w:instrText>
+          <w:rFonts w:eastAsia="Times New Roman" w:cstheme="minorHAnsi"/>
+          <w:color w:val="000000"/>
+          <w:sz w:val="24"/>
+          <w:szCs w:val="24"/>
+        </w:rPr>
+        <w:instrText xml:space="preserve"> ADDIN EN.CITE &lt;EndNote&gt;&lt;Cite&gt;&lt;Author&gt;Gaulton&lt;/Author&gt;&lt;Year&gt;2017&lt;/Year&gt;&lt;RecNum&gt;2&lt;/RecNum&gt;&lt;DisplayText&gt;[10]&lt;/DisplayText&gt;&lt;record&gt;&lt;rec-number&gt;2&lt;/rec-number&gt;&lt;foreign-keys&gt;&lt;key app="EN" db-id="s55a2z5drd9zfle9a0uxsse802tr5s9rdxsp" timestamp="1584475685"&gt;2&lt;/key&gt;&lt;/foreign-keys&gt;&lt;ref-type name="Journal Article"&gt;17&lt;/ref-type&gt;&lt;contributors&gt;&lt;authors&gt;&lt;author&gt;Gaulton, A.&lt;/author&gt;&lt;author&gt;Hersey, A.&lt;/author&gt;&lt;author&gt;Nowotka, M.&lt;/author&gt;&lt;author&gt;Bento, A. P.&lt;/author&gt;&lt;author&gt;Chambers, J.&lt;/author&gt;&lt;author&gt;Mendez, D.&lt;/author&gt;&lt;author&gt;Mutowo, P.&lt;/author&gt;&lt;author&gt;Atkinson, F.&lt;/author&gt;&lt;author&gt;Bellis, L. J.&lt;/author&gt;&lt;author&gt;Cibrián-Uhalte, E.&lt;/author&gt;&lt;author&gt;Davies, M.&lt;/author&gt;&lt;author&gt;Dedman, N.&lt;/author&gt;&lt;author&gt;Karlsson, A.&lt;/author&gt;&lt;author&gt;Magariños, M. P.&lt;/author&gt;&lt;author&gt;Overington, J. P.&lt;/author&gt;&lt;author&gt;Papadatos, G.&lt;/author&gt;&lt;author&gt;Smit, I.&lt;/author&gt;&lt;author&gt;Leach, A. R.&lt;/author&gt;&lt;/authors&gt;&lt;/contributors&gt;&lt;auth-address&gt;European Molecular Biology Laboratory, European Bioinformatics Institute, Wellcome Genome Campus, Hinxton, Cambridgeshire CB10 1SD, UK&lt;/auth-address&gt;&lt;titles&gt;&lt;title&gt;The ChEMBL database in 2017&lt;/title&gt;&lt;secondary-title&gt;Nucleic Acids Res&lt;/secondary-title&gt;&lt;/titles&gt;&lt;periodical&gt;&lt;full-title&gt;Nucleic Acids Res&lt;/full-title&gt;&lt;/periodical&gt;&lt;pages&gt;D945-54&lt;/pages&gt;&lt;volume&gt;45&lt;/volume&gt;&lt;number&gt;Database issue&lt;/number&gt;&lt;dates&gt;&lt;year&gt;2017&lt;/year&gt;&lt;pub-dates&gt;&lt;date&gt;Jan 04&lt;/date&gt;&lt;/pub-dates&gt;&lt;/dates&gt;&lt;isbn&gt;0305-1048 (Print)1362-4962 (Electronic)&lt;/isbn&gt;&lt;accession-num&gt;27899562&lt;/accession-num&gt;&lt;urls&gt;&lt;related-urls&gt;&lt;url&gt;http://dx.doi.org/10.1093/nar/gkw1074&lt;/url&gt;&lt;/related-urls&gt;&lt;/urls&gt;&lt;custom2&gt;5210557&lt;/custom2&gt;&lt;electronic-resource-num&gt;10.1093/nar/gkw1074&lt;/electronic-resource-num&gt;&lt;language&gt;eng&lt;/language&gt;&lt;/record&gt;&lt;/Cite&gt;&lt;/EndNote&gt;</w:instrText>
+      </w:r>
+      <w:r>
+        <w:rPr>
+          <w:rFonts w:eastAsia="Times New Roman" w:cstheme="minorHAnsi"/>
+          <w:color w:val="000000"/>
+          <w:sz w:val="24"/>
+          <w:szCs w:val="24"/>
+        </w:rPr>
+        <w:fldChar w:fldCharType="separate"/>
+      </w:r>
+      <w:r>
+        <w:rPr>
+          <w:rFonts w:eastAsia="Times New Roman" w:cstheme="minorHAnsi"/>
+          <w:noProof/>
+          <w:color w:val="000000"/>
+          <w:sz w:val="24"/>
+          <w:szCs w:val="24"/>
+        </w:rPr>
+        <w:t>[10]</w:t>
+      </w:r>
+      <w:r>
+        <w:rPr>
+          <w:rFonts w:eastAsia="Times New Roman" w:cstheme="minorHAnsi"/>
+          <w:color w:val="000000"/>
+          <w:sz w:val="24"/>
+          <w:szCs w:val="24"/>
+        </w:rPr>
+        <w:fldChar w:fldCharType="end"/>
+      </w:r>
+      <w:r>
+        <w:rPr>
+          <w:rFonts w:eastAsia="Times New Roman" w:cstheme="minorHAnsi"/>
+          <w:color w:val="000000"/>
+          <w:sz w:val="24"/>
+          <w:szCs w:val="24"/>
+        </w:rPr>
+        <w:t>.  The number of ORFs may include pseudogenes and other non-protein coding genes.  Those ORFs were filtered out because they did not have sufficient similarity to any target sequences to be included in the results</w:t>
+      </w:r>
+      <w:r>
+        <w:rPr>
+          <w:rFonts w:eastAsia="Times New Roman" w:cstheme="minorHAnsi"/>
+          <w:color w:val="000000"/>
+          <w:sz w:val="24"/>
+          <w:szCs w:val="24"/>
+        </w:rPr>
+        <w:t xml:space="preserve"> when used to search the target database using </w:t>
+      </w:r>
+      <w:r>
+        <w:rPr>
+          <w:rFonts w:eastAsia="Times New Roman" w:cstheme="minorHAnsi"/>
+          <w:b/>
+          <w:bCs/>
+          <w:color w:val="000000"/>
+          <w:sz w:val="24"/>
+          <w:szCs w:val="24"/>
+        </w:rPr>
+        <w:t>jackhmmer</w:t>
+      </w:r>
+      <w:r>
+        <w:rPr>
+          <w:rFonts w:eastAsia="Times New Roman" w:cstheme="minorHAnsi"/>
+          <w:b/>
+          <w:bCs/>
+          <w:color w:val="000000"/>
+          <w:sz w:val="24"/>
+          <w:szCs w:val="24"/>
+        </w:rPr>
+        <w:t xml:space="preserve"> </w:t>
+      </w:r>
+      <w:r>
+        <w:rPr>
+          <w:rFonts w:eastAsia="Times New Roman" w:cstheme="minorHAnsi"/>
+          <w:color w:val="000000"/>
+          <w:sz w:val="24"/>
+          <w:szCs w:val="24"/>
+        </w:rPr>
+        <w:fldChar w:fldCharType="begin"/>
+      </w:r>
+      <w:r>
+        <w:rPr>
+          <w:rFonts w:eastAsia="Times New Roman" w:cstheme="minorHAnsi"/>
+          <w:color w:val="000000"/>
+          <w:sz w:val="24"/>
+          <w:szCs w:val="24"/>
+        </w:rPr>
+        <w:instrText xml:space="preserve"> ADDIN EN.CITE &lt;EndNote&gt;&lt;Cite&gt;&lt;Author&gt;Wheeler&lt;/Author&gt;&lt;Year&gt;2013&lt;/Year&gt;&lt;RecNum&gt;12&lt;/RecNum&gt;&lt;DisplayText&gt;[14]&lt;/DisplayText&gt;&lt;record&gt;&lt;rec-number&gt;12&lt;/rec-number&gt;&lt;foreign-keys&gt;&lt;key app="EN" db-id="s55a2z5drd9zfle9a0uxsse802tr5s9rdxsp" timestamp="1584477509"&gt;12&lt;/key&gt;&lt;/foreign-keys&gt;&lt;ref-type name="Journal Article"&gt;17&lt;/ref-type&gt;&lt;contributors&gt;&lt;authors&gt;&lt;author&gt;Wheeler, Travis J.&lt;/author&gt;&lt;author&gt;HHMI Janelia Farm Research Campus, Ashburn, VA 20147, USA&lt;/author&gt;&lt;author&gt;Eddy, Sean R.&lt;/author&gt;&lt;author&gt;HHMI Janelia Farm Research Campus, Ashburn, VA 20147, USA&lt;/author&gt;&lt;/authors&gt;&lt;/contributors&gt;&lt;titles&gt;&lt;title&gt;nhmmer: DNA homology search with profile HMMs&lt;/title&gt;&lt;secondary-title&gt;Bioinformatics&lt;/secondary-title&gt;&lt;/titles&gt;&lt;periodical&gt;&lt;full-title&gt;Bioinformatics&lt;/full-title&gt;&lt;/periodical&gt;&lt;pages&gt;2487-2489&lt;/pages&gt;&lt;volume&gt;29&lt;/volume&gt;&lt;number&gt;19&lt;/number&gt;&lt;dates&gt;&lt;year&gt;2013&lt;/year&gt;&lt;/dates&gt;&lt;publisher&gt;Oxford Academic&lt;/publisher&gt;&lt;isbn&gt;1367-4803&lt;/isbn&gt;&lt;urls&gt;&lt;related-urls&gt;&lt;url&gt;https://academic.oup.com/bioinformatics/article-pdf/29/19/2487/457527/btt403.pdf&lt;/url&gt;&lt;/related-urls&gt;&lt;/urls&gt;&lt;electronic-resource-num&gt;10.1093/bioinformatics/btt403&lt;/electronic-resource-num&gt;&lt;/record&gt;&lt;/Cite&gt;&lt;/EndNote&gt;</w:instrText>
+      </w:r>
+      <w:r>
+        <w:rPr>
+          <w:rFonts w:eastAsia="Times New Roman" w:cstheme="minorHAnsi"/>
+          <w:color w:val="000000"/>
+          <w:sz w:val="24"/>
+          <w:szCs w:val="24"/>
+        </w:rPr>
+        <w:fldChar w:fldCharType="separate"/>
+      </w:r>
+      <w:r>
+        <w:rPr>
+          <w:rFonts w:eastAsia="Times New Roman" w:cstheme="minorHAnsi"/>
+          <w:noProof/>
+          <w:color w:val="000000"/>
+          <w:sz w:val="24"/>
+          <w:szCs w:val="24"/>
+        </w:rPr>
+        <w:t>[14]</w:t>
+      </w:r>
+      <w:r>
+        <w:rPr>
+          <w:rFonts w:eastAsia="Times New Roman" w:cstheme="minorHAnsi"/>
+          <w:color w:val="000000"/>
+          <w:sz w:val="24"/>
+          <w:szCs w:val="24"/>
+        </w:rPr>
+        <w:fldChar w:fldCharType="end"/>
+      </w:r>
+      <w:r>
+        <w:rPr>
+          <w:rFonts w:eastAsia="Times New Roman" w:cstheme="minorHAnsi"/>
+          <w:color w:val="000000"/>
+          <w:sz w:val="24"/>
+          <w:szCs w:val="24"/>
+        </w:rPr>
+        <w:t>.</w:t>
+      </w:r>
+    </w:p>
+    <w:p>
+      <w:pPr>
+        <w:spacing w:after="0" w:line="480" w:lineRule="auto"/>
+        <w:rPr>
+          <w:rFonts w:eastAsia="Times New Roman" w:cstheme="minorHAnsi"/>
+          <w:color w:val="000000"/>
+          <w:sz w:val="24"/>
+          <w:szCs w:val="24"/>
+        </w:rPr>
+      </w:pPr>
+      <w:r>
+        <w:rPr>
+          <w:rFonts w:eastAsia="Times New Roman" w:cstheme="minorHAnsi"/>
+          <w:b/>
+          <w:bCs/>
+          <w:color w:val="000000"/>
+          <w:sz w:val="24"/>
+          <w:szCs w:val="24"/>
+        </w:rPr>
+        <w:t>Jackhmmer</w:t>
+      </w:r>
+      <w:r>
+        <w:rPr>
+          <w:rFonts w:eastAsia="Times New Roman" w:cstheme="minorHAnsi"/>
+          <w:color w:val="000000"/>
+          <w:sz w:val="24"/>
+          <w:szCs w:val="24"/>
+        </w:rPr>
+        <w:t xml:space="preserve"> scores similarity between amino acid sequences by aligning query and target sequences </w:t>
+      </w:r>
+      <w:r>
+        <w:rPr>
+          <w:rFonts w:eastAsia="Times New Roman" w:cstheme="minorHAnsi"/>
+          <w:color w:val="000000"/>
+          <w:sz w:val="24"/>
+          <w:szCs w:val="24"/>
+        </w:rPr>
+        <w:fldChar w:fldCharType="begin"/>
+      </w:r>
+      <w:r>
+        <w:rPr>
+          <w:rFonts w:eastAsia="Times New Roman" w:cstheme="minorHAnsi"/>
+          <w:color w:val="000000"/>
+          <w:sz w:val="24"/>
+          <w:szCs w:val="24"/>
+        </w:rPr>
+        <w:instrText xml:space="preserve"> ADDIN EN.CITE &lt;EndNote&gt;&lt;Cite&gt;&lt;Author&gt;Wheeler&lt;/Author&gt;&lt;Year&gt;2013&lt;/Year&gt;&lt;RecNum&gt;12&lt;/RecNum&gt;&lt;DisplayText&gt;[14]&lt;/DisplayText&gt;&lt;record&gt;&lt;rec-number&gt;12&lt;/rec-number&gt;&lt;foreign-keys&gt;&lt;key app="EN" db-id="s55a2z5drd9zfle9a0uxsse802tr5s9rdxsp" timestamp="1584477509"&gt;12&lt;/key&gt;&lt;/foreign-keys&gt;&lt;ref-type name="Journal Article"&gt;17&lt;/ref-type&gt;&lt;contributors&gt;&lt;authors&gt;&lt;author&gt;Wheeler, Travis J.&lt;/author&gt;&lt;author&gt;HHMI Janelia Farm Research Campus, Ashburn, VA 20147, USA&lt;/author&gt;&lt;author&gt;Eddy, Sean R.&lt;/author&gt;&lt;author&gt;HHMI Janelia Farm Research Campus, Ashburn, VA 20147, USA&lt;/author&gt;&lt;/authors&gt;&lt;/contributors&gt;&lt;titles&gt;&lt;title&gt;nhmmer: DNA homology search with profile HMMs&lt;/title&gt;&lt;secondary-title&gt;Bioinformatics&lt;/secondary-title&gt;&lt;/titles&gt;&lt;periodical&gt;&lt;full-title&gt;Bioinformatics&lt;/full-title&gt;&lt;/periodical&gt;&lt;pages&gt;2487-2489&lt;/pages&gt;&lt;volume&gt;29&lt;/volume&gt;&lt;number&gt;19&lt;/number&gt;&lt;dates&gt;&lt;year&gt;2013&lt;/year&gt;&lt;/dates&gt;&lt;publisher&gt;Oxford Academic&lt;/publisher&gt;&lt;isbn&gt;1367-4803&lt;/isbn&gt;&lt;urls&gt;&lt;related-urls&gt;&lt;url&gt;https://academic.oup.com/bioinformatics/article-pdf/29/19/2487/457527/btt403.pdf&lt;/url&gt;&lt;/related-urls&gt;&lt;/urls&gt;&lt;electronic-resource-num&gt;10.1093/bioinformatics/btt403&lt;/electronic-resource-num&gt;&lt;/record&gt;&lt;/Cite&gt;&lt;/EndNote&gt;</w:instrText>
+      </w:r>
+      <w:r>
+        <w:rPr>
+          <w:rFonts w:eastAsia="Times New Roman" w:cstheme="minorHAnsi"/>
+          <w:color w:val="000000"/>
+          <w:sz w:val="24"/>
+          <w:szCs w:val="24"/>
+        </w:rPr>
+        <w:fldChar w:fldCharType="separate"/>
+      </w:r>
+      <w:r>
+        <w:rPr>
+          <w:rFonts w:eastAsia="Times New Roman" w:cstheme="minorHAnsi"/>
+          <w:noProof/>
+          <w:color w:val="000000"/>
+          <w:sz w:val="24"/>
+          <w:szCs w:val="24"/>
+        </w:rPr>
+        <w:t>[14]</w:t>
+      </w:r>
+      <w:r>
+        <w:rPr>
+          <w:rFonts w:eastAsia="Times New Roman" w:cstheme="minorHAnsi"/>
+          <w:color w:val="000000"/>
+          <w:sz w:val="24"/>
+          <w:szCs w:val="24"/>
+        </w:rPr>
+        <w:fldChar w:fldCharType="end"/>
+      </w:r>
+      <w:r>
+        <w:rPr>
+          <w:rFonts w:eastAsia="Times New Roman" w:cstheme="minorHAnsi"/>
+          <w:color w:val="000000"/>
+          <w:sz w:val="24"/>
+          <w:szCs w:val="24"/>
+        </w:rPr>
+        <w:t>.</w:t>
+      </w:r>
+      <w:r>
+        <w:rPr>
+          <w:rFonts w:eastAsia="Times New Roman" w:cstheme="minorHAnsi"/>
+          <w:color w:val="000000"/>
+          <w:sz w:val="24"/>
+          <w:szCs w:val="24"/>
+        </w:rPr>
+        <w:t xml:space="preserve">  In addition, </w:t>
+      </w:r>
+      <w:r>
+        <w:rPr>
+          <w:b/>
+          <w:bCs/>
+        </w:rPr>
+        <w:t>jackhmmer</w:t>
+      </w:r>
+      <w:r>
+        <w:t xml:space="preserve"> uses hidden Markoff models (HMM) that assess patterns by looking for larger domains </w:t>
+      </w:r>
+      <w:r>
+        <w:fldChar w:fldCharType="begin"/>
+      </w:r>
+      <w:r>
+        <w:instrText xml:space="preserve"> ADDIN EN.CITE &lt;EndNote&gt;&lt;Cite&gt;&lt;Author&gt;Wheeler&lt;/Author&gt;&lt;Year&gt;2013&lt;/Year&gt;&lt;RecNum&gt;12&lt;/RecNum&gt;&lt;DisplayText&gt;[14]&lt;/DisplayText&gt;&lt;record&gt;&lt;rec-number&gt;12&lt;/rec-number&gt;&lt;foreign-keys&gt;&lt;key app="EN" db-id="s55a2z5drd9zfle9a0uxsse802tr5s9rdxsp" timestamp="1584477509"&gt;12&lt;/key&gt;&lt;/foreign-keys&gt;&lt;ref-type name="Journal Article"&gt;17&lt;/ref-type&gt;&lt;contributors&gt;&lt;authors&gt;&lt;author&gt;Wheeler, Travis J.&lt;/author&gt;&lt;author&gt;HHMI Janelia Farm Research Campus, Ashburn, VA 20147, USA&lt;/author&gt;&lt;author&gt;Eddy, Sean R.&lt;/author&gt;&lt;author&gt;HHMI Janelia Farm Research Campus, Ashburn, VA 20147, USA&lt;/author&gt;&lt;/authors&gt;&lt;/contributors&gt;&lt;titles&gt;&lt;title&gt;nhmmer: DNA homology search with profile HMMs&lt;/title&gt;&lt;secondary-title&gt;Bioinformatics&lt;/secondary-title&gt;&lt;/titles&gt;&lt;periodical&gt;&lt;full-title&gt;Bioinformatics&lt;/full-title&gt;&lt;/periodical&gt;&lt;pages&gt;2487-2489&lt;/pages&gt;&lt;volume&gt;29&lt;/volume&gt;&lt;number&gt;19&lt;/number&gt;&lt;dates&gt;&lt;year&gt;2013&lt;/year&gt;&lt;/dates&gt;&lt;publisher&gt;Oxford Academic&lt;/publisher&gt;&lt;isbn&gt;1367-4803&lt;/isbn&gt;&lt;urls&gt;&lt;related-urls&gt;&lt;url&gt;https://academic.oup.com/bioinformatics/article-pdf/29/19/2487/457527/btt403.pdf&lt;/url&gt;&lt;/related-urls&gt;&lt;/urls&gt;&lt;electronic-resource-num&gt;10.1093/bioinformatics/btt403&lt;/electronic-resource-num&gt;&lt;/record&gt;&lt;/Cite&gt;&lt;/EndNote&gt;</w:instrText>
+      </w:r>
+      <w:r>
+        <w:fldChar w:fldCharType="separate"/>
+      </w:r>
+      <w:r>
+        <w:rPr>
+          <w:noProof/>
+        </w:rPr>
+        <w:t>[14]</w:t>
+      </w:r>
+      <w:r>
+        <w:fldChar w:fldCharType="end"/>
+      </w:r>
+      <w:r>
+        <w:t>.</w:t>
+      </w:r>
+    </w:p>
+    <w:p>
+      <w:pPr>
+        <w:spacing w:after="0" w:line="480" w:lineRule="auto"/>
+        <w:rPr>
+          <w:rFonts w:eastAsia="Times New Roman" w:cstheme="minorHAnsi"/>
+          <w:color w:val="000000"/>
+          <w:sz w:val="24"/>
+          <w:szCs w:val="24"/>
+        </w:rPr>
+      </w:pPr>
+      <w:r>
+        <w:rPr>
+          <w:rFonts w:eastAsia="Times New Roman" w:cstheme="minorHAnsi"/>
+          <w:color w:val="000000"/>
+          <w:sz w:val="24"/>
+          <w:szCs w:val="24"/>
+        </w:rPr>
+        <w:t>(Fig 4.)</w:t>
+      </w:r>
+    </w:p>
+    <w:p>
+      <w:pPr>
+        <w:spacing w:after="0" w:line="480" w:lineRule="auto"/>
+        <w:rPr>
+          <w:rFonts w:eastAsia="Times New Roman" w:cstheme="minorHAnsi"/>
+          <w:color w:val="000000"/>
+          <w:sz w:val="24"/>
+          <w:szCs w:val="24"/>
+        </w:rPr>
+      </w:pPr>
+      <w:r>
+        <w:t xml:space="preserve">The summary for a query may hit multiple targets.  Each target record is repeated for each domain that </w:t>
+      </w:r>
+      <w:r>
+        <w:rPr>
+          <w:b/>
+          <w:bCs/>
+        </w:rPr>
+        <w:t>jackhmmer</w:t>
+      </w:r>
+      <w:r>
+        <w:t xml:space="preserve"> matches.  </w:t>
+      </w:r>
+      <w:r>
+        <w:t>For this study, we are only using similarity across the whole protein as a measure of conservation.</w:t>
+      </w:r>
+      <w:r>
+        <w:t xml:space="preserve"> The Perl script (</w:t>
+      </w:r>
+      <w:r>
+        <w:rPr>
+          <w:b/>
+          <w:bCs/>
+        </w:rPr>
+        <w:fldChar w:fldCharType="begin"/>
+      </w:r>
+      <w:r>
+        <w:rPr>
+          <w:b/>
+          <w:bCs/>
+        </w:rPr>
+        <w:instrText xml:space="preserve"> REF _Ref45204546 \h </w:instrText>
+      </w:r>
+      <w:r>
+        <w:rPr>
+          <w:b/>
+          <w:bCs/>
+        </w:rPr>
       </w:r>
       <w:r>
         <w:rPr>
@@ -2029,12 +3531,6 @@
           <w:b/>
           <w:bCs/>
         </w:rPr>
-      </w:r>
-      <w:r>
-        <w:rPr>
-          <w:b/>
-          <w:bCs/>
-        </w:rPr>
         <w:fldChar w:fldCharType="separate"/>
       </w:r>
       <w:r>
@@ -2042,7 +3538,7 @@
           <w:b/>
           <w:bCs/>
         </w:rPr>
-        <w:t>chembl_25_targets.sql</w:t>
+        <w:t>extract_hmm_summary.pl</w:t>
       </w:r>
       <w:r>
         <w:rPr>
@@ -2052,730 +3548,7 @@
         <w:fldChar w:fldCharType="end"/>
       </w:r>
       <w:r>
-        <w:rPr>
-          <w:b/>
-          <w:bCs/>
-        </w:rPr>
-        <w:t xml:space="preserve"> </w:t>
-      </w:r>
-      <w:r>
-        <w:t xml:space="preserve">as file </w:t>
-      </w:r>
-      <w:r>
-        <w:rPr>
-          <w:b/>
-          <w:bCs/>
-        </w:rPr>
-        <w:fldChar w:fldCharType="begin"/>
-      </w:r>
-      <w:r>
-        <w:rPr>
-          <w:b/>
-          <w:bCs/>
-        </w:rPr>
-        <w:instrText xml:space="preserve"> REF _Ref45100435 \h </w:instrText>
-      </w:r>
-      <w:r>
-        <w:rPr>
-          <w:b/>
-          <w:bCs/>
-        </w:rPr>
-        <w:instrText xml:space="preserve"> \* MERGEFORMAT </w:instrText>
-      </w:r>
-      <w:r>
-        <w:rPr>
-          <w:b/>
-          <w:bCs/>
-        </w:rPr>
-      </w:r>
-      <w:r>
-        <w:rPr>
-          <w:b/>
-          <w:bCs/>
-        </w:rPr>
-        <w:fldChar w:fldCharType="separate"/>
-      </w:r>
-      <w:r>
-        <w:rPr>
-          <w:b/>
-          <w:bCs/>
-        </w:rPr>
-        <w:t>chembl_targets.txt</w:t>
-      </w:r>
-      <w:r>
-        <w:rPr>
-          <w:b/>
-          <w:bCs/>
-        </w:rPr>
-        <w:fldChar w:fldCharType="end"/>
-      </w:r>
-      <w:r>
-        <w:t>.</w:t>
-      </w:r>
-    </w:p>
-    <w:p>
-      <w:pPr>
-        <w:spacing w:line="480" w:lineRule="auto"/>
-      </w:pPr>
-      <w:r>
-        <w:t>These targets are converted by a Perl script (</w:t>
-      </w:r>
-      <w:r>
-        <w:rPr>
-          <w:b/>
-          <w:bCs/>
-        </w:rPr>
-        <w:fldChar w:fldCharType="begin"/>
-      </w:r>
-      <w:r>
-        <w:rPr>
-          <w:b/>
-          <w:bCs/>
-        </w:rPr>
-        <w:instrText xml:space="preserve"> REF _Ref45100732 \h </w:instrText>
-      </w:r>
-      <w:r>
-        <w:rPr>
-          <w:b/>
-          <w:bCs/>
-        </w:rPr>
-        <w:instrText xml:space="preserve"> \* MERGEFORMAT </w:instrText>
-      </w:r>
-      <w:r>
-        <w:rPr>
-          <w:b/>
-          <w:bCs/>
-        </w:rPr>
-      </w:r>
-      <w:r>
-        <w:rPr>
-          <w:b/>
-          <w:bCs/>
-        </w:rPr>
-        <w:fldChar w:fldCharType="separate"/>
-      </w:r>
-      <w:r>
-        <w:rPr>
-          <w:b/>
-          <w:bCs/>
-        </w:rPr>
-        <w:t>split_to_fasta.pl</w:t>
-      </w:r>
-      <w:r>
-        <w:rPr>
-          <w:b/>
-          <w:bCs/>
-        </w:rPr>
-        <w:fldChar w:fldCharType="end"/>
-      </w:r>
-      <w:r>
         <w:t>)</w:t>
-      </w:r>
-      <w:r>
-        <w:t xml:space="preserve"> creating file </w:t>
-      </w:r>
-      <w:r>
-        <w:rPr>
-          <w:b/>
-          <w:bCs/>
-        </w:rPr>
-        <w:fldChar w:fldCharType="begin"/>
-      </w:r>
-      <w:r>
-        <w:rPr>
-          <w:b/>
-          <w:bCs/>
-        </w:rPr>
-        <w:instrText xml:space="preserve"> REF _Ref45100900 \h </w:instrText>
-      </w:r>
-      <w:r>
-        <w:rPr>
-          <w:b/>
-          <w:bCs/>
-        </w:rPr>
-        <w:instrText xml:space="preserve"> \* MERGEFORMAT </w:instrText>
-      </w:r>
-      <w:r>
-        <w:rPr>
-          <w:b/>
-          <w:bCs/>
-        </w:rPr>
-      </w:r>
-      <w:r>
-        <w:rPr>
-          <w:b/>
-          <w:bCs/>
-        </w:rPr>
-        <w:fldChar w:fldCharType="separate"/>
-      </w:r>
-      <w:r>
-        <w:rPr>
-          <w:b/>
-          <w:bCs/>
-        </w:rPr>
-        <w:t>component_sequences.fa</w:t>
-      </w:r>
-      <w:r>
-        <w:rPr>
-          <w:b/>
-          <w:bCs/>
-        </w:rPr>
-        <w:fldChar w:fldCharType="end"/>
-      </w:r>
-      <w:r>
-        <w:t>.</w:t>
-      </w:r>
-    </w:p>
-    <w:p>
-      <w:pPr>
-        <w:spacing w:line="480" w:lineRule="auto"/>
-      </w:pPr>
-      <w:r>
-        <w:lastRenderedPageBreak/>
-        <w:t xml:space="preserve">Using </w:t>
-      </w:r>
-      <w:r>
-        <w:rPr>
-          <w:b/>
-          <w:bCs/>
-        </w:rPr>
-        <w:t>jackhmmer</w:t>
-      </w:r>
-      <w:r>
-        <w:t xml:space="preserve"> to provide similarity reports and sequence alignments, a pipeline imported scores showing sequence</w:t>
-      </w:r>
-      <w:r>
-        <w:t xml:space="preserve"> and structural</w:t>
-      </w:r>
-      <w:r>
-        <w:t xml:space="preserve"> similarity</w:t>
-      </w:r>
-      <w:r>
-        <w:t xml:space="preserve"> </w:t>
-      </w:r>
-      <w:r>
-        <w:fldChar w:fldCharType="begin"/>
-      </w:r>
-      <w:r>
-        <w:instrText xml:space="preserve"> ADDIN EN.CITE &lt;EndNote&gt;&lt;Cite&gt;&lt;Author&gt;Wheeler&lt;/Author&gt;&lt;Year&gt;2013&lt;/Year&gt;&lt;RecNum&gt;12&lt;/RecNum&gt;&lt;DisplayText&gt;[14]&lt;/DisplayText&gt;&lt;record&gt;&lt;rec-number&gt;12&lt;/rec-number&gt;&lt;foreign-keys&gt;&lt;key app="EN" db-id="s55a2z5drd9zfle9a0uxsse802tr5s9rdxsp" timestamp="1584477509"&gt;12&lt;/key&gt;&lt;/foreign-keys&gt;&lt;ref-type name="Journal Article"&gt;17&lt;/ref-type&gt;&lt;contributors&gt;&lt;authors&gt;&lt;author&gt;Wheeler, Travis J.&lt;/author&gt;&lt;author&gt;HHMI Janelia Farm Research Campus, Ashburn, VA 20147, USA&lt;/author&gt;&lt;author&gt;Eddy, Sean R.&lt;/author&gt;&lt;author&gt;HHMI Janelia Farm Research Campus, Ashburn, VA 20147, USA&lt;/author&gt;&lt;/authors&gt;&lt;/contributors&gt;&lt;titles&gt;&lt;title&gt;nhmmer: DNA homology search with profile HMMs&lt;/title&gt;&lt;secondary-title&gt;Bioinformatics&lt;/secondary-title&gt;&lt;/titles&gt;&lt;periodical&gt;&lt;full-title&gt;Bioinformatics&lt;/full-title&gt;&lt;/periodical&gt;&lt;pages&gt;2487-2489&lt;/pages&gt;&lt;volume&gt;29&lt;/volume&gt;&lt;number&gt;19&lt;/number&gt;&lt;dates&gt;&lt;year&gt;2013&lt;/year&gt;&lt;/dates&gt;&lt;publisher&gt;Oxford Academic&lt;/publisher&gt;&lt;isbn&gt;1367-4803&lt;/isbn&gt;&lt;urls&gt;&lt;related-urls&gt;&lt;url&gt;https://academic.oup.com/bioinformatics/article-pdf/29/19/2487/457527/btt403.pdf&lt;/url&gt;&lt;/related-urls&gt;&lt;/urls&gt;&lt;electronic-resource-num&gt;10.1093/bioinformatics/btt403&lt;/electronic-resource-num&gt;&lt;/record&gt;&lt;/Cite&gt;&lt;/EndNote&gt;</w:instrText>
-      </w:r>
-      <w:r>
-        <w:fldChar w:fldCharType="separate"/>
-      </w:r>
-      <w:r>
-        <w:rPr>
-          <w:noProof/>
-        </w:rPr>
-        <w:t>[14]</w:t>
-      </w:r>
-      <w:r>
-        <w:fldChar w:fldCharType="end"/>
-      </w:r>
-      <w:r>
-        <w:t xml:space="preserve">. </w:t>
-      </w:r>
-      <w:r>
-        <w:t xml:space="preserve">  This process created files </w:t>
-      </w:r>
-      <w:r>
-        <w:rPr>
-          <w:b/>
-          <w:bCs/>
-        </w:rPr>
-        <w:fldChar w:fldCharType="begin"/>
-      </w:r>
-      <w:r>
-        <w:rPr>
-          <w:b/>
-          <w:bCs/>
-        </w:rPr>
-        <w:instrText xml:space="preserve"> REF _Ref45203765 \h  \* MERGEFORMAT </w:instrText>
-      </w:r>
-      <w:r>
-        <w:rPr>
-          <w:b/>
-          <w:bCs/>
-        </w:rPr>
-      </w:r>
-      <w:r>
-        <w:rPr>
-          <w:b/>
-          <w:bCs/>
-        </w:rPr>
-        <w:fldChar w:fldCharType="separate"/>
-      </w:r>
-      <w:r>
-        <w:rPr>
-          <w:b/>
-          <w:bCs/>
-        </w:rPr>
-        <w:t>orf.hmm.txt</w:t>
-      </w:r>
-      <w:r>
-        <w:rPr>
-          <w:b/>
-          <w:bCs/>
-        </w:rPr>
-        <w:fldChar w:fldCharType="end"/>
-      </w:r>
-      <w:r>
-        <w:t xml:space="preserve"> and </w:t>
-      </w:r>
-      <w:r>
-        <w:rPr>
-          <w:b/>
-          <w:bCs/>
-        </w:rPr>
-        <w:fldChar w:fldCharType="begin"/>
-      </w:r>
-      <w:r>
-        <w:rPr>
-          <w:b/>
-          <w:bCs/>
-        </w:rPr>
-        <w:instrText xml:space="preserve"> REF _Ref45203782 \h  \* MERGEFORMAT </w:instrText>
-      </w:r>
-      <w:r>
-        <w:rPr>
-          <w:b/>
-          <w:bCs/>
-        </w:rPr>
-      </w:r>
-      <w:r>
-        <w:rPr>
-          <w:b/>
-          <w:bCs/>
-        </w:rPr>
-        <w:fldChar w:fldCharType="separate"/>
-      </w:r>
-      <w:r>
-        <w:rPr>
-          <w:b/>
-          <w:bCs/>
-        </w:rPr>
-        <w:t>orf.summary</w:t>
-      </w:r>
-      <w:r>
-        <w:rPr>
-          <w:b/>
-          <w:bCs/>
-        </w:rPr>
-        <w:fldChar w:fldCharType="end"/>
-      </w:r>
-      <w:r>
-        <w:t>.</w:t>
-      </w:r>
-    </w:p>
-    <w:p>
-      <w:r>
-        <w:t xml:space="preserve">The Perl script </w:t>
-      </w:r>
-      <w:r>
-        <w:rPr>
-          <w:b/>
-          <w:bCs/>
-        </w:rPr>
-        <w:fldChar w:fldCharType="begin"/>
-      </w:r>
-      <w:r>
-        <w:rPr>
-          <w:b/>
-          <w:bCs/>
-        </w:rPr>
-        <w:instrText xml:space="preserve"> REF _Ref45204546 \h  \* MERGEFORMAT </w:instrText>
-      </w:r>
-      <w:r>
-        <w:rPr>
-          <w:b/>
-          <w:bCs/>
-        </w:rPr>
-      </w:r>
-      <w:r>
-        <w:rPr>
-          <w:b/>
-          <w:bCs/>
-        </w:rPr>
-        <w:fldChar w:fldCharType="separate"/>
-      </w:r>
-      <w:r>
-        <w:rPr>
-          <w:b/>
-          <w:bCs/>
-        </w:rPr>
-        <w:t>extract_hmm_summary.pl</w:t>
-      </w:r>
-      <w:r>
-        <w:rPr>
-          <w:b/>
-          <w:bCs/>
-        </w:rPr>
-        <w:fldChar w:fldCharType="end"/>
-      </w:r>
-      <w:r>
-        <w:t xml:space="preserve"> reads the</w:t>
-      </w:r>
-      <w:r>
-        <w:rPr>
-          <w:b/>
-          <w:bCs/>
-        </w:rPr>
-        <w:t xml:space="preserve"> </w:t>
-      </w:r>
-      <w:r>
-        <w:rPr>
-          <w:b/>
-          <w:bCs/>
-        </w:rPr>
-        <w:fldChar w:fldCharType="begin"/>
-      </w:r>
-      <w:r>
-        <w:rPr>
-          <w:b/>
-          <w:bCs/>
-        </w:rPr>
-        <w:instrText xml:space="preserve"> REF _Ref45203765 \h </w:instrText>
-      </w:r>
-      <w:r>
-        <w:rPr>
-          <w:b/>
-          <w:bCs/>
-        </w:rPr>
-        <w:instrText xml:space="preserve"> \* MERGEFORMAT </w:instrText>
-      </w:r>
-      <w:r>
-        <w:rPr>
-          <w:b/>
-          <w:bCs/>
-        </w:rPr>
-      </w:r>
-      <w:r>
-        <w:rPr>
-          <w:b/>
-          <w:bCs/>
-        </w:rPr>
-        <w:fldChar w:fldCharType="separate"/>
-      </w:r>
-      <w:r>
-        <w:rPr>
-          <w:b/>
-          <w:bCs/>
-        </w:rPr>
-        <w:t>orf.hmm.txt</w:t>
-      </w:r>
-      <w:r>
-        <w:rPr>
-          <w:b/>
-          <w:bCs/>
-        </w:rPr>
-        <w:fldChar w:fldCharType="end"/>
-      </w:r>
-      <w:r>
-        <w:t xml:space="preserve"> file and creates the file </w:t>
-      </w:r>
-      <w:r>
-        <w:fldChar w:fldCharType="begin"/>
-      </w:r>
-      <w:r>
-        <w:instrText xml:space="preserve"> REF _Ref45204626 \h  \* MERGEFORMAT </w:instrText>
-      </w:r>
-      <w:r>
-        <w:fldChar w:fldCharType="separate"/>
-      </w:r>
-      <w:r>
-        <w:rPr>
-          <w:rFonts w:ascii="Lucida Console" w:hAnsi="Lucida Console" w:cs="Lucida Console"/>
-          <w:b/>
-          <w:bCs/>
-          <w:sz w:val="18"/>
-          <w:szCs w:val="18"/>
-        </w:rPr>
-        <w:t>hmm_stats.tx</w:t>
-      </w:r>
-      <w:r>
-        <w:rPr>
-          <w:rFonts w:ascii="Lucida Console" w:hAnsi="Lucida Console" w:cs="Lucida Console"/>
-          <w:sz w:val="18"/>
-          <w:szCs w:val="18"/>
-        </w:rPr>
-        <w:t>t</w:t>
-      </w:r>
-      <w:r>
-        <w:fldChar w:fldCharType="end"/>
-      </w:r>
-      <w:r>
-        <w:t>.</w:t>
-      </w:r>
-    </w:p>
-    <w:p>
-      <w:r>
-        <w:t xml:space="preserve">From the psql database query prompt, the data were imported into the </w:t>
-      </w:r>
-      <w:r>
-        <w:rPr>
-          <w:b/>
-          <w:bCs/>
-        </w:rPr>
-        <w:t>chembl_25</w:t>
-      </w:r>
-      <w:r>
-        <w:t xml:space="preserve"> database:</w:t>
-      </w:r>
-    </w:p>
-    <w:p>
-      <w:pPr>
-        <w:autoSpaceDE w:val="0"/>
-        <w:autoSpaceDN w:val="0"/>
-        <w:adjustRightInd w:val="0"/>
-        <w:spacing w:after="0" w:line="240" w:lineRule="auto"/>
-        <w:rPr>
-          <w:rFonts w:ascii="Lucida Console" w:hAnsi="Lucida Console" w:cs="Lucida Console"/>
-          <w:sz w:val="18"/>
-          <w:szCs w:val="18"/>
-        </w:rPr>
-      </w:pPr>
-      <w:r>
-        <w:rPr>
-          <w:rFonts w:ascii="Lucida Console" w:hAnsi="Lucida Console" w:cs="Lucida Console"/>
-          <w:sz w:val="18"/>
-          <w:szCs w:val="18"/>
-        </w:rPr>
-        <w:t xml:space="preserve">[postgres@osboxes /home/osboxes/genomes] </w:t>
-      </w:r>
-      <w:r>
-        <w:rPr>
-          <w:rFonts w:ascii="Lucida Console" w:hAnsi="Lucida Console" w:cs="Lucida Console"/>
-          <w:b/>
-          <w:bCs/>
-          <w:sz w:val="18"/>
-          <w:szCs w:val="18"/>
-        </w:rPr>
-        <w:t>psql -U postgres -d chembl_25</w:t>
-      </w:r>
-    </w:p>
-    <w:p>
-      <w:pPr>
-        <w:autoSpaceDE w:val="0"/>
-        <w:autoSpaceDN w:val="0"/>
-        <w:adjustRightInd w:val="0"/>
-        <w:spacing w:after="0" w:line="240" w:lineRule="auto"/>
-        <w:rPr>
-          <w:rFonts w:ascii="Lucida Console" w:hAnsi="Lucida Console" w:cs="Lucida Console"/>
-          <w:sz w:val="18"/>
-          <w:szCs w:val="18"/>
-        </w:rPr>
-      </w:pPr>
-      <w:r>
-        <w:rPr>
-          <w:rFonts w:ascii="Lucida Console" w:hAnsi="Lucida Console" w:cs="Lucida Console"/>
-          <w:sz w:val="18"/>
-          <w:szCs w:val="18"/>
-        </w:rPr>
-        <w:t>psql (9.2.24)</w:t>
-      </w:r>
-    </w:p>
-    <w:p>
-      <w:pPr>
-        <w:autoSpaceDE w:val="0"/>
-        <w:autoSpaceDN w:val="0"/>
-        <w:adjustRightInd w:val="0"/>
-        <w:spacing w:after="0" w:line="240" w:lineRule="auto"/>
-        <w:rPr>
-          <w:rFonts w:ascii="Lucida Console" w:hAnsi="Lucida Console" w:cs="Lucida Console"/>
-          <w:sz w:val="18"/>
-          <w:szCs w:val="18"/>
-        </w:rPr>
-      </w:pPr>
-      <w:r>
-        <w:rPr>
-          <w:rFonts w:ascii="Lucida Console" w:hAnsi="Lucida Console" w:cs="Lucida Console"/>
-          <w:sz w:val="18"/>
-          <w:szCs w:val="18"/>
-        </w:rPr>
-        <w:t>Type "help" for help.</w:t>
-      </w:r>
-    </w:p>
-    <w:p>
-      <w:pPr>
-        <w:autoSpaceDE w:val="0"/>
-        <w:autoSpaceDN w:val="0"/>
-        <w:adjustRightInd w:val="0"/>
-        <w:spacing w:after="0" w:line="240" w:lineRule="auto"/>
-        <w:rPr>
-          <w:rFonts w:ascii="Lucida Console" w:hAnsi="Lucida Console" w:cs="Lucida Console"/>
-          <w:sz w:val="18"/>
-          <w:szCs w:val="18"/>
-        </w:rPr>
-      </w:pPr>
-    </w:p>
-    <w:p>
-      <w:pPr>
-        <w:autoSpaceDE w:val="0"/>
-        <w:autoSpaceDN w:val="0"/>
-        <w:adjustRightInd w:val="0"/>
-        <w:spacing w:after="0" w:line="240" w:lineRule="auto"/>
-        <w:rPr>
-          <w:rFonts w:ascii="Lucida Console" w:hAnsi="Lucida Console" w:cs="Lucida Console"/>
-          <w:sz w:val="18"/>
-          <w:szCs w:val="18"/>
-        </w:rPr>
-      </w:pPr>
-      <w:r>
-        <w:rPr>
-          <w:rFonts w:ascii="Lucida Console" w:hAnsi="Lucida Console" w:cs="Lucida Console"/>
-          <w:sz w:val="18"/>
-          <w:szCs w:val="18"/>
-        </w:rPr>
-        <w:t xml:space="preserve">chembl_25=# </w:t>
-      </w:r>
-      <w:r>
-        <w:rPr>
-          <w:rFonts w:ascii="Lucida Console" w:hAnsi="Lucida Console" w:cs="Lucida Console"/>
-          <w:b/>
-          <w:bCs/>
-          <w:sz w:val="18"/>
-          <w:szCs w:val="18"/>
-        </w:rPr>
-        <w:t>\i import_hmmer_statistics.sql</w:t>
-      </w:r>
-    </w:p>
-    <w:p>
-      <w:pPr>
-        <w:autoSpaceDE w:val="0"/>
-        <w:autoSpaceDN w:val="0"/>
-        <w:adjustRightInd w:val="0"/>
-        <w:spacing w:after="0" w:line="240" w:lineRule="auto"/>
-        <w:rPr>
-          <w:rFonts w:ascii="Lucida Console" w:hAnsi="Lucida Console" w:cs="Lucida Console"/>
-          <w:sz w:val="18"/>
-          <w:szCs w:val="18"/>
-        </w:rPr>
-      </w:pPr>
-      <w:r>
-        <w:rPr>
-          <w:rFonts w:ascii="Lucida Console" w:hAnsi="Lucida Console" w:cs="Lucida Console"/>
-          <w:sz w:val="18"/>
-          <w:szCs w:val="18"/>
-        </w:rPr>
-        <w:t>TRUNCATE TABLE</w:t>
-      </w:r>
-    </w:p>
-    <w:p>
-      <w:pPr>
-        <w:autoSpaceDE w:val="0"/>
-        <w:autoSpaceDN w:val="0"/>
-        <w:adjustRightInd w:val="0"/>
-        <w:spacing w:after="0" w:line="240" w:lineRule="auto"/>
-        <w:rPr>
-          <w:rFonts w:ascii="Lucida Console" w:hAnsi="Lucida Console" w:cs="Lucida Console"/>
-          <w:sz w:val="18"/>
-          <w:szCs w:val="18"/>
-        </w:rPr>
-      </w:pPr>
-      <w:r>
-        <w:rPr>
-          <w:rFonts w:ascii="Lucida Console" w:hAnsi="Lucida Console" w:cs="Lucida Console"/>
-          <w:sz w:val="18"/>
-          <w:szCs w:val="18"/>
-        </w:rPr>
-        <w:t>INSERT 0 49</w:t>
-      </w:r>
-    </w:p>
-    <w:p>
-      <w:pPr>
-        <w:autoSpaceDE w:val="0"/>
-        <w:autoSpaceDN w:val="0"/>
-        <w:adjustRightInd w:val="0"/>
-        <w:spacing w:after="0" w:line="240" w:lineRule="auto"/>
-        <w:rPr>
-          <w:rFonts w:ascii="Lucida Console" w:hAnsi="Lucida Console" w:cs="Lucida Console"/>
-          <w:b/>
-          <w:bCs/>
-          <w:sz w:val="18"/>
-          <w:szCs w:val="18"/>
-        </w:rPr>
-      </w:pPr>
-      <w:r>
-        <w:rPr>
-          <w:rFonts w:ascii="Lucida Console" w:hAnsi="Lucida Console" w:cs="Lucida Console"/>
-          <w:sz w:val="18"/>
-          <w:szCs w:val="18"/>
-        </w:rPr>
-        <w:t xml:space="preserve">chembl_25=# </w:t>
-      </w:r>
-      <w:r>
-        <w:rPr>
-          <w:rFonts w:ascii="Lucida Console" w:hAnsi="Lucida Console" w:cs="Lucida Console"/>
-          <w:b/>
-          <w:bCs/>
-          <w:sz w:val="18"/>
-          <w:szCs w:val="18"/>
-        </w:rPr>
-        <w:t>update hmmer_statistics set tax_id=2697049, organism='SARS-CoV-2’</w:t>
-      </w:r>
-      <w:r>
-        <w:rPr>
-          <w:rFonts w:ascii="Lucida Console" w:hAnsi="Lucida Console" w:cs="Lucida Console"/>
-          <w:b/>
-          <w:bCs/>
-          <w:sz w:val="18"/>
-          <w:szCs w:val="18"/>
-        </w:rPr>
-        <w:t xml:space="preserve"> where tax_id is null;</w:t>
-      </w:r>
-    </w:p>
-    <w:p>
-      <w:pPr>
-        <w:autoSpaceDE w:val="0"/>
-        <w:autoSpaceDN w:val="0"/>
-        <w:adjustRightInd w:val="0"/>
-        <w:spacing w:after="0" w:line="240" w:lineRule="auto"/>
-        <w:rPr>
-          <w:rFonts w:ascii="Lucida Console" w:hAnsi="Lucida Console" w:cs="Lucida Console"/>
-          <w:b/>
-          <w:bCs/>
-          <w:sz w:val="18"/>
-          <w:szCs w:val="18"/>
-        </w:rPr>
-      </w:pPr>
-    </w:p>
-    <w:p>
-      <w:pPr>
-        <w:autoSpaceDE w:val="0"/>
-        <w:autoSpaceDN w:val="0"/>
-        <w:adjustRightInd w:val="0"/>
-        <w:spacing w:after="0" w:line="240" w:lineRule="auto"/>
-        <w:rPr>
-          <w:rFonts w:ascii="Lucida Console" w:hAnsi="Lucida Console" w:cs="Lucida Console"/>
-          <w:sz w:val="18"/>
-          <w:szCs w:val="18"/>
-        </w:rPr>
-      </w:pPr>
-      <w:r>
-        <w:rPr>
-          <w:rFonts w:ascii="Lucida Console" w:hAnsi="Lucida Console" w:cs="Lucida Console"/>
-          <w:sz w:val="18"/>
-          <w:szCs w:val="18"/>
-        </w:rPr>
-        <w:t>The UPDATE statement is necessary to differentiate the statistics from those of other uploaded genomes.</w:t>
-      </w:r>
-    </w:p>
-    <w:p>
-      <w:r>
-        <w:br w:type="page"/>
-      </w:r>
-    </w:p>
-    <w:p>
-      <w:pPr>
-        <w:pStyle w:val="Heading1"/>
-      </w:pPr>
-      <w:r>
-        <w:lastRenderedPageBreak/>
-        <w:t>Results and discussion</w:t>
-      </w:r>
-    </w:p>
-    <w:p>
-      <w:r>
-        <w:t>(Fig 3.)</w:t>
       </w:r>
     </w:p>
     <w:p>
@@ -3396,6 +4169,7 @@
     <w:p>
       <w:pPr>
         <w:pStyle w:val="EndNoteBibliography"/>
+        <w:spacing w:after="0"/>
         <w:ind w:left="720" w:hanging="720"/>
       </w:pPr>
       <w:r>
@@ -3426,6 +4200,101 @@
       </w:r>
     </w:p>
     <w:p>
+      <w:pPr>
+        <w:pStyle w:val="EndNoteBibliography"/>
+        <w:spacing w:after="0"/>
+        <w:ind w:left="720" w:hanging="720"/>
+      </w:pPr>
+      <w:r>
+        <w:t>19.</w:t>
+      </w:r>
+      <w:r>
+        <w:tab/>
+        <w:t xml:space="preserve">Alberts B: </w:t>
+      </w:r>
+      <w:r>
+        <w:rPr>
+          <w:b/>
+        </w:rPr>
+        <w:t>Molecular Biology of the Cell</w:t>
+      </w:r>
+      <w:r>
+        <w:t>, 6 edn. Kindle Edition. : W. W. Norton &amp; Company.</w:t>
+      </w:r>
+    </w:p>
+    <w:p>
+      <w:pPr>
+        <w:pStyle w:val="EndNoteBibliography"/>
+        <w:spacing w:after="0"/>
+        <w:ind w:left="720" w:hanging="720"/>
+      </w:pPr>
+      <w:r>
+        <w:t>20.</w:t>
+      </w:r>
+      <w:r>
+        <w:tab/>
+        <w:t xml:space="preserve">Dimasi J: </w:t>
+      </w:r>
+      <w:r>
+        <w:rPr>
+          <w:b/>
+        </w:rPr>
+        <w:t>Innovation in the pharmaceutical industry: New estimates of R&amp;D costs</w:t>
+      </w:r>
+      <w:r>
+        <w:t xml:space="preserve">. </w:t>
+      </w:r>
+      <w:r>
+        <w:rPr>
+          <w:i/>
+        </w:rPr>
+        <w:t xml:space="preserve">Journal of Health Economics </w:t>
+      </w:r>
+      <w:r>
+        <w:t xml:space="preserve">2016, </w:t>
+      </w:r>
+      <w:r>
+        <w:rPr>
+          <w:b/>
+        </w:rPr>
+        <w:t>47</w:t>
+      </w:r>
+      <w:r>
+        <w:t>(May 2016):3.</w:t>
+      </w:r>
+    </w:p>
+    <w:p>
+      <w:pPr>
+        <w:pStyle w:val="EndNoteBibliography"/>
+        <w:ind w:left="720" w:hanging="720"/>
+      </w:pPr>
+      <w:r>
+        <w:t>21.</w:t>
+      </w:r>
+      <w:r>
+        <w:tab/>
+        <w:t>Janes J, Young ME, Chen E, Rogers NH, Burgstaller-Muehlbacher S, Hughes LD, Love MS, Hull MV, Kuhen KL, Woods AK</w:t>
+      </w:r>
+      <w:r>
+        <w:rPr>
+          <w:i/>
+        </w:rPr>
+        <w:t xml:space="preserve"> et al</w:t>
+      </w:r>
+      <w:r>
+        <w:t xml:space="preserve">: </w:t>
+      </w:r>
+      <w:r>
+        <w:rPr>
+          <w:b/>
+        </w:rPr>
+        <w:t>The ReFRAME library as a comprehensive drug repurposing library and its application to the treatment of cryptosporidiosis</w:t>
+      </w:r>
+      <w:r>
+        <w:t>. 2018.</w:t>
+      </w:r>
+    </w:p>
+    <w:p>
       <w:r>
         <w:fldChar w:fldCharType="end"/>
       </w:r>
@@ -3823,38 +4692,28 @@
         </w:rPr>
         <w:t xml:space="preserve"> Tables with blue backgrounds are supplementary tables populated by this workflow.</w:t>
       </w:r>
-      <w:r>
-        <w:rPr>
-          <w:b/>
-          <w:bCs/>
-        </w:rPr>
+    </w:p>
+    <w:p>
+      <w:pPr>
+        <w:pStyle w:val="Heading2"/>
+      </w:pPr>
+      <w:r>
+        <w:rPr>
+          <w:b/>
+          <w:bCs/>
+        </w:rPr>
+        <w:t>S4 Fig. ORF FASTA summary from jackhmmer</w:t>
+      </w:r>
+      <w:r>
         <w:fldChar w:fldCharType="begin"/>
       </w:r>
       <w:r>
-        <w:rPr>
-          <w:b/>
-          <w:bCs/>
-        </w:rPr>
         <w:instrText xml:space="preserve"> REF _Ref45090117 \h </w:instrText>
       </w:r>
       <w:r>
-        <w:rPr>
-          <w:b/>
-          <w:bCs/>
-        </w:rPr>
-      </w:r>
-      <w:r>
-        <w:rPr>
-          <w:b/>
-          <w:bCs/>
-        </w:rPr>
         <w:instrText xml:space="preserve"> \* MERGEFORMAT </w:instrText>
       </w:r>
       <w:r>
-        <w:rPr>
-          <w:b/>
-          <w:bCs/>
-        </w:rPr>
         <w:fldChar w:fldCharType="end"/>
       </w:r>
     </w:p>

</xml_diff>

<commit_message>
Results and discussion.  Figure 5 histogram.
</commit_message>
<xml_diff>
--- a/A target and two drugs for SARS-CoV-2 found by paralog search.docx
+++ b/A target and two drugs for SARS-CoV-2 found by paralog search.docx
@@ -2453,6 +2453,14 @@
         <w:spacing w:line="480" w:lineRule="auto"/>
       </w:pPr>
       <w:r>
+        <w:t>This approach is completely data driven, mechanism-agnostic method.  The only principle followed is that sequence and structural conservation are directly related to survival of the organism of interest.</w:t>
+      </w:r>
+    </w:p>
+    <w:p>
+      <w:pPr>
+        <w:spacing w:line="480" w:lineRule="auto"/>
+      </w:pPr>
+      <w:r>
         <w:t xml:space="preserve">Uncertainty about whether existing drugs will effectively bind or interfere with the target proteins we identify is somewhat compensated for by the improvements of convenience and cost due to availability of the existing drugs, understanding of their dosage, and safety from existing studies </w:t>
       </w:r>
       <w:r>
@@ -2574,20 +2582,18 @@
         <w:t>.</w:t>
       </w:r>
       <w:r>
-        <w:t xml:space="preserve"> To find likely targets in the genome, we need to measure similarity between ORFs from its genome and our target database.  When we have computed these similarities, we need to choose threshold criteria for filtering the most promising candidates.</w:t>
-      </w:r>
-    </w:p>
-    <w:p>
-      <w:pPr>
-        <w:spacing w:line="480" w:lineRule="auto"/>
-      </w:pPr>
+        <w:t xml:space="preserve"> To find likely targets in the genome, we need to measure similarity between ORFs from its genome and our </w:t>
+      </w:r>
+      <w:r>
+        <w:lastRenderedPageBreak/>
+        <w:t>target database.  When we have computed these similarities, we need to choose threshold criteria for filtering the most promising candidates.</w:t>
+      </w:r>
     </w:p>
     <w:p>
       <w:pPr>
         <w:pStyle w:val="Heading2"/>
       </w:pPr>
       <w:r>
-        <w:lastRenderedPageBreak/>
         <w:t>Exploiting similarity with a curated target and drug database</w:t>
       </w:r>
     </w:p>
@@ -2626,19 +2632,19 @@
         <w:rPr>
           <w:bCs/>
         </w:rPr>
-        <w:t xml:space="preserve">The database structure </w:t>
-      </w:r>
-      <w:r>
-        <w:rPr>
-          <w:bCs/>
-        </w:rPr>
-        <w:t xml:space="preserve">suggested </w:t>
-      </w:r>
-      <w:r>
-        <w:rPr>
-          <w:bCs/>
-        </w:rPr>
-        <w:t>that there might be an easy way to find targets and drugs for other pathogens if we could find proteins in their genomes that were similar enough.  What was missing was a table with similarity results for those pathogens, and criteria for filtering the results.</w:t>
+        <w:t xml:space="preserve">The database structure might </w:t>
+      </w:r>
+      <w:r>
+        <w:rPr>
+          <w:bCs/>
+        </w:rPr>
+        <w:t>provide an</w:t>
+      </w:r>
+      <w:r>
+        <w:rPr>
+          <w:bCs/>
+        </w:rPr>
+        <w:t xml:space="preserve"> easy way to find targets and drugs for other pathogens if we could find proteins in their genomes that were similar enough.  What was missing was a table with similarity results for those pathogens, and criteria for filtering the results.</w:t>
       </w:r>
     </w:p>
     <w:p>
@@ -3151,16 +3157,7 @@
           <w:sz w:val="24"/>
           <w:szCs w:val="24"/>
         </w:rPr>
-        <w:t>Although annotated ORFs for SARS-CoV-2 can be found elsewhere, this analysis relies only on the original nucleoti</w:t>
-      </w:r>
-      <w:r>
-        <w:rPr>
-          <w:rFonts w:eastAsia="Times New Roman" w:cstheme="minorHAnsi"/>
-          <w:color w:val="000000"/>
-          <w:sz w:val="24"/>
-          <w:szCs w:val="24"/>
-        </w:rPr>
-        <w:t xml:space="preserve">de genome and the </w:t>
+        <w:t xml:space="preserve">Although annotated ORFs for SARS-CoV-2 can be found elsewhere, this analysis relies only on the original nucleotide genome and the </w:t>
       </w:r>
       <w:r>
         <w:rPr>
@@ -3473,6 +3470,156 @@
     <w:p>
       <w:pPr>
         <w:spacing w:after="0" w:line="480" w:lineRule="auto"/>
+      </w:pPr>
+      <w:r>
+        <w:t xml:space="preserve">The summary for a query may hit multiple targets.  Each target record is repeated for each domain that </w:t>
+      </w:r>
+      <w:r>
+        <w:rPr>
+          <w:b/>
+          <w:bCs/>
+        </w:rPr>
+        <w:t>jackhmmer</w:t>
+      </w:r>
+      <w:r>
+        <w:t xml:space="preserve"> matches.  </w:t>
+      </w:r>
+      <w:r>
+        <w:t xml:space="preserve">For this study, we are only using similarity across the whole protein as a measure </w:t>
+      </w:r>
+      <w:r>
+        <w:lastRenderedPageBreak/>
+        <w:t>of conservation.</w:t>
+      </w:r>
+      <w:r>
+        <w:t xml:space="preserve"> The Perl script (</w:t>
+      </w:r>
+      <w:r>
+        <w:rPr>
+          <w:b/>
+          <w:bCs/>
+        </w:rPr>
+        <w:fldChar w:fldCharType="begin"/>
+      </w:r>
+      <w:r>
+        <w:rPr>
+          <w:b/>
+          <w:bCs/>
+        </w:rPr>
+        <w:instrText xml:space="preserve"> REF _Ref45204546 \h </w:instrText>
+      </w:r>
+      <w:r>
+        <w:rPr>
+          <w:b/>
+          <w:bCs/>
+        </w:rPr>
+        <w:instrText xml:space="preserve"> \* MERGEFORMAT </w:instrText>
+      </w:r>
+      <w:r>
+        <w:rPr>
+          <w:b/>
+          <w:bCs/>
+        </w:rPr>
+      </w:r>
+      <w:r>
+        <w:rPr>
+          <w:b/>
+          <w:bCs/>
+        </w:rPr>
+        <w:fldChar w:fldCharType="separate"/>
+      </w:r>
+      <w:r>
+        <w:rPr>
+          <w:b/>
+          <w:bCs/>
+        </w:rPr>
+        <w:t>extract_hmm_summary.pl</w:t>
+      </w:r>
+      <w:r>
+        <w:rPr>
+          <w:b/>
+          <w:bCs/>
+        </w:rPr>
+        <w:fldChar w:fldCharType="end"/>
+      </w:r>
+      <w:r>
+        <w:t>)</w:t>
+      </w:r>
+      <w:r>
+        <w:t xml:space="preserve"> de</w:t>
+      </w:r>
+      <w:r>
+        <w:t>-</w:t>
+      </w:r>
+      <w:r>
+        <w:t xml:space="preserve">duplicates results, reporting only these global measures of similarity.  The </w:t>
+      </w:r>
+      <w:r>
+        <w:rPr>
+          <w:i/>
+          <w:iCs/>
+        </w:rPr>
+        <w:t>score</w:t>
+      </w:r>
+      <w:r>
+        <w:t xml:space="preserve"> statistic is a number that additively reflects the similarity of sequences and domains in the protein</w:t>
+      </w:r>
+      <w:r>
+        <w:t>.</w:t>
+      </w:r>
+    </w:p>
+    <w:p>
+      <w:pPr>
+        <w:spacing w:after="0" w:line="480" w:lineRule="auto"/>
+      </w:pPr>
+      <w:r>
+        <w:t xml:space="preserve">49 ORFs had enough similarity to targets to participate in our analysis, and work loaded into the </w:t>
+      </w:r>
+      <w:r>
+        <w:rPr>
+          <w:b/>
+          <w:bCs/>
+        </w:rPr>
+        <w:t>hmmer_statistics</w:t>
+      </w:r>
+      <w:r>
+        <w:t xml:space="preserve"> table in the </w:t>
+      </w:r>
+      <w:r>
+        <w:rPr>
+          <w:b/>
+          <w:bCs/>
+        </w:rPr>
+        <w:t>chembl_25</w:t>
+      </w:r>
+      <w:r>
+        <w:t xml:space="preserve"> database.</w:t>
+      </w:r>
+    </w:p>
+    <w:p>
+      <w:pPr>
+        <w:spacing w:after="0" w:line="480" w:lineRule="auto"/>
+      </w:pPr>
+      <w:r>
+        <w:t>This histogram shows the distribution of scores:</w:t>
+      </w:r>
+    </w:p>
+    <w:p>
+      <w:pPr>
+        <w:spacing w:after="0" w:line="480" w:lineRule="auto"/>
+      </w:pPr>
+      <w:r>
+        <w:t>(Fig 5.)</w:t>
+      </w:r>
+    </w:p>
+    <w:p>
+      <w:pPr>
+        <w:spacing w:after="0" w:line="480" w:lineRule="auto"/>
+      </w:pPr>
+    </w:p>
+    <w:p>
+      <w:pPr>
+        <w:spacing w:after="0" w:line="480" w:lineRule="auto"/>
         <w:rPr>
           <w:rFonts w:eastAsia="Times New Roman" w:cstheme="minorHAnsi"/>
           <w:color w:val="000000"/>
@@ -3480,76 +3627,6 @@
           <w:szCs w:val="24"/>
         </w:rPr>
       </w:pPr>
-      <w:r>
-        <w:t xml:space="preserve">The summary for a query may hit multiple targets.  Each target record is repeated for each domain that </w:t>
-      </w:r>
-      <w:r>
-        <w:rPr>
-          <w:b/>
-          <w:bCs/>
-        </w:rPr>
-        <w:t>jackhmmer</w:t>
-      </w:r>
-      <w:r>
-        <w:t xml:space="preserve"> matches.  </w:t>
-      </w:r>
-      <w:r>
-        <w:t>For this study, we are only using similarity across the whole protein as a measure of conservation.</w:t>
-      </w:r>
-      <w:r>
-        <w:t xml:space="preserve"> The Perl script (</w:t>
-      </w:r>
-      <w:r>
-        <w:rPr>
-          <w:b/>
-          <w:bCs/>
-        </w:rPr>
-        <w:fldChar w:fldCharType="begin"/>
-      </w:r>
-      <w:r>
-        <w:rPr>
-          <w:b/>
-          <w:bCs/>
-        </w:rPr>
-        <w:instrText xml:space="preserve"> REF _Ref45204546 \h </w:instrText>
-      </w:r>
-      <w:r>
-        <w:rPr>
-          <w:b/>
-          <w:bCs/>
-        </w:rPr>
-      </w:r>
-      <w:r>
-        <w:rPr>
-          <w:b/>
-          <w:bCs/>
-        </w:rPr>
-        <w:instrText xml:space="preserve"> \* MERGEFORMAT </w:instrText>
-      </w:r>
-      <w:r>
-        <w:rPr>
-          <w:b/>
-          <w:bCs/>
-        </w:rPr>
-        <w:fldChar w:fldCharType="separate"/>
-      </w:r>
-      <w:r>
-        <w:rPr>
-          <w:b/>
-          <w:bCs/>
-        </w:rPr>
-        <w:t>extract_hmm_summary.pl</w:t>
-      </w:r>
-      <w:r>
-        <w:rPr>
-          <w:b/>
-          <w:bCs/>
-        </w:rPr>
-        <w:fldChar w:fldCharType="end"/>
-      </w:r>
-      <w:r>
-        <w:t>)</w:t>
-      </w:r>
     </w:p>
     <w:p>
       <w:r>
@@ -4696,6 +4773,10 @@
     <w:p>
       <w:pPr>
         <w:pStyle w:val="Heading2"/>
+        <w:rPr>
+          <w:b/>
+          <w:bCs/>
+        </w:rPr>
       </w:pPr>
       <w:r>
         <w:rPr>
@@ -4703,6 +4784,18 @@
           <w:bCs/>
         </w:rPr>
         <w:t>S4 Fig. ORF FASTA summary from jackhmmer</w:t>
+      </w:r>
+    </w:p>
+    <w:p>
+      <w:pPr>
+        <w:pStyle w:val="Heading2"/>
+      </w:pPr>
+      <w:r>
+        <w:rPr>
+          <w:b/>
+          <w:bCs/>
+        </w:rPr>
+        <w:t>S5 Fig. Target similarity score distribution of ORFs from SARS-CoV-2 genome to ChEMBL targets.</w:t>
       </w:r>
       <w:r>
         <w:fldChar w:fldCharType="begin"/>
@@ -5265,6 +5358,7 @@
   <w:style w:type="character" w:default="1" w:styleId="DefaultParagraphFont">
     <w:name w:val="Default Paragraph Font"/>
     <w:uiPriority w:val="1"/>
+    <w:semiHidden/>
     <w:unhideWhenUsed/>
   </w:style>
   <w:style w:type="table" w:default="1" w:styleId="TableNormal">

</xml_diff>

<commit_message>
Complete materials and methods. Add supporting data. Add detail to results and discussion.
</commit_message>
<xml_diff>
--- a/A target and two drugs for SARS-CoV-2 found by paralog search.docx
+++ b/A target and two drugs for SARS-CoV-2 found by paralog search.docx
@@ -96,18 +96,10 @@
         <w:t>drugs showed high binding affinity in docking simulations, validating them as promising drug candidates</w:t>
       </w:r>
       <w:r>
-        <w:t xml:space="preserve"> for laboratory testing </w:t>
-      </w:r>
-      <w:proofErr w:type="gramStart"/>
-      <w:r>
-        <w:t xml:space="preserve">against </w:t>
-      </w:r>
-      <w:r>
-        <w:t xml:space="preserve"> SARS</w:t>
-      </w:r>
-      <w:proofErr w:type="gramEnd"/>
-      <w:r>
-        <w:t>-CoV-2</w:t>
+        <w:t xml:space="preserve"> for laboratory testing against </w:t>
+      </w:r>
+      <w:r>
+        <w:t xml:space="preserve"> SARS-CoV-2</w:t>
       </w:r>
       <w:r>
         <w:t xml:space="preserve"> infection.</w:t>
@@ -625,15 +617,7 @@
         <w:t xml:space="preserve"> at least a</w:t>
       </w:r>
       <w:r>
-        <w:t xml:space="preserve"> 4 core </w:t>
-      </w:r>
-      <w:proofErr w:type="gramStart"/>
-      <w:r>
-        <w:t>64 bit</w:t>
-      </w:r>
-      <w:proofErr w:type="gramEnd"/>
-      <w:r>
-        <w:t xml:space="preserve"> Intel compatible CPU</w:t>
+        <w:t xml:space="preserve"> 4 core 64 bit Intel compatible CPU</w:t>
       </w:r>
       <w:r>
         <w:t>, and</w:t>
@@ -1166,16 +1150,11 @@
       <w:r>
         <w:t xml:space="preserve"> </w:t>
       </w:r>
-      <w:proofErr w:type="gramStart"/>
       <w:r>
         <w:t>2</w:t>
       </w:r>
       <w:r>
-        <w:t xml:space="preserve"> .</w:t>
-      </w:r>
-      <w:proofErr w:type="gramEnd"/>
-      <w:r>
-        <w:t>)</w:t>
+        <w:t xml:space="preserve"> .)</w:t>
       </w:r>
       <w:r>
         <w:t xml:space="preserve"> Target and drug analytical workflow.</w:t>
@@ -1456,20 +1435,8 @@
           <w:sz w:val="18"/>
           <w:szCs w:val="18"/>
         </w:rPr>
-        <w:t>getorf MN908947.</w:t>
-      </w:r>
-      <w:proofErr w:type="gramStart"/>
-      <w:r>
-        <w:rPr>
-          <w:rFonts w:ascii="Lucida Console" w:hAnsi="Lucida Console" w:cs="Lucida Console"/>
-          <w:b/>
-          <w:bCs/>
-          <w:sz w:val="18"/>
-          <w:szCs w:val="18"/>
-        </w:rPr>
-        <w:t>3.FASTA</w:t>
-      </w:r>
-      <w:proofErr w:type="gramEnd"/>
+        <w:t>getorf MN908947.3.FASTA</w:t>
+      </w:r>
     </w:p>
     <w:p>
       <w:pPr>
@@ -1547,21 +1514,7 @@
         <w:rPr>
           <w:rFonts w:cstheme="minorHAnsi"/>
         </w:rPr>
-        <w:t xml:space="preserve">, which contains all the ORFs found for </w:t>
-      </w:r>
-      <w:proofErr w:type="gramStart"/>
-      <w:r>
-        <w:rPr>
-          <w:rFonts w:cstheme="minorHAnsi"/>
-        </w:rPr>
-        <w:t>the .FASTA</w:t>
-      </w:r>
-      <w:proofErr w:type="gramEnd"/>
-      <w:r>
-        <w:rPr>
-          <w:rFonts w:cstheme="minorHAnsi"/>
-        </w:rPr>
-        <w:t xml:space="preserve"> file.</w:t>
+        <w:t>, which contains all the ORFs found for the .FASTA file.</w:t>
       </w:r>
     </w:p>
     <w:p>
@@ -2331,20 +2284,404 @@
         <w:autoSpaceDE w:val="0"/>
         <w:autoSpaceDN w:val="0"/>
         <w:adjustRightInd w:val="0"/>
-        <w:spacing w:after="0" w:line="240" w:lineRule="auto"/>
-        <w:rPr>
-          <w:rFonts w:ascii="Lucida Console" w:hAnsi="Lucida Console" w:cs="Lucida Console"/>
-          <w:sz w:val="18"/>
-          <w:szCs w:val="18"/>
-        </w:rPr>
-      </w:pPr>
-      <w:r>
-        <w:rPr>
-          <w:rFonts w:ascii="Lucida Console" w:hAnsi="Lucida Console" w:cs="Lucida Console"/>
-          <w:sz w:val="18"/>
-          <w:szCs w:val="18"/>
+        <w:spacing w:after="0" w:line="480" w:lineRule="auto"/>
+        <w:rPr>
+          <w:rFonts w:cstheme="minorHAnsi"/>
+        </w:rPr>
+      </w:pPr>
+      <w:r>
+        <w:rPr>
+          <w:rFonts w:cstheme="minorHAnsi"/>
         </w:rPr>
         <w:t>The UPDATE statement is necessary to differentiate the statistics from those of other uploaded genomes.</w:t>
+      </w:r>
+    </w:p>
+    <w:p>
+      <w:pPr>
+        <w:autoSpaceDE w:val="0"/>
+        <w:autoSpaceDN w:val="0"/>
+        <w:adjustRightInd w:val="0"/>
+        <w:spacing w:after="0" w:line="480" w:lineRule="auto"/>
+        <w:rPr>
+          <w:rFonts w:cstheme="minorHAnsi"/>
+        </w:rPr>
+      </w:pPr>
+      <w:r>
+        <w:rPr>
+          <w:rFonts w:cstheme="minorHAnsi"/>
+        </w:rPr>
+        <w:t xml:space="preserve">Kmeans analysis provided a similarity threshold for selecting targets interestingly similar to </w:t>
+      </w:r>
+      <w:r>
+        <w:rPr>
+          <w:rFonts w:cstheme="minorHAnsi"/>
+        </w:rPr>
+        <w:t>the target database</w:t>
+      </w:r>
+      <w:r>
+        <w:rPr>
+          <w:rFonts w:cstheme="minorHAnsi"/>
+        </w:rPr>
+        <w:t xml:space="preserve"> using a user-defined R function (</w:t>
+      </w:r>
+      <w:r>
+        <w:rPr>
+          <w:rFonts w:cstheme="minorHAnsi"/>
+          <w:b/>
+          <w:bCs/>
+        </w:rPr>
+        <w:fldChar w:fldCharType="begin"/>
+      </w:r>
+      <w:r>
+        <w:rPr>
+          <w:rFonts w:cstheme="minorHAnsi"/>
+          <w:b/>
+          <w:bCs/>
+        </w:rPr>
+        <w:instrText xml:space="preserve"> REF _Ref45533963 \h </w:instrText>
+      </w:r>
+      <w:r>
+        <w:rPr>
+          <w:rFonts w:cstheme="minorHAnsi"/>
+          <w:b/>
+          <w:bCs/>
+        </w:rPr>
+      </w:r>
+      <w:r>
+        <w:rPr>
+          <w:rFonts w:cstheme="minorHAnsi"/>
+          <w:b/>
+          <w:bCs/>
+        </w:rPr>
+        <w:instrText xml:space="preserve"> \* MERGEFORMAT </w:instrText>
+      </w:r>
+      <w:r>
+        <w:rPr>
+          <w:rFonts w:cstheme="minorHAnsi"/>
+          <w:b/>
+          <w:bCs/>
+        </w:rPr>
+        <w:fldChar w:fldCharType="separate"/>
+      </w:r>
+      <w:r>
+        <w:rPr>
+          <w:b/>
+          <w:bCs/>
+        </w:rPr>
+        <w:t>organism_hmmer_threshold.R</w:t>
+      </w:r>
+      <w:r>
+        <w:rPr>
+          <w:rFonts w:cstheme="minorHAnsi"/>
+          <w:b/>
+          <w:bCs/>
+        </w:rPr>
+        <w:fldChar w:fldCharType="end"/>
+      </w:r>
+      <w:r>
+        <w:rPr>
+          <w:rFonts w:cstheme="minorHAnsi"/>
+        </w:rPr>
+        <w:t xml:space="preserve">) </w:t>
+      </w:r>
+      <w:r>
+        <w:rPr>
+          <w:rFonts w:cstheme="minorHAnsi"/>
+        </w:rPr>
+        <w:fldChar w:fldCharType="begin"/>
+      </w:r>
+      <w:r>
+        <w:rPr>
+          <w:rFonts w:cstheme="minorHAnsi"/>
+        </w:rPr>
+        <w:instrText xml:space="preserve"> ADDIN EN.CITE &lt;EndNote&gt;&lt;Cite&gt;&lt;Year&gt;2020&lt;/Year&gt;&lt;RecNum&gt;17&lt;/RecNum&gt;&lt;DisplayText&gt;[15]&lt;/DisplayText&gt;&lt;record&gt;&lt;rec-number&gt;17&lt;/rec-number&gt;&lt;foreign-keys&gt;&lt;key app="EN" db-id="s55a2z5drd9zfle9a0uxsse802tr5s9rdxsp" timestamp="1584478411"&gt;17&lt;/key&gt;&lt;/foreign-keys&gt;&lt;ref-type name="Journal Article"&gt;17&lt;/ref-type&gt;&lt;contributors&gt;&lt;/contributors&gt;&lt;titles&gt;&lt;title&gt;forgy: Initialization of cluster prototypes using Forgy&amp;apos;s algorithm in inaparc: Initialization Algorithms for Partitioning Cluster Analysis&lt;/title&gt;&lt;/titles&gt;&lt;dates&gt;&lt;year&gt;2020&lt;/year&gt;&lt;/dates&gt;&lt;urls&gt;&lt;related-urls&gt;&lt;url&gt;https://rdrr.io/cran/inaparc/man/forgy.html&lt;/url&gt;&lt;/related-urls&gt;&lt;/urls&gt;&lt;/record&gt;&lt;/Cite&gt;&lt;/EndNote&gt;</w:instrText>
+      </w:r>
+      <w:r>
+        <w:rPr>
+          <w:rFonts w:cstheme="minorHAnsi"/>
+        </w:rPr>
+        <w:fldChar w:fldCharType="separate"/>
+      </w:r>
+      <w:r>
+        <w:rPr>
+          <w:rFonts w:cstheme="minorHAnsi"/>
+          <w:noProof/>
+        </w:rPr>
+        <w:t>[15]</w:t>
+      </w:r>
+      <w:r>
+        <w:rPr>
+          <w:rFonts w:cstheme="minorHAnsi"/>
+        </w:rPr>
+        <w:fldChar w:fldCharType="end"/>
+      </w:r>
+      <w:r>
+        <w:rPr>
+          <w:rFonts w:cstheme="minorHAnsi"/>
+        </w:rPr>
+        <w:t xml:space="preserve"> .</w:t>
+      </w:r>
+    </w:p>
+    <w:p>
+      <w:pPr>
+        <w:shd w:val="clear" w:color="auto" w:fill="FFFFFF"/>
+        <w:tabs>
+          <w:tab w:val="left" w:pos="916"/>
+          <w:tab w:val="left" w:pos="1832"/>
+          <w:tab w:val="left" w:pos="2748"/>
+          <w:tab w:val="left" w:pos="3664"/>
+          <w:tab w:val="left" w:pos="4580"/>
+          <w:tab w:val="left" w:pos="5496"/>
+          <w:tab w:val="left" w:pos="6412"/>
+          <w:tab w:val="left" w:pos="7328"/>
+          <w:tab w:val="left" w:pos="8244"/>
+          <w:tab w:val="left" w:pos="9160"/>
+          <w:tab w:val="left" w:pos="10076"/>
+          <w:tab w:val="left" w:pos="10992"/>
+          <w:tab w:val="left" w:pos="11908"/>
+          <w:tab w:val="left" w:pos="12824"/>
+          <w:tab w:val="left" w:pos="13740"/>
+          <w:tab w:val="left" w:pos="14656"/>
+        </w:tabs>
+        <w:wordWrap w:val="0"/>
+        <w:spacing w:after="0" w:line="225" w:lineRule="atLeast"/>
+        <w:rPr>
+          <w:rFonts w:ascii="Lucida Console" w:eastAsia="Times New Roman" w:hAnsi="Lucida Console" w:cs="Courier New"/>
+          <w:color w:val="000000"/>
+          <w:sz w:val="20"/>
+          <w:szCs w:val="20"/>
+        </w:rPr>
+      </w:pPr>
+      <w:r>
+        <w:rPr>
+          <w:rFonts w:ascii="Lucida Console" w:eastAsia="Times New Roman" w:hAnsi="Lucida Console" w:cs="Courier New"/>
+          <w:color w:val="0000FF"/>
+          <w:sz w:val="20"/>
+          <w:szCs w:val="20"/>
+        </w:rPr>
+        <w:t>get_kmeans_threshold(conn,2697049)</w:t>
+      </w:r>
+    </w:p>
+    <w:p>
+      <w:pPr>
+        <w:autoSpaceDE w:val="0"/>
+        <w:autoSpaceDN w:val="0"/>
+        <w:adjustRightInd w:val="0"/>
+        <w:spacing w:after="0" w:line="480" w:lineRule="auto"/>
+        <w:rPr>
+          <w:rFonts w:cstheme="minorHAnsi"/>
+        </w:rPr>
+      </w:pPr>
+    </w:p>
+    <w:p>
+      <w:pPr>
+        <w:autoSpaceDE w:val="0"/>
+        <w:autoSpaceDN w:val="0"/>
+        <w:adjustRightInd w:val="0"/>
+        <w:spacing w:after="0" w:line="480" w:lineRule="auto"/>
+        <w:rPr>
+          <w:rFonts w:cstheme="minorHAnsi"/>
+        </w:rPr>
+      </w:pPr>
+      <w:r>
+        <w:rPr>
+          <w:rFonts w:cstheme="minorHAnsi"/>
+        </w:rPr>
+        <w:t>Using the returned threshold value, targets and drugs were retrieved</w:t>
+      </w:r>
+      <w:r>
+        <w:rPr>
+          <w:rFonts w:cstheme="minorHAnsi"/>
+        </w:rPr>
+        <w:t xml:space="preserve"> using query </w:t>
+      </w:r>
+      <w:r>
+        <w:rPr>
+          <w:rFonts w:cstheme="minorHAnsi"/>
+          <w:b/>
+          <w:bCs/>
+        </w:rPr>
+        <w:fldChar w:fldCharType="begin"/>
+      </w:r>
+      <w:r>
+        <w:rPr>
+          <w:rFonts w:cstheme="minorHAnsi"/>
+          <w:b/>
+          <w:bCs/>
+        </w:rPr>
+        <w:instrText xml:space="preserve"> REF _Ref45548844 \h </w:instrText>
+      </w:r>
+      <w:r>
+        <w:rPr>
+          <w:rFonts w:cstheme="minorHAnsi"/>
+          <w:b/>
+          <w:bCs/>
+        </w:rPr>
+      </w:r>
+      <w:r>
+        <w:rPr>
+          <w:rFonts w:cstheme="minorHAnsi"/>
+          <w:b/>
+          <w:bCs/>
+        </w:rPr>
+        <w:instrText xml:space="preserve"> \* MERGEFORMAT </w:instrText>
+      </w:r>
+      <w:r>
+        <w:rPr>
+          <w:rFonts w:cstheme="minorHAnsi"/>
+          <w:b/>
+          <w:bCs/>
+        </w:rPr>
+        <w:fldChar w:fldCharType="separate"/>
+      </w:r>
+      <w:r>
+        <w:rPr>
+          <w:b/>
+          <w:bCs/>
+        </w:rPr>
+        <w:t>target_SARS-COV-2_drugs.sql</w:t>
+      </w:r>
+      <w:r>
+        <w:rPr>
+          <w:rFonts w:cstheme="minorHAnsi"/>
+          <w:b/>
+          <w:bCs/>
+        </w:rPr>
+        <w:fldChar w:fldCharType="end"/>
+      </w:r>
+      <w:r>
+        <w:rPr>
+          <w:rFonts w:cstheme="minorHAnsi"/>
+          <w:b/>
+          <w:bCs/>
+        </w:rPr>
+        <w:t xml:space="preserve"> </w:t>
+      </w:r>
+      <w:r>
+        <w:rPr>
+          <w:rFonts w:cstheme="minorHAnsi"/>
+        </w:rPr>
+        <w:t xml:space="preserve">creating </w:t>
+      </w:r>
+      <w:r>
+        <w:rPr>
+          <w:rFonts w:cstheme="minorHAnsi"/>
+          <w:b/>
+          <w:bCs/>
+        </w:rPr>
+        <w:fldChar w:fldCharType="begin"/>
+      </w:r>
+      <w:r>
+        <w:rPr>
+          <w:rFonts w:cstheme="minorHAnsi"/>
+          <w:b/>
+          <w:bCs/>
+        </w:rPr>
+        <w:instrText xml:space="preserve"> REF _Ref45549210 \h </w:instrText>
+      </w:r>
+      <w:r>
+        <w:rPr>
+          <w:rFonts w:cstheme="minorHAnsi"/>
+          <w:b/>
+          <w:bCs/>
+        </w:rPr>
+      </w:r>
+      <w:r>
+        <w:rPr>
+          <w:rFonts w:cstheme="minorHAnsi"/>
+          <w:b/>
+          <w:bCs/>
+        </w:rPr>
+        <w:instrText xml:space="preserve"> \* MERGEFORMAT </w:instrText>
+      </w:r>
+      <w:r>
+        <w:rPr>
+          <w:rFonts w:cstheme="minorHAnsi"/>
+          <w:b/>
+          <w:bCs/>
+        </w:rPr>
+        <w:fldChar w:fldCharType="separate"/>
+      </w:r>
+      <w:r>
+        <w:rPr>
+          <w:b/>
+          <w:bCs/>
+        </w:rPr>
+        <w:t>target_SARS-CoV-2_drugs.txt</w:t>
+      </w:r>
+      <w:r>
+        <w:rPr>
+          <w:rFonts w:cstheme="minorHAnsi"/>
+          <w:b/>
+          <w:bCs/>
+        </w:rPr>
+        <w:fldChar w:fldCharType="end"/>
+      </w:r>
+      <w:r>
+        <w:rPr>
+          <w:rFonts w:cstheme="minorHAnsi"/>
+        </w:rPr>
+        <w:t>.</w:t>
+      </w:r>
+    </w:p>
+    <w:p>
+      <w:pPr>
+        <w:autoSpaceDE w:val="0"/>
+        <w:autoSpaceDN w:val="0"/>
+        <w:adjustRightInd w:val="0"/>
+        <w:spacing w:after="0" w:line="480" w:lineRule="auto"/>
+        <w:rPr>
+          <w:rFonts w:cstheme="minorHAnsi"/>
+        </w:rPr>
+      </w:pPr>
+      <w:r>
+        <w:rPr>
+          <w:rFonts w:cstheme="minorHAnsi"/>
+        </w:rPr>
+        <w:t>SWISSDOCK, a protein/ligand docking simulation website, was used to validate the drug candidates</w:t>
+      </w:r>
+      <w:r>
+        <w:rPr>
+          <w:rFonts w:cstheme="minorHAnsi"/>
+        </w:rPr>
+        <w:t xml:space="preserve"> </w:t>
+      </w:r>
+      <w:r>
+        <w:rPr>
+          <w:rFonts w:cstheme="minorHAnsi"/>
+        </w:rPr>
+        <w:fldChar w:fldCharType="begin"/>
+      </w:r>
+      <w:r>
+        <w:rPr>
+          <w:rFonts w:cstheme="minorHAnsi"/>
+        </w:rPr>
+        <w:instrText xml:space="preserve"> ADDIN EN.CITE &lt;EndNote&gt;&lt;Cite&gt;&lt;Author&gt;Grosdidier&lt;/Author&gt;&lt;Year&gt;2020&lt;/Year&gt;&lt;RecNum&gt;151&lt;/RecNum&gt;&lt;DisplayText&gt;[18]&lt;/DisplayText&gt;&lt;record&gt;&lt;rec-number&gt;151&lt;/rec-number&gt;&lt;foreign-keys&gt;&lt;key app="EN" db-id="s55a2z5drd9zfle9a0uxsse802tr5s9rdxsp" timestamp="1592837573"&gt;151&lt;/key&gt;&lt;/foreign-keys&gt;&lt;ref-type name="Web Page"&gt;12&lt;/ref-type&gt;&lt;contributors&gt;&lt;authors&gt;&lt;author&gt;Grosdidier, Aurélien&lt;/author&gt;&lt;author&gt;Zoete,Vincent&lt;/author&gt;&lt;author&gt;Michielin, Olivier&lt;/author&gt;&lt;/authors&gt;&lt;/contributors&gt;&lt;auth-address&gt;Molecular Modeling Group of the Swiss Institute of Bioinformatics in Lausanne, Switzerland&lt;/auth-address&gt;&lt;titles&gt;&lt;title&gt;SwissDock - The online docking web server of the Swiss Institute of Bioinformatics - Home&lt;/title&gt;&lt;/titles&gt;&lt;volume&gt;2020&lt;/volume&gt;&lt;dates&gt;&lt;year&gt;2020&lt;/year&gt;&lt;/dates&gt;&lt;publisher&gt;Molecular Modeling Group of the Swiss Institute of Bioinformatics&lt;/publisher&gt;&lt;urls&gt;&lt;related-urls&gt;&lt;url&gt;http://www.swissdock.ch/&lt;/url&gt;&lt;/related-urls&gt;&lt;/urls&gt;&lt;/record&gt;&lt;/Cite&gt;&lt;/EndNote&gt;</w:instrText>
+      </w:r>
+      <w:r>
+        <w:rPr>
+          <w:rFonts w:cstheme="minorHAnsi"/>
+        </w:rPr>
+        <w:fldChar w:fldCharType="separate"/>
+      </w:r>
+      <w:r>
+        <w:rPr>
+          <w:rFonts w:cstheme="minorHAnsi"/>
+          <w:noProof/>
+        </w:rPr>
+        <w:t>[18]</w:t>
+      </w:r>
+      <w:r>
+        <w:rPr>
+          <w:rFonts w:cstheme="minorHAnsi"/>
+        </w:rPr>
+        <w:fldChar w:fldCharType="end"/>
+      </w:r>
+      <w:r>
+        <w:rPr>
+          <w:rFonts w:cstheme="minorHAnsi"/>
+        </w:rPr>
+        <w:t>.</w:t>
       </w:r>
     </w:p>
     <w:p>
@@ -2763,25 +3100,7 @@
                 <w:sz w:val="16"/>
                 <w:szCs w:val="16"/>
               </w:rPr>
-              <w:t>&gt; aa=</w:t>
-            </w:r>
-            <w:proofErr w:type="gramStart"/>
-            <w:r>
-              <w:rPr>
-                <w:rFonts w:ascii="Lucida Console" w:eastAsia="Times New Roman" w:hAnsi="Lucida Console" w:cs="Courier New"/>
-                <w:sz w:val="16"/>
-                <w:szCs w:val="16"/>
-              </w:rPr>
-              <w:t>read.table</w:t>
-            </w:r>
-            <w:proofErr w:type="gramEnd"/>
-            <w:r>
-              <w:rPr>
-                <w:rFonts w:ascii="Lucida Console" w:eastAsia="Times New Roman" w:hAnsi="Lucida Console" w:cs="Courier New"/>
-                <w:sz w:val="16"/>
-                <w:szCs w:val="16"/>
-              </w:rPr>
-              <w:t>(file="mn908947.orf",header = FALSE, sep='~', stringsAsFactors = FALSE)</w:t>
+              <w:t>&gt; aa=read.table(file="mn908947.orf",header = FALSE, sep='~', stringsAsFactors = FALSE)</w:t>
             </w:r>
           </w:p>
           <w:p>
@@ -2818,25 +3137,7 @@
                 <w:sz w:val="16"/>
                 <w:szCs w:val="16"/>
               </w:rPr>
-              <w:t>&gt; aa=aa</w:t>
-            </w:r>
-            <w:proofErr w:type="gramStart"/>
-            <w:r>
-              <w:rPr>
-                <w:rFonts w:ascii="Lucida Console" w:eastAsia="Times New Roman" w:hAnsi="Lucida Console" w:cs="Courier New"/>
-                <w:sz w:val="16"/>
-                <w:szCs w:val="16"/>
-              </w:rPr>
-              <w:t>[!is.na</w:t>
-            </w:r>
-            <w:proofErr w:type="gramEnd"/>
-            <w:r>
-              <w:rPr>
-                <w:rFonts w:ascii="Lucida Console" w:eastAsia="Times New Roman" w:hAnsi="Lucida Console" w:cs="Courier New"/>
-                <w:sz w:val="16"/>
-                <w:szCs w:val="16"/>
-              </w:rPr>
-              <w:t>(aa[,1]),] # filter out NA</w:t>
+              <w:t>&gt; aa=aa[!is.na(aa[,1]),] # filter out NA</w:t>
             </w:r>
           </w:p>
           <w:p>
@@ -2873,25 +3174,7 @@
                 <w:sz w:val="16"/>
                 <w:szCs w:val="16"/>
               </w:rPr>
-              <w:t>&gt; aa=</w:t>
-            </w:r>
-            <w:proofErr w:type="gramStart"/>
-            <w:r>
-              <w:rPr>
-                <w:rFonts w:ascii="Lucida Console" w:eastAsia="Times New Roman" w:hAnsi="Lucida Console" w:cs="Courier New"/>
-                <w:sz w:val="16"/>
-                <w:szCs w:val="16"/>
-              </w:rPr>
-              <w:t>data.frame</w:t>
-            </w:r>
-            <w:proofErr w:type="gramEnd"/>
-            <w:r>
-              <w:rPr>
-                <w:rFonts w:ascii="Lucida Console" w:eastAsia="Times New Roman" w:hAnsi="Lucida Console" w:cs="Courier New"/>
-                <w:sz w:val="16"/>
-                <w:szCs w:val="16"/>
-              </w:rPr>
-              <w:t>(lines=aa, stringsAsFactors = FALSE)</w:t>
+              <w:t>&gt; aa=data.frame(lines=aa, stringsAsFactors = FALSE)</w:t>
             </w:r>
           </w:p>
           <w:p>
@@ -2928,25 +3211,7 @@
                 <w:sz w:val="16"/>
                 <w:szCs w:val="16"/>
               </w:rPr>
-              <w:t>&gt; orf_headers=aa[substr(</w:t>
-            </w:r>
-            <w:proofErr w:type="gramStart"/>
-            <w:r>
-              <w:rPr>
-                <w:rFonts w:ascii="Lucida Console" w:eastAsia="Times New Roman" w:hAnsi="Lucida Console" w:cs="Courier New"/>
-                <w:sz w:val="16"/>
-                <w:szCs w:val="16"/>
-              </w:rPr>
-              <w:t>aa[</w:t>
-            </w:r>
-            <w:proofErr w:type="gramEnd"/>
-            <w:r>
-              <w:rPr>
-                <w:rFonts w:ascii="Lucida Console" w:eastAsia="Times New Roman" w:hAnsi="Lucida Console" w:cs="Courier New"/>
-                <w:sz w:val="16"/>
-                <w:szCs w:val="16"/>
-              </w:rPr>
-              <w:t>,1],1,1)=='&gt;' ,]</w:t>
+              <w:t>&gt; orf_headers=aa[substr(aa[,1],1,1)=='&gt;' ,]</w:t>
             </w:r>
           </w:p>
           <w:p>
@@ -3616,18 +3881,1338 @@
       <w:pPr>
         <w:spacing w:after="0" w:line="480" w:lineRule="auto"/>
       </w:pPr>
-    </w:p>
-    <w:p>
-      <w:pPr>
-        <w:spacing w:after="0" w:line="480" w:lineRule="auto"/>
-        <w:rPr>
-          <w:rFonts w:eastAsia="Times New Roman" w:cstheme="minorHAnsi"/>
-          <w:color w:val="000000"/>
-          <w:sz w:val="24"/>
-          <w:szCs w:val="24"/>
-        </w:rPr>
-      </w:pPr>
-    </w:p>
+      <w:r>
+        <w:t xml:space="preserve">Kmeans analysis shows that there is an outlier having a much higher similarity score.  </w:t>
+      </w:r>
+      <w:r>
+        <w:t xml:space="preserve">The threshold, 4350.9, </w:t>
+      </w:r>
+      <w:r>
+        <w:t>was used</w:t>
+      </w:r>
+      <w:r>
+        <w:t xml:space="preserve"> to filter in the most similar targets and their drugs</w:t>
+      </w:r>
+      <w:r>
+        <w:t xml:space="preserve"> (See query </w:t>
+      </w:r>
+      <w:r>
+        <w:rPr>
+          <w:b/>
+          <w:bCs/>
+        </w:rPr>
+        <w:fldChar w:fldCharType="begin"/>
+      </w:r>
+      <w:r>
+        <w:rPr>
+          <w:b/>
+          <w:bCs/>
+        </w:rPr>
+        <w:instrText xml:space="preserve"> REF _Ref45548844 \h </w:instrText>
+      </w:r>
+      <w:r>
+        <w:rPr>
+          <w:b/>
+          <w:bCs/>
+        </w:rPr>
+      </w:r>
+      <w:r>
+        <w:rPr>
+          <w:b/>
+          <w:bCs/>
+        </w:rPr>
+        <w:instrText xml:space="preserve"> \* MERGEFORMAT </w:instrText>
+      </w:r>
+      <w:r>
+        <w:rPr>
+          <w:b/>
+          <w:bCs/>
+        </w:rPr>
+        <w:fldChar w:fldCharType="separate"/>
+      </w:r>
+      <w:r>
+        <w:rPr>
+          <w:b/>
+          <w:bCs/>
+        </w:rPr>
+        <w:t>target_SARS-COV-2_drugs.sql</w:t>
+      </w:r>
+      <w:r>
+        <w:rPr>
+          <w:b/>
+          <w:bCs/>
+        </w:rPr>
+        <w:fldChar w:fldCharType="end"/>
+      </w:r>
+      <w:r>
+        <w:t>,</w:t>
+      </w:r>
+      <w:r>
+        <w:t xml:space="preserve"> results </w:t>
+      </w:r>
+      <w:r>
+        <w:rPr>
+          <w:b/>
+          <w:bCs/>
+        </w:rPr>
+        <w:fldChar w:fldCharType="begin"/>
+      </w:r>
+      <w:r>
+        <w:rPr>
+          <w:b/>
+          <w:bCs/>
+        </w:rPr>
+        <w:instrText xml:space="preserve"> REF _Ref45549210 \h </w:instrText>
+      </w:r>
+      <w:r>
+        <w:rPr>
+          <w:b/>
+          <w:bCs/>
+        </w:rPr>
+      </w:r>
+      <w:r>
+        <w:rPr>
+          <w:b/>
+          <w:bCs/>
+        </w:rPr>
+        <w:instrText xml:space="preserve"> \* MERGEFORMAT </w:instrText>
+      </w:r>
+      <w:r>
+        <w:rPr>
+          <w:b/>
+          <w:bCs/>
+        </w:rPr>
+        <w:fldChar w:fldCharType="separate"/>
+      </w:r>
+      <w:r>
+        <w:rPr>
+          <w:b/>
+          <w:bCs/>
+        </w:rPr>
+        <w:t>target_SARS-CoV-2_drugs.txt</w:t>
+      </w:r>
+      <w:r>
+        <w:rPr>
+          <w:b/>
+          <w:bCs/>
+        </w:rPr>
+        <w:fldChar w:fldCharType="end"/>
+      </w:r>
+      <w:r>
+        <w:rPr>
+          <w:b/>
+          <w:bCs/>
+        </w:rPr>
+        <w:t>)</w:t>
+      </w:r>
+      <w:r>
+        <w:t>.</w:t>
+      </w:r>
+    </w:p>
+    <w:p>
+      <w:pPr>
+        <w:pStyle w:val="Caption"/>
+      </w:pPr>
+      <w:r>
+        <w:t xml:space="preserve">Table </w:t>
+      </w:r>
+      <w:fldSimple w:instr=" SEQ Table \* ARABIC ">
+        <w:r>
+          <w:rPr>
+            <w:noProof/>
+          </w:rPr>
+          <w:t>1</w:t>
+        </w:r>
+      </w:fldSimple>
+      <w:r>
+        <w:t>: target and drugs retrieved.</w:t>
+      </w:r>
+    </w:p>
+    <w:tbl>
+      <w:tblPr>
+        <w:tblW w:w="9760" w:type="dxa"/>
+        <w:tblLook w:val="04A0" w:firstRow="1" w:lastRow="0" w:firstColumn="1" w:lastColumn="0" w:noHBand="0" w:noVBand="1"/>
+      </w:tblPr>
+      <w:tblGrid>
+        <w:gridCol w:w="662"/>
+        <w:gridCol w:w="718"/>
+        <w:gridCol w:w="1331"/>
+        <w:gridCol w:w="1523"/>
+        <w:gridCol w:w="1075"/>
+        <w:gridCol w:w="1393"/>
+        <w:gridCol w:w="1720"/>
+        <w:gridCol w:w="1338"/>
+      </w:tblGrid>
+      <w:tr>
+        <w:trPr>
+          <w:trHeight w:val="465"/>
+        </w:trPr>
+        <w:tc>
+          <w:tcPr>
+            <w:tcW w:w="640" w:type="dxa"/>
+            <w:tcBorders>
+              <w:top w:val="single" w:sz="4" w:space="0" w:color="auto"/>
+              <w:left w:val="single" w:sz="4" w:space="0" w:color="auto"/>
+              <w:bottom w:val="single" w:sz="4" w:space="0" w:color="auto"/>
+              <w:right w:val="single" w:sz="4" w:space="0" w:color="auto"/>
+            </w:tcBorders>
+            <w:shd w:val="clear" w:color="auto" w:fill="auto"/>
+            <w:noWrap/>
+            <w:vAlign w:val="bottom"/>
+            <w:hideMark/>
+          </w:tcPr>
+          <w:p>
+            <w:pPr>
+              <w:spacing w:after="0" w:line="240" w:lineRule="auto"/>
+              <w:jc w:val="center"/>
+              <w:rPr>
+                <w:rFonts w:ascii="Calibri" w:eastAsia="Times New Roman" w:hAnsi="Calibri" w:cs="Calibri"/>
+                <w:b/>
+                <w:bCs/>
+                <w:color w:val="000000"/>
+                <w:sz w:val="16"/>
+                <w:szCs w:val="16"/>
+              </w:rPr>
+            </w:pPr>
+            <w:r>
+              <w:rPr>
+                <w:rFonts w:ascii="Calibri" w:eastAsia="Times New Roman" w:hAnsi="Calibri" w:cs="Calibri"/>
+                <w:b/>
+                <w:bCs/>
+                <w:color w:val="000000"/>
+                <w:sz w:val="16"/>
+                <w:szCs w:val="16"/>
+              </w:rPr>
+              <w:t>score</w:t>
+            </w:r>
+          </w:p>
+        </w:tc>
+        <w:tc>
+          <w:tcPr>
+            <w:tcW w:w="640" w:type="dxa"/>
+            <w:tcBorders>
+              <w:top w:val="single" w:sz="4" w:space="0" w:color="auto"/>
+              <w:left w:val="nil"/>
+              <w:bottom w:val="single" w:sz="4" w:space="0" w:color="auto"/>
+              <w:right w:val="single" w:sz="4" w:space="0" w:color="auto"/>
+            </w:tcBorders>
+            <w:shd w:val="clear" w:color="auto" w:fill="auto"/>
+            <w:vAlign w:val="bottom"/>
+            <w:hideMark/>
+          </w:tcPr>
+          <w:p>
+            <w:pPr>
+              <w:spacing w:after="0" w:line="240" w:lineRule="auto"/>
+              <w:jc w:val="center"/>
+              <w:rPr>
+                <w:rFonts w:ascii="Calibri" w:eastAsia="Times New Roman" w:hAnsi="Calibri" w:cs="Calibri"/>
+                <w:b/>
+                <w:bCs/>
+                <w:color w:val="000000"/>
+                <w:sz w:val="16"/>
+                <w:szCs w:val="16"/>
+              </w:rPr>
+            </w:pPr>
+            <w:r>
+              <w:rPr>
+                <w:rFonts w:ascii="Calibri" w:eastAsia="Times New Roman" w:hAnsi="Calibri" w:cs="Calibri"/>
+                <w:b/>
+                <w:bCs/>
+                <w:color w:val="000000"/>
+                <w:sz w:val="16"/>
+                <w:szCs w:val="16"/>
+              </w:rPr>
+              <w:t>original tax id</w:t>
+            </w:r>
+          </w:p>
+        </w:tc>
+        <w:tc>
+          <w:tcPr>
+            <w:tcW w:w="1360" w:type="dxa"/>
+            <w:tcBorders>
+              <w:top w:val="single" w:sz="4" w:space="0" w:color="auto"/>
+              <w:left w:val="nil"/>
+              <w:bottom w:val="single" w:sz="4" w:space="0" w:color="auto"/>
+              <w:right w:val="single" w:sz="4" w:space="0" w:color="auto"/>
+            </w:tcBorders>
+            <w:shd w:val="clear" w:color="auto" w:fill="auto"/>
+            <w:vAlign w:val="bottom"/>
+            <w:hideMark/>
+          </w:tcPr>
+          <w:p>
+            <w:pPr>
+              <w:spacing w:after="0" w:line="240" w:lineRule="auto"/>
+              <w:rPr>
+                <w:rFonts w:ascii="Calibri" w:eastAsia="Times New Roman" w:hAnsi="Calibri" w:cs="Calibri"/>
+                <w:b/>
+                <w:bCs/>
+                <w:color w:val="000000"/>
+                <w:sz w:val="16"/>
+                <w:szCs w:val="16"/>
+              </w:rPr>
+            </w:pPr>
+            <w:r>
+              <w:rPr>
+                <w:rFonts w:ascii="Calibri" w:eastAsia="Times New Roman" w:hAnsi="Calibri" w:cs="Calibri"/>
+                <w:b/>
+                <w:bCs/>
+                <w:color w:val="000000"/>
+                <w:sz w:val="16"/>
+                <w:szCs w:val="16"/>
+              </w:rPr>
+              <w:t>orig_organism</w:t>
+            </w:r>
+          </w:p>
+        </w:tc>
+        <w:tc>
+          <w:tcPr>
+            <w:tcW w:w="1700" w:type="dxa"/>
+            <w:tcBorders>
+              <w:top w:val="single" w:sz="4" w:space="0" w:color="auto"/>
+              <w:left w:val="nil"/>
+              <w:bottom w:val="single" w:sz="4" w:space="0" w:color="auto"/>
+              <w:right w:val="single" w:sz="4" w:space="0" w:color="auto"/>
+            </w:tcBorders>
+            <w:shd w:val="clear" w:color="auto" w:fill="auto"/>
+            <w:vAlign w:val="bottom"/>
+            <w:hideMark/>
+          </w:tcPr>
+          <w:p>
+            <w:pPr>
+              <w:spacing w:after="0" w:line="240" w:lineRule="auto"/>
+              <w:rPr>
+                <w:rFonts w:ascii="Calibri" w:eastAsia="Times New Roman" w:hAnsi="Calibri" w:cs="Calibri"/>
+                <w:b/>
+                <w:bCs/>
+                <w:color w:val="000000"/>
+                <w:sz w:val="16"/>
+                <w:szCs w:val="16"/>
+              </w:rPr>
+            </w:pPr>
+            <w:r>
+              <w:rPr>
+                <w:rFonts w:ascii="Calibri" w:eastAsia="Times New Roman" w:hAnsi="Calibri" w:cs="Calibri"/>
+                <w:b/>
+                <w:bCs/>
+                <w:color w:val="000000"/>
+                <w:sz w:val="16"/>
+                <w:szCs w:val="16"/>
+              </w:rPr>
+              <w:t>target_type</w:t>
+            </w:r>
+          </w:p>
+        </w:tc>
+        <w:tc>
+          <w:tcPr>
+            <w:tcW w:w="1060" w:type="dxa"/>
+            <w:tcBorders>
+              <w:top w:val="single" w:sz="4" w:space="0" w:color="auto"/>
+              <w:left w:val="nil"/>
+              <w:bottom w:val="single" w:sz="4" w:space="0" w:color="auto"/>
+              <w:right w:val="single" w:sz="4" w:space="0" w:color="auto"/>
+            </w:tcBorders>
+            <w:shd w:val="clear" w:color="auto" w:fill="auto"/>
+            <w:noWrap/>
+            <w:vAlign w:val="bottom"/>
+            <w:hideMark/>
+          </w:tcPr>
+          <w:p>
+            <w:pPr>
+              <w:spacing w:after="0" w:line="240" w:lineRule="auto"/>
+              <w:rPr>
+                <w:rFonts w:ascii="Calibri" w:eastAsia="Times New Roman" w:hAnsi="Calibri" w:cs="Calibri"/>
+                <w:b/>
+                <w:bCs/>
+                <w:color w:val="000000"/>
+                <w:sz w:val="16"/>
+                <w:szCs w:val="16"/>
+              </w:rPr>
+            </w:pPr>
+            <w:r>
+              <w:rPr>
+                <w:rFonts w:ascii="Calibri" w:eastAsia="Times New Roman" w:hAnsi="Calibri" w:cs="Calibri"/>
+                <w:b/>
+                <w:bCs/>
+                <w:color w:val="000000"/>
+                <w:sz w:val="16"/>
+                <w:szCs w:val="16"/>
+              </w:rPr>
+              <w:t>target_name</w:t>
+            </w:r>
+          </w:p>
+        </w:tc>
+        <w:tc>
+          <w:tcPr>
+            <w:tcW w:w="1340" w:type="dxa"/>
+            <w:tcBorders>
+              <w:top w:val="single" w:sz="4" w:space="0" w:color="auto"/>
+              <w:left w:val="nil"/>
+              <w:bottom w:val="single" w:sz="4" w:space="0" w:color="auto"/>
+              <w:right w:val="single" w:sz="4" w:space="0" w:color="auto"/>
+            </w:tcBorders>
+            <w:shd w:val="clear" w:color="auto" w:fill="auto"/>
+            <w:noWrap/>
+            <w:vAlign w:val="bottom"/>
+            <w:hideMark/>
+          </w:tcPr>
+          <w:p>
+            <w:pPr>
+              <w:spacing w:after="0" w:line="240" w:lineRule="auto"/>
+              <w:rPr>
+                <w:rFonts w:ascii="Calibri" w:eastAsia="Times New Roman" w:hAnsi="Calibri" w:cs="Calibri"/>
+                <w:b/>
+                <w:bCs/>
+                <w:color w:val="000000"/>
+                <w:sz w:val="16"/>
+                <w:szCs w:val="16"/>
+              </w:rPr>
+            </w:pPr>
+            <w:r>
+              <w:rPr>
+                <w:rFonts w:ascii="Calibri" w:eastAsia="Times New Roman" w:hAnsi="Calibri" w:cs="Calibri"/>
+                <w:b/>
+                <w:bCs/>
+                <w:color w:val="000000"/>
+                <w:sz w:val="16"/>
+                <w:szCs w:val="16"/>
+              </w:rPr>
+              <w:t>target_chembl_id</w:t>
+            </w:r>
+          </w:p>
+        </w:tc>
+        <w:tc>
+          <w:tcPr>
+            <w:tcW w:w="1720" w:type="dxa"/>
+            <w:tcBorders>
+              <w:top w:val="single" w:sz="4" w:space="0" w:color="auto"/>
+              <w:left w:val="nil"/>
+              <w:bottom w:val="single" w:sz="4" w:space="0" w:color="auto"/>
+              <w:right w:val="single" w:sz="4" w:space="0" w:color="auto"/>
+            </w:tcBorders>
+            <w:shd w:val="clear" w:color="auto" w:fill="auto"/>
+            <w:noWrap/>
+            <w:vAlign w:val="bottom"/>
+            <w:hideMark/>
+          </w:tcPr>
+          <w:p>
+            <w:pPr>
+              <w:spacing w:after="0" w:line="240" w:lineRule="auto"/>
+              <w:rPr>
+                <w:rFonts w:ascii="Calibri" w:eastAsia="Times New Roman" w:hAnsi="Calibri" w:cs="Calibri"/>
+                <w:b/>
+                <w:bCs/>
+                <w:color w:val="000000"/>
+                <w:sz w:val="16"/>
+                <w:szCs w:val="16"/>
+              </w:rPr>
+            </w:pPr>
+            <w:r>
+              <w:rPr>
+                <w:rFonts w:ascii="Calibri" w:eastAsia="Times New Roman" w:hAnsi="Calibri" w:cs="Calibri"/>
+                <w:b/>
+                <w:bCs/>
+                <w:color w:val="000000"/>
+                <w:sz w:val="16"/>
+                <w:szCs w:val="16"/>
+              </w:rPr>
+              <w:t>drug_name</w:t>
+            </w:r>
+          </w:p>
+        </w:tc>
+        <w:tc>
+          <w:tcPr>
+            <w:tcW w:w="1300" w:type="dxa"/>
+            <w:tcBorders>
+              <w:top w:val="single" w:sz="4" w:space="0" w:color="auto"/>
+              <w:left w:val="nil"/>
+              <w:bottom w:val="single" w:sz="4" w:space="0" w:color="auto"/>
+              <w:right w:val="single" w:sz="4" w:space="0" w:color="auto"/>
+            </w:tcBorders>
+            <w:shd w:val="clear" w:color="auto" w:fill="auto"/>
+            <w:noWrap/>
+            <w:vAlign w:val="bottom"/>
+            <w:hideMark/>
+          </w:tcPr>
+          <w:p>
+            <w:pPr>
+              <w:spacing w:after="0" w:line="240" w:lineRule="auto"/>
+              <w:rPr>
+                <w:rFonts w:ascii="Calibri" w:eastAsia="Times New Roman" w:hAnsi="Calibri" w:cs="Calibri"/>
+                <w:b/>
+                <w:bCs/>
+                <w:color w:val="000000"/>
+                <w:sz w:val="16"/>
+                <w:szCs w:val="16"/>
+              </w:rPr>
+            </w:pPr>
+            <w:r>
+              <w:rPr>
+                <w:rFonts w:ascii="Calibri" w:eastAsia="Times New Roman" w:hAnsi="Calibri" w:cs="Calibri"/>
+                <w:b/>
+                <w:bCs/>
+                <w:color w:val="000000"/>
+                <w:sz w:val="16"/>
+                <w:szCs w:val="16"/>
+              </w:rPr>
+              <w:t>drug_chembl_id</w:t>
+            </w:r>
+          </w:p>
+        </w:tc>
+      </w:tr>
+      <w:tr>
+        <w:trPr>
+          <w:trHeight w:val="465"/>
+        </w:trPr>
+        <w:tc>
+          <w:tcPr>
+            <w:tcW w:w="640" w:type="dxa"/>
+            <w:tcBorders>
+              <w:top w:val="nil"/>
+              <w:left w:val="single" w:sz="4" w:space="0" w:color="auto"/>
+              <w:bottom w:val="single" w:sz="4" w:space="0" w:color="auto"/>
+              <w:right w:val="single" w:sz="4" w:space="0" w:color="auto"/>
+            </w:tcBorders>
+            <w:shd w:val="clear" w:color="auto" w:fill="auto"/>
+            <w:noWrap/>
+            <w:vAlign w:val="bottom"/>
+            <w:hideMark/>
+          </w:tcPr>
+          <w:p>
+            <w:pPr>
+              <w:spacing w:after="0" w:line="240" w:lineRule="auto"/>
+              <w:jc w:val="center"/>
+              <w:rPr>
+                <w:rFonts w:ascii="Calibri" w:eastAsia="Times New Roman" w:hAnsi="Calibri" w:cs="Calibri"/>
+                <w:color w:val="000000"/>
+                <w:sz w:val="16"/>
+                <w:szCs w:val="16"/>
+              </w:rPr>
+            </w:pPr>
+            <w:r>
+              <w:rPr>
+                <w:rFonts w:ascii="Calibri" w:eastAsia="Times New Roman" w:hAnsi="Calibri" w:cs="Calibri"/>
+                <w:color w:val="000000"/>
+                <w:sz w:val="16"/>
+                <w:szCs w:val="16"/>
+              </w:rPr>
+              <w:t>4350.9</w:t>
+            </w:r>
+          </w:p>
+        </w:tc>
+        <w:tc>
+          <w:tcPr>
+            <w:tcW w:w="640" w:type="dxa"/>
+            <w:tcBorders>
+              <w:top w:val="nil"/>
+              <w:left w:val="nil"/>
+              <w:bottom w:val="single" w:sz="4" w:space="0" w:color="auto"/>
+              <w:right w:val="single" w:sz="4" w:space="0" w:color="auto"/>
+            </w:tcBorders>
+            <w:shd w:val="clear" w:color="auto" w:fill="auto"/>
+            <w:vAlign w:val="bottom"/>
+            <w:hideMark/>
+          </w:tcPr>
+          <w:p>
+            <w:pPr>
+              <w:spacing w:after="0" w:line="240" w:lineRule="auto"/>
+              <w:jc w:val="center"/>
+              <w:rPr>
+                <w:rFonts w:ascii="Calibri" w:eastAsia="Times New Roman" w:hAnsi="Calibri" w:cs="Calibri"/>
+                <w:color w:val="000000"/>
+                <w:sz w:val="16"/>
+                <w:szCs w:val="16"/>
+              </w:rPr>
+            </w:pPr>
+            <w:r>
+              <w:rPr>
+                <w:rFonts w:ascii="Calibri" w:eastAsia="Times New Roman" w:hAnsi="Calibri" w:cs="Calibri"/>
+                <w:color w:val="000000"/>
+                <w:sz w:val="16"/>
+                <w:szCs w:val="16"/>
+              </w:rPr>
+              <w:t>1773</w:t>
+            </w:r>
+          </w:p>
+        </w:tc>
+        <w:tc>
+          <w:tcPr>
+            <w:tcW w:w="1360" w:type="dxa"/>
+            <w:tcBorders>
+              <w:top w:val="nil"/>
+              <w:left w:val="nil"/>
+              <w:bottom w:val="single" w:sz="4" w:space="0" w:color="auto"/>
+              <w:right w:val="single" w:sz="4" w:space="0" w:color="auto"/>
+            </w:tcBorders>
+            <w:shd w:val="clear" w:color="auto" w:fill="auto"/>
+            <w:vAlign w:val="bottom"/>
+            <w:hideMark/>
+          </w:tcPr>
+          <w:p>
+            <w:pPr>
+              <w:spacing w:after="0" w:line="240" w:lineRule="auto"/>
+              <w:rPr>
+                <w:rFonts w:ascii="Calibri" w:eastAsia="Times New Roman" w:hAnsi="Calibri" w:cs="Calibri"/>
+                <w:color w:val="000000"/>
+                <w:sz w:val="16"/>
+                <w:szCs w:val="16"/>
+              </w:rPr>
+            </w:pPr>
+            <w:r>
+              <w:rPr>
+                <w:rFonts w:ascii="Calibri" w:eastAsia="Times New Roman" w:hAnsi="Calibri" w:cs="Calibri"/>
+                <w:color w:val="000000"/>
+                <w:sz w:val="16"/>
+                <w:szCs w:val="16"/>
+              </w:rPr>
+              <w:t>Mycobacterium tuberculosis</w:t>
+            </w:r>
+          </w:p>
+        </w:tc>
+        <w:tc>
+          <w:tcPr>
+            <w:tcW w:w="1700" w:type="dxa"/>
+            <w:tcBorders>
+              <w:top w:val="nil"/>
+              <w:left w:val="nil"/>
+              <w:bottom w:val="single" w:sz="4" w:space="0" w:color="auto"/>
+              <w:right w:val="single" w:sz="4" w:space="0" w:color="auto"/>
+            </w:tcBorders>
+            <w:shd w:val="clear" w:color="auto" w:fill="auto"/>
+            <w:vAlign w:val="bottom"/>
+            <w:hideMark/>
+          </w:tcPr>
+          <w:p>
+            <w:pPr>
+              <w:spacing w:after="0" w:line="240" w:lineRule="auto"/>
+              <w:rPr>
+                <w:rFonts w:ascii="Calibri" w:eastAsia="Times New Roman" w:hAnsi="Calibri" w:cs="Calibri"/>
+                <w:color w:val="000000"/>
+                <w:sz w:val="16"/>
+                <w:szCs w:val="16"/>
+              </w:rPr>
+            </w:pPr>
+            <w:r>
+              <w:rPr>
+                <w:rFonts w:ascii="Calibri" w:eastAsia="Times New Roman" w:hAnsi="Calibri" w:cs="Calibri"/>
+                <w:color w:val="000000"/>
+                <w:sz w:val="16"/>
+                <w:szCs w:val="16"/>
+              </w:rPr>
+              <w:t>PROTEIN NUCLEIC-ACID COMPLEX</w:t>
+            </w:r>
+          </w:p>
+        </w:tc>
+        <w:tc>
+          <w:tcPr>
+            <w:tcW w:w="1060" w:type="dxa"/>
+            <w:tcBorders>
+              <w:top w:val="nil"/>
+              <w:left w:val="nil"/>
+              <w:bottom w:val="single" w:sz="4" w:space="0" w:color="auto"/>
+              <w:right w:val="single" w:sz="4" w:space="0" w:color="auto"/>
+            </w:tcBorders>
+            <w:shd w:val="clear" w:color="auto" w:fill="auto"/>
+            <w:noWrap/>
+            <w:vAlign w:val="bottom"/>
+            <w:hideMark/>
+          </w:tcPr>
+          <w:p>
+            <w:pPr>
+              <w:spacing w:after="0" w:line="240" w:lineRule="auto"/>
+              <w:rPr>
+                <w:rFonts w:ascii="Calibri" w:eastAsia="Times New Roman" w:hAnsi="Calibri" w:cs="Calibri"/>
+                <w:color w:val="000000"/>
+                <w:sz w:val="16"/>
+                <w:szCs w:val="16"/>
+              </w:rPr>
+            </w:pPr>
+            <w:r>
+              <w:rPr>
+                <w:rFonts w:ascii="Calibri" w:eastAsia="Times New Roman" w:hAnsi="Calibri" w:cs="Calibri"/>
+                <w:color w:val="000000"/>
+                <w:sz w:val="16"/>
+                <w:szCs w:val="16"/>
+              </w:rPr>
+              <w:t>70S ribosome</w:t>
+            </w:r>
+          </w:p>
+        </w:tc>
+        <w:tc>
+          <w:tcPr>
+            <w:tcW w:w="1340" w:type="dxa"/>
+            <w:tcBorders>
+              <w:top w:val="nil"/>
+              <w:left w:val="nil"/>
+              <w:bottom w:val="single" w:sz="4" w:space="0" w:color="auto"/>
+              <w:right w:val="single" w:sz="4" w:space="0" w:color="auto"/>
+            </w:tcBorders>
+            <w:shd w:val="clear" w:color="auto" w:fill="auto"/>
+            <w:noWrap/>
+            <w:vAlign w:val="bottom"/>
+            <w:hideMark/>
+          </w:tcPr>
+          <w:p>
+            <w:pPr>
+              <w:spacing w:after="0" w:line="240" w:lineRule="auto"/>
+              <w:rPr>
+                <w:rFonts w:ascii="Calibri" w:eastAsia="Times New Roman" w:hAnsi="Calibri" w:cs="Calibri"/>
+                <w:color w:val="000000"/>
+                <w:sz w:val="16"/>
+                <w:szCs w:val="16"/>
+              </w:rPr>
+            </w:pPr>
+            <w:r>
+              <w:rPr>
+                <w:rFonts w:ascii="Calibri" w:eastAsia="Times New Roman" w:hAnsi="Calibri" w:cs="Calibri"/>
+                <w:color w:val="000000"/>
+                <w:sz w:val="16"/>
+                <w:szCs w:val="16"/>
+              </w:rPr>
+              <w:t>CHEMBL2363965</w:t>
+            </w:r>
+          </w:p>
+        </w:tc>
+        <w:tc>
+          <w:tcPr>
+            <w:tcW w:w="1720" w:type="dxa"/>
+            <w:tcBorders>
+              <w:top w:val="nil"/>
+              <w:left w:val="nil"/>
+              <w:bottom w:val="single" w:sz="4" w:space="0" w:color="auto"/>
+              <w:right w:val="single" w:sz="4" w:space="0" w:color="auto"/>
+            </w:tcBorders>
+            <w:shd w:val="clear" w:color="auto" w:fill="auto"/>
+            <w:noWrap/>
+            <w:vAlign w:val="bottom"/>
+            <w:hideMark/>
+          </w:tcPr>
+          <w:p>
+            <w:pPr>
+              <w:spacing w:after="0" w:line="240" w:lineRule="auto"/>
+              <w:rPr>
+                <w:rFonts w:ascii="Calibri" w:eastAsia="Times New Roman" w:hAnsi="Calibri" w:cs="Calibri"/>
+                <w:color w:val="000000"/>
+                <w:sz w:val="16"/>
+                <w:szCs w:val="16"/>
+              </w:rPr>
+            </w:pPr>
+            <w:r>
+              <w:rPr>
+                <w:rFonts w:ascii="Calibri" w:eastAsia="Times New Roman" w:hAnsi="Calibri" w:cs="Calibri"/>
+                <w:color w:val="000000"/>
+                <w:sz w:val="16"/>
+                <w:szCs w:val="16"/>
+              </w:rPr>
+              <w:t>VIOMYCIN SULFATE</w:t>
+            </w:r>
+          </w:p>
+        </w:tc>
+        <w:tc>
+          <w:tcPr>
+            <w:tcW w:w="1300" w:type="dxa"/>
+            <w:tcBorders>
+              <w:top w:val="nil"/>
+              <w:left w:val="nil"/>
+              <w:bottom w:val="single" w:sz="4" w:space="0" w:color="auto"/>
+              <w:right w:val="single" w:sz="4" w:space="0" w:color="auto"/>
+            </w:tcBorders>
+            <w:shd w:val="clear" w:color="auto" w:fill="auto"/>
+            <w:noWrap/>
+            <w:vAlign w:val="bottom"/>
+            <w:hideMark/>
+          </w:tcPr>
+          <w:p>
+            <w:pPr>
+              <w:spacing w:after="0" w:line="240" w:lineRule="auto"/>
+              <w:rPr>
+                <w:rFonts w:ascii="Calibri" w:eastAsia="Times New Roman" w:hAnsi="Calibri" w:cs="Calibri"/>
+                <w:color w:val="000000"/>
+                <w:sz w:val="16"/>
+                <w:szCs w:val="16"/>
+              </w:rPr>
+            </w:pPr>
+            <w:r>
+              <w:rPr>
+                <w:rFonts w:ascii="Calibri" w:eastAsia="Times New Roman" w:hAnsi="Calibri" w:cs="Calibri"/>
+                <w:color w:val="000000"/>
+                <w:sz w:val="16"/>
+                <w:szCs w:val="16"/>
+              </w:rPr>
+              <w:t>CHEMBL3989823</w:t>
+            </w:r>
+          </w:p>
+        </w:tc>
+      </w:tr>
+      <w:tr>
+        <w:trPr>
+          <w:trHeight w:val="465"/>
+        </w:trPr>
+        <w:tc>
+          <w:tcPr>
+            <w:tcW w:w="640" w:type="dxa"/>
+            <w:tcBorders>
+              <w:top w:val="nil"/>
+              <w:left w:val="single" w:sz="4" w:space="0" w:color="auto"/>
+              <w:bottom w:val="single" w:sz="4" w:space="0" w:color="auto"/>
+              <w:right w:val="single" w:sz="4" w:space="0" w:color="auto"/>
+            </w:tcBorders>
+            <w:shd w:val="clear" w:color="auto" w:fill="auto"/>
+            <w:noWrap/>
+            <w:vAlign w:val="bottom"/>
+            <w:hideMark/>
+          </w:tcPr>
+          <w:p>
+            <w:pPr>
+              <w:spacing w:after="0" w:line="240" w:lineRule="auto"/>
+              <w:jc w:val="center"/>
+              <w:rPr>
+                <w:rFonts w:ascii="Calibri" w:eastAsia="Times New Roman" w:hAnsi="Calibri" w:cs="Calibri"/>
+                <w:color w:val="000000"/>
+                <w:sz w:val="16"/>
+                <w:szCs w:val="16"/>
+              </w:rPr>
+            </w:pPr>
+            <w:r>
+              <w:rPr>
+                <w:rFonts w:ascii="Calibri" w:eastAsia="Times New Roman" w:hAnsi="Calibri" w:cs="Calibri"/>
+                <w:color w:val="000000"/>
+                <w:sz w:val="16"/>
+                <w:szCs w:val="16"/>
+              </w:rPr>
+              <w:t>4350.9</w:t>
+            </w:r>
+          </w:p>
+        </w:tc>
+        <w:tc>
+          <w:tcPr>
+            <w:tcW w:w="640" w:type="dxa"/>
+            <w:tcBorders>
+              <w:top w:val="nil"/>
+              <w:left w:val="nil"/>
+              <w:bottom w:val="single" w:sz="4" w:space="0" w:color="auto"/>
+              <w:right w:val="single" w:sz="4" w:space="0" w:color="auto"/>
+            </w:tcBorders>
+            <w:shd w:val="clear" w:color="auto" w:fill="auto"/>
+            <w:vAlign w:val="bottom"/>
+            <w:hideMark/>
+          </w:tcPr>
+          <w:p>
+            <w:pPr>
+              <w:spacing w:after="0" w:line="240" w:lineRule="auto"/>
+              <w:jc w:val="center"/>
+              <w:rPr>
+                <w:rFonts w:ascii="Calibri" w:eastAsia="Times New Roman" w:hAnsi="Calibri" w:cs="Calibri"/>
+                <w:color w:val="000000"/>
+                <w:sz w:val="16"/>
+                <w:szCs w:val="16"/>
+              </w:rPr>
+            </w:pPr>
+            <w:r>
+              <w:rPr>
+                <w:rFonts w:ascii="Calibri" w:eastAsia="Times New Roman" w:hAnsi="Calibri" w:cs="Calibri"/>
+                <w:color w:val="000000"/>
+                <w:sz w:val="16"/>
+                <w:szCs w:val="16"/>
+              </w:rPr>
+              <w:t>1773</w:t>
+            </w:r>
+          </w:p>
+        </w:tc>
+        <w:tc>
+          <w:tcPr>
+            <w:tcW w:w="1360" w:type="dxa"/>
+            <w:tcBorders>
+              <w:top w:val="nil"/>
+              <w:left w:val="nil"/>
+              <w:bottom w:val="single" w:sz="4" w:space="0" w:color="auto"/>
+              <w:right w:val="single" w:sz="4" w:space="0" w:color="auto"/>
+            </w:tcBorders>
+            <w:shd w:val="clear" w:color="auto" w:fill="auto"/>
+            <w:vAlign w:val="bottom"/>
+            <w:hideMark/>
+          </w:tcPr>
+          <w:p>
+            <w:pPr>
+              <w:spacing w:after="0" w:line="240" w:lineRule="auto"/>
+              <w:rPr>
+                <w:rFonts w:ascii="Calibri" w:eastAsia="Times New Roman" w:hAnsi="Calibri" w:cs="Calibri"/>
+                <w:color w:val="000000"/>
+                <w:sz w:val="16"/>
+                <w:szCs w:val="16"/>
+              </w:rPr>
+            </w:pPr>
+            <w:r>
+              <w:rPr>
+                <w:rFonts w:ascii="Calibri" w:eastAsia="Times New Roman" w:hAnsi="Calibri" w:cs="Calibri"/>
+                <w:color w:val="000000"/>
+                <w:sz w:val="16"/>
+                <w:szCs w:val="16"/>
+              </w:rPr>
+              <w:t>Mycobacterium tuberculosis</w:t>
+            </w:r>
+          </w:p>
+        </w:tc>
+        <w:tc>
+          <w:tcPr>
+            <w:tcW w:w="1700" w:type="dxa"/>
+            <w:tcBorders>
+              <w:top w:val="nil"/>
+              <w:left w:val="nil"/>
+              <w:bottom w:val="single" w:sz="4" w:space="0" w:color="auto"/>
+              <w:right w:val="single" w:sz="4" w:space="0" w:color="auto"/>
+            </w:tcBorders>
+            <w:shd w:val="clear" w:color="auto" w:fill="auto"/>
+            <w:vAlign w:val="bottom"/>
+            <w:hideMark/>
+          </w:tcPr>
+          <w:p>
+            <w:pPr>
+              <w:spacing w:after="0" w:line="240" w:lineRule="auto"/>
+              <w:rPr>
+                <w:rFonts w:ascii="Calibri" w:eastAsia="Times New Roman" w:hAnsi="Calibri" w:cs="Calibri"/>
+                <w:color w:val="000000"/>
+                <w:sz w:val="16"/>
+                <w:szCs w:val="16"/>
+              </w:rPr>
+            </w:pPr>
+            <w:r>
+              <w:rPr>
+                <w:rFonts w:ascii="Calibri" w:eastAsia="Times New Roman" w:hAnsi="Calibri" w:cs="Calibri"/>
+                <w:color w:val="000000"/>
+                <w:sz w:val="16"/>
+                <w:szCs w:val="16"/>
+              </w:rPr>
+              <w:t>PROTEIN NUCLEIC-ACID COMPLEX</w:t>
+            </w:r>
+          </w:p>
+        </w:tc>
+        <w:tc>
+          <w:tcPr>
+            <w:tcW w:w="1060" w:type="dxa"/>
+            <w:tcBorders>
+              <w:top w:val="nil"/>
+              <w:left w:val="nil"/>
+              <w:bottom w:val="single" w:sz="4" w:space="0" w:color="auto"/>
+              <w:right w:val="single" w:sz="4" w:space="0" w:color="auto"/>
+            </w:tcBorders>
+            <w:shd w:val="clear" w:color="auto" w:fill="auto"/>
+            <w:noWrap/>
+            <w:vAlign w:val="bottom"/>
+            <w:hideMark/>
+          </w:tcPr>
+          <w:p>
+            <w:pPr>
+              <w:spacing w:after="0" w:line="240" w:lineRule="auto"/>
+              <w:rPr>
+                <w:rFonts w:ascii="Calibri" w:eastAsia="Times New Roman" w:hAnsi="Calibri" w:cs="Calibri"/>
+                <w:color w:val="000000"/>
+                <w:sz w:val="16"/>
+                <w:szCs w:val="16"/>
+              </w:rPr>
+            </w:pPr>
+            <w:r>
+              <w:rPr>
+                <w:rFonts w:ascii="Calibri" w:eastAsia="Times New Roman" w:hAnsi="Calibri" w:cs="Calibri"/>
+                <w:color w:val="000000"/>
+                <w:sz w:val="16"/>
+                <w:szCs w:val="16"/>
+              </w:rPr>
+              <w:t>70S ribosome</w:t>
+            </w:r>
+          </w:p>
+        </w:tc>
+        <w:tc>
+          <w:tcPr>
+            <w:tcW w:w="1340" w:type="dxa"/>
+            <w:tcBorders>
+              <w:top w:val="nil"/>
+              <w:left w:val="nil"/>
+              <w:bottom w:val="single" w:sz="4" w:space="0" w:color="auto"/>
+              <w:right w:val="single" w:sz="4" w:space="0" w:color="auto"/>
+            </w:tcBorders>
+            <w:shd w:val="clear" w:color="auto" w:fill="auto"/>
+            <w:noWrap/>
+            <w:vAlign w:val="bottom"/>
+            <w:hideMark/>
+          </w:tcPr>
+          <w:p>
+            <w:pPr>
+              <w:spacing w:after="0" w:line="240" w:lineRule="auto"/>
+              <w:rPr>
+                <w:rFonts w:ascii="Calibri" w:eastAsia="Times New Roman" w:hAnsi="Calibri" w:cs="Calibri"/>
+                <w:color w:val="000000"/>
+                <w:sz w:val="16"/>
+                <w:szCs w:val="16"/>
+              </w:rPr>
+            </w:pPr>
+            <w:r>
+              <w:rPr>
+                <w:rFonts w:ascii="Calibri" w:eastAsia="Times New Roman" w:hAnsi="Calibri" w:cs="Calibri"/>
+                <w:color w:val="000000"/>
+                <w:sz w:val="16"/>
+                <w:szCs w:val="16"/>
+              </w:rPr>
+              <w:t>CHEMBL2363965</w:t>
+            </w:r>
+          </w:p>
+        </w:tc>
+        <w:tc>
+          <w:tcPr>
+            <w:tcW w:w="1720" w:type="dxa"/>
+            <w:tcBorders>
+              <w:top w:val="nil"/>
+              <w:left w:val="nil"/>
+              <w:bottom w:val="single" w:sz="4" w:space="0" w:color="auto"/>
+              <w:right w:val="single" w:sz="4" w:space="0" w:color="auto"/>
+            </w:tcBorders>
+            <w:shd w:val="clear" w:color="auto" w:fill="auto"/>
+            <w:noWrap/>
+            <w:vAlign w:val="bottom"/>
+            <w:hideMark/>
+          </w:tcPr>
+          <w:p>
+            <w:pPr>
+              <w:spacing w:after="0" w:line="240" w:lineRule="auto"/>
+              <w:rPr>
+                <w:rFonts w:ascii="Calibri" w:eastAsia="Times New Roman" w:hAnsi="Calibri" w:cs="Calibri"/>
+                <w:color w:val="000000"/>
+                <w:sz w:val="16"/>
+                <w:szCs w:val="16"/>
+              </w:rPr>
+            </w:pPr>
+            <w:r>
+              <w:rPr>
+                <w:rFonts w:ascii="Calibri" w:eastAsia="Times New Roman" w:hAnsi="Calibri" w:cs="Calibri"/>
+                <w:color w:val="000000"/>
+                <w:sz w:val="16"/>
+                <w:szCs w:val="16"/>
+              </w:rPr>
+              <w:t>CAPREOMYCIN SULFATE</w:t>
+            </w:r>
+          </w:p>
+        </w:tc>
+        <w:tc>
+          <w:tcPr>
+            <w:tcW w:w="1300" w:type="dxa"/>
+            <w:tcBorders>
+              <w:top w:val="nil"/>
+              <w:left w:val="nil"/>
+              <w:bottom w:val="single" w:sz="4" w:space="0" w:color="auto"/>
+              <w:right w:val="single" w:sz="4" w:space="0" w:color="auto"/>
+            </w:tcBorders>
+            <w:shd w:val="clear" w:color="auto" w:fill="auto"/>
+            <w:noWrap/>
+            <w:vAlign w:val="bottom"/>
+            <w:hideMark/>
+          </w:tcPr>
+          <w:p>
+            <w:pPr>
+              <w:spacing w:after="0" w:line="240" w:lineRule="auto"/>
+              <w:rPr>
+                <w:rFonts w:ascii="Calibri" w:eastAsia="Times New Roman" w:hAnsi="Calibri" w:cs="Calibri"/>
+                <w:color w:val="000000"/>
+                <w:sz w:val="16"/>
+                <w:szCs w:val="16"/>
+              </w:rPr>
+            </w:pPr>
+            <w:r>
+              <w:rPr>
+                <w:rFonts w:ascii="Calibri" w:eastAsia="Times New Roman" w:hAnsi="Calibri" w:cs="Calibri"/>
+                <w:color w:val="000000"/>
+                <w:sz w:val="16"/>
+                <w:szCs w:val="16"/>
+              </w:rPr>
+              <w:t>CHEMBL2218913</w:t>
+            </w:r>
+          </w:p>
+        </w:tc>
+      </w:tr>
+      <w:tr>
+        <w:trPr>
+          <w:trHeight w:val="465"/>
+        </w:trPr>
+        <w:tc>
+          <w:tcPr>
+            <w:tcW w:w="640" w:type="dxa"/>
+            <w:tcBorders>
+              <w:top w:val="nil"/>
+              <w:left w:val="single" w:sz="4" w:space="0" w:color="auto"/>
+              <w:bottom w:val="single" w:sz="4" w:space="0" w:color="auto"/>
+              <w:right w:val="single" w:sz="4" w:space="0" w:color="auto"/>
+            </w:tcBorders>
+            <w:shd w:val="clear" w:color="auto" w:fill="auto"/>
+            <w:noWrap/>
+            <w:vAlign w:val="bottom"/>
+            <w:hideMark/>
+          </w:tcPr>
+          <w:p>
+            <w:pPr>
+              <w:spacing w:after="0" w:line="240" w:lineRule="auto"/>
+              <w:jc w:val="center"/>
+              <w:rPr>
+                <w:rFonts w:ascii="Calibri" w:eastAsia="Times New Roman" w:hAnsi="Calibri" w:cs="Calibri"/>
+                <w:color w:val="000000"/>
+                <w:sz w:val="16"/>
+                <w:szCs w:val="16"/>
+              </w:rPr>
+            </w:pPr>
+            <w:r>
+              <w:rPr>
+                <w:rFonts w:ascii="Calibri" w:eastAsia="Times New Roman" w:hAnsi="Calibri" w:cs="Calibri"/>
+                <w:color w:val="000000"/>
+                <w:sz w:val="16"/>
+                <w:szCs w:val="16"/>
+              </w:rPr>
+              <w:t>4350.9</w:t>
+            </w:r>
+          </w:p>
+        </w:tc>
+        <w:tc>
+          <w:tcPr>
+            <w:tcW w:w="640" w:type="dxa"/>
+            <w:tcBorders>
+              <w:top w:val="nil"/>
+              <w:left w:val="nil"/>
+              <w:bottom w:val="single" w:sz="4" w:space="0" w:color="auto"/>
+              <w:right w:val="single" w:sz="4" w:space="0" w:color="auto"/>
+            </w:tcBorders>
+            <w:shd w:val="clear" w:color="auto" w:fill="auto"/>
+            <w:vAlign w:val="bottom"/>
+            <w:hideMark/>
+          </w:tcPr>
+          <w:p>
+            <w:pPr>
+              <w:spacing w:after="0" w:line="240" w:lineRule="auto"/>
+              <w:jc w:val="center"/>
+              <w:rPr>
+                <w:rFonts w:ascii="Calibri" w:eastAsia="Times New Roman" w:hAnsi="Calibri" w:cs="Calibri"/>
+                <w:color w:val="000000"/>
+                <w:sz w:val="16"/>
+                <w:szCs w:val="16"/>
+              </w:rPr>
+            </w:pPr>
+            <w:r>
+              <w:rPr>
+                <w:rFonts w:ascii="Calibri" w:eastAsia="Times New Roman" w:hAnsi="Calibri" w:cs="Calibri"/>
+                <w:color w:val="000000"/>
+                <w:sz w:val="16"/>
+                <w:szCs w:val="16"/>
+              </w:rPr>
+              <w:t>1773</w:t>
+            </w:r>
+          </w:p>
+        </w:tc>
+        <w:tc>
+          <w:tcPr>
+            <w:tcW w:w="1360" w:type="dxa"/>
+            <w:tcBorders>
+              <w:top w:val="nil"/>
+              <w:left w:val="nil"/>
+              <w:bottom w:val="single" w:sz="4" w:space="0" w:color="auto"/>
+              <w:right w:val="single" w:sz="4" w:space="0" w:color="auto"/>
+            </w:tcBorders>
+            <w:shd w:val="clear" w:color="auto" w:fill="auto"/>
+            <w:vAlign w:val="bottom"/>
+            <w:hideMark/>
+          </w:tcPr>
+          <w:p>
+            <w:pPr>
+              <w:spacing w:after="0" w:line="240" w:lineRule="auto"/>
+              <w:rPr>
+                <w:rFonts w:ascii="Calibri" w:eastAsia="Times New Roman" w:hAnsi="Calibri" w:cs="Calibri"/>
+                <w:color w:val="000000"/>
+                <w:sz w:val="16"/>
+                <w:szCs w:val="16"/>
+              </w:rPr>
+            </w:pPr>
+            <w:r>
+              <w:rPr>
+                <w:rFonts w:ascii="Calibri" w:eastAsia="Times New Roman" w:hAnsi="Calibri" w:cs="Calibri"/>
+                <w:color w:val="000000"/>
+                <w:sz w:val="16"/>
+                <w:szCs w:val="16"/>
+              </w:rPr>
+              <w:t>Mycobacterium tuberculosis</w:t>
+            </w:r>
+          </w:p>
+        </w:tc>
+        <w:tc>
+          <w:tcPr>
+            <w:tcW w:w="1700" w:type="dxa"/>
+            <w:tcBorders>
+              <w:top w:val="nil"/>
+              <w:left w:val="nil"/>
+              <w:bottom w:val="single" w:sz="4" w:space="0" w:color="auto"/>
+              <w:right w:val="single" w:sz="4" w:space="0" w:color="auto"/>
+            </w:tcBorders>
+            <w:shd w:val="clear" w:color="auto" w:fill="auto"/>
+            <w:vAlign w:val="bottom"/>
+            <w:hideMark/>
+          </w:tcPr>
+          <w:p>
+            <w:pPr>
+              <w:spacing w:after="0" w:line="240" w:lineRule="auto"/>
+              <w:rPr>
+                <w:rFonts w:ascii="Calibri" w:eastAsia="Times New Roman" w:hAnsi="Calibri" w:cs="Calibri"/>
+                <w:color w:val="000000"/>
+                <w:sz w:val="16"/>
+                <w:szCs w:val="16"/>
+              </w:rPr>
+            </w:pPr>
+            <w:r>
+              <w:rPr>
+                <w:rFonts w:ascii="Calibri" w:eastAsia="Times New Roman" w:hAnsi="Calibri" w:cs="Calibri"/>
+                <w:color w:val="000000"/>
+                <w:sz w:val="16"/>
+                <w:szCs w:val="16"/>
+              </w:rPr>
+              <w:t>PROTEIN NUCLEIC-ACID COMPLEX</w:t>
+            </w:r>
+          </w:p>
+        </w:tc>
+        <w:tc>
+          <w:tcPr>
+            <w:tcW w:w="1060" w:type="dxa"/>
+            <w:tcBorders>
+              <w:top w:val="nil"/>
+              <w:left w:val="nil"/>
+              <w:bottom w:val="single" w:sz="4" w:space="0" w:color="auto"/>
+              <w:right w:val="single" w:sz="4" w:space="0" w:color="auto"/>
+            </w:tcBorders>
+            <w:shd w:val="clear" w:color="auto" w:fill="auto"/>
+            <w:noWrap/>
+            <w:vAlign w:val="bottom"/>
+            <w:hideMark/>
+          </w:tcPr>
+          <w:p>
+            <w:pPr>
+              <w:spacing w:after="0" w:line="240" w:lineRule="auto"/>
+              <w:rPr>
+                <w:rFonts w:ascii="Calibri" w:eastAsia="Times New Roman" w:hAnsi="Calibri" w:cs="Calibri"/>
+                <w:color w:val="000000"/>
+                <w:sz w:val="16"/>
+                <w:szCs w:val="16"/>
+              </w:rPr>
+            </w:pPr>
+            <w:r>
+              <w:rPr>
+                <w:rFonts w:ascii="Calibri" w:eastAsia="Times New Roman" w:hAnsi="Calibri" w:cs="Calibri"/>
+                <w:color w:val="000000"/>
+                <w:sz w:val="16"/>
+                <w:szCs w:val="16"/>
+              </w:rPr>
+              <w:t>70S ribosome</w:t>
+            </w:r>
+          </w:p>
+        </w:tc>
+        <w:tc>
+          <w:tcPr>
+            <w:tcW w:w="1340" w:type="dxa"/>
+            <w:tcBorders>
+              <w:top w:val="nil"/>
+              <w:left w:val="nil"/>
+              <w:bottom w:val="single" w:sz="4" w:space="0" w:color="auto"/>
+              <w:right w:val="single" w:sz="4" w:space="0" w:color="auto"/>
+            </w:tcBorders>
+            <w:shd w:val="clear" w:color="auto" w:fill="auto"/>
+            <w:noWrap/>
+            <w:vAlign w:val="bottom"/>
+            <w:hideMark/>
+          </w:tcPr>
+          <w:p>
+            <w:pPr>
+              <w:spacing w:after="0" w:line="240" w:lineRule="auto"/>
+              <w:rPr>
+                <w:rFonts w:ascii="Calibri" w:eastAsia="Times New Roman" w:hAnsi="Calibri" w:cs="Calibri"/>
+                <w:color w:val="000000"/>
+                <w:sz w:val="16"/>
+                <w:szCs w:val="16"/>
+              </w:rPr>
+            </w:pPr>
+            <w:r>
+              <w:rPr>
+                <w:rFonts w:ascii="Calibri" w:eastAsia="Times New Roman" w:hAnsi="Calibri" w:cs="Calibri"/>
+                <w:color w:val="000000"/>
+                <w:sz w:val="16"/>
+                <w:szCs w:val="16"/>
+              </w:rPr>
+              <w:t>CHEMBL2363965</w:t>
+            </w:r>
+          </w:p>
+        </w:tc>
+        <w:tc>
+          <w:tcPr>
+            <w:tcW w:w="1720" w:type="dxa"/>
+            <w:tcBorders>
+              <w:top w:val="nil"/>
+              <w:left w:val="nil"/>
+              <w:bottom w:val="single" w:sz="4" w:space="0" w:color="auto"/>
+              <w:right w:val="single" w:sz="4" w:space="0" w:color="auto"/>
+            </w:tcBorders>
+            <w:shd w:val="clear" w:color="auto" w:fill="auto"/>
+            <w:noWrap/>
+            <w:vAlign w:val="bottom"/>
+            <w:hideMark/>
+          </w:tcPr>
+          <w:p>
+            <w:pPr>
+              <w:spacing w:after="0" w:line="240" w:lineRule="auto"/>
+              <w:rPr>
+                <w:rFonts w:ascii="Calibri" w:eastAsia="Times New Roman" w:hAnsi="Calibri" w:cs="Calibri"/>
+                <w:color w:val="000000"/>
+                <w:sz w:val="16"/>
+                <w:szCs w:val="16"/>
+              </w:rPr>
+            </w:pPr>
+            <w:r>
+              <w:rPr>
+                <w:rFonts w:ascii="Calibri" w:eastAsia="Times New Roman" w:hAnsi="Calibri" w:cs="Calibri"/>
+                <w:color w:val="000000"/>
+                <w:sz w:val="16"/>
+                <w:szCs w:val="16"/>
+              </w:rPr>
+              <w:t>PYRAZINAMIDE</w:t>
+            </w:r>
+          </w:p>
+        </w:tc>
+        <w:tc>
+          <w:tcPr>
+            <w:tcW w:w="1300" w:type="dxa"/>
+            <w:tcBorders>
+              <w:top w:val="nil"/>
+              <w:left w:val="nil"/>
+              <w:bottom w:val="single" w:sz="4" w:space="0" w:color="auto"/>
+              <w:right w:val="single" w:sz="4" w:space="0" w:color="auto"/>
+            </w:tcBorders>
+            <w:shd w:val="clear" w:color="auto" w:fill="auto"/>
+            <w:noWrap/>
+            <w:vAlign w:val="bottom"/>
+            <w:hideMark/>
+          </w:tcPr>
+          <w:p>
+            <w:pPr>
+              <w:spacing w:after="0" w:line="240" w:lineRule="auto"/>
+              <w:rPr>
+                <w:rFonts w:ascii="Calibri" w:eastAsia="Times New Roman" w:hAnsi="Calibri" w:cs="Calibri"/>
+                <w:color w:val="000000"/>
+                <w:sz w:val="16"/>
+                <w:szCs w:val="16"/>
+              </w:rPr>
+            </w:pPr>
+            <w:r>
+              <w:rPr>
+                <w:rFonts w:ascii="Calibri" w:eastAsia="Times New Roman" w:hAnsi="Calibri" w:cs="Calibri"/>
+                <w:color w:val="000000"/>
+                <w:sz w:val="16"/>
+                <w:szCs w:val="16"/>
+              </w:rPr>
+              <w:t>CHEMBL614</w:t>
+            </w:r>
+          </w:p>
+        </w:tc>
+      </w:tr>
+    </w:tbl>
+    <w:p/>
     <w:p>
       <w:r>
         <w:br w:type="page"/>
@@ -4429,14 +6014,9 @@
       <w:bookmarkStart w:id="0" w:name="_Ref45090117"/>
       <w:bookmarkStart w:id="1" w:name="_Ref45092308"/>
       <w:r>
-        <w:t>MN908947.</w:t>
-      </w:r>
-      <w:proofErr w:type="gramStart"/>
-      <w:r>
-        <w:t>3.FASTA</w:t>
+        <w:t>MN908947.3.FASTA</w:t>
       </w:r>
       <w:bookmarkEnd w:id="0"/>
-      <w:proofErr w:type="gramEnd"/>
       <w:r>
         <w:t>.</w:t>
       </w:r>
@@ -4498,15 +6078,7 @@
     </w:p>
     <w:p>
       <w:r>
-        <w:t xml:space="preserve">Converrts a text file containing sequences </w:t>
-      </w:r>
-      <w:proofErr w:type="gramStart"/>
-      <w:r>
-        <w:t>to .FASTA</w:t>
-      </w:r>
-      <w:proofErr w:type="gramEnd"/>
-      <w:r>
-        <w:t xml:space="preserve"> format file.</w:t>
+        <w:t>Converrts a text file containing sequences to .FASTA format file.</w:t>
       </w:r>
     </w:p>
     <w:p>
@@ -4515,14 +6087,9 @@
       </w:pPr>
       <w:bookmarkStart w:id="5" w:name="_Ref45100900"/>
       <w:r>
-        <w:t>component_</w:t>
-      </w:r>
-      <w:proofErr w:type="gramStart"/>
-      <w:r>
-        <w:t>sequences.fa</w:t>
+        <w:t>component_sequences.fa</w:t>
       </w:r>
       <w:bookmarkEnd w:id="5"/>
-      <w:proofErr w:type="gramEnd"/>
     </w:p>
     <w:p>
       <w:r>
@@ -4584,12 +6151,10 @@
         <w:pStyle w:val="Heading2"/>
       </w:pPr>
       <w:bookmarkStart w:id="8" w:name="_Ref45203782"/>
-      <w:proofErr w:type="gramStart"/>
       <w:r>
         <w:t>orf.summary</w:t>
       </w:r>
       <w:bookmarkEnd w:id="8"/>
-      <w:proofErr w:type="gramEnd"/>
     </w:p>
     <w:p>
       <w:r>
@@ -4729,74 +6294,166 @@
           <w:b/>
           <w:bCs/>
         </w:rPr>
-        <w:t>hmm_</w:t>
-      </w:r>
-      <w:proofErr w:type="gramStart"/>
-      <w:r>
-        <w:rPr>
-          <w:b/>
-          <w:bCs/>
-        </w:rPr>
-        <w:t>statistics</w:t>
-      </w:r>
-      <w:r>
-        <w:t xml:space="preserve">  table</w:t>
-      </w:r>
-      <w:proofErr w:type="gramEnd"/>
-      <w:r>
+        <w:t>hmm_statistics</w:t>
+      </w:r>
+      <w:r>
+        <w:t xml:space="preserve">  table.</w:t>
+      </w:r>
+    </w:p>
+    <w:p>
+      <w:pPr>
+        <w:pStyle w:val="Heading2"/>
+        <w:rPr>
+          <w:b/>
+          <w:bCs/>
+        </w:rPr>
+      </w:pPr>
+      <w:r>
+        <w:rPr>
+          <w:b/>
+          <w:bCs/>
+        </w:rPr>
+        <w:lastRenderedPageBreak/>
+        <w:t>S3 Fig. Query joins connecting targets, sequences, and drugs.</w:t>
+      </w:r>
+      <w:r>
+        <w:rPr>
+          <w:b/>
+          <w:bCs/>
+        </w:rPr>
+        <w:t xml:space="preserve"> Tables with blue backgrounds are supplementary tables populated by this workflow.</w:t>
+      </w:r>
+    </w:p>
+    <w:p>
+      <w:pPr>
+        <w:pStyle w:val="Heading2"/>
+        <w:rPr>
+          <w:b/>
+          <w:bCs/>
+        </w:rPr>
+      </w:pPr>
+      <w:r>
+        <w:rPr>
+          <w:b/>
+          <w:bCs/>
+        </w:rPr>
+        <w:t>S4 Fig. ORF FASTA summary from jackhmmer</w:t>
+      </w:r>
+    </w:p>
+    <w:p>
+      <w:pPr>
+        <w:pStyle w:val="Heading2"/>
+        <w:rPr>
+          <w:b/>
+          <w:bCs/>
+        </w:rPr>
+      </w:pPr>
+      <w:r>
+        <w:rPr>
+          <w:b/>
+          <w:bCs/>
+        </w:rPr>
+        <w:t>S5 Fig. Target similarity score distribution of ORFs from SARS-CoV-2 genome to ChEMBL targets.</w:t>
+      </w:r>
+    </w:p>
+    <w:p>
+      <w:pPr>
+        <w:pStyle w:val="Heading2"/>
+      </w:pPr>
+      <w:bookmarkStart w:id="11" w:name="_Ref45533963"/>
+      <w:r>
+        <w:t>Organism_hmmer_threshold.R</w:t>
+      </w:r>
+      <w:bookmarkEnd w:id="11"/>
+    </w:p>
+    <w:p>
+      <w:pPr>
+        <w:spacing w:line="480" w:lineRule="auto"/>
+      </w:pPr>
+      <w:r>
+        <w:t>This R function stratifies hmmer_statistics scores for an organism (specified by tax_id) into as many clusters as specified (the default is 2) and returns the lower bound of the highest cluster.  The function selects only those targets that have drugs.</w:t>
+      </w:r>
+    </w:p>
+    <w:p>
+      <w:pPr>
+        <w:spacing w:line="480" w:lineRule="auto"/>
+      </w:pPr>
+      <w:r>
+        <w:t>Database connection information was hard coded to the values required by the machine used for this investigation.</w:t>
+      </w:r>
+    </w:p>
+    <w:p>
+      <w:pPr>
+        <w:pStyle w:val="Heading2"/>
+        <w:rPr>
+          <w:b/>
+          <w:bCs/>
+        </w:rPr>
+      </w:pPr>
+      <w:r>
+        <w:rPr>
+          <w:b/>
+          <w:bCs/>
+        </w:rPr>
+        <w:t>S6 Fig. Kmeans selection threshold for SARS-CoV-2.</w:t>
+      </w:r>
+      <w:r>
+        <w:rPr>
+          <w:b/>
+          <w:bCs/>
+        </w:rPr>
+        <w:t xml:space="preserve"> Triangular point indicates similarity threshold for best target</w:t>
+      </w:r>
+      <w:r>
+        <w:rPr>
+          <w:b/>
+          <w:bCs/>
+        </w:rPr>
+        <w:t xml:space="preserve"> selection</w:t>
+      </w:r>
+      <w:r>
+        <w:rPr>
+          <w:b/>
+          <w:bCs/>
+        </w:rPr>
         <w:t>.</w:t>
       </w:r>
     </w:p>
     <w:p>
       <w:pPr>
         <w:pStyle w:val="Heading2"/>
-        <w:rPr>
-          <w:b/>
-          <w:bCs/>
-        </w:rPr>
-      </w:pPr>
-      <w:r>
-        <w:rPr>
-          <w:b/>
-          <w:bCs/>
-        </w:rPr>
-        <w:t>S3 Fig. Query joins connecting targets, sequences, and drugs.</w:t>
-      </w:r>
-      <w:r>
-        <w:rPr>
-          <w:b/>
-          <w:bCs/>
-        </w:rPr>
-        <w:t xml:space="preserve"> Tables with blue backgrounds are supplementary tables populated by this workflow.</w:t>
-      </w:r>
+      </w:pPr>
+      <w:bookmarkStart w:id="12" w:name="_Ref45548844"/>
+      <w:r>
+        <w:t>target_SARS-COV-2_drugs.sql</w:t>
+      </w:r>
+      <w:bookmarkEnd w:id="12"/>
     </w:p>
     <w:p>
       <w:pPr>
         <w:pStyle w:val="Heading2"/>
-        <w:rPr>
-          <w:b/>
-          <w:bCs/>
-        </w:rPr>
-      </w:pPr>
-      <w:r>
-        <w:rPr>
-          <w:b/>
-          <w:bCs/>
-        </w:rPr>
-        <w:t>S4 Fig. ORF FASTA summary from jackhmmer</w:t>
-      </w:r>
+      </w:pPr>
+      <w:bookmarkStart w:id="13" w:name="_Ref45549210"/>
+      <w:r>
+        <w:t>target_SARS-CoV-2_drugs.txt</w:t>
+      </w:r>
+      <w:bookmarkEnd w:id="13"/>
     </w:p>
     <w:p>
       <w:pPr>
         <w:pStyle w:val="Heading2"/>
       </w:pPr>
       <w:r>
-        <w:rPr>
-          <w:b/>
-          <w:bCs/>
-        </w:rPr>
-        <w:t>S5 Fig. Target similarity score distribution of ORFs from SARS-CoV-2 genome to ChEMBL targets.</w:t>
-      </w:r>
+        <w:t>CHEMBL2363965_targets_drugs.xlsx</w:t>
+      </w:r>
+    </w:p>
+    <w:p>
+      <w:r>
+        <w:t>Spreadsheet is Table 1.</w:t>
+      </w:r>
+    </w:p>
+    <w:p/>
+    <w:p>
       <w:r>
         <w:fldChar w:fldCharType="begin"/>
       </w:r>
@@ -5358,7 +7015,6 @@
   <w:style w:type="character" w:default="1" w:styleId="DefaultParagraphFont">
     <w:name w:val="Default Paragraph Font"/>
     <w:uiPriority w:val="1"/>
-    <w:semiHidden/>
     <w:unhideWhenUsed/>
   </w:style>
   <w:style w:type="table" w:default="1" w:styleId="TableNormal">
@@ -5549,6 +7205,78 @@
       <w:color w:val="2F5496" w:themeColor="accent1" w:themeShade="BF"/>
       <w:sz w:val="26"/>
       <w:szCs w:val="26"/>
+    </w:rPr>
+  </w:style>
+  <w:style w:type="paragraph" w:styleId="HTMLPreformatted">
+    <w:name w:val="HTML Preformatted"/>
+    <w:basedOn w:val="Normal"/>
+    <w:link w:val="HTMLPreformattedChar"/>
+    <w:uiPriority w:val="99"/>
+    <w:semiHidden/>
+    <w:unhideWhenUsed/>
+    <w:rsid w:val="00DA1DBA"/>
+    <w:pPr>
+      <w:tabs>
+        <w:tab w:val="left" w:pos="916"/>
+        <w:tab w:val="left" w:pos="1832"/>
+        <w:tab w:val="left" w:pos="2748"/>
+        <w:tab w:val="left" w:pos="3664"/>
+        <w:tab w:val="left" w:pos="4580"/>
+        <w:tab w:val="left" w:pos="5496"/>
+        <w:tab w:val="left" w:pos="6412"/>
+        <w:tab w:val="left" w:pos="7328"/>
+        <w:tab w:val="left" w:pos="8244"/>
+        <w:tab w:val="left" w:pos="9160"/>
+        <w:tab w:val="left" w:pos="10076"/>
+        <w:tab w:val="left" w:pos="10992"/>
+        <w:tab w:val="left" w:pos="11908"/>
+        <w:tab w:val="left" w:pos="12824"/>
+        <w:tab w:val="left" w:pos="13740"/>
+        <w:tab w:val="left" w:pos="14656"/>
+      </w:tabs>
+      <w:spacing w:after="0" w:line="240" w:lineRule="auto"/>
+    </w:pPr>
+    <w:rPr>
+      <w:rFonts w:ascii="Courier New" w:eastAsia="Times New Roman" w:hAnsi="Courier New" w:cs="Courier New"/>
+      <w:sz w:val="20"/>
+      <w:szCs w:val="20"/>
+    </w:rPr>
+  </w:style>
+  <w:style w:type="character" w:customStyle="1" w:styleId="HTMLPreformattedChar">
+    <w:name w:val="HTML Preformatted Char"/>
+    <w:basedOn w:val="DefaultParagraphFont"/>
+    <w:link w:val="HTMLPreformatted"/>
+    <w:uiPriority w:val="99"/>
+    <w:semiHidden/>
+    <w:rsid w:val="00DA1DBA"/>
+    <w:rPr>
+      <w:rFonts w:ascii="Courier New" w:eastAsia="Times New Roman" w:hAnsi="Courier New" w:cs="Courier New"/>
+      <w:sz w:val="20"/>
+      <w:szCs w:val="20"/>
+    </w:rPr>
+  </w:style>
+  <w:style w:type="character" w:customStyle="1" w:styleId="gnkrckgcmrb">
+    <w:name w:val="gnkrckgcmrb"/>
+    <w:basedOn w:val="DefaultParagraphFont"/>
+    <w:rsid w:val="00DA1DBA"/>
+  </w:style>
+  <w:style w:type="paragraph" w:styleId="Caption">
+    <w:name w:val="caption"/>
+    <w:basedOn w:val="Normal"/>
+    <w:next w:val="Normal"/>
+    <w:uiPriority w:val="35"/>
+    <w:unhideWhenUsed/>
+    <w:qFormat/>
+    <w:rsid w:val="000C4C76"/>
+    <w:pPr>
+      <w:spacing w:after="200" w:line="240" w:lineRule="auto"/>
+    </w:pPr>
+    <w:rPr>
+      <w:i/>
+      <w:iCs/>
+      <w:color w:val="44546A" w:themeColor="text2"/>
+      <w:sz w:val="18"/>
+      <w:szCs w:val="18"/>
     </w:rPr>
   </w:style>
 </w:styles>

</xml_diff>

<commit_message>
Change query to get targets and drugs to use left outer join so we get more targets for orfs. Add results of those queries. Change kmeans chart.
</commit_message>
<xml_diff>
--- a/A target and two drugs for SARS-CoV-2 found by paralog search.docx
+++ b/A target and two drugs for SARS-CoV-2 found by paralog search.docx
@@ -96,10 +96,18 @@
         <w:t>drugs showed high binding affinity in docking simulations, validating them as promising drug candidates</w:t>
       </w:r>
       <w:r>
-        <w:t xml:space="preserve"> for laboratory testing against </w:t>
-      </w:r>
-      <w:r>
-        <w:t xml:space="preserve"> SARS-CoV-2</w:t>
+        <w:t xml:space="preserve"> for laboratory testing </w:t>
+      </w:r>
+      <w:proofErr w:type="gramStart"/>
+      <w:r>
+        <w:t xml:space="preserve">against </w:t>
+      </w:r>
+      <w:r>
+        <w:t xml:space="preserve"> SARS</w:t>
+      </w:r>
+      <w:proofErr w:type="gramEnd"/>
+      <w:r>
+        <w:t>-CoV-2</w:t>
       </w:r>
       <w:r>
         <w:t xml:space="preserve"> infection.</w:t>
@@ -617,7 +625,15 @@
         <w:t xml:space="preserve"> at least a</w:t>
       </w:r>
       <w:r>
-        <w:t xml:space="preserve"> 4 core 64 bit Intel compatible CPU</w:t>
+        <w:t xml:space="preserve"> 4 core </w:t>
+      </w:r>
+      <w:proofErr w:type="gramStart"/>
+      <w:r>
+        <w:t>64 bit</w:t>
+      </w:r>
+      <w:proofErr w:type="gramEnd"/>
+      <w:r>
+        <w:t xml:space="preserve"> Intel compatible CPU</w:t>
       </w:r>
       <w:r>
         <w:t>, and</w:t>
@@ -1150,11 +1166,16 @@
       <w:r>
         <w:t xml:space="preserve"> </w:t>
       </w:r>
+      <w:proofErr w:type="gramStart"/>
       <w:r>
         <w:t>2</w:t>
       </w:r>
       <w:r>
-        <w:t xml:space="preserve"> .)</w:t>
+        <w:t xml:space="preserve"> .</w:t>
+      </w:r>
+      <w:proofErr w:type="gramEnd"/>
+      <w:r>
+        <w:t>)</w:t>
       </w:r>
       <w:r>
         <w:t xml:space="preserve"> Target and drug analytical workflow.</w:t>
@@ -1435,8 +1456,20 @@
           <w:sz w:val="18"/>
           <w:szCs w:val="18"/>
         </w:rPr>
-        <w:t>getorf MN908947.3.FASTA</w:t>
-      </w:r>
+        <w:t>getorf MN908947.</w:t>
+      </w:r>
+      <w:proofErr w:type="gramStart"/>
+      <w:r>
+        <w:rPr>
+          <w:rFonts w:ascii="Lucida Console" w:hAnsi="Lucida Console" w:cs="Lucida Console"/>
+          <w:b/>
+          <w:bCs/>
+          <w:sz w:val="18"/>
+          <w:szCs w:val="18"/>
+        </w:rPr>
+        <w:t>3.FASTA</w:t>
+      </w:r>
+      <w:proofErr w:type="gramEnd"/>
     </w:p>
     <w:p>
       <w:pPr>
@@ -1514,7 +1547,21 @@
         <w:rPr>
           <w:rFonts w:cstheme="minorHAnsi"/>
         </w:rPr>
-        <w:t>, which contains all the ORFs found for the .FASTA file.</w:t>
+        <w:t xml:space="preserve">, which contains all the ORFs found for </w:t>
+      </w:r>
+      <w:proofErr w:type="gramStart"/>
+      <w:r>
+        <w:rPr>
+          <w:rFonts w:cstheme="minorHAnsi"/>
+        </w:rPr>
+        <w:t>the .FASTA</w:t>
+      </w:r>
+      <w:proofErr w:type="gramEnd"/>
+      <w:r>
+        <w:rPr>
+          <w:rFonts w:cstheme="minorHAnsi"/>
+        </w:rPr>
+        <w:t xml:space="preserve"> file.</w:t>
       </w:r>
     </w:p>
     <w:p>
@@ -2346,6 +2393,7 @@
           <w:b/>
           <w:bCs/>
         </w:rPr>
+        <w:instrText xml:space="preserve"> \* MERGEFORMAT </w:instrText>
       </w:r>
       <w:r>
         <w:rPr>
@@ -2353,7 +2401,6 @@
           <w:b/>
           <w:bCs/>
         </w:rPr>
-        <w:instrText xml:space="preserve"> \* MERGEFORMAT </w:instrText>
       </w:r>
       <w:r>
         <w:rPr>
@@ -2517,6 +2564,7 @@
           <w:b/>
           <w:bCs/>
         </w:rPr>
+        <w:instrText xml:space="preserve"> \* MERGEFORMAT </w:instrText>
       </w:r>
       <w:r>
         <w:rPr>
@@ -2524,6 +2572,66 @@
           <w:b/>
           <w:bCs/>
         </w:rPr>
+      </w:r>
+      <w:r>
+        <w:rPr>
+          <w:rFonts w:cstheme="minorHAnsi"/>
+          <w:b/>
+          <w:bCs/>
+        </w:rPr>
+        <w:fldChar w:fldCharType="separate"/>
+      </w:r>
+      <w:r>
+        <w:rPr>
+          <w:b/>
+          <w:bCs/>
+        </w:rPr>
+        <w:t>target_SARS-COV-2_drugs.sql</w:t>
+      </w:r>
+      <w:r>
+        <w:rPr>
+          <w:rFonts w:cstheme="minorHAnsi"/>
+          <w:b/>
+          <w:bCs/>
+        </w:rPr>
+        <w:fldChar w:fldCharType="end"/>
+      </w:r>
+      <w:r>
+        <w:rPr>
+          <w:rFonts w:cstheme="minorHAnsi"/>
+          <w:b/>
+          <w:bCs/>
+        </w:rPr>
+        <w:t xml:space="preserve"> </w:t>
+      </w:r>
+      <w:r>
+        <w:rPr>
+          <w:rFonts w:cstheme="minorHAnsi"/>
+        </w:rPr>
+        <w:t xml:space="preserve">creating </w:t>
+      </w:r>
+      <w:r>
+        <w:rPr>
+          <w:rFonts w:cstheme="minorHAnsi"/>
+          <w:b/>
+          <w:bCs/>
+        </w:rPr>
+        <w:fldChar w:fldCharType="begin"/>
+      </w:r>
+      <w:r>
+        <w:rPr>
+          <w:rFonts w:cstheme="minorHAnsi"/>
+          <w:b/>
+          <w:bCs/>
+        </w:rPr>
+        <w:instrText xml:space="preserve"> REF _Ref45549210 \h </w:instrText>
+      </w:r>
+      <w:r>
+        <w:rPr>
+          <w:rFonts w:cstheme="minorHAnsi"/>
+          <w:b/>
+          <w:bCs/>
+        </w:rPr>
         <w:instrText xml:space="preserve"> \* MERGEFORMAT </w:instrText>
       </w:r>
       <w:r>
@@ -2532,67 +2640,6 @@
           <w:b/>
           <w:bCs/>
         </w:rPr>
-        <w:fldChar w:fldCharType="separate"/>
-      </w:r>
-      <w:r>
-        <w:rPr>
-          <w:b/>
-          <w:bCs/>
-        </w:rPr>
-        <w:t>target_SARS-COV-2_drugs.sql</w:t>
-      </w:r>
-      <w:r>
-        <w:rPr>
-          <w:rFonts w:cstheme="minorHAnsi"/>
-          <w:b/>
-          <w:bCs/>
-        </w:rPr>
-        <w:fldChar w:fldCharType="end"/>
-      </w:r>
-      <w:r>
-        <w:rPr>
-          <w:rFonts w:cstheme="minorHAnsi"/>
-          <w:b/>
-          <w:bCs/>
-        </w:rPr>
-        <w:t xml:space="preserve"> </w:t>
-      </w:r>
-      <w:r>
-        <w:rPr>
-          <w:rFonts w:cstheme="minorHAnsi"/>
-        </w:rPr>
-        <w:t xml:space="preserve">creating </w:t>
-      </w:r>
-      <w:r>
-        <w:rPr>
-          <w:rFonts w:cstheme="minorHAnsi"/>
-          <w:b/>
-          <w:bCs/>
-        </w:rPr>
-        <w:fldChar w:fldCharType="begin"/>
-      </w:r>
-      <w:r>
-        <w:rPr>
-          <w:rFonts w:cstheme="minorHAnsi"/>
-          <w:b/>
-          <w:bCs/>
-        </w:rPr>
-        <w:instrText xml:space="preserve"> REF _Ref45549210 \h </w:instrText>
-      </w:r>
-      <w:r>
-        <w:rPr>
-          <w:rFonts w:cstheme="minorHAnsi"/>
-          <w:b/>
-          <w:bCs/>
-        </w:rPr>
-      </w:r>
-      <w:r>
-        <w:rPr>
-          <w:rFonts w:cstheme="minorHAnsi"/>
-          <w:b/>
-          <w:bCs/>
-        </w:rPr>
-        <w:instrText xml:space="preserve"> \* MERGEFORMAT </w:instrText>
       </w:r>
       <w:r>
         <w:rPr>
@@ -3100,7 +3147,25 @@
                 <w:sz w:val="16"/>
                 <w:szCs w:val="16"/>
               </w:rPr>
-              <w:t>&gt; aa=read.table(file="mn908947.orf",header = FALSE, sep='~', stringsAsFactors = FALSE)</w:t>
+              <w:t>&gt; aa=</w:t>
+            </w:r>
+            <w:proofErr w:type="gramStart"/>
+            <w:r>
+              <w:rPr>
+                <w:rFonts w:ascii="Lucida Console" w:eastAsia="Times New Roman" w:hAnsi="Lucida Console" w:cs="Courier New"/>
+                <w:sz w:val="16"/>
+                <w:szCs w:val="16"/>
+              </w:rPr>
+              <w:t>read.table</w:t>
+            </w:r>
+            <w:proofErr w:type="gramEnd"/>
+            <w:r>
+              <w:rPr>
+                <w:rFonts w:ascii="Lucida Console" w:eastAsia="Times New Roman" w:hAnsi="Lucida Console" w:cs="Courier New"/>
+                <w:sz w:val="16"/>
+                <w:szCs w:val="16"/>
+              </w:rPr>
+              <w:t>(file="mn908947.orf",header = FALSE, sep='~', stringsAsFactors = FALSE)</w:t>
             </w:r>
           </w:p>
           <w:p>
@@ -3137,7 +3202,25 @@
                 <w:sz w:val="16"/>
                 <w:szCs w:val="16"/>
               </w:rPr>
-              <w:t>&gt; aa=aa[!is.na(aa[,1]),] # filter out NA</w:t>
+              <w:t>&gt; aa=aa</w:t>
+            </w:r>
+            <w:proofErr w:type="gramStart"/>
+            <w:r>
+              <w:rPr>
+                <w:rFonts w:ascii="Lucida Console" w:eastAsia="Times New Roman" w:hAnsi="Lucida Console" w:cs="Courier New"/>
+                <w:sz w:val="16"/>
+                <w:szCs w:val="16"/>
+              </w:rPr>
+              <w:t>[!is.na</w:t>
+            </w:r>
+            <w:proofErr w:type="gramEnd"/>
+            <w:r>
+              <w:rPr>
+                <w:rFonts w:ascii="Lucida Console" w:eastAsia="Times New Roman" w:hAnsi="Lucida Console" w:cs="Courier New"/>
+                <w:sz w:val="16"/>
+                <w:szCs w:val="16"/>
+              </w:rPr>
+              <w:t>(aa[,1]),] # filter out NA</w:t>
             </w:r>
           </w:p>
           <w:p>
@@ -3174,7 +3257,25 @@
                 <w:sz w:val="16"/>
                 <w:szCs w:val="16"/>
               </w:rPr>
-              <w:t>&gt; aa=data.frame(lines=aa, stringsAsFactors = FALSE)</w:t>
+              <w:t>&gt; aa=</w:t>
+            </w:r>
+            <w:proofErr w:type="gramStart"/>
+            <w:r>
+              <w:rPr>
+                <w:rFonts w:ascii="Lucida Console" w:eastAsia="Times New Roman" w:hAnsi="Lucida Console" w:cs="Courier New"/>
+                <w:sz w:val="16"/>
+                <w:szCs w:val="16"/>
+              </w:rPr>
+              <w:t>data.frame</w:t>
+            </w:r>
+            <w:proofErr w:type="gramEnd"/>
+            <w:r>
+              <w:rPr>
+                <w:rFonts w:ascii="Lucida Console" w:eastAsia="Times New Roman" w:hAnsi="Lucida Console" w:cs="Courier New"/>
+                <w:sz w:val="16"/>
+                <w:szCs w:val="16"/>
+              </w:rPr>
+              <w:t>(lines=aa, stringsAsFactors = FALSE)</w:t>
             </w:r>
           </w:p>
           <w:p>
@@ -3211,7 +3312,25 @@
                 <w:sz w:val="16"/>
                 <w:szCs w:val="16"/>
               </w:rPr>
-              <w:t>&gt; orf_headers=aa[substr(aa[,1],1,1)=='&gt;' ,]</w:t>
+              <w:t>&gt; orf_headers=aa[substr(</w:t>
+            </w:r>
+            <w:proofErr w:type="gramStart"/>
+            <w:r>
+              <w:rPr>
+                <w:rFonts w:ascii="Lucida Console" w:eastAsia="Times New Roman" w:hAnsi="Lucida Console" w:cs="Courier New"/>
+                <w:sz w:val="16"/>
+                <w:szCs w:val="16"/>
+              </w:rPr>
+              <w:t>aa[</w:t>
+            </w:r>
+            <w:proofErr w:type="gramEnd"/>
+            <w:r>
+              <w:rPr>
+                <w:rFonts w:ascii="Lucida Console" w:eastAsia="Times New Roman" w:hAnsi="Lucida Console" w:cs="Courier New"/>
+                <w:sz w:val="16"/>
+                <w:szCs w:val="16"/>
+              </w:rPr>
+              <w:t>,1],1,1)=='&gt;' ,]</w:t>
             </w:r>
           </w:p>
           <w:p>
@@ -3915,12 +4034,6 @@
           <w:b/>
           <w:bCs/>
         </w:rPr>
-      </w:r>
-      <w:r>
-        <w:rPr>
-          <w:b/>
-          <w:bCs/>
-        </w:rPr>
         <w:instrText xml:space="preserve"> \* MERGEFORMAT </w:instrText>
       </w:r>
       <w:r>
@@ -3928,6 +4041,12 @@
           <w:b/>
           <w:bCs/>
         </w:rPr>
+      </w:r>
+      <w:r>
+        <w:rPr>
+          <w:b/>
+          <w:bCs/>
+        </w:rPr>
         <w:fldChar w:fldCharType="separate"/>
       </w:r>
       <w:r>
@@ -3969,13 +4088,13 @@
           <w:b/>
           <w:bCs/>
         </w:rPr>
-      </w:r>
-      <w:r>
-        <w:rPr>
-          <w:b/>
-          <w:bCs/>
-        </w:rPr>
         <w:instrText xml:space="preserve"> \* MERGEFORMAT </w:instrText>
+      </w:r>
+      <w:r>
+        <w:rPr>
+          <w:b/>
+          <w:bCs/>
+        </w:rPr>
       </w:r>
       <w:r>
         <w:rPr>
@@ -4030,26 +4149,25 @@
     </w:p>
     <w:tbl>
       <w:tblPr>
-        <w:tblW w:w="9760" w:type="dxa"/>
+        <w:tblW w:w="10020" w:type="dxa"/>
         <w:tblLook w:val="04A0" w:firstRow="1" w:lastRow="0" w:firstColumn="1" w:lastColumn="0" w:noHBand="0" w:noVBand="1"/>
       </w:tblPr>
       <w:tblGrid>
-        <w:gridCol w:w="662"/>
-        <w:gridCol w:w="718"/>
-        <w:gridCol w:w="1331"/>
-        <w:gridCol w:w="1523"/>
-        <w:gridCol w:w="1075"/>
-        <w:gridCol w:w="1393"/>
-        <w:gridCol w:w="1720"/>
-        <w:gridCol w:w="1338"/>
+        <w:gridCol w:w="740"/>
+        <w:gridCol w:w="781"/>
+        <w:gridCol w:w="2440"/>
+        <w:gridCol w:w="1479"/>
+        <w:gridCol w:w="1534"/>
+        <w:gridCol w:w="1960"/>
+        <w:gridCol w:w="1479"/>
       </w:tblGrid>
       <w:tr>
         <w:trPr>
-          <w:trHeight w:val="465"/>
+          <w:trHeight w:val="495"/>
         </w:trPr>
         <w:tc>
           <w:tcPr>
-            <w:tcW w:w="640" w:type="dxa"/>
+            <w:tcW w:w="740" w:type="dxa"/>
             <w:tcBorders>
               <w:top w:val="single" w:sz="4" w:space="0" w:color="auto"/>
               <w:left w:val="single" w:sz="4" w:space="0" w:color="auto"/>
@@ -4064,14 +4182,13 @@
           <w:p>
             <w:pPr>
               <w:spacing w:after="0" w:line="240" w:lineRule="auto"/>
-              <w:jc w:val="center"/>
               <w:rPr>
                 <w:rFonts w:ascii="Calibri" w:eastAsia="Times New Roman" w:hAnsi="Calibri" w:cs="Calibri"/>
                 <w:b/>
                 <w:bCs/>
                 <w:color w:val="000000"/>
-                <w:sz w:val="16"/>
-                <w:szCs w:val="16"/>
+                <w:sz w:val="18"/>
+                <w:szCs w:val="18"/>
               </w:rPr>
             </w:pPr>
             <w:r>
@@ -4080,8 +4197,8 @@
                 <w:b/>
                 <w:bCs/>
                 <w:color w:val="000000"/>
-                <w:sz w:val="16"/>
-                <w:szCs w:val="16"/>
+                <w:sz w:val="18"/>
+                <w:szCs w:val="18"/>
               </w:rPr>
               <w:t>score</w:t>
             </w:r>
@@ -4089,7 +4206,7 @@
         </w:tc>
         <w:tc>
           <w:tcPr>
-            <w:tcW w:w="640" w:type="dxa"/>
+            <w:tcW w:w="700" w:type="dxa"/>
             <w:tcBorders>
               <w:top w:val="single" w:sz="4" w:space="0" w:color="auto"/>
               <w:left w:val="nil"/>
@@ -4103,14 +4220,13 @@
           <w:p>
             <w:pPr>
               <w:spacing w:after="0" w:line="240" w:lineRule="auto"/>
-              <w:jc w:val="center"/>
               <w:rPr>
                 <w:rFonts w:ascii="Calibri" w:eastAsia="Times New Roman" w:hAnsi="Calibri" w:cs="Calibri"/>
                 <w:b/>
                 <w:bCs/>
                 <w:color w:val="000000"/>
-                <w:sz w:val="16"/>
-                <w:szCs w:val="16"/>
+                <w:sz w:val="18"/>
+                <w:szCs w:val="18"/>
               </w:rPr>
             </w:pPr>
             <w:r>
@@ -4119,92 +4235,16 @@
                 <w:b/>
                 <w:bCs/>
                 <w:color w:val="000000"/>
-                <w:sz w:val="16"/>
-                <w:szCs w:val="16"/>
-              </w:rPr>
-              <w:t>original tax id</w:t>
+                <w:sz w:val="18"/>
+                <w:szCs w:val="18"/>
+              </w:rPr>
+              <w:t>original tax_id</w:t>
             </w:r>
           </w:p>
         </w:tc>
         <w:tc>
           <w:tcPr>
-            <w:tcW w:w="1360" w:type="dxa"/>
-            <w:tcBorders>
-              <w:top w:val="single" w:sz="4" w:space="0" w:color="auto"/>
-              <w:left w:val="nil"/>
-              <w:bottom w:val="single" w:sz="4" w:space="0" w:color="auto"/>
-              <w:right w:val="single" w:sz="4" w:space="0" w:color="auto"/>
-            </w:tcBorders>
-            <w:shd w:val="clear" w:color="auto" w:fill="auto"/>
-            <w:vAlign w:val="bottom"/>
-            <w:hideMark/>
-          </w:tcPr>
-          <w:p>
-            <w:pPr>
-              <w:spacing w:after="0" w:line="240" w:lineRule="auto"/>
-              <w:rPr>
-                <w:rFonts w:ascii="Calibri" w:eastAsia="Times New Roman" w:hAnsi="Calibri" w:cs="Calibri"/>
-                <w:b/>
-                <w:bCs/>
-                <w:color w:val="000000"/>
-                <w:sz w:val="16"/>
-                <w:szCs w:val="16"/>
-              </w:rPr>
-            </w:pPr>
-            <w:r>
-              <w:rPr>
-                <w:rFonts w:ascii="Calibri" w:eastAsia="Times New Roman" w:hAnsi="Calibri" w:cs="Calibri"/>
-                <w:b/>
-                <w:bCs/>
-                <w:color w:val="000000"/>
-                <w:sz w:val="16"/>
-                <w:szCs w:val="16"/>
-              </w:rPr>
-              <w:t>orig_organism</w:t>
-            </w:r>
-          </w:p>
-        </w:tc>
-        <w:tc>
-          <w:tcPr>
-            <w:tcW w:w="1700" w:type="dxa"/>
-            <w:tcBorders>
-              <w:top w:val="single" w:sz="4" w:space="0" w:color="auto"/>
-              <w:left w:val="nil"/>
-              <w:bottom w:val="single" w:sz="4" w:space="0" w:color="auto"/>
-              <w:right w:val="single" w:sz="4" w:space="0" w:color="auto"/>
-            </w:tcBorders>
-            <w:shd w:val="clear" w:color="auto" w:fill="auto"/>
-            <w:vAlign w:val="bottom"/>
-            <w:hideMark/>
-          </w:tcPr>
-          <w:p>
-            <w:pPr>
-              <w:spacing w:after="0" w:line="240" w:lineRule="auto"/>
-              <w:rPr>
-                <w:rFonts w:ascii="Calibri" w:eastAsia="Times New Roman" w:hAnsi="Calibri" w:cs="Calibri"/>
-                <w:b/>
-                <w:bCs/>
-                <w:color w:val="000000"/>
-                <w:sz w:val="16"/>
-                <w:szCs w:val="16"/>
-              </w:rPr>
-            </w:pPr>
-            <w:r>
-              <w:rPr>
-                <w:rFonts w:ascii="Calibri" w:eastAsia="Times New Roman" w:hAnsi="Calibri" w:cs="Calibri"/>
-                <w:b/>
-                <w:bCs/>
-                <w:color w:val="000000"/>
-                <w:sz w:val="16"/>
-                <w:szCs w:val="16"/>
-              </w:rPr>
-              <w:t>target_type</w:t>
-            </w:r>
-          </w:p>
-        </w:tc>
-        <w:tc>
-          <w:tcPr>
-            <w:tcW w:w="1060" w:type="dxa"/>
+            <w:tcW w:w="2440" w:type="dxa"/>
             <w:tcBorders>
               <w:top w:val="single" w:sz="4" w:space="0" w:color="auto"/>
               <w:left w:val="nil"/>
@@ -4224,8 +4264,8 @@
                 <w:b/>
                 <w:bCs/>
                 <w:color w:val="000000"/>
-                <w:sz w:val="16"/>
-                <w:szCs w:val="16"/>
+                <w:sz w:val="18"/>
+                <w:szCs w:val="18"/>
               </w:rPr>
             </w:pPr>
             <w:r>
@@ -4234,16 +4274,16 @@
                 <w:b/>
                 <w:bCs/>
                 <w:color w:val="000000"/>
-                <w:sz w:val="16"/>
-                <w:szCs w:val="16"/>
-              </w:rPr>
-              <w:t>target_name</w:t>
+                <w:sz w:val="18"/>
+                <w:szCs w:val="18"/>
+              </w:rPr>
+              <w:t>original_organism</w:t>
             </w:r>
           </w:p>
         </w:tc>
         <w:tc>
           <w:tcPr>
-            <w:tcW w:w="1340" w:type="dxa"/>
+            <w:tcW w:w="1380" w:type="dxa"/>
             <w:tcBorders>
               <w:top w:val="single" w:sz="4" w:space="0" w:color="auto"/>
               <w:left w:val="nil"/>
@@ -4263,8 +4303,8 @@
                 <w:b/>
                 <w:bCs/>
                 <w:color w:val="000000"/>
-                <w:sz w:val="16"/>
-                <w:szCs w:val="16"/>
+                <w:sz w:val="18"/>
+                <w:szCs w:val="18"/>
               </w:rPr>
             </w:pPr>
             <w:r>
@@ -4273,16 +4313,16 @@
                 <w:b/>
                 <w:bCs/>
                 <w:color w:val="000000"/>
-                <w:sz w:val="16"/>
-                <w:szCs w:val="16"/>
-              </w:rPr>
-              <w:t>target_chembl_id</w:t>
+                <w:sz w:val="18"/>
+                <w:szCs w:val="18"/>
+              </w:rPr>
+              <w:t>target</w:t>
             </w:r>
           </w:p>
         </w:tc>
         <w:tc>
           <w:tcPr>
-            <w:tcW w:w="1720" w:type="dxa"/>
+            <w:tcW w:w="1420" w:type="dxa"/>
             <w:tcBorders>
               <w:top w:val="single" w:sz="4" w:space="0" w:color="auto"/>
               <w:left w:val="nil"/>
@@ -4302,8 +4342,8 @@
                 <w:b/>
                 <w:bCs/>
                 <w:color w:val="000000"/>
-                <w:sz w:val="16"/>
-                <w:szCs w:val="16"/>
+                <w:sz w:val="18"/>
+                <w:szCs w:val="18"/>
               </w:rPr>
             </w:pPr>
             <w:r>
@@ -4312,16 +4352,16 @@
                 <w:b/>
                 <w:bCs/>
                 <w:color w:val="000000"/>
-                <w:sz w:val="16"/>
-                <w:szCs w:val="16"/>
-              </w:rPr>
-              <w:t>drug_name</w:t>
+                <w:sz w:val="18"/>
+                <w:szCs w:val="18"/>
+              </w:rPr>
+              <w:t>orf</w:t>
             </w:r>
           </w:p>
         </w:tc>
         <w:tc>
           <w:tcPr>
-            <w:tcW w:w="1300" w:type="dxa"/>
+            <w:tcW w:w="1960" w:type="dxa"/>
             <w:tcBorders>
               <w:top w:val="single" w:sz="4" w:space="0" w:color="auto"/>
               <w:left w:val="nil"/>
@@ -4341,8 +4381,8 @@
                 <w:b/>
                 <w:bCs/>
                 <w:color w:val="000000"/>
-                <w:sz w:val="16"/>
-                <w:szCs w:val="16"/>
+                <w:sz w:val="18"/>
+                <w:szCs w:val="18"/>
               </w:rPr>
             </w:pPr>
             <w:r>
@@ -4351,21 +4391,60 @@
                 <w:b/>
                 <w:bCs/>
                 <w:color w:val="000000"/>
-                <w:sz w:val="16"/>
-                <w:szCs w:val="16"/>
-              </w:rPr>
-              <w:t>drug_chembl_id</w:t>
+                <w:sz w:val="18"/>
+                <w:szCs w:val="18"/>
+              </w:rPr>
+              <w:t>pref_name</w:t>
+            </w:r>
+          </w:p>
+        </w:tc>
+        <w:tc>
+          <w:tcPr>
+            <w:tcW w:w="1380" w:type="dxa"/>
+            <w:tcBorders>
+              <w:top w:val="single" w:sz="4" w:space="0" w:color="auto"/>
+              <w:left w:val="nil"/>
+              <w:bottom w:val="single" w:sz="4" w:space="0" w:color="auto"/>
+              <w:right w:val="single" w:sz="4" w:space="0" w:color="auto"/>
+            </w:tcBorders>
+            <w:shd w:val="clear" w:color="auto" w:fill="auto"/>
+            <w:noWrap/>
+            <w:vAlign w:val="bottom"/>
+            <w:hideMark/>
+          </w:tcPr>
+          <w:p>
+            <w:pPr>
+              <w:spacing w:after="0" w:line="240" w:lineRule="auto"/>
+              <w:rPr>
+                <w:rFonts w:ascii="Calibri" w:eastAsia="Times New Roman" w:hAnsi="Calibri" w:cs="Calibri"/>
+                <w:b/>
+                <w:bCs/>
+                <w:color w:val="000000"/>
+                <w:sz w:val="18"/>
+                <w:szCs w:val="18"/>
+              </w:rPr>
+            </w:pPr>
+            <w:r>
+              <w:rPr>
+                <w:rFonts w:ascii="Calibri" w:eastAsia="Times New Roman" w:hAnsi="Calibri" w:cs="Calibri"/>
+                <w:b/>
+                <w:bCs/>
+                <w:color w:val="000000"/>
+                <w:sz w:val="18"/>
+                <w:szCs w:val="18"/>
+              </w:rPr>
+              <w:t>chembl_id</w:t>
             </w:r>
           </w:p>
         </w:tc>
       </w:tr>
       <w:tr>
         <w:trPr>
-          <w:trHeight w:val="465"/>
+          <w:trHeight w:val="300"/>
         </w:trPr>
         <w:tc>
           <w:tcPr>
-            <w:tcW w:w="640" w:type="dxa"/>
+            <w:tcW w:w="740" w:type="dxa"/>
             <w:tcBorders>
               <w:top w:val="nil"/>
               <w:left w:val="single" w:sz="4" w:space="0" w:color="auto"/>
@@ -4384,127 +4463,24 @@
               <w:rPr>
                 <w:rFonts w:ascii="Calibri" w:eastAsia="Times New Roman" w:hAnsi="Calibri" w:cs="Calibri"/>
                 <w:color w:val="000000"/>
-                <w:sz w:val="16"/>
-                <w:szCs w:val="16"/>
+                <w:sz w:val="18"/>
+                <w:szCs w:val="18"/>
               </w:rPr>
             </w:pPr>
             <w:r>
               <w:rPr>
                 <w:rFonts w:ascii="Calibri" w:eastAsia="Times New Roman" w:hAnsi="Calibri" w:cs="Calibri"/>
                 <w:color w:val="000000"/>
-                <w:sz w:val="16"/>
-                <w:szCs w:val="16"/>
-              </w:rPr>
-              <w:t>4350.9</w:t>
+                <w:sz w:val="18"/>
+                <w:szCs w:val="18"/>
+              </w:rPr>
+              <w:t>9567.8</w:t>
             </w:r>
           </w:p>
         </w:tc>
         <w:tc>
           <w:tcPr>
-            <w:tcW w:w="640" w:type="dxa"/>
-            <w:tcBorders>
-              <w:top w:val="nil"/>
-              <w:left w:val="nil"/>
-              <w:bottom w:val="single" w:sz="4" w:space="0" w:color="auto"/>
-              <w:right w:val="single" w:sz="4" w:space="0" w:color="auto"/>
-            </w:tcBorders>
-            <w:shd w:val="clear" w:color="auto" w:fill="auto"/>
-            <w:vAlign w:val="bottom"/>
-            <w:hideMark/>
-          </w:tcPr>
-          <w:p>
-            <w:pPr>
-              <w:spacing w:after="0" w:line="240" w:lineRule="auto"/>
-              <w:jc w:val="center"/>
-              <w:rPr>
-                <w:rFonts w:ascii="Calibri" w:eastAsia="Times New Roman" w:hAnsi="Calibri" w:cs="Calibri"/>
-                <w:color w:val="000000"/>
-                <w:sz w:val="16"/>
-                <w:szCs w:val="16"/>
-              </w:rPr>
-            </w:pPr>
-            <w:r>
-              <w:rPr>
-                <w:rFonts w:ascii="Calibri" w:eastAsia="Times New Roman" w:hAnsi="Calibri" w:cs="Calibri"/>
-                <w:color w:val="000000"/>
-                <w:sz w:val="16"/>
-                <w:szCs w:val="16"/>
-              </w:rPr>
-              <w:t>1773</w:t>
-            </w:r>
-          </w:p>
-        </w:tc>
-        <w:tc>
-          <w:tcPr>
-            <w:tcW w:w="1360" w:type="dxa"/>
-            <w:tcBorders>
-              <w:top w:val="nil"/>
-              <w:left w:val="nil"/>
-              <w:bottom w:val="single" w:sz="4" w:space="0" w:color="auto"/>
-              <w:right w:val="single" w:sz="4" w:space="0" w:color="auto"/>
-            </w:tcBorders>
-            <w:shd w:val="clear" w:color="auto" w:fill="auto"/>
-            <w:vAlign w:val="bottom"/>
-            <w:hideMark/>
-          </w:tcPr>
-          <w:p>
-            <w:pPr>
-              <w:spacing w:after="0" w:line="240" w:lineRule="auto"/>
-              <w:rPr>
-                <w:rFonts w:ascii="Calibri" w:eastAsia="Times New Roman" w:hAnsi="Calibri" w:cs="Calibri"/>
-                <w:color w:val="000000"/>
-                <w:sz w:val="16"/>
-                <w:szCs w:val="16"/>
-              </w:rPr>
-            </w:pPr>
-            <w:r>
-              <w:rPr>
-                <w:rFonts w:ascii="Calibri" w:eastAsia="Times New Roman" w:hAnsi="Calibri" w:cs="Calibri"/>
-                <w:color w:val="000000"/>
-                <w:sz w:val="16"/>
-                <w:szCs w:val="16"/>
-              </w:rPr>
-              <w:t>Mycobacterium tuberculosis</w:t>
-            </w:r>
-          </w:p>
-        </w:tc>
-        <w:tc>
-          <w:tcPr>
-            <w:tcW w:w="1700" w:type="dxa"/>
-            <w:tcBorders>
-              <w:top w:val="nil"/>
-              <w:left w:val="nil"/>
-              <w:bottom w:val="single" w:sz="4" w:space="0" w:color="auto"/>
-              <w:right w:val="single" w:sz="4" w:space="0" w:color="auto"/>
-            </w:tcBorders>
-            <w:shd w:val="clear" w:color="auto" w:fill="auto"/>
-            <w:vAlign w:val="bottom"/>
-            <w:hideMark/>
-          </w:tcPr>
-          <w:p>
-            <w:pPr>
-              <w:spacing w:after="0" w:line="240" w:lineRule="auto"/>
-              <w:rPr>
-                <w:rFonts w:ascii="Calibri" w:eastAsia="Times New Roman" w:hAnsi="Calibri" w:cs="Calibri"/>
-                <w:color w:val="000000"/>
-                <w:sz w:val="16"/>
-                <w:szCs w:val="16"/>
-              </w:rPr>
-            </w:pPr>
-            <w:r>
-              <w:rPr>
-                <w:rFonts w:ascii="Calibri" w:eastAsia="Times New Roman" w:hAnsi="Calibri" w:cs="Calibri"/>
-                <w:color w:val="000000"/>
-                <w:sz w:val="16"/>
-                <w:szCs w:val="16"/>
-              </w:rPr>
-              <w:t>PROTEIN NUCLEIC-ACID COMPLEX</w:t>
-            </w:r>
-          </w:p>
-        </w:tc>
-        <w:tc>
-          <w:tcPr>
-            <w:tcW w:w="1060" w:type="dxa"/>
+            <w:tcW w:w="700" w:type="dxa"/>
             <w:tcBorders>
               <w:top w:val="nil"/>
               <w:left w:val="nil"/>
@@ -4519,27 +4495,28 @@
           <w:p>
             <w:pPr>
               <w:spacing w:after="0" w:line="240" w:lineRule="auto"/>
+              <w:jc w:val="center"/>
               <w:rPr>
                 <w:rFonts w:ascii="Calibri" w:eastAsia="Times New Roman" w:hAnsi="Calibri" w:cs="Calibri"/>
                 <w:color w:val="000000"/>
-                <w:sz w:val="16"/>
-                <w:szCs w:val="16"/>
+                <w:sz w:val="18"/>
+                <w:szCs w:val="18"/>
               </w:rPr>
             </w:pPr>
             <w:r>
               <w:rPr>
                 <w:rFonts w:ascii="Calibri" w:eastAsia="Times New Roman" w:hAnsi="Calibri" w:cs="Calibri"/>
                 <w:color w:val="000000"/>
-                <w:sz w:val="16"/>
-                <w:szCs w:val="16"/>
-              </w:rPr>
-              <w:t>70S ribosome</w:t>
+                <w:sz w:val="18"/>
+                <w:szCs w:val="18"/>
+              </w:rPr>
+              <w:t>9606</w:t>
             </w:r>
           </w:p>
         </w:tc>
         <w:tc>
           <w:tcPr>
-            <w:tcW w:w="1340" w:type="dxa"/>
+            <w:tcW w:w="2440" w:type="dxa"/>
             <w:tcBorders>
               <w:top w:val="nil"/>
               <w:left w:val="nil"/>
@@ -4557,24 +4534,24 @@
               <w:rPr>
                 <w:rFonts w:ascii="Calibri" w:eastAsia="Times New Roman" w:hAnsi="Calibri" w:cs="Calibri"/>
                 <w:color w:val="000000"/>
-                <w:sz w:val="16"/>
-                <w:szCs w:val="16"/>
+                <w:sz w:val="18"/>
+                <w:szCs w:val="18"/>
               </w:rPr>
             </w:pPr>
             <w:r>
               <w:rPr>
                 <w:rFonts w:ascii="Calibri" w:eastAsia="Times New Roman" w:hAnsi="Calibri" w:cs="Calibri"/>
                 <w:color w:val="000000"/>
-                <w:sz w:val="16"/>
-                <w:szCs w:val="16"/>
-              </w:rPr>
-              <w:t>CHEMBL2363965</w:t>
+                <w:sz w:val="18"/>
+                <w:szCs w:val="18"/>
+              </w:rPr>
+              <w:t>Homo sapiens</w:t>
             </w:r>
           </w:p>
         </w:tc>
         <w:tc>
           <w:tcPr>
-            <w:tcW w:w="1720" w:type="dxa"/>
+            <w:tcW w:w="1380" w:type="dxa"/>
             <w:tcBorders>
               <w:top w:val="nil"/>
               <w:left w:val="nil"/>
@@ -4592,24 +4569,24 @@
               <w:rPr>
                 <w:rFonts w:ascii="Calibri" w:eastAsia="Times New Roman" w:hAnsi="Calibri" w:cs="Calibri"/>
                 <w:color w:val="000000"/>
-                <w:sz w:val="16"/>
-                <w:szCs w:val="16"/>
+                <w:sz w:val="18"/>
+                <w:szCs w:val="18"/>
               </w:rPr>
             </w:pPr>
             <w:r>
               <w:rPr>
                 <w:rFonts w:ascii="Calibri" w:eastAsia="Times New Roman" w:hAnsi="Calibri" w:cs="Calibri"/>
                 <w:color w:val="000000"/>
-                <w:sz w:val="16"/>
-                <w:szCs w:val="16"/>
-              </w:rPr>
-              <w:t>VIOMYCIN SULFATE</w:t>
+                <w:sz w:val="18"/>
+                <w:szCs w:val="18"/>
+              </w:rPr>
+              <w:t>CHEMBL3987</w:t>
             </w:r>
           </w:p>
         </w:tc>
         <w:tc>
           <w:tcPr>
-            <w:tcW w:w="1300" w:type="dxa"/>
+            <w:tcW w:w="1420" w:type="dxa"/>
             <w:tcBorders>
               <w:top w:val="nil"/>
               <w:left w:val="nil"/>
@@ -4627,29 +4604,99 @@
               <w:rPr>
                 <w:rFonts w:ascii="Calibri" w:eastAsia="Times New Roman" w:hAnsi="Calibri" w:cs="Calibri"/>
                 <w:color w:val="000000"/>
-                <w:sz w:val="16"/>
-                <w:szCs w:val="16"/>
+                <w:sz w:val="18"/>
+                <w:szCs w:val="18"/>
               </w:rPr>
             </w:pPr>
             <w:r>
               <w:rPr>
                 <w:rFonts w:ascii="Calibri" w:eastAsia="Times New Roman" w:hAnsi="Calibri" w:cs="Calibri"/>
                 <w:color w:val="000000"/>
-                <w:sz w:val="16"/>
-                <w:szCs w:val="16"/>
-              </w:rPr>
-              <w:t>CHEMBL3989823</w:t>
+                <w:sz w:val="18"/>
+                <w:szCs w:val="18"/>
+              </w:rPr>
+              <w:t>MN908947.3_281</w:t>
+            </w:r>
+          </w:p>
+        </w:tc>
+        <w:tc>
+          <w:tcPr>
+            <w:tcW w:w="1960" w:type="dxa"/>
+            <w:tcBorders>
+              <w:top w:val="nil"/>
+              <w:left w:val="nil"/>
+              <w:bottom w:val="single" w:sz="4" w:space="0" w:color="auto"/>
+              <w:right w:val="single" w:sz="4" w:space="0" w:color="auto"/>
+            </w:tcBorders>
+            <w:shd w:val="clear" w:color="auto" w:fill="auto"/>
+            <w:noWrap/>
+            <w:vAlign w:val="bottom"/>
+            <w:hideMark/>
+          </w:tcPr>
+          <w:p>
+            <w:pPr>
+              <w:spacing w:after="0" w:line="240" w:lineRule="auto"/>
+              <w:rPr>
+                <w:rFonts w:ascii="Calibri" w:eastAsia="Times New Roman" w:hAnsi="Calibri" w:cs="Calibri"/>
+                <w:color w:val="000000"/>
+                <w:sz w:val="18"/>
+                <w:szCs w:val="18"/>
+              </w:rPr>
+            </w:pPr>
+            <w:r>
+              <w:rPr>
+                <w:rFonts w:ascii="Calibri" w:eastAsia="Times New Roman" w:hAnsi="Calibri" w:cs="Calibri"/>
+                <w:color w:val="000000"/>
+                <w:sz w:val="18"/>
+                <w:szCs w:val="18"/>
+              </w:rPr>
+              <w:t> </w:t>
+            </w:r>
+          </w:p>
+        </w:tc>
+        <w:tc>
+          <w:tcPr>
+            <w:tcW w:w="1380" w:type="dxa"/>
+            <w:tcBorders>
+              <w:top w:val="nil"/>
+              <w:left w:val="nil"/>
+              <w:bottom w:val="single" w:sz="4" w:space="0" w:color="auto"/>
+              <w:right w:val="single" w:sz="4" w:space="0" w:color="auto"/>
+            </w:tcBorders>
+            <w:shd w:val="clear" w:color="auto" w:fill="auto"/>
+            <w:noWrap/>
+            <w:vAlign w:val="bottom"/>
+            <w:hideMark/>
+          </w:tcPr>
+          <w:p>
+            <w:pPr>
+              <w:spacing w:after="0" w:line="240" w:lineRule="auto"/>
+              <w:rPr>
+                <w:rFonts w:ascii="Calibri" w:eastAsia="Times New Roman" w:hAnsi="Calibri" w:cs="Calibri"/>
+                <w:color w:val="000000"/>
+                <w:sz w:val="18"/>
+                <w:szCs w:val="18"/>
+              </w:rPr>
+            </w:pPr>
+            <w:r>
+              <w:rPr>
+                <w:rFonts w:ascii="Calibri" w:eastAsia="Times New Roman" w:hAnsi="Calibri" w:cs="Calibri"/>
+                <w:color w:val="000000"/>
+                <w:sz w:val="18"/>
+                <w:szCs w:val="18"/>
+              </w:rPr>
+              <w:t> </w:t>
             </w:r>
           </w:p>
         </w:tc>
       </w:tr>
       <w:tr>
         <w:trPr>
-          <w:trHeight w:val="465"/>
+          <w:trHeight w:val="300"/>
         </w:trPr>
         <w:tc>
           <w:tcPr>
-            <w:tcW w:w="640" w:type="dxa"/>
+            <w:tcW w:w="740" w:type="dxa"/>
             <w:tcBorders>
               <w:top w:val="nil"/>
               <w:left w:val="single" w:sz="4" w:space="0" w:color="auto"/>
@@ -4668,127 +4715,24 @@
               <w:rPr>
                 <w:rFonts w:ascii="Calibri" w:eastAsia="Times New Roman" w:hAnsi="Calibri" w:cs="Calibri"/>
                 <w:color w:val="000000"/>
-                <w:sz w:val="16"/>
-                <w:szCs w:val="16"/>
+                <w:sz w:val="18"/>
+                <w:szCs w:val="18"/>
               </w:rPr>
             </w:pPr>
             <w:r>
               <w:rPr>
                 <w:rFonts w:ascii="Calibri" w:eastAsia="Times New Roman" w:hAnsi="Calibri" w:cs="Calibri"/>
                 <w:color w:val="000000"/>
-                <w:sz w:val="16"/>
-                <w:szCs w:val="16"/>
-              </w:rPr>
-              <w:t>4350.9</w:t>
+                <w:sz w:val="18"/>
+                <w:szCs w:val="18"/>
+              </w:rPr>
+              <w:t>9562.6</w:t>
             </w:r>
           </w:p>
         </w:tc>
         <w:tc>
           <w:tcPr>
-            <w:tcW w:w="640" w:type="dxa"/>
-            <w:tcBorders>
-              <w:top w:val="nil"/>
-              <w:left w:val="nil"/>
-              <w:bottom w:val="single" w:sz="4" w:space="0" w:color="auto"/>
-              <w:right w:val="single" w:sz="4" w:space="0" w:color="auto"/>
-            </w:tcBorders>
-            <w:shd w:val="clear" w:color="auto" w:fill="auto"/>
-            <w:vAlign w:val="bottom"/>
-            <w:hideMark/>
-          </w:tcPr>
-          <w:p>
-            <w:pPr>
-              <w:spacing w:after="0" w:line="240" w:lineRule="auto"/>
-              <w:jc w:val="center"/>
-              <w:rPr>
-                <w:rFonts w:ascii="Calibri" w:eastAsia="Times New Roman" w:hAnsi="Calibri" w:cs="Calibri"/>
-                <w:color w:val="000000"/>
-                <w:sz w:val="16"/>
-                <w:szCs w:val="16"/>
-              </w:rPr>
-            </w:pPr>
-            <w:r>
-              <w:rPr>
-                <w:rFonts w:ascii="Calibri" w:eastAsia="Times New Roman" w:hAnsi="Calibri" w:cs="Calibri"/>
-                <w:color w:val="000000"/>
-                <w:sz w:val="16"/>
-                <w:szCs w:val="16"/>
-              </w:rPr>
-              <w:t>1773</w:t>
-            </w:r>
-          </w:p>
-        </w:tc>
-        <w:tc>
-          <w:tcPr>
-            <w:tcW w:w="1360" w:type="dxa"/>
-            <w:tcBorders>
-              <w:top w:val="nil"/>
-              <w:left w:val="nil"/>
-              <w:bottom w:val="single" w:sz="4" w:space="0" w:color="auto"/>
-              <w:right w:val="single" w:sz="4" w:space="0" w:color="auto"/>
-            </w:tcBorders>
-            <w:shd w:val="clear" w:color="auto" w:fill="auto"/>
-            <w:vAlign w:val="bottom"/>
-            <w:hideMark/>
-          </w:tcPr>
-          <w:p>
-            <w:pPr>
-              <w:spacing w:after="0" w:line="240" w:lineRule="auto"/>
-              <w:rPr>
-                <w:rFonts w:ascii="Calibri" w:eastAsia="Times New Roman" w:hAnsi="Calibri" w:cs="Calibri"/>
-                <w:color w:val="000000"/>
-                <w:sz w:val="16"/>
-                <w:szCs w:val="16"/>
-              </w:rPr>
-            </w:pPr>
-            <w:r>
-              <w:rPr>
-                <w:rFonts w:ascii="Calibri" w:eastAsia="Times New Roman" w:hAnsi="Calibri" w:cs="Calibri"/>
-                <w:color w:val="000000"/>
-                <w:sz w:val="16"/>
-                <w:szCs w:val="16"/>
-              </w:rPr>
-              <w:t>Mycobacterium tuberculosis</w:t>
-            </w:r>
-          </w:p>
-        </w:tc>
-        <w:tc>
-          <w:tcPr>
-            <w:tcW w:w="1700" w:type="dxa"/>
-            <w:tcBorders>
-              <w:top w:val="nil"/>
-              <w:left w:val="nil"/>
-              <w:bottom w:val="single" w:sz="4" w:space="0" w:color="auto"/>
-              <w:right w:val="single" w:sz="4" w:space="0" w:color="auto"/>
-            </w:tcBorders>
-            <w:shd w:val="clear" w:color="auto" w:fill="auto"/>
-            <w:vAlign w:val="bottom"/>
-            <w:hideMark/>
-          </w:tcPr>
-          <w:p>
-            <w:pPr>
-              <w:spacing w:after="0" w:line="240" w:lineRule="auto"/>
-              <w:rPr>
-                <w:rFonts w:ascii="Calibri" w:eastAsia="Times New Roman" w:hAnsi="Calibri" w:cs="Calibri"/>
-                <w:color w:val="000000"/>
-                <w:sz w:val="16"/>
-                <w:szCs w:val="16"/>
-              </w:rPr>
-            </w:pPr>
-            <w:r>
-              <w:rPr>
-                <w:rFonts w:ascii="Calibri" w:eastAsia="Times New Roman" w:hAnsi="Calibri" w:cs="Calibri"/>
-                <w:color w:val="000000"/>
-                <w:sz w:val="16"/>
-                <w:szCs w:val="16"/>
-              </w:rPr>
-              <w:t>PROTEIN NUCLEIC-ACID COMPLEX</w:t>
-            </w:r>
-          </w:p>
-        </w:tc>
-        <w:tc>
-          <w:tcPr>
-            <w:tcW w:w="1060" w:type="dxa"/>
+            <w:tcW w:w="700" w:type="dxa"/>
             <w:tcBorders>
               <w:top w:val="nil"/>
               <w:left w:val="nil"/>
@@ -4803,27 +4747,28 @@
           <w:p>
             <w:pPr>
               <w:spacing w:after="0" w:line="240" w:lineRule="auto"/>
+              <w:jc w:val="center"/>
               <w:rPr>
                 <w:rFonts w:ascii="Calibri" w:eastAsia="Times New Roman" w:hAnsi="Calibri" w:cs="Calibri"/>
                 <w:color w:val="000000"/>
-                <w:sz w:val="16"/>
-                <w:szCs w:val="16"/>
+                <w:sz w:val="18"/>
+                <w:szCs w:val="18"/>
               </w:rPr>
             </w:pPr>
             <w:r>
               <w:rPr>
                 <w:rFonts w:ascii="Calibri" w:eastAsia="Times New Roman" w:hAnsi="Calibri" w:cs="Calibri"/>
                 <w:color w:val="000000"/>
-                <w:sz w:val="16"/>
-                <w:szCs w:val="16"/>
-              </w:rPr>
-              <w:t>70S ribosome</w:t>
+                <w:sz w:val="18"/>
+                <w:szCs w:val="18"/>
+              </w:rPr>
+              <w:t>9606</w:t>
             </w:r>
           </w:p>
         </w:tc>
         <w:tc>
           <w:tcPr>
-            <w:tcW w:w="1340" w:type="dxa"/>
+            <w:tcW w:w="2440" w:type="dxa"/>
             <w:tcBorders>
               <w:top w:val="nil"/>
               <w:left w:val="nil"/>
@@ -4841,24 +4786,24 @@
               <w:rPr>
                 <w:rFonts w:ascii="Calibri" w:eastAsia="Times New Roman" w:hAnsi="Calibri" w:cs="Calibri"/>
                 <w:color w:val="000000"/>
-                <w:sz w:val="16"/>
-                <w:szCs w:val="16"/>
+                <w:sz w:val="18"/>
+                <w:szCs w:val="18"/>
               </w:rPr>
             </w:pPr>
             <w:r>
               <w:rPr>
                 <w:rFonts w:ascii="Calibri" w:eastAsia="Times New Roman" w:hAnsi="Calibri" w:cs="Calibri"/>
                 <w:color w:val="000000"/>
-                <w:sz w:val="16"/>
-                <w:szCs w:val="16"/>
-              </w:rPr>
-              <w:t>CHEMBL2363965</w:t>
+                <w:sz w:val="18"/>
+                <w:szCs w:val="18"/>
+              </w:rPr>
+              <w:t>Homo sapiens</w:t>
             </w:r>
           </w:p>
         </w:tc>
         <w:tc>
           <w:tcPr>
-            <w:tcW w:w="1720" w:type="dxa"/>
+            <w:tcW w:w="1380" w:type="dxa"/>
             <w:tcBorders>
               <w:top w:val="nil"/>
               <w:left w:val="nil"/>
@@ -4876,24 +4821,24 @@
               <w:rPr>
                 <w:rFonts w:ascii="Calibri" w:eastAsia="Times New Roman" w:hAnsi="Calibri" w:cs="Calibri"/>
                 <w:color w:val="000000"/>
-                <w:sz w:val="16"/>
-                <w:szCs w:val="16"/>
+                <w:sz w:val="18"/>
+                <w:szCs w:val="18"/>
               </w:rPr>
             </w:pPr>
             <w:r>
               <w:rPr>
                 <w:rFonts w:ascii="Calibri" w:eastAsia="Times New Roman" w:hAnsi="Calibri" w:cs="Calibri"/>
                 <w:color w:val="000000"/>
-                <w:sz w:val="16"/>
-                <w:szCs w:val="16"/>
-              </w:rPr>
-              <w:t>CAPREOMYCIN SULFATE</w:t>
+                <w:sz w:val="18"/>
+                <w:szCs w:val="18"/>
+              </w:rPr>
+              <w:t>CHEMBL5542</w:t>
             </w:r>
           </w:p>
         </w:tc>
         <w:tc>
           <w:tcPr>
-            <w:tcW w:w="1300" w:type="dxa"/>
+            <w:tcW w:w="1420" w:type="dxa"/>
             <w:tcBorders>
               <w:top w:val="nil"/>
               <w:left w:val="nil"/>
@@ -4911,29 +4856,99 @@
               <w:rPr>
                 <w:rFonts w:ascii="Calibri" w:eastAsia="Times New Roman" w:hAnsi="Calibri" w:cs="Calibri"/>
                 <w:color w:val="000000"/>
-                <w:sz w:val="16"/>
-                <w:szCs w:val="16"/>
+                <w:sz w:val="18"/>
+                <w:szCs w:val="18"/>
               </w:rPr>
             </w:pPr>
             <w:r>
               <w:rPr>
                 <w:rFonts w:ascii="Calibri" w:eastAsia="Times New Roman" w:hAnsi="Calibri" w:cs="Calibri"/>
                 <w:color w:val="000000"/>
-                <w:sz w:val="16"/>
-                <w:szCs w:val="16"/>
-              </w:rPr>
-              <w:t>CHEMBL2218913</w:t>
+                <w:sz w:val="18"/>
+                <w:szCs w:val="18"/>
+              </w:rPr>
+              <w:t>MN908947.3_281</w:t>
+            </w:r>
+          </w:p>
+        </w:tc>
+        <w:tc>
+          <w:tcPr>
+            <w:tcW w:w="1960" w:type="dxa"/>
+            <w:tcBorders>
+              <w:top w:val="nil"/>
+              <w:left w:val="nil"/>
+              <w:bottom w:val="single" w:sz="4" w:space="0" w:color="auto"/>
+              <w:right w:val="single" w:sz="4" w:space="0" w:color="auto"/>
+            </w:tcBorders>
+            <w:shd w:val="clear" w:color="auto" w:fill="auto"/>
+            <w:noWrap/>
+            <w:vAlign w:val="bottom"/>
+            <w:hideMark/>
+          </w:tcPr>
+          <w:p>
+            <w:pPr>
+              <w:spacing w:after="0" w:line="240" w:lineRule="auto"/>
+              <w:rPr>
+                <w:rFonts w:ascii="Calibri" w:eastAsia="Times New Roman" w:hAnsi="Calibri" w:cs="Calibri"/>
+                <w:color w:val="000000"/>
+                <w:sz w:val="18"/>
+                <w:szCs w:val="18"/>
+              </w:rPr>
+            </w:pPr>
+            <w:r>
+              <w:rPr>
+                <w:rFonts w:ascii="Calibri" w:eastAsia="Times New Roman" w:hAnsi="Calibri" w:cs="Calibri"/>
+                <w:color w:val="000000"/>
+                <w:sz w:val="18"/>
+                <w:szCs w:val="18"/>
+              </w:rPr>
+              <w:t> </w:t>
+            </w:r>
+          </w:p>
+        </w:tc>
+        <w:tc>
+          <w:tcPr>
+            <w:tcW w:w="1380" w:type="dxa"/>
+            <w:tcBorders>
+              <w:top w:val="nil"/>
+              <w:left w:val="nil"/>
+              <w:bottom w:val="single" w:sz="4" w:space="0" w:color="auto"/>
+              <w:right w:val="single" w:sz="4" w:space="0" w:color="auto"/>
+            </w:tcBorders>
+            <w:shd w:val="clear" w:color="auto" w:fill="auto"/>
+            <w:noWrap/>
+            <w:vAlign w:val="bottom"/>
+            <w:hideMark/>
+          </w:tcPr>
+          <w:p>
+            <w:pPr>
+              <w:spacing w:after="0" w:line="240" w:lineRule="auto"/>
+              <w:rPr>
+                <w:rFonts w:ascii="Calibri" w:eastAsia="Times New Roman" w:hAnsi="Calibri" w:cs="Calibri"/>
+                <w:color w:val="000000"/>
+                <w:sz w:val="18"/>
+                <w:szCs w:val="18"/>
+              </w:rPr>
+            </w:pPr>
+            <w:r>
+              <w:rPr>
+                <w:rFonts w:ascii="Calibri" w:eastAsia="Times New Roman" w:hAnsi="Calibri" w:cs="Calibri"/>
+                <w:color w:val="000000"/>
+                <w:sz w:val="18"/>
+                <w:szCs w:val="18"/>
+              </w:rPr>
+              <w:t> </w:t>
             </w:r>
           </w:p>
         </w:tc>
       </w:tr>
       <w:tr>
         <w:trPr>
-          <w:trHeight w:val="465"/>
+          <w:trHeight w:val="300"/>
         </w:trPr>
         <w:tc>
           <w:tcPr>
-            <w:tcW w:w="640" w:type="dxa"/>
+            <w:tcW w:w="740" w:type="dxa"/>
             <w:tcBorders>
               <w:top w:val="nil"/>
               <w:left w:val="single" w:sz="4" w:space="0" w:color="auto"/>
@@ -4952,16 +4967,16 @@
               <w:rPr>
                 <w:rFonts w:ascii="Calibri" w:eastAsia="Times New Roman" w:hAnsi="Calibri" w:cs="Calibri"/>
                 <w:color w:val="000000"/>
-                <w:sz w:val="16"/>
-                <w:szCs w:val="16"/>
+                <w:sz w:val="18"/>
+                <w:szCs w:val="18"/>
               </w:rPr>
             </w:pPr>
             <w:r>
               <w:rPr>
                 <w:rFonts w:ascii="Calibri" w:eastAsia="Times New Roman" w:hAnsi="Calibri" w:cs="Calibri"/>
                 <w:color w:val="000000"/>
-                <w:sz w:val="16"/>
-                <w:szCs w:val="16"/>
+                <w:sz w:val="18"/>
+                <w:szCs w:val="18"/>
               </w:rPr>
               <w:t>4350.9</w:t>
             </w:r>
@@ -4969,110 +4984,7 @@
         </w:tc>
         <w:tc>
           <w:tcPr>
-            <w:tcW w:w="640" w:type="dxa"/>
-            <w:tcBorders>
-              <w:top w:val="nil"/>
-              <w:left w:val="nil"/>
-              <w:bottom w:val="single" w:sz="4" w:space="0" w:color="auto"/>
-              <w:right w:val="single" w:sz="4" w:space="0" w:color="auto"/>
-            </w:tcBorders>
-            <w:shd w:val="clear" w:color="auto" w:fill="auto"/>
-            <w:vAlign w:val="bottom"/>
-            <w:hideMark/>
-          </w:tcPr>
-          <w:p>
-            <w:pPr>
-              <w:spacing w:after="0" w:line="240" w:lineRule="auto"/>
-              <w:jc w:val="center"/>
-              <w:rPr>
-                <w:rFonts w:ascii="Calibri" w:eastAsia="Times New Roman" w:hAnsi="Calibri" w:cs="Calibri"/>
-                <w:color w:val="000000"/>
-                <w:sz w:val="16"/>
-                <w:szCs w:val="16"/>
-              </w:rPr>
-            </w:pPr>
-            <w:r>
-              <w:rPr>
-                <w:rFonts w:ascii="Calibri" w:eastAsia="Times New Roman" w:hAnsi="Calibri" w:cs="Calibri"/>
-                <w:color w:val="000000"/>
-                <w:sz w:val="16"/>
-                <w:szCs w:val="16"/>
-              </w:rPr>
-              <w:t>1773</w:t>
-            </w:r>
-          </w:p>
-        </w:tc>
-        <w:tc>
-          <w:tcPr>
-            <w:tcW w:w="1360" w:type="dxa"/>
-            <w:tcBorders>
-              <w:top w:val="nil"/>
-              <w:left w:val="nil"/>
-              <w:bottom w:val="single" w:sz="4" w:space="0" w:color="auto"/>
-              <w:right w:val="single" w:sz="4" w:space="0" w:color="auto"/>
-            </w:tcBorders>
-            <w:shd w:val="clear" w:color="auto" w:fill="auto"/>
-            <w:vAlign w:val="bottom"/>
-            <w:hideMark/>
-          </w:tcPr>
-          <w:p>
-            <w:pPr>
-              <w:spacing w:after="0" w:line="240" w:lineRule="auto"/>
-              <w:rPr>
-                <w:rFonts w:ascii="Calibri" w:eastAsia="Times New Roman" w:hAnsi="Calibri" w:cs="Calibri"/>
-                <w:color w:val="000000"/>
-                <w:sz w:val="16"/>
-                <w:szCs w:val="16"/>
-              </w:rPr>
-            </w:pPr>
-            <w:r>
-              <w:rPr>
-                <w:rFonts w:ascii="Calibri" w:eastAsia="Times New Roman" w:hAnsi="Calibri" w:cs="Calibri"/>
-                <w:color w:val="000000"/>
-                <w:sz w:val="16"/>
-                <w:szCs w:val="16"/>
-              </w:rPr>
-              <w:t>Mycobacterium tuberculosis</w:t>
-            </w:r>
-          </w:p>
-        </w:tc>
-        <w:tc>
-          <w:tcPr>
-            <w:tcW w:w="1700" w:type="dxa"/>
-            <w:tcBorders>
-              <w:top w:val="nil"/>
-              <w:left w:val="nil"/>
-              <w:bottom w:val="single" w:sz="4" w:space="0" w:color="auto"/>
-              <w:right w:val="single" w:sz="4" w:space="0" w:color="auto"/>
-            </w:tcBorders>
-            <w:shd w:val="clear" w:color="auto" w:fill="auto"/>
-            <w:vAlign w:val="bottom"/>
-            <w:hideMark/>
-          </w:tcPr>
-          <w:p>
-            <w:pPr>
-              <w:spacing w:after="0" w:line="240" w:lineRule="auto"/>
-              <w:rPr>
-                <w:rFonts w:ascii="Calibri" w:eastAsia="Times New Roman" w:hAnsi="Calibri" w:cs="Calibri"/>
-                <w:color w:val="000000"/>
-                <w:sz w:val="16"/>
-                <w:szCs w:val="16"/>
-              </w:rPr>
-            </w:pPr>
-            <w:r>
-              <w:rPr>
-                <w:rFonts w:ascii="Calibri" w:eastAsia="Times New Roman" w:hAnsi="Calibri" w:cs="Calibri"/>
-                <w:color w:val="000000"/>
-                <w:sz w:val="16"/>
-                <w:szCs w:val="16"/>
-              </w:rPr>
-              <w:t>PROTEIN NUCLEIC-ACID COMPLEX</w:t>
-            </w:r>
-          </w:p>
-        </w:tc>
-        <w:tc>
-          <w:tcPr>
-            <w:tcW w:w="1060" w:type="dxa"/>
+            <w:tcW w:w="700" w:type="dxa"/>
             <w:tcBorders>
               <w:top w:val="nil"/>
               <w:left w:val="nil"/>
@@ -5087,27 +4999,28 @@
           <w:p>
             <w:pPr>
               <w:spacing w:after="0" w:line="240" w:lineRule="auto"/>
+              <w:jc w:val="center"/>
               <w:rPr>
                 <w:rFonts w:ascii="Calibri" w:eastAsia="Times New Roman" w:hAnsi="Calibri" w:cs="Calibri"/>
                 <w:color w:val="000000"/>
-                <w:sz w:val="16"/>
-                <w:szCs w:val="16"/>
+                <w:sz w:val="18"/>
+                <w:szCs w:val="18"/>
               </w:rPr>
             </w:pPr>
             <w:r>
               <w:rPr>
                 <w:rFonts w:ascii="Calibri" w:eastAsia="Times New Roman" w:hAnsi="Calibri" w:cs="Calibri"/>
                 <w:color w:val="000000"/>
-                <w:sz w:val="16"/>
-                <w:szCs w:val="16"/>
-              </w:rPr>
-              <w:t>70S ribosome</w:t>
+                <w:sz w:val="18"/>
+                <w:szCs w:val="18"/>
+              </w:rPr>
+              <w:t>1773</w:t>
             </w:r>
           </w:p>
         </w:tc>
         <w:tc>
           <w:tcPr>
-            <w:tcW w:w="1340" w:type="dxa"/>
+            <w:tcW w:w="2440" w:type="dxa"/>
             <w:tcBorders>
               <w:top w:val="nil"/>
               <w:left w:val="nil"/>
@@ -5125,24 +5038,24 @@
               <w:rPr>
                 <w:rFonts w:ascii="Calibri" w:eastAsia="Times New Roman" w:hAnsi="Calibri" w:cs="Calibri"/>
                 <w:color w:val="000000"/>
-                <w:sz w:val="16"/>
-                <w:szCs w:val="16"/>
+                <w:sz w:val="18"/>
+                <w:szCs w:val="18"/>
               </w:rPr>
             </w:pPr>
             <w:r>
               <w:rPr>
                 <w:rFonts w:ascii="Calibri" w:eastAsia="Times New Roman" w:hAnsi="Calibri" w:cs="Calibri"/>
                 <w:color w:val="000000"/>
-                <w:sz w:val="16"/>
-                <w:szCs w:val="16"/>
-              </w:rPr>
-              <w:t>CHEMBL2363965</w:t>
+                <w:sz w:val="18"/>
+                <w:szCs w:val="18"/>
+              </w:rPr>
+              <w:t>Mycobacterium tuberculosis</w:t>
             </w:r>
           </w:p>
         </w:tc>
         <w:tc>
           <w:tcPr>
-            <w:tcW w:w="1720" w:type="dxa"/>
+            <w:tcW w:w="1380" w:type="dxa"/>
             <w:tcBorders>
               <w:top w:val="nil"/>
               <w:left w:val="nil"/>
@@ -5160,24 +5073,24 @@
               <w:rPr>
                 <w:rFonts w:ascii="Calibri" w:eastAsia="Times New Roman" w:hAnsi="Calibri" w:cs="Calibri"/>
                 <w:color w:val="000000"/>
-                <w:sz w:val="16"/>
-                <w:szCs w:val="16"/>
+                <w:sz w:val="18"/>
+                <w:szCs w:val="18"/>
               </w:rPr>
             </w:pPr>
             <w:r>
               <w:rPr>
                 <w:rFonts w:ascii="Calibri" w:eastAsia="Times New Roman" w:hAnsi="Calibri" w:cs="Calibri"/>
                 <w:color w:val="000000"/>
-                <w:sz w:val="16"/>
-                <w:szCs w:val="16"/>
-              </w:rPr>
-              <w:t>PYRAZINAMIDE</w:t>
+                <w:sz w:val="18"/>
+                <w:szCs w:val="18"/>
+              </w:rPr>
+              <w:t>CHEMBL2363965</w:t>
             </w:r>
           </w:p>
         </w:tc>
         <w:tc>
           <w:tcPr>
-            <w:tcW w:w="1300" w:type="dxa"/>
+            <w:tcW w:w="1420" w:type="dxa"/>
             <w:tcBorders>
               <w:top w:val="nil"/>
               <w:left w:val="nil"/>
@@ -5195,16 +5108,590 @@
               <w:rPr>
                 <w:rFonts w:ascii="Calibri" w:eastAsia="Times New Roman" w:hAnsi="Calibri" w:cs="Calibri"/>
                 <w:color w:val="000000"/>
-                <w:sz w:val="16"/>
-                <w:szCs w:val="16"/>
+                <w:sz w:val="18"/>
+                <w:szCs w:val="18"/>
               </w:rPr>
             </w:pPr>
             <w:r>
               <w:rPr>
                 <w:rFonts w:ascii="Calibri" w:eastAsia="Times New Roman" w:hAnsi="Calibri" w:cs="Calibri"/>
                 <w:color w:val="000000"/>
-                <w:sz w:val="16"/>
-                <w:szCs w:val="16"/>
+                <w:sz w:val="18"/>
+                <w:szCs w:val="18"/>
+              </w:rPr>
+              <w:t>MN908947.3_281</w:t>
+            </w:r>
+          </w:p>
+        </w:tc>
+        <w:tc>
+          <w:tcPr>
+            <w:tcW w:w="1960" w:type="dxa"/>
+            <w:tcBorders>
+              <w:top w:val="nil"/>
+              <w:left w:val="nil"/>
+              <w:bottom w:val="single" w:sz="4" w:space="0" w:color="auto"/>
+              <w:right w:val="single" w:sz="4" w:space="0" w:color="auto"/>
+            </w:tcBorders>
+            <w:shd w:val="clear" w:color="auto" w:fill="auto"/>
+            <w:noWrap/>
+            <w:vAlign w:val="bottom"/>
+            <w:hideMark/>
+          </w:tcPr>
+          <w:p>
+            <w:pPr>
+              <w:spacing w:after="0" w:line="240" w:lineRule="auto"/>
+              <w:rPr>
+                <w:rFonts w:ascii="Calibri" w:eastAsia="Times New Roman" w:hAnsi="Calibri" w:cs="Calibri"/>
+                <w:color w:val="000000"/>
+                <w:sz w:val="18"/>
+                <w:szCs w:val="18"/>
+              </w:rPr>
+            </w:pPr>
+            <w:r>
+              <w:rPr>
+                <w:rFonts w:ascii="Calibri" w:eastAsia="Times New Roman" w:hAnsi="Calibri" w:cs="Calibri"/>
+                <w:color w:val="000000"/>
+                <w:sz w:val="18"/>
+                <w:szCs w:val="18"/>
+              </w:rPr>
+              <w:t>VIOMYCIN SULFATE</w:t>
+            </w:r>
+          </w:p>
+        </w:tc>
+        <w:tc>
+          <w:tcPr>
+            <w:tcW w:w="1380" w:type="dxa"/>
+            <w:tcBorders>
+              <w:top w:val="nil"/>
+              <w:left w:val="nil"/>
+              <w:bottom w:val="single" w:sz="4" w:space="0" w:color="auto"/>
+              <w:right w:val="single" w:sz="4" w:space="0" w:color="auto"/>
+            </w:tcBorders>
+            <w:shd w:val="clear" w:color="auto" w:fill="auto"/>
+            <w:noWrap/>
+            <w:vAlign w:val="bottom"/>
+            <w:hideMark/>
+          </w:tcPr>
+          <w:p>
+            <w:pPr>
+              <w:spacing w:after="0" w:line="240" w:lineRule="auto"/>
+              <w:rPr>
+                <w:rFonts w:ascii="Calibri" w:eastAsia="Times New Roman" w:hAnsi="Calibri" w:cs="Calibri"/>
+                <w:color w:val="000000"/>
+                <w:sz w:val="18"/>
+                <w:szCs w:val="18"/>
+              </w:rPr>
+            </w:pPr>
+            <w:r>
+              <w:rPr>
+                <w:rFonts w:ascii="Calibri" w:eastAsia="Times New Roman" w:hAnsi="Calibri" w:cs="Calibri"/>
+                <w:color w:val="000000"/>
+                <w:sz w:val="18"/>
+                <w:szCs w:val="18"/>
+              </w:rPr>
+              <w:t>CHEMBL3989823</w:t>
+            </w:r>
+          </w:p>
+        </w:tc>
+      </w:tr>
+      <w:tr>
+        <w:trPr>
+          <w:trHeight w:val="300"/>
+        </w:trPr>
+        <w:tc>
+          <w:tcPr>
+            <w:tcW w:w="740" w:type="dxa"/>
+            <w:tcBorders>
+              <w:top w:val="nil"/>
+              <w:left w:val="single" w:sz="4" w:space="0" w:color="auto"/>
+              <w:bottom w:val="single" w:sz="4" w:space="0" w:color="auto"/>
+              <w:right w:val="single" w:sz="4" w:space="0" w:color="auto"/>
+            </w:tcBorders>
+            <w:shd w:val="clear" w:color="auto" w:fill="auto"/>
+            <w:noWrap/>
+            <w:vAlign w:val="bottom"/>
+            <w:hideMark/>
+          </w:tcPr>
+          <w:p>
+            <w:pPr>
+              <w:spacing w:after="0" w:line="240" w:lineRule="auto"/>
+              <w:jc w:val="center"/>
+              <w:rPr>
+                <w:rFonts w:ascii="Calibri" w:eastAsia="Times New Roman" w:hAnsi="Calibri" w:cs="Calibri"/>
+                <w:color w:val="000000"/>
+                <w:sz w:val="18"/>
+                <w:szCs w:val="18"/>
+              </w:rPr>
+            </w:pPr>
+            <w:r>
+              <w:rPr>
+                <w:rFonts w:ascii="Calibri" w:eastAsia="Times New Roman" w:hAnsi="Calibri" w:cs="Calibri"/>
+                <w:color w:val="000000"/>
+                <w:sz w:val="18"/>
+                <w:szCs w:val="18"/>
+              </w:rPr>
+              <w:t>4350.9</w:t>
+            </w:r>
+          </w:p>
+        </w:tc>
+        <w:tc>
+          <w:tcPr>
+            <w:tcW w:w="700" w:type="dxa"/>
+            <w:tcBorders>
+              <w:top w:val="nil"/>
+              <w:left w:val="nil"/>
+              <w:bottom w:val="single" w:sz="4" w:space="0" w:color="auto"/>
+              <w:right w:val="single" w:sz="4" w:space="0" w:color="auto"/>
+            </w:tcBorders>
+            <w:shd w:val="clear" w:color="auto" w:fill="auto"/>
+            <w:noWrap/>
+            <w:vAlign w:val="bottom"/>
+            <w:hideMark/>
+          </w:tcPr>
+          <w:p>
+            <w:pPr>
+              <w:spacing w:after="0" w:line="240" w:lineRule="auto"/>
+              <w:jc w:val="center"/>
+              <w:rPr>
+                <w:rFonts w:ascii="Calibri" w:eastAsia="Times New Roman" w:hAnsi="Calibri" w:cs="Calibri"/>
+                <w:color w:val="000000"/>
+                <w:sz w:val="18"/>
+                <w:szCs w:val="18"/>
+              </w:rPr>
+            </w:pPr>
+            <w:r>
+              <w:rPr>
+                <w:rFonts w:ascii="Calibri" w:eastAsia="Times New Roman" w:hAnsi="Calibri" w:cs="Calibri"/>
+                <w:color w:val="000000"/>
+                <w:sz w:val="18"/>
+                <w:szCs w:val="18"/>
+              </w:rPr>
+              <w:t>1773</w:t>
+            </w:r>
+          </w:p>
+        </w:tc>
+        <w:tc>
+          <w:tcPr>
+            <w:tcW w:w="2440" w:type="dxa"/>
+            <w:tcBorders>
+              <w:top w:val="nil"/>
+              <w:left w:val="nil"/>
+              <w:bottom w:val="single" w:sz="4" w:space="0" w:color="auto"/>
+              <w:right w:val="single" w:sz="4" w:space="0" w:color="auto"/>
+            </w:tcBorders>
+            <w:shd w:val="clear" w:color="auto" w:fill="auto"/>
+            <w:noWrap/>
+            <w:vAlign w:val="bottom"/>
+            <w:hideMark/>
+          </w:tcPr>
+          <w:p>
+            <w:pPr>
+              <w:spacing w:after="0" w:line="240" w:lineRule="auto"/>
+              <w:rPr>
+                <w:rFonts w:ascii="Calibri" w:eastAsia="Times New Roman" w:hAnsi="Calibri" w:cs="Calibri"/>
+                <w:color w:val="000000"/>
+                <w:sz w:val="18"/>
+                <w:szCs w:val="18"/>
+              </w:rPr>
+            </w:pPr>
+            <w:r>
+              <w:rPr>
+                <w:rFonts w:ascii="Calibri" w:eastAsia="Times New Roman" w:hAnsi="Calibri" w:cs="Calibri"/>
+                <w:color w:val="000000"/>
+                <w:sz w:val="18"/>
+                <w:szCs w:val="18"/>
+              </w:rPr>
+              <w:t>Mycobacterium tuberculosis</w:t>
+            </w:r>
+          </w:p>
+        </w:tc>
+        <w:tc>
+          <w:tcPr>
+            <w:tcW w:w="1380" w:type="dxa"/>
+            <w:tcBorders>
+              <w:top w:val="nil"/>
+              <w:left w:val="nil"/>
+              <w:bottom w:val="single" w:sz="4" w:space="0" w:color="auto"/>
+              <w:right w:val="single" w:sz="4" w:space="0" w:color="auto"/>
+            </w:tcBorders>
+            <w:shd w:val="clear" w:color="auto" w:fill="auto"/>
+            <w:noWrap/>
+            <w:vAlign w:val="bottom"/>
+            <w:hideMark/>
+          </w:tcPr>
+          <w:p>
+            <w:pPr>
+              <w:spacing w:after="0" w:line="240" w:lineRule="auto"/>
+              <w:rPr>
+                <w:rFonts w:ascii="Calibri" w:eastAsia="Times New Roman" w:hAnsi="Calibri" w:cs="Calibri"/>
+                <w:color w:val="000000"/>
+                <w:sz w:val="18"/>
+                <w:szCs w:val="18"/>
+              </w:rPr>
+            </w:pPr>
+            <w:r>
+              <w:rPr>
+                <w:rFonts w:ascii="Calibri" w:eastAsia="Times New Roman" w:hAnsi="Calibri" w:cs="Calibri"/>
+                <w:color w:val="000000"/>
+                <w:sz w:val="18"/>
+                <w:szCs w:val="18"/>
+              </w:rPr>
+              <w:t>CHEMBL2363965</w:t>
+            </w:r>
+          </w:p>
+        </w:tc>
+        <w:tc>
+          <w:tcPr>
+            <w:tcW w:w="1420" w:type="dxa"/>
+            <w:tcBorders>
+              <w:top w:val="nil"/>
+              <w:left w:val="nil"/>
+              <w:bottom w:val="single" w:sz="4" w:space="0" w:color="auto"/>
+              <w:right w:val="single" w:sz="4" w:space="0" w:color="auto"/>
+            </w:tcBorders>
+            <w:shd w:val="clear" w:color="auto" w:fill="auto"/>
+            <w:noWrap/>
+            <w:vAlign w:val="bottom"/>
+            <w:hideMark/>
+          </w:tcPr>
+          <w:p>
+            <w:pPr>
+              <w:spacing w:after="0" w:line="240" w:lineRule="auto"/>
+              <w:rPr>
+                <w:rFonts w:ascii="Calibri" w:eastAsia="Times New Roman" w:hAnsi="Calibri" w:cs="Calibri"/>
+                <w:color w:val="000000"/>
+                <w:sz w:val="18"/>
+                <w:szCs w:val="18"/>
+              </w:rPr>
+            </w:pPr>
+            <w:r>
+              <w:rPr>
+                <w:rFonts w:ascii="Calibri" w:eastAsia="Times New Roman" w:hAnsi="Calibri" w:cs="Calibri"/>
+                <w:color w:val="000000"/>
+                <w:sz w:val="18"/>
+                <w:szCs w:val="18"/>
+              </w:rPr>
+              <w:t>MN908947.3_281</w:t>
+            </w:r>
+          </w:p>
+        </w:tc>
+        <w:tc>
+          <w:tcPr>
+            <w:tcW w:w="1960" w:type="dxa"/>
+            <w:tcBorders>
+              <w:top w:val="nil"/>
+              <w:left w:val="nil"/>
+              <w:bottom w:val="single" w:sz="4" w:space="0" w:color="auto"/>
+              <w:right w:val="single" w:sz="4" w:space="0" w:color="auto"/>
+            </w:tcBorders>
+            <w:shd w:val="clear" w:color="auto" w:fill="auto"/>
+            <w:noWrap/>
+            <w:vAlign w:val="bottom"/>
+            <w:hideMark/>
+          </w:tcPr>
+          <w:p>
+            <w:pPr>
+              <w:spacing w:after="0" w:line="240" w:lineRule="auto"/>
+              <w:rPr>
+                <w:rFonts w:ascii="Calibri" w:eastAsia="Times New Roman" w:hAnsi="Calibri" w:cs="Calibri"/>
+                <w:color w:val="000000"/>
+                <w:sz w:val="18"/>
+                <w:szCs w:val="18"/>
+              </w:rPr>
+            </w:pPr>
+            <w:r>
+              <w:rPr>
+                <w:rFonts w:ascii="Calibri" w:eastAsia="Times New Roman" w:hAnsi="Calibri" w:cs="Calibri"/>
+                <w:color w:val="000000"/>
+                <w:sz w:val="18"/>
+                <w:szCs w:val="18"/>
+              </w:rPr>
+              <w:t>CAPREOMYCIN SULFATE</w:t>
+            </w:r>
+          </w:p>
+        </w:tc>
+        <w:tc>
+          <w:tcPr>
+            <w:tcW w:w="1380" w:type="dxa"/>
+            <w:tcBorders>
+              <w:top w:val="nil"/>
+              <w:left w:val="nil"/>
+              <w:bottom w:val="single" w:sz="4" w:space="0" w:color="auto"/>
+              <w:right w:val="single" w:sz="4" w:space="0" w:color="auto"/>
+            </w:tcBorders>
+            <w:shd w:val="clear" w:color="auto" w:fill="auto"/>
+            <w:noWrap/>
+            <w:vAlign w:val="bottom"/>
+            <w:hideMark/>
+          </w:tcPr>
+          <w:p>
+            <w:pPr>
+              <w:spacing w:after="0" w:line="240" w:lineRule="auto"/>
+              <w:rPr>
+                <w:rFonts w:ascii="Calibri" w:eastAsia="Times New Roman" w:hAnsi="Calibri" w:cs="Calibri"/>
+                <w:color w:val="000000"/>
+                <w:sz w:val="18"/>
+                <w:szCs w:val="18"/>
+              </w:rPr>
+            </w:pPr>
+            <w:r>
+              <w:rPr>
+                <w:rFonts w:ascii="Calibri" w:eastAsia="Times New Roman" w:hAnsi="Calibri" w:cs="Calibri"/>
+                <w:color w:val="000000"/>
+                <w:sz w:val="18"/>
+                <w:szCs w:val="18"/>
+              </w:rPr>
+              <w:t>CHEMBL2218913</w:t>
+            </w:r>
+          </w:p>
+        </w:tc>
+      </w:tr>
+      <w:tr>
+        <w:trPr>
+          <w:trHeight w:val="300"/>
+        </w:trPr>
+        <w:tc>
+          <w:tcPr>
+            <w:tcW w:w="740" w:type="dxa"/>
+            <w:tcBorders>
+              <w:top w:val="nil"/>
+              <w:left w:val="single" w:sz="4" w:space="0" w:color="auto"/>
+              <w:bottom w:val="single" w:sz="4" w:space="0" w:color="auto"/>
+              <w:right w:val="single" w:sz="4" w:space="0" w:color="auto"/>
+            </w:tcBorders>
+            <w:shd w:val="clear" w:color="auto" w:fill="auto"/>
+            <w:noWrap/>
+            <w:vAlign w:val="bottom"/>
+            <w:hideMark/>
+          </w:tcPr>
+          <w:p>
+            <w:pPr>
+              <w:spacing w:after="0" w:line="240" w:lineRule="auto"/>
+              <w:jc w:val="center"/>
+              <w:rPr>
+                <w:rFonts w:ascii="Calibri" w:eastAsia="Times New Roman" w:hAnsi="Calibri" w:cs="Calibri"/>
+                <w:color w:val="000000"/>
+                <w:sz w:val="18"/>
+                <w:szCs w:val="18"/>
+              </w:rPr>
+            </w:pPr>
+            <w:r>
+              <w:rPr>
+                <w:rFonts w:ascii="Calibri" w:eastAsia="Times New Roman" w:hAnsi="Calibri" w:cs="Calibri"/>
+                <w:color w:val="000000"/>
+                <w:sz w:val="18"/>
+                <w:szCs w:val="18"/>
+              </w:rPr>
+              <w:t>4350.9</w:t>
+            </w:r>
+          </w:p>
+        </w:tc>
+        <w:tc>
+          <w:tcPr>
+            <w:tcW w:w="700" w:type="dxa"/>
+            <w:tcBorders>
+              <w:top w:val="nil"/>
+              <w:left w:val="nil"/>
+              <w:bottom w:val="single" w:sz="4" w:space="0" w:color="auto"/>
+              <w:right w:val="single" w:sz="4" w:space="0" w:color="auto"/>
+            </w:tcBorders>
+            <w:shd w:val="clear" w:color="auto" w:fill="auto"/>
+            <w:noWrap/>
+            <w:vAlign w:val="bottom"/>
+            <w:hideMark/>
+          </w:tcPr>
+          <w:p>
+            <w:pPr>
+              <w:spacing w:after="0" w:line="240" w:lineRule="auto"/>
+              <w:jc w:val="center"/>
+              <w:rPr>
+                <w:rFonts w:ascii="Calibri" w:eastAsia="Times New Roman" w:hAnsi="Calibri" w:cs="Calibri"/>
+                <w:color w:val="000000"/>
+                <w:sz w:val="18"/>
+                <w:szCs w:val="18"/>
+              </w:rPr>
+            </w:pPr>
+            <w:r>
+              <w:rPr>
+                <w:rFonts w:ascii="Calibri" w:eastAsia="Times New Roman" w:hAnsi="Calibri" w:cs="Calibri"/>
+                <w:color w:val="000000"/>
+                <w:sz w:val="18"/>
+                <w:szCs w:val="18"/>
+              </w:rPr>
+              <w:t>1773</w:t>
+            </w:r>
+          </w:p>
+        </w:tc>
+        <w:tc>
+          <w:tcPr>
+            <w:tcW w:w="2440" w:type="dxa"/>
+            <w:tcBorders>
+              <w:top w:val="nil"/>
+              <w:left w:val="nil"/>
+              <w:bottom w:val="single" w:sz="4" w:space="0" w:color="auto"/>
+              <w:right w:val="single" w:sz="4" w:space="0" w:color="auto"/>
+            </w:tcBorders>
+            <w:shd w:val="clear" w:color="auto" w:fill="auto"/>
+            <w:noWrap/>
+            <w:vAlign w:val="bottom"/>
+            <w:hideMark/>
+          </w:tcPr>
+          <w:p>
+            <w:pPr>
+              <w:spacing w:after="0" w:line="240" w:lineRule="auto"/>
+              <w:rPr>
+                <w:rFonts w:ascii="Calibri" w:eastAsia="Times New Roman" w:hAnsi="Calibri" w:cs="Calibri"/>
+                <w:color w:val="000000"/>
+                <w:sz w:val="18"/>
+                <w:szCs w:val="18"/>
+              </w:rPr>
+            </w:pPr>
+            <w:r>
+              <w:rPr>
+                <w:rFonts w:ascii="Calibri" w:eastAsia="Times New Roman" w:hAnsi="Calibri" w:cs="Calibri"/>
+                <w:color w:val="000000"/>
+                <w:sz w:val="18"/>
+                <w:szCs w:val="18"/>
+              </w:rPr>
+              <w:t>Mycobacterium tuberculosis</w:t>
+            </w:r>
+          </w:p>
+        </w:tc>
+        <w:tc>
+          <w:tcPr>
+            <w:tcW w:w="1380" w:type="dxa"/>
+            <w:tcBorders>
+              <w:top w:val="nil"/>
+              <w:left w:val="nil"/>
+              <w:bottom w:val="single" w:sz="4" w:space="0" w:color="auto"/>
+              <w:right w:val="single" w:sz="4" w:space="0" w:color="auto"/>
+            </w:tcBorders>
+            <w:shd w:val="clear" w:color="auto" w:fill="auto"/>
+            <w:noWrap/>
+            <w:vAlign w:val="bottom"/>
+            <w:hideMark/>
+          </w:tcPr>
+          <w:p>
+            <w:pPr>
+              <w:spacing w:after="0" w:line="240" w:lineRule="auto"/>
+              <w:rPr>
+                <w:rFonts w:ascii="Calibri" w:eastAsia="Times New Roman" w:hAnsi="Calibri" w:cs="Calibri"/>
+                <w:color w:val="000000"/>
+                <w:sz w:val="18"/>
+                <w:szCs w:val="18"/>
+              </w:rPr>
+            </w:pPr>
+            <w:r>
+              <w:rPr>
+                <w:rFonts w:ascii="Calibri" w:eastAsia="Times New Roman" w:hAnsi="Calibri" w:cs="Calibri"/>
+                <w:color w:val="000000"/>
+                <w:sz w:val="18"/>
+                <w:szCs w:val="18"/>
+              </w:rPr>
+              <w:t>CHEMBL2363965</w:t>
+            </w:r>
+          </w:p>
+        </w:tc>
+        <w:tc>
+          <w:tcPr>
+            <w:tcW w:w="1420" w:type="dxa"/>
+            <w:tcBorders>
+              <w:top w:val="nil"/>
+              <w:left w:val="nil"/>
+              <w:bottom w:val="single" w:sz="4" w:space="0" w:color="auto"/>
+              <w:right w:val="single" w:sz="4" w:space="0" w:color="auto"/>
+            </w:tcBorders>
+            <w:shd w:val="clear" w:color="auto" w:fill="auto"/>
+            <w:noWrap/>
+            <w:vAlign w:val="bottom"/>
+            <w:hideMark/>
+          </w:tcPr>
+          <w:p>
+            <w:pPr>
+              <w:spacing w:after="0" w:line="240" w:lineRule="auto"/>
+              <w:rPr>
+                <w:rFonts w:ascii="Calibri" w:eastAsia="Times New Roman" w:hAnsi="Calibri" w:cs="Calibri"/>
+                <w:color w:val="000000"/>
+                <w:sz w:val="18"/>
+                <w:szCs w:val="18"/>
+              </w:rPr>
+            </w:pPr>
+            <w:r>
+              <w:rPr>
+                <w:rFonts w:ascii="Calibri" w:eastAsia="Times New Roman" w:hAnsi="Calibri" w:cs="Calibri"/>
+                <w:color w:val="000000"/>
+                <w:sz w:val="18"/>
+                <w:szCs w:val="18"/>
+              </w:rPr>
+              <w:t>MN908947.3_281</w:t>
+            </w:r>
+          </w:p>
+        </w:tc>
+        <w:tc>
+          <w:tcPr>
+            <w:tcW w:w="1960" w:type="dxa"/>
+            <w:tcBorders>
+              <w:top w:val="nil"/>
+              <w:left w:val="nil"/>
+              <w:bottom w:val="single" w:sz="4" w:space="0" w:color="auto"/>
+              <w:right w:val="single" w:sz="4" w:space="0" w:color="auto"/>
+            </w:tcBorders>
+            <w:shd w:val="clear" w:color="auto" w:fill="auto"/>
+            <w:noWrap/>
+            <w:vAlign w:val="bottom"/>
+            <w:hideMark/>
+          </w:tcPr>
+          <w:p>
+            <w:pPr>
+              <w:spacing w:after="0" w:line="240" w:lineRule="auto"/>
+              <w:rPr>
+                <w:rFonts w:ascii="Calibri" w:eastAsia="Times New Roman" w:hAnsi="Calibri" w:cs="Calibri"/>
+                <w:color w:val="000000"/>
+                <w:sz w:val="18"/>
+                <w:szCs w:val="18"/>
+              </w:rPr>
+            </w:pPr>
+            <w:r>
+              <w:rPr>
+                <w:rFonts w:ascii="Calibri" w:eastAsia="Times New Roman" w:hAnsi="Calibri" w:cs="Calibri"/>
+                <w:color w:val="000000"/>
+                <w:sz w:val="18"/>
+                <w:szCs w:val="18"/>
+              </w:rPr>
+              <w:t>PYRAZINAMIDE</w:t>
+            </w:r>
+          </w:p>
+        </w:tc>
+        <w:tc>
+          <w:tcPr>
+            <w:tcW w:w="1380" w:type="dxa"/>
+            <w:tcBorders>
+              <w:top w:val="nil"/>
+              <w:left w:val="nil"/>
+              <w:bottom w:val="single" w:sz="4" w:space="0" w:color="auto"/>
+              <w:right w:val="single" w:sz="4" w:space="0" w:color="auto"/>
+            </w:tcBorders>
+            <w:shd w:val="clear" w:color="auto" w:fill="auto"/>
+            <w:noWrap/>
+            <w:vAlign w:val="bottom"/>
+            <w:hideMark/>
+          </w:tcPr>
+          <w:p>
+            <w:pPr>
+              <w:spacing w:after="0" w:line="240" w:lineRule="auto"/>
+              <w:rPr>
+                <w:rFonts w:ascii="Calibri" w:eastAsia="Times New Roman" w:hAnsi="Calibri" w:cs="Calibri"/>
+                <w:color w:val="000000"/>
+                <w:sz w:val="18"/>
+                <w:szCs w:val="18"/>
+              </w:rPr>
+            </w:pPr>
+            <w:r>
+              <w:rPr>
+                <w:rFonts w:ascii="Calibri" w:eastAsia="Times New Roman" w:hAnsi="Calibri" w:cs="Calibri"/>
+                <w:color w:val="000000"/>
+                <w:sz w:val="18"/>
+                <w:szCs w:val="18"/>
               </w:rPr>
               <w:t>CHEMBL614</w:t>
             </w:r>
@@ -5214,6 +5701,1623 @@
     </w:tbl>
     <w:p/>
     <w:p>
+      <w:r>
+        <w:t>These three drugs include two relatives of Streptomycin, and Pyrazinamide.  ChEMBL shows these as ribosome inhibitors:</w:t>
+      </w:r>
+    </w:p>
+    <w:p>
+      <w:pPr>
+        <w:spacing w:after="0" w:line="240" w:lineRule="auto"/>
+        <w:ind w:left="720"/>
+        <w:rPr>
+          <w:rFonts w:ascii="Lucida Console" w:hAnsi="Lucida Console"/>
+          <w:sz w:val="18"/>
+          <w:szCs w:val="18"/>
+        </w:rPr>
+      </w:pPr>
+      <w:r>
+        <w:rPr>
+          <w:rFonts w:ascii="Lucida Console" w:hAnsi="Lucida Console"/>
+          <w:sz w:val="18"/>
+          <w:szCs w:val="18"/>
+        </w:rPr>
+        <w:t xml:space="preserve">select distinct </w:t>
+      </w:r>
+      <w:proofErr w:type="gramStart"/>
+      <w:r>
+        <w:rPr>
+          <w:rFonts w:ascii="Lucida Console" w:hAnsi="Lucida Console"/>
+          <w:sz w:val="18"/>
+          <w:szCs w:val="18"/>
+        </w:rPr>
+        <w:t>md.pref</w:t>
+      </w:r>
+      <w:proofErr w:type="gramEnd"/>
+      <w:r>
+        <w:rPr>
+          <w:rFonts w:ascii="Lucida Console" w:hAnsi="Lucida Console"/>
+          <w:sz w:val="18"/>
+          <w:szCs w:val="18"/>
+        </w:rPr>
+        <w:t>_name</w:t>
+      </w:r>
+    </w:p>
+    <w:p>
+      <w:pPr>
+        <w:spacing w:after="0" w:line="240" w:lineRule="auto"/>
+        <w:ind w:left="720" w:firstLine="720"/>
+        <w:rPr>
+          <w:rFonts w:ascii="Lucida Console" w:hAnsi="Lucida Console"/>
+          <w:sz w:val="18"/>
+          <w:szCs w:val="18"/>
+        </w:rPr>
+      </w:pPr>
+      <w:proofErr w:type="gramStart"/>
+      <w:r>
+        <w:rPr>
+          <w:rFonts w:ascii="Lucida Console" w:hAnsi="Lucida Console"/>
+          <w:sz w:val="18"/>
+          <w:szCs w:val="18"/>
+        </w:rPr>
+        <w:t>,td</w:t>
+      </w:r>
+      <w:proofErr w:type="gramEnd"/>
+      <w:r>
+        <w:rPr>
+          <w:rFonts w:ascii="Lucida Console" w:hAnsi="Lucida Console"/>
+          <w:sz w:val="18"/>
+          <w:szCs w:val="18"/>
+        </w:rPr>
+        <w:t>.chembl_id as target_chembl_id</w:t>
+      </w:r>
+    </w:p>
+    <w:p>
+      <w:pPr>
+        <w:spacing w:after="0" w:line="240" w:lineRule="auto"/>
+        <w:ind w:left="720" w:firstLine="720"/>
+        <w:rPr>
+          <w:rFonts w:ascii="Lucida Console" w:hAnsi="Lucida Console"/>
+          <w:sz w:val="18"/>
+          <w:szCs w:val="18"/>
+        </w:rPr>
+      </w:pPr>
+      <w:r>
+        <w:rPr>
+          <w:rFonts w:ascii="Lucida Console" w:hAnsi="Lucida Console"/>
+          <w:sz w:val="18"/>
+          <w:szCs w:val="18"/>
+        </w:rPr>
+        <w:t xml:space="preserve">, </w:t>
+      </w:r>
+      <w:proofErr w:type="gramStart"/>
+      <w:r>
+        <w:rPr>
+          <w:rFonts w:ascii="Lucida Console" w:hAnsi="Lucida Console"/>
+          <w:sz w:val="18"/>
+          <w:szCs w:val="18"/>
+        </w:rPr>
+        <w:t>dm.mechanism</w:t>
+      </w:r>
+      <w:proofErr w:type="gramEnd"/>
+      <w:r>
+        <w:rPr>
+          <w:rFonts w:ascii="Lucida Console" w:hAnsi="Lucida Console"/>
+          <w:sz w:val="18"/>
+          <w:szCs w:val="18"/>
+        </w:rPr>
+        <w:t>_of_action</w:t>
+      </w:r>
+    </w:p>
+    <w:p>
+      <w:pPr>
+        <w:spacing w:after="0" w:line="240" w:lineRule="auto"/>
+        <w:ind w:left="720"/>
+        <w:rPr>
+          <w:rFonts w:ascii="Lucida Console" w:hAnsi="Lucida Console"/>
+          <w:sz w:val="18"/>
+          <w:szCs w:val="18"/>
+        </w:rPr>
+      </w:pPr>
+      <w:r>
+        <w:rPr>
+          <w:rFonts w:ascii="Lucida Console" w:hAnsi="Lucida Console"/>
+          <w:sz w:val="18"/>
+          <w:szCs w:val="18"/>
+        </w:rPr>
+        <w:t>from hmmer_statistics h</w:t>
+      </w:r>
+    </w:p>
+    <w:p>
+      <w:pPr>
+        <w:spacing w:after="0" w:line="240" w:lineRule="auto"/>
+        <w:ind w:left="720" w:firstLine="720"/>
+        <w:rPr>
+          <w:rFonts w:ascii="Lucida Console" w:hAnsi="Lucida Console"/>
+          <w:sz w:val="18"/>
+          <w:szCs w:val="18"/>
+        </w:rPr>
+      </w:pPr>
+      <w:r>
+        <w:rPr>
+          <w:rFonts w:ascii="Lucida Console" w:hAnsi="Lucida Console"/>
+          <w:sz w:val="18"/>
+          <w:szCs w:val="18"/>
+        </w:rPr>
+        <w:t xml:space="preserve">  join target_dictionary td</w:t>
+      </w:r>
+    </w:p>
+    <w:p>
+      <w:pPr>
+        <w:spacing w:after="0" w:line="240" w:lineRule="auto"/>
+        <w:ind w:left="720" w:firstLine="720"/>
+        <w:rPr>
+          <w:rFonts w:ascii="Lucida Console" w:hAnsi="Lucida Console"/>
+          <w:sz w:val="18"/>
+          <w:szCs w:val="18"/>
+        </w:rPr>
+      </w:pPr>
+      <w:r>
+        <w:rPr>
+          <w:rFonts w:ascii="Lucida Console" w:hAnsi="Lucida Console"/>
+          <w:sz w:val="18"/>
+          <w:szCs w:val="18"/>
+        </w:rPr>
+        <w:t xml:space="preserve">  on </w:t>
+      </w:r>
+      <w:proofErr w:type="gramStart"/>
+      <w:r>
+        <w:rPr>
+          <w:rFonts w:ascii="Lucida Console" w:hAnsi="Lucida Console"/>
+          <w:sz w:val="18"/>
+          <w:szCs w:val="18"/>
+        </w:rPr>
+        <w:t>h.target</w:t>
+      </w:r>
+      <w:proofErr w:type="gramEnd"/>
+      <w:r>
+        <w:rPr>
+          <w:rFonts w:ascii="Lucida Console" w:hAnsi="Lucida Console"/>
+          <w:sz w:val="18"/>
+          <w:szCs w:val="18"/>
+        </w:rPr>
+        <w:t xml:space="preserve"> = td.chembl_id</w:t>
+      </w:r>
+    </w:p>
+    <w:p>
+      <w:pPr>
+        <w:spacing w:after="0" w:line="240" w:lineRule="auto"/>
+        <w:ind w:left="720" w:firstLine="720"/>
+        <w:rPr>
+          <w:rFonts w:ascii="Lucida Console" w:hAnsi="Lucida Console"/>
+          <w:sz w:val="18"/>
+          <w:szCs w:val="18"/>
+        </w:rPr>
+      </w:pPr>
+      <w:r>
+        <w:rPr>
+          <w:rFonts w:ascii="Lucida Console" w:hAnsi="Lucida Console"/>
+          <w:sz w:val="18"/>
+          <w:szCs w:val="18"/>
+        </w:rPr>
+        <w:t xml:space="preserve">  join drug_mechanism dm</w:t>
+      </w:r>
+    </w:p>
+    <w:p>
+      <w:pPr>
+        <w:spacing w:after="0" w:line="240" w:lineRule="auto"/>
+        <w:ind w:left="1440"/>
+        <w:rPr>
+          <w:rFonts w:ascii="Lucida Console" w:hAnsi="Lucida Console"/>
+          <w:sz w:val="18"/>
+          <w:szCs w:val="18"/>
+        </w:rPr>
+      </w:pPr>
+      <w:r>
+        <w:rPr>
+          <w:rFonts w:ascii="Lucida Console" w:hAnsi="Lucida Console"/>
+          <w:sz w:val="18"/>
+          <w:szCs w:val="18"/>
+        </w:rPr>
+        <w:t xml:space="preserve">  ON dm.tid = td.tid join molecule_dictionary</w:t>
+      </w:r>
+    </w:p>
+    <w:p>
+      <w:pPr>
+        <w:spacing w:after="0" w:line="240" w:lineRule="auto"/>
+        <w:ind w:left="720" w:firstLine="720"/>
+        <w:rPr>
+          <w:rFonts w:ascii="Lucida Console" w:hAnsi="Lucida Console"/>
+          <w:sz w:val="18"/>
+          <w:szCs w:val="18"/>
+        </w:rPr>
+      </w:pPr>
+      <w:r>
+        <w:rPr>
+          <w:rFonts w:ascii="Lucida Console" w:hAnsi="Lucida Console"/>
+          <w:sz w:val="18"/>
+          <w:szCs w:val="18"/>
+        </w:rPr>
+        <w:t xml:space="preserve">  md ON </w:t>
+      </w:r>
+      <w:proofErr w:type="gramStart"/>
+      <w:r>
+        <w:rPr>
+          <w:rFonts w:ascii="Lucida Console" w:hAnsi="Lucida Console"/>
+          <w:sz w:val="18"/>
+          <w:szCs w:val="18"/>
+        </w:rPr>
+        <w:t>dm.molregno</w:t>
+      </w:r>
+      <w:proofErr w:type="gramEnd"/>
+      <w:r>
+        <w:rPr>
+          <w:rFonts w:ascii="Lucida Console" w:hAnsi="Lucida Console"/>
+          <w:sz w:val="18"/>
+          <w:szCs w:val="18"/>
+        </w:rPr>
+        <w:t xml:space="preserve"> = md.molregno</w:t>
+      </w:r>
+    </w:p>
+    <w:p>
+      <w:pPr>
+        <w:spacing w:after="0" w:line="240" w:lineRule="auto"/>
+        <w:ind w:left="720"/>
+        <w:rPr>
+          <w:rFonts w:ascii="Lucida Console" w:hAnsi="Lucida Console"/>
+          <w:sz w:val="18"/>
+          <w:szCs w:val="18"/>
+        </w:rPr>
+      </w:pPr>
+      <w:r>
+        <w:rPr>
+          <w:rFonts w:ascii="Lucida Console" w:hAnsi="Lucida Console"/>
+          <w:sz w:val="18"/>
+          <w:szCs w:val="18"/>
+        </w:rPr>
+        <w:t xml:space="preserve"> WHERE h.tax_id = 2697049 and score &gt;= 4350;</w:t>
+      </w:r>
+    </w:p>
+    <w:p>
+      <w:pPr>
+        <w:spacing w:after="0" w:line="240" w:lineRule="auto"/>
+        <w:ind w:left="720"/>
+        <w:rPr>
+          <w:rFonts w:ascii="Lucida Console" w:hAnsi="Lucida Console"/>
+          <w:sz w:val="18"/>
+          <w:szCs w:val="18"/>
+        </w:rPr>
+      </w:pPr>
+    </w:p>
+    <w:p>
+      <w:pPr>
+        <w:spacing w:after="0" w:line="240" w:lineRule="auto"/>
+        <w:ind w:left="720"/>
+        <w:rPr>
+          <w:rFonts w:ascii="Lucida Console" w:hAnsi="Lucida Console"/>
+          <w:sz w:val="18"/>
+          <w:szCs w:val="18"/>
+        </w:rPr>
+      </w:pPr>
+      <w:r>
+        <w:rPr>
+          <w:rFonts w:ascii="Lucida Console" w:hAnsi="Lucida Console"/>
+          <w:sz w:val="18"/>
+          <w:szCs w:val="18"/>
+        </w:rPr>
+        <w:t xml:space="preserve">      pref_name      | target_chembl_id </w:t>
+      </w:r>
+      <w:proofErr w:type="gramStart"/>
+      <w:r>
+        <w:rPr>
+          <w:rFonts w:ascii="Lucida Console" w:hAnsi="Lucida Console"/>
+          <w:sz w:val="18"/>
+          <w:szCs w:val="18"/>
+        </w:rPr>
+        <w:t>|  mechanism</w:t>
+      </w:r>
+      <w:proofErr w:type="gramEnd"/>
+      <w:r>
+        <w:rPr>
+          <w:rFonts w:ascii="Lucida Console" w:hAnsi="Lucida Console"/>
+          <w:sz w:val="18"/>
+          <w:szCs w:val="18"/>
+        </w:rPr>
+        <w:t>_of_action</w:t>
+      </w:r>
+    </w:p>
+    <w:p>
+      <w:pPr>
+        <w:spacing w:after="0" w:line="240" w:lineRule="auto"/>
+        <w:ind w:left="720"/>
+        <w:rPr>
+          <w:rFonts w:ascii="Lucida Console" w:hAnsi="Lucida Console"/>
+          <w:sz w:val="18"/>
+          <w:szCs w:val="18"/>
+        </w:rPr>
+      </w:pPr>
+      <w:r>
+        <w:rPr>
+          <w:rFonts w:ascii="Lucida Console" w:hAnsi="Lucida Console"/>
+          <w:sz w:val="18"/>
+          <w:szCs w:val="18"/>
+        </w:rPr>
+        <w:t>---------------------+------------------+------------------------</w:t>
+      </w:r>
+    </w:p>
+    <w:p>
+      <w:pPr>
+        <w:spacing w:after="0" w:line="240" w:lineRule="auto"/>
+        <w:ind w:left="720"/>
+        <w:rPr>
+          <w:rFonts w:ascii="Lucida Console" w:hAnsi="Lucida Console"/>
+          <w:sz w:val="18"/>
+          <w:szCs w:val="18"/>
+        </w:rPr>
+      </w:pPr>
+      <w:r>
+        <w:rPr>
+          <w:rFonts w:ascii="Lucida Console" w:hAnsi="Lucida Console"/>
+          <w:sz w:val="18"/>
+          <w:szCs w:val="18"/>
+        </w:rPr>
+        <w:t xml:space="preserve"> VIOMYCIN SULFATE    | CHEMBL2363965    | 70S ribosome inhibitor</w:t>
+      </w:r>
+    </w:p>
+    <w:p>
+      <w:pPr>
+        <w:spacing w:after="0" w:line="240" w:lineRule="auto"/>
+        <w:ind w:left="720"/>
+        <w:rPr>
+          <w:rFonts w:ascii="Lucida Console" w:hAnsi="Lucida Console"/>
+          <w:sz w:val="18"/>
+          <w:szCs w:val="18"/>
+        </w:rPr>
+      </w:pPr>
+      <w:r>
+        <w:rPr>
+          <w:rFonts w:ascii="Lucida Console" w:hAnsi="Lucida Console"/>
+          <w:sz w:val="18"/>
+          <w:szCs w:val="18"/>
+        </w:rPr>
+        <w:t xml:space="preserve"> CAPREOMYCIN SULFATE | CHEMBL2363965    | 70S ribosome inhibitor</w:t>
+      </w:r>
+    </w:p>
+    <w:p>
+      <w:pPr>
+        <w:spacing w:after="0" w:line="240" w:lineRule="auto"/>
+        <w:ind w:left="720"/>
+        <w:rPr>
+          <w:rFonts w:ascii="Lucida Console" w:hAnsi="Lucida Console"/>
+          <w:sz w:val="18"/>
+          <w:szCs w:val="18"/>
+        </w:rPr>
+      </w:pPr>
+      <w:r>
+        <w:rPr>
+          <w:rFonts w:ascii="Lucida Console" w:hAnsi="Lucida Console"/>
+          <w:sz w:val="18"/>
+          <w:szCs w:val="18"/>
+        </w:rPr>
+        <w:t xml:space="preserve"> PYRAZINAMIDE        | CHEMBL2363965    | 70S ribosome inhibitor</w:t>
+      </w:r>
+    </w:p>
+    <w:p>
+      <w:pPr>
+        <w:spacing w:after="0" w:line="240" w:lineRule="auto"/>
+        <w:rPr>
+          <w:rFonts w:cstheme="minorHAnsi"/>
+        </w:rPr>
+      </w:pPr>
+    </w:p>
+    <w:p>
+      <w:pPr>
+        <w:spacing w:after="0" w:line="480" w:lineRule="auto"/>
+        <w:rPr>
+          <w:rFonts w:cstheme="minorHAnsi"/>
+        </w:rPr>
+      </w:pPr>
+      <w:r>
+        <w:rPr>
+          <w:rFonts w:cstheme="minorHAnsi"/>
+        </w:rPr>
+        <w:lastRenderedPageBreak/>
+        <w:t xml:space="preserve">But there is some reason to believe that some of these may have antiviral action too, especially Pyrazinamide </w:t>
+      </w:r>
+      <w:r>
+        <w:rPr>
+          <w:rFonts w:cstheme="minorHAnsi"/>
+        </w:rPr>
+        <w:fldChar w:fldCharType="begin"/>
+      </w:r>
+      <w:r>
+        <w:rPr>
+          <w:rFonts w:cstheme="minorHAnsi"/>
+        </w:rPr>
+        <w:instrText xml:space="preserve"> ADDIN EN.CITE &lt;EndNote&gt;&lt;Cite&gt;&lt;Author&gt;Lian&lt;/Author&gt;&lt;Year&gt;2019&lt;/Year&gt;&lt;RecNum&gt;159&lt;/RecNum&gt;&lt;DisplayText&gt;[22]&lt;/DisplayText&gt;&lt;record&gt;&lt;rec-number&gt;159&lt;/rec-number&gt;&lt;foreign-keys&gt;&lt;key app="EN" db-id="s55a2z5drd9zfle9a0uxsse802tr5s9rdxsp" timestamp="1594737435"&gt;159&lt;/key&gt;&lt;/foreign-keys&gt;&lt;ref-type name="Journal Article"&gt;17&lt;/ref-type&gt;&lt;contributors&gt;&lt;authors&gt;&lt;author&gt;Lian, Jiangshan;Hu, Ping;Lu, Yingfeng;Liu, Yueying;Wang, XiaoXiao;Zhang, Yimin;Jia, Hongyu;Yang, Yida&lt;/author&gt;&lt;/authors&gt;&lt;/contributors&gt;&lt;titles&gt;&lt;title&gt;Prophylactic antiviral treatment reduces the incidence of liver failure among patients coinfected with Mycobacterium tuberculosis and hepatitis B virus&lt;/title&gt;&lt;secondary-title&gt;Virus Research&lt;/secondary-title&gt;&lt;alt-title&gt;Elsevier&lt;/alt-title&gt;&lt;/titles&gt;&lt;periodical&gt;&lt;full-title&gt;Virus Research&lt;/full-title&gt;&lt;abbr-1&gt;Elsevier&lt;/abbr-1&gt;&lt;/periodical&gt;&lt;alt-periodical&gt;&lt;full-title&gt;Virus Research&lt;/full-title&gt;&lt;abbr-1&gt;Elsevier&lt;/abbr-1&gt;&lt;/alt-periodical&gt;&lt;volume&gt;270&lt;/volume&gt;&lt;keywords&gt;&lt;keyword&gt;Mycobacterium tuberculosis&lt;/keyword&gt;&lt;keyword&gt;Hepatitis B virus infection&lt;/keyword&gt;&lt;keyword&gt;Anti-tuberculosis treatment&lt;/keyword&gt;&lt;keyword&gt;Drug-induced liver injury&lt;/keyword&gt;&lt;/keywords&gt;&lt;dates&gt;&lt;year&gt;2019&lt;/year&gt;&lt;pub-dates&gt;&lt;date&gt;September 2019&lt;/date&gt;&lt;/pub-dates&gt;&lt;/dates&gt;&lt;urls&gt;&lt;/urls&gt;&lt;electronic-resource-num&gt;https://doi.org/10.1016/j.virusres.2019.197664&lt;/electronic-resource-num&gt;&lt;/record&gt;&lt;/Cite&gt;&lt;/EndNote&gt;</w:instrText>
+      </w:r>
+      <w:r>
+        <w:rPr>
+          <w:rFonts w:cstheme="minorHAnsi"/>
+        </w:rPr>
+        <w:fldChar w:fldCharType="separate"/>
+      </w:r>
+      <w:r>
+        <w:rPr>
+          <w:rFonts w:cstheme="minorHAnsi"/>
+          <w:noProof/>
+        </w:rPr>
+        <w:t>[22]</w:t>
+      </w:r>
+      <w:r>
+        <w:rPr>
+          <w:rFonts w:cstheme="minorHAnsi"/>
+        </w:rPr>
+        <w:fldChar w:fldCharType="end"/>
+      </w:r>
+      <w:r>
+        <w:rPr>
+          <w:rFonts w:cstheme="minorHAnsi"/>
+        </w:rPr>
+        <w:t>.</w:t>
+      </w:r>
+    </w:p>
+    <w:p>
+      <w:pPr>
+        <w:spacing w:after="0" w:line="480" w:lineRule="auto"/>
+        <w:rPr>
+          <w:rFonts w:cstheme="minorHAnsi"/>
+        </w:rPr>
+      </w:pPr>
+      <w:r>
+        <w:rPr>
+          <w:rFonts w:cstheme="minorHAnsi"/>
+        </w:rPr>
+        <w:t xml:space="preserve">In the ChEMBL database, targets may have many component sequences, which makes our understanding of mechanisms less </w:t>
+      </w:r>
+      <w:r>
+        <w:rPr>
+          <w:rFonts w:cstheme="minorHAnsi"/>
+        </w:rPr>
+        <w:t>specific than they may seem at first</w:t>
+      </w:r>
+      <w:r>
+        <w:rPr>
+          <w:rFonts w:cstheme="minorHAnsi"/>
+        </w:rPr>
+        <w:t>.</w:t>
+      </w:r>
+      <w:r>
+        <w:rPr>
+          <w:rFonts w:cstheme="minorHAnsi"/>
+        </w:rPr>
+        <w:t xml:space="preserve">  The following queries demonstrate that this is the case.</w:t>
+      </w:r>
+    </w:p>
+    <w:p>
+      <w:pPr>
+        <w:spacing w:after="0" w:line="240" w:lineRule="auto"/>
+        <w:ind w:left="720"/>
+        <w:rPr>
+          <w:rFonts w:ascii="Lucida Console" w:hAnsi="Lucida Console" w:cstheme="minorHAnsi"/>
+          <w:sz w:val="18"/>
+          <w:szCs w:val="18"/>
+        </w:rPr>
+      </w:pPr>
+      <w:r>
+        <w:rPr>
+          <w:rFonts w:ascii="Lucida Console" w:hAnsi="Lucida Console" w:cstheme="minorHAnsi"/>
+          <w:sz w:val="18"/>
+          <w:szCs w:val="18"/>
+        </w:rPr>
+        <w:t xml:space="preserve">select </w:t>
+      </w:r>
+      <w:proofErr w:type="gramStart"/>
+      <w:r>
+        <w:rPr>
+          <w:rFonts w:ascii="Lucida Console" w:hAnsi="Lucida Console" w:cstheme="minorHAnsi"/>
+          <w:sz w:val="18"/>
+          <w:szCs w:val="18"/>
+        </w:rPr>
+        <w:t>count(</w:t>
+      </w:r>
+      <w:proofErr w:type="gramEnd"/>
+      <w:r>
+        <w:rPr>
+          <w:rFonts w:ascii="Lucida Console" w:hAnsi="Lucida Console" w:cstheme="minorHAnsi"/>
+          <w:sz w:val="18"/>
+          <w:szCs w:val="18"/>
+        </w:rPr>
+        <w:t>distinct chembl_id) from target_dictionary where target_type like 'PROTEIN%';</w:t>
+      </w:r>
+    </w:p>
+    <w:p>
+      <w:pPr>
+        <w:spacing w:after="0" w:line="240" w:lineRule="auto"/>
+        <w:ind w:left="720"/>
+        <w:rPr>
+          <w:rFonts w:ascii="Lucida Console" w:hAnsi="Lucida Console" w:cstheme="minorHAnsi"/>
+          <w:sz w:val="18"/>
+          <w:szCs w:val="18"/>
+        </w:rPr>
+      </w:pPr>
+      <w:r>
+        <w:rPr>
+          <w:rFonts w:ascii="Lucida Console" w:hAnsi="Lucida Console" w:cstheme="minorHAnsi"/>
+          <w:sz w:val="18"/>
+          <w:szCs w:val="18"/>
+        </w:rPr>
+        <w:t xml:space="preserve"> count</w:t>
+      </w:r>
+    </w:p>
+    <w:p>
+      <w:pPr>
+        <w:spacing w:after="0" w:line="240" w:lineRule="auto"/>
+        <w:ind w:left="720"/>
+        <w:rPr>
+          <w:rFonts w:ascii="Lucida Console" w:hAnsi="Lucida Console" w:cstheme="minorHAnsi"/>
+          <w:sz w:val="18"/>
+          <w:szCs w:val="18"/>
+        </w:rPr>
+      </w:pPr>
+      <w:r>
+        <w:rPr>
+          <w:rFonts w:ascii="Lucida Console" w:hAnsi="Lucida Console" w:cstheme="minorHAnsi"/>
+          <w:sz w:val="18"/>
+          <w:szCs w:val="18"/>
+        </w:rPr>
+        <w:t>-------</w:t>
+      </w:r>
+    </w:p>
+    <w:p>
+      <w:pPr>
+        <w:spacing w:after="0" w:line="240" w:lineRule="auto"/>
+        <w:ind w:left="720"/>
+        <w:rPr>
+          <w:rFonts w:ascii="Lucida Console" w:hAnsi="Lucida Console" w:cstheme="minorHAnsi"/>
+          <w:sz w:val="18"/>
+          <w:szCs w:val="18"/>
+        </w:rPr>
+      </w:pPr>
+      <w:r>
+        <w:rPr>
+          <w:rFonts w:ascii="Lucida Console" w:hAnsi="Lucida Console" w:cstheme="minorHAnsi"/>
+          <w:sz w:val="18"/>
+          <w:szCs w:val="18"/>
+        </w:rPr>
+        <w:t xml:space="preserve">   899</w:t>
+      </w:r>
+    </w:p>
+    <w:p>
+      <w:pPr>
+        <w:spacing w:after="0" w:line="240" w:lineRule="auto"/>
+        <w:ind w:left="720"/>
+        <w:rPr>
+          <w:rFonts w:ascii="Lucida Console" w:hAnsi="Lucida Console" w:cstheme="minorHAnsi"/>
+          <w:sz w:val="18"/>
+          <w:szCs w:val="18"/>
+        </w:rPr>
+      </w:pPr>
+      <w:r>
+        <w:rPr>
+          <w:rFonts w:ascii="Lucida Console" w:hAnsi="Lucida Console" w:cstheme="minorHAnsi"/>
+          <w:sz w:val="18"/>
+          <w:szCs w:val="18"/>
+        </w:rPr>
+        <w:t>(1 row)</w:t>
+      </w:r>
+    </w:p>
+    <w:p>
+      <w:pPr>
+        <w:spacing w:after="0" w:line="480" w:lineRule="auto"/>
+        <w:rPr>
+          <w:rFonts w:cstheme="minorHAnsi"/>
+        </w:rPr>
+      </w:pPr>
+      <w:r>
+        <w:rPr>
+          <w:rFonts w:cstheme="minorHAnsi"/>
+        </w:rPr>
+        <w:t>There are 899 protein targ</w:t>
+      </w:r>
+      <w:r>
+        <w:rPr>
+          <w:rFonts w:cstheme="minorHAnsi"/>
+        </w:rPr>
+        <w:t xml:space="preserve">ets in the </w:t>
+      </w:r>
+      <w:r>
+        <w:rPr>
+          <w:rFonts w:cstheme="minorHAnsi"/>
+          <w:b/>
+          <w:bCs/>
+        </w:rPr>
+        <w:t>chembl_25</w:t>
+      </w:r>
+      <w:r>
+        <w:rPr>
+          <w:rFonts w:cstheme="minorHAnsi"/>
+        </w:rPr>
+        <w:t xml:space="preserve"> database.</w:t>
+      </w:r>
+    </w:p>
+    <w:p>
+      <w:pPr>
+        <w:spacing w:after="0" w:line="480" w:lineRule="auto"/>
+        <w:rPr>
+          <w:rFonts w:cstheme="minorHAnsi"/>
+        </w:rPr>
+      </w:pPr>
+      <w:r>
+        <w:rPr>
+          <w:rFonts w:cstheme="minorHAnsi"/>
+        </w:rPr>
+        <w:t xml:space="preserve">Targets may have many components.  In the </w:t>
+      </w:r>
+      <w:r>
+        <w:rPr>
+          <w:rFonts w:cstheme="minorHAnsi"/>
+          <w:b/>
+          <w:bCs/>
+        </w:rPr>
+        <w:t>chembl_25</w:t>
+      </w:r>
+      <w:r>
+        <w:rPr>
+          <w:rFonts w:cstheme="minorHAnsi"/>
+        </w:rPr>
+        <w:t xml:space="preserve"> database, no protein target has only one component:</w:t>
+      </w:r>
+    </w:p>
+    <w:p>
+      <w:pPr>
+        <w:spacing w:after="0" w:line="240" w:lineRule="auto"/>
+        <w:ind w:left="720"/>
+        <w:rPr>
+          <w:rFonts w:ascii="Lucida Console" w:hAnsi="Lucida Console" w:cstheme="minorHAnsi"/>
+          <w:sz w:val="18"/>
+          <w:szCs w:val="18"/>
+        </w:rPr>
+      </w:pPr>
+      <w:r>
+        <w:rPr>
+          <w:rFonts w:ascii="Lucida Console" w:hAnsi="Lucida Console" w:cstheme="minorHAnsi"/>
+          <w:sz w:val="18"/>
+          <w:szCs w:val="18"/>
+        </w:rPr>
+        <w:t xml:space="preserve">select </w:t>
+      </w:r>
+      <w:proofErr w:type="gramStart"/>
+      <w:r>
+        <w:rPr>
+          <w:rFonts w:ascii="Lucida Console" w:hAnsi="Lucida Console" w:cstheme="minorHAnsi"/>
+          <w:sz w:val="18"/>
+          <w:szCs w:val="18"/>
+        </w:rPr>
+        <w:t>count(</w:t>
+      </w:r>
+      <w:proofErr w:type="gramEnd"/>
+      <w:r>
+        <w:rPr>
+          <w:rFonts w:ascii="Lucida Console" w:hAnsi="Lucida Console" w:cstheme="minorHAnsi"/>
+          <w:sz w:val="18"/>
+          <w:szCs w:val="18"/>
+        </w:rPr>
+        <w:t>*)</w:t>
+      </w:r>
+    </w:p>
+    <w:p>
+      <w:pPr>
+        <w:spacing w:after="0" w:line="240" w:lineRule="auto"/>
+        <w:ind w:left="720"/>
+        <w:rPr>
+          <w:rFonts w:ascii="Lucida Console" w:hAnsi="Lucida Console" w:cstheme="minorHAnsi"/>
+          <w:sz w:val="18"/>
+          <w:szCs w:val="18"/>
+        </w:rPr>
+      </w:pPr>
+      <w:r>
+        <w:rPr>
+          <w:rFonts w:ascii="Lucida Console" w:hAnsi="Lucida Console" w:cstheme="minorHAnsi"/>
+          <w:sz w:val="18"/>
+          <w:szCs w:val="18"/>
+        </w:rPr>
+        <w:t>from (</w:t>
+      </w:r>
+    </w:p>
+    <w:p>
+      <w:pPr>
+        <w:spacing w:after="0" w:line="240" w:lineRule="auto"/>
+        <w:ind w:left="720" w:firstLine="720"/>
+        <w:rPr>
+          <w:rFonts w:ascii="Lucida Console" w:hAnsi="Lucida Console" w:cstheme="minorHAnsi"/>
+          <w:sz w:val="18"/>
+          <w:szCs w:val="18"/>
+        </w:rPr>
+      </w:pPr>
+      <w:r>
+        <w:rPr>
+          <w:rFonts w:ascii="Lucida Console" w:hAnsi="Lucida Console" w:cstheme="minorHAnsi"/>
+          <w:sz w:val="18"/>
+          <w:szCs w:val="18"/>
+        </w:rPr>
+        <w:t xml:space="preserve">select </w:t>
+      </w:r>
+      <w:proofErr w:type="gramStart"/>
+      <w:r>
+        <w:rPr>
+          <w:rFonts w:ascii="Lucida Console" w:hAnsi="Lucida Console" w:cstheme="minorHAnsi"/>
+          <w:sz w:val="18"/>
+          <w:szCs w:val="18"/>
+        </w:rPr>
+        <w:t>td.chembl</w:t>
+      </w:r>
+      <w:proofErr w:type="gramEnd"/>
+      <w:r>
+        <w:rPr>
+          <w:rFonts w:ascii="Lucida Console" w:hAnsi="Lucida Console" w:cstheme="minorHAnsi"/>
+          <w:sz w:val="18"/>
+          <w:szCs w:val="18"/>
+        </w:rPr>
+        <w:t>_id</w:t>
+      </w:r>
+    </w:p>
+    <w:p>
+      <w:pPr>
+        <w:spacing w:after="0" w:line="240" w:lineRule="auto"/>
+        <w:ind w:left="720" w:firstLine="720"/>
+        <w:rPr>
+          <w:rFonts w:ascii="Lucida Console" w:hAnsi="Lucida Console" w:cstheme="minorHAnsi"/>
+          <w:sz w:val="18"/>
+          <w:szCs w:val="18"/>
+        </w:rPr>
+      </w:pPr>
+      <w:r>
+        <w:rPr>
+          <w:rFonts w:ascii="Lucida Console" w:hAnsi="Lucida Console" w:cstheme="minorHAnsi"/>
+          <w:sz w:val="18"/>
+          <w:szCs w:val="18"/>
+        </w:rPr>
+        <w:t>from target_dictionary td</w:t>
+      </w:r>
+    </w:p>
+    <w:p>
+      <w:pPr>
+        <w:spacing w:after="0" w:line="240" w:lineRule="auto"/>
+        <w:ind w:left="1440" w:firstLine="720"/>
+        <w:rPr>
+          <w:rFonts w:ascii="Lucida Console" w:hAnsi="Lucida Console" w:cstheme="minorHAnsi"/>
+          <w:sz w:val="18"/>
+          <w:szCs w:val="18"/>
+        </w:rPr>
+      </w:pPr>
+      <w:r>
+        <w:rPr>
+          <w:rFonts w:ascii="Lucida Console" w:hAnsi="Lucida Console" w:cstheme="minorHAnsi"/>
+          <w:sz w:val="18"/>
+          <w:szCs w:val="18"/>
+        </w:rPr>
+        <w:t>join target_components tc</w:t>
+      </w:r>
+    </w:p>
+    <w:p>
+      <w:pPr>
+        <w:spacing w:after="0" w:line="240" w:lineRule="auto"/>
+        <w:ind w:left="1440" w:firstLine="720"/>
+        <w:rPr>
+          <w:rFonts w:ascii="Lucida Console" w:hAnsi="Lucida Console" w:cstheme="minorHAnsi"/>
+          <w:sz w:val="18"/>
+          <w:szCs w:val="18"/>
+        </w:rPr>
+      </w:pPr>
+      <w:r>
+        <w:rPr>
+          <w:rFonts w:ascii="Lucida Console" w:hAnsi="Lucida Console" w:cstheme="minorHAnsi"/>
+          <w:sz w:val="18"/>
+          <w:szCs w:val="18"/>
+        </w:rPr>
+        <w:t>on td.tid = tc.tid</w:t>
+      </w:r>
+    </w:p>
+    <w:p>
+      <w:pPr>
+        <w:spacing w:after="0" w:line="240" w:lineRule="auto"/>
+        <w:ind w:left="720" w:firstLine="720"/>
+        <w:rPr>
+          <w:rFonts w:ascii="Lucida Console" w:hAnsi="Lucida Console" w:cstheme="minorHAnsi"/>
+          <w:sz w:val="18"/>
+          <w:szCs w:val="18"/>
+        </w:rPr>
+      </w:pPr>
+      <w:r>
+        <w:rPr>
+          <w:rFonts w:ascii="Lucida Console" w:hAnsi="Lucida Console" w:cstheme="minorHAnsi"/>
+          <w:sz w:val="18"/>
+          <w:szCs w:val="18"/>
+        </w:rPr>
+        <w:t xml:space="preserve">where </w:t>
+      </w:r>
+      <w:proofErr w:type="gramStart"/>
+      <w:r>
+        <w:rPr>
+          <w:rFonts w:ascii="Lucida Console" w:hAnsi="Lucida Console" w:cstheme="minorHAnsi"/>
+          <w:sz w:val="18"/>
+          <w:szCs w:val="18"/>
+        </w:rPr>
+        <w:t>td.target</w:t>
+      </w:r>
+      <w:proofErr w:type="gramEnd"/>
+      <w:r>
+        <w:rPr>
+          <w:rFonts w:ascii="Lucida Console" w:hAnsi="Lucida Console" w:cstheme="minorHAnsi"/>
+          <w:sz w:val="18"/>
+          <w:szCs w:val="18"/>
+        </w:rPr>
+        <w:t>_type like 'PROTEIN%'</w:t>
+      </w:r>
+    </w:p>
+    <w:p>
+      <w:pPr>
+        <w:spacing w:after="0" w:line="240" w:lineRule="auto"/>
+        <w:ind w:left="720" w:firstLine="720"/>
+        <w:rPr>
+          <w:rFonts w:ascii="Lucida Console" w:hAnsi="Lucida Console" w:cstheme="minorHAnsi"/>
+          <w:sz w:val="18"/>
+          <w:szCs w:val="18"/>
+        </w:rPr>
+      </w:pPr>
+      <w:r>
+        <w:rPr>
+          <w:rFonts w:ascii="Lucida Console" w:hAnsi="Lucida Console" w:cstheme="minorHAnsi"/>
+          <w:sz w:val="18"/>
+          <w:szCs w:val="18"/>
+        </w:rPr>
+        <w:t>group by chembl_id</w:t>
+      </w:r>
+    </w:p>
+    <w:p>
+      <w:pPr>
+        <w:spacing w:after="0" w:line="240" w:lineRule="auto"/>
+        <w:ind w:left="720" w:firstLine="720"/>
+        <w:rPr>
+          <w:rFonts w:ascii="Lucida Console" w:hAnsi="Lucida Console" w:cstheme="minorHAnsi"/>
+          <w:sz w:val="18"/>
+          <w:szCs w:val="18"/>
+        </w:rPr>
+      </w:pPr>
+      <w:r>
+        <w:rPr>
+          <w:rFonts w:ascii="Lucida Console" w:hAnsi="Lucida Console" w:cstheme="minorHAnsi"/>
+          <w:sz w:val="18"/>
+          <w:szCs w:val="18"/>
+        </w:rPr>
+        <w:t xml:space="preserve">having </w:t>
+      </w:r>
+      <w:proofErr w:type="gramStart"/>
+      <w:r>
+        <w:rPr>
+          <w:rFonts w:ascii="Lucida Console" w:hAnsi="Lucida Console" w:cstheme="minorHAnsi"/>
+          <w:sz w:val="18"/>
+          <w:szCs w:val="18"/>
+        </w:rPr>
+        <w:t>count(</w:t>
+      </w:r>
+      <w:proofErr w:type="gramEnd"/>
+      <w:r>
+        <w:rPr>
+          <w:rFonts w:ascii="Lucida Console" w:hAnsi="Lucida Console" w:cstheme="minorHAnsi"/>
+          <w:sz w:val="18"/>
+          <w:szCs w:val="18"/>
+        </w:rPr>
+        <w:t>*) =1</w:t>
+      </w:r>
+    </w:p>
+    <w:p>
+      <w:pPr>
+        <w:spacing w:after="0" w:line="240" w:lineRule="auto"/>
+        <w:ind w:left="720"/>
+        <w:rPr>
+          <w:rFonts w:ascii="Lucida Console" w:hAnsi="Lucida Console" w:cstheme="minorHAnsi"/>
+          <w:sz w:val="18"/>
+          <w:szCs w:val="18"/>
+        </w:rPr>
+      </w:pPr>
+      <w:r>
+        <w:rPr>
+          <w:rFonts w:ascii="Lucida Console" w:hAnsi="Lucida Console" w:cstheme="minorHAnsi"/>
+          <w:sz w:val="18"/>
+          <w:szCs w:val="18"/>
+        </w:rPr>
+        <w:t>)</w:t>
+      </w:r>
+      <w:r>
+        <w:rPr>
+          <w:rFonts w:ascii="Lucida Console" w:hAnsi="Lucida Console" w:cstheme="minorHAnsi"/>
+          <w:sz w:val="18"/>
+          <w:szCs w:val="18"/>
+        </w:rPr>
+        <w:t xml:space="preserve"> unique_component_targets;</w:t>
+      </w:r>
+    </w:p>
+    <w:p>
+      <w:pPr>
+        <w:spacing w:after="0" w:line="240" w:lineRule="auto"/>
+        <w:ind w:left="720"/>
+        <w:rPr>
+          <w:rFonts w:ascii="Lucida Console" w:hAnsi="Lucida Console" w:cstheme="minorHAnsi"/>
+          <w:sz w:val="18"/>
+          <w:szCs w:val="18"/>
+        </w:rPr>
+      </w:pPr>
+      <w:r>
+        <w:rPr>
+          <w:rFonts w:ascii="Lucida Console" w:hAnsi="Lucida Console" w:cstheme="minorHAnsi"/>
+          <w:sz w:val="18"/>
+          <w:szCs w:val="18"/>
+        </w:rPr>
+        <w:t xml:space="preserve"> count</w:t>
+      </w:r>
+    </w:p>
+    <w:p>
+      <w:pPr>
+        <w:spacing w:after="0" w:line="240" w:lineRule="auto"/>
+        <w:ind w:left="720"/>
+        <w:rPr>
+          <w:rFonts w:ascii="Lucida Console" w:hAnsi="Lucida Console" w:cstheme="minorHAnsi"/>
+          <w:sz w:val="18"/>
+          <w:szCs w:val="18"/>
+        </w:rPr>
+      </w:pPr>
+      <w:r>
+        <w:rPr>
+          <w:rFonts w:ascii="Lucida Console" w:hAnsi="Lucida Console" w:cstheme="minorHAnsi"/>
+          <w:sz w:val="18"/>
+          <w:szCs w:val="18"/>
+        </w:rPr>
+        <w:t>-------</w:t>
+      </w:r>
+    </w:p>
+    <w:p>
+      <w:pPr>
+        <w:spacing w:after="0" w:line="240" w:lineRule="auto"/>
+        <w:ind w:left="720"/>
+        <w:rPr>
+          <w:rFonts w:ascii="Lucida Console" w:hAnsi="Lucida Console" w:cstheme="minorHAnsi"/>
+          <w:sz w:val="18"/>
+          <w:szCs w:val="18"/>
+        </w:rPr>
+      </w:pPr>
+      <w:r>
+        <w:rPr>
+          <w:rFonts w:ascii="Lucida Console" w:hAnsi="Lucida Console" w:cstheme="minorHAnsi"/>
+          <w:sz w:val="18"/>
+          <w:szCs w:val="18"/>
+        </w:rPr>
+        <w:t xml:space="preserve">     0</w:t>
+      </w:r>
+    </w:p>
+    <w:p>
+      <w:pPr>
+        <w:spacing w:after="0" w:line="240" w:lineRule="auto"/>
+        <w:rPr>
+          <w:rFonts w:cstheme="minorHAnsi"/>
+        </w:rPr>
+      </w:pPr>
+    </w:p>
+    <w:p>
+      <w:r>
+        <w:t xml:space="preserve">Target </w:t>
+      </w:r>
+      <w:r>
+        <w:rPr>
+          <w:rFonts w:ascii="Lucida Console" w:hAnsi="Lucida Console"/>
+          <w:sz w:val="18"/>
+          <w:szCs w:val="18"/>
+        </w:rPr>
+        <w:t>CHEMBL2363965</w:t>
+      </w:r>
+      <w:r>
+        <w:t xml:space="preserve"> has </w:t>
+      </w:r>
+      <w:r>
+        <w:t>60</w:t>
+      </w:r>
+      <w:r>
+        <w:t xml:space="preserve"> component</w:t>
+      </w:r>
+      <w:r>
+        <w:t xml:space="preserve"> sequences</w:t>
+      </w:r>
+      <w:r>
+        <w:t>:</w:t>
+      </w:r>
+    </w:p>
+    <w:p>
+      <w:pPr>
+        <w:spacing w:after="0" w:line="240" w:lineRule="auto"/>
+        <w:ind w:left="720"/>
+        <w:rPr>
+          <w:rFonts w:ascii="Lucida Console" w:hAnsi="Lucida Console"/>
+          <w:sz w:val="18"/>
+          <w:szCs w:val="18"/>
+        </w:rPr>
+      </w:pPr>
+      <w:r>
+        <w:rPr>
+          <w:rFonts w:ascii="Lucida Console" w:hAnsi="Lucida Console"/>
+          <w:sz w:val="18"/>
+          <w:szCs w:val="18"/>
+        </w:rPr>
+        <w:t xml:space="preserve">select </w:t>
+      </w:r>
+      <w:proofErr w:type="gramStart"/>
+      <w:r>
+        <w:rPr>
+          <w:rFonts w:ascii="Lucida Console" w:hAnsi="Lucida Console"/>
+          <w:sz w:val="18"/>
+          <w:szCs w:val="18"/>
+        </w:rPr>
+        <w:t>count(</w:t>
+      </w:r>
+      <w:proofErr w:type="gramEnd"/>
+      <w:r>
+        <w:rPr>
+          <w:rFonts w:ascii="Lucida Console" w:hAnsi="Lucida Console"/>
+          <w:sz w:val="18"/>
+          <w:szCs w:val="18"/>
+        </w:rPr>
+        <w:t>*)</w:t>
+      </w:r>
+    </w:p>
+    <w:p>
+      <w:pPr>
+        <w:spacing w:after="0" w:line="240" w:lineRule="auto"/>
+        <w:ind w:left="720"/>
+        <w:rPr>
+          <w:rFonts w:ascii="Lucida Console" w:hAnsi="Lucida Console"/>
+          <w:sz w:val="18"/>
+          <w:szCs w:val="18"/>
+        </w:rPr>
+      </w:pPr>
+      <w:r>
+        <w:rPr>
+          <w:rFonts w:ascii="Lucida Console" w:hAnsi="Lucida Console"/>
+          <w:sz w:val="18"/>
+          <w:szCs w:val="18"/>
+        </w:rPr>
+        <w:t>from (</w:t>
+      </w:r>
+    </w:p>
+    <w:p>
+      <w:pPr>
+        <w:spacing w:after="0" w:line="240" w:lineRule="auto"/>
+        <w:ind w:left="720"/>
+        <w:rPr>
+          <w:rFonts w:ascii="Lucida Console" w:hAnsi="Lucida Console"/>
+          <w:sz w:val="18"/>
+          <w:szCs w:val="18"/>
+        </w:rPr>
+      </w:pPr>
+      <w:r>
+        <w:rPr>
+          <w:rFonts w:ascii="Lucida Console" w:hAnsi="Lucida Console"/>
+          <w:sz w:val="18"/>
+          <w:szCs w:val="18"/>
+        </w:rPr>
+        <w:t xml:space="preserve"> select </w:t>
+      </w:r>
+      <w:proofErr w:type="gramStart"/>
+      <w:r>
+        <w:rPr>
+          <w:rFonts w:ascii="Lucida Console" w:hAnsi="Lucida Console"/>
+          <w:sz w:val="18"/>
+          <w:szCs w:val="18"/>
+        </w:rPr>
+        <w:t>td.chembl</w:t>
+      </w:r>
+      <w:proofErr w:type="gramEnd"/>
+      <w:r>
+        <w:rPr>
+          <w:rFonts w:ascii="Lucida Console" w:hAnsi="Lucida Console"/>
+          <w:sz w:val="18"/>
+          <w:szCs w:val="18"/>
+        </w:rPr>
+        <w:t>_id</w:t>
+      </w:r>
+    </w:p>
+    <w:p>
+      <w:pPr>
+        <w:spacing w:after="0" w:line="240" w:lineRule="auto"/>
+        <w:ind w:left="720"/>
+        <w:rPr>
+          <w:rFonts w:ascii="Lucida Console" w:hAnsi="Lucida Console"/>
+          <w:sz w:val="18"/>
+          <w:szCs w:val="18"/>
+        </w:rPr>
+      </w:pPr>
+      <w:r>
+        <w:rPr>
+          <w:rFonts w:ascii="Lucida Console" w:hAnsi="Lucida Console"/>
+          <w:sz w:val="18"/>
+          <w:szCs w:val="18"/>
+        </w:rPr>
+        <w:t xml:space="preserve"> from target_dictionary td</w:t>
+      </w:r>
+    </w:p>
+    <w:p>
+      <w:pPr>
+        <w:spacing w:after="0" w:line="240" w:lineRule="auto"/>
+        <w:ind w:left="720"/>
+        <w:rPr>
+          <w:rFonts w:ascii="Lucida Console" w:hAnsi="Lucida Console"/>
+          <w:sz w:val="18"/>
+          <w:szCs w:val="18"/>
+        </w:rPr>
+      </w:pPr>
+      <w:r>
+        <w:rPr>
+          <w:rFonts w:ascii="Lucida Console" w:hAnsi="Lucida Console"/>
+          <w:sz w:val="18"/>
+          <w:szCs w:val="18"/>
+        </w:rPr>
+        <w:t xml:space="preserve">      join target_components tc</w:t>
+      </w:r>
+    </w:p>
+    <w:p>
+      <w:pPr>
+        <w:spacing w:after="0" w:line="240" w:lineRule="auto"/>
+        <w:ind w:left="720"/>
+        <w:rPr>
+          <w:rFonts w:ascii="Lucida Console" w:hAnsi="Lucida Console"/>
+          <w:sz w:val="18"/>
+          <w:szCs w:val="18"/>
+        </w:rPr>
+      </w:pPr>
+      <w:r>
+        <w:rPr>
+          <w:rFonts w:ascii="Lucida Console" w:hAnsi="Lucida Console"/>
+          <w:sz w:val="18"/>
+          <w:szCs w:val="18"/>
+        </w:rPr>
+        <w:t xml:space="preserve">      on td.tid = tc.tid</w:t>
+      </w:r>
+    </w:p>
+    <w:p>
+      <w:pPr>
+        <w:spacing w:after="0" w:line="240" w:lineRule="auto"/>
+        <w:ind w:left="720"/>
+        <w:rPr>
+          <w:rFonts w:ascii="Lucida Console" w:hAnsi="Lucida Console"/>
+          <w:sz w:val="18"/>
+          <w:szCs w:val="18"/>
+        </w:rPr>
+      </w:pPr>
+      <w:r>
+        <w:rPr>
+          <w:rFonts w:ascii="Lucida Console" w:hAnsi="Lucida Console"/>
+          <w:sz w:val="18"/>
+          <w:szCs w:val="18"/>
+        </w:rPr>
+        <w:t xml:space="preserve"> where chembl_id = 'CHEMBL2363965') component_count;</w:t>
+      </w:r>
+    </w:p>
+    <w:p>
+      <w:pPr>
+        <w:spacing w:after="0" w:line="240" w:lineRule="auto"/>
+        <w:ind w:left="720"/>
+        <w:rPr>
+          <w:rFonts w:ascii="Lucida Console" w:hAnsi="Lucida Console"/>
+          <w:sz w:val="18"/>
+          <w:szCs w:val="18"/>
+        </w:rPr>
+      </w:pPr>
+      <w:r>
+        <w:rPr>
+          <w:rFonts w:ascii="Lucida Console" w:hAnsi="Lucida Console"/>
+          <w:sz w:val="18"/>
+          <w:szCs w:val="18"/>
+        </w:rPr>
+        <w:t xml:space="preserve"> count</w:t>
+      </w:r>
+    </w:p>
+    <w:p>
+      <w:pPr>
+        <w:spacing w:after="0" w:line="240" w:lineRule="auto"/>
+        <w:ind w:left="720"/>
+        <w:rPr>
+          <w:rFonts w:ascii="Lucida Console" w:hAnsi="Lucida Console"/>
+          <w:sz w:val="18"/>
+          <w:szCs w:val="18"/>
+        </w:rPr>
+      </w:pPr>
+      <w:r>
+        <w:rPr>
+          <w:rFonts w:ascii="Lucida Console" w:hAnsi="Lucida Console"/>
+          <w:sz w:val="18"/>
+          <w:szCs w:val="18"/>
+        </w:rPr>
+        <w:t>-------</w:t>
+      </w:r>
+    </w:p>
+    <w:p>
+      <w:pPr>
+        <w:spacing w:after="0" w:line="240" w:lineRule="auto"/>
+        <w:ind w:left="720"/>
+        <w:rPr>
+          <w:rFonts w:ascii="Lucida Console" w:hAnsi="Lucida Console"/>
+          <w:sz w:val="18"/>
+          <w:szCs w:val="18"/>
+        </w:rPr>
+      </w:pPr>
+      <w:r>
+        <w:rPr>
+          <w:rFonts w:ascii="Lucida Console" w:hAnsi="Lucida Console"/>
+          <w:sz w:val="18"/>
+          <w:szCs w:val="18"/>
+        </w:rPr>
+        <w:t xml:space="preserve">    60</w:t>
+      </w:r>
+    </w:p>
+    <w:p>
+      <w:pPr>
+        <w:spacing w:after="0" w:line="240" w:lineRule="auto"/>
+      </w:pPr>
+    </w:p>
+    <w:p>
+      <w:pPr>
+        <w:spacing w:after="0" w:line="240" w:lineRule="auto"/>
+      </w:pPr>
+      <w:r>
+        <w:t xml:space="preserve">The target component sequence </w:t>
+      </w:r>
+      <w:r>
+        <w:t>of</w:t>
+      </w:r>
+      <w:r>
+        <w:t xml:space="preserve"> interested </w:t>
+      </w:r>
+      <w:r>
+        <w:t>is the one that was</w:t>
+      </w:r>
+      <w:r>
+        <w:t xml:space="preserve"> found that had a high similarity score.  To find what that is, we first find the ORF from the viral genome that had high similarity for this target:</w:t>
+      </w:r>
+    </w:p>
+    <w:p>
+      <w:pPr>
+        <w:spacing w:after="0" w:line="240" w:lineRule="auto"/>
+      </w:pPr>
+    </w:p>
+    <w:p>
+      <w:pPr>
+        <w:spacing w:after="0" w:line="240" w:lineRule="auto"/>
+        <w:ind w:left="720"/>
+        <w:rPr>
+          <w:rFonts w:ascii="Lucida Console" w:hAnsi="Lucida Console"/>
+          <w:sz w:val="18"/>
+          <w:szCs w:val="18"/>
+        </w:rPr>
+      </w:pPr>
+      <w:r>
+        <w:rPr>
+          <w:rFonts w:ascii="Lucida Console" w:hAnsi="Lucida Console"/>
+          <w:sz w:val="18"/>
+          <w:szCs w:val="18"/>
+        </w:rPr>
+        <w:t>select orf</w:t>
+      </w:r>
+    </w:p>
+    <w:p>
+      <w:pPr>
+        <w:spacing w:after="0" w:line="240" w:lineRule="auto"/>
+        <w:ind w:left="720"/>
+        <w:rPr>
+          <w:rFonts w:ascii="Lucida Console" w:hAnsi="Lucida Console"/>
+          <w:sz w:val="18"/>
+          <w:szCs w:val="18"/>
+        </w:rPr>
+      </w:pPr>
+      <w:r>
+        <w:rPr>
+          <w:rFonts w:ascii="Lucida Console" w:hAnsi="Lucida Console"/>
+          <w:sz w:val="18"/>
+          <w:szCs w:val="18"/>
+        </w:rPr>
+        <w:t>from hmmer_statistics</w:t>
+      </w:r>
+    </w:p>
+    <w:p>
+      <w:pPr>
+        <w:spacing w:after="0" w:line="240" w:lineRule="auto"/>
+        <w:ind w:left="720"/>
+        <w:rPr>
+          <w:rFonts w:ascii="Lucida Console" w:hAnsi="Lucida Console"/>
+          <w:sz w:val="18"/>
+          <w:szCs w:val="18"/>
+        </w:rPr>
+      </w:pPr>
+      <w:r>
+        <w:rPr>
+          <w:rFonts w:ascii="Lucida Console" w:hAnsi="Lucida Console"/>
+          <w:sz w:val="18"/>
+          <w:szCs w:val="18"/>
+        </w:rPr>
+        <w:t>where target='CHEMBL2363965'</w:t>
+      </w:r>
+    </w:p>
+    <w:p>
+      <w:pPr>
+        <w:spacing w:after="0" w:line="240" w:lineRule="auto"/>
+        <w:ind w:left="720"/>
+        <w:rPr>
+          <w:rFonts w:ascii="Lucida Console" w:hAnsi="Lucida Console"/>
+          <w:sz w:val="18"/>
+          <w:szCs w:val="18"/>
+        </w:rPr>
+      </w:pPr>
+      <w:r>
+        <w:rPr>
+          <w:rFonts w:ascii="Lucida Console" w:hAnsi="Lucida Console"/>
+          <w:sz w:val="18"/>
+          <w:szCs w:val="18"/>
+        </w:rPr>
+        <w:t xml:space="preserve">  and score &gt; 4350;</w:t>
+      </w:r>
+    </w:p>
+    <w:p>
+      <w:pPr>
+        <w:spacing w:after="0" w:line="240" w:lineRule="auto"/>
+        <w:ind w:left="720"/>
+        <w:rPr>
+          <w:rFonts w:ascii="Lucida Console" w:hAnsi="Lucida Console"/>
+          <w:sz w:val="18"/>
+          <w:szCs w:val="18"/>
+        </w:rPr>
+      </w:pPr>
+      <w:r>
+        <w:rPr>
+          <w:rFonts w:ascii="Lucida Console" w:hAnsi="Lucida Console"/>
+          <w:sz w:val="18"/>
+          <w:szCs w:val="18"/>
+        </w:rPr>
+        <w:t xml:space="preserve">      orf</w:t>
+      </w:r>
+    </w:p>
+    <w:p>
+      <w:pPr>
+        <w:spacing w:after="0" w:line="240" w:lineRule="auto"/>
+        <w:ind w:left="720"/>
+        <w:rPr>
+          <w:rFonts w:ascii="Lucida Console" w:hAnsi="Lucida Console"/>
+          <w:sz w:val="18"/>
+          <w:szCs w:val="18"/>
+        </w:rPr>
+      </w:pPr>
+      <w:r>
+        <w:rPr>
+          <w:rFonts w:ascii="Lucida Console" w:hAnsi="Lucida Console"/>
+          <w:sz w:val="18"/>
+          <w:szCs w:val="18"/>
+        </w:rPr>
+        <w:t>----------------</w:t>
+      </w:r>
+    </w:p>
+    <w:p>
+      <w:pPr>
+        <w:spacing w:after="0" w:line="240" w:lineRule="auto"/>
+        <w:ind w:left="720"/>
+        <w:rPr>
+          <w:rFonts w:ascii="Lucida Console" w:hAnsi="Lucida Console"/>
+          <w:sz w:val="18"/>
+          <w:szCs w:val="18"/>
+        </w:rPr>
+      </w:pPr>
+      <w:r>
+        <w:rPr>
+          <w:rFonts w:ascii="Lucida Console" w:hAnsi="Lucida Console"/>
+          <w:sz w:val="18"/>
+          <w:szCs w:val="18"/>
+        </w:rPr>
+        <w:t xml:space="preserve"> MN908947.3_281</w:t>
+      </w:r>
+    </w:p>
+    <w:p>
+      <w:pPr>
+        <w:spacing w:after="0" w:line="240" w:lineRule="auto"/>
+        <w:rPr>
+          <w:rFonts w:ascii="Lucida Console" w:hAnsi="Lucida Console"/>
+          <w:sz w:val="18"/>
+          <w:szCs w:val="18"/>
+        </w:rPr>
+      </w:pPr>
+    </w:p>
+    <w:p>
+      <w:pPr>
+        <w:spacing w:after="0" w:line="240" w:lineRule="auto"/>
+        <w:rPr>
+          <w:rFonts w:ascii="Lucida Console" w:hAnsi="Lucida Console"/>
+          <w:sz w:val="18"/>
+          <w:szCs w:val="18"/>
+        </w:rPr>
+      </w:pPr>
+    </w:p>
+    <w:p>
+      <w:pPr>
+        <w:spacing w:after="0" w:line="480" w:lineRule="auto"/>
+      </w:pPr>
+      <w:r>
+        <w:lastRenderedPageBreak/>
+        <w:t xml:space="preserve">This ID can be used to find the sequence of the ORF in </w:t>
+      </w:r>
+      <w:r>
+        <w:rPr>
+          <w:b/>
+          <w:bCs/>
+        </w:rPr>
+        <w:fldChar w:fldCharType="begin"/>
+      </w:r>
+      <w:r>
+        <w:rPr>
+          <w:b/>
+          <w:bCs/>
+        </w:rPr>
+        <w:instrText xml:space="preserve"> REF _Ref45196510 \h  \* MERGEFORMAT </w:instrText>
+      </w:r>
+      <w:r>
+        <w:rPr>
+          <w:b/>
+          <w:bCs/>
+        </w:rPr>
+      </w:r>
+      <w:r>
+        <w:rPr>
+          <w:b/>
+          <w:bCs/>
+        </w:rPr>
+        <w:fldChar w:fldCharType="separate"/>
+      </w:r>
+      <w:r>
+        <w:rPr>
+          <w:b/>
+          <w:bCs/>
+        </w:rPr>
+        <w:t>mn908947.orf</w:t>
+      </w:r>
+      <w:r>
+        <w:rPr>
+          <w:b/>
+          <w:bCs/>
+        </w:rPr>
+        <w:fldChar w:fldCharType="end"/>
+      </w:r>
+      <w:r>
+        <w:t>.</w:t>
+      </w:r>
+    </w:p>
+    <w:p>
+      <w:pPr>
+        <w:spacing w:after="0" w:line="480" w:lineRule="auto"/>
+        <w:rPr>
+          <w:rFonts w:ascii="Lucida Console" w:hAnsi="Lucida Console"/>
+          <w:sz w:val="18"/>
+          <w:szCs w:val="18"/>
+        </w:rPr>
+      </w:pPr>
+      <w:r>
+        <w:t xml:space="preserve">The target identifier, </w:t>
+      </w:r>
+      <w:r>
+        <w:rPr>
+          <w:rFonts w:ascii="Lucida Console" w:hAnsi="Lucida Console"/>
+          <w:sz w:val="18"/>
+          <w:szCs w:val="18"/>
+        </w:rPr>
+        <w:t>'CHEMBL2363965</w:t>
+      </w:r>
+      <w:r>
+        <w:rPr>
+          <w:rFonts w:ascii="Lucida Console" w:hAnsi="Lucida Console"/>
+          <w:sz w:val="18"/>
+          <w:szCs w:val="18"/>
+        </w:rPr>
+        <w:t xml:space="preserve">’ and score </w:t>
+      </w:r>
+      <w:proofErr w:type="gramStart"/>
+      <w:r>
+        <w:rPr>
+          <w:rFonts w:ascii="Lucida Console" w:hAnsi="Lucida Console"/>
+          <w:sz w:val="18"/>
+          <w:szCs w:val="18"/>
+        </w:rPr>
+        <w:t>( 4350.9</w:t>
+      </w:r>
+      <w:proofErr w:type="gramEnd"/>
+      <w:r>
+        <w:rPr>
+          <w:rFonts w:ascii="Lucida Console" w:hAnsi="Lucida Console"/>
+          <w:sz w:val="18"/>
+          <w:szCs w:val="18"/>
+        </w:rPr>
+        <w:t xml:space="preserve">) can be used to find the alignment of target and ORF in file </w:t>
+      </w:r>
+      <w:r>
+        <w:rPr>
+          <w:rFonts w:ascii="Lucida Console" w:hAnsi="Lucida Console"/>
+          <w:b/>
+          <w:bCs/>
+          <w:sz w:val="18"/>
+          <w:szCs w:val="18"/>
+        </w:rPr>
+        <w:fldChar w:fldCharType="begin"/>
+      </w:r>
+      <w:r>
+        <w:rPr>
+          <w:rFonts w:ascii="Lucida Console" w:hAnsi="Lucida Console"/>
+          <w:b/>
+          <w:bCs/>
+          <w:sz w:val="18"/>
+          <w:szCs w:val="18"/>
+        </w:rPr>
+        <w:instrText xml:space="preserve"> REF _Ref45203765 \h </w:instrText>
+      </w:r>
+      <w:r>
+        <w:rPr>
+          <w:rFonts w:ascii="Lucida Console" w:hAnsi="Lucida Console"/>
+          <w:b/>
+          <w:bCs/>
+          <w:sz w:val="18"/>
+          <w:szCs w:val="18"/>
+        </w:rPr>
+        <w:instrText xml:space="preserve"> \* MERGEFORMAT </w:instrText>
+      </w:r>
+      <w:r>
+        <w:rPr>
+          <w:rFonts w:ascii="Lucida Console" w:hAnsi="Lucida Console"/>
+          <w:b/>
+          <w:bCs/>
+          <w:sz w:val="18"/>
+          <w:szCs w:val="18"/>
+        </w:rPr>
+      </w:r>
+      <w:r>
+        <w:rPr>
+          <w:rFonts w:ascii="Lucida Console" w:hAnsi="Lucida Console"/>
+          <w:b/>
+          <w:bCs/>
+          <w:sz w:val="18"/>
+          <w:szCs w:val="18"/>
+        </w:rPr>
+        <w:fldChar w:fldCharType="separate"/>
+      </w:r>
+      <w:r>
+        <w:rPr>
+          <w:b/>
+          <w:bCs/>
+        </w:rPr>
+        <w:t>orf.hmm.txt</w:t>
+      </w:r>
+      <w:r>
+        <w:rPr>
+          <w:rFonts w:ascii="Lucida Console" w:hAnsi="Lucida Console"/>
+          <w:b/>
+          <w:bCs/>
+          <w:sz w:val="18"/>
+          <w:szCs w:val="18"/>
+        </w:rPr>
+        <w:fldChar w:fldCharType="end"/>
+      </w:r>
+      <w:r>
+        <w:rPr>
+          <w:rFonts w:ascii="Lucida Console" w:hAnsi="Lucida Console"/>
+          <w:sz w:val="18"/>
+          <w:szCs w:val="18"/>
+        </w:rPr>
+        <w:t>.</w:t>
+      </w:r>
+    </w:p>
+    <w:p>
+      <w:pPr>
+        <w:spacing w:after="0" w:line="480" w:lineRule="auto"/>
+      </w:pPr>
       <w:r>
         <w:br w:type="page"/>
       </w:r>
@@ -5928,6 +8032,7 @@
     <w:p>
       <w:pPr>
         <w:pStyle w:val="EndNoteBibliography"/>
+        <w:spacing w:after="0"/>
         <w:ind w:left="720" w:hanging="720"/>
       </w:pPr>
       <w:r>
@@ -5957,7 +8062,48 @@
       </w:r>
     </w:p>
     <w:p>
-      <w:r>
+      <w:pPr>
+        <w:pStyle w:val="EndNoteBibliography"/>
+        <w:ind w:left="720" w:hanging="720"/>
+      </w:pPr>
+      <w:r>
+        <w:t>22.</w:t>
+      </w:r>
+      <w:r>
+        <w:tab/>
+        <w:t xml:space="preserve">Lian JH, Ping;Lu, Yingfeng;Liu, Yueying;Wang, XiaoXiao;Zhang, Yimin;Jia, Hongyu;Yang, Yida: </w:t>
+      </w:r>
+      <w:r>
+        <w:rPr>
+          <w:b/>
+        </w:rPr>
+        <w:t>Prophylactic antiviral treatment reduces the incidence of liver failure among patients coinfected with Mycobacterium tuberculosis and hepatitis B virus</w:t>
+      </w:r>
+      <w:r>
+        <w:t xml:space="preserve">. </w:t>
+      </w:r>
+      <w:r>
+        <w:rPr>
+          <w:i/>
+        </w:rPr>
+        <w:t xml:space="preserve">Elsevier </w:t>
+      </w:r>
+      <w:r>
+        <w:t xml:space="preserve">2019, </w:t>
+      </w:r>
+      <w:r>
+        <w:rPr>
+          <w:b/>
+        </w:rPr>
+        <w:t>270</w:t>
+      </w:r>
+      <w:r>
+        <w:t>.</w:t>
+      </w:r>
+    </w:p>
+    <w:p>
+      <w:r>
+        <w:lastRenderedPageBreak/>
         <w:fldChar w:fldCharType="end"/>
       </w:r>
     </w:p>
@@ -6014,9 +8160,14 @@
       <w:bookmarkStart w:id="0" w:name="_Ref45090117"/>
       <w:bookmarkStart w:id="1" w:name="_Ref45092308"/>
       <w:r>
-        <w:t>MN908947.3.FASTA</w:t>
+        <w:t>MN908947.</w:t>
+      </w:r>
+      <w:proofErr w:type="gramStart"/>
+      <w:r>
+        <w:t>3.FASTA</w:t>
       </w:r>
       <w:bookmarkEnd w:id="0"/>
+      <w:proofErr w:type="gramEnd"/>
       <w:r>
         <w:t>.</w:t>
       </w:r>
@@ -6078,7 +8229,15 @@
     </w:p>
     <w:p>
       <w:r>
-        <w:t>Converrts a text file containing sequences to .FASTA format file.</w:t>
+        <w:t xml:space="preserve">Converrts a text file containing sequences </w:t>
+      </w:r>
+      <w:proofErr w:type="gramStart"/>
+      <w:r>
+        <w:t>to .FASTA</w:t>
+      </w:r>
+      <w:proofErr w:type="gramEnd"/>
+      <w:r>
+        <w:t xml:space="preserve"> format file.</w:t>
       </w:r>
     </w:p>
     <w:p>
@@ -6087,9 +8246,14 @@
       </w:pPr>
       <w:bookmarkStart w:id="5" w:name="_Ref45100900"/>
       <w:r>
-        <w:t>component_sequences.fa</w:t>
+        <w:t>component_</w:t>
+      </w:r>
+      <w:proofErr w:type="gramStart"/>
+      <w:r>
+        <w:t>sequences.fa</w:t>
       </w:r>
       <w:bookmarkEnd w:id="5"/>
+      <w:proofErr w:type="gramEnd"/>
     </w:p>
     <w:p>
       <w:r>
@@ -6151,10 +8315,12 @@
         <w:pStyle w:val="Heading2"/>
       </w:pPr>
       <w:bookmarkStart w:id="8" w:name="_Ref45203782"/>
+      <w:proofErr w:type="gramStart"/>
       <w:r>
         <w:t>orf.summary</w:t>
       </w:r>
       <w:bookmarkEnd w:id="8"/>
+      <w:proofErr w:type="gramEnd"/>
     </w:p>
     <w:p>
       <w:r>
@@ -6294,10 +8460,22 @@
           <w:b/>
           <w:bCs/>
         </w:rPr>
-        <w:t>hmm_statistics</w:t>
-      </w:r>
-      <w:r>
-        <w:t xml:space="preserve">  table.</w:t>
+        <w:t>hmm_</w:t>
+      </w:r>
+      <w:proofErr w:type="gramStart"/>
+      <w:r>
+        <w:rPr>
+          <w:b/>
+          <w:bCs/>
+        </w:rPr>
+        <w:t>statistics</w:t>
+      </w:r>
+      <w:r>
+        <w:t xml:space="preserve">  table</w:t>
+      </w:r>
+      <w:proofErr w:type="gramEnd"/>
+      <w:r>
+        <w:t>.</w:t>
       </w:r>
     </w:p>
     <w:p>
@@ -6362,9 +8540,14 @@
       </w:pPr>
       <w:bookmarkStart w:id="11" w:name="_Ref45533963"/>
       <w:r>
-        <w:t>Organism_hmmer_threshold.R</w:t>
+        <w:t>Organism_hmmer_</w:t>
+      </w:r>
+      <w:proofErr w:type="gramStart"/>
+      <w:r>
+        <w:t>threshold.R</w:t>
       </w:r>
       <w:bookmarkEnd w:id="11"/>
+      <w:proofErr w:type="gramEnd"/>
     </w:p>
     <w:p>
       <w:pPr>
@@ -6441,10 +8624,21 @@
     </w:p>
     <w:p>
       <w:pPr>
-        <w:pStyle w:val="Heading2"/>
-      </w:pPr>
-      <w:r>
-        <w:t>CHEMBL2363965_targets_drugs.xlsx</w:t>
+        <w:rPr>
+          <w:rFonts w:asciiTheme="majorHAnsi" w:eastAsiaTheme="majorEastAsia" w:hAnsiTheme="majorHAnsi" w:cstheme="majorBidi"/>
+          <w:color w:val="2F5496" w:themeColor="accent1" w:themeShade="BF"/>
+          <w:sz w:val="26"/>
+          <w:szCs w:val="26"/>
+        </w:rPr>
+      </w:pPr>
+      <w:r>
+        <w:rPr>
+          <w:rFonts w:asciiTheme="majorHAnsi" w:eastAsiaTheme="majorEastAsia" w:hAnsiTheme="majorHAnsi" w:cstheme="majorBidi"/>
+          <w:color w:val="2F5496" w:themeColor="accent1" w:themeShade="BF"/>
+          <w:sz w:val="26"/>
+          <w:szCs w:val="26"/>
+        </w:rPr>
+        <w:t>target_SARS-CoV-2_drugs.xlsx</w:t>
       </w:r>
     </w:p>
     <w:p>
@@ -7015,6 +9209,7 @@
   <w:style w:type="character" w:default="1" w:styleId="DefaultParagraphFont">
     <w:name w:val="Default Paragraph Font"/>
     <w:uiPriority w:val="1"/>
+    <w:semiHidden/>
     <w:unhideWhenUsed/>
   </w:style>
   <w:style w:type="table" w:default="1" w:styleId="TableNormal">

</xml_diff>

<commit_message>
Results and discussion, validation, acknowledgement, and supporting info.
</commit_message>
<xml_diff>
--- a/A target and two drugs for SARS-CoV-2 found by paralog search.docx
+++ b/A target and two drugs for SARS-CoV-2 found by paralog search.docx
@@ -96,18 +96,10 @@
         <w:t>drugs showed high binding affinity in docking simulations, validating them as promising drug candidates</w:t>
       </w:r>
       <w:r>
-        <w:t xml:space="preserve"> for laboratory testing </w:t>
-      </w:r>
-      <w:proofErr w:type="gramStart"/>
-      <w:r>
-        <w:t xml:space="preserve">against </w:t>
-      </w:r>
-      <w:r>
-        <w:t xml:space="preserve"> SARS</w:t>
-      </w:r>
-      <w:proofErr w:type="gramEnd"/>
-      <w:r>
-        <w:t>-CoV-2</w:t>
+        <w:t xml:space="preserve"> for laboratory testing against </w:t>
+      </w:r>
+      <w:r>
+        <w:t xml:space="preserve"> SARS-CoV-2</w:t>
       </w:r>
       <w:r>
         <w:t xml:space="preserve"> infection.</w:t>
@@ -625,15 +617,7 @@
         <w:t xml:space="preserve"> at least a</w:t>
       </w:r>
       <w:r>
-        <w:t xml:space="preserve"> 4 core </w:t>
-      </w:r>
-      <w:proofErr w:type="gramStart"/>
-      <w:r>
-        <w:t>64 bit</w:t>
-      </w:r>
-      <w:proofErr w:type="gramEnd"/>
-      <w:r>
-        <w:t xml:space="preserve"> Intel compatible CPU</w:t>
+        <w:t xml:space="preserve"> 4 core 64 bit Intel compatible CPU</w:t>
       </w:r>
       <w:r>
         <w:t>, and</w:t>
@@ -1166,16 +1150,11 @@
       <w:r>
         <w:t xml:space="preserve"> </w:t>
       </w:r>
-      <w:proofErr w:type="gramStart"/>
       <w:r>
         <w:t>2</w:t>
       </w:r>
       <w:r>
-        <w:t xml:space="preserve"> .</w:t>
-      </w:r>
-      <w:proofErr w:type="gramEnd"/>
-      <w:r>
-        <w:t>)</w:t>
+        <w:t xml:space="preserve"> .)</w:t>
       </w:r>
       <w:r>
         <w:t xml:space="preserve"> Target and drug analytical workflow.</w:t>
@@ -1456,20 +1435,8 @@
           <w:sz w:val="18"/>
           <w:szCs w:val="18"/>
         </w:rPr>
-        <w:t>getorf MN908947.</w:t>
-      </w:r>
-      <w:proofErr w:type="gramStart"/>
-      <w:r>
-        <w:rPr>
-          <w:rFonts w:ascii="Lucida Console" w:hAnsi="Lucida Console" w:cs="Lucida Console"/>
-          <w:b/>
-          <w:bCs/>
-          <w:sz w:val="18"/>
-          <w:szCs w:val="18"/>
-        </w:rPr>
-        <w:t>3.FASTA</w:t>
-      </w:r>
-      <w:proofErr w:type="gramEnd"/>
+        <w:t>getorf MN908947.3.FASTA</w:t>
+      </w:r>
     </w:p>
     <w:p>
       <w:pPr>
@@ -1547,21 +1514,7 @@
         <w:rPr>
           <w:rFonts w:cstheme="minorHAnsi"/>
         </w:rPr>
-        <w:t xml:space="preserve">, which contains all the ORFs found for </w:t>
-      </w:r>
-      <w:proofErr w:type="gramStart"/>
-      <w:r>
-        <w:rPr>
-          <w:rFonts w:cstheme="minorHAnsi"/>
-        </w:rPr>
-        <w:t>the .FASTA</w:t>
-      </w:r>
-      <w:proofErr w:type="gramEnd"/>
-      <w:r>
-        <w:rPr>
-          <w:rFonts w:cstheme="minorHAnsi"/>
-        </w:rPr>
-        <w:t xml:space="preserve"> file.</w:t>
+        <w:t>, which contains all the ORFs found for the .FASTA file.</w:t>
       </w:r>
     </w:p>
     <w:p>
@@ -3147,25 +3100,7 @@
                 <w:sz w:val="16"/>
                 <w:szCs w:val="16"/>
               </w:rPr>
-              <w:t>&gt; aa=</w:t>
-            </w:r>
-            <w:proofErr w:type="gramStart"/>
-            <w:r>
-              <w:rPr>
-                <w:rFonts w:ascii="Lucida Console" w:eastAsia="Times New Roman" w:hAnsi="Lucida Console" w:cs="Courier New"/>
-                <w:sz w:val="16"/>
-                <w:szCs w:val="16"/>
-              </w:rPr>
-              <w:t>read.table</w:t>
-            </w:r>
-            <w:proofErr w:type="gramEnd"/>
-            <w:r>
-              <w:rPr>
-                <w:rFonts w:ascii="Lucida Console" w:eastAsia="Times New Roman" w:hAnsi="Lucida Console" w:cs="Courier New"/>
-                <w:sz w:val="16"/>
-                <w:szCs w:val="16"/>
-              </w:rPr>
-              <w:t>(file="mn908947.orf",header = FALSE, sep='~', stringsAsFactors = FALSE)</w:t>
+              <w:t>&gt; aa=read.table(file="mn908947.orf",header = FALSE, sep='~', stringsAsFactors = FALSE)</w:t>
             </w:r>
           </w:p>
           <w:p>
@@ -3202,25 +3137,7 @@
                 <w:sz w:val="16"/>
                 <w:szCs w:val="16"/>
               </w:rPr>
-              <w:t>&gt; aa=aa</w:t>
-            </w:r>
-            <w:proofErr w:type="gramStart"/>
-            <w:r>
-              <w:rPr>
-                <w:rFonts w:ascii="Lucida Console" w:eastAsia="Times New Roman" w:hAnsi="Lucida Console" w:cs="Courier New"/>
-                <w:sz w:val="16"/>
-                <w:szCs w:val="16"/>
-              </w:rPr>
-              <w:t>[!is.na</w:t>
-            </w:r>
-            <w:proofErr w:type="gramEnd"/>
-            <w:r>
-              <w:rPr>
-                <w:rFonts w:ascii="Lucida Console" w:eastAsia="Times New Roman" w:hAnsi="Lucida Console" w:cs="Courier New"/>
-                <w:sz w:val="16"/>
-                <w:szCs w:val="16"/>
-              </w:rPr>
-              <w:t>(aa[,1]),] # filter out NA</w:t>
+              <w:t>&gt; aa=aa[!is.na(aa[,1]),] # filter out NA</w:t>
             </w:r>
           </w:p>
           <w:p>
@@ -3257,25 +3174,7 @@
                 <w:sz w:val="16"/>
                 <w:szCs w:val="16"/>
               </w:rPr>
-              <w:t>&gt; aa=</w:t>
-            </w:r>
-            <w:proofErr w:type="gramStart"/>
-            <w:r>
-              <w:rPr>
-                <w:rFonts w:ascii="Lucida Console" w:eastAsia="Times New Roman" w:hAnsi="Lucida Console" w:cs="Courier New"/>
-                <w:sz w:val="16"/>
-                <w:szCs w:val="16"/>
-              </w:rPr>
-              <w:t>data.frame</w:t>
-            </w:r>
-            <w:proofErr w:type="gramEnd"/>
-            <w:r>
-              <w:rPr>
-                <w:rFonts w:ascii="Lucida Console" w:eastAsia="Times New Roman" w:hAnsi="Lucida Console" w:cs="Courier New"/>
-                <w:sz w:val="16"/>
-                <w:szCs w:val="16"/>
-              </w:rPr>
-              <w:t>(lines=aa, stringsAsFactors = FALSE)</w:t>
+              <w:t>&gt; aa=data.frame(lines=aa, stringsAsFactors = FALSE)</w:t>
             </w:r>
           </w:p>
           <w:p>
@@ -3312,25 +3211,7 @@
                 <w:sz w:val="16"/>
                 <w:szCs w:val="16"/>
               </w:rPr>
-              <w:t>&gt; orf_headers=aa[substr(</w:t>
-            </w:r>
-            <w:proofErr w:type="gramStart"/>
-            <w:r>
-              <w:rPr>
-                <w:rFonts w:ascii="Lucida Console" w:eastAsia="Times New Roman" w:hAnsi="Lucida Console" w:cs="Courier New"/>
-                <w:sz w:val="16"/>
-                <w:szCs w:val="16"/>
-              </w:rPr>
-              <w:t>aa[</w:t>
-            </w:r>
-            <w:proofErr w:type="gramEnd"/>
-            <w:r>
-              <w:rPr>
-                <w:rFonts w:ascii="Lucida Console" w:eastAsia="Times New Roman" w:hAnsi="Lucida Console" w:cs="Courier New"/>
-                <w:sz w:val="16"/>
-                <w:szCs w:val="16"/>
-              </w:rPr>
-              <w:t>,1],1,1)=='&gt;' ,]</w:t>
+              <w:t>&gt; orf_headers=aa[substr(aa[,1],1,1)=='&gt;' ,]</w:t>
             </w:r>
           </w:p>
           <w:p>
@@ -3994,6 +3875,9 @@
       </w:pPr>
       <w:r>
         <w:t>(Fig 5.)</w:t>
+      </w:r>
+      <w:r>
+        <w:t xml:space="preserve"> </w:t>
       </w:r>
     </w:p>
     <w:p>
@@ -5708,38 +5592,675 @@
     <w:p>
       <w:pPr>
         <w:spacing w:after="0" w:line="240" w:lineRule="auto"/>
+        <w:rPr>
+          <w:rFonts w:ascii="Lucida Console" w:hAnsi="Lucida Console" w:cstheme="minorHAnsi"/>
+          <w:sz w:val="16"/>
+          <w:szCs w:val="16"/>
+        </w:rPr>
+      </w:pPr>
+      <w:r>
+        <w:rPr>
+          <w:rFonts w:ascii="Lucida Console" w:hAnsi="Lucida Console" w:cstheme="minorHAnsi"/>
+          <w:sz w:val="16"/>
+          <w:szCs w:val="16"/>
+        </w:rPr>
+        <w:t>select distinct md.pref_name</w:t>
+      </w:r>
+    </w:p>
+    <w:p>
+      <w:pPr>
+        <w:spacing w:after="0" w:line="240" w:lineRule="auto"/>
+        <w:rPr>
+          <w:rFonts w:ascii="Lucida Console" w:hAnsi="Lucida Console" w:cstheme="minorHAnsi"/>
+          <w:sz w:val="16"/>
+          <w:szCs w:val="16"/>
+        </w:rPr>
+      </w:pPr>
+      <w:r>
+        <w:rPr>
+          <w:rFonts w:ascii="Lucida Console" w:hAnsi="Lucida Console" w:cstheme="minorHAnsi"/>
+          <w:sz w:val="16"/>
+          <w:szCs w:val="16"/>
+        </w:rPr>
+        <w:t xml:space="preserve">      ,td.chembl_id as target_chembl_id</w:t>
+      </w:r>
+    </w:p>
+    <w:p>
+      <w:pPr>
+        <w:spacing w:after="0" w:line="240" w:lineRule="auto"/>
+        <w:rPr>
+          <w:rFonts w:ascii="Lucida Console" w:hAnsi="Lucida Console" w:cstheme="minorHAnsi"/>
+          <w:sz w:val="16"/>
+          <w:szCs w:val="16"/>
+        </w:rPr>
+      </w:pPr>
+      <w:r>
+        <w:rPr>
+          <w:rFonts w:ascii="Lucida Console" w:hAnsi="Lucida Console" w:cstheme="minorHAnsi"/>
+          <w:sz w:val="16"/>
+          <w:szCs w:val="16"/>
+        </w:rPr>
+        <w:t xml:space="preserve">      ,td.target_type</w:t>
+      </w:r>
+    </w:p>
+    <w:p>
+      <w:pPr>
+        <w:spacing w:after="0" w:line="240" w:lineRule="auto"/>
+        <w:rPr>
+          <w:rFonts w:ascii="Lucida Console" w:hAnsi="Lucida Console" w:cstheme="minorHAnsi"/>
+          <w:sz w:val="16"/>
+          <w:szCs w:val="16"/>
+        </w:rPr>
+      </w:pPr>
+      <w:r>
+        <w:rPr>
+          <w:rFonts w:ascii="Lucida Console" w:hAnsi="Lucida Console" w:cstheme="minorHAnsi"/>
+          <w:sz w:val="16"/>
+          <w:szCs w:val="16"/>
+        </w:rPr>
+        <w:t xml:space="preserve">      , dm.mechanism_of_action</w:t>
+      </w:r>
+    </w:p>
+    <w:p>
+      <w:pPr>
+        <w:spacing w:after="0" w:line="240" w:lineRule="auto"/>
+        <w:rPr>
+          <w:rFonts w:ascii="Lucida Console" w:hAnsi="Lucida Console" w:cstheme="minorHAnsi"/>
+          <w:sz w:val="16"/>
+          <w:szCs w:val="16"/>
+        </w:rPr>
+      </w:pPr>
+      <w:r>
+        <w:rPr>
+          <w:rFonts w:ascii="Lucida Console" w:hAnsi="Lucida Console" w:cstheme="minorHAnsi"/>
+          <w:sz w:val="16"/>
+          <w:szCs w:val="16"/>
+        </w:rPr>
+        <w:t>from hmmer_statistics h</w:t>
+      </w:r>
+    </w:p>
+    <w:p>
+      <w:pPr>
+        <w:spacing w:after="0" w:line="240" w:lineRule="auto"/>
+        <w:rPr>
+          <w:rFonts w:ascii="Lucida Console" w:hAnsi="Lucida Console" w:cstheme="minorHAnsi"/>
+          <w:sz w:val="16"/>
+          <w:szCs w:val="16"/>
+        </w:rPr>
+      </w:pPr>
+      <w:r>
+        <w:rPr>
+          <w:rFonts w:ascii="Lucida Console" w:hAnsi="Lucida Console" w:cstheme="minorHAnsi"/>
+          <w:sz w:val="16"/>
+          <w:szCs w:val="16"/>
+        </w:rPr>
+        <w:t xml:space="preserve">   join target_dictionary td</w:t>
+      </w:r>
+    </w:p>
+    <w:p>
+      <w:pPr>
+        <w:spacing w:after="0" w:line="240" w:lineRule="auto"/>
+        <w:rPr>
+          <w:rFonts w:ascii="Lucida Console" w:hAnsi="Lucida Console" w:cstheme="minorHAnsi"/>
+          <w:sz w:val="16"/>
+          <w:szCs w:val="16"/>
+        </w:rPr>
+      </w:pPr>
+      <w:r>
+        <w:rPr>
+          <w:rFonts w:ascii="Lucida Console" w:hAnsi="Lucida Console" w:cstheme="minorHAnsi"/>
+          <w:sz w:val="16"/>
+          <w:szCs w:val="16"/>
+        </w:rPr>
+        <w:t xml:space="preserve">   on h.target = td.chembl_id</w:t>
+      </w:r>
+    </w:p>
+    <w:p>
+      <w:pPr>
+        <w:spacing w:after="0" w:line="240" w:lineRule="auto"/>
+        <w:rPr>
+          <w:rFonts w:ascii="Lucida Console" w:hAnsi="Lucida Console" w:cstheme="minorHAnsi"/>
+          <w:sz w:val="16"/>
+          <w:szCs w:val="16"/>
+        </w:rPr>
+      </w:pPr>
+      <w:r>
+        <w:rPr>
+          <w:rFonts w:ascii="Lucida Console" w:hAnsi="Lucida Console" w:cstheme="minorHAnsi"/>
+          <w:sz w:val="16"/>
+          <w:szCs w:val="16"/>
+        </w:rPr>
+        <w:t xml:space="preserve">   left outer join drug_mechanism dm</w:t>
+      </w:r>
+    </w:p>
+    <w:p>
+      <w:pPr>
+        <w:spacing w:after="0" w:line="240" w:lineRule="auto"/>
+        <w:rPr>
+          <w:rFonts w:ascii="Lucida Console" w:hAnsi="Lucida Console" w:cstheme="minorHAnsi"/>
+          <w:sz w:val="16"/>
+          <w:szCs w:val="16"/>
+        </w:rPr>
+      </w:pPr>
+      <w:r>
+        <w:rPr>
+          <w:rFonts w:ascii="Lucida Console" w:hAnsi="Lucida Console" w:cstheme="minorHAnsi"/>
+          <w:sz w:val="16"/>
+          <w:szCs w:val="16"/>
+        </w:rPr>
+        <w:t xml:space="preserve">   ON td.tid = dm.tid</w:t>
+      </w:r>
+    </w:p>
+    <w:p>
+      <w:pPr>
+        <w:spacing w:after="0" w:line="240" w:lineRule="auto"/>
+        <w:rPr>
+          <w:rFonts w:ascii="Lucida Console" w:hAnsi="Lucida Console" w:cstheme="minorHAnsi"/>
+          <w:sz w:val="16"/>
+          <w:szCs w:val="16"/>
+        </w:rPr>
+      </w:pPr>
+      <w:r>
+        <w:rPr>
+          <w:rFonts w:ascii="Lucida Console" w:hAnsi="Lucida Console" w:cstheme="minorHAnsi"/>
+          <w:sz w:val="16"/>
+          <w:szCs w:val="16"/>
+        </w:rPr>
+        <w:t xml:space="preserve">   left outer join molecule_dictionary</w:t>
+      </w:r>
+    </w:p>
+    <w:p>
+      <w:pPr>
+        <w:spacing w:after="0" w:line="240" w:lineRule="auto"/>
+        <w:rPr>
+          <w:rFonts w:ascii="Lucida Console" w:hAnsi="Lucida Console" w:cstheme="minorHAnsi"/>
+          <w:sz w:val="16"/>
+          <w:szCs w:val="16"/>
+        </w:rPr>
+      </w:pPr>
+      <w:r>
+        <w:rPr>
+          <w:rFonts w:ascii="Lucida Console" w:hAnsi="Lucida Console" w:cstheme="minorHAnsi"/>
+          <w:sz w:val="16"/>
+          <w:szCs w:val="16"/>
+        </w:rPr>
+        <w:t xml:space="preserve">   md ON dm.molregno = md.molregno</w:t>
+      </w:r>
+    </w:p>
+    <w:p>
+      <w:pPr>
+        <w:spacing w:after="0" w:line="240" w:lineRule="auto"/>
+        <w:rPr>
+          <w:rFonts w:ascii="Lucida Console" w:hAnsi="Lucida Console" w:cstheme="minorHAnsi"/>
+          <w:sz w:val="16"/>
+          <w:szCs w:val="16"/>
+        </w:rPr>
+      </w:pPr>
+      <w:r>
+        <w:rPr>
+          <w:rFonts w:ascii="Lucida Console" w:hAnsi="Lucida Console" w:cstheme="minorHAnsi"/>
+          <w:sz w:val="16"/>
+          <w:szCs w:val="16"/>
+        </w:rPr>
+        <w:t>WHERE td.chembl_id in ('CHEMBL3987','CHEMBL5542','CHEMBL2363965');</w:t>
+      </w:r>
+    </w:p>
+    <w:p>
+      <w:pPr>
+        <w:spacing w:after="0" w:line="240" w:lineRule="auto"/>
+        <w:rPr>
+          <w:rFonts w:ascii="Lucida Console" w:hAnsi="Lucida Console" w:cstheme="minorHAnsi"/>
+          <w:sz w:val="16"/>
+          <w:szCs w:val="16"/>
+        </w:rPr>
+      </w:pPr>
+    </w:p>
+    <w:p>
+      <w:pPr>
+        <w:spacing w:after="0" w:line="240" w:lineRule="auto"/>
+        <w:rPr>
+          <w:rFonts w:ascii="Lucida Console" w:hAnsi="Lucida Console" w:cstheme="minorHAnsi"/>
+          <w:sz w:val="16"/>
+          <w:szCs w:val="16"/>
+        </w:rPr>
+      </w:pPr>
+      <w:r>
+        <w:rPr>
+          <w:rFonts w:ascii="Lucida Console" w:hAnsi="Lucida Console" w:cstheme="minorHAnsi"/>
+          <w:sz w:val="16"/>
+          <w:szCs w:val="16"/>
+        </w:rPr>
+        <w:t xml:space="preserve">      pref_name      | target_chembl_id |         target_type          |  mechanism_of_action</w:t>
+      </w:r>
+    </w:p>
+    <w:p>
+      <w:pPr>
+        <w:spacing w:after="0" w:line="240" w:lineRule="auto"/>
+        <w:rPr>
+          <w:rFonts w:ascii="Lucida Console" w:hAnsi="Lucida Console" w:cstheme="minorHAnsi"/>
+          <w:sz w:val="16"/>
+          <w:szCs w:val="16"/>
+        </w:rPr>
+      </w:pPr>
+      <w:r>
+        <w:rPr>
+          <w:rFonts w:ascii="Lucida Console" w:hAnsi="Lucida Console" w:cstheme="minorHAnsi"/>
+          <w:sz w:val="16"/>
+          <w:szCs w:val="16"/>
+        </w:rPr>
+        <w:t>---------------------+------------------+------------------------------+------------------------</w:t>
+      </w:r>
+    </w:p>
+    <w:p>
+      <w:pPr>
+        <w:spacing w:after="0" w:line="240" w:lineRule="auto"/>
+        <w:rPr>
+          <w:rFonts w:ascii="Lucida Console" w:hAnsi="Lucida Console" w:cstheme="minorHAnsi"/>
+          <w:sz w:val="16"/>
+          <w:szCs w:val="16"/>
+        </w:rPr>
+      </w:pPr>
+      <w:r>
+        <w:rPr>
+          <w:rFonts w:ascii="Lucida Console" w:hAnsi="Lucida Console" w:cstheme="minorHAnsi"/>
+          <w:sz w:val="16"/>
+          <w:szCs w:val="16"/>
+        </w:rPr>
+        <w:t xml:space="preserve"> CAPREOMYCIN SULFATE | CHEMBL2363965    | PROTEIN NUCLEIC-ACID COMPLEX | 70S ribosome inhibitor</w:t>
+      </w:r>
+    </w:p>
+    <w:p>
+      <w:pPr>
+        <w:spacing w:after="0" w:line="240" w:lineRule="auto"/>
+        <w:rPr>
+          <w:rFonts w:ascii="Lucida Console" w:hAnsi="Lucida Console" w:cstheme="minorHAnsi"/>
+          <w:sz w:val="16"/>
+          <w:szCs w:val="16"/>
+        </w:rPr>
+      </w:pPr>
+      <w:r>
+        <w:rPr>
+          <w:rFonts w:ascii="Lucida Console" w:hAnsi="Lucida Console" w:cstheme="minorHAnsi"/>
+          <w:sz w:val="16"/>
+          <w:szCs w:val="16"/>
+        </w:rPr>
+        <w:t xml:space="preserve"> PYRAZINAMIDE        | CHEMBL2363965    | PROTEIN NUCLEIC-ACID COMPLEX | 70S ribosome inhibitor</w:t>
+      </w:r>
+    </w:p>
+    <w:p>
+      <w:pPr>
+        <w:spacing w:after="0" w:line="240" w:lineRule="auto"/>
+        <w:rPr>
+          <w:rFonts w:ascii="Lucida Console" w:hAnsi="Lucida Console" w:cstheme="minorHAnsi"/>
+          <w:sz w:val="16"/>
+          <w:szCs w:val="16"/>
+        </w:rPr>
+      </w:pPr>
+      <w:r>
+        <w:rPr>
+          <w:rFonts w:ascii="Lucida Console" w:hAnsi="Lucida Console" w:cstheme="minorHAnsi"/>
+          <w:sz w:val="16"/>
+          <w:szCs w:val="16"/>
+        </w:rPr>
+        <w:t xml:space="preserve">                     | CHEMBL3987       | SINGLE PROTEIN               |</w:t>
+      </w:r>
+    </w:p>
+    <w:p>
+      <w:pPr>
+        <w:spacing w:after="0" w:line="240" w:lineRule="auto"/>
+        <w:rPr>
+          <w:rFonts w:ascii="Lucida Console" w:hAnsi="Lucida Console" w:cstheme="minorHAnsi"/>
+          <w:sz w:val="16"/>
+          <w:szCs w:val="16"/>
+        </w:rPr>
+      </w:pPr>
+      <w:r>
+        <w:rPr>
+          <w:rFonts w:ascii="Lucida Console" w:hAnsi="Lucida Console" w:cstheme="minorHAnsi"/>
+          <w:sz w:val="16"/>
+          <w:szCs w:val="16"/>
+        </w:rPr>
+        <w:t xml:space="preserve">                     | CHEMBL5542       | SINGLE PROTEIN               |</w:t>
+      </w:r>
+    </w:p>
+    <w:p>
+      <w:pPr>
+        <w:spacing w:after="0" w:line="240" w:lineRule="auto"/>
+        <w:rPr>
+          <w:rFonts w:ascii="Lucida Console" w:hAnsi="Lucida Console" w:cstheme="minorHAnsi"/>
+          <w:sz w:val="16"/>
+          <w:szCs w:val="16"/>
+        </w:rPr>
+      </w:pPr>
+      <w:r>
+        <w:rPr>
+          <w:rFonts w:ascii="Lucida Console" w:hAnsi="Lucida Console" w:cstheme="minorHAnsi"/>
+          <w:sz w:val="16"/>
+          <w:szCs w:val="16"/>
+        </w:rPr>
+        <w:t xml:space="preserve"> VIOMYCIN SULFATE    | CHEMBL2363965    | PROTEIN NUCLEIC-ACID COMPLEX | 70S ribosome inhibitor</w:t>
+      </w:r>
+    </w:p>
+    <w:p>
+      <w:pPr>
+        <w:spacing w:after="0" w:line="480" w:lineRule="auto"/>
+        <w:rPr>
+          <w:rFonts w:cstheme="minorHAnsi"/>
+        </w:rPr>
+      </w:pPr>
+      <w:r>
+        <w:rPr>
+          <w:rFonts w:cstheme="minorHAnsi"/>
+        </w:rPr>
+        <w:lastRenderedPageBreak/>
+        <w:t xml:space="preserve">But there is some reason to believe that some of these may have antiviral action too, especially Pyrazinamide </w:t>
+      </w:r>
+      <w:r>
+        <w:rPr>
+          <w:rFonts w:cstheme="minorHAnsi"/>
+        </w:rPr>
+        <w:fldChar w:fldCharType="begin"/>
+      </w:r>
+      <w:r>
+        <w:rPr>
+          <w:rFonts w:cstheme="minorHAnsi"/>
+        </w:rPr>
+        <w:instrText xml:space="preserve"> ADDIN EN.CITE &lt;EndNote&gt;&lt;Cite&gt;&lt;Author&gt;Lian&lt;/Author&gt;&lt;Year&gt;2019&lt;/Year&gt;&lt;RecNum&gt;159&lt;/RecNum&gt;&lt;DisplayText&gt;[22]&lt;/DisplayText&gt;&lt;record&gt;&lt;rec-number&gt;159&lt;/rec-number&gt;&lt;foreign-keys&gt;&lt;key app="EN" db-id="s55a2z5drd9zfle9a0uxsse802tr5s9rdxsp" timestamp="1594737435"&gt;159&lt;/key&gt;&lt;/foreign-keys&gt;&lt;ref-type name="Journal Article"&gt;17&lt;/ref-type&gt;&lt;contributors&gt;&lt;authors&gt;&lt;author&gt;Lian, Jiangshan;Hu, Ping;Lu, Yingfeng;Liu, Yueying;Wang, XiaoXiao;Zhang, Yimin;Jia, Hongyu;Yang, Yida&lt;/author&gt;&lt;/authors&gt;&lt;/contributors&gt;&lt;titles&gt;&lt;title&gt;Prophylactic antiviral treatment reduces the incidence of liver failure among patients coinfected with Mycobacterium tuberculosis and hepatitis B virus&lt;/title&gt;&lt;secondary-title&gt;Virus Research&lt;/secondary-title&gt;&lt;alt-title&gt;Elsevier&lt;/alt-title&gt;&lt;/titles&gt;&lt;periodical&gt;&lt;full-title&gt;Virus Research&lt;/full-title&gt;&lt;abbr-1&gt;Elsevier&lt;/abbr-1&gt;&lt;/periodical&gt;&lt;alt-periodical&gt;&lt;full-title&gt;Virus Research&lt;/full-title&gt;&lt;abbr-1&gt;Elsevier&lt;/abbr-1&gt;&lt;/alt-periodical&gt;&lt;volume&gt;270&lt;/volume&gt;&lt;keywords&gt;&lt;keyword&gt;Mycobacterium tuberculosis&lt;/keyword&gt;&lt;keyword&gt;Hepatitis B virus infection&lt;/keyword&gt;&lt;keyword&gt;Anti-tuberculosis treatment&lt;/keyword&gt;&lt;keyword&gt;Drug-induced liver injury&lt;/keyword&gt;&lt;/keywords&gt;&lt;dates&gt;&lt;year&gt;2019&lt;/year&gt;&lt;pub-dates&gt;&lt;date&gt;September 2019&lt;/date&gt;&lt;/pub-dates&gt;&lt;/dates&gt;&lt;urls&gt;&lt;/urls&gt;&lt;electronic-resource-num&gt;https://doi.org/10.1016/j.virusres.2019.197664&lt;/electronic-resource-num&gt;&lt;/record&gt;&lt;/Cite&gt;&lt;/EndNote&gt;</w:instrText>
+      </w:r>
+      <w:r>
+        <w:rPr>
+          <w:rFonts w:cstheme="minorHAnsi"/>
+        </w:rPr>
+        <w:fldChar w:fldCharType="separate"/>
+      </w:r>
+      <w:r>
+        <w:rPr>
+          <w:rFonts w:cstheme="minorHAnsi"/>
+          <w:noProof/>
+        </w:rPr>
+        <w:t>[22]</w:t>
+      </w:r>
+      <w:r>
+        <w:rPr>
+          <w:rFonts w:cstheme="minorHAnsi"/>
+        </w:rPr>
+        <w:fldChar w:fldCharType="end"/>
+      </w:r>
+      <w:r>
+        <w:rPr>
+          <w:rFonts w:cstheme="minorHAnsi"/>
+        </w:rPr>
+        <w:t>.</w:t>
+      </w:r>
+      <w:r>
+        <w:rPr>
+          <w:rFonts w:cstheme="minorHAnsi"/>
+        </w:rPr>
+        <w:t xml:space="preserve">  Lian, et al, in their 2019 study showed that a multidrug regimen including Pyrazinamide reduced mortality due to hepatotoxicity in Tuberculosis patients due to coinfection with Hepatitis B </w:t>
+      </w:r>
+      <w:r>
+        <w:rPr>
+          <w:rFonts w:cstheme="minorHAnsi"/>
+        </w:rPr>
+        <w:fldChar w:fldCharType="begin"/>
+      </w:r>
+      <w:r>
+        <w:rPr>
+          <w:rFonts w:cstheme="minorHAnsi"/>
+        </w:rPr>
+        <w:instrText xml:space="preserve"> ADDIN EN.CITE &lt;EndNote&gt;&lt;Cite&gt;&lt;Author&gt;Lian&lt;/Author&gt;&lt;Year&gt;2019&lt;/Year&gt;&lt;RecNum&gt;159&lt;/RecNum&gt;&lt;DisplayText&gt;[22]&lt;/DisplayText&gt;&lt;record&gt;&lt;rec-number&gt;159&lt;/rec-number&gt;&lt;foreign-keys&gt;&lt;key app="EN" db-id="s55a2z5drd9zfle9a0uxsse802tr5s9rdxsp" timestamp="1594737435"&gt;159&lt;/key&gt;&lt;/foreign-keys&gt;&lt;ref-type name="Journal Article"&gt;17&lt;/ref-type&gt;&lt;contributors&gt;&lt;authors&gt;&lt;author&gt;Lian, Jiangshan;Hu, Ping;Lu, Yingfeng;Liu, Yueying;Wang, XiaoXiao;Zhang, Yimin;Jia, Hongyu;Yang, Yida&lt;/author&gt;&lt;/authors&gt;&lt;/contributors&gt;&lt;titles&gt;&lt;title&gt;Prophylactic antiviral treatment reduces the incidence of liver failure among patients coinfected with Mycobacterium tuberculosis and hepatitis B virus&lt;/title&gt;&lt;secondary-title&gt;Virus Research&lt;/secondary-title&gt;&lt;alt-title&gt;Elsevier&lt;/alt-title&gt;&lt;/titles&gt;&lt;periodical&gt;&lt;full-title&gt;Virus Research&lt;/full-title&gt;&lt;abbr-1&gt;Elsevier&lt;/abbr-1&gt;&lt;/periodical&gt;&lt;alt-periodical&gt;&lt;full-title&gt;Virus Research&lt;/full-title&gt;&lt;abbr-1&gt;Elsevier&lt;/abbr-1&gt;&lt;/alt-periodical&gt;&lt;volume&gt;270&lt;/volume&gt;&lt;keywords&gt;&lt;keyword&gt;Mycobacterium tuberculosis&lt;/keyword&gt;&lt;keyword&gt;Hepatitis B virus infection&lt;/keyword&gt;&lt;keyword&gt;Anti-tuberculosis treatment&lt;/keyword&gt;&lt;keyword&gt;Drug-induced liver injury&lt;/keyword&gt;&lt;/keywords&gt;&lt;dates&gt;&lt;year&gt;2019&lt;/year&gt;&lt;pub-dates&gt;&lt;date&gt;September 2019&lt;/date&gt;&lt;/pub-dates&gt;&lt;/dates&gt;&lt;urls&gt;&lt;/urls&gt;&lt;electronic-resource-num&gt;https://doi.org/10.1016/j.virusres.2019.197664&lt;/electronic-resource-num&gt;&lt;/record&gt;&lt;/Cite&gt;&lt;/EndNote&gt;</w:instrText>
+      </w:r>
+      <w:r>
+        <w:rPr>
+          <w:rFonts w:cstheme="minorHAnsi"/>
+        </w:rPr>
+        <w:fldChar w:fldCharType="separate"/>
+      </w:r>
+      <w:r>
+        <w:rPr>
+          <w:rFonts w:cstheme="minorHAnsi"/>
+          <w:noProof/>
+        </w:rPr>
+        <w:t>[22]</w:t>
+      </w:r>
+      <w:r>
+        <w:rPr>
+          <w:rFonts w:cstheme="minorHAnsi"/>
+        </w:rPr>
+        <w:fldChar w:fldCharType="end"/>
+      </w:r>
+      <w:r>
+        <w:rPr>
+          <w:rFonts w:cstheme="minorHAnsi"/>
+        </w:rPr>
+        <w:t>.</w:t>
+      </w:r>
+    </w:p>
+    <w:p>
+      <w:pPr>
+        <w:spacing w:after="0" w:line="480" w:lineRule="auto"/>
+        <w:rPr>
+          <w:rFonts w:cstheme="minorHAnsi"/>
+        </w:rPr>
+      </w:pPr>
+      <w:r>
+        <w:rPr>
+          <w:rFonts w:cstheme="minorHAnsi"/>
+        </w:rPr>
+        <w:t xml:space="preserve">In the ChEMBL database, targets may have many component sequences, which makes our understanding of mechanisms less </w:t>
+      </w:r>
+      <w:r>
+        <w:rPr>
+          <w:rFonts w:cstheme="minorHAnsi"/>
+        </w:rPr>
+        <w:t>specific than they may seem at first</w:t>
+      </w:r>
+      <w:r>
+        <w:rPr>
+          <w:rFonts w:cstheme="minorHAnsi"/>
+        </w:rPr>
+        <w:t>.</w:t>
+      </w:r>
+      <w:r>
+        <w:rPr>
+          <w:rFonts w:cstheme="minorHAnsi"/>
+        </w:rPr>
+        <w:t xml:space="preserve">  The following queries demonstrate that this is the case.</w:t>
+      </w:r>
+    </w:p>
+    <w:p>
+      <w:pPr>
+        <w:spacing w:after="0" w:line="240" w:lineRule="auto"/>
         <w:ind w:left="720"/>
         <w:rPr>
-          <w:rFonts w:ascii="Lucida Console" w:hAnsi="Lucida Console"/>
-          <w:sz w:val="18"/>
-          <w:szCs w:val="18"/>
-        </w:rPr>
-      </w:pPr>
-      <w:r>
-        <w:rPr>
-          <w:rFonts w:ascii="Lucida Console" w:hAnsi="Lucida Console"/>
-          <w:sz w:val="18"/>
-          <w:szCs w:val="18"/>
-        </w:rPr>
-        <w:t xml:space="preserve">select distinct </w:t>
-      </w:r>
-      <w:proofErr w:type="gramStart"/>
-      <w:r>
-        <w:rPr>
-          <w:rFonts w:ascii="Lucida Console" w:hAnsi="Lucida Console"/>
-          <w:sz w:val="18"/>
-          <w:szCs w:val="18"/>
-        </w:rPr>
-        <w:t>md.pref</w:t>
-      </w:r>
-      <w:proofErr w:type="gramEnd"/>
-      <w:r>
-        <w:rPr>
-          <w:rFonts w:ascii="Lucida Console" w:hAnsi="Lucida Console"/>
-          <w:sz w:val="18"/>
-          <w:szCs w:val="18"/>
-        </w:rPr>
-        <w:t>_name</w:t>
+          <w:rFonts w:ascii="Lucida Console" w:hAnsi="Lucida Console" w:cstheme="minorHAnsi"/>
+          <w:sz w:val="18"/>
+          <w:szCs w:val="18"/>
+        </w:rPr>
+      </w:pPr>
+      <w:r>
+        <w:rPr>
+          <w:rFonts w:ascii="Lucida Console" w:hAnsi="Lucida Console" w:cstheme="minorHAnsi"/>
+          <w:sz w:val="18"/>
+          <w:szCs w:val="18"/>
+        </w:rPr>
+        <w:t>select count(distinct chembl_id) from target_dictionary where target_type like 'PROTEIN%';</w:t>
+      </w:r>
+    </w:p>
+    <w:p>
+      <w:pPr>
+        <w:spacing w:after="0" w:line="240" w:lineRule="auto"/>
+        <w:ind w:left="720"/>
+        <w:rPr>
+          <w:rFonts w:ascii="Lucida Console" w:hAnsi="Lucida Console" w:cstheme="minorHAnsi"/>
+          <w:sz w:val="18"/>
+          <w:szCs w:val="18"/>
+        </w:rPr>
+      </w:pPr>
+      <w:r>
+        <w:rPr>
+          <w:rFonts w:ascii="Lucida Console" w:hAnsi="Lucida Console" w:cstheme="minorHAnsi"/>
+          <w:sz w:val="18"/>
+          <w:szCs w:val="18"/>
+        </w:rPr>
+        <w:t xml:space="preserve"> count</w:t>
+      </w:r>
+    </w:p>
+    <w:p>
+      <w:pPr>
+        <w:spacing w:after="0" w:line="240" w:lineRule="auto"/>
+        <w:ind w:left="720"/>
+        <w:rPr>
+          <w:rFonts w:ascii="Lucida Console" w:hAnsi="Lucida Console" w:cstheme="minorHAnsi"/>
+          <w:sz w:val="18"/>
+          <w:szCs w:val="18"/>
+        </w:rPr>
+      </w:pPr>
+      <w:r>
+        <w:rPr>
+          <w:rFonts w:ascii="Lucida Console" w:hAnsi="Lucida Console" w:cstheme="minorHAnsi"/>
+          <w:sz w:val="18"/>
+          <w:szCs w:val="18"/>
+        </w:rPr>
+        <w:t>-------</w:t>
+      </w:r>
+    </w:p>
+    <w:p>
+      <w:pPr>
+        <w:spacing w:after="0" w:line="240" w:lineRule="auto"/>
+        <w:ind w:left="720"/>
+        <w:rPr>
+          <w:rFonts w:ascii="Lucida Console" w:hAnsi="Lucida Console" w:cstheme="minorHAnsi"/>
+          <w:sz w:val="18"/>
+          <w:szCs w:val="18"/>
+        </w:rPr>
+      </w:pPr>
+      <w:r>
+        <w:rPr>
+          <w:rFonts w:ascii="Lucida Console" w:hAnsi="Lucida Console" w:cstheme="minorHAnsi"/>
+          <w:sz w:val="18"/>
+          <w:szCs w:val="18"/>
+        </w:rPr>
+        <w:t xml:space="preserve">   899</w:t>
+      </w:r>
+    </w:p>
+    <w:p>
+      <w:pPr>
+        <w:spacing w:after="0" w:line="240" w:lineRule="auto"/>
+        <w:ind w:left="720"/>
+        <w:rPr>
+          <w:rFonts w:ascii="Lucida Console" w:hAnsi="Lucida Console" w:cstheme="minorHAnsi"/>
+          <w:sz w:val="18"/>
+          <w:szCs w:val="18"/>
+        </w:rPr>
+      </w:pPr>
+      <w:r>
+        <w:rPr>
+          <w:rFonts w:ascii="Lucida Console" w:hAnsi="Lucida Console" w:cstheme="minorHAnsi"/>
+          <w:sz w:val="18"/>
+          <w:szCs w:val="18"/>
+        </w:rPr>
+        <w:t>(1 row)</w:t>
+      </w:r>
+    </w:p>
+    <w:p>
+      <w:pPr>
+        <w:spacing w:after="0" w:line="480" w:lineRule="auto"/>
+        <w:rPr>
+          <w:rFonts w:cstheme="minorHAnsi"/>
+        </w:rPr>
+      </w:pPr>
+      <w:r>
+        <w:rPr>
+          <w:rFonts w:cstheme="minorHAnsi"/>
+        </w:rPr>
+        <w:t>There are 899 protein targ</w:t>
+      </w:r>
+      <w:r>
+        <w:rPr>
+          <w:rFonts w:cstheme="minorHAnsi"/>
+        </w:rPr>
+        <w:t xml:space="preserve">ets in the </w:t>
+      </w:r>
+      <w:r>
+        <w:rPr>
+          <w:rFonts w:cstheme="minorHAnsi"/>
+          <w:b/>
+          <w:bCs/>
+        </w:rPr>
+        <w:t>chembl_25</w:t>
+      </w:r>
+      <w:r>
+        <w:rPr>
+          <w:rFonts w:cstheme="minorHAnsi"/>
+        </w:rPr>
+        <w:t xml:space="preserve"> database.</w:t>
+      </w:r>
+    </w:p>
+    <w:p>
+      <w:pPr>
+        <w:spacing w:after="0" w:line="480" w:lineRule="auto"/>
+        <w:rPr>
+          <w:rFonts w:cstheme="minorHAnsi"/>
+        </w:rPr>
+      </w:pPr>
+      <w:r>
+        <w:rPr>
+          <w:rFonts w:cstheme="minorHAnsi"/>
+        </w:rPr>
+        <w:t xml:space="preserve">Targets may have many components.  In the </w:t>
+      </w:r>
+      <w:r>
+        <w:rPr>
+          <w:rFonts w:cstheme="minorHAnsi"/>
+          <w:b/>
+          <w:bCs/>
+        </w:rPr>
+        <w:t>chembl_25</w:t>
+      </w:r>
+      <w:r>
+        <w:rPr>
+          <w:rFonts w:cstheme="minorHAnsi"/>
+        </w:rPr>
+        <w:t xml:space="preserve"> database, no protein target has only one component:</w:t>
+      </w:r>
+    </w:p>
+    <w:p>
+      <w:pPr>
+        <w:spacing w:after="0" w:line="240" w:lineRule="auto"/>
+        <w:ind w:left="720"/>
+        <w:rPr>
+          <w:rFonts w:ascii="Lucida Console" w:hAnsi="Lucida Console" w:cstheme="minorHAnsi"/>
+          <w:sz w:val="18"/>
+          <w:szCs w:val="18"/>
+        </w:rPr>
+      </w:pPr>
+      <w:r>
+        <w:rPr>
+          <w:rFonts w:ascii="Lucida Console" w:hAnsi="Lucida Console" w:cstheme="minorHAnsi"/>
+          <w:sz w:val="18"/>
+          <w:szCs w:val="18"/>
+        </w:rPr>
+        <w:t>select count(*)</w:t>
+      </w:r>
+    </w:p>
+    <w:p>
+      <w:pPr>
+        <w:spacing w:after="0" w:line="240" w:lineRule="auto"/>
+        <w:ind w:left="720"/>
+        <w:rPr>
+          <w:rFonts w:ascii="Lucida Console" w:hAnsi="Lucida Console" w:cstheme="minorHAnsi"/>
+          <w:sz w:val="18"/>
+          <w:szCs w:val="18"/>
+        </w:rPr>
+      </w:pPr>
+      <w:r>
+        <w:rPr>
+          <w:rFonts w:ascii="Lucida Console" w:hAnsi="Lucida Console" w:cstheme="minorHAnsi"/>
+          <w:sz w:val="18"/>
+          <w:szCs w:val="18"/>
+        </w:rPr>
+        <w:t>from (</w:t>
       </w:r>
     </w:p>
     <w:p>
@@ -5747,28 +6268,18 @@
         <w:spacing w:after="0" w:line="240" w:lineRule="auto"/>
         <w:ind w:left="720" w:firstLine="720"/>
         <w:rPr>
-          <w:rFonts w:ascii="Lucida Console" w:hAnsi="Lucida Console"/>
-          <w:sz w:val="18"/>
-          <w:szCs w:val="18"/>
-        </w:rPr>
-      </w:pPr>
-      <w:proofErr w:type="gramStart"/>
-      <w:r>
-        <w:rPr>
-          <w:rFonts w:ascii="Lucida Console" w:hAnsi="Lucida Console"/>
-          <w:sz w:val="18"/>
-          <w:szCs w:val="18"/>
-        </w:rPr>
-        <w:t>,td</w:t>
-      </w:r>
-      <w:proofErr w:type="gramEnd"/>
-      <w:r>
-        <w:rPr>
-          <w:rFonts w:ascii="Lucida Console" w:hAnsi="Lucida Console"/>
-          <w:sz w:val="18"/>
-          <w:szCs w:val="18"/>
-        </w:rPr>
-        <w:t>.chembl_id as target_chembl_id</w:t>
+          <w:rFonts w:ascii="Lucida Console" w:hAnsi="Lucida Console" w:cstheme="minorHAnsi"/>
+          <w:sz w:val="18"/>
+          <w:szCs w:val="18"/>
+        </w:rPr>
+      </w:pPr>
+      <w:r>
+        <w:rPr>
+          <w:rFonts w:ascii="Lucida Console" w:hAnsi="Lucida Console" w:cstheme="minorHAnsi"/>
+          <w:sz w:val="18"/>
+          <w:szCs w:val="18"/>
+        </w:rPr>
+        <w:t>select td.chembl_id</w:t>
       </w:r>
     </w:p>
     <w:p>
@@ -5776,36 +6287,113 @@
         <w:spacing w:after="0" w:line="240" w:lineRule="auto"/>
         <w:ind w:left="720" w:firstLine="720"/>
         <w:rPr>
-          <w:rFonts w:ascii="Lucida Console" w:hAnsi="Lucida Console"/>
-          <w:sz w:val="18"/>
-          <w:szCs w:val="18"/>
-        </w:rPr>
-      </w:pPr>
-      <w:r>
-        <w:rPr>
-          <w:rFonts w:ascii="Lucida Console" w:hAnsi="Lucida Console"/>
-          <w:sz w:val="18"/>
-          <w:szCs w:val="18"/>
-        </w:rPr>
-        <w:t xml:space="preserve">, </w:t>
-      </w:r>
-      <w:proofErr w:type="gramStart"/>
-      <w:r>
-        <w:rPr>
-          <w:rFonts w:ascii="Lucida Console" w:hAnsi="Lucida Console"/>
-          <w:sz w:val="18"/>
-          <w:szCs w:val="18"/>
-        </w:rPr>
-        <w:t>dm.mechanism</w:t>
-      </w:r>
-      <w:proofErr w:type="gramEnd"/>
-      <w:r>
-        <w:rPr>
-          <w:rFonts w:ascii="Lucida Console" w:hAnsi="Lucida Console"/>
-          <w:sz w:val="18"/>
-          <w:szCs w:val="18"/>
-        </w:rPr>
-        <w:t>_of_action</w:t>
+          <w:rFonts w:ascii="Lucida Console" w:hAnsi="Lucida Console" w:cstheme="minorHAnsi"/>
+          <w:sz w:val="18"/>
+          <w:szCs w:val="18"/>
+        </w:rPr>
+      </w:pPr>
+      <w:r>
+        <w:rPr>
+          <w:rFonts w:ascii="Lucida Console" w:hAnsi="Lucida Console" w:cstheme="minorHAnsi"/>
+          <w:sz w:val="18"/>
+          <w:szCs w:val="18"/>
+        </w:rPr>
+        <w:t>from target_dictionary td</w:t>
+      </w:r>
+    </w:p>
+    <w:p>
+      <w:pPr>
+        <w:spacing w:after="0" w:line="240" w:lineRule="auto"/>
+        <w:ind w:left="1440" w:firstLine="720"/>
+        <w:rPr>
+          <w:rFonts w:ascii="Lucida Console" w:hAnsi="Lucida Console" w:cstheme="minorHAnsi"/>
+          <w:sz w:val="18"/>
+          <w:szCs w:val="18"/>
+        </w:rPr>
+      </w:pPr>
+      <w:r>
+        <w:rPr>
+          <w:rFonts w:ascii="Lucida Console" w:hAnsi="Lucida Console" w:cstheme="minorHAnsi"/>
+          <w:sz w:val="18"/>
+          <w:szCs w:val="18"/>
+        </w:rPr>
+        <w:t>join target_components tc</w:t>
+      </w:r>
+    </w:p>
+    <w:p>
+      <w:pPr>
+        <w:spacing w:after="0" w:line="240" w:lineRule="auto"/>
+        <w:ind w:left="1440" w:firstLine="720"/>
+        <w:rPr>
+          <w:rFonts w:ascii="Lucida Console" w:hAnsi="Lucida Console" w:cstheme="minorHAnsi"/>
+          <w:sz w:val="18"/>
+          <w:szCs w:val="18"/>
+        </w:rPr>
+      </w:pPr>
+      <w:r>
+        <w:rPr>
+          <w:rFonts w:ascii="Lucida Console" w:hAnsi="Lucida Console" w:cstheme="minorHAnsi"/>
+          <w:sz w:val="18"/>
+          <w:szCs w:val="18"/>
+        </w:rPr>
+        <w:t>on td.tid = tc.tid</w:t>
+      </w:r>
+    </w:p>
+    <w:p>
+      <w:pPr>
+        <w:spacing w:after="0" w:line="240" w:lineRule="auto"/>
+        <w:ind w:left="720" w:firstLine="720"/>
+        <w:rPr>
+          <w:rFonts w:ascii="Lucida Console" w:hAnsi="Lucida Console" w:cstheme="minorHAnsi"/>
+          <w:sz w:val="18"/>
+          <w:szCs w:val="18"/>
+        </w:rPr>
+      </w:pPr>
+      <w:r>
+        <w:rPr>
+          <w:rFonts w:ascii="Lucida Console" w:hAnsi="Lucida Console" w:cstheme="minorHAnsi"/>
+          <w:sz w:val="18"/>
+          <w:szCs w:val="18"/>
+        </w:rPr>
+        <w:t>where td.target_type like 'PROTEIN%'</w:t>
+      </w:r>
+    </w:p>
+    <w:p>
+      <w:pPr>
+        <w:spacing w:after="0" w:line="240" w:lineRule="auto"/>
+        <w:ind w:left="720" w:firstLine="720"/>
+        <w:rPr>
+          <w:rFonts w:ascii="Lucida Console" w:hAnsi="Lucida Console" w:cstheme="minorHAnsi"/>
+          <w:sz w:val="18"/>
+          <w:szCs w:val="18"/>
+        </w:rPr>
+      </w:pPr>
+      <w:r>
+        <w:rPr>
+          <w:rFonts w:ascii="Lucida Console" w:hAnsi="Lucida Console" w:cstheme="minorHAnsi"/>
+          <w:sz w:val="18"/>
+          <w:szCs w:val="18"/>
+        </w:rPr>
+        <w:t>group by chembl_id</w:t>
+      </w:r>
+    </w:p>
+    <w:p>
+      <w:pPr>
+        <w:spacing w:after="0" w:line="240" w:lineRule="auto"/>
+        <w:ind w:left="720" w:firstLine="720"/>
+        <w:rPr>
+          <w:rFonts w:ascii="Lucida Console" w:hAnsi="Lucida Console" w:cstheme="minorHAnsi"/>
+          <w:sz w:val="18"/>
+          <w:szCs w:val="18"/>
+        </w:rPr>
+      </w:pPr>
+      <w:r>
+        <w:rPr>
+          <w:rFonts w:ascii="Lucida Console" w:hAnsi="Lucida Console" w:cstheme="minorHAnsi"/>
+          <w:sz w:val="18"/>
+          <w:szCs w:val="18"/>
+        </w:rPr>
+        <w:t>having count(*) =1</w:t>
       </w:r>
     </w:p>
     <w:p>
@@ -5813,149 +6401,26 @@
         <w:spacing w:after="0" w:line="240" w:lineRule="auto"/>
         <w:ind w:left="720"/>
         <w:rPr>
-          <w:rFonts w:ascii="Lucida Console" w:hAnsi="Lucida Console"/>
-          <w:sz w:val="18"/>
-          <w:szCs w:val="18"/>
-        </w:rPr>
-      </w:pPr>
-      <w:r>
-        <w:rPr>
-          <w:rFonts w:ascii="Lucida Console" w:hAnsi="Lucida Console"/>
-          <w:sz w:val="18"/>
-          <w:szCs w:val="18"/>
-        </w:rPr>
-        <w:t>from hmmer_statistics h</w:t>
-      </w:r>
-    </w:p>
-    <w:p>
-      <w:pPr>
-        <w:spacing w:after="0" w:line="240" w:lineRule="auto"/>
-        <w:ind w:left="720" w:firstLine="720"/>
-        <w:rPr>
-          <w:rFonts w:ascii="Lucida Console" w:hAnsi="Lucida Console"/>
-          <w:sz w:val="18"/>
-          <w:szCs w:val="18"/>
-        </w:rPr>
-      </w:pPr>
-      <w:r>
-        <w:rPr>
-          <w:rFonts w:ascii="Lucida Console" w:hAnsi="Lucida Console"/>
-          <w:sz w:val="18"/>
-          <w:szCs w:val="18"/>
-        </w:rPr>
-        <w:t xml:space="preserve">  join target_dictionary td</w:t>
-      </w:r>
-    </w:p>
-    <w:p>
-      <w:pPr>
-        <w:spacing w:after="0" w:line="240" w:lineRule="auto"/>
-        <w:ind w:left="720" w:firstLine="720"/>
-        <w:rPr>
-          <w:rFonts w:ascii="Lucida Console" w:hAnsi="Lucida Console"/>
-          <w:sz w:val="18"/>
-          <w:szCs w:val="18"/>
-        </w:rPr>
-      </w:pPr>
-      <w:r>
-        <w:rPr>
-          <w:rFonts w:ascii="Lucida Console" w:hAnsi="Lucida Console"/>
-          <w:sz w:val="18"/>
-          <w:szCs w:val="18"/>
-        </w:rPr>
-        <w:t xml:space="preserve">  on </w:t>
-      </w:r>
-      <w:proofErr w:type="gramStart"/>
-      <w:r>
-        <w:rPr>
-          <w:rFonts w:ascii="Lucida Console" w:hAnsi="Lucida Console"/>
-          <w:sz w:val="18"/>
-          <w:szCs w:val="18"/>
-        </w:rPr>
-        <w:t>h.target</w:t>
-      </w:r>
-      <w:proofErr w:type="gramEnd"/>
-      <w:r>
-        <w:rPr>
-          <w:rFonts w:ascii="Lucida Console" w:hAnsi="Lucida Console"/>
-          <w:sz w:val="18"/>
-          <w:szCs w:val="18"/>
-        </w:rPr>
-        <w:t xml:space="preserve"> = td.chembl_id</w:t>
-      </w:r>
-    </w:p>
-    <w:p>
-      <w:pPr>
-        <w:spacing w:after="0" w:line="240" w:lineRule="auto"/>
-        <w:ind w:left="720" w:firstLine="720"/>
-        <w:rPr>
-          <w:rFonts w:ascii="Lucida Console" w:hAnsi="Lucida Console"/>
-          <w:sz w:val="18"/>
-          <w:szCs w:val="18"/>
-        </w:rPr>
-      </w:pPr>
-      <w:r>
-        <w:rPr>
-          <w:rFonts w:ascii="Lucida Console" w:hAnsi="Lucida Console"/>
-          <w:sz w:val="18"/>
-          <w:szCs w:val="18"/>
-        </w:rPr>
-        <w:t xml:space="preserve">  join drug_mechanism dm</w:t>
-      </w:r>
-    </w:p>
-    <w:p>
-      <w:pPr>
-        <w:spacing w:after="0" w:line="240" w:lineRule="auto"/>
-        <w:ind w:left="1440"/>
-        <w:rPr>
-          <w:rFonts w:ascii="Lucida Console" w:hAnsi="Lucida Console"/>
-          <w:sz w:val="18"/>
-          <w:szCs w:val="18"/>
-        </w:rPr>
-      </w:pPr>
-      <w:r>
-        <w:rPr>
-          <w:rFonts w:ascii="Lucida Console" w:hAnsi="Lucida Console"/>
-          <w:sz w:val="18"/>
-          <w:szCs w:val="18"/>
-        </w:rPr>
-        <w:t xml:space="preserve">  ON dm.tid = td.tid join molecule_dictionary</w:t>
-      </w:r>
-    </w:p>
-    <w:p>
-      <w:pPr>
-        <w:spacing w:after="0" w:line="240" w:lineRule="auto"/>
-        <w:ind w:left="720" w:firstLine="720"/>
-        <w:rPr>
-          <w:rFonts w:ascii="Lucida Console" w:hAnsi="Lucida Console"/>
-          <w:sz w:val="18"/>
-          <w:szCs w:val="18"/>
-        </w:rPr>
-      </w:pPr>
-      <w:r>
-        <w:rPr>
-          <w:rFonts w:ascii="Lucida Console" w:hAnsi="Lucida Console"/>
-          <w:sz w:val="18"/>
-          <w:szCs w:val="18"/>
-        </w:rPr>
-        <w:t xml:space="preserve">  md ON </w:t>
-      </w:r>
-      <w:proofErr w:type="gramStart"/>
-      <w:r>
-        <w:rPr>
-          <w:rFonts w:ascii="Lucida Console" w:hAnsi="Lucida Console"/>
-          <w:sz w:val="18"/>
-          <w:szCs w:val="18"/>
-        </w:rPr>
-        <w:t>dm.molregno</w:t>
-      </w:r>
-      <w:proofErr w:type="gramEnd"/>
-      <w:r>
-        <w:rPr>
-          <w:rFonts w:ascii="Lucida Console" w:hAnsi="Lucida Console"/>
-          <w:sz w:val="18"/>
-          <w:szCs w:val="18"/>
-        </w:rPr>
-        <w:t xml:space="preserve"> = md.molregno</w:t>
+          <w:rFonts w:ascii="Lucida Console" w:hAnsi="Lucida Console" w:cstheme="minorHAnsi"/>
+          <w:sz w:val="18"/>
+          <w:szCs w:val="18"/>
+        </w:rPr>
+      </w:pPr>
+      <w:r>
+        <w:rPr>
+          <w:rFonts w:ascii="Lucida Console" w:hAnsi="Lucida Console" w:cstheme="minorHAnsi"/>
+          <w:sz w:val="18"/>
+          <w:szCs w:val="18"/>
+        </w:rPr>
+        <w:t>)</w:t>
+      </w:r>
+      <w:r>
+        <w:rPr>
+          <w:rFonts w:ascii="Lucida Console" w:hAnsi="Lucida Console" w:cstheme="minorHAnsi"/>
+          <w:sz w:val="18"/>
+          <w:szCs w:val="18"/>
+        </w:rPr>
+        <w:t xml:space="preserve"> unique_component_targets;</w:t>
       </w:r>
     </w:p>
     <w:p>
@@ -5963,18 +6428,18 @@
         <w:spacing w:after="0" w:line="240" w:lineRule="auto"/>
         <w:ind w:left="720"/>
         <w:rPr>
-          <w:rFonts w:ascii="Lucida Console" w:hAnsi="Lucida Console"/>
-          <w:sz w:val="18"/>
-          <w:szCs w:val="18"/>
-        </w:rPr>
-      </w:pPr>
-      <w:r>
-        <w:rPr>
-          <w:rFonts w:ascii="Lucida Console" w:hAnsi="Lucida Console"/>
-          <w:sz w:val="18"/>
-          <w:szCs w:val="18"/>
-        </w:rPr>
-        <w:t xml:space="preserve"> WHERE h.tax_id = 2697049 and score &gt;= 4350;</w:t>
+          <w:rFonts w:ascii="Lucida Console" w:hAnsi="Lucida Console" w:cstheme="minorHAnsi"/>
+          <w:sz w:val="18"/>
+          <w:szCs w:val="18"/>
+        </w:rPr>
+      </w:pPr>
+      <w:r>
+        <w:rPr>
+          <w:rFonts w:ascii="Lucida Console" w:hAnsi="Lucida Console" w:cstheme="minorHAnsi"/>
+          <w:sz w:val="18"/>
+          <w:szCs w:val="18"/>
+        </w:rPr>
+        <w:t xml:space="preserve"> count</w:t>
       </w:r>
     </w:p>
     <w:p>
@@ -5982,47 +6447,73 @@
         <w:spacing w:after="0" w:line="240" w:lineRule="auto"/>
         <w:ind w:left="720"/>
         <w:rPr>
-          <w:rFonts w:ascii="Lucida Console" w:hAnsi="Lucida Console"/>
-          <w:sz w:val="18"/>
-          <w:szCs w:val="18"/>
-        </w:rPr>
-      </w:pPr>
+          <w:rFonts w:ascii="Lucida Console" w:hAnsi="Lucida Console" w:cstheme="minorHAnsi"/>
+          <w:sz w:val="18"/>
+          <w:szCs w:val="18"/>
+        </w:rPr>
+      </w:pPr>
+      <w:r>
+        <w:rPr>
+          <w:rFonts w:ascii="Lucida Console" w:hAnsi="Lucida Console" w:cstheme="minorHAnsi"/>
+          <w:sz w:val="18"/>
+          <w:szCs w:val="18"/>
+        </w:rPr>
+        <w:t>-------</w:t>
+      </w:r>
     </w:p>
     <w:p>
       <w:pPr>
         <w:spacing w:after="0" w:line="240" w:lineRule="auto"/>
         <w:ind w:left="720"/>
         <w:rPr>
+          <w:rFonts w:ascii="Lucida Console" w:hAnsi="Lucida Console" w:cstheme="minorHAnsi"/>
+          <w:sz w:val="18"/>
+          <w:szCs w:val="18"/>
+        </w:rPr>
+      </w:pPr>
+      <w:r>
+        <w:rPr>
+          <w:rFonts w:ascii="Lucida Console" w:hAnsi="Lucida Console" w:cstheme="minorHAnsi"/>
+          <w:sz w:val="18"/>
+          <w:szCs w:val="18"/>
+        </w:rPr>
+        <w:t xml:space="preserve">     0</w:t>
+      </w:r>
+    </w:p>
+    <w:p>
+      <w:pPr>
+        <w:spacing w:after="0" w:line="240" w:lineRule="auto"/>
+        <w:rPr>
+          <w:rFonts w:cstheme="minorHAnsi"/>
+        </w:rPr>
+      </w:pPr>
+    </w:p>
+    <w:p>
+      <w:r>
+        <w:t xml:space="preserve">Target </w:t>
+      </w:r>
+      <w:r>
+        <w:rPr>
           <w:rFonts w:ascii="Lucida Console" w:hAnsi="Lucida Console"/>
           <w:sz w:val="18"/>
           <w:szCs w:val="18"/>
         </w:rPr>
-      </w:pPr>
-      <w:r>
-        <w:rPr>
-          <w:rFonts w:ascii="Lucida Console" w:hAnsi="Lucida Console"/>
-          <w:sz w:val="18"/>
-          <w:szCs w:val="18"/>
-        </w:rPr>
-        <w:t xml:space="preserve">      pref_name      | target_chembl_id </w:t>
-      </w:r>
-      <w:proofErr w:type="gramStart"/>
-      <w:r>
-        <w:rPr>
-          <w:rFonts w:ascii="Lucida Console" w:hAnsi="Lucida Console"/>
-          <w:sz w:val="18"/>
-          <w:szCs w:val="18"/>
-        </w:rPr>
-        <w:t>|  mechanism</w:t>
-      </w:r>
-      <w:proofErr w:type="gramEnd"/>
-      <w:r>
-        <w:rPr>
-          <w:rFonts w:ascii="Lucida Console" w:hAnsi="Lucida Console"/>
-          <w:sz w:val="18"/>
-          <w:szCs w:val="18"/>
-        </w:rPr>
-        <w:t>_of_action</w:t>
+        <w:t>CHEMBL2363965</w:t>
+      </w:r>
+      <w:r>
+        <w:t xml:space="preserve"> has </w:t>
+      </w:r>
+      <w:r>
+        <w:t>60</w:t>
+      </w:r>
+      <w:r>
+        <w:t xml:space="preserve"> component</w:t>
+      </w:r>
+      <w:r>
+        <w:t xml:space="preserve"> sequences</w:t>
+      </w:r>
+      <w:r>
+        <w:t>:</w:t>
       </w:r>
     </w:p>
     <w:p>
@@ -6041,7 +6532,7 @@
           <w:sz w:val="18"/>
           <w:szCs w:val="18"/>
         </w:rPr>
-        <w:t>---------------------+------------------+------------------------</w:t>
+        <w:t>select count(*)</w:t>
       </w:r>
     </w:p>
     <w:p>
@@ -6060,7 +6551,7 @@
           <w:sz w:val="18"/>
           <w:szCs w:val="18"/>
         </w:rPr>
-        <w:t xml:space="preserve"> VIOMYCIN SULFATE    | CHEMBL2363965    | 70S ribosome inhibitor</w:t>
+        <w:t>from (</w:t>
       </w:r>
     </w:p>
     <w:p>
@@ -6079,7 +6570,7 @@
           <w:sz w:val="18"/>
           <w:szCs w:val="18"/>
         </w:rPr>
-        <w:t xml:space="preserve"> CAPREOMYCIN SULFATE | CHEMBL2363965    | 70S ribosome inhibitor</w:t>
+        <w:t xml:space="preserve"> select td.chembl_id</w:t>
       </w:r>
     </w:p>
     <w:p>
@@ -6098,99 +6589,7 @@
           <w:sz w:val="18"/>
           <w:szCs w:val="18"/>
         </w:rPr>
-        <w:t xml:space="preserve"> PYRAZINAMIDE        | CHEMBL2363965    | 70S ribosome inhibitor</w:t>
-      </w:r>
-    </w:p>
-    <w:p>
-      <w:pPr>
-        <w:spacing w:after="0" w:line="240" w:lineRule="auto"/>
-        <w:rPr>
-          <w:rFonts w:cstheme="minorHAnsi"/>
-        </w:rPr>
-      </w:pPr>
-    </w:p>
-    <w:p>
-      <w:pPr>
-        <w:spacing w:after="0" w:line="480" w:lineRule="auto"/>
-        <w:rPr>
-          <w:rFonts w:cstheme="minorHAnsi"/>
-        </w:rPr>
-      </w:pPr>
-      <w:r>
-        <w:rPr>
-          <w:rFonts w:cstheme="minorHAnsi"/>
-        </w:rPr>
-        <w:lastRenderedPageBreak/>
-        <w:t xml:space="preserve">But there is some reason to believe that some of these may have antiviral action too, especially Pyrazinamide </w:t>
-      </w:r>
-      <w:r>
-        <w:rPr>
-          <w:rFonts w:cstheme="minorHAnsi"/>
-        </w:rPr>
-        <w:fldChar w:fldCharType="begin"/>
-      </w:r>
-      <w:r>
-        <w:rPr>
-          <w:rFonts w:cstheme="minorHAnsi"/>
-        </w:rPr>
-        <w:instrText xml:space="preserve"> ADDIN EN.CITE &lt;EndNote&gt;&lt;Cite&gt;&lt;Author&gt;Lian&lt;/Author&gt;&lt;Year&gt;2019&lt;/Year&gt;&lt;RecNum&gt;159&lt;/RecNum&gt;&lt;DisplayText&gt;[22]&lt;/DisplayText&gt;&lt;record&gt;&lt;rec-number&gt;159&lt;/rec-number&gt;&lt;foreign-keys&gt;&lt;key app="EN" db-id="s55a2z5drd9zfle9a0uxsse802tr5s9rdxsp" timestamp="1594737435"&gt;159&lt;/key&gt;&lt;/foreign-keys&gt;&lt;ref-type name="Journal Article"&gt;17&lt;/ref-type&gt;&lt;contributors&gt;&lt;authors&gt;&lt;author&gt;Lian, Jiangshan;Hu, Ping;Lu, Yingfeng;Liu, Yueying;Wang, XiaoXiao;Zhang, Yimin;Jia, Hongyu;Yang, Yida&lt;/author&gt;&lt;/authors&gt;&lt;/contributors&gt;&lt;titles&gt;&lt;title&gt;Prophylactic antiviral treatment reduces the incidence of liver failure among patients coinfected with Mycobacterium tuberculosis and hepatitis B virus&lt;/title&gt;&lt;secondary-title&gt;Virus Research&lt;/secondary-title&gt;&lt;alt-title&gt;Elsevier&lt;/alt-title&gt;&lt;/titles&gt;&lt;periodical&gt;&lt;full-title&gt;Virus Research&lt;/full-title&gt;&lt;abbr-1&gt;Elsevier&lt;/abbr-1&gt;&lt;/periodical&gt;&lt;alt-periodical&gt;&lt;full-title&gt;Virus Research&lt;/full-title&gt;&lt;abbr-1&gt;Elsevier&lt;/abbr-1&gt;&lt;/alt-periodical&gt;&lt;volume&gt;270&lt;/volume&gt;&lt;keywords&gt;&lt;keyword&gt;Mycobacterium tuberculosis&lt;/keyword&gt;&lt;keyword&gt;Hepatitis B virus infection&lt;/keyword&gt;&lt;keyword&gt;Anti-tuberculosis treatment&lt;/keyword&gt;&lt;keyword&gt;Drug-induced liver injury&lt;/keyword&gt;&lt;/keywords&gt;&lt;dates&gt;&lt;year&gt;2019&lt;/year&gt;&lt;pub-dates&gt;&lt;date&gt;September 2019&lt;/date&gt;&lt;/pub-dates&gt;&lt;/dates&gt;&lt;urls&gt;&lt;/urls&gt;&lt;electronic-resource-num&gt;https://doi.org/10.1016/j.virusres.2019.197664&lt;/electronic-resource-num&gt;&lt;/record&gt;&lt;/Cite&gt;&lt;/EndNote&gt;</w:instrText>
-      </w:r>
-      <w:r>
-        <w:rPr>
-          <w:rFonts w:cstheme="minorHAnsi"/>
-        </w:rPr>
-        <w:fldChar w:fldCharType="separate"/>
-      </w:r>
-      <w:r>
-        <w:rPr>
-          <w:rFonts w:cstheme="minorHAnsi"/>
-          <w:noProof/>
-        </w:rPr>
-        <w:t>[22]</w:t>
-      </w:r>
-      <w:r>
-        <w:rPr>
-          <w:rFonts w:cstheme="minorHAnsi"/>
-        </w:rPr>
-        <w:fldChar w:fldCharType="end"/>
-      </w:r>
-      <w:r>
-        <w:rPr>
-          <w:rFonts w:cstheme="minorHAnsi"/>
-        </w:rPr>
-        <w:t>.</w:t>
-      </w:r>
-    </w:p>
-    <w:p>
-      <w:pPr>
-        <w:spacing w:after="0" w:line="480" w:lineRule="auto"/>
-        <w:rPr>
-          <w:rFonts w:cstheme="minorHAnsi"/>
-        </w:rPr>
-      </w:pPr>
-      <w:r>
-        <w:rPr>
-          <w:rFonts w:cstheme="minorHAnsi"/>
-        </w:rPr>
-        <w:t xml:space="preserve">In the ChEMBL database, targets may have many component sequences, which makes our understanding of mechanisms less </w:t>
-      </w:r>
-      <w:r>
-        <w:rPr>
-          <w:rFonts w:cstheme="minorHAnsi"/>
-        </w:rPr>
-        <w:t>specific than they may seem at first</w:t>
-      </w:r>
-      <w:r>
-        <w:rPr>
-          <w:rFonts w:cstheme="minorHAnsi"/>
-        </w:rPr>
-        <w:t>.</w:t>
-      </w:r>
-      <w:r>
-        <w:rPr>
-          <w:rFonts w:cstheme="minorHAnsi"/>
-        </w:rPr>
-        <w:t xml:space="preserve">  The following queries demonstrate that this is the case.</w:t>
+        <w:t xml:space="preserve"> from target_dictionary td</w:t>
       </w:r>
     </w:p>
     <w:p>
@@ -6198,36 +6597,18 @@
         <w:spacing w:after="0" w:line="240" w:lineRule="auto"/>
         <w:ind w:left="720"/>
         <w:rPr>
-          <w:rFonts w:ascii="Lucida Console" w:hAnsi="Lucida Console" w:cstheme="minorHAnsi"/>
-          <w:sz w:val="18"/>
-          <w:szCs w:val="18"/>
-        </w:rPr>
-      </w:pPr>
-      <w:r>
-        <w:rPr>
-          <w:rFonts w:ascii="Lucida Console" w:hAnsi="Lucida Console" w:cstheme="minorHAnsi"/>
-          <w:sz w:val="18"/>
-          <w:szCs w:val="18"/>
-        </w:rPr>
-        <w:t xml:space="preserve">select </w:t>
-      </w:r>
-      <w:proofErr w:type="gramStart"/>
-      <w:r>
-        <w:rPr>
-          <w:rFonts w:ascii="Lucida Console" w:hAnsi="Lucida Console" w:cstheme="minorHAnsi"/>
-          <w:sz w:val="18"/>
-          <w:szCs w:val="18"/>
-        </w:rPr>
-        <w:t>count(</w:t>
-      </w:r>
-      <w:proofErr w:type="gramEnd"/>
-      <w:r>
-        <w:rPr>
-          <w:rFonts w:ascii="Lucida Console" w:hAnsi="Lucida Console" w:cstheme="minorHAnsi"/>
-          <w:sz w:val="18"/>
-          <w:szCs w:val="18"/>
-        </w:rPr>
-        <w:t>distinct chembl_id) from target_dictionary where target_type like 'PROTEIN%';</w:t>
+          <w:rFonts w:ascii="Lucida Console" w:hAnsi="Lucida Console"/>
+          <w:sz w:val="18"/>
+          <w:szCs w:val="18"/>
+        </w:rPr>
+      </w:pPr>
+      <w:r>
+        <w:rPr>
+          <w:rFonts w:ascii="Lucida Console" w:hAnsi="Lucida Console"/>
+          <w:sz w:val="18"/>
+          <w:szCs w:val="18"/>
+        </w:rPr>
+        <w:t xml:space="preserve">      join target_components tc</w:t>
       </w:r>
     </w:p>
     <w:p>
@@ -6235,18 +6616,18 @@
         <w:spacing w:after="0" w:line="240" w:lineRule="auto"/>
         <w:ind w:left="720"/>
         <w:rPr>
-          <w:rFonts w:ascii="Lucida Console" w:hAnsi="Lucida Console" w:cstheme="minorHAnsi"/>
-          <w:sz w:val="18"/>
-          <w:szCs w:val="18"/>
-        </w:rPr>
-      </w:pPr>
-      <w:r>
-        <w:rPr>
-          <w:rFonts w:ascii="Lucida Console" w:hAnsi="Lucida Console" w:cstheme="minorHAnsi"/>
-          <w:sz w:val="18"/>
-          <w:szCs w:val="18"/>
-        </w:rPr>
-        <w:t xml:space="preserve"> count</w:t>
+          <w:rFonts w:ascii="Lucida Console" w:hAnsi="Lucida Console"/>
+          <w:sz w:val="18"/>
+          <w:szCs w:val="18"/>
+        </w:rPr>
+      </w:pPr>
+      <w:r>
+        <w:rPr>
+          <w:rFonts w:ascii="Lucida Console" w:hAnsi="Lucida Console"/>
+          <w:sz w:val="18"/>
+          <w:szCs w:val="18"/>
+        </w:rPr>
+        <w:t xml:space="preserve">      on td.tid = tc.tid</w:t>
       </w:r>
     </w:p>
     <w:p>
@@ -6254,18 +6635,18 @@
         <w:spacing w:after="0" w:line="240" w:lineRule="auto"/>
         <w:ind w:left="720"/>
         <w:rPr>
-          <w:rFonts w:ascii="Lucida Console" w:hAnsi="Lucida Console" w:cstheme="minorHAnsi"/>
-          <w:sz w:val="18"/>
-          <w:szCs w:val="18"/>
-        </w:rPr>
-      </w:pPr>
-      <w:r>
-        <w:rPr>
-          <w:rFonts w:ascii="Lucida Console" w:hAnsi="Lucida Console" w:cstheme="minorHAnsi"/>
-          <w:sz w:val="18"/>
-          <w:szCs w:val="18"/>
-        </w:rPr>
-        <w:t>-------</w:t>
+          <w:rFonts w:ascii="Lucida Console" w:hAnsi="Lucida Console"/>
+          <w:sz w:val="18"/>
+          <w:szCs w:val="18"/>
+        </w:rPr>
+      </w:pPr>
+      <w:r>
+        <w:rPr>
+          <w:rFonts w:ascii="Lucida Console" w:hAnsi="Lucida Console"/>
+          <w:sz w:val="18"/>
+          <w:szCs w:val="18"/>
+        </w:rPr>
+        <w:t xml:space="preserve"> where chembl_id = 'CHEMBL2363965') component_count;</w:t>
       </w:r>
     </w:p>
     <w:p>
@@ -6273,18 +6654,18 @@
         <w:spacing w:after="0" w:line="240" w:lineRule="auto"/>
         <w:ind w:left="720"/>
         <w:rPr>
-          <w:rFonts w:ascii="Lucida Console" w:hAnsi="Lucida Console" w:cstheme="minorHAnsi"/>
-          <w:sz w:val="18"/>
-          <w:szCs w:val="18"/>
-        </w:rPr>
-      </w:pPr>
-      <w:r>
-        <w:rPr>
-          <w:rFonts w:ascii="Lucida Console" w:hAnsi="Lucida Console" w:cstheme="minorHAnsi"/>
-          <w:sz w:val="18"/>
-          <w:szCs w:val="18"/>
-        </w:rPr>
-        <w:t xml:space="preserve">   899</w:t>
+          <w:rFonts w:ascii="Lucida Console" w:hAnsi="Lucida Console"/>
+          <w:sz w:val="18"/>
+          <w:szCs w:val="18"/>
+        </w:rPr>
+      </w:pPr>
+      <w:r>
+        <w:rPr>
+          <w:rFonts w:ascii="Lucida Console" w:hAnsi="Lucida Console"/>
+          <w:sz w:val="18"/>
+          <w:szCs w:val="18"/>
+        </w:rPr>
+        <w:t xml:space="preserve"> count</w:t>
       </w:r>
     </w:p>
     <w:p>
@@ -6292,80 +6673,18 @@
         <w:spacing w:after="0" w:line="240" w:lineRule="auto"/>
         <w:ind w:left="720"/>
         <w:rPr>
-          <w:rFonts w:ascii="Lucida Console" w:hAnsi="Lucida Console" w:cstheme="minorHAnsi"/>
-          <w:sz w:val="18"/>
-          <w:szCs w:val="18"/>
-        </w:rPr>
-      </w:pPr>
-      <w:r>
-        <w:rPr>
-          <w:rFonts w:ascii="Lucida Console" w:hAnsi="Lucida Console" w:cstheme="minorHAnsi"/>
-          <w:sz w:val="18"/>
-          <w:szCs w:val="18"/>
-        </w:rPr>
-        <w:t>(1 row)</w:t>
-      </w:r>
-    </w:p>
-    <w:p>
-      <w:pPr>
-        <w:spacing w:after="0" w:line="480" w:lineRule="auto"/>
-        <w:rPr>
-          <w:rFonts w:cstheme="minorHAnsi"/>
-        </w:rPr>
-      </w:pPr>
-      <w:r>
-        <w:rPr>
-          <w:rFonts w:cstheme="minorHAnsi"/>
-        </w:rPr>
-        <w:t>There are 899 protein targ</w:t>
-      </w:r>
-      <w:r>
-        <w:rPr>
-          <w:rFonts w:cstheme="minorHAnsi"/>
-        </w:rPr>
-        <w:t xml:space="preserve">ets in the </w:t>
-      </w:r>
-      <w:r>
-        <w:rPr>
-          <w:rFonts w:cstheme="minorHAnsi"/>
-          <w:b/>
-          <w:bCs/>
-        </w:rPr>
-        <w:t>chembl_25</w:t>
-      </w:r>
-      <w:r>
-        <w:rPr>
-          <w:rFonts w:cstheme="minorHAnsi"/>
-        </w:rPr>
-        <w:t xml:space="preserve"> database.</w:t>
-      </w:r>
-    </w:p>
-    <w:p>
-      <w:pPr>
-        <w:spacing w:after="0" w:line="480" w:lineRule="auto"/>
-        <w:rPr>
-          <w:rFonts w:cstheme="minorHAnsi"/>
-        </w:rPr>
-      </w:pPr>
-      <w:r>
-        <w:rPr>
-          <w:rFonts w:cstheme="minorHAnsi"/>
-        </w:rPr>
-        <w:t xml:space="preserve">Targets may have many components.  In the </w:t>
-      </w:r>
-      <w:r>
-        <w:rPr>
-          <w:rFonts w:cstheme="minorHAnsi"/>
-          <w:b/>
-          <w:bCs/>
-        </w:rPr>
-        <w:t>chembl_25</w:t>
-      </w:r>
-      <w:r>
-        <w:rPr>
-          <w:rFonts w:cstheme="minorHAnsi"/>
-        </w:rPr>
-        <w:t xml:space="preserve"> database, no protein target has only one component:</w:t>
+          <w:rFonts w:ascii="Lucida Console" w:hAnsi="Lucida Console"/>
+          <w:sz w:val="18"/>
+          <w:szCs w:val="18"/>
+        </w:rPr>
+      </w:pPr>
+      <w:r>
+        <w:rPr>
+          <w:rFonts w:ascii="Lucida Console" w:hAnsi="Lucida Console"/>
+          <w:sz w:val="18"/>
+          <w:szCs w:val="18"/>
+        </w:rPr>
+        <w:t>-------</w:t>
       </w:r>
     </w:p>
     <w:p>
@@ -6373,242 +6692,67 @@
         <w:spacing w:after="0" w:line="240" w:lineRule="auto"/>
         <w:ind w:left="720"/>
         <w:rPr>
-          <w:rFonts w:ascii="Lucida Console" w:hAnsi="Lucida Console" w:cstheme="minorHAnsi"/>
-          <w:sz w:val="18"/>
-          <w:szCs w:val="18"/>
-        </w:rPr>
-      </w:pPr>
-      <w:r>
-        <w:rPr>
-          <w:rFonts w:ascii="Lucida Console" w:hAnsi="Lucida Console" w:cstheme="minorHAnsi"/>
-          <w:sz w:val="18"/>
-          <w:szCs w:val="18"/>
-        </w:rPr>
-        <w:t xml:space="preserve">select </w:t>
-      </w:r>
-      <w:proofErr w:type="gramStart"/>
-      <w:r>
-        <w:rPr>
-          <w:rFonts w:ascii="Lucida Console" w:hAnsi="Lucida Console" w:cstheme="minorHAnsi"/>
-          <w:sz w:val="18"/>
-          <w:szCs w:val="18"/>
-        </w:rPr>
-        <w:t>count(</w:t>
-      </w:r>
-      <w:proofErr w:type="gramEnd"/>
-      <w:r>
-        <w:rPr>
-          <w:rFonts w:ascii="Lucida Console" w:hAnsi="Lucida Console" w:cstheme="minorHAnsi"/>
-          <w:sz w:val="18"/>
-          <w:szCs w:val="18"/>
-        </w:rPr>
-        <w:t>*)</w:t>
-      </w:r>
+          <w:rFonts w:ascii="Lucida Console" w:hAnsi="Lucida Console"/>
+          <w:sz w:val="18"/>
+          <w:szCs w:val="18"/>
+        </w:rPr>
+      </w:pPr>
+      <w:r>
+        <w:rPr>
+          <w:rFonts w:ascii="Lucida Console" w:hAnsi="Lucida Console"/>
+          <w:sz w:val="18"/>
+          <w:szCs w:val="18"/>
+        </w:rPr>
+        <w:t xml:space="preserve">    60</w:t>
+      </w:r>
+    </w:p>
+    <w:p>
+      <w:pPr>
+        <w:spacing w:after="0" w:line="240" w:lineRule="auto"/>
+      </w:pPr>
+    </w:p>
+    <w:p>
+      <w:pPr>
+        <w:spacing w:after="0" w:line="240" w:lineRule="auto"/>
+      </w:pPr>
+      <w:r>
+        <w:t xml:space="preserve">The target component sequence </w:t>
+      </w:r>
+      <w:r>
+        <w:t>of</w:t>
+      </w:r>
+      <w:r>
+        <w:t xml:space="preserve"> interested </w:t>
+      </w:r>
+      <w:r>
+        <w:t>is the one that was</w:t>
+      </w:r>
+      <w:r>
+        <w:t xml:space="preserve"> found that had a high similarity score.  To find what that is, we first find the ORF from the viral genome that had high similarity for this target:</w:t>
+      </w:r>
+    </w:p>
+    <w:p>
+      <w:pPr>
+        <w:spacing w:after="0" w:line="240" w:lineRule="auto"/>
+      </w:pPr>
     </w:p>
     <w:p>
       <w:pPr>
         <w:spacing w:after="0" w:line="240" w:lineRule="auto"/>
         <w:ind w:left="720"/>
         <w:rPr>
-          <w:rFonts w:ascii="Lucida Console" w:hAnsi="Lucida Console" w:cstheme="minorHAnsi"/>
-          <w:sz w:val="18"/>
-          <w:szCs w:val="18"/>
-        </w:rPr>
-      </w:pPr>
-      <w:r>
-        <w:rPr>
-          <w:rFonts w:ascii="Lucida Console" w:hAnsi="Lucida Console" w:cstheme="minorHAnsi"/>
-          <w:sz w:val="18"/>
-          <w:szCs w:val="18"/>
-        </w:rPr>
-        <w:t>from (</w:t>
-      </w:r>
-    </w:p>
-    <w:p>
-      <w:pPr>
-        <w:spacing w:after="0" w:line="240" w:lineRule="auto"/>
-        <w:ind w:left="720" w:firstLine="720"/>
-        <w:rPr>
-          <w:rFonts w:ascii="Lucida Console" w:hAnsi="Lucida Console" w:cstheme="minorHAnsi"/>
-          <w:sz w:val="18"/>
-          <w:szCs w:val="18"/>
-        </w:rPr>
-      </w:pPr>
-      <w:r>
-        <w:rPr>
-          <w:rFonts w:ascii="Lucida Console" w:hAnsi="Lucida Console" w:cstheme="minorHAnsi"/>
-          <w:sz w:val="18"/>
-          <w:szCs w:val="18"/>
-        </w:rPr>
-        <w:t xml:space="preserve">select </w:t>
-      </w:r>
-      <w:proofErr w:type="gramStart"/>
-      <w:r>
-        <w:rPr>
-          <w:rFonts w:ascii="Lucida Console" w:hAnsi="Lucida Console" w:cstheme="minorHAnsi"/>
-          <w:sz w:val="18"/>
-          <w:szCs w:val="18"/>
-        </w:rPr>
-        <w:t>td.chembl</w:t>
-      </w:r>
-      <w:proofErr w:type="gramEnd"/>
-      <w:r>
-        <w:rPr>
-          <w:rFonts w:ascii="Lucida Console" w:hAnsi="Lucida Console" w:cstheme="minorHAnsi"/>
-          <w:sz w:val="18"/>
-          <w:szCs w:val="18"/>
-        </w:rPr>
-        <w:t>_id</w:t>
-      </w:r>
-    </w:p>
-    <w:p>
-      <w:pPr>
-        <w:spacing w:after="0" w:line="240" w:lineRule="auto"/>
-        <w:ind w:left="720" w:firstLine="720"/>
-        <w:rPr>
-          <w:rFonts w:ascii="Lucida Console" w:hAnsi="Lucida Console" w:cstheme="minorHAnsi"/>
-          <w:sz w:val="18"/>
-          <w:szCs w:val="18"/>
-        </w:rPr>
-      </w:pPr>
-      <w:r>
-        <w:rPr>
-          <w:rFonts w:ascii="Lucida Console" w:hAnsi="Lucida Console" w:cstheme="minorHAnsi"/>
-          <w:sz w:val="18"/>
-          <w:szCs w:val="18"/>
-        </w:rPr>
-        <w:t>from target_dictionary td</w:t>
-      </w:r>
-    </w:p>
-    <w:p>
-      <w:pPr>
-        <w:spacing w:after="0" w:line="240" w:lineRule="auto"/>
-        <w:ind w:left="1440" w:firstLine="720"/>
-        <w:rPr>
-          <w:rFonts w:ascii="Lucida Console" w:hAnsi="Lucida Console" w:cstheme="minorHAnsi"/>
-          <w:sz w:val="18"/>
-          <w:szCs w:val="18"/>
-        </w:rPr>
-      </w:pPr>
-      <w:r>
-        <w:rPr>
-          <w:rFonts w:ascii="Lucida Console" w:hAnsi="Lucida Console" w:cstheme="minorHAnsi"/>
-          <w:sz w:val="18"/>
-          <w:szCs w:val="18"/>
-        </w:rPr>
-        <w:t>join target_components tc</w:t>
-      </w:r>
-    </w:p>
-    <w:p>
-      <w:pPr>
-        <w:spacing w:after="0" w:line="240" w:lineRule="auto"/>
-        <w:ind w:left="1440" w:firstLine="720"/>
-        <w:rPr>
-          <w:rFonts w:ascii="Lucida Console" w:hAnsi="Lucida Console" w:cstheme="minorHAnsi"/>
-          <w:sz w:val="18"/>
-          <w:szCs w:val="18"/>
-        </w:rPr>
-      </w:pPr>
-      <w:r>
-        <w:rPr>
-          <w:rFonts w:ascii="Lucida Console" w:hAnsi="Lucida Console" w:cstheme="minorHAnsi"/>
-          <w:sz w:val="18"/>
-          <w:szCs w:val="18"/>
-        </w:rPr>
-        <w:t>on td.tid = tc.tid</w:t>
-      </w:r>
-    </w:p>
-    <w:p>
-      <w:pPr>
-        <w:spacing w:after="0" w:line="240" w:lineRule="auto"/>
-        <w:ind w:left="720" w:firstLine="720"/>
-        <w:rPr>
-          <w:rFonts w:ascii="Lucida Console" w:hAnsi="Lucida Console" w:cstheme="minorHAnsi"/>
-          <w:sz w:val="18"/>
-          <w:szCs w:val="18"/>
-        </w:rPr>
-      </w:pPr>
-      <w:r>
-        <w:rPr>
-          <w:rFonts w:ascii="Lucida Console" w:hAnsi="Lucida Console" w:cstheme="minorHAnsi"/>
-          <w:sz w:val="18"/>
-          <w:szCs w:val="18"/>
-        </w:rPr>
-        <w:t xml:space="preserve">where </w:t>
-      </w:r>
-      <w:proofErr w:type="gramStart"/>
-      <w:r>
-        <w:rPr>
-          <w:rFonts w:ascii="Lucida Console" w:hAnsi="Lucida Console" w:cstheme="minorHAnsi"/>
-          <w:sz w:val="18"/>
-          <w:szCs w:val="18"/>
-        </w:rPr>
-        <w:t>td.target</w:t>
-      </w:r>
-      <w:proofErr w:type="gramEnd"/>
-      <w:r>
-        <w:rPr>
-          <w:rFonts w:ascii="Lucida Console" w:hAnsi="Lucida Console" w:cstheme="minorHAnsi"/>
-          <w:sz w:val="18"/>
-          <w:szCs w:val="18"/>
-        </w:rPr>
-        <w:t>_type like 'PROTEIN%'</w:t>
-      </w:r>
-    </w:p>
-    <w:p>
-      <w:pPr>
-        <w:spacing w:after="0" w:line="240" w:lineRule="auto"/>
-        <w:ind w:left="720" w:firstLine="720"/>
-        <w:rPr>
-          <w:rFonts w:ascii="Lucida Console" w:hAnsi="Lucida Console" w:cstheme="minorHAnsi"/>
-          <w:sz w:val="18"/>
-          <w:szCs w:val="18"/>
-        </w:rPr>
-      </w:pPr>
-      <w:r>
-        <w:rPr>
-          <w:rFonts w:ascii="Lucida Console" w:hAnsi="Lucida Console" w:cstheme="minorHAnsi"/>
-          <w:sz w:val="18"/>
-          <w:szCs w:val="18"/>
-        </w:rPr>
-        <w:t>group by chembl_id</w:t>
-      </w:r>
-    </w:p>
-    <w:p>
-      <w:pPr>
-        <w:spacing w:after="0" w:line="240" w:lineRule="auto"/>
-        <w:ind w:left="720" w:firstLine="720"/>
-        <w:rPr>
-          <w:rFonts w:ascii="Lucida Console" w:hAnsi="Lucida Console" w:cstheme="minorHAnsi"/>
-          <w:sz w:val="18"/>
-          <w:szCs w:val="18"/>
-        </w:rPr>
-      </w:pPr>
-      <w:r>
-        <w:rPr>
-          <w:rFonts w:ascii="Lucida Console" w:hAnsi="Lucida Console" w:cstheme="minorHAnsi"/>
-          <w:sz w:val="18"/>
-          <w:szCs w:val="18"/>
-        </w:rPr>
-        <w:t xml:space="preserve">having </w:t>
-      </w:r>
-      <w:proofErr w:type="gramStart"/>
-      <w:r>
-        <w:rPr>
-          <w:rFonts w:ascii="Lucida Console" w:hAnsi="Lucida Console" w:cstheme="minorHAnsi"/>
-          <w:sz w:val="18"/>
-          <w:szCs w:val="18"/>
-        </w:rPr>
-        <w:t>count(</w:t>
-      </w:r>
-      <w:proofErr w:type="gramEnd"/>
-      <w:r>
-        <w:rPr>
-          <w:rFonts w:ascii="Lucida Console" w:hAnsi="Lucida Console" w:cstheme="minorHAnsi"/>
-          <w:sz w:val="18"/>
-          <w:szCs w:val="18"/>
-        </w:rPr>
-        <w:t>*) =1</w:t>
+          <w:rFonts w:ascii="Lucida Console" w:hAnsi="Lucida Console"/>
+          <w:sz w:val="18"/>
+          <w:szCs w:val="18"/>
+        </w:rPr>
+      </w:pPr>
+      <w:r>
+        <w:rPr>
+          <w:rFonts w:ascii="Lucida Console" w:hAnsi="Lucida Console"/>
+          <w:sz w:val="18"/>
+          <w:szCs w:val="18"/>
+        </w:rPr>
+        <w:t>select orf</w:t>
       </w:r>
     </w:p>
     <w:p>
@@ -6616,26 +6760,18 @@
         <w:spacing w:after="0" w:line="240" w:lineRule="auto"/>
         <w:ind w:left="720"/>
         <w:rPr>
-          <w:rFonts w:ascii="Lucida Console" w:hAnsi="Lucida Console" w:cstheme="minorHAnsi"/>
-          <w:sz w:val="18"/>
-          <w:szCs w:val="18"/>
-        </w:rPr>
-      </w:pPr>
-      <w:r>
-        <w:rPr>
-          <w:rFonts w:ascii="Lucida Console" w:hAnsi="Lucida Console" w:cstheme="minorHAnsi"/>
-          <w:sz w:val="18"/>
-          <w:szCs w:val="18"/>
-        </w:rPr>
-        <w:t>)</w:t>
-      </w:r>
-      <w:r>
-        <w:rPr>
-          <w:rFonts w:ascii="Lucida Console" w:hAnsi="Lucida Console" w:cstheme="minorHAnsi"/>
-          <w:sz w:val="18"/>
-          <w:szCs w:val="18"/>
-        </w:rPr>
-        <w:t xml:space="preserve"> unique_component_targets;</w:t>
+          <w:rFonts w:ascii="Lucida Console" w:hAnsi="Lucida Console"/>
+          <w:sz w:val="18"/>
+          <w:szCs w:val="18"/>
+        </w:rPr>
+      </w:pPr>
+      <w:r>
+        <w:rPr>
+          <w:rFonts w:ascii="Lucida Console" w:hAnsi="Lucida Console"/>
+          <w:sz w:val="18"/>
+          <w:szCs w:val="18"/>
+        </w:rPr>
+        <w:t>from hmmer_statistics</w:t>
       </w:r>
     </w:p>
     <w:p>
@@ -6643,18 +6779,18 @@
         <w:spacing w:after="0" w:line="240" w:lineRule="auto"/>
         <w:ind w:left="720"/>
         <w:rPr>
-          <w:rFonts w:ascii="Lucida Console" w:hAnsi="Lucida Console" w:cstheme="minorHAnsi"/>
-          <w:sz w:val="18"/>
-          <w:szCs w:val="18"/>
-        </w:rPr>
-      </w:pPr>
-      <w:r>
-        <w:rPr>
-          <w:rFonts w:ascii="Lucida Console" w:hAnsi="Lucida Console" w:cstheme="minorHAnsi"/>
-          <w:sz w:val="18"/>
-          <w:szCs w:val="18"/>
-        </w:rPr>
-        <w:t xml:space="preserve"> count</w:t>
+          <w:rFonts w:ascii="Lucida Console" w:hAnsi="Lucida Console"/>
+          <w:sz w:val="18"/>
+          <w:szCs w:val="18"/>
+        </w:rPr>
+      </w:pPr>
+      <w:r>
+        <w:rPr>
+          <w:rFonts w:ascii="Lucida Console" w:hAnsi="Lucida Console"/>
+          <w:sz w:val="18"/>
+          <w:szCs w:val="18"/>
+        </w:rPr>
+        <w:t>where target='CHEMBL2363965'</w:t>
       </w:r>
     </w:p>
     <w:p>
@@ -6662,18 +6798,19 @@
         <w:spacing w:after="0" w:line="240" w:lineRule="auto"/>
         <w:ind w:left="720"/>
         <w:rPr>
-          <w:rFonts w:ascii="Lucida Console" w:hAnsi="Lucida Console" w:cstheme="minorHAnsi"/>
-          <w:sz w:val="18"/>
-          <w:szCs w:val="18"/>
-        </w:rPr>
-      </w:pPr>
-      <w:r>
-        <w:rPr>
-          <w:rFonts w:ascii="Lucida Console" w:hAnsi="Lucida Console" w:cstheme="minorHAnsi"/>
-          <w:sz w:val="18"/>
-          <w:szCs w:val="18"/>
-        </w:rPr>
-        <w:t>-------</w:t>
+          <w:rFonts w:ascii="Lucida Console" w:hAnsi="Lucida Console"/>
+          <w:sz w:val="18"/>
+          <w:szCs w:val="18"/>
+        </w:rPr>
+      </w:pPr>
+      <w:r>
+        <w:rPr>
+          <w:rFonts w:ascii="Lucida Console" w:hAnsi="Lucida Console"/>
+          <w:sz w:val="18"/>
+          <w:szCs w:val="18"/>
+        </w:rPr>
+        <w:lastRenderedPageBreak/>
+        <w:t xml:space="preserve">  and score &gt; 4350;</w:t>
       </w:r>
     </w:p>
     <w:p>
@@ -6681,54 +6818,18 @@
         <w:spacing w:after="0" w:line="240" w:lineRule="auto"/>
         <w:ind w:left="720"/>
         <w:rPr>
-          <w:rFonts w:ascii="Lucida Console" w:hAnsi="Lucida Console" w:cstheme="minorHAnsi"/>
-          <w:sz w:val="18"/>
-          <w:szCs w:val="18"/>
-        </w:rPr>
-      </w:pPr>
-      <w:r>
-        <w:rPr>
-          <w:rFonts w:ascii="Lucida Console" w:hAnsi="Lucida Console" w:cstheme="minorHAnsi"/>
-          <w:sz w:val="18"/>
-          <w:szCs w:val="18"/>
-        </w:rPr>
-        <w:t xml:space="preserve">     0</w:t>
-      </w:r>
-    </w:p>
-    <w:p>
-      <w:pPr>
-        <w:spacing w:after="0" w:line="240" w:lineRule="auto"/>
-        <w:rPr>
-          <w:rFonts w:cstheme="minorHAnsi"/>
-        </w:rPr>
-      </w:pPr>
-    </w:p>
-    <w:p>
-      <w:r>
-        <w:t xml:space="preserve">Target </w:t>
-      </w:r>
-      <w:r>
-        <w:rPr>
           <w:rFonts w:ascii="Lucida Console" w:hAnsi="Lucida Console"/>
           <w:sz w:val="18"/>
           <w:szCs w:val="18"/>
         </w:rPr>
-        <w:t>CHEMBL2363965</w:t>
-      </w:r>
-      <w:r>
-        <w:t xml:space="preserve"> has </w:t>
-      </w:r>
-      <w:r>
-        <w:t>60</w:t>
-      </w:r>
-      <w:r>
-        <w:t xml:space="preserve"> component</w:t>
-      </w:r>
-      <w:r>
-        <w:t xml:space="preserve"> sequences</w:t>
-      </w:r>
-      <w:r>
-        <w:t>:</w:t>
+      </w:pPr>
+      <w:r>
+        <w:rPr>
+          <w:rFonts w:ascii="Lucida Console" w:hAnsi="Lucida Console"/>
+          <w:sz w:val="18"/>
+          <w:szCs w:val="18"/>
+        </w:rPr>
+        <w:t xml:space="preserve">      orf</w:t>
       </w:r>
     </w:p>
     <w:p>
@@ -6747,25 +6848,7 @@
           <w:sz w:val="18"/>
           <w:szCs w:val="18"/>
         </w:rPr>
-        <w:t xml:space="preserve">select </w:t>
-      </w:r>
-      <w:proofErr w:type="gramStart"/>
-      <w:r>
-        <w:rPr>
-          <w:rFonts w:ascii="Lucida Console" w:hAnsi="Lucida Console"/>
-          <w:sz w:val="18"/>
-          <w:szCs w:val="18"/>
-        </w:rPr>
-        <w:t>count(</w:t>
-      </w:r>
-      <w:proofErr w:type="gramEnd"/>
-      <w:r>
-        <w:rPr>
-          <w:rFonts w:ascii="Lucida Console" w:hAnsi="Lucida Console"/>
-          <w:sz w:val="18"/>
-          <w:szCs w:val="18"/>
-        </w:rPr>
-        <w:t>*)</w:t>
+        <w:t>----------------</w:t>
       </w:r>
     </w:p>
     <w:p>
@@ -6784,360 +6867,27 @@
           <w:sz w:val="18"/>
           <w:szCs w:val="18"/>
         </w:rPr>
-        <w:t>from (</w:t>
+        <w:t xml:space="preserve"> MN908947.3_281</w:t>
       </w:r>
     </w:p>
     <w:p>
       <w:pPr>
         <w:spacing w:after="0" w:line="240" w:lineRule="auto"/>
-        <w:ind w:left="720"/>
         <w:rPr>
           <w:rFonts w:ascii="Lucida Console" w:hAnsi="Lucida Console"/>
           <w:sz w:val="18"/>
           <w:szCs w:val="18"/>
         </w:rPr>
       </w:pPr>
-      <w:r>
+    </w:p>
+    <w:p>
+      <w:pPr>
+        <w:spacing w:after="0" w:line="240" w:lineRule="auto"/>
         <w:rPr>
           <w:rFonts w:ascii="Lucida Console" w:hAnsi="Lucida Console"/>
           <w:sz w:val="18"/>
           <w:szCs w:val="18"/>
         </w:rPr>
-        <w:t xml:space="preserve"> select </w:t>
-      </w:r>
-      <w:proofErr w:type="gramStart"/>
-      <w:r>
-        <w:rPr>
-          <w:rFonts w:ascii="Lucida Console" w:hAnsi="Lucida Console"/>
-          <w:sz w:val="18"/>
-          <w:szCs w:val="18"/>
-        </w:rPr>
-        <w:t>td.chembl</w:t>
-      </w:r>
-      <w:proofErr w:type="gramEnd"/>
-      <w:r>
-        <w:rPr>
-          <w:rFonts w:ascii="Lucida Console" w:hAnsi="Lucida Console"/>
-          <w:sz w:val="18"/>
-          <w:szCs w:val="18"/>
-        </w:rPr>
-        <w:t>_id</w:t>
-      </w:r>
-    </w:p>
-    <w:p>
-      <w:pPr>
-        <w:spacing w:after="0" w:line="240" w:lineRule="auto"/>
-        <w:ind w:left="720"/>
-        <w:rPr>
-          <w:rFonts w:ascii="Lucida Console" w:hAnsi="Lucida Console"/>
-          <w:sz w:val="18"/>
-          <w:szCs w:val="18"/>
-        </w:rPr>
-      </w:pPr>
-      <w:r>
-        <w:rPr>
-          <w:rFonts w:ascii="Lucida Console" w:hAnsi="Lucida Console"/>
-          <w:sz w:val="18"/>
-          <w:szCs w:val="18"/>
-        </w:rPr>
-        <w:t xml:space="preserve"> from target_dictionary td</w:t>
-      </w:r>
-    </w:p>
-    <w:p>
-      <w:pPr>
-        <w:spacing w:after="0" w:line="240" w:lineRule="auto"/>
-        <w:ind w:left="720"/>
-        <w:rPr>
-          <w:rFonts w:ascii="Lucida Console" w:hAnsi="Lucida Console"/>
-          <w:sz w:val="18"/>
-          <w:szCs w:val="18"/>
-        </w:rPr>
-      </w:pPr>
-      <w:r>
-        <w:rPr>
-          <w:rFonts w:ascii="Lucida Console" w:hAnsi="Lucida Console"/>
-          <w:sz w:val="18"/>
-          <w:szCs w:val="18"/>
-        </w:rPr>
-        <w:t xml:space="preserve">      join target_components tc</w:t>
-      </w:r>
-    </w:p>
-    <w:p>
-      <w:pPr>
-        <w:spacing w:after="0" w:line="240" w:lineRule="auto"/>
-        <w:ind w:left="720"/>
-        <w:rPr>
-          <w:rFonts w:ascii="Lucida Console" w:hAnsi="Lucida Console"/>
-          <w:sz w:val="18"/>
-          <w:szCs w:val="18"/>
-        </w:rPr>
-      </w:pPr>
-      <w:r>
-        <w:rPr>
-          <w:rFonts w:ascii="Lucida Console" w:hAnsi="Lucida Console"/>
-          <w:sz w:val="18"/>
-          <w:szCs w:val="18"/>
-        </w:rPr>
-        <w:t xml:space="preserve">      on td.tid = tc.tid</w:t>
-      </w:r>
-    </w:p>
-    <w:p>
-      <w:pPr>
-        <w:spacing w:after="0" w:line="240" w:lineRule="auto"/>
-        <w:ind w:left="720"/>
-        <w:rPr>
-          <w:rFonts w:ascii="Lucida Console" w:hAnsi="Lucida Console"/>
-          <w:sz w:val="18"/>
-          <w:szCs w:val="18"/>
-        </w:rPr>
-      </w:pPr>
-      <w:r>
-        <w:rPr>
-          <w:rFonts w:ascii="Lucida Console" w:hAnsi="Lucida Console"/>
-          <w:sz w:val="18"/>
-          <w:szCs w:val="18"/>
-        </w:rPr>
-        <w:t xml:space="preserve"> where chembl_id = 'CHEMBL2363965') component_count;</w:t>
-      </w:r>
-    </w:p>
-    <w:p>
-      <w:pPr>
-        <w:spacing w:after="0" w:line="240" w:lineRule="auto"/>
-        <w:ind w:left="720"/>
-        <w:rPr>
-          <w:rFonts w:ascii="Lucida Console" w:hAnsi="Lucida Console"/>
-          <w:sz w:val="18"/>
-          <w:szCs w:val="18"/>
-        </w:rPr>
-      </w:pPr>
-      <w:r>
-        <w:rPr>
-          <w:rFonts w:ascii="Lucida Console" w:hAnsi="Lucida Console"/>
-          <w:sz w:val="18"/>
-          <w:szCs w:val="18"/>
-        </w:rPr>
-        <w:t xml:space="preserve"> count</w:t>
-      </w:r>
-    </w:p>
-    <w:p>
-      <w:pPr>
-        <w:spacing w:after="0" w:line="240" w:lineRule="auto"/>
-        <w:ind w:left="720"/>
-        <w:rPr>
-          <w:rFonts w:ascii="Lucida Console" w:hAnsi="Lucida Console"/>
-          <w:sz w:val="18"/>
-          <w:szCs w:val="18"/>
-        </w:rPr>
-      </w:pPr>
-      <w:r>
-        <w:rPr>
-          <w:rFonts w:ascii="Lucida Console" w:hAnsi="Lucida Console"/>
-          <w:sz w:val="18"/>
-          <w:szCs w:val="18"/>
-        </w:rPr>
-        <w:t>-------</w:t>
-      </w:r>
-    </w:p>
-    <w:p>
-      <w:pPr>
-        <w:spacing w:after="0" w:line="240" w:lineRule="auto"/>
-        <w:ind w:left="720"/>
-        <w:rPr>
-          <w:rFonts w:ascii="Lucida Console" w:hAnsi="Lucida Console"/>
-          <w:sz w:val="18"/>
-          <w:szCs w:val="18"/>
-        </w:rPr>
-      </w:pPr>
-      <w:r>
-        <w:rPr>
-          <w:rFonts w:ascii="Lucida Console" w:hAnsi="Lucida Console"/>
-          <w:sz w:val="18"/>
-          <w:szCs w:val="18"/>
-        </w:rPr>
-        <w:t xml:space="preserve">    60</w:t>
-      </w:r>
-    </w:p>
-    <w:p>
-      <w:pPr>
-        <w:spacing w:after="0" w:line="240" w:lineRule="auto"/>
-      </w:pPr>
-    </w:p>
-    <w:p>
-      <w:pPr>
-        <w:spacing w:after="0" w:line="240" w:lineRule="auto"/>
-      </w:pPr>
-      <w:r>
-        <w:t xml:space="preserve">The target component sequence </w:t>
-      </w:r>
-      <w:r>
-        <w:t>of</w:t>
-      </w:r>
-      <w:r>
-        <w:t xml:space="preserve"> interested </w:t>
-      </w:r>
-      <w:r>
-        <w:t>is the one that was</w:t>
-      </w:r>
-      <w:r>
-        <w:t xml:space="preserve"> found that had a high similarity score.  To find what that is, we first find the ORF from the viral genome that had high similarity for this target:</w:t>
-      </w:r>
-    </w:p>
-    <w:p>
-      <w:pPr>
-        <w:spacing w:after="0" w:line="240" w:lineRule="auto"/>
-      </w:pPr>
-    </w:p>
-    <w:p>
-      <w:pPr>
-        <w:spacing w:after="0" w:line="240" w:lineRule="auto"/>
-        <w:ind w:left="720"/>
-        <w:rPr>
-          <w:rFonts w:ascii="Lucida Console" w:hAnsi="Lucida Console"/>
-          <w:sz w:val="18"/>
-          <w:szCs w:val="18"/>
-        </w:rPr>
-      </w:pPr>
-      <w:r>
-        <w:rPr>
-          <w:rFonts w:ascii="Lucida Console" w:hAnsi="Lucida Console"/>
-          <w:sz w:val="18"/>
-          <w:szCs w:val="18"/>
-        </w:rPr>
-        <w:t>select orf</w:t>
-      </w:r>
-    </w:p>
-    <w:p>
-      <w:pPr>
-        <w:spacing w:after="0" w:line="240" w:lineRule="auto"/>
-        <w:ind w:left="720"/>
-        <w:rPr>
-          <w:rFonts w:ascii="Lucida Console" w:hAnsi="Lucida Console"/>
-          <w:sz w:val="18"/>
-          <w:szCs w:val="18"/>
-        </w:rPr>
-      </w:pPr>
-      <w:r>
-        <w:rPr>
-          <w:rFonts w:ascii="Lucida Console" w:hAnsi="Lucida Console"/>
-          <w:sz w:val="18"/>
-          <w:szCs w:val="18"/>
-        </w:rPr>
-        <w:t>from hmmer_statistics</w:t>
-      </w:r>
-    </w:p>
-    <w:p>
-      <w:pPr>
-        <w:spacing w:after="0" w:line="240" w:lineRule="auto"/>
-        <w:ind w:left="720"/>
-        <w:rPr>
-          <w:rFonts w:ascii="Lucida Console" w:hAnsi="Lucida Console"/>
-          <w:sz w:val="18"/>
-          <w:szCs w:val="18"/>
-        </w:rPr>
-      </w:pPr>
-      <w:r>
-        <w:rPr>
-          <w:rFonts w:ascii="Lucida Console" w:hAnsi="Lucida Console"/>
-          <w:sz w:val="18"/>
-          <w:szCs w:val="18"/>
-        </w:rPr>
-        <w:t>where target='CHEMBL2363965'</w:t>
-      </w:r>
-    </w:p>
-    <w:p>
-      <w:pPr>
-        <w:spacing w:after="0" w:line="240" w:lineRule="auto"/>
-        <w:ind w:left="720"/>
-        <w:rPr>
-          <w:rFonts w:ascii="Lucida Console" w:hAnsi="Lucida Console"/>
-          <w:sz w:val="18"/>
-          <w:szCs w:val="18"/>
-        </w:rPr>
-      </w:pPr>
-      <w:r>
-        <w:rPr>
-          <w:rFonts w:ascii="Lucida Console" w:hAnsi="Lucida Console"/>
-          <w:sz w:val="18"/>
-          <w:szCs w:val="18"/>
-        </w:rPr>
-        <w:t xml:space="preserve">  and score &gt; 4350;</w:t>
-      </w:r>
-    </w:p>
-    <w:p>
-      <w:pPr>
-        <w:spacing w:after="0" w:line="240" w:lineRule="auto"/>
-        <w:ind w:left="720"/>
-        <w:rPr>
-          <w:rFonts w:ascii="Lucida Console" w:hAnsi="Lucida Console"/>
-          <w:sz w:val="18"/>
-          <w:szCs w:val="18"/>
-        </w:rPr>
-      </w:pPr>
-      <w:r>
-        <w:rPr>
-          <w:rFonts w:ascii="Lucida Console" w:hAnsi="Lucida Console"/>
-          <w:sz w:val="18"/>
-          <w:szCs w:val="18"/>
-        </w:rPr>
-        <w:t xml:space="preserve">      orf</w:t>
-      </w:r>
-    </w:p>
-    <w:p>
-      <w:pPr>
-        <w:spacing w:after="0" w:line="240" w:lineRule="auto"/>
-        <w:ind w:left="720"/>
-        <w:rPr>
-          <w:rFonts w:ascii="Lucida Console" w:hAnsi="Lucida Console"/>
-          <w:sz w:val="18"/>
-          <w:szCs w:val="18"/>
-        </w:rPr>
-      </w:pPr>
-      <w:r>
-        <w:rPr>
-          <w:rFonts w:ascii="Lucida Console" w:hAnsi="Lucida Console"/>
-          <w:sz w:val="18"/>
-          <w:szCs w:val="18"/>
-        </w:rPr>
-        <w:t>----------------</w:t>
-      </w:r>
-    </w:p>
-    <w:p>
-      <w:pPr>
-        <w:spacing w:after="0" w:line="240" w:lineRule="auto"/>
-        <w:ind w:left="720"/>
-        <w:rPr>
-          <w:rFonts w:ascii="Lucida Console" w:hAnsi="Lucida Console"/>
-          <w:sz w:val="18"/>
-          <w:szCs w:val="18"/>
-        </w:rPr>
-      </w:pPr>
-      <w:r>
-        <w:rPr>
-          <w:rFonts w:ascii="Lucida Console" w:hAnsi="Lucida Console"/>
-          <w:sz w:val="18"/>
-          <w:szCs w:val="18"/>
-        </w:rPr>
-        <w:t xml:space="preserve"> MN908947.3_281</w:t>
-      </w:r>
-    </w:p>
-    <w:p>
-      <w:pPr>
-        <w:spacing w:after="0" w:line="240" w:lineRule="auto"/>
-        <w:rPr>
-          <w:rFonts w:ascii="Lucida Console" w:hAnsi="Lucida Console"/>
-          <w:sz w:val="18"/>
-          <w:szCs w:val="18"/>
-        </w:rPr>
-      </w:pPr>
-    </w:p>
-    <w:p>
-      <w:pPr>
-        <w:spacing w:after="0" w:line="240" w:lineRule="auto"/>
-        <w:rPr>
-          <w:rFonts w:ascii="Lucida Console" w:hAnsi="Lucida Console"/>
-          <w:sz w:val="18"/>
-          <w:szCs w:val="18"/>
-        </w:rPr>
       </w:pPr>
     </w:p>
     <w:p>
@@ -7145,48 +6895,584 @@
         <w:spacing w:after="0" w:line="480" w:lineRule="auto"/>
       </w:pPr>
       <w:r>
+        <w:t xml:space="preserve">The similarity score for target </w:t>
+      </w:r>
+      <w:r>
+        <w:t>CHEMBL2363965</w:t>
+      </w:r>
+      <w:r>
+        <w:t xml:space="preserve"> is high, and the query shown joins to drugs</w:t>
+      </w:r>
+      <w:r>
+        <w:t xml:space="preserve"> that are part of a multidrug regimen for Tuberculosis.  Higher similarity scores were found with targets </w:t>
+      </w:r>
+      <w:r>
+        <w:t>CHEMBL3987</w:t>
+      </w:r>
+      <w:r>
+        <w:t xml:space="preserve"> and </w:t>
+      </w:r>
+      <w:r>
+        <w:t>CHEMBL5542</w:t>
+      </w:r>
+      <w:r>
+        <w:t>, which are single protein targets.</w:t>
+      </w:r>
+    </w:p>
+    <w:p>
+      <w:pPr>
+        <w:spacing w:after="0" w:line="480" w:lineRule="auto"/>
+        <w:rPr>
+          <w:rFonts w:ascii="Calibri" w:eastAsia="Times New Roman" w:hAnsi="Calibri" w:cs="Calibri"/>
+          <w:color w:val="000000"/>
+        </w:rPr>
+      </w:pPr>
+      <w:r>
+        <w:t xml:space="preserve">Using NCBI BLASTP to query the Tuberculosis genome with ORF </w:t>
+      </w:r>
+      <w:r>
+        <w:rPr>
+          <w:rFonts w:ascii="Calibri" w:eastAsia="Times New Roman" w:hAnsi="Calibri" w:cs="Calibri"/>
+          <w:color w:val="000000"/>
+        </w:rPr>
+        <w:t>MN908947.3_281 produces</w:t>
+      </w:r>
+      <w:r>
+        <w:rPr>
+          <w:rFonts w:ascii="Calibri" w:eastAsia="Times New Roman" w:hAnsi="Calibri" w:cs="Calibri"/>
+          <w:color w:val="000000"/>
+        </w:rPr>
+        <w:t xml:space="preserve"> no results</w:t>
+      </w:r>
+      <w:r>
+        <w:rPr>
+          <w:rFonts w:ascii="Calibri" w:eastAsia="Times New Roman" w:hAnsi="Calibri" w:cs="Calibri"/>
+          <w:color w:val="000000"/>
+          <w:sz w:val="18"/>
+          <w:szCs w:val="18"/>
+        </w:rPr>
+        <w:t xml:space="preserve">.  </w:t>
+      </w:r>
+      <w:r>
+        <w:rPr>
+          <w:rFonts w:ascii="Calibri" w:eastAsia="Times New Roman" w:hAnsi="Calibri" w:cs="Calibri"/>
+          <w:color w:val="000000"/>
+        </w:rPr>
+        <w:t>Could this be because these drugs are actually combatting a viral coinfection, and are not used here as ribosome inhibitors?</w:t>
+      </w:r>
+    </w:p>
+    <w:p>
+      <w:pPr>
+        <w:spacing w:after="0" w:line="480" w:lineRule="auto"/>
+      </w:pPr>
+      <w:r>
+        <w:t>NCBI BLASTP finds a 100% match using a query excluding SARS-CoV-2</w:t>
+      </w:r>
+      <w:r>
+        <w:t xml:space="preserve"> using ORF </w:t>
+      </w:r>
+      <w:r>
+        <w:rPr>
+          <w:rFonts w:ascii="Calibri" w:eastAsia="Times New Roman" w:hAnsi="Calibri" w:cs="Calibri"/>
+          <w:color w:val="000000"/>
+        </w:rPr>
+        <w:t>MN908947.3_281</w:t>
+      </w:r>
+      <w:r>
+        <w:t>:</w:t>
+      </w:r>
+    </w:p>
+    <w:p>
+      <w:pPr>
+        <w:spacing w:after="0" w:line="480" w:lineRule="auto"/>
+        <w:rPr>
+          <w:b/>
+          <w:bCs/>
+        </w:rPr>
+      </w:pPr>
+      <w:r>
+        <w:t>(Fig 7.)</w:t>
+      </w:r>
+      <w:r>
+        <w:t xml:space="preserve"> </w:t>
+      </w:r>
+      <w:r>
+        <w:rPr>
+          <w:b/>
+          <w:bCs/>
+        </w:rPr>
+        <w:t xml:space="preserve">NCBI BLASTP results for ORF </w:t>
+      </w:r>
+      <w:r>
+        <w:rPr>
+          <w:b/>
+          <w:bCs/>
+        </w:rPr>
+        <w:t>MN908947.3_281</w:t>
+      </w:r>
+      <w:r>
+        <w:rPr>
+          <w:b/>
+          <w:bCs/>
+        </w:rPr>
+        <w:t xml:space="preserve"> excluding SARS-CoV-2</w:t>
+      </w:r>
+      <w:r>
+        <w:rPr>
+          <w:b/>
+          <w:bCs/>
+        </w:rPr>
+        <w:t xml:space="preserve"> </w:t>
+      </w:r>
+      <w:r>
+        <w:rPr>
+          <w:b/>
+          <w:bCs/>
+        </w:rPr>
+        <w:fldChar w:fldCharType="begin">
+          <w:fldData xml:space="preserve">PEVuZE5vdGU+PENpdGU+PFllYXI+MjAyMDwvWWVhcj48UmVjTnVtPjEyNDwvUmVjTnVtPjxEaXNw
+bGF5VGV4dD5bMjMsIDI0XTwvRGlzcGxheVRleHQ+PHJlY29yZD48cmVjLW51bWJlcj4xMjQ8L3Jl
+Yy1udW1iZXI+PGZvcmVpZ24ta2V5cz48a2V5IGFwcD0iRU4iIGRiLWlkPSJzNTVhMno1ZHJkOXpm
+bGU5YTB1eHNzZTgwMnRyNXM5cmR4c3AiIHRpbWVzdGFtcD0iMTU5MTEzMzM0MiI+MTI0PC9rZXk+
+PC9mb3JlaWduLWtleXM+PHJlZi10eXBlIG5hbWU9IldlYiBQYWdlIj4xMjwvcmVmLXR5cGU+PGNv
+bnRyaWJ1dG9ycz48L2NvbnRyaWJ1dG9ycz48dGl0bGVzPjx0aXRsZT5OQ0JJIEJsYXN0OigyKSAt
+IENIRU1CTDIzNjM5NjVfODUxNTwvdGl0bGU+PC90aXRsZXM+PGRhdGVzPjx5ZWFyPjIwMjA8L3ll
+YXI+PC9kYXRlcz48dXJscz48cmVsYXRlZC11cmxzPjx1cmw+aHR0cHM6Ly93d3cubmNiaS5ubG0u
+bmloLmdvdi9wdWJtZWQvPC91cmw+PC9yZWxhdGVkLXVybHM+PC91cmxzPjxyZXNlYXJjaC1ub3Rl
+cz5xdWVyeTomI3hEOyZndDtDSEVNQkwyMzYzOTY1Xzg1MTUmI3hEO01GWU5RVlRMQVZBU0RTRUlT
+R0ZHRkFJUFNWQVZSVFlTRUFBQVFHRlFBQ1JGVkFGR0xRRENWVEdJTkRERFlWSUFMVEdUTlEmI3hE
+O0xDQUtJTFBGU0RSUExOTFJHV0xJRlNOU05ZVkxRREZEVlZGR0hHQUdTVlZGVkRLWU1DR0ZER0tQ
+VkxQS05NV0VGUkRZRk4mI3hEO05OVERTSVZJR0dWVFlRTEFXRFZJUktETFNZRVFRTlZMQUlFU0lI
+WUxHVFRHSFRMS1NHQ0tMVE5BS1BQS1lTU0tWVkxTR0UmI3hEO1dOQVZZUkFGR1NQRklUTkdNU0xM
+RElJVktQVkZGTkFGVktDTkNHU0VTV1NWR0FXREdZTFNTQ0NHVFBBS0tMQ1ZWUEdOVlYmI3hEO1BH
+RFZJSVRTVFNBR0NHVktZWUFHTFZWS0hJVE5JVEdWU0xXUlZUQVZIU0RHTUZWQVNTU1lEQUxMSFJO
+U0xEUEZDRkRWTlQmI3hEO0xMU05RTFJMQUZMR0FTVlRFRFZLRkFBU1RHVklESVNBR01GR0xZRERJ
+TFROTktQV0ZWUktBU0dMRkRBSVdEQUZWQUFJS0wmI3hEO1ZQVFRUR1ZMVlJGVktTSUFTVFZMVFZT
+TkdWSUlNQ0FEVlBEQUZRU1ZZUlRGVFFBSUNBQUZERlNMRFZGS0lHRFZLRktSTEcmI3hEO0RZVkxU
+RU5BTFZSTFRURVZWUkdWUkRBUklLS0FNRlRLVlZWR1BUVEVWS0ZTVklFTEFUVk5MUkxWRENBUFZW
+Q1BLR0tJVlYmI3hEO0lBR1FBRkZZU0dHRllSRk1WRFBUVFZMTkRQVkZUR0RMRllUSUtGU0dGS0xE
+R0ZOSFFGVlRBU1NBVERBSUlBVkVMTExMREYmI3hEO0tUQVZGVllUQ1ZWREdDU1ZJVlJSREFURkFU
+SFZDRktEQ1lOVldFUUZDSUROQ0dFUFdGTFREWU5BSUxRU05OUFFDQUlWUUEmI3hEO1NFU0tWTExF
+UkZMUEtDUEVJTExTSURER0hMV05MRlZFS0ZORlZURFdMS1RMS0xUTFRTTkdMTEdOQ0FLUkZSUlZM
+VktMTEQmI3hEO1ZZTkdGTEVUVkNTVkFZVEFHVkNJS1lZQVZOVlBZVlZJU0dGVlNSVklSUkVSQ0RN
+VEZQQ1ZTQ1ZURkZZRUZMRFRDRkdWU0smI3hEO1BOQUlEVkVITEVMS0VUVkZWRVBLREdHUUZGVlNH
+RFlMV1lWVkRESVlZUEFTQ05HVkxQVkFGVEtMQUdHS0lTRlNERFZJVkgmI3hEO0RWRVBUSEtWS0xJ
+RkVGRUREVlZUU0xDS0tTRkdLU0lJWVRHRFdFR0xIRVZMVFNBTU5WSUdRSElLTFBRRllJWURFRUdH
+WUQmI3hEO1ZTS1BWTUlTUVdQSVNORFNOR0NWVkVBU1RERkhRTEVDSVZERFNWUkVFVkRJSUVRUEZF
+RVZFSFZMU0lLUVBGU0ZTRlJERUwmI3hEO0dWUlZMRFFTRE5OQ1dJU1RUTFZRTFFMVEtMTEREU0lF
+TVFMRktWR0tWRFNJVlFLQ1lFTFNITElTR1NMR0RTR0tMTFNFTEwmI3hEO0tFS1lUQ1NJVEZFTVND
+RENHS0tGRERRVkdDTEZXSU1QWVRLTEZRS0dFQ0NJQ0hLTVFUWUtMVlNNS0dUR1ZGVlFEUEFQSUQm
+I3hEO0lEQUZQVktQSUNTU1ZZTEdWS0dTR0hZUVROTFlTRk5LQUlER0ZHVkZESUtOU1NWTlRWQ0ZW
+RFZERkhTVkVJRUFHRVZLUEYmI3hEO0FWWUtOVktGWUxHRElTSExWTkNWU0ZERlZWTkFBTkVOTExI
+R0dHVkFSQUlESUxURUdRTFFTTFNLRFlJU1NOR1BMS1ZHQUcmI3hEO1ZNTEVDRUtGTlZGTlZWR1BS
+VEdLSEVIU0xMVkVBWU5TSUxGRU5HSVBMTVBMTFNDR0lGR1ZSSUVOU0xLQUxGU0NESU5LUEwmI3hE
+O1FWRlZZU1NORUVRQVZMS0ZMREdMRExUUFZJRERWRFZWS1BGUlZFR05GU0ZGRENHVk5BTERHRElZ
+TExGVE5TSUxNTERLUUcmI3hEO1FMTERUS0xOR0lMUVFBQUxEWUxBVFZLVFZQQUdOTFZLTEZWRVND
+VElZTUNWVlBTSU5ETFNGREtOTEdSQ1ZSS0xOUkxLVEMmI3hEO1ZJQU5WUEFJRFZMS0tMTFNTTFRM
+VFZLRlZWRVNOVk1EVk5EQ0ZLTkROVlZMS0lURURHSU5WS0RWVlZFU1NLU0xHS1FMR1YmI3hEO1ZT
+REdWRFNGRUdWTFBJTlREVFZMU1ZBUEVWRFdWQUZZR0ZFS0FBTEZBU0xEVktQWUdZUE5ERlZHR0ZS
+VkxHVFRETk5DV1YmI3hEO05BVENJSUxRWUxLUFRGS1NLR0xOVkxXTktGVlRHRFZHUEZWU0ZJWUZJ
+VE1TU0tHUUtHREFFRUFMU0tMU0VZTElTRFNJVlQmI3hEO0xFUVlTVENESUNLU1RWVkVWS1NBSVZD
+QVNWTEtER0NEVkdGQ1BIUkhLTFJTUlZLRlZOR1JWVklUTlZHRVBJSVNRUFNLTEwmI3hEO05HSUFZ
+VFRGU0dTRkROR0hZVlZZREFBTk5BVllER0FSTEZTU0RMU1RMQVZUQUlWVlZHR0NWVFNOVlBUSVZT
+RUtJU1ZNREsmI3hEO0xEVEdBUUtGRlFGR0RGVk1OTklWTEZMVFdMTFNNRlNMTFJUU0lNS0hESUtW
+SUFLQVBLUlRHVklMVFJTRktZTklSU0FMRlYmI3hEO0lLUUtXQ1ZJVlRMRktGTExMTFlBSVlBTFZG
+TUlWUUZTUEZOU0xMQ0dESVZTR1lFS1NURk5LRElZQ0dOU01WQ0tNQ0xGU1kmI3hEO1FFRk5ETERI
+VFNMVldLSElSRFBJTElTTFFQRlZJTFZJTExJRkdOTVlMUkZHTExZRlZBUUZJU1RGR1NGTEdGSFFL
+UVdGTEgmI3hEO0ZWUEZEVkxDTkVGTEFURklWQ0tJVkxGVlJISUlWR0NOTkFEQ1ZBQ1NLU0FSTEtS
+VlBMUVRJSU5HTUhLU0ZZVk5BTkdHVEMmI3hEO0ZDTktITkZGQ1ZOQ0RTRkdQR05URklOR0RJQVJF
+TEdOVlZLVEFWUVBUQVBBWVZJSURLVkRGVk5HRllSTFlTR0RURldSWUQmI3hEO0ZESVRFU0tZU0NL
+RVZMS05DTlZMRU5GSVZZTk5TR1NOSVRRSUtOQUNWWUZTUUxMQ0VQSUtMVk5TRUxMU1RMU1ZERk5H
+VkwmI3hEO0hLQVlWRFZMQ05TRkZLRUxUQU5NU01BRUNLQVRMR0xUVlNERERGVlNBVkFOQUhSWURW
+TExTRExTRk5ORkZJU1lBS1BFREsmI3hEO0xTVllESUFDQ01SQUdTS1ZWTkhOVkxJS0VTSVBJVldH
+VktERk5UTFNRRUdLS1lMVktUVEtBS0dMVEZMTFRGTkROUUFJVFEmI3hEO1ZQQVRTSVZBS1FHQUdG
+S1JUWU5GTFdZVkNMRlZWQUxGSUdWU0ZJRFlUVFRWVFNGSEdZREZLWUlFTkdRTEtWRkVBUExIQ1Ym
+I3hEO1JOVkZETkZOUVdIRUFLRkdWVlRUTlNES0NQSVZWR1ZTRVJJTlZWUEdWUFROVllMVkdLVExW
+RlRMUUFBRkdOVEdWQ1lERkQmI3hEO0dWVFRTREtDSUZOU0FDVFJMRUdMR0dETlZZQ1lOVERMSUVH
+U0tQWVNUTFFQTkFZWUtZREFLTllWUkZQRUlMQVJHRkdMUlQmI3hEO0lSVExBVFJZQ1JWR0VDUkRT
+SEtHVkNGR0ZES1dZVk5ER1JWRERHWUlDR0RHTElETExWTlZMU0lGU1NTRlNWVkFNU0dITUwmI3hE
+O0ZORkxGQUFGSVRGTENGTFZUS0ZLUlZGR0RMU1lHVkZUVlZDQVRMSU5OSVNZVlZUUU5MRkZNTExZ
+QUlMWUZWRlRSVFZSWUEmI3hEO1dJV0hJQVlJVkFZRkxMSVBXV0xMVFdGU0ZBQUZMRUxMUE5WRktM
+S0lTVFFMRkVHREtGSUdURkVTQUFBR1RGVkxETVJTWUUmI3hEO1JMSU5USVNQRUtMS05ZQUFTWU5L
+WUtZWVNHU0FTRUFEWVJDQUNZQUhMQUtBTUxEWUFLREhORE1MWVNQUFRJU1lOU1RMUVMmI3hEO0dM
+S0tNQVFQU0dDVkVSQ1ZWUlZDWUdTVFZMTkdWV0xHRFRWVENQUkhWSUFQU1RUVkxJRFlESEFZU1RN
+UkxITkZTVlNITkcmI3hEO1ZGTEdWVkdWVE1IR1NWTFJJS1ZTUVNOVkhUUEtIVkZLVExLUEdEU0ZO
+SUxBQ1lFR0lBU0dWRkdWTkxSVE5GVElLR1NGSU4mI3hEO0dBQ0dTUEdZTlZSTkRHVFZFRkNZTEhR
+SUVMR1NHQUhWR1NERlRHU1ZZR05GRERRUFNMUVZFU0FOTE1MU0ROVlZBRkxZQUEmI3hEO0xMTkdD
+UldXTENTVFJWTlZER0ZORVdBTUFOR1lUU1ZTU1ZFQ1lTSUxBQUtUR1ZTVkVRTExBU0lRSExIRUdG
+R0dLTklMR1kmI3hEO1NTTENERUZUTEFFVlZLUU1ZR1ZOTFFTR0tWSUZHTEtUTUZMRlNWRkZUTUZX
+QUVMRklZVE5USVdJTlBWSUxUUElGQ0xMTEYmI3hEO0xTTFZMVE1GTEtIS0ZMRkxRVkZMTFBUVklB
+VEFMWU5DVkxEWVlJVktGTEFESEZOWU5WU1ZMUU1EVlFHTFZOVkxWQ0xGVlYmI3hEO0ZMSFRXUkZT
+S0VSRlRIV0ZUWVZDU0xJQVZBWVRZRllTR0RGTFNMTFZNRkxDQUlTU0RXWUlHQUlWRlJMU1JMSVZG
+RlNQRVMmI3hEO1ZGU1ZGR0RWS0xUTFZWWUxJQ0dZTFZDVFlXR0lMWVdGTlJGRktDVE1HVllERktW
+U0FBRUZLWU1WQU5HTEhBUEhHUEZEQUwmI3hEO1dMU0ZLTExHSUdHRFJDSUtJU1RWUVNLTFRETEtD
+VE5WVkxMR0NMU1NNTklBQU5TU0VXQVlDVkRMSE5LSU5MQ0REUEVLQVEmI3hEO1NNTExBTExBRkZM
+U0tIU0RGR0xER0xJRFNZRkROU1NUTFFTVkFTU0ZWU01QU1lJQVlFTkFSUUFZRURBSUFOR1NTU1FM
+SUsmI3hEO1FMS1JBTU5JQUtTRUZESEVJU1ZRS0tJTlJNQUVRQUFUUU1ZS0VBUlNWTlJLU0tWSVNB
+TUhTTExGR01MUlJMRE1TU1ZFVFYmI3hEO0xOTEFSREdWVlBMU1ZJUEFUU0FTS0xUSVZTUERMRVNZ
+U0tJVkNER1NWSFlBR1ZWV1RMTkRWS0ROREdSUFZIVktFSVRLRU4mI3hEO1ZFVExUV1BMSUxOQ0VS
+VlZLTFFOTkVJTVBHS0xLUUtQTUtBRUdER0dWTEdER05BTFlOVEVHR0tURk1ZQVlJU05LQURMS0Ym
+I3hEO1ZLV0VZRUdHQ05USUVMRFNQQ1JGTVZFVFBOR1BRVktZTFlGVktOTE5UTFJSR0FWTEdGSUdB
+VElSTFFBR0tRVEVMQVZOU0cmI3hEO0xMVEFDQUZTVkRQQVRUWUxFQVZLSEdBS1BWU05DSUtNTFNO
+R0FHTkdRQUlUVFNWREFOVE5RRFNZR0dBU0lDTFlDUkFIVlAmI3hEO0hQU01ER1lDS0ZLR0tDVlFW
+UElHQ0xEUElSRkNMRU5OVkNOVkNHQ1dMR0hHQ0FDRFJUVElRU1ZESVNZTE5FUUdWTFZRTEQ8L3Jl
+c2VhcmNoLW5vdGVzPjwvcmVjb3JkPjwvQ2l0ZT48Q2l0ZT48QXV0aG9yPkFsdHNjaHVsPC9BdXRo
+b3I+PFllYXI+MTk5NzwvWWVhcj48UmVjTnVtPjExPC9SZWNOdW0+PHJlY29yZD48cmVjLW51bWJl
+cj4xMTwvcmVjLW51bWJlcj48Zm9yZWlnbi1rZXlzPjxrZXkgYXBwPSJFTiIgZGItaWQ9InM1NWEy
+ejVkcmQ5emZsZTlhMHV4c3NlODAydHI1czlyZHhzcCIgdGltZXN0YW1wPSIxNTg0NDc3NTA5Ij4x
+MTwva2V5PjwvZm9yZWlnbi1rZXlzPjxyZWYtdHlwZSBuYW1lPSJCb29rIFNlY3Rpb24iPjU8L3Jl
+Zi10eXBlPjxjb250cmlidXRvcnM+PGF1dGhvcnM+PGF1dGhvcj5BbHRzY2h1bCwgUy4gRi48L2F1
+dGhvcj48YXV0aG9yPk1hZGRlbiwgVC4gTC48L2F1dGhvcj48YXV0aG9yPlNjaMOkZmZlciwgQS4g
+QS48L2F1dGhvcj48YXV0aG9yPlpoYW5nLCBKLjwvYXV0aG9yPjxhdXRob3I+WmhhbmcsIFouPC9h
+dXRob3I+PGF1dGhvcj5NaWxsZXIsIFcuPC9hdXRob3I+PGF1dGhvcj5MaXBtYW4sIEQuIEouPC9h
+dXRob3I+PC9hdXRob3JzPjwvY29udHJpYnV0b3JzPjx0aXRsZXM+PHRpdGxlPkdhcHBlZCBCTEFT
+VCBhbmQgUFNJLUJMQVNUOiBhIG5ldyBnZW5lcmF0aW9uIG9mIHByb3RlaW4gZGF0YWJhc2Ugc2Vh
+cmNoIHByb2dyYW1zPC90aXRsZT48c2Vjb25kYXJ5LXRpdGxlPk51Y2xlaWMgQWNpZHMgUmVzPC9z
+ZWNvbmRhcnktdGl0bGU+PC90aXRsZXM+PHBlcmlvZGljYWw+PGZ1bGwtdGl0bGU+TnVjbGVpYyBB
+Y2lkcyBSZXM8L2Z1bGwtdGl0bGU+PC9wZXJpb2RpY2FsPjxwYWdlcz4zMzg5LTQwMjwvcGFnZXM+
+PHZvbHVtZT4yNTwvdm9sdW1lPjxudW1iZXI+MTc8L251bWJlcj48ZGF0ZXM+PHllYXI+MTk5Nzwv
+eWVhcj48L2RhdGVzPjxpc2JuPjAzMDUtMTA0OCAoUHJpbnQpMTM2Mi00OTYyIChFbGVjdHJvbmlj
+KTwvaXNibj48YWNjZXNzaW9uLW51bT45MjU0Njk0PC9hY2Nlc3Npb24tbnVtPjx1cmxzPjxyZWxh
+dGVkLXVybHM+PHVybD5odHRwOi8vZHguZG9pLm9yZy88L3VybD48L3JlbGF0ZWQtdXJscz48L3Vy
+bHM+PGxhbmd1YWdlPmVuZzwvbGFuZ3VhZ2U+PC9yZWNvcmQ+PC9DaXRlPjwvRW5kTm90ZT4A
+</w:fldData>
+        </w:fldChar>
+      </w:r>
+      <w:r>
+        <w:rPr>
+          <w:b/>
+          <w:bCs/>
+        </w:rPr>
+        <w:instrText xml:space="preserve"> ADDIN EN.CITE </w:instrText>
+      </w:r>
+      <w:r>
+        <w:rPr>
+          <w:b/>
+          <w:bCs/>
+        </w:rPr>
+        <w:fldChar w:fldCharType="begin">
+          <w:fldData xml:space="preserve">PEVuZE5vdGU+PENpdGU+PFllYXI+MjAyMDwvWWVhcj48UmVjTnVtPjEyNDwvUmVjTnVtPjxEaXNw
+bGF5VGV4dD5bMjMsIDI0XTwvRGlzcGxheVRleHQ+PHJlY29yZD48cmVjLW51bWJlcj4xMjQ8L3Jl
+Yy1udW1iZXI+PGZvcmVpZ24ta2V5cz48a2V5IGFwcD0iRU4iIGRiLWlkPSJzNTVhMno1ZHJkOXpm
+bGU5YTB1eHNzZTgwMnRyNXM5cmR4c3AiIHRpbWVzdGFtcD0iMTU5MTEzMzM0MiI+MTI0PC9rZXk+
+PC9mb3JlaWduLWtleXM+PHJlZi10eXBlIG5hbWU9IldlYiBQYWdlIj4xMjwvcmVmLXR5cGU+PGNv
+bnRyaWJ1dG9ycz48L2NvbnRyaWJ1dG9ycz48dGl0bGVzPjx0aXRsZT5OQ0JJIEJsYXN0OigyKSAt
+IENIRU1CTDIzNjM5NjVfODUxNTwvdGl0bGU+PC90aXRsZXM+PGRhdGVzPjx5ZWFyPjIwMjA8L3ll
+YXI+PC9kYXRlcz48dXJscz48cmVsYXRlZC11cmxzPjx1cmw+aHR0cHM6Ly93d3cubmNiaS5ubG0u
+bmloLmdvdi9wdWJtZWQvPC91cmw+PC9yZWxhdGVkLXVybHM+PC91cmxzPjxyZXNlYXJjaC1ub3Rl
+cz5xdWVyeTomI3hEOyZndDtDSEVNQkwyMzYzOTY1Xzg1MTUmI3hEO01GWU5RVlRMQVZBU0RTRUlT
+R0ZHRkFJUFNWQVZSVFlTRUFBQVFHRlFBQ1JGVkFGR0xRRENWVEdJTkRERFlWSUFMVEdUTlEmI3hE
+O0xDQUtJTFBGU0RSUExOTFJHV0xJRlNOU05ZVkxRREZEVlZGR0hHQUdTVlZGVkRLWU1DR0ZER0tQ
+VkxQS05NV0VGUkRZRk4mI3hEO05OVERTSVZJR0dWVFlRTEFXRFZJUktETFNZRVFRTlZMQUlFU0lI
+WUxHVFRHSFRMS1NHQ0tMVE5BS1BQS1lTU0tWVkxTR0UmI3hEO1dOQVZZUkFGR1NQRklUTkdNU0xM
+RElJVktQVkZGTkFGVktDTkNHU0VTV1NWR0FXREdZTFNTQ0NHVFBBS0tMQ1ZWUEdOVlYmI3hEO1BH
+RFZJSVRTVFNBR0NHVktZWUFHTFZWS0hJVE5JVEdWU0xXUlZUQVZIU0RHTUZWQVNTU1lEQUxMSFJO
+U0xEUEZDRkRWTlQmI3hEO0xMU05RTFJMQUZMR0FTVlRFRFZLRkFBU1RHVklESVNBR01GR0xZRERJ
+TFROTktQV0ZWUktBU0dMRkRBSVdEQUZWQUFJS0wmI3hEO1ZQVFRUR1ZMVlJGVktTSUFTVFZMVFZT
+TkdWSUlNQ0FEVlBEQUZRU1ZZUlRGVFFBSUNBQUZERlNMRFZGS0lHRFZLRktSTEcmI3hEO0RZVkxU
+RU5BTFZSTFRURVZWUkdWUkRBUklLS0FNRlRLVlZWR1BUVEVWS0ZTVklFTEFUVk5MUkxWRENBUFZW
+Q1BLR0tJVlYmI3hEO0lBR1FBRkZZU0dHRllSRk1WRFBUVFZMTkRQVkZUR0RMRllUSUtGU0dGS0xE
+R0ZOSFFGVlRBU1NBVERBSUlBVkVMTExMREYmI3hEO0tUQVZGVllUQ1ZWREdDU1ZJVlJSREFURkFU
+SFZDRktEQ1lOVldFUUZDSUROQ0dFUFdGTFREWU5BSUxRU05OUFFDQUlWUUEmI3hEO1NFU0tWTExF
+UkZMUEtDUEVJTExTSURER0hMV05MRlZFS0ZORlZURFdMS1RMS0xUTFRTTkdMTEdOQ0FLUkZSUlZM
+VktMTEQmI3hEO1ZZTkdGTEVUVkNTVkFZVEFHVkNJS1lZQVZOVlBZVlZJU0dGVlNSVklSUkVSQ0RN
+VEZQQ1ZTQ1ZURkZZRUZMRFRDRkdWU0smI3hEO1BOQUlEVkVITEVMS0VUVkZWRVBLREdHUUZGVlNH
+RFlMV1lWVkRESVlZUEFTQ05HVkxQVkFGVEtMQUdHS0lTRlNERFZJVkgmI3hEO0RWRVBUSEtWS0xJ
+RkVGRUREVlZUU0xDS0tTRkdLU0lJWVRHRFdFR0xIRVZMVFNBTU5WSUdRSElLTFBRRllJWURFRUdH
+WUQmI3hEO1ZTS1BWTUlTUVdQSVNORFNOR0NWVkVBU1RERkhRTEVDSVZERFNWUkVFVkRJSUVRUEZF
+RVZFSFZMU0lLUVBGU0ZTRlJERUwmI3hEO0dWUlZMRFFTRE5OQ1dJU1RUTFZRTFFMVEtMTEREU0lF
+TVFMRktWR0tWRFNJVlFLQ1lFTFNITElTR1NMR0RTR0tMTFNFTEwmI3hEO0tFS1lUQ1NJVEZFTVND
+RENHS0tGRERRVkdDTEZXSU1QWVRLTEZRS0dFQ0NJQ0hLTVFUWUtMVlNNS0dUR1ZGVlFEUEFQSUQm
+I3hEO0lEQUZQVktQSUNTU1ZZTEdWS0dTR0hZUVROTFlTRk5LQUlER0ZHVkZESUtOU1NWTlRWQ0ZW
+RFZERkhTVkVJRUFHRVZLUEYmI3hEO0FWWUtOVktGWUxHRElTSExWTkNWU0ZERlZWTkFBTkVOTExI
+R0dHVkFSQUlESUxURUdRTFFTTFNLRFlJU1NOR1BMS1ZHQUcmI3hEO1ZNTEVDRUtGTlZGTlZWR1BS
+VEdLSEVIU0xMVkVBWU5TSUxGRU5HSVBMTVBMTFNDR0lGR1ZSSUVOU0xLQUxGU0NESU5LUEwmI3hE
+O1FWRlZZU1NORUVRQVZMS0ZMREdMRExUUFZJRERWRFZWS1BGUlZFR05GU0ZGRENHVk5BTERHRElZ
+TExGVE5TSUxNTERLUUcmI3hEO1FMTERUS0xOR0lMUVFBQUxEWUxBVFZLVFZQQUdOTFZLTEZWRVND
+VElZTUNWVlBTSU5ETFNGREtOTEdSQ1ZSS0xOUkxLVEMmI3hEO1ZJQU5WUEFJRFZMS0tMTFNTTFRM
+VFZLRlZWRVNOVk1EVk5EQ0ZLTkROVlZMS0lURURHSU5WS0RWVlZFU1NLU0xHS1FMR1YmI3hEO1ZT
+REdWRFNGRUdWTFBJTlREVFZMU1ZBUEVWRFdWQUZZR0ZFS0FBTEZBU0xEVktQWUdZUE5ERlZHR0ZS
+VkxHVFRETk5DV1YmI3hEO05BVENJSUxRWUxLUFRGS1NLR0xOVkxXTktGVlRHRFZHUEZWU0ZJWUZJ
+VE1TU0tHUUtHREFFRUFMU0tMU0VZTElTRFNJVlQmI3hEO0xFUVlTVENESUNLU1RWVkVWS1NBSVZD
+QVNWTEtER0NEVkdGQ1BIUkhLTFJTUlZLRlZOR1JWVklUTlZHRVBJSVNRUFNLTEwmI3hEO05HSUFZ
+VFRGU0dTRkROR0hZVlZZREFBTk5BVllER0FSTEZTU0RMU1RMQVZUQUlWVlZHR0NWVFNOVlBUSVZT
+RUtJU1ZNREsmI3hEO0xEVEdBUUtGRlFGR0RGVk1OTklWTEZMVFdMTFNNRlNMTFJUU0lNS0hESUtW
+SUFLQVBLUlRHVklMVFJTRktZTklSU0FMRlYmI3hEO0lLUUtXQ1ZJVlRMRktGTExMTFlBSVlBTFZG
+TUlWUUZTUEZOU0xMQ0dESVZTR1lFS1NURk5LRElZQ0dOU01WQ0tNQ0xGU1kmI3hEO1FFRk5ETERI
+VFNMVldLSElSRFBJTElTTFFQRlZJTFZJTExJRkdOTVlMUkZHTExZRlZBUUZJU1RGR1NGTEdGSFFL
+UVdGTEgmI3hEO0ZWUEZEVkxDTkVGTEFURklWQ0tJVkxGVlJISUlWR0NOTkFEQ1ZBQ1NLU0FSTEtS
+VlBMUVRJSU5HTUhLU0ZZVk5BTkdHVEMmI3hEO0ZDTktITkZGQ1ZOQ0RTRkdQR05URklOR0RJQVJF
+TEdOVlZLVEFWUVBUQVBBWVZJSURLVkRGVk5HRllSTFlTR0RURldSWUQmI3hEO0ZESVRFU0tZU0NL
+RVZMS05DTlZMRU5GSVZZTk5TR1NOSVRRSUtOQUNWWUZTUUxMQ0VQSUtMVk5TRUxMU1RMU1ZERk5H
+VkwmI3hEO0hLQVlWRFZMQ05TRkZLRUxUQU5NU01BRUNLQVRMR0xUVlNERERGVlNBVkFOQUhSWURW
+TExTRExTRk5ORkZJU1lBS1BFREsmI3hEO0xTVllESUFDQ01SQUdTS1ZWTkhOVkxJS0VTSVBJVldH
+VktERk5UTFNRRUdLS1lMVktUVEtBS0dMVEZMTFRGTkROUUFJVFEmI3hEO1ZQQVRTSVZBS1FHQUdG
+S1JUWU5GTFdZVkNMRlZWQUxGSUdWU0ZJRFlUVFRWVFNGSEdZREZLWUlFTkdRTEtWRkVBUExIQ1Ym
+I3hEO1JOVkZETkZOUVdIRUFLRkdWVlRUTlNES0NQSVZWR1ZTRVJJTlZWUEdWUFROVllMVkdLVExW
+RlRMUUFBRkdOVEdWQ1lERkQmI3hEO0dWVFRTREtDSUZOU0FDVFJMRUdMR0dETlZZQ1lOVERMSUVH
+U0tQWVNUTFFQTkFZWUtZREFLTllWUkZQRUlMQVJHRkdMUlQmI3hEO0lSVExBVFJZQ1JWR0VDUkRT
+SEtHVkNGR0ZES1dZVk5ER1JWRERHWUlDR0RHTElETExWTlZMU0lGU1NTRlNWVkFNU0dITUwmI3hE
+O0ZORkxGQUFGSVRGTENGTFZUS0ZLUlZGR0RMU1lHVkZUVlZDQVRMSU5OSVNZVlZUUU5MRkZNTExZ
+QUlMWUZWRlRSVFZSWUEmI3hEO1dJV0hJQVlJVkFZRkxMSVBXV0xMVFdGU0ZBQUZMRUxMUE5WRktM
+S0lTVFFMRkVHREtGSUdURkVTQUFBR1RGVkxETVJTWUUmI3hEO1JMSU5USVNQRUtMS05ZQUFTWU5L
+WUtZWVNHU0FTRUFEWVJDQUNZQUhMQUtBTUxEWUFLREhORE1MWVNQUFRJU1lOU1RMUVMmI3hEO0dM
+S0tNQVFQU0dDVkVSQ1ZWUlZDWUdTVFZMTkdWV0xHRFRWVENQUkhWSUFQU1RUVkxJRFlESEFZU1RN
+UkxITkZTVlNITkcmI3hEO1ZGTEdWVkdWVE1IR1NWTFJJS1ZTUVNOVkhUUEtIVkZLVExLUEdEU0ZO
+SUxBQ1lFR0lBU0dWRkdWTkxSVE5GVElLR1NGSU4mI3hEO0dBQ0dTUEdZTlZSTkRHVFZFRkNZTEhR
+SUVMR1NHQUhWR1NERlRHU1ZZR05GRERRUFNMUVZFU0FOTE1MU0ROVlZBRkxZQUEmI3hEO0xMTkdD
+UldXTENTVFJWTlZER0ZORVdBTUFOR1lUU1ZTU1ZFQ1lTSUxBQUtUR1ZTVkVRTExBU0lRSExIRUdG
+R0dLTklMR1kmI3hEO1NTTENERUZUTEFFVlZLUU1ZR1ZOTFFTR0tWSUZHTEtUTUZMRlNWRkZUTUZX
+QUVMRklZVE5USVdJTlBWSUxUUElGQ0xMTEYmI3hEO0xTTFZMVE1GTEtIS0ZMRkxRVkZMTFBUVklB
+VEFMWU5DVkxEWVlJVktGTEFESEZOWU5WU1ZMUU1EVlFHTFZOVkxWQ0xGVlYmI3hEO0ZMSFRXUkZT
+S0VSRlRIV0ZUWVZDU0xJQVZBWVRZRllTR0RGTFNMTFZNRkxDQUlTU0RXWUlHQUlWRlJMU1JMSVZG
+RlNQRVMmI3hEO1ZGU1ZGR0RWS0xUTFZWWUxJQ0dZTFZDVFlXR0lMWVdGTlJGRktDVE1HVllERktW
+U0FBRUZLWU1WQU5HTEhBUEhHUEZEQUwmI3hEO1dMU0ZLTExHSUdHRFJDSUtJU1RWUVNLTFRETEtD
+VE5WVkxMR0NMU1NNTklBQU5TU0VXQVlDVkRMSE5LSU5MQ0REUEVLQVEmI3hEO1NNTExBTExBRkZM
+U0tIU0RGR0xER0xJRFNZRkROU1NUTFFTVkFTU0ZWU01QU1lJQVlFTkFSUUFZRURBSUFOR1NTU1FM
+SUsmI3hEO1FMS1JBTU5JQUtTRUZESEVJU1ZRS0tJTlJNQUVRQUFUUU1ZS0VBUlNWTlJLU0tWSVNB
+TUhTTExGR01MUlJMRE1TU1ZFVFYmI3hEO0xOTEFSREdWVlBMU1ZJUEFUU0FTS0xUSVZTUERMRVNZ
+U0tJVkNER1NWSFlBR1ZWV1RMTkRWS0ROREdSUFZIVktFSVRLRU4mI3hEO1ZFVExUV1BMSUxOQ0VS
+VlZLTFFOTkVJTVBHS0xLUUtQTUtBRUdER0dWTEdER05BTFlOVEVHR0tURk1ZQVlJU05LQURMS0Ym
+I3hEO1ZLV0VZRUdHQ05USUVMRFNQQ1JGTVZFVFBOR1BRVktZTFlGVktOTE5UTFJSR0FWTEdGSUdB
+VElSTFFBR0tRVEVMQVZOU0cmI3hEO0xMVEFDQUZTVkRQQVRUWUxFQVZLSEdBS1BWU05DSUtNTFNO
+R0FHTkdRQUlUVFNWREFOVE5RRFNZR0dBU0lDTFlDUkFIVlAmI3hEO0hQU01ER1lDS0ZLR0tDVlFW
+UElHQ0xEUElSRkNMRU5OVkNOVkNHQ1dMR0hHQ0FDRFJUVElRU1ZESVNZTE5FUUdWTFZRTEQ8L3Jl
+c2VhcmNoLW5vdGVzPjwvcmVjb3JkPjwvQ2l0ZT48Q2l0ZT48QXV0aG9yPkFsdHNjaHVsPC9BdXRo
+b3I+PFllYXI+MTk5NzwvWWVhcj48UmVjTnVtPjExPC9SZWNOdW0+PHJlY29yZD48cmVjLW51bWJl
+cj4xMTwvcmVjLW51bWJlcj48Zm9yZWlnbi1rZXlzPjxrZXkgYXBwPSJFTiIgZGItaWQ9InM1NWEy
+ejVkcmQ5emZsZTlhMHV4c3NlODAydHI1czlyZHhzcCIgdGltZXN0YW1wPSIxNTg0NDc3NTA5Ij4x
+MTwva2V5PjwvZm9yZWlnbi1rZXlzPjxyZWYtdHlwZSBuYW1lPSJCb29rIFNlY3Rpb24iPjU8L3Jl
+Zi10eXBlPjxjb250cmlidXRvcnM+PGF1dGhvcnM+PGF1dGhvcj5BbHRzY2h1bCwgUy4gRi48L2F1
+dGhvcj48YXV0aG9yPk1hZGRlbiwgVC4gTC48L2F1dGhvcj48YXV0aG9yPlNjaMOkZmZlciwgQS4g
+QS48L2F1dGhvcj48YXV0aG9yPlpoYW5nLCBKLjwvYXV0aG9yPjxhdXRob3I+WmhhbmcsIFouPC9h
+dXRob3I+PGF1dGhvcj5NaWxsZXIsIFcuPC9hdXRob3I+PGF1dGhvcj5MaXBtYW4sIEQuIEouPC9h
+dXRob3I+PC9hdXRob3JzPjwvY29udHJpYnV0b3JzPjx0aXRsZXM+PHRpdGxlPkdhcHBlZCBCTEFT
+VCBhbmQgUFNJLUJMQVNUOiBhIG5ldyBnZW5lcmF0aW9uIG9mIHByb3RlaW4gZGF0YWJhc2Ugc2Vh
+cmNoIHByb2dyYW1zPC90aXRsZT48c2Vjb25kYXJ5LXRpdGxlPk51Y2xlaWMgQWNpZHMgUmVzPC9z
+ZWNvbmRhcnktdGl0bGU+PC90aXRsZXM+PHBlcmlvZGljYWw+PGZ1bGwtdGl0bGU+TnVjbGVpYyBB
+Y2lkcyBSZXM8L2Z1bGwtdGl0bGU+PC9wZXJpb2RpY2FsPjxwYWdlcz4zMzg5LTQwMjwvcGFnZXM+
+PHZvbHVtZT4yNTwvdm9sdW1lPjxudW1iZXI+MTc8L251bWJlcj48ZGF0ZXM+PHllYXI+MTk5Nzwv
+eWVhcj48L2RhdGVzPjxpc2JuPjAzMDUtMTA0OCAoUHJpbnQpMTM2Mi00OTYyIChFbGVjdHJvbmlj
+KTwvaXNibj48YWNjZXNzaW9uLW51bT45MjU0Njk0PC9hY2Nlc3Npb24tbnVtPjx1cmxzPjxyZWxh
+dGVkLXVybHM+PHVybD5odHRwOi8vZHguZG9pLm9yZy88L3VybD48L3JlbGF0ZWQtdXJscz48L3Vy
+bHM+PGxhbmd1YWdlPmVuZzwvbGFuZ3VhZ2U+PC9yZWNvcmQ+PC9DaXRlPjwvRW5kTm90ZT4A
+</w:fldData>
+        </w:fldChar>
+      </w:r>
+      <w:r>
+        <w:rPr>
+          <w:b/>
+          <w:bCs/>
+        </w:rPr>
+        <w:instrText xml:space="preserve"> ADDIN EN.CITE.DATA </w:instrText>
+      </w:r>
+      <w:r>
+        <w:rPr>
+          <w:b/>
+          <w:bCs/>
+        </w:rPr>
+      </w:r>
+      <w:r>
+        <w:rPr>
+          <w:b/>
+          <w:bCs/>
+        </w:rPr>
+        <w:fldChar w:fldCharType="end"/>
+      </w:r>
+      <w:r>
+        <w:rPr>
+          <w:b/>
+          <w:bCs/>
+        </w:rPr>
+        <w:fldChar w:fldCharType="separate"/>
+      </w:r>
+      <w:r>
+        <w:rPr>
+          <w:b/>
+          <w:bCs/>
+          <w:noProof/>
+        </w:rPr>
+        <w:t>[23, 24]</w:t>
+      </w:r>
+      <w:r>
+        <w:rPr>
+          <w:b/>
+          <w:bCs/>
+        </w:rPr>
+        <w:fldChar w:fldCharType="end"/>
+      </w:r>
+      <w:r>
+        <w:rPr>
+          <w:b/>
+          <w:bCs/>
+        </w:rPr>
+        <w:t>.</w:t>
+      </w:r>
+    </w:p>
+    <w:p>
+      <w:r>
+        <w:t>This protein is highly conserved in Corona viruses.</w:t>
+      </w:r>
+    </w:p>
+    <w:p>
+      <w:r>
+        <w:t>It may be that as part of treatment of Tuberculosis, a concurrent infection by a Carona virus also was treated by the drugs associated with this target.</w:t>
+      </w:r>
+    </w:p>
+    <w:p>
+      <w:r>
+        <w:t>The distance tree shows relations of this protein:</w:t>
+      </w:r>
+    </w:p>
+    <w:p>
+      <w:pPr>
+        <w:spacing w:after="0" w:line="480" w:lineRule="auto"/>
+      </w:pPr>
+      <w:r>
+        <w:t xml:space="preserve">(Fig 8.) </w:t>
+      </w:r>
+      <w:r>
+        <w:fldChar w:fldCharType="begin"/>
+      </w:r>
+      <w:r>
+        <w:instrText xml:space="preserve"> ADDIN EN.CITE &lt;EndNote&gt;&lt;Cite&gt;&lt;Author&gt;Altschul&lt;/Author&gt;&lt;Year&gt;1997&lt;/Year&gt;&lt;RecNum&gt;11&lt;/RecNum&gt;&lt;DisplayText&gt;[24]&lt;/DisplayText&gt;&lt;record&gt;&lt;rec-number&gt;11&lt;/rec-number&gt;&lt;foreign-keys&gt;&lt;key app="EN" db-id="s55a2z5drd9zfle9a0uxsse802tr5s9rdxsp" timestamp="1584477509"&gt;11&lt;/key&gt;&lt;/foreign-keys&gt;&lt;ref-type name="Book Section"&gt;5&lt;/ref-type&gt;&lt;contributors&gt;&lt;authors&gt;&lt;author&gt;Altschul, S. F.&lt;/author&gt;&lt;author&gt;Madden, T. L.&lt;/author&gt;&lt;author&gt;Schäffer, A. A.&lt;/author&gt;&lt;author&gt;Zhang, J.&lt;/author&gt;&lt;author&gt;Zhang, Z.&lt;/author&gt;&lt;author&gt;Miller, W.&lt;/author&gt;&lt;author&gt;Lipman, D. J.&lt;/author&gt;&lt;/authors&gt;&lt;/contributors&gt;&lt;titles&gt;&lt;title&gt;Gapped BLAST and PSI-BLAST: a new generation of protein database search programs&lt;/title&gt;&lt;secondary-title&gt;Nucleic Acids Res&lt;/secondary-title&gt;&lt;/titles&gt;&lt;periodical&gt;&lt;full-title&gt;Nucleic Acids Res&lt;/full-title&gt;&lt;/periodical&gt;&lt;pages&gt;3389-402&lt;/pages&gt;&lt;volume&gt;25&lt;/volume&gt;&lt;number&gt;17&lt;/number&gt;&lt;dates&gt;&lt;year&gt;1997&lt;/year&gt;&lt;/dates&gt;&lt;isbn&gt;0305-1048 (Print)1362-4962 (Electronic)&lt;/isbn&gt;&lt;accession-num&gt;9254694&lt;/accession-num&gt;&lt;urls&gt;&lt;related-urls&gt;&lt;url&gt;http://dx.doi.org/&lt;/url&gt;&lt;/related-urls&gt;&lt;/urls&gt;&lt;language&gt;eng&lt;/language&gt;&lt;/record&gt;&lt;/Cite&gt;&lt;/EndNote&gt;</w:instrText>
+      </w:r>
+      <w:r>
+        <w:fldChar w:fldCharType="separate"/>
+      </w:r>
+      <w:r>
+        <w:rPr>
+          <w:noProof/>
+        </w:rPr>
+        <w:t>[24]</w:t>
+      </w:r>
+      <w:r>
+        <w:fldChar w:fldCharType="end"/>
+      </w:r>
+    </w:p>
+    <w:p>
+      <w:r>
+        <w:t xml:space="preserve">Link from accession </w:t>
+      </w:r>
+      <w:hyperlink r:id="rId7" w:tgtFrame="lnkDCW398Y4014" w:tooltip="Show report for P0C6U6.1" w:history="1">
+        <w:r>
+          <w:rPr>
+            <w:rStyle w:val="Hyperlink"/>
+          </w:rPr>
+          <w:t>P0C6U6.1</w:t>
+        </w:r>
+      </w:hyperlink>
+      <w:r>
+        <w:t xml:space="preserve"> gets us to the structural information from the protein database:</w:t>
+      </w:r>
+    </w:p>
+    <w:p>
+      <w:r>
+        <w:t xml:space="preserve">(Fig 9.) </w:t>
+      </w:r>
+      <w:r>
+        <w:fldChar w:fldCharType="begin"/>
+      </w:r>
+      <w:r>
+        <w:instrText xml:space="preserve"> ADDIN EN.CITE &lt;EndNote&gt;&lt;Cite&gt;&lt;Year&gt;2020&lt;/Year&gt;&lt;RecNum&gt;125&lt;/RecNum&gt;&lt;DisplayText&gt;[25, 26]&lt;/DisplayText&gt;&lt;record&gt;&lt;rec-number&gt;125&lt;/rec-number&gt;&lt;foreign-keys&gt;&lt;key app="EN" db-id="s55a2z5drd9zfle9a0uxsse802tr5s9rdxsp" timestamp="1591133906"&gt;125&lt;/key&gt;&lt;/foreign-keys&gt;&lt;ref-type name="Web Page"&gt;12&lt;/ref-type&gt;&lt;contributors&gt;&lt;/contributors&gt;&lt;titles&gt;&lt;title&gt;RecName: Full=Replicase polyprotein 1a; Short=pp1a; AltName: Full=ORF1 - Protein - NCBI&lt;/title&gt;&lt;/titles&gt;&lt;dates&gt;&lt;year&gt;2020&lt;/year&gt;&lt;/dates&gt;&lt;publisher&gt;Human coronavirus NL63, synthetic construct&lt;/publisher&gt;&lt;urls&gt;&lt;related-urls&gt;&lt;url&gt;https://www.ncbi.nlm.nih.gov/pubmed/&lt;/url&gt;&lt;/related-urls&gt;&lt;/urls&gt;&lt;/record&gt;&lt;/Cite&gt;&lt;Cite&gt;&lt;Author&gt;group&lt;/Author&gt;&lt;Year&gt;2020&lt;/Year&gt;&lt;RecNum&gt;126&lt;/RecNum&gt;&lt;record&gt;&lt;rec-number&gt;126&lt;/rec-number&gt;&lt;foreign-keys&gt;&lt;key app="EN" db-id="s55a2z5drd9zfle9a0uxsse802tr5s9rdxsp" timestamp="1591133906"&gt;126&lt;/key&gt;&lt;/foreign-keys&gt;&lt;ref-type name="Journal Article"&gt;17&lt;/ref-type&gt;&lt;contributors&gt;&lt;authors&gt;&lt;author&gt;NCBI/CBB/Structure group&lt;/author&gt;&lt;/authors&gt;&lt;/contributors&gt;&lt;titles&gt;&lt;title&gt;5GWY: Structure of Main Protease from Human Coronavirus NL63: Insights for Wide Spectrum Anti-Coronavirus Drug Design&lt;/title&gt;&lt;/titles&gt;&lt;keywords&gt;&lt;keyword&gt;N-[(5-METHYLISOXAZOL-3-YL)CARBONYL]ALANYL-L-VALYL-N~1~-((1R,2Z)-4-(BENZYLOXY)-4-OXO-1-{[(3R)-2-OXOPYRROLIDIN-3-YL]METHYL}BUT-2-ENYL)-L-LEUCINAMIDE, main protease, MMDB, Protein structure, protein interaction&lt;/keyword&gt;&lt;/keywords&gt;&lt;dates&gt;&lt;year&gt;2020&lt;/year&gt;&lt;/dates&gt;&lt;urls&gt;&lt;related-urls&gt;&lt;url&gt;https://www.ncbi.nlm.nih.gov/pubmed/&lt;/url&gt;&lt;/related-urls&gt;&lt;/urls&gt;&lt;/record&gt;&lt;/Cite&gt;&lt;/EndNote&gt;</w:instrText>
+      </w:r>
+      <w:r>
+        <w:fldChar w:fldCharType="separate"/>
+      </w:r>
+      <w:r>
+        <w:rPr>
+          <w:noProof/>
+        </w:rPr>
+        <w:t>[25, 26]</w:t>
+      </w:r>
+      <w:r>
+        <w:fldChar w:fldCharType="end"/>
+      </w:r>
+    </w:p>
+    <w:p>
+      <w:r>
+        <w:t>“The replicase polyprotein of coronaviruses is a multifunctional protein: it contains the activities necessary for the transcription of negative stranded RNA, leader RNA, sub genomic mRNAs and progeny virion RNA as well as proteinases responsible for the cleavage of the polyprotein into functional products</w:t>
+      </w:r>
+      <w:r>
+        <w:t xml:space="preserve"> </w:t>
+      </w:r>
+      <w:r>
+        <w:fldChar w:fldCharType="begin"/>
+      </w:r>
+      <w:r>
+        <w:instrText xml:space="preserve"> ADDIN EN.CITE &lt;EndNote&gt;&lt;Cite&gt;&lt;Year&gt;2020&lt;/Year&gt;&lt;RecNum&gt;127&lt;/RecNum&gt;&lt;DisplayText&gt;[27]&lt;/DisplayText&gt;&lt;record&gt;&lt;rec-number&gt;127&lt;/rec-number&gt;&lt;foreign-keys&gt;&lt;key app="EN" db-id="s55a2z5drd9zfle9a0uxsse802tr5s9rdxsp" timestamp="1591134475"&gt;127&lt;/key&gt;&lt;/foreign-keys&gt;&lt;ref-type name="Web Page"&gt;12&lt;/ref-type&gt;&lt;contributors&gt;&lt;/contributors&gt;&lt;titles&gt;&lt;title&gt;RCSB PDB - Protein Feature View - Replicase polyprotein 1ab - P0C6X9 (R1AB_CVMA5)&lt;/title&gt;&lt;/titles&gt;&lt;dates&gt;&lt;year&gt;2020&lt;/year&gt;&lt;/dates&gt;&lt;urls&gt;&lt;related-urls&gt;&lt;url&gt;http://www.rcsb.org/pdb/protein/P0C6X9&lt;/url&gt;&lt;/related-urls&gt;&lt;/urls&gt;&lt;/record&gt;&lt;/Cite&gt;&lt;/EndNote&gt;</w:instrText>
+      </w:r>
+      <w:r>
+        <w:fldChar w:fldCharType="separate"/>
+      </w:r>
+      <w:r>
+        <w:rPr>
+          <w:noProof/>
+        </w:rPr>
+        <w:t>[27]</w:t>
+      </w:r>
+      <w:r>
+        <w:fldChar w:fldCharType="end"/>
+      </w:r>
+      <w:r>
+        <w:t>.”</w:t>
+      </w:r>
+    </w:p>
+    <w:p>
+      <w:r>
+        <w:t>Interfering with the virus’ ability to replicate genomic RNA would be expected to slow or stop progression of infection by the virus, which makes this a good target.</w:t>
+      </w:r>
+    </w:p>
+    <w:p/>
+    <w:p>
+      <w:pPr>
+        <w:spacing w:after="0" w:line="480" w:lineRule="auto"/>
+      </w:pPr>
+    </w:p>
+    <w:p>
+      <w:pPr>
+        <w:spacing w:after="0" w:line="480" w:lineRule="auto"/>
+      </w:pPr>
+    </w:p>
+    <w:p>
+      <w:pPr>
+        <w:spacing w:after="0" w:line="480" w:lineRule="auto"/>
+      </w:pPr>
+    </w:p>
+    <w:p>
+      <w:pPr>
+        <w:spacing w:after="0" w:line="480" w:lineRule="auto"/>
+      </w:pPr>
+    </w:p>
+    <w:p>
+      <w:pPr>
+        <w:pStyle w:val="Heading2"/>
+      </w:pPr>
+      <w:r>
         <w:lastRenderedPageBreak/>
-        <w:t xml:space="preserve">This ID can be used to find the sequence of the ORF in </w:t>
-      </w:r>
-      <w:r>
-        <w:rPr>
-          <w:b/>
-          <w:bCs/>
-        </w:rPr>
+        <w:t>Validating molecules with docking simulations</w:t>
+      </w:r>
+    </w:p>
+    <w:p>
+      <w:r>
+        <w:t xml:space="preserve">Docking was simulated for the three drugs found using SwissDock </w:t>
+      </w:r>
+      <w:r>
         <w:fldChar w:fldCharType="begin"/>
       </w:r>
       <w:r>
-        <w:rPr>
-          <w:b/>
-          <w:bCs/>
-        </w:rPr>
-        <w:instrText xml:space="preserve"> REF _Ref45196510 \h  \* MERGEFORMAT </w:instrText>
-      </w:r>
-      <w:r>
-        <w:rPr>
-          <w:b/>
-          <w:bCs/>
-        </w:rPr>
-      </w:r>
-      <w:r>
-        <w:rPr>
-          <w:b/>
-          <w:bCs/>
-        </w:rPr>
+        <w:instrText xml:space="preserve"> ADDIN EN.CITE &lt;EndNote&gt;&lt;Cite&gt;&lt;Author&gt;Grosdidier&lt;/Author&gt;&lt;Year&gt;2020&lt;/Year&gt;&lt;RecNum&gt;151&lt;/RecNum&gt;&lt;DisplayText&gt;[18]&lt;/DisplayText&gt;&lt;record&gt;&lt;rec-number&gt;151&lt;/rec-number&gt;&lt;foreign-keys&gt;&lt;key app="EN" db-id="s55a2z5drd9zfle9a0uxsse802tr5s9rdxsp" timestamp="1592837573"&gt;151&lt;/key&gt;&lt;/foreign-keys&gt;&lt;ref-type name="Web Page"&gt;12&lt;/ref-type&gt;&lt;contributors&gt;&lt;authors&gt;&lt;author&gt;Grosdidier, Aurélien&lt;/author&gt;&lt;author&gt;Zoete,Vincent&lt;/author&gt;&lt;author&gt;Michielin, Olivier&lt;/author&gt;&lt;/authors&gt;&lt;/contributors&gt;&lt;auth-address&gt;Molecular Modeling Group of the Swiss Institute of Bioinformatics in Lausanne, Switzerland&lt;/auth-address&gt;&lt;titles&gt;&lt;title&gt;SwissDock - The online docking web server of the Swiss Institute of Bioinformatics - Home&lt;/title&gt;&lt;/titles&gt;&lt;volume&gt;2020&lt;/volume&gt;&lt;dates&gt;&lt;year&gt;2020&lt;/year&gt;&lt;/dates&gt;&lt;publisher&gt;Molecular Modeling Group of the Swiss Institute of Bioinformatics&lt;/publisher&gt;&lt;urls&gt;&lt;related-urls&gt;&lt;url&gt;http://www.swissdock.ch/&lt;/url&gt;&lt;/related-urls&gt;&lt;/urls&gt;&lt;/record&gt;&lt;/Cite&gt;&lt;/EndNote&gt;</w:instrText>
+      </w:r>
+      <w:r>
         <w:fldChar w:fldCharType="separate"/>
       </w:r>
       <w:r>
         <w:rPr>
-          <w:b/>
-          <w:bCs/>
-        </w:rPr>
-        <w:t>mn908947.orf</w:t>
-      </w:r>
-      <w:r>
-        <w:rPr>
-          <w:b/>
-          <w:bCs/>
-        </w:rPr>
+          <w:noProof/>
+        </w:rPr>
+        <w:t>[18]</w:t>
+      </w:r>
+      <w:r>
         <w:fldChar w:fldCharType="end"/>
       </w:r>
       <w:r>
@@ -7194,126 +7480,68 @@
       </w:r>
     </w:p>
     <w:p>
-      <w:pPr>
-        <w:spacing w:after="0" w:line="480" w:lineRule="auto"/>
-        <w:rPr>
-          <w:rFonts w:ascii="Lucida Console" w:hAnsi="Lucida Console"/>
-          <w:sz w:val="18"/>
-          <w:szCs w:val="18"/>
-        </w:rPr>
-      </w:pPr>
-      <w:r>
-        <w:t xml:space="preserve">The target identifier, </w:t>
-      </w:r>
-      <w:r>
-        <w:rPr>
-          <w:rFonts w:ascii="Lucida Console" w:hAnsi="Lucida Console"/>
-          <w:sz w:val="18"/>
-          <w:szCs w:val="18"/>
-        </w:rPr>
-        <w:t>'CHEMBL2363965</w:t>
-      </w:r>
-      <w:r>
-        <w:rPr>
-          <w:rFonts w:ascii="Lucida Console" w:hAnsi="Lucida Console"/>
-          <w:sz w:val="18"/>
-          <w:szCs w:val="18"/>
-        </w:rPr>
-        <w:t xml:space="preserve">’ and score </w:t>
-      </w:r>
-      <w:proofErr w:type="gramStart"/>
-      <w:r>
-        <w:rPr>
-          <w:rFonts w:ascii="Lucida Console" w:hAnsi="Lucida Console"/>
-          <w:sz w:val="18"/>
-          <w:szCs w:val="18"/>
-        </w:rPr>
-        <w:t>( 4350.9</w:t>
-      </w:r>
-      <w:proofErr w:type="gramEnd"/>
-      <w:r>
-        <w:rPr>
-          <w:rFonts w:ascii="Lucida Console" w:hAnsi="Lucida Console"/>
-          <w:sz w:val="18"/>
-          <w:szCs w:val="18"/>
-        </w:rPr>
-        <w:t xml:space="preserve">) can be used to find the alignment of target and ORF in file </w:t>
-      </w:r>
-      <w:r>
-        <w:rPr>
-          <w:rFonts w:ascii="Lucida Console" w:hAnsi="Lucida Console"/>
-          <w:b/>
-          <w:bCs/>
-          <w:sz w:val="18"/>
-          <w:szCs w:val="18"/>
-        </w:rPr>
+      <w:r>
+        <w:t>Pyrazinamide had low docking affinity.  This drug was not validated, and its docking information is omitted here.</w:t>
+      </w:r>
+    </w:p>
+    <w:p>
+      <w:r>
+        <w:t>However, Viomycin sulphate, with a docking affinity of 10.73 and Capryomycin sulphate, with a docking affinity of 10.57 were validated as promissing candidates.  Results are shown below.</w:t>
+      </w:r>
+    </w:p>
+    <w:p>
+      <w:r>
+        <w:t xml:space="preserve">(Fig 10.) Predicted binding modes for RNA polymerase and Viomycin </w:t>
+      </w:r>
+      <w:r>
         <w:fldChar w:fldCharType="begin"/>
       </w:r>
       <w:r>
-        <w:rPr>
-          <w:rFonts w:ascii="Lucida Console" w:hAnsi="Lucida Console"/>
-          <w:b/>
-          <w:bCs/>
-          <w:sz w:val="18"/>
-          <w:szCs w:val="18"/>
-        </w:rPr>
-        <w:instrText xml:space="preserve"> REF _Ref45203765 \h </w:instrText>
-      </w:r>
-      <w:r>
-        <w:rPr>
-          <w:rFonts w:ascii="Lucida Console" w:hAnsi="Lucida Console"/>
-          <w:b/>
-          <w:bCs/>
-          <w:sz w:val="18"/>
-          <w:szCs w:val="18"/>
-        </w:rPr>
-        <w:instrText xml:space="preserve"> \* MERGEFORMAT </w:instrText>
-      </w:r>
-      <w:r>
-        <w:rPr>
-          <w:rFonts w:ascii="Lucida Console" w:hAnsi="Lucida Console"/>
-          <w:b/>
-          <w:bCs/>
-          <w:sz w:val="18"/>
-          <w:szCs w:val="18"/>
-        </w:rPr>
-      </w:r>
-      <w:r>
-        <w:rPr>
-          <w:rFonts w:ascii="Lucida Console" w:hAnsi="Lucida Console"/>
-          <w:b/>
-          <w:bCs/>
-          <w:sz w:val="18"/>
-          <w:szCs w:val="18"/>
-        </w:rPr>
+        <w:instrText xml:space="preserve"> ADDIN EN.CITE &lt;EndNote&gt;&lt;Cite&gt;&lt;Author&gt;Grosdidier&lt;/Author&gt;&lt;Year&gt;2020&lt;/Year&gt;&lt;RecNum&gt;151&lt;/RecNum&gt;&lt;DisplayText&gt;[18]&lt;/DisplayText&gt;&lt;record&gt;&lt;rec-number&gt;151&lt;/rec-number&gt;&lt;foreign-keys&gt;&lt;key app="EN" db-id="s55a2z5drd9zfle9a0uxsse802tr5s9rdxsp" timestamp="1592837573"&gt;151&lt;/key&gt;&lt;/foreign-keys&gt;&lt;ref-type name="Web Page"&gt;12&lt;/ref-type&gt;&lt;contributors&gt;&lt;authors&gt;&lt;author&gt;Grosdidier, Aurélien&lt;/author&gt;&lt;author&gt;Zoete,Vincent&lt;/author&gt;&lt;author&gt;Michielin, Olivier&lt;/author&gt;&lt;/authors&gt;&lt;/contributors&gt;&lt;auth-address&gt;Molecular Modeling Group of the Swiss Institute of Bioinformatics in Lausanne, Switzerland&lt;/auth-address&gt;&lt;titles&gt;&lt;title&gt;SwissDock - The online docking web server of the Swiss Institute of Bioinformatics - Home&lt;/title&gt;&lt;/titles&gt;&lt;volume&gt;2020&lt;/volume&gt;&lt;dates&gt;&lt;year&gt;2020&lt;/year&gt;&lt;/dates&gt;&lt;publisher&gt;Molecular Modeling Group of the Swiss Institute of Bioinformatics&lt;/publisher&gt;&lt;urls&gt;&lt;related-urls&gt;&lt;url&gt;http://www.swissdock.ch/&lt;/url&gt;&lt;/related-urls&gt;&lt;/urls&gt;&lt;/record&gt;&lt;/Cite&gt;&lt;/EndNote&gt;</w:instrText>
+      </w:r>
+      <w:r>
         <w:fldChar w:fldCharType="separate"/>
       </w:r>
       <w:r>
         <w:rPr>
-          <w:b/>
-          <w:bCs/>
-        </w:rPr>
-        <w:t>orf.hmm.txt</w:t>
-      </w:r>
-      <w:r>
-        <w:rPr>
-          <w:rFonts w:ascii="Lucida Console" w:hAnsi="Lucida Console"/>
-          <w:b/>
-          <w:bCs/>
-          <w:sz w:val="18"/>
-          <w:szCs w:val="18"/>
-        </w:rPr>
+          <w:noProof/>
+        </w:rPr>
+        <w:t>[18]</w:t>
+      </w:r>
+      <w:r>
         <w:fldChar w:fldCharType="end"/>
       </w:r>
       <w:r>
-        <w:rPr>
-          <w:rFonts w:ascii="Lucida Console" w:hAnsi="Lucida Console"/>
-          <w:sz w:val="18"/>
-          <w:szCs w:val="18"/>
-        </w:rPr>
         <w:t>.</w:t>
       </w:r>
     </w:p>
+    <w:p>
+      <w:r>
+        <w:t xml:space="preserve">(Fig 11.) Predicted binding modes for RNA polymerase and Capryomycin </w:t>
+      </w:r>
+      <w:r>
+        <w:fldChar w:fldCharType="begin"/>
+      </w:r>
+      <w:r>
+        <w:instrText xml:space="preserve"> ADDIN EN.CITE &lt;EndNote&gt;&lt;Cite&gt;&lt;Author&gt;Grosdidier&lt;/Author&gt;&lt;Year&gt;2020&lt;/Year&gt;&lt;RecNum&gt;151&lt;/RecNum&gt;&lt;DisplayText&gt;[18]&lt;/DisplayText&gt;&lt;record&gt;&lt;rec-number&gt;151&lt;/rec-number&gt;&lt;foreign-keys&gt;&lt;key app="EN" db-id="s55a2z5drd9zfle9a0uxsse802tr5s9rdxsp" timestamp="1592837573"&gt;151&lt;/key&gt;&lt;/foreign-keys&gt;&lt;ref-type name="Web Page"&gt;12&lt;/ref-type&gt;&lt;contributors&gt;&lt;authors&gt;&lt;author&gt;Grosdidier, Aurélien&lt;/author&gt;&lt;author&gt;Zoete,Vincent&lt;/author&gt;&lt;author&gt;Michielin, Olivier&lt;/author&gt;&lt;/authors&gt;&lt;/contributors&gt;&lt;auth-address&gt;Molecular Modeling Group of the Swiss Institute of Bioinformatics in Lausanne, Switzerland&lt;/auth-address&gt;&lt;titles&gt;&lt;title&gt;SwissDock - The online docking web server of the Swiss Institute of Bioinformatics - Home&lt;/title&gt;&lt;/titles&gt;&lt;volume&gt;2020&lt;/volume&gt;&lt;dates&gt;&lt;year&gt;2020&lt;/year&gt;&lt;/dates&gt;&lt;publisher&gt;Molecular Modeling Group of the Swiss Institute of Bioinformatics&lt;/publisher&gt;&lt;urls&gt;&lt;related-urls&gt;&lt;url&gt;http://www.swissdock.ch/&lt;/url&gt;&lt;/related-urls&gt;&lt;/urls&gt;&lt;/record&gt;&lt;/Cite&gt;&lt;/EndNote&gt;</w:instrText>
+      </w:r>
+      <w:r>
+        <w:fldChar w:fldCharType="separate"/>
+      </w:r>
+      <w:r>
+        <w:rPr>
+          <w:noProof/>
+        </w:rPr>
+        <w:t>[18]</w:t>
+      </w:r>
+      <w:r>
+        <w:fldChar w:fldCharType="end"/>
+      </w:r>
+      <w:r>
+        <w:t>.</w:t>
+      </w:r>
+    </w:p>
+    <w:p/>
     <w:p>
       <w:pPr>
         <w:spacing w:after="0" w:line="480" w:lineRule="auto"/>
@@ -7330,6 +7558,118 @@
         <w:lastRenderedPageBreak/>
         <w:t>Conclusions</w:t>
       </w:r>
+    </w:p>
+    <w:p>
+      <w:pPr>
+        <w:spacing w:line="480" w:lineRule="auto"/>
+      </w:pPr>
+      <w:r>
+        <w:t xml:space="preserve">Paralog searching the CHEMBL_25 database with ORFs from the SARS-CoV-2 genome has </w:t>
+      </w:r>
+      <w:r>
+        <w:t>targets</w:t>
+      </w:r>
+      <w:r>
+        <w:t xml:space="preserve"> and two promising drugs that have already been used in the treatment of Tuberculosis.  The target identified was RNA polymerase, which is necessary for the replication of the viral RNA genome.</w:t>
+      </w:r>
+    </w:p>
+    <w:p>
+      <w:pPr>
+        <w:spacing w:line="480" w:lineRule="auto"/>
+      </w:pPr>
+      <w:r>
+        <w:t>Success with these drugs in Tuberculosis treatment may have been due to their effect in combination with other drugs to quell concurrent Corona virus infection.</w:t>
+      </w:r>
+    </w:p>
+    <w:p>
+      <w:pPr>
+        <w:spacing w:line="480" w:lineRule="auto"/>
+      </w:pPr>
+      <w:r>
+        <w:t xml:space="preserve">Computational docking studies have found good docking affinity for two of the three drugs identified that bind to RNA polymerase: </w:t>
+      </w:r>
+      <w:r>
+        <w:t>C</w:t>
+      </w:r>
+      <w:r>
+        <w:t xml:space="preserve">apryomycin </w:t>
+      </w:r>
+      <w:r>
+        <w:t>su</w:t>
+      </w:r>
+      <w:r>
+        <w:t xml:space="preserve">lfphate, and </w:t>
+      </w:r>
+      <w:r>
+        <w:t>V</w:t>
+      </w:r>
+      <w:r>
+        <w:t>iomycin sulphate.</w:t>
+      </w:r>
+      <w:r>
+        <w:t xml:space="preserve">  The third drug, Pyrazinamide, has been identified in another study citing its use as part of a multidrug regimen for Tuberculosis that uses it to treat viral co-infection </w:t>
+      </w:r>
+      <w:r>
+        <w:fldChar w:fldCharType="begin"/>
+      </w:r>
+      <w:r>
+        <w:instrText xml:space="preserve"> ADDIN EN.CITE &lt;EndNote&gt;&lt;Cite&gt;&lt;Author&gt;Lian&lt;/Author&gt;&lt;Year&gt;2019&lt;/Year&gt;&lt;RecNum&gt;159&lt;/RecNum&gt;&lt;DisplayText&gt;[22]&lt;/DisplayText&gt;&lt;record&gt;&lt;rec-number&gt;159&lt;/rec-number&gt;&lt;foreign-keys&gt;&lt;key app="EN" db-id="s55a2z5drd9zfle9a0uxsse802tr5s9rdxsp" timestamp="1594737435"&gt;159&lt;/key&gt;&lt;/foreign-keys&gt;&lt;ref-type name="Journal Article"&gt;17&lt;/ref-type&gt;&lt;contributors&gt;&lt;authors&gt;&lt;author&gt;Lian, Jiangshan;Hu, Ping;Lu, Yingfeng;Liu, Yueying;Wang, XiaoXiao;Zhang, Yimin;Jia, Hongyu;Yang, Yida&lt;/author&gt;&lt;/authors&gt;&lt;/contributors&gt;&lt;titles&gt;&lt;title&gt;Prophylactic antiviral treatment reduces the incidence of liver failure among patients coinfected with Mycobacterium tuberculosis and hepatitis B virus&lt;/title&gt;&lt;secondary-title&gt;Virus Research&lt;/secondary-title&gt;&lt;alt-title&gt;Elsevier&lt;/alt-title&gt;&lt;/titles&gt;&lt;periodical&gt;&lt;full-title&gt;Virus Research&lt;/full-title&gt;&lt;abbr-1&gt;Elsevier&lt;/abbr-1&gt;&lt;/periodical&gt;&lt;alt-periodical&gt;&lt;full-title&gt;Virus Research&lt;/full-title&gt;&lt;abbr-1&gt;Elsevier&lt;/abbr-1&gt;&lt;/alt-periodical&gt;&lt;volume&gt;270&lt;/volume&gt;&lt;keywords&gt;&lt;keyword&gt;Mycobacterium tuberculosis&lt;/keyword&gt;&lt;keyword&gt;Hepatitis B virus infection&lt;/keyword&gt;&lt;keyword&gt;Anti-tuberculosis treatment&lt;/keyword&gt;&lt;keyword&gt;Drug-induced liver injury&lt;/keyword&gt;&lt;/keywords&gt;&lt;dates&gt;&lt;year&gt;2019&lt;/year&gt;&lt;pub-dates&gt;&lt;date&gt;September 2019&lt;/date&gt;&lt;/pub-dates&gt;&lt;/dates&gt;&lt;urls&gt;&lt;/urls&gt;&lt;electronic-resource-num&gt;https://doi.org/10.1016/j.virusres.2019.197664&lt;/electronic-resource-num&gt;&lt;/record&gt;&lt;/Cite&gt;&lt;/EndNote&gt;</w:instrText>
+      </w:r>
+      <w:r>
+        <w:fldChar w:fldCharType="separate"/>
+      </w:r>
+      <w:r>
+        <w:rPr>
+          <w:noProof/>
+        </w:rPr>
+        <w:t>[22]</w:t>
+      </w:r>
+      <w:r>
+        <w:fldChar w:fldCharType="end"/>
+      </w:r>
+      <w:r>
+        <w:t>.</w:t>
+      </w:r>
+    </w:p>
+    <w:p>
+      <w:pPr>
+        <w:spacing w:line="480" w:lineRule="auto"/>
+      </w:pPr>
+      <w:r>
+        <w:t xml:space="preserve">Disclaimer: </w:t>
+      </w:r>
+      <w:r>
+        <w:t>These in-silico studies should be followed up by in vitro and in vivo studies</w:t>
+      </w:r>
+      <w:r>
+        <w:t xml:space="preserve"> to determine efficacy</w:t>
+      </w:r>
+      <w:r>
+        <w:t>.</w:t>
+      </w:r>
+    </w:p>
+    <w:p>
+      <w:pPr>
+        <w:pStyle w:val="Heading1"/>
+      </w:pPr>
+      <w:r>
+        <w:t>Acknowledgements</w:t>
+      </w:r>
+    </w:p>
+    <w:p>
+      <w:r>
+        <w:t>I thank my professors, Gretchen Ehrenkaufer and Alan Cheng for their advice and encouragement.</w:t>
+      </w:r>
+    </w:p>
+    <w:p>
+      <w:r>
+        <w:br w:type="page"/>
+      </w:r>
+    </w:p>
+    <w:p>
+      <w:pPr>
+        <w:spacing w:line="480" w:lineRule="auto"/>
+      </w:pPr>
     </w:p>
     <w:p/>
     <w:p>
@@ -7486,7 +7826,7 @@
       <w:r>
         <w:t>[</w:t>
       </w:r>
-      <w:hyperlink r:id="rId7" w:history="1">
+      <w:hyperlink r:id="rId8" w:history="1">
         <w:r>
           <w:rPr>
             <w:rStyle w:val="Hyperlink"/>
@@ -7519,7 +7859,7 @@
       <w:r>
         <w:t>[</w:t>
       </w:r>
-      <w:hyperlink r:id="rId8" w:history="1">
+      <w:hyperlink r:id="rId9" w:history="1">
         <w:r>
           <w:rPr>
             <w:rStyle w:val="Hyperlink"/>
@@ -7552,7 +7892,7 @@
       <w:r>
         <w:t>[</w:t>
       </w:r>
-      <w:hyperlink r:id="rId9" w:history="1">
+      <w:hyperlink r:id="rId10" w:history="1">
         <w:r>
           <w:rPr>
             <w:rStyle w:val="Hyperlink"/>
@@ -7585,7 +7925,7 @@
       <w:r>
         <w:t>[</w:t>
       </w:r>
-      <w:hyperlink r:id="rId10" w:history="1">
+      <w:hyperlink r:id="rId11" w:history="1">
         <w:r>
           <w:rPr>
             <w:rStyle w:val="Hyperlink"/>
@@ -7618,7 +7958,7 @@
       <w:r>
         <w:t>[</w:t>
       </w:r>
-      <w:hyperlink r:id="rId11" w:history="1">
+      <w:hyperlink r:id="rId12" w:history="1">
         <w:r>
           <w:rPr>
             <w:rStyle w:val="Hyperlink"/>
@@ -7742,7 +8082,7 @@
       <w:r>
         <w:t>[</w:t>
       </w:r>
-      <w:hyperlink r:id="rId12" w:history="1">
+      <w:hyperlink r:id="rId13" w:history="1">
         <w:r>
           <w:rPr>
             <w:rStyle w:val="Hyperlink"/>
@@ -7775,7 +8115,7 @@
       <w:r>
         <w:t>[</w:t>
       </w:r>
-      <w:hyperlink r:id="rId13" w:history="1">
+      <w:hyperlink r:id="rId14" w:history="1">
         <w:r>
           <w:rPr>
             <w:rStyle w:val="Hyperlink"/>
@@ -7953,7 +8293,7 @@
       <w:r>
         <w:t>[</w:t>
       </w:r>
-      <w:hyperlink r:id="rId14" w:history="1">
+      <w:hyperlink r:id="rId15" w:history="1">
         <w:r>
           <w:rPr>
             <w:rStyle w:val="Hyperlink"/>
@@ -8064,6 +8404,7 @@
     <w:p>
       <w:pPr>
         <w:pStyle w:val="EndNoteBibliography"/>
+        <w:spacing w:after="0"/>
         <w:ind w:left="720" w:hanging="720"/>
       </w:pPr>
       <w:r>
@@ -8102,8 +8443,161 @@
       </w:r>
     </w:p>
     <w:p>
+      <w:pPr>
+        <w:pStyle w:val="EndNoteBibliography"/>
+        <w:spacing w:after="0"/>
+        <w:ind w:left="720" w:hanging="720"/>
+      </w:pPr>
       <w:r>
         <w:lastRenderedPageBreak/>
+        <w:t>23.</w:t>
+      </w:r>
+      <w:r>
+        <w:tab/>
+      </w:r>
+      <w:r>
+        <w:rPr>
+          <w:b/>
+        </w:rPr>
+        <w:t xml:space="preserve">NCBI Blast:(2) - CHEMBL2363965_8515 </w:t>
+      </w:r>
+      <w:r>
+        <w:t>[</w:t>
+      </w:r>
+      <w:hyperlink r:id="rId16" w:history="1">
+        <w:r>
+          <w:rPr>
+            <w:rStyle w:val="Hyperlink"/>
+          </w:rPr>
+          <w:t>https://www.ncbi.nlm.nih.gov/pubmed/</w:t>
+        </w:r>
+      </w:hyperlink>
+      <w:r>
+        <w:t>]</w:t>
+      </w:r>
+    </w:p>
+    <w:p>
+      <w:pPr>
+        <w:pStyle w:val="EndNoteBibliography"/>
+        <w:spacing w:after="0"/>
+        <w:ind w:left="720" w:hanging="720"/>
+      </w:pPr>
+      <w:r>
+        <w:t>24.</w:t>
+      </w:r>
+      <w:r>
+        <w:tab/>
+        <w:t xml:space="preserve">Altschul SF, Madden TL, Schäffer AA, Zhang J, Zhang Z, Miller W, Lipman DJ: </w:t>
+      </w:r>
+      <w:r>
+        <w:rPr>
+          <w:b/>
+        </w:rPr>
+        <w:t>Gapped BLAST and PSI-BLAST: a new generation of protein database search programs</w:t>
+      </w:r>
+      <w:r>
+        <w:t xml:space="preserve">. In: </w:t>
+      </w:r>
+      <w:r>
+        <w:rPr>
+          <w:i/>
+        </w:rPr>
+        <w:t>Nucleic Acids Res.</w:t>
+      </w:r>
+      <w:r>
+        <w:t xml:space="preserve"> vol. 25; 1997: 3389-3402.</w:t>
+      </w:r>
+    </w:p>
+    <w:p>
+      <w:pPr>
+        <w:pStyle w:val="EndNoteBibliography"/>
+        <w:spacing w:after="0"/>
+        <w:ind w:left="720" w:hanging="720"/>
+      </w:pPr>
+      <w:r>
+        <w:t>25.</w:t>
+      </w:r>
+      <w:r>
+        <w:tab/>
+      </w:r>
+      <w:r>
+        <w:rPr>
+          <w:b/>
+        </w:rPr>
+        <w:t xml:space="preserve">RecName: Full=Replicase polyprotein 1a; Short=pp1a; AltName: Full=ORF1 - Protein - NCBI </w:t>
+      </w:r>
+      <w:r>
+        <w:t>[</w:t>
+      </w:r>
+      <w:hyperlink r:id="rId17" w:history="1">
+        <w:r>
+          <w:rPr>
+            <w:rStyle w:val="Hyperlink"/>
+          </w:rPr>
+          <w:t>https://www.ncbi.nlm.nih.gov/pubmed/</w:t>
+        </w:r>
+      </w:hyperlink>
+      <w:r>
+        <w:t>]</w:t>
+      </w:r>
+    </w:p>
+    <w:p>
+      <w:pPr>
+        <w:pStyle w:val="EndNoteBibliography"/>
+        <w:spacing w:after="0"/>
+        <w:ind w:left="720" w:hanging="720"/>
+      </w:pPr>
+      <w:r>
+        <w:t>26.</w:t>
+      </w:r>
+      <w:r>
+        <w:tab/>
+        <w:t xml:space="preserve">group NCS: </w:t>
+      </w:r>
+      <w:r>
+        <w:rPr>
+          <w:b/>
+        </w:rPr>
+        <w:t>5GWY: Structure of Main Protease from Human Coronavirus NL63: Insights for Wide Spectrum Anti-Coronavirus Drug Design</w:t>
+      </w:r>
+      <w:r>
+        <w:t>. 2020.</w:t>
+      </w:r>
+    </w:p>
+    <w:p>
+      <w:pPr>
+        <w:pStyle w:val="EndNoteBibliography"/>
+        <w:ind w:left="720" w:hanging="720"/>
+      </w:pPr>
+      <w:r>
+        <w:t>27.</w:t>
+      </w:r>
+      <w:r>
+        <w:tab/>
+      </w:r>
+      <w:r>
+        <w:rPr>
+          <w:b/>
+        </w:rPr>
+        <w:t xml:space="preserve">RCSB PDB - Protein Feature View - Replicase polyprotein 1ab - P0C6X9 (R1AB_CVMA5) </w:t>
+      </w:r>
+      <w:r>
+        <w:t>[</w:t>
+      </w:r>
+      <w:hyperlink r:id="rId18" w:history="1">
+        <w:r>
+          <w:rPr>
+            <w:rStyle w:val="Hyperlink"/>
+          </w:rPr>
+          <w:t>http://www.rcsb.org/pdb/protein/P0C6X9</w:t>
+        </w:r>
+      </w:hyperlink>
+      <w:r>
+        <w:t>]</w:t>
+      </w:r>
+    </w:p>
+    <w:p>
+      <w:r>
         <w:fldChar w:fldCharType="end"/>
       </w:r>
     </w:p>
@@ -8160,14 +8654,9 @@
       <w:bookmarkStart w:id="0" w:name="_Ref45090117"/>
       <w:bookmarkStart w:id="1" w:name="_Ref45092308"/>
       <w:r>
-        <w:t>MN908947.</w:t>
-      </w:r>
-      <w:proofErr w:type="gramStart"/>
-      <w:r>
-        <w:t>3.FASTA</w:t>
+        <w:t>MN908947.3.FASTA</w:t>
       </w:r>
       <w:bookmarkEnd w:id="0"/>
-      <w:proofErr w:type="gramEnd"/>
       <w:r>
         <w:t>.</w:t>
       </w:r>
@@ -8229,15 +8718,7 @@
     </w:p>
     <w:p>
       <w:r>
-        <w:t xml:space="preserve">Converrts a text file containing sequences </w:t>
-      </w:r>
-      <w:proofErr w:type="gramStart"/>
-      <w:r>
-        <w:t>to .FASTA</w:t>
-      </w:r>
-      <w:proofErr w:type="gramEnd"/>
-      <w:r>
-        <w:t xml:space="preserve"> format file.</w:t>
+        <w:t>Converrts a text file containing sequences to .FASTA format file.</w:t>
       </w:r>
     </w:p>
     <w:p>
@@ -8246,14 +8727,9 @@
       </w:pPr>
       <w:bookmarkStart w:id="5" w:name="_Ref45100900"/>
       <w:r>
-        <w:t>component_</w:t>
-      </w:r>
-      <w:proofErr w:type="gramStart"/>
-      <w:r>
-        <w:t>sequences.fa</w:t>
+        <w:t>component_sequences.fa</w:t>
       </w:r>
       <w:bookmarkEnd w:id="5"/>
-      <w:proofErr w:type="gramEnd"/>
     </w:p>
     <w:p>
       <w:r>
@@ -8315,12 +8791,10 @@
         <w:pStyle w:val="Heading2"/>
       </w:pPr>
       <w:bookmarkStart w:id="8" w:name="_Ref45203782"/>
-      <w:proofErr w:type="gramStart"/>
       <w:r>
         <w:t>orf.summary</w:t>
       </w:r>
       <w:bookmarkEnd w:id="8"/>
-      <w:proofErr w:type="gramEnd"/>
     </w:p>
     <w:p>
       <w:r>
@@ -8460,22 +8934,10 @@
           <w:b/>
           <w:bCs/>
         </w:rPr>
-        <w:t>hmm_</w:t>
-      </w:r>
-      <w:proofErr w:type="gramStart"/>
-      <w:r>
-        <w:rPr>
-          <w:b/>
-          <w:bCs/>
-        </w:rPr>
-        <w:t>statistics</w:t>
-      </w:r>
-      <w:r>
-        <w:t xml:space="preserve">  table</w:t>
-      </w:r>
-      <w:proofErr w:type="gramEnd"/>
-      <w:r>
-        <w:t>.</w:t>
+        <w:t>hmm_statistics</w:t>
+      </w:r>
+      <w:r>
+        <w:t xml:space="preserve">  table.</w:t>
       </w:r>
     </w:p>
     <w:p>
@@ -8540,14 +9002,9 @@
       </w:pPr>
       <w:bookmarkStart w:id="11" w:name="_Ref45533963"/>
       <w:r>
-        <w:t>Organism_hmmer_</w:t>
-      </w:r>
-      <w:proofErr w:type="gramStart"/>
-      <w:r>
-        <w:t>threshold.R</w:t>
+        <w:t>Organism_hmmer_threshold.R</w:t>
       </w:r>
       <w:bookmarkEnd w:id="11"/>
-      <w:proofErr w:type="gramEnd"/>
     </w:p>
     <w:p>
       <w:pPr>
@@ -8613,6 +9070,11 @@
       <w:bookmarkEnd w:id="12"/>
     </w:p>
     <w:p>
+      <w:r>
+        <w:t>Database query that retrieves target and drug data.</w:t>
+      </w:r>
+    </w:p>
+    <w:p>
       <w:pPr>
         <w:pStyle w:val="Heading2"/>
       </w:pPr>
@@ -8621,6 +9083,11 @@
         <w:t>target_SARS-CoV-2_drugs.txt</w:t>
       </w:r>
       <w:bookmarkEnd w:id="13"/>
+    </w:p>
+    <w:p>
+      <w:r>
+        <w:t>Target and drug information retrieved from database query.</w:t>
+      </w:r>
     </w:p>
     <w:p>
       <w:pPr>
@@ -8643,7 +9110,109 @@
     </w:p>
     <w:p>
       <w:r>
-        <w:t>Spreadsheet is Table 1.</w:t>
+        <w:t>Spreadsheet is Table 1</w:t>
+      </w:r>
+      <w:r>
+        <w:t>, generated from retrieved data.</w:t>
+      </w:r>
+    </w:p>
+    <w:p>
+      <w:pPr>
+        <w:pStyle w:val="Heading2"/>
+        <w:rPr>
+          <w:b/>
+          <w:bCs/>
+        </w:rPr>
+      </w:pPr>
+      <w:r>
+        <w:rPr>
+          <w:b/>
+          <w:bCs/>
+        </w:rPr>
+        <w:t xml:space="preserve">S7 Fig. NCBI BLASTP results for ORF </w:t>
+      </w:r>
+      <w:r>
+        <w:rPr>
+          <w:b/>
+          <w:bCs/>
+        </w:rPr>
+        <w:t>MN908947.3_281</w:t>
+      </w:r>
+      <w:r>
+        <w:rPr>
+          <w:b/>
+          <w:bCs/>
+        </w:rPr>
+        <w:t xml:space="preserve"> excluding SARS-CoV-2.</w:t>
+      </w:r>
+    </w:p>
+    <w:p>
+      <w:pPr>
+        <w:pStyle w:val="Heading2"/>
+        <w:rPr>
+          <w:b/>
+          <w:bCs/>
+        </w:rPr>
+      </w:pPr>
+      <w:r>
+        <w:rPr>
+          <w:b/>
+          <w:bCs/>
+        </w:rPr>
+        <w:t>S8 Fig. Distance tree for orf1a</w:t>
+      </w:r>
+    </w:p>
+    <w:p>
+      <w:pPr>
+        <w:pStyle w:val="Heading2"/>
+        <w:rPr>
+          <w:b/>
+          <w:bCs/>
+        </w:rPr>
+      </w:pPr>
+      <w:r>
+        <w:rPr>
+          <w:b/>
+          <w:bCs/>
+        </w:rPr>
+        <w:t>S9 Fig. 5GWY structure of Main Protease from Human Corona Virus</w:t>
+      </w:r>
+    </w:p>
+    <w:p>
+      <w:r>
+        <w:t>From Protein Database.</w:t>
+      </w:r>
+    </w:p>
+    <w:p>
+      <w:pPr>
+        <w:pStyle w:val="Heading2"/>
+        <w:rPr>
+          <w:b/>
+          <w:bCs/>
+        </w:rPr>
+      </w:pPr>
+      <w:r>
+        <w:rPr>
+          <w:b/>
+          <w:bCs/>
+        </w:rPr>
+        <w:t>S10 Fig. Predicted binding modes for RNA polymerase and Viomycin.</w:t>
+      </w:r>
+    </w:p>
+    <w:p>
+      <w:pPr>
+        <w:pStyle w:val="Heading2"/>
+        <w:rPr>
+          <w:b/>
+          <w:bCs/>
+        </w:rPr>
+      </w:pPr>
+      <w:r>
+        <w:rPr>
+          <w:b/>
+          <w:bCs/>
+        </w:rPr>
+        <w:t>S11 Fig. Predicted binding modes for RNA polymerase and Capryomycin.</w:t>
       </w:r>
     </w:p>
     <w:p/>
@@ -9209,7 +9778,6 @@
   <w:style w:type="character" w:default="1" w:styleId="DefaultParagraphFont">
     <w:name w:val="Default Paragraph Font"/>
     <w:uiPriority w:val="1"/>
-    <w:semiHidden/>
     <w:unhideWhenUsed/>
   </w:style>
   <w:style w:type="table" w:default="1" w:styleId="TableNormal">

</xml_diff>

<commit_message>
Italicize SARS-CoV-2 as species.
</commit_message>
<xml_diff>
--- a/A target and two drugs for SARS-CoV-2 found by paralog search.docx
+++ b/A target and two drugs for SARS-CoV-2 found by paralog search.docx
@@ -11,7 +11,17 @@
         <w:pStyle w:val="Title"/>
       </w:pPr>
       <w:r>
-        <w:t>A target and two drugs for SARS-CoV-2 found by paralog search</w:t>
+        <w:t xml:space="preserve">A target and two drugs for </w:t>
+      </w:r>
+      <w:r>
+        <w:rPr>
+          <w:i/>
+          <w:iCs/>
+        </w:rPr>
+        <w:t>SARS-CoV-2</w:t>
+      </w:r>
+      <w:r>
+        <w:t xml:space="preserve"> found by paralog search</w:t>
       </w:r>
     </w:p>
     <w:p/>
@@ -64,7 +74,17 @@
         <w:spacing w:line="480" w:lineRule="auto"/>
       </w:pPr>
       <w:r>
-        <w:t xml:space="preserve">Using a paralog search pipeline, the author searched the ChEMBL 25 database, screening targets in it against the SARS-CoV-2 genome </w:t>
+        <w:t xml:space="preserve">Using a paralog search pipeline, the author searched the ChEMBL 25 database, screening targets in it against the </w:t>
+      </w:r>
+      <w:r>
+        <w:rPr>
+          <w:i/>
+          <w:iCs/>
+        </w:rPr>
+        <w:t>SARS-CoV-2</w:t>
+      </w:r>
+      <w:r>
+        <w:t xml:space="preserve"> genome </w:t>
       </w:r>
       <w:r>
         <w:t>finding a target that has an identical</w:t>
@@ -76,7 +96,17 @@
         <w:t xml:space="preserve">target sequence. </w:t>
       </w:r>
       <w:r>
-        <w:t xml:space="preserve">  The the target, RNA polymerase, was found to have 100% identity with a gene in the viral genome of SARS-CoV-2.</w:t>
+        <w:t xml:space="preserve">  The the target, RNA polymerase, was found to have 100% identity with a gene in the viral genome of </w:t>
+      </w:r>
+      <w:r>
+        <w:rPr>
+          <w:i/>
+          <w:iCs/>
+        </w:rPr>
+        <w:t>SARS-CoV-2</w:t>
+      </w:r>
+      <w:r>
+        <w:t>.</w:t>
       </w:r>
     </w:p>
     <w:p>
@@ -96,10 +126,29 @@
         <w:t>drugs showed high binding affinity in docking simulations, validating them as promising drug candidates</w:t>
       </w:r>
       <w:r>
-        <w:t xml:space="preserve"> for laboratory testing against </w:t>
-      </w:r>
-      <w:r>
-        <w:t xml:space="preserve"> SARS-CoV-2</w:t>
+        <w:t xml:space="preserve"> for laboratory testing </w:t>
+      </w:r>
+      <w:proofErr w:type="gramStart"/>
+      <w:r>
+        <w:t xml:space="preserve">against </w:t>
+      </w:r>
+      <w:r>
+        <w:t xml:space="preserve"> </w:t>
+      </w:r>
+      <w:r>
+        <w:rPr>
+          <w:i/>
+          <w:iCs/>
+        </w:rPr>
+        <w:t>SARS</w:t>
+      </w:r>
+      <w:proofErr w:type="gramEnd"/>
+      <w:r>
+        <w:rPr>
+          <w:i/>
+          <w:iCs/>
+        </w:rPr>
+        <w:t>-CoV-2</w:t>
       </w:r>
       <w:r>
         <w:t xml:space="preserve"> infection.</w:t>
@@ -160,7 +209,24 @@
         <w:spacing w:line="480" w:lineRule="auto"/>
       </w:pPr>
       <w:r>
-        <w:t xml:space="preserve">SARS-CoV-2, also known as COVID-19, is a virus that causes flu like symptoms including respiratory distress, in many cases requiring respirators to maintain oxygenation in patients.  It is highly contagious, and is currently causing pandemic infection, with a fatality rate estimated between 2% and 3% </w:t>
+        <w:rPr>
+          <w:i/>
+          <w:iCs/>
+        </w:rPr>
+        <w:t>SARS-CoV-2</w:t>
+      </w:r>
+      <w:r>
+        <w:t xml:space="preserve">, also known as </w:t>
+      </w:r>
+      <w:r>
+        <w:rPr>
+          <w:i/>
+          <w:iCs/>
+        </w:rPr>
+        <w:t>COVID-19</w:t>
+      </w:r>
+      <w:r>
+        <w:t xml:space="preserve">, is a virus that causes flu like symptoms including respiratory distress, in many cases requiring respirators to maintain oxygenation in patients.  It is highly contagious, and is currently causing pandemic infection, with a fatality rate estimated between 2% and 3% </w:t>
       </w:r>
       <w:r>
         <w:fldChar w:fldCharType="begin"/>
@@ -441,7 +507,17 @@
         <w:t xml:space="preserve"> These methods are intended to identify targets and drugs for further study.  </w:t>
       </w:r>
       <w:r>
-        <w:t>While some dosage and toxicity data are available for the drugs in question from their original usage, the the therapeutic effect of these drugs against SARS-CoV-2 has not been studied.</w:t>
+        <w:t xml:space="preserve">While some dosage and toxicity data are available for the drugs in question from their original usage, the the therapeutic effect of these drugs against </w:t>
+      </w:r>
+      <w:r>
+        <w:rPr>
+          <w:i/>
+          <w:iCs/>
+        </w:rPr>
+        <w:t>SARS-CoV-2</w:t>
+      </w:r>
+      <w:r>
+        <w:t xml:space="preserve"> has not been studied.</w:t>
       </w:r>
     </w:p>
     <w:p>
@@ -617,7 +693,15 @@
         <w:t xml:space="preserve"> at least a</w:t>
       </w:r>
       <w:r>
-        <w:t xml:space="preserve"> 4 core 64 bit Intel compatible CPU</w:t>
+        <w:t xml:space="preserve"> 4 core </w:t>
+      </w:r>
+      <w:proofErr w:type="gramStart"/>
+      <w:r>
+        <w:t>64 bit</w:t>
+      </w:r>
+      <w:proofErr w:type="gramEnd"/>
+      <w:r>
+        <w:t xml:space="preserve"> Intel compatible CPU</w:t>
       </w:r>
       <w:r>
         <w:t>, and</w:t>
@@ -712,7 +796,17 @@
         <w:spacing w:line="480" w:lineRule="auto"/>
       </w:pPr>
       <w:r>
-        <w:t>Genbank provides a nucleotide sequence database containing genomes of many organisms, including the SARS-CoV-2 virus</w:t>
+        <w:t xml:space="preserve">Genbank provides a nucleotide sequence database containing genomes of many organisms, including the </w:t>
+      </w:r>
+      <w:r>
+        <w:rPr>
+          <w:i/>
+          <w:iCs/>
+        </w:rPr>
+        <w:t>SARS-CoV-2</w:t>
+      </w:r>
+      <w:r>
+        <w:t xml:space="preserve"> virus</w:t>
       </w:r>
       <w:r>
         <w:t xml:space="preserve"> </w:t>
@@ -754,7 +848,17 @@
         <w:t>getorf</w:t>
       </w:r>
       <w:r>
-        <w:t xml:space="preserve"> utility that finds the genes in the SARS-CoV-2 genome</w:t>
+        <w:t xml:space="preserve"> utility that finds the genes in the </w:t>
+      </w:r>
+      <w:r>
+        <w:rPr>
+          <w:i/>
+          <w:iCs/>
+        </w:rPr>
+        <w:t>SARS-CoV-2</w:t>
+      </w:r>
+      <w:r>
+        <w:t xml:space="preserve"> genome</w:t>
       </w:r>
       <w:r>
         <w:fldChar w:fldCharType="begin"/>
@@ -1150,11 +1254,16 @@
       <w:r>
         <w:t xml:space="preserve"> </w:t>
       </w:r>
+      <w:proofErr w:type="gramStart"/>
       <w:r>
         <w:t>2</w:t>
       </w:r>
       <w:r>
-        <w:t xml:space="preserve"> .)</w:t>
+        <w:t xml:space="preserve"> .</w:t>
+      </w:r>
+      <w:proofErr w:type="gramEnd"/>
+      <w:r>
+        <w:t>)</w:t>
       </w:r>
       <w:r>
         <w:t xml:space="preserve"> Target and drug analytical workflow.</w:t>
@@ -1325,7 +1434,17 @@
         <w:spacing w:line="480" w:lineRule="auto"/>
       </w:pPr>
       <w:r>
-        <w:t>The genome of SARS-CoV-2 (The COVID-19 virus) was downloaded from Genbank via NCBI’s website</w:t>
+        <w:t xml:space="preserve">The genome of </w:t>
+      </w:r>
+      <w:r>
+        <w:rPr>
+          <w:i/>
+          <w:iCs/>
+        </w:rPr>
+        <w:t>SARS-CoV-2</w:t>
+      </w:r>
+      <w:r>
+        <w:t xml:space="preserve"> (The COVID-19 virus) was downloaded from Genbank via NCBI’s website</w:t>
       </w:r>
       <w:r>
         <w:t xml:space="preserve"> as </w:t>
@@ -1435,8 +1554,20 @@
           <w:sz w:val="18"/>
           <w:szCs w:val="18"/>
         </w:rPr>
-        <w:t>getorf MN908947.3.FASTA</w:t>
-      </w:r>
+        <w:t>getorf MN908947.</w:t>
+      </w:r>
+      <w:proofErr w:type="gramStart"/>
+      <w:r>
+        <w:rPr>
+          <w:rFonts w:ascii="Lucida Console" w:hAnsi="Lucida Console" w:cs="Lucida Console"/>
+          <w:b/>
+          <w:bCs/>
+          <w:sz w:val="18"/>
+          <w:szCs w:val="18"/>
+        </w:rPr>
+        <w:t>3.FASTA</w:t>
+      </w:r>
+      <w:proofErr w:type="gramEnd"/>
     </w:p>
     <w:p>
       <w:pPr>
@@ -1514,7 +1645,21 @@
         <w:rPr>
           <w:rFonts w:cstheme="minorHAnsi"/>
         </w:rPr>
-        <w:t>, which contains all the ORFs found for the .FASTA file.</w:t>
+        <w:t xml:space="preserve">, which contains all the ORFs found for </w:t>
+      </w:r>
+      <w:proofErr w:type="gramStart"/>
+      <w:r>
+        <w:rPr>
+          <w:rFonts w:cstheme="minorHAnsi"/>
+        </w:rPr>
+        <w:t>the .FASTA</w:t>
+      </w:r>
+      <w:proofErr w:type="gramEnd"/>
+      <w:r>
+        <w:rPr>
+          <w:rFonts w:cstheme="minorHAnsi"/>
+        </w:rPr>
+        <w:t xml:space="preserve"> file.</w:t>
       </w:r>
     </w:p>
     <w:p>
@@ -3100,7 +3245,25 @@
                 <w:sz w:val="16"/>
                 <w:szCs w:val="16"/>
               </w:rPr>
-              <w:t>&gt; aa=read.table(file="mn908947.orf",header = FALSE, sep='~', stringsAsFactors = FALSE)</w:t>
+              <w:t>&gt; aa=</w:t>
+            </w:r>
+            <w:proofErr w:type="gramStart"/>
+            <w:r>
+              <w:rPr>
+                <w:rFonts w:ascii="Lucida Console" w:eastAsia="Times New Roman" w:hAnsi="Lucida Console" w:cs="Courier New"/>
+                <w:sz w:val="16"/>
+                <w:szCs w:val="16"/>
+              </w:rPr>
+              <w:t>read.table</w:t>
+            </w:r>
+            <w:proofErr w:type="gramEnd"/>
+            <w:r>
+              <w:rPr>
+                <w:rFonts w:ascii="Lucida Console" w:eastAsia="Times New Roman" w:hAnsi="Lucida Console" w:cs="Courier New"/>
+                <w:sz w:val="16"/>
+                <w:szCs w:val="16"/>
+              </w:rPr>
+              <w:t>(file="mn908947.orf",header = FALSE, sep='~', stringsAsFactors = FALSE)</w:t>
             </w:r>
           </w:p>
           <w:p>
@@ -3137,7 +3300,25 @@
                 <w:sz w:val="16"/>
                 <w:szCs w:val="16"/>
               </w:rPr>
-              <w:t>&gt; aa=aa[!is.na(aa[,1]),] # filter out NA</w:t>
+              <w:t>&gt; aa=aa</w:t>
+            </w:r>
+            <w:proofErr w:type="gramStart"/>
+            <w:r>
+              <w:rPr>
+                <w:rFonts w:ascii="Lucida Console" w:eastAsia="Times New Roman" w:hAnsi="Lucida Console" w:cs="Courier New"/>
+                <w:sz w:val="16"/>
+                <w:szCs w:val="16"/>
+              </w:rPr>
+              <w:t>[!is.na</w:t>
+            </w:r>
+            <w:proofErr w:type="gramEnd"/>
+            <w:r>
+              <w:rPr>
+                <w:rFonts w:ascii="Lucida Console" w:eastAsia="Times New Roman" w:hAnsi="Lucida Console" w:cs="Courier New"/>
+                <w:sz w:val="16"/>
+                <w:szCs w:val="16"/>
+              </w:rPr>
+              <w:t>(aa[,1]),] # filter out NA</w:t>
             </w:r>
           </w:p>
           <w:p>
@@ -3174,7 +3355,25 @@
                 <w:sz w:val="16"/>
                 <w:szCs w:val="16"/>
               </w:rPr>
-              <w:t>&gt; aa=data.frame(lines=aa, stringsAsFactors = FALSE)</w:t>
+              <w:t>&gt; aa=</w:t>
+            </w:r>
+            <w:proofErr w:type="gramStart"/>
+            <w:r>
+              <w:rPr>
+                <w:rFonts w:ascii="Lucida Console" w:eastAsia="Times New Roman" w:hAnsi="Lucida Console" w:cs="Courier New"/>
+                <w:sz w:val="16"/>
+                <w:szCs w:val="16"/>
+              </w:rPr>
+              <w:t>data.frame</w:t>
+            </w:r>
+            <w:proofErr w:type="gramEnd"/>
+            <w:r>
+              <w:rPr>
+                <w:rFonts w:ascii="Lucida Console" w:eastAsia="Times New Roman" w:hAnsi="Lucida Console" w:cs="Courier New"/>
+                <w:sz w:val="16"/>
+                <w:szCs w:val="16"/>
+              </w:rPr>
+              <w:t>(lines=aa, stringsAsFactors = FALSE)</w:t>
             </w:r>
           </w:p>
           <w:p>
@@ -3211,7 +3410,25 @@
                 <w:sz w:val="16"/>
                 <w:szCs w:val="16"/>
               </w:rPr>
-              <w:t>&gt; orf_headers=aa[substr(aa[,1],1,1)=='&gt;' ,]</w:t>
+              <w:t>&gt; orf_headers=aa[substr(</w:t>
+            </w:r>
+            <w:proofErr w:type="gramStart"/>
+            <w:r>
+              <w:rPr>
+                <w:rFonts w:ascii="Lucida Console" w:eastAsia="Times New Roman" w:hAnsi="Lucida Console" w:cs="Courier New"/>
+                <w:sz w:val="16"/>
+                <w:szCs w:val="16"/>
+              </w:rPr>
+              <w:t>aa[</w:t>
+            </w:r>
+            <w:proofErr w:type="gramEnd"/>
+            <w:r>
+              <w:rPr>
+                <w:rFonts w:ascii="Lucida Console" w:eastAsia="Times New Roman" w:hAnsi="Lucida Console" w:cs="Courier New"/>
+                <w:sz w:val="16"/>
+                <w:szCs w:val="16"/>
+              </w:rPr>
+              <w:t>,1],1,1)=='&gt;' ,]</w:t>
             </w:r>
           </w:p>
           <w:p>
@@ -3422,7 +3639,27 @@
           <w:sz w:val="24"/>
           <w:szCs w:val="24"/>
         </w:rPr>
-        <w:t xml:space="preserve">Although annotated ORFs for SARS-CoV-2 can be found elsewhere, this analysis relies only on the original nucleotide genome and the </w:t>
+        <w:t xml:space="preserve">Although annotated ORFs for </w:t>
+      </w:r>
+      <w:r>
+        <w:rPr>
+          <w:rFonts w:eastAsia="Times New Roman" w:cstheme="minorHAnsi"/>
+          <w:i/>
+          <w:iCs/>
+          <w:color w:val="000000"/>
+          <w:sz w:val="24"/>
+          <w:szCs w:val="24"/>
+        </w:rPr>
+        <w:t>SARS-CoV-2</w:t>
+      </w:r>
+      <w:r>
+        <w:rPr>
+          <w:rFonts w:eastAsia="Times New Roman" w:cstheme="minorHAnsi"/>
+          <w:color w:val="000000"/>
+          <w:sz w:val="24"/>
+          <w:szCs w:val="24"/>
+        </w:rPr>
+        <w:t xml:space="preserve"> can be found elsewhere, this analysis relies only on the original nucleotide genome and the </w:t>
       </w:r>
       <w:r>
         <w:rPr>
@@ -4019,14 +4256,27 @@
       <w:r>
         <w:t xml:space="preserve">Table </w:t>
       </w:r>
-      <w:fldSimple w:instr=" SEQ Table \* ARABIC ">
-        <w:r>
-          <w:rPr>
-            <w:noProof/>
-          </w:rPr>
-          <w:t>1</w:t>
-        </w:r>
-      </w:fldSimple>
+      <w:r>
+        <w:fldChar w:fldCharType="begin"/>
+      </w:r>
+      <w:r>
+        <w:instrText xml:space="preserve"> SEQ Table \* ARABIC </w:instrText>
+      </w:r>
+      <w:r>
+        <w:fldChar w:fldCharType="separate"/>
+      </w:r>
+      <w:r>
+        <w:rPr>
+          <w:noProof/>
+        </w:rPr>
+        <w:t>1</w:t>
+      </w:r>
+      <w:r>
+        <w:rPr>
+          <w:noProof/>
+        </w:rPr>
+        <w:fldChar w:fldCharType="end"/>
+      </w:r>
       <w:r>
         <w:t>: target and drugs retrieved.</w:t>
       </w:r>
@@ -5604,25 +5854,25 @@
           <w:sz w:val="16"/>
           <w:szCs w:val="16"/>
         </w:rPr>
-        <w:t>select distinct md.pref_name</w:t>
-      </w:r>
-    </w:p>
-    <w:p>
-      <w:pPr>
-        <w:spacing w:after="0" w:line="240" w:lineRule="auto"/>
+        <w:t xml:space="preserve">select distinct </w:t>
+      </w:r>
+      <w:proofErr w:type="gramStart"/>
+      <w:r>
         <w:rPr>
           <w:rFonts w:ascii="Lucida Console" w:hAnsi="Lucida Console" w:cstheme="minorHAnsi"/>
           <w:sz w:val="16"/>
           <w:szCs w:val="16"/>
         </w:rPr>
-      </w:pPr>
+        <w:t>md.pref</w:t>
+      </w:r>
+      <w:proofErr w:type="gramEnd"/>
       <w:r>
         <w:rPr>
           <w:rFonts w:ascii="Lucida Console" w:hAnsi="Lucida Console" w:cstheme="minorHAnsi"/>
           <w:sz w:val="16"/>
           <w:szCs w:val="16"/>
         </w:rPr>
-        <w:t xml:space="preserve">      ,td.chembl_id as target_chembl_id</w:t>
+        <w:t>_name</w:t>
       </w:r>
     </w:p>
     <w:p>
@@ -5640,25 +5890,25 @@
           <w:sz w:val="16"/>
           <w:szCs w:val="16"/>
         </w:rPr>
-        <w:t xml:space="preserve">      ,td.target_type</w:t>
-      </w:r>
-    </w:p>
-    <w:p>
-      <w:pPr>
-        <w:spacing w:after="0" w:line="240" w:lineRule="auto"/>
+        <w:t xml:space="preserve">      </w:t>
+      </w:r>
+      <w:proofErr w:type="gramStart"/>
+      <w:r>
         <w:rPr>
           <w:rFonts w:ascii="Lucida Console" w:hAnsi="Lucida Console" w:cstheme="minorHAnsi"/>
           <w:sz w:val="16"/>
           <w:szCs w:val="16"/>
         </w:rPr>
-      </w:pPr>
+        <w:t>,td</w:t>
+      </w:r>
+      <w:proofErr w:type="gramEnd"/>
       <w:r>
         <w:rPr>
           <w:rFonts w:ascii="Lucida Console" w:hAnsi="Lucida Console" w:cstheme="minorHAnsi"/>
           <w:sz w:val="16"/>
           <w:szCs w:val="16"/>
         </w:rPr>
-        <w:t xml:space="preserve">      , dm.mechanism_of_action</w:t>
+        <w:t>.chembl_id as target_chembl_id</w:t>
       </w:r>
     </w:p>
     <w:p>
@@ -5676,25 +5926,25 @@
           <w:sz w:val="16"/>
           <w:szCs w:val="16"/>
         </w:rPr>
-        <w:t>from hmmer_statistics h</w:t>
-      </w:r>
-    </w:p>
-    <w:p>
-      <w:pPr>
-        <w:spacing w:after="0" w:line="240" w:lineRule="auto"/>
+        <w:t xml:space="preserve">      </w:t>
+      </w:r>
+      <w:proofErr w:type="gramStart"/>
+      <w:r>
         <w:rPr>
           <w:rFonts w:ascii="Lucida Console" w:hAnsi="Lucida Console" w:cstheme="minorHAnsi"/>
           <w:sz w:val="16"/>
           <w:szCs w:val="16"/>
         </w:rPr>
-      </w:pPr>
+        <w:t>,td</w:t>
+      </w:r>
+      <w:proofErr w:type="gramEnd"/>
       <w:r>
         <w:rPr>
           <w:rFonts w:ascii="Lucida Console" w:hAnsi="Lucida Console" w:cstheme="minorHAnsi"/>
           <w:sz w:val="16"/>
           <w:szCs w:val="16"/>
         </w:rPr>
-        <w:t xml:space="preserve">   join target_dictionary td</w:t>
+        <w:t>.target_type</w:t>
       </w:r>
     </w:p>
     <w:p>
@@ -5712,25 +5962,25 @@
           <w:sz w:val="16"/>
           <w:szCs w:val="16"/>
         </w:rPr>
-        <w:t xml:space="preserve">   on h.target = td.chembl_id</w:t>
-      </w:r>
-    </w:p>
-    <w:p>
-      <w:pPr>
-        <w:spacing w:after="0" w:line="240" w:lineRule="auto"/>
+        <w:t xml:space="preserve">      , </w:t>
+      </w:r>
+      <w:proofErr w:type="gramStart"/>
+      <w:r>
         <w:rPr>
           <w:rFonts w:ascii="Lucida Console" w:hAnsi="Lucida Console" w:cstheme="minorHAnsi"/>
           <w:sz w:val="16"/>
           <w:szCs w:val="16"/>
         </w:rPr>
-      </w:pPr>
+        <w:t>dm.mechanism</w:t>
+      </w:r>
+      <w:proofErr w:type="gramEnd"/>
       <w:r>
         <w:rPr>
           <w:rFonts w:ascii="Lucida Console" w:hAnsi="Lucida Console" w:cstheme="minorHAnsi"/>
           <w:sz w:val="16"/>
           <w:szCs w:val="16"/>
         </w:rPr>
-        <w:t xml:space="preserve">   left outer join drug_mechanism dm</w:t>
+        <w:t>_of_action</w:t>
       </w:r>
     </w:p>
     <w:p>
@@ -5748,7 +5998,7 @@
           <w:sz w:val="16"/>
           <w:szCs w:val="16"/>
         </w:rPr>
-        <w:t xml:space="preserve">   ON td.tid = dm.tid</w:t>
+        <w:t>from hmmer_statistics h</w:t>
       </w:r>
     </w:p>
     <w:p>
@@ -5766,7 +6016,7 @@
           <w:sz w:val="16"/>
           <w:szCs w:val="16"/>
         </w:rPr>
-        <w:t xml:space="preserve">   left outer join molecule_dictionary</w:t>
+        <w:t xml:space="preserve">   join target_dictionary td</w:t>
       </w:r>
     </w:p>
     <w:p>
@@ -5784,25 +6034,25 @@
           <w:sz w:val="16"/>
           <w:szCs w:val="16"/>
         </w:rPr>
-        <w:t xml:space="preserve">   md ON dm.molregno = md.molregno</w:t>
-      </w:r>
-    </w:p>
-    <w:p>
-      <w:pPr>
-        <w:spacing w:after="0" w:line="240" w:lineRule="auto"/>
+        <w:t xml:space="preserve">   on </w:t>
+      </w:r>
+      <w:proofErr w:type="gramStart"/>
+      <w:r>
         <w:rPr>
           <w:rFonts w:ascii="Lucida Console" w:hAnsi="Lucida Console" w:cstheme="minorHAnsi"/>
           <w:sz w:val="16"/>
           <w:szCs w:val="16"/>
         </w:rPr>
-      </w:pPr>
+        <w:t>h.target</w:t>
+      </w:r>
+      <w:proofErr w:type="gramEnd"/>
       <w:r>
         <w:rPr>
           <w:rFonts w:ascii="Lucida Console" w:hAnsi="Lucida Console" w:cstheme="minorHAnsi"/>
           <w:sz w:val="16"/>
           <w:szCs w:val="16"/>
         </w:rPr>
-        <w:t>WHERE td.chembl_id in ('CHEMBL3987','CHEMBL5542','CHEMBL2363965');</w:t>
+        <w:t xml:space="preserve"> = td.chembl_id</w:t>
       </w:r>
     </w:p>
     <w:p>
@@ -5814,130 +6064,274 @@
           <w:szCs w:val="16"/>
         </w:rPr>
       </w:pPr>
-    </w:p>
-    <w:p>
-      <w:pPr>
-        <w:spacing w:after="0" w:line="240" w:lineRule="auto"/>
+      <w:r>
         <w:rPr>
           <w:rFonts w:ascii="Lucida Console" w:hAnsi="Lucida Console" w:cstheme="minorHAnsi"/>
           <w:sz w:val="16"/>
           <w:szCs w:val="16"/>
         </w:rPr>
-      </w:pPr>
-      <w:r>
+        <w:t xml:space="preserve">   left outer join drug_mechanism dm</w:t>
+      </w:r>
+    </w:p>
+    <w:p>
+      <w:pPr>
+        <w:spacing w:after="0" w:line="240" w:lineRule="auto"/>
         <w:rPr>
           <w:rFonts w:ascii="Lucida Console" w:hAnsi="Lucida Console" w:cstheme="minorHAnsi"/>
           <w:sz w:val="16"/>
           <w:szCs w:val="16"/>
         </w:rPr>
-        <w:t xml:space="preserve">      pref_name      | target_chembl_id |         target_type          |  mechanism_of_action</w:t>
-      </w:r>
-    </w:p>
-    <w:p>
-      <w:pPr>
-        <w:spacing w:after="0" w:line="240" w:lineRule="auto"/>
+      </w:pPr>
+      <w:r>
         <w:rPr>
           <w:rFonts w:ascii="Lucida Console" w:hAnsi="Lucida Console" w:cstheme="minorHAnsi"/>
           <w:sz w:val="16"/>
           <w:szCs w:val="16"/>
         </w:rPr>
-      </w:pPr>
-      <w:r>
+        <w:t xml:space="preserve">   ON td.tid = dm.tid</w:t>
+      </w:r>
+    </w:p>
+    <w:p>
+      <w:pPr>
+        <w:spacing w:after="0" w:line="240" w:lineRule="auto"/>
         <w:rPr>
           <w:rFonts w:ascii="Lucida Console" w:hAnsi="Lucida Console" w:cstheme="minorHAnsi"/>
           <w:sz w:val="16"/>
           <w:szCs w:val="16"/>
         </w:rPr>
-        <w:t>---------------------+------------------+------------------------------+------------------------</w:t>
-      </w:r>
-    </w:p>
-    <w:p>
-      <w:pPr>
-        <w:spacing w:after="0" w:line="240" w:lineRule="auto"/>
+      </w:pPr>
+      <w:r>
         <w:rPr>
           <w:rFonts w:ascii="Lucida Console" w:hAnsi="Lucida Console" w:cstheme="minorHAnsi"/>
           <w:sz w:val="16"/>
           <w:szCs w:val="16"/>
         </w:rPr>
-      </w:pPr>
-      <w:r>
+        <w:t xml:space="preserve">   left outer join molecule_dictionary</w:t>
+      </w:r>
+    </w:p>
+    <w:p>
+      <w:pPr>
+        <w:spacing w:after="0" w:line="240" w:lineRule="auto"/>
         <w:rPr>
           <w:rFonts w:ascii="Lucida Console" w:hAnsi="Lucida Console" w:cstheme="minorHAnsi"/>
           <w:sz w:val="16"/>
           <w:szCs w:val="16"/>
         </w:rPr>
-        <w:t xml:space="preserve"> CAPREOMYCIN SULFATE | CHEMBL2363965    | PROTEIN NUCLEIC-ACID COMPLEX | 70S ribosome inhibitor</w:t>
-      </w:r>
-    </w:p>
-    <w:p>
-      <w:pPr>
-        <w:spacing w:after="0" w:line="240" w:lineRule="auto"/>
+      </w:pPr>
+      <w:r>
         <w:rPr>
           <w:rFonts w:ascii="Lucida Console" w:hAnsi="Lucida Console" w:cstheme="minorHAnsi"/>
           <w:sz w:val="16"/>
           <w:szCs w:val="16"/>
         </w:rPr>
-      </w:pPr>
+        <w:t xml:space="preserve">   md ON </w:t>
+      </w:r>
+      <w:proofErr w:type="gramStart"/>
       <w:r>
         <w:rPr>
           <w:rFonts w:ascii="Lucida Console" w:hAnsi="Lucida Console" w:cstheme="minorHAnsi"/>
           <w:sz w:val="16"/>
           <w:szCs w:val="16"/>
         </w:rPr>
-        <w:t xml:space="preserve"> PYRAZINAMIDE        | CHEMBL2363965    | PROTEIN NUCLEIC-ACID COMPLEX | 70S ribosome inhibitor</w:t>
-      </w:r>
-    </w:p>
-    <w:p>
-      <w:pPr>
-        <w:spacing w:after="0" w:line="240" w:lineRule="auto"/>
+        <w:t>dm.molregno</w:t>
+      </w:r>
+      <w:proofErr w:type="gramEnd"/>
+      <w:r>
         <w:rPr>
           <w:rFonts w:ascii="Lucida Console" w:hAnsi="Lucida Console" w:cstheme="minorHAnsi"/>
           <w:sz w:val="16"/>
           <w:szCs w:val="16"/>
         </w:rPr>
-      </w:pPr>
-      <w:r>
+        <w:t xml:space="preserve"> = md.molregno</w:t>
+      </w:r>
+    </w:p>
+    <w:p>
+      <w:pPr>
+        <w:spacing w:after="0" w:line="240" w:lineRule="auto"/>
         <w:rPr>
           <w:rFonts w:ascii="Lucida Console" w:hAnsi="Lucida Console" w:cstheme="minorHAnsi"/>
           <w:sz w:val="16"/>
           <w:szCs w:val="16"/>
         </w:rPr>
-        <w:t xml:space="preserve">                     | CHEMBL3987       | SINGLE PROTEIN               |</w:t>
-      </w:r>
-    </w:p>
-    <w:p>
-      <w:pPr>
-        <w:spacing w:after="0" w:line="240" w:lineRule="auto"/>
+      </w:pPr>
+      <w:r>
         <w:rPr>
           <w:rFonts w:ascii="Lucida Console" w:hAnsi="Lucida Console" w:cstheme="minorHAnsi"/>
           <w:sz w:val="16"/>
           <w:szCs w:val="16"/>
         </w:rPr>
-      </w:pPr>
+        <w:t xml:space="preserve">WHERE </w:t>
+      </w:r>
+      <w:proofErr w:type="gramStart"/>
       <w:r>
         <w:rPr>
           <w:rFonts w:ascii="Lucida Console" w:hAnsi="Lucida Console" w:cstheme="minorHAnsi"/>
           <w:sz w:val="16"/>
           <w:szCs w:val="16"/>
         </w:rPr>
-        <w:t xml:space="preserve">                     | CHEMBL5542       | SINGLE PROTEIN               |</w:t>
-      </w:r>
-    </w:p>
-    <w:p>
-      <w:pPr>
-        <w:spacing w:after="0" w:line="240" w:lineRule="auto"/>
+        <w:t>td.chembl</w:t>
+      </w:r>
+      <w:proofErr w:type="gramEnd"/>
+      <w:r>
         <w:rPr>
           <w:rFonts w:ascii="Lucida Console" w:hAnsi="Lucida Console" w:cstheme="minorHAnsi"/>
           <w:sz w:val="16"/>
           <w:szCs w:val="16"/>
         </w:rPr>
-      </w:pPr>
-      <w:r>
+        <w:t>_id in ('CHEMBL3987','CHEMBL5542','CHEMBL2363965');</w:t>
+      </w:r>
+    </w:p>
+    <w:p>
+      <w:pPr>
+        <w:spacing w:after="0" w:line="240" w:lineRule="auto"/>
         <w:rPr>
           <w:rFonts w:ascii="Lucida Console" w:hAnsi="Lucida Console" w:cstheme="minorHAnsi"/>
           <w:sz w:val="16"/>
           <w:szCs w:val="16"/>
         </w:rPr>
+      </w:pPr>
+    </w:p>
+    <w:p>
+      <w:pPr>
+        <w:spacing w:after="0" w:line="240" w:lineRule="auto"/>
+        <w:rPr>
+          <w:rFonts w:ascii="Lucida Console" w:hAnsi="Lucida Console" w:cstheme="minorHAnsi"/>
+          <w:sz w:val="16"/>
+          <w:szCs w:val="16"/>
+        </w:rPr>
+      </w:pPr>
+      <w:r>
+        <w:rPr>
+          <w:rFonts w:ascii="Lucida Console" w:hAnsi="Lucida Console" w:cstheme="minorHAnsi"/>
+          <w:sz w:val="16"/>
+          <w:szCs w:val="16"/>
+        </w:rPr>
+        <w:t xml:space="preserve">      pref_name      | target_chembl_id |         target_type          </w:t>
+      </w:r>
+      <w:proofErr w:type="gramStart"/>
+      <w:r>
+        <w:rPr>
+          <w:rFonts w:ascii="Lucida Console" w:hAnsi="Lucida Console" w:cstheme="minorHAnsi"/>
+          <w:sz w:val="16"/>
+          <w:szCs w:val="16"/>
+        </w:rPr>
+        <w:t>|  mechanism</w:t>
+      </w:r>
+      <w:proofErr w:type="gramEnd"/>
+      <w:r>
+        <w:rPr>
+          <w:rFonts w:ascii="Lucida Console" w:hAnsi="Lucida Console" w:cstheme="minorHAnsi"/>
+          <w:sz w:val="16"/>
+          <w:szCs w:val="16"/>
+        </w:rPr>
+        <w:t>_of_action</w:t>
+      </w:r>
+    </w:p>
+    <w:p>
+      <w:pPr>
+        <w:spacing w:after="0" w:line="240" w:lineRule="auto"/>
+        <w:rPr>
+          <w:rFonts w:ascii="Lucida Console" w:hAnsi="Lucida Console" w:cstheme="minorHAnsi"/>
+          <w:sz w:val="16"/>
+          <w:szCs w:val="16"/>
+        </w:rPr>
+      </w:pPr>
+      <w:r>
+        <w:rPr>
+          <w:rFonts w:ascii="Lucida Console" w:hAnsi="Lucida Console" w:cstheme="minorHAnsi"/>
+          <w:sz w:val="16"/>
+          <w:szCs w:val="16"/>
+        </w:rPr>
+        <w:t>---------------------+------------------+------------------------------+------------------------</w:t>
+      </w:r>
+    </w:p>
+    <w:p>
+      <w:pPr>
+        <w:spacing w:after="0" w:line="240" w:lineRule="auto"/>
+        <w:rPr>
+          <w:rFonts w:ascii="Lucida Console" w:hAnsi="Lucida Console" w:cstheme="minorHAnsi"/>
+          <w:sz w:val="16"/>
+          <w:szCs w:val="16"/>
+        </w:rPr>
+      </w:pPr>
+      <w:r>
+        <w:rPr>
+          <w:rFonts w:ascii="Lucida Console" w:hAnsi="Lucida Console" w:cstheme="minorHAnsi"/>
+          <w:sz w:val="16"/>
+          <w:szCs w:val="16"/>
+        </w:rPr>
+        <w:t xml:space="preserve"> CAPREOMYCIN SULFATE | CHEMBL2363965    | PROTEIN NUCLEIC-ACID COMPLEX | 70S ribosome inhibitor</w:t>
+      </w:r>
+    </w:p>
+    <w:p>
+      <w:pPr>
+        <w:spacing w:after="0" w:line="240" w:lineRule="auto"/>
+        <w:rPr>
+          <w:rFonts w:ascii="Lucida Console" w:hAnsi="Lucida Console" w:cstheme="minorHAnsi"/>
+          <w:sz w:val="16"/>
+          <w:szCs w:val="16"/>
+        </w:rPr>
+      </w:pPr>
+      <w:r>
+        <w:rPr>
+          <w:rFonts w:ascii="Lucida Console" w:hAnsi="Lucida Console" w:cstheme="minorHAnsi"/>
+          <w:sz w:val="16"/>
+          <w:szCs w:val="16"/>
+        </w:rPr>
+        <w:t xml:space="preserve"> PYRAZINAMIDE        | CHEMBL2363965    | PROTEIN NUCLEIC-ACID COMPLEX | 70S ribosome inhibitor</w:t>
+      </w:r>
+    </w:p>
+    <w:p>
+      <w:pPr>
+        <w:spacing w:after="0" w:line="240" w:lineRule="auto"/>
+        <w:rPr>
+          <w:rFonts w:ascii="Lucida Console" w:hAnsi="Lucida Console" w:cstheme="minorHAnsi"/>
+          <w:sz w:val="16"/>
+          <w:szCs w:val="16"/>
+        </w:rPr>
+      </w:pPr>
+      <w:r>
+        <w:rPr>
+          <w:rFonts w:ascii="Lucida Console" w:hAnsi="Lucida Console" w:cstheme="minorHAnsi"/>
+          <w:sz w:val="16"/>
+          <w:szCs w:val="16"/>
+        </w:rPr>
+        <w:t xml:space="preserve">                     | CHEMBL3987       | SINGLE PROTEIN               |</w:t>
+      </w:r>
+    </w:p>
+    <w:p>
+      <w:pPr>
+        <w:spacing w:after="0" w:line="240" w:lineRule="auto"/>
+        <w:rPr>
+          <w:rFonts w:ascii="Lucida Console" w:hAnsi="Lucida Console" w:cstheme="minorHAnsi"/>
+          <w:sz w:val="16"/>
+          <w:szCs w:val="16"/>
+        </w:rPr>
+      </w:pPr>
+      <w:r>
+        <w:rPr>
+          <w:rFonts w:ascii="Lucida Console" w:hAnsi="Lucida Console" w:cstheme="minorHAnsi"/>
+          <w:sz w:val="16"/>
+          <w:szCs w:val="16"/>
+        </w:rPr>
+        <w:t xml:space="preserve">                     | CHEMBL5542       | SINGLE PROTEIN               |</w:t>
+      </w:r>
+    </w:p>
+    <w:p>
+      <w:pPr>
+        <w:spacing w:after="0" w:line="240" w:lineRule="auto"/>
+        <w:rPr>
+          <w:rFonts w:ascii="Lucida Console" w:hAnsi="Lucida Console" w:cstheme="minorHAnsi"/>
+          <w:sz w:val="16"/>
+          <w:szCs w:val="16"/>
+        </w:rPr>
+      </w:pPr>
+      <w:r>
+        <w:rPr>
+          <w:rFonts w:ascii="Lucida Console" w:hAnsi="Lucida Console" w:cstheme="minorHAnsi"/>
+          <w:sz w:val="16"/>
+          <w:szCs w:val="16"/>
+        </w:rPr>
         <w:t xml:space="preserve"> VIOMYCIN SULFATE    | CHEMBL2363965    | PROTEIN NUCLEIC-ACID COMPLEX | 70S ribosome inhibitor</w:t>
       </w:r>
     </w:p>
@@ -6084,7 +6478,25 @@
           <w:sz w:val="18"/>
           <w:szCs w:val="18"/>
         </w:rPr>
-        <w:t>select count(distinct chembl_id) from target_dictionary where target_type like 'PROTEIN%';</w:t>
+        <w:t xml:space="preserve">select </w:t>
+      </w:r>
+      <w:proofErr w:type="gramStart"/>
+      <w:r>
+        <w:rPr>
+          <w:rFonts w:ascii="Lucida Console" w:hAnsi="Lucida Console" w:cstheme="minorHAnsi"/>
+          <w:sz w:val="18"/>
+          <w:szCs w:val="18"/>
+        </w:rPr>
+        <w:t>count(</w:t>
+      </w:r>
+      <w:proofErr w:type="gramEnd"/>
+      <w:r>
+        <w:rPr>
+          <w:rFonts w:ascii="Lucida Console" w:hAnsi="Lucida Console" w:cstheme="minorHAnsi"/>
+          <w:sz w:val="18"/>
+          <w:szCs w:val="18"/>
+        </w:rPr>
+        <w:t>distinct chembl_id) from target_dictionary where target_type like 'PROTEIN%';</w:t>
       </w:r>
     </w:p>
     <w:p>
@@ -6241,7 +6653,25 @@
           <w:sz w:val="18"/>
           <w:szCs w:val="18"/>
         </w:rPr>
-        <w:t>select count(*)</w:t>
+        <w:t xml:space="preserve">select </w:t>
+      </w:r>
+      <w:proofErr w:type="gramStart"/>
+      <w:r>
+        <w:rPr>
+          <w:rFonts w:ascii="Lucida Console" w:hAnsi="Lucida Console" w:cstheme="minorHAnsi"/>
+          <w:sz w:val="18"/>
+          <w:szCs w:val="18"/>
+        </w:rPr>
+        <w:t>count(</w:t>
+      </w:r>
+      <w:proofErr w:type="gramEnd"/>
+      <w:r>
+        <w:rPr>
+          <w:rFonts w:ascii="Lucida Console" w:hAnsi="Lucida Console" w:cstheme="minorHAnsi"/>
+          <w:sz w:val="18"/>
+          <w:szCs w:val="18"/>
+        </w:rPr>
+        <w:t>*)</w:t>
       </w:r>
     </w:p>
     <w:p>
@@ -6279,7 +6709,25 @@
           <w:sz w:val="18"/>
           <w:szCs w:val="18"/>
         </w:rPr>
-        <w:t>select td.chembl_id</w:t>
+        <w:t xml:space="preserve">select </w:t>
+      </w:r>
+      <w:proofErr w:type="gramStart"/>
+      <w:r>
+        <w:rPr>
+          <w:rFonts w:ascii="Lucida Console" w:hAnsi="Lucida Console" w:cstheme="minorHAnsi"/>
+          <w:sz w:val="18"/>
+          <w:szCs w:val="18"/>
+        </w:rPr>
+        <w:t>td.chembl</w:t>
+      </w:r>
+      <w:proofErr w:type="gramEnd"/>
+      <w:r>
+        <w:rPr>
+          <w:rFonts w:ascii="Lucida Console" w:hAnsi="Lucida Console" w:cstheme="minorHAnsi"/>
+          <w:sz w:val="18"/>
+          <w:szCs w:val="18"/>
+        </w:rPr>
+        <w:t>_id</w:t>
       </w:r>
     </w:p>
     <w:p>
@@ -6355,7 +6803,25 @@
           <w:sz w:val="18"/>
           <w:szCs w:val="18"/>
         </w:rPr>
-        <w:t>where td.target_type like 'PROTEIN%'</w:t>
+        <w:t xml:space="preserve">where </w:t>
+      </w:r>
+      <w:proofErr w:type="gramStart"/>
+      <w:r>
+        <w:rPr>
+          <w:rFonts w:ascii="Lucida Console" w:hAnsi="Lucida Console" w:cstheme="minorHAnsi"/>
+          <w:sz w:val="18"/>
+          <w:szCs w:val="18"/>
+        </w:rPr>
+        <w:t>td.target</w:t>
+      </w:r>
+      <w:proofErr w:type="gramEnd"/>
+      <w:r>
+        <w:rPr>
+          <w:rFonts w:ascii="Lucida Console" w:hAnsi="Lucida Console" w:cstheme="minorHAnsi"/>
+          <w:sz w:val="18"/>
+          <w:szCs w:val="18"/>
+        </w:rPr>
+        <w:t>_type like 'PROTEIN%'</w:t>
       </w:r>
     </w:p>
     <w:p>
@@ -6393,7 +6859,25 @@
           <w:sz w:val="18"/>
           <w:szCs w:val="18"/>
         </w:rPr>
-        <w:t>having count(*) =1</w:t>
+        <w:t xml:space="preserve">having </w:t>
+      </w:r>
+      <w:proofErr w:type="gramStart"/>
+      <w:r>
+        <w:rPr>
+          <w:rFonts w:ascii="Lucida Console" w:hAnsi="Lucida Console" w:cstheme="minorHAnsi"/>
+          <w:sz w:val="18"/>
+          <w:szCs w:val="18"/>
+        </w:rPr>
+        <w:t>count(</w:t>
+      </w:r>
+      <w:proofErr w:type="gramEnd"/>
+      <w:r>
+        <w:rPr>
+          <w:rFonts w:ascii="Lucida Console" w:hAnsi="Lucida Console" w:cstheme="minorHAnsi"/>
+          <w:sz w:val="18"/>
+          <w:szCs w:val="18"/>
+        </w:rPr>
+        <w:t>*) =1</w:t>
       </w:r>
     </w:p>
     <w:p>
@@ -6532,7 +7016,25 @@
           <w:sz w:val="18"/>
           <w:szCs w:val="18"/>
         </w:rPr>
-        <w:t>select count(*)</w:t>
+        <w:t xml:space="preserve">select </w:t>
+      </w:r>
+      <w:proofErr w:type="gramStart"/>
+      <w:r>
+        <w:rPr>
+          <w:rFonts w:ascii="Lucida Console" w:hAnsi="Lucida Console"/>
+          <w:sz w:val="18"/>
+          <w:szCs w:val="18"/>
+        </w:rPr>
+        <w:t>count(</w:t>
+      </w:r>
+      <w:proofErr w:type="gramEnd"/>
+      <w:r>
+        <w:rPr>
+          <w:rFonts w:ascii="Lucida Console" w:hAnsi="Lucida Console"/>
+          <w:sz w:val="18"/>
+          <w:szCs w:val="18"/>
+        </w:rPr>
+        <w:t>*)</w:t>
       </w:r>
     </w:p>
     <w:p>
@@ -6570,7 +7072,25 @@
           <w:sz w:val="18"/>
           <w:szCs w:val="18"/>
         </w:rPr>
-        <w:t xml:space="preserve"> select td.chembl_id</w:t>
+        <w:t xml:space="preserve"> select </w:t>
+      </w:r>
+      <w:proofErr w:type="gramStart"/>
+      <w:r>
+        <w:rPr>
+          <w:rFonts w:ascii="Lucida Console" w:hAnsi="Lucida Console"/>
+          <w:sz w:val="18"/>
+          <w:szCs w:val="18"/>
+        </w:rPr>
+        <w:t>td.chembl</w:t>
+      </w:r>
+      <w:proofErr w:type="gramEnd"/>
+      <w:r>
+        <w:rPr>
+          <w:rFonts w:ascii="Lucida Console" w:hAnsi="Lucida Console"/>
+          <w:sz w:val="18"/>
+          <w:szCs w:val="18"/>
+        </w:rPr>
+        <w:t>_id</w:t>
       </w:r>
     </w:p>
     <w:p>
@@ -6966,7 +7486,14 @@
         <w:spacing w:after="0" w:line="480" w:lineRule="auto"/>
       </w:pPr>
       <w:r>
-        <w:t>NCBI BLASTP finds a 100% match using a query excluding SARS-CoV-2</w:t>
+        <w:t xml:space="preserve">NCBI BLASTP finds a 100% match using a query excluding </w:t>
+      </w:r>
+      <w:r>
+        <w:rPr>
+          <w:i/>
+          <w:iCs/>
+        </w:rPr>
+        <w:t>SARS-CoV-2</w:t>
       </w:r>
       <w:r>
         <w:t xml:space="preserve"> using ORF </w:t>
@@ -7015,7 +7542,16 @@
           <w:b/>
           <w:bCs/>
         </w:rPr>
-        <w:t xml:space="preserve"> excluding SARS-CoV-2</w:t>
+        <w:t xml:space="preserve"> excluding </w:t>
+      </w:r>
+      <w:r>
+        <w:rPr>
+          <w:b/>
+          <w:bCs/>
+          <w:i/>
+          <w:iCs/>
+        </w:rPr>
+        <w:t>SARS-CoV-2</w:t>
       </w:r>
       <w:r>
         <w:rPr>
@@ -7284,6 +7820,12 @@
           <w:b/>
           <w:bCs/>
         </w:rPr>
+      </w:r>
+      <w:r>
+        <w:rPr>
+          <w:b/>
+          <w:bCs/>
+        </w:rPr>
         <w:fldChar w:fldCharType="separate"/>
       </w:r>
       <w:r>
@@ -7391,10 +7933,7 @@
     </w:p>
     <w:p>
       <w:r>
-        <w:t>“The replicase polyprotein of coronaviruses is a multifunctional protein: it contains the activities necessary for the transcription of negative stranded RNA, leader RNA, sub genomic mRNAs and progeny virion RNA as well as proteinases responsible for the cleavage of the polyprotein into functional products</w:t>
-      </w:r>
-      <w:r>
-        <w:t xml:space="preserve"> </w:t>
+        <w:t xml:space="preserve">“The replicase polyprotein of coronaviruses is a multifunctional protein: it contains the activities necessary for the transcription of negative stranded RNA, leader RNA, sub genomic mRNAs and progeny virion RNA as well as proteinases responsible for the cleavage of the polyprotein into functional products </w:t>
       </w:r>
       <w:r>
         <w:fldChar w:fldCharType="begin"/>
@@ -7564,13 +8103,17 @@
         <w:spacing w:line="480" w:lineRule="auto"/>
       </w:pPr>
       <w:r>
-        <w:t xml:space="preserve">Paralog searching the CHEMBL_25 database with ORFs from the SARS-CoV-2 genome has </w:t>
-      </w:r>
-      <w:r>
-        <w:t>targets</w:t>
-      </w:r>
-      <w:r>
-        <w:t xml:space="preserve"> and two promising drugs that have already been used in the treatment of Tuberculosis.  The target identified was RNA polymerase, which is necessary for the replication of the viral RNA genome.</w:t>
+        <w:t xml:space="preserve">Paralog searching the CHEMBL_25 database with ORFs from the </w:t>
+      </w:r>
+      <w:r>
+        <w:rPr>
+          <w:i/>
+          <w:iCs/>
+        </w:rPr>
+        <w:t>SARS-CoV-2</w:t>
+      </w:r>
+      <w:r>
+        <w:t xml:space="preserve"> genome has targets and two promising drugs that have already been used in the treatment of Tuberculosis.  The target identified was RNA polymerase, which is necessary for the replication of the viral RNA genome.</w:t>
       </w:r>
     </w:p>
     <w:p>
@@ -7586,28 +8129,7 @@
         <w:spacing w:line="480" w:lineRule="auto"/>
       </w:pPr>
       <w:r>
-        <w:t xml:space="preserve">Computational docking studies have found good docking affinity for two of the three drugs identified that bind to RNA polymerase: </w:t>
-      </w:r>
-      <w:r>
-        <w:t>C</w:t>
-      </w:r>
-      <w:r>
-        <w:t xml:space="preserve">apryomycin </w:t>
-      </w:r>
-      <w:r>
-        <w:t>su</w:t>
-      </w:r>
-      <w:r>
-        <w:t xml:space="preserve">lfphate, and </w:t>
-      </w:r>
-      <w:r>
-        <w:t>V</w:t>
-      </w:r>
-      <w:r>
-        <w:t>iomycin sulphate.</w:t>
-      </w:r>
-      <w:r>
-        <w:t xml:space="preserve">  The third drug, Pyrazinamide, has been identified in another study citing its use as part of a multidrug regimen for Tuberculosis that uses it to treat viral co-infection </w:t>
+        <w:t xml:space="preserve">Computational docking studies have found good docking affinity for two of the three drugs identified that bind to RNA polymerase: Capryomycin sulfphate, and Viomycin sulphate.  The third drug, Pyrazinamide, has been identified in another study citing its use as part of a multidrug regimen for Tuberculosis that uses it to treat viral co-infection </w:t>
       </w:r>
       <w:r>
         <w:fldChar w:fldCharType="begin"/>
@@ -7636,16 +8158,7 @@
         <w:spacing w:line="480" w:lineRule="auto"/>
       </w:pPr>
       <w:r>
-        <w:t xml:space="preserve">Disclaimer: </w:t>
-      </w:r>
-      <w:r>
-        <w:t>These in-silico studies should be followed up by in vitro and in vivo studies</w:t>
-      </w:r>
-      <w:r>
-        <w:t xml:space="preserve"> to determine efficacy</w:t>
-      </w:r>
-      <w:r>
-        <w:t>.</w:t>
+        <w:t>Disclaimer: These in-silico studies should be followed up by in vitro and in vivo studies to determine efficacy.</w:t>
       </w:r>
     </w:p>
     <w:p>
@@ -8654,9 +9167,14 @@
       <w:bookmarkStart w:id="0" w:name="_Ref45090117"/>
       <w:bookmarkStart w:id="1" w:name="_Ref45092308"/>
       <w:r>
-        <w:t>MN908947.3.FASTA</w:t>
+        <w:t>MN908947.</w:t>
+      </w:r>
+      <w:proofErr w:type="gramStart"/>
+      <w:r>
+        <w:t>3.FASTA</w:t>
       </w:r>
       <w:bookmarkEnd w:id="0"/>
+      <w:proofErr w:type="gramEnd"/>
       <w:r>
         <w:t>.</w:t>
       </w:r>
@@ -8673,7 +9191,17 @@
         <w:t xml:space="preserve"> sequence</w:t>
       </w:r>
       <w:r>
-        <w:t xml:space="preserve"> of SARS-CoV-2.</w:t>
+        <w:t xml:space="preserve"> of </w:t>
+      </w:r>
+      <w:r>
+        <w:rPr>
+          <w:i/>
+          <w:iCs/>
+        </w:rPr>
+        <w:t>SARS-CoV-2</w:t>
+      </w:r>
+      <w:r>
+        <w:t>.</w:t>
       </w:r>
     </w:p>
     <w:p>
@@ -8718,7 +9246,15 @@
     </w:p>
     <w:p>
       <w:r>
-        <w:t>Converrts a text file containing sequences to .FASTA format file.</w:t>
+        <w:t xml:space="preserve">Converrts a text file containing sequences </w:t>
+      </w:r>
+      <w:proofErr w:type="gramStart"/>
+      <w:r>
+        <w:t>to .FASTA</w:t>
+      </w:r>
+      <w:proofErr w:type="gramEnd"/>
+      <w:r>
+        <w:t xml:space="preserve"> format file.</w:t>
       </w:r>
     </w:p>
     <w:p>
@@ -8727,9 +9263,14 @@
       </w:pPr>
       <w:bookmarkStart w:id="5" w:name="_Ref45100900"/>
       <w:r>
-        <w:t>component_sequences.fa</w:t>
+        <w:t>component_</w:t>
+      </w:r>
+      <w:proofErr w:type="gramStart"/>
+      <w:r>
+        <w:t>sequences.fa</w:t>
       </w:r>
       <w:bookmarkEnd w:id="5"/>
+      <w:proofErr w:type="gramEnd"/>
     </w:p>
     <w:p>
       <w:r>
@@ -8748,7 +9289,17 @@
     </w:p>
     <w:p>
       <w:r>
-        <w:t>ORFs from SARS-CoV-2 genome.</w:t>
+        <w:t xml:space="preserve">ORFs from </w:t>
+      </w:r>
+      <w:r>
+        <w:rPr>
+          <w:i/>
+          <w:iCs/>
+        </w:rPr>
+        <w:t>SARS-CoV-2</w:t>
+      </w:r>
+      <w:r>
+        <w:t xml:space="preserve"> genome.</w:t>
       </w:r>
     </w:p>
     <w:p>
@@ -8791,10 +9342,12 @@
         <w:pStyle w:val="Heading2"/>
       </w:pPr>
       <w:bookmarkStart w:id="8" w:name="_Ref45203782"/>
+      <w:proofErr w:type="gramStart"/>
       <w:r>
         <w:t>orf.summary</w:t>
       </w:r>
       <w:bookmarkEnd w:id="8"/>
+      <w:proofErr w:type="gramEnd"/>
     </w:p>
     <w:p>
       <w:r>
@@ -8934,10 +9487,22 @@
           <w:b/>
           <w:bCs/>
         </w:rPr>
-        <w:t>hmm_statistics</w:t>
-      </w:r>
-      <w:r>
-        <w:t xml:space="preserve">  table.</w:t>
+        <w:t>hmm_</w:t>
+      </w:r>
+      <w:proofErr w:type="gramStart"/>
+      <w:r>
+        <w:rPr>
+          <w:b/>
+          <w:bCs/>
+        </w:rPr>
+        <w:t>statistics</w:t>
+      </w:r>
+      <w:r>
+        <w:t xml:space="preserve">  table</w:t>
+      </w:r>
+      <w:proofErr w:type="gramEnd"/>
+      <w:r>
+        <w:t>.</w:t>
       </w:r>
     </w:p>
     <w:p>
@@ -8993,7 +9558,23 @@
           <w:b/>
           <w:bCs/>
         </w:rPr>
-        <w:t>S5 Fig. Target similarity score distribution of ORFs from SARS-CoV-2 genome to ChEMBL targets.</w:t>
+        <w:t xml:space="preserve">S5 Fig. Target similarity score distribution of ORFs from </w:t>
+      </w:r>
+      <w:r>
+        <w:rPr>
+          <w:b/>
+          <w:bCs/>
+          <w:i/>
+          <w:iCs/>
+        </w:rPr>
+        <w:t>SARS-CoV-2</w:t>
+      </w:r>
+      <w:r>
+        <w:rPr>
+          <w:b/>
+          <w:bCs/>
+        </w:rPr>
+        <w:t xml:space="preserve"> genome to ChEMBL targets.</w:t>
       </w:r>
     </w:p>
     <w:p>
@@ -9002,9 +9583,14 @@
       </w:pPr>
       <w:bookmarkStart w:id="11" w:name="_Ref45533963"/>
       <w:r>
-        <w:t>Organism_hmmer_threshold.R</w:t>
+        <w:t>Organism_hmmer_</w:t>
+      </w:r>
+      <w:proofErr w:type="gramStart"/>
+      <w:r>
+        <w:t>threshold.R</w:t>
       </w:r>
       <w:bookmarkEnd w:id="11"/>
+      <w:proofErr w:type="gramEnd"/>
     </w:p>
     <w:p>
       <w:pPr>
@@ -9035,7 +9621,23 @@
           <w:b/>
           <w:bCs/>
         </w:rPr>
-        <w:t>S6 Fig. Kmeans selection threshold for SARS-CoV-2.</w:t>
+        <w:t xml:space="preserve">S6 Fig. Kmeans selection threshold for </w:t>
+      </w:r>
+      <w:r>
+        <w:rPr>
+          <w:b/>
+          <w:bCs/>
+          <w:i/>
+          <w:iCs/>
+        </w:rPr>
+        <w:t>SARS-CoV-2</w:t>
+      </w:r>
+      <w:r>
+        <w:rPr>
+          <w:b/>
+          <w:bCs/>
+        </w:rPr>
+        <w:t>.</w:t>
       </w:r>
       <w:r>
         <w:rPr>
@@ -9143,7 +9745,23 @@
           <w:b/>
           <w:bCs/>
         </w:rPr>
-        <w:t xml:space="preserve"> excluding SARS-CoV-2.</w:t>
+        <w:t xml:space="preserve"> excluding </w:t>
+      </w:r>
+      <w:r>
+        <w:rPr>
+          <w:b/>
+          <w:bCs/>
+          <w:i/>
+          <w:iCs/>
+        </w:rPr>
+        <w:t>SARS-CoV-2</w:t>
+      </w:r>
+      <w:r>
+        <w:rPr>
+          <w:b/>
+          <w:bCs/>
+        </w:rPr>
+        <w:t>.</w:t>
       </w:r>
     </w:p>
     <w:p>
@@ -9778,6 +10396,7 @@
   <w:style w:type="character" w:default="1" w:styleId="DefaultParagraphFont">
     <w:name w:val="Default Paragraph Font"/>
     <w:uiPriority w:val="1"/>
+    <w:semiHidden/>
     <w:unhideWhenUsed/>
   </w:style>
   <w:style w:type="table" w:default="1" w:styleId="TableNormal">

</xml_diff>

<commit_message>
Change citation style to Vancouver.
</commit_message>
<xml_diff>
--- a/A target and two drugs for SARS-CoV-2 found by paralog search.docx
+++ b/A target and two drugs for SARS-CoV-2 found by paralog search.docx
@@ -232,7 +232,7 @@
         <w:fldChar w:fldCharType="begin"/>
       </w:r>
       <w:r>
-        <w:instrText xml:space="preserve"> ADDIN EN.CITE &lt;EndNote&gt;&lt;Cite&gt;&lt;Year&gt;2020&lt;/Year&gt;&lt;RecNum&gt;67&lt;/RecNum&gt;&lt;DisplayText&gt;[1]&lt;/DisplayText&gt;&lt;record&gt;&lt;rec-number&gt;67&lt;/rec-number&gt;&lt;foreign-keys&gt;&lt;key app="EN" db-id="s55a2z5drd9zfle9a0uxsse802tr5s9rdxsp" timestamp="1585249658"&gt;67&lt;/key&gt;&lt;/foreign-keys&gt;&lt;ref-type name="Journal Article"&gt;17&lt;/ref-type&gt;&lt;contributors&gt;&lt;/contributors&gt;&lt;titles&gt;&lt;title&gt;Early Release - Case-Fatality Risk Estimates for COVID-19 Calculated by Using a Lag Time for Fatality - Volume 26, Number 6—June 2020 - Emerging Infectious Diseases journal - CDC&lt;/title&gt;&lt;/titles&gt;&lt;keywords&gt;&lt;keyword&gt;2019 novel coronavirus disease, case fatality risk, case-fatality risk, coronaviruses, COVID-19, pandemic, respiratory diseases, SARS-CoV-2, severe acute respiratory syndrome coronavirus 2, viruses, zoonoses&lt;/keyword&gt;&lt;/keywords&gt;&lt;dates&gt;&lt;year&gt;2020&lt;/year&gt;&lt;pub-dates&gt;&lt;date&gt;March 13, 2020&lt;/date&gt;&lt;/pub-dates&gt;&lt;/dates&gt;&lt;urls&gt;&lt;related-urls&gt;&lt;url&gt;https://wwwnc.cdc.gov/eid/article/26/6/20-0320_article&lt;/url&gt;&lt;/related-urls&gt;&lt;/urls&gt;&lt;/record&gt;&lt;/Cite&gt;&lt;/EndNote&gt;</w:instrText>
+        <w:instrText xml:space="preserve"> ADDIN EN.CITE &lt;EndNote&gt;&lt;Cite&gt;&lt;Year&gt;2020&lt;/Year&gt;&lt;RecNum&gt;67&lt;/RecNum&gt;&lt;DisplayText&gt;(1)&lt;/DisplayText&gt;&lt;record&gt;&lt;rec-number&gt;67&lt;/rec-number&gt;&lt;foreign-keys&gt;&lt;key app="EN" db-id="s55a2z5drd9zfle9a0uxsse802tr5s9rdxsp" timestamp="1585249658"&gt;67&lt;/key&gt;&lt;/foreign-keys&gt;&lt;ref-type name="Journal Article"&gt;17&lt;/ref-type&gt;&lt;contributors&gt;&lt;/contributors&gt;&lt;titles&gt;&lt;title&gt;Early Release - Case-Fatality Risk Estimates for COVID-19 Calculated by Using a Lag Time for Fatality - Volume 26, Number 6—June 2020 - Emerging Infectious Diseases journal - CDC&lt;/title&gt;&lt;/titles&gt;&lt;keywords&gt;&lt;keyword&gt;2019 novel coronavirus disease, case fatality risk, case-fatality risk, coronaviruses, COVID-19, pandemic, respiratory diseases, SARS-CoV-2, severe acute respiratory syndrome coronavirus 2, viruses, zoonoses&lt;/keyword&gt;&lt;/keywords&gt;&lt;dates&gt;&lt;year&gt;2020&lt;/year&gt;&lt;pub-dates&gt;&lt;date&gt;March 13, 2020&lt;/date&gt;&lt;/pub-dates&gt;&lt;/dates&gt;&lt;urls&gt;&lt;related-urls&gt;&lt;url&gt;https://wwwnc.cdc.gov/eid/article/26/6/20-0320_article&lt;/url&gt;&lt;/related-urls&gt;&lt;/urls&gt;&lt;/record&gt;&lt;/Cite&gt;&lt;/EndNote&gt;</w:instrText>
       </w:r>
       <w:r>
         <w:fldChar w:fldCharType="separate"/>
@@ -241,7 +241,7 @@
         <w:rPr>
           <w:noProof/>
         </w:rPr>
-        <w:t>[1]</w:t>
+        <w:t>(1)</w:t>
       </w:r>
       <w:r>
         <w:fldChar w:fldCharType="end"/>
@@ -253,7 +253,7 @@
         <w:fldChar w:fldCharType="begin"/>
       </w:r>
       <w:r>
-        <w:instrText xml:space="preserve"> ADDIN EN.CITE &lt;EndNote&gt;&lt;Cite&gt;&lt;Year&gt;2020&lt;/Year&gt;&lt;RecNum&gt;68&lt;/RecNum&gt;&lt;DisplayText&gt;[2]&lt;/DisplayText&gt;&lt;record&gt;&lt;rec-number&gt;68&lt;/rec-number&gt;&lt;foreign-keys&gt;&lt;key app="EN" db-id="s55a2z5drd9zfle9a0uxsse802tr5s9rdxsp" timestamp="1585249866"&gt;68&lt;/key&gt;&lt;/foreign-keys&gt;&lt;ref-type name="Journal Article"&gt;17&lt;/ref-type&gt;&lt;contributors&gt;&lt;/contributors&gt;&lt;titles&gt;&lt;title&gt;Coronavirus Age, Sex, Demographics (COVID-19) - Worldometer&lt;/title&gt;&lt;/titles&gt;&lt;dates&gt;&lt;year&gt;2020&lt;/year&gt;&lt;/dates&gt;&lt;urls&gt;&lt;related-urls&gt;&lt;url&gt;https://www.worldometers.info/coronavirus/coronavirus-age-sex-demographics/&lt;/url&gt;&lt;/related-urls&gt;&lt;/urls&gt;&lt;/record&gt;&lt;/Cite&gt;&lt;/EndNote&gt;</w:instrText>
+        <w:instrText xml:space="preserve"> ADDIN EN.CITE &lt;EndNote&gt;&lt;Cite&gt;&lt;Year&gt;2020&lt;/Year&gt;&lt;RecNum&gt;68&lt;/RecNum&gt;&lt;DisplayText&gt;(2)&lt;/DisplayText&gt;&lt;record&gt;&lt;rec-number&gt;68&lt;/rec-number&gt;&lt;foreign-keys&gt;&lt;key app="EN" db-id="s55a2z5drd9zfle9a0uxsse802tr5s9rdxsp" timestamp="1585249866"&gt;68&lt;/key&gt;&lt;/foreign-keys&gt;&lt;ref-type name="Journal Article"&gt;17&lt;/ref-type&gt;&lt;contributors&gt;&lt;/contributors&gt;&lt;titles&gt;&lt;title&gt;Coronavirus Age, Sex, Demographics (COVID-19) - Worldometer&lt;/title&gt;&lt;/titles&gt;&lt;dates&gt;&lt;year&gt;2020&lt;/year&gt;&lt;/dates&gt;&lt;urls&gt;&lt;related-urls&gt;&lt;url&gt;https://www.worldometers.info/coronavirus/coronavirus-age-sex-demographics/&lt;/url&gt;&lt;/related-urls&gt;&lt;/urls&gt;&lt;/record&gt;&lt;/Cite&gt;&lt;/EndNote&gt;</w:instrText>
       </w:r>
       <w:r>
         <w:fldChar w:fldCharType="separate"/>
@@ -262,7 +262,7 @@
         <w:rPr>
           <w:noProof/>
         </w:rPr>
-        <w:t>[2]</w:t>
+        <w:t>(2)</w:t>
       </w:r>
       <w:r>
         <w:fldChar w:fldCharType="end"/>
@@ -288,7 +288,7 @@
         <w:fldChar w:fldCharType="begin"/>
       </w:r>
       <w:r>
-        <w:instrText xml:space="preserve"> ADDIN EN.CITE &lt;EndNote&gt;&lt;Cite&gt;&lt;Author&gt;Pollastri&lt;/Author&gt;&lt;Year&gt;2011&lt;/Year&gt;&lt;RecNum&gt;123&lt;/RecNum&gt;&lt;DisplayText&gt;[3]&lt;/DisplayText&gt;&lt;record&gt;&lt;rec-number&gt;123&lt;/rec-number&gt;&lt;foreign-keys&gt;&lt;key app="EN" db-id="s55a2z5drd9zfle9a0uxsse802tr5s9rdxsp" timestamp="1591124235"&gt;123&lt;/key&gt;&lt;/foreign-keys&gt;&lt;ref-type name="Journal Article"&gt;17&lt;/ref-type&gt;&lt;contributors&gt;&lt;authors&gt;&lt;author&gt;Pollastri, M. P.&lt;/author&gt;&lt;author&gt;Campbell, R. K.&lt;/author&gt;&lt;/authors&gt;&lt;/contributors&gt;&lt;auth-address&gt;Northeastern University, Department of Chemistry and Chemical Biology, Hurtig 102, 360 Huntington Avenue, Boston, MA 02115, USAThe Josephine Bay Paul Center in Molecular Biology and Evolution, The Marine Biological Laboratory, 7 MBL Street, Woods Hole, MA 02543, USA&lt;/auth-address&gt;&lt;titles&gt;&lt;title&gt;Target repurposing for neglected diseases&lt;/title&gt;&lt;secondary-title&gt;Future Med Chem&lt;/secondary-title&gt;&lt;/titles&gt;&lt;periodical&gt;&lt;full-title&gt;Future Med Chem&lt;/full-title&gt;&lt;/periodical&gt;&lt;pages&gt;1307-15&lt;/pages&gt;&lt;volume&gt;3&lt;/volume&gt;&lt;number&gt;10&lt;/number&gt;&lt;dates&gt;&lt;year&gt;2011&lt;/year&gt;&lt;pub-dates&gt;&lt;date&gt;Aug&lt;/date&gt;&lt;/pub-dates&gt;&lt;/dates&gt;&lt;isbn&gt;1756-8919 (Print)1756-8927 (Electronic)&lt;/isbn&gt;&lt;accession-num&gt;21859304&lt;/accession-num&gt;&lt;urls&gt;&lt;related-urls&gt;&lt;url&gt;http://dx.doi.org/10.4155/fmc.11.92&lt;/url&gt;&lt;/related-urls&gt;&lt;/urls&gt;&lt;custom2&gt;3160716&lt;/custom2&gt;&lt;electronic-resource-num&gt;10.4155/fmc.11.92&lt;/electronic-resource-num&gt;&lt;language&gt;eng&lt;/language&gt;&lt;/record&gt;&lt;/Cite&gt;&lt;/EndNote&gt;</w:instrText>
+        <w:instrText xml:space="preserve"> ADDIN EN.CITE &lt;EndNote&gt;&lt;Cite&gt;&lt;Author&gt;Pollastri&lt;/Author&gt;&lt;Year&gt;2011&lt;/Year&gt;&lt;RecNum&gt;123&lt;/RecNum&gt;&lt;DisplayText&gt;(3)&lt;/DisplayText&gt;&lt;record&gt;&lt;rec-number&gt;123&lt;/rec-number&gt;&lt;foreign-keys&gt;&lt;key app="EN" db-id="s55a2z5drd9zfle9a0uxsse802tr5s9rdxsp" timestamp="1591124235"&gt;123&lt;/key&gt;&lt;/foreign-keys&gt;&lt;ref-type name="Journal Article"&gt;17&lt;/ref-type&gt;&lt;contributors&gt;&lt;authors&gt;&lt;author&gt;Pollastri, M. P.&lt;/author&gt;&lt;author&gt;Campbell, R. K.&lt;/author&gt;&lt;/authors&gt;&lt;/contributors&gt;&lt;auth-address&gt;Northeastern University, Department of Chemistry and Chemical Biology, Hurtig 102, 360 Huntington Avenue, Boston, MA 02115, USAThe Josephine Bay Paul Center in Molecular Biology and Evolution, The Marine Biological Laboratory, 7 MBL Street, Woods Hole, MA 02543, USA&lt;/auth-address&gt;&lt;titles&gt;&lt;title&gt;Target repurposing for neglected diseases&lt;/title&gt;&lt;secondary-title&gt;Future Med Chem&lt;/secondary-title&gt;&lt;/titles&gt;&lt;periodical&gt;&lt;full-title&gt;Future Med Chem&lt;/full-title&gt;&lt;/periodical&gt;&lt;pages&gt;1307-15&lt;/pages&gt;&lt;volume&gt;3&lt;/volume&gt;&lt;number&gt;10&lt;/number&gt;&lt;dates&gt;&lt;year&gt;2011&lt;/year&gt;&lt;pub-dates&gt;&lt;date&gt;Aug&lt;/date&gt;&lt;/pub-dates&gt;&lt;/dates&gt;&lt;isbn&gt;1756-8919 (Print)1756-8927 (Electronic)&lt;/isbn&gt;&lt;accession-num&gt;21859304&lt;/accession-num&gt;&lt;urls&gt;&lt;related-urls&gt;&lt;url&gt;http://dx.doi.org/10.4155/fmc.11.92&lt;/url&gt;&lt;/related-urls&gt;&lt;/urls&gt;&lt;custom2&gt;3160716&lt;/custom2&gt;&lt;electronic-resource-num&gt;10.4155/fmc.11.92&lt;/electronic-resource-num&gt;&lt;language&gt;eng&lt;/language&gt;&lt;/record&gt;&lt;/Cite&gt;&lt;/EndNote&gt;</w:instrText>
       </w:r>
       <w:r>
         <w:fldChar w:fldCharType="separate"/>
@@ -297,7 +297,7 @@
         <w:rPr>
           <w:noProof/>
         </w:rPr>
-        <w:t>[3]</w:t>
+        <w:t>(3)</w:t>
       </w:r>
       <w:r>
         <w:fldChar w:fldCharType="end"/>
@@ -344,7 +344,7 @@
       <w:r>
         <w:fldChar w:fldCharType="begin">
           <w:fldData xml:space="preserve">PEVuZE5vdGU+PENpdGU+PFllYXI+MjAxOTwvWWVhcj48UmVjTnVtPjY8L1JlY051bT48RGlzcGxh
-eVRleHQ+WzMsIDRdPC9EaXNwbGF5VGV4dD48cmVjb3JkPjxyZWMtbnVtYmVyPjY8L3JlYy1udW1i
+eVRleHQ+KDMsIDQpPC9EaXNwbGF5VGV4dD48cmVjb3JkPjxyZWMtbnVtYmVyPjY8L3JlYy1udW1i
 ZXI+PGZvcmVpZ24ta2V5cz48a2V5IGFwcD0iRU4iIGRiLWlkPSJzNTVhMno1ZHJkOXpmbGU5YTB1
 eHNzZTgwMnRyNXM5cmR4c3AiIHRpbWVzdGFtcD0iMTU4NDQ3NjU4NyI+Njwva2V5PjwvZm9yZWln
 bi1rZXlzPjxyZWYtdHlwZSBuYW1lPSJKb3VybmFsIEFydGljbGUiPjE3PC9yZWYtdHlwZT48Y29u
@@ -390,7 +390,7 @@
       <w:r>
         <w:fldChar w:fldCharType="begin">
           <w:fldData xml:space="preserve">PEVuZE5vdGU+PENpdGU+PFllYXI+MjAxOTwvWWVhcj48UmVjTnVtPjY8L1JlY051bT48RGlzcGxh
-eVRleHQ+WzMsIDRdPC9EaXNwbGF5VGV4dD48cmVjb3JkPjxyZWMtbnVtYmVyPjY8L3JlYy1udW1i
+eVRleHQ+KDMsIDQpPC9EaXNwbGF5VGV4dD48cmVjb3JkPjxyZWMtbnVtYmVyPjY8L3JlYy1udW1i
 ZXI+PGZvcmVpZ24ta2V5cz48a2V5IGFwcD0iRU4iIGRiLWlkPSJzNTVhMno1ZHJkOXpmbGU5YTB1
 eHNzZTgwMnRyNXM5cmR4c3AiIHRpbWVzdGFtcD0iMTU4NDQ3NjU4NyI+Njwva2V5PjwvZm9yZWln
 bi1rZXlzPjxyZWYtdHlwZSBuYW1lPSJKb3VybmFsIEFydGljbGUiPjE3PC9yZWYtdHlwZT48Y29u
@@ -443,7 +443,7 @@
         <w:rPr>
           <w:noProof/>
         </w:rPr>
-        <w:t>[3, 4]</w:t>
+        <w:t>(3, 4)</w:t>
       </w:r>
       <w:r>
         <w:fldChar w:fldCharType="end"/>
@@ -551,7 +551,7 @@
       <w:r>
         <w:fldChar w:fldCharType="begin">
           <w:fldData xml:space="preserve">PEVuZE5vdGU+PENpdGU+PFllYXI+MjAyMDwvWWVhcj48UmVjTnVtPjE1NTwvUmVjTnVtPjxEaXNw
-bGF5VGV4dD5bNS05XTwvRGlzcGxheVRleHQ+PHJlY29yZD48cmVjLW51bWJlcj4xNTU8L3JlYy1u
+bGF5VGV4dD4oNS05KTwvRGlzcGxheVRleHQ+PHJlY29yZD48cmVjLW51bWJlcj4xNTU8L3JlYy1u
 dW1iZXI+PGZvcmVpZ24ta2V5cz48a2V5IGFwcD0iRU4iIGRiLWlkPSJzNTVhMno1ZHJkOXpmbGU5
 YTB1eHNzZTgwMnRyNXM5cmR4c3AiIHRpbWVzdGFtcD0iMTU5NDMwNjQ2NyI+MTU1PC9rZXk+PC9m
 b3JlaWduLWtleXM+PHJlZi10eXBlIG5hbWU9IldlYiBQYWdlIj4xMjwvcmVmLXR5cGU+PGNvbnRy
@@ -611,7 +611,7 @@
       <w:r>
         <w:fldChar w:fldCharType="begin">
           <w:fldData xml:space="preserve">PEVuZE5vdGU+PENpdGU+PFllYXI+MjAyMDwvWWVhcj48UmVjTnVtPjE1NTwvUmVjTnVtPjxEaXNw
-bGF5VGV4dD5bNS05XTwvRGlzcGxheVRleHQ+PHJlY29yZD48cmVjLW51bWJlcj4xNTU8L3JlYy1u
+bGF5VGV4dD4oNS05KTwvRGlzcGxheVRleHQ+PHJlY29yZD48cmVjLW51bWJlcj4xNTU8L3JlYy1u
 dW1iZXI+PGZvcmVpZ24ta2V5cz48a2V5IGFwcD0iRU4iIGRiLWlkPSJzNTVhMno1ZHJkOXpmbGU5
 YTB1eHNzZTgwMnRyNXM5cmR4c3AiIHRpbWVzdGFtcD0iMTU5NDMwNjQ2NyI+MTU1PC9rZXk+PC9m
 b3JlaWduLWtleXM+PHJlZi10eXBlIG5hbWU9IldlYiBQYWdlIj4xMjwvcmVmLXR5cGU+PGNvbnRy
@@ -678,7 +678,7 @@
         <w:rPr>
           <w:noProof/>
         </w:rPr>
-        <w:t>[5-9]</w:t>
+        <w:t>(5-9)</w:t>
       </w:r>
       <w:r>
         <w:fldChar w:fldCharType="end"/>
@@ -722,7 +722,7 @@
         <w:fldChar w:fldCharType="begin"/>
       </w:r>
       <w:r>
-        <w:instrText xml:space="preserve"> ADDIN EN.CITE &lt;EndNote&gt;&lt;Cite&gt;&lt;Author&gt;Gaulton&lt;/Author&gt;&lt;Year&gt;2017&lt;/Year&gt;&lt;RecNum&gt;2&lt;/RecNum&gt;&lt;DisplayText&gt;[10]&lt;/DisplayText&gt;&lt;record&gt;&lt;rec-number&gt;2&lt;/rec-number&gt;&lt;foreign-keys&gt;&lt;key app="EN" db-id="s55a2z5drd9zfle9a0uxsse802tr5s9rdxsp" timestamp="1584475685"&gt;2&lt;/key&gt;&lt;/foreign-keys&gt;&lt;ref-type name="Journal Article"&gt;17&lt;/ref-type&gt;&lt;contributors&gt;&lt;authors&gt;&lt;author&gt;Gaulton, A.&lt;/author&gt;&lt;author&gt;Hersey, A.&lt;/author&gt;&lt;author&gt;Nowotka, M.&lt;/author&gt;&lt;author&gt;Bento, A. P.&lt;/author&gt;&lt;author&gt;Chambers, J.&lt;/author&gt;&lt;author&gt;Mendez, D.&lt;/author&gt;&lt;author&gt;Mutowo, P.&lt;/author&gt;&lt;author&gt;Atkinson, F.&lt;/author&gt;&lt;author&gt;Bellis, L. J.&lt;/author&gt;&lt;author&gt;Cibrián-Uhalte, E.&lt;/author&gt;&lt;author&gt;Davies, M.&lt;/author&gt;&lt;author&gt;Dedman, N.&lt;/author&gt;&lt;author&gt;Karlsson, A.&lt;/author&gt;&lt;author&gt;Magariños, M. P.&lt;/author&gt;&lt;author&gt;Overington, J. P.&lt;/author&gt;&lt;author&gt;Papadatos, G.&lt;/author&gt;&lt;author&gt;Smit, I.&lt;/author&gt;&lt;author&gt;Leach, A. R.&lt;/author&gt;&lt;/authors&gt;&lt;/contributors&gt;&lt;auth-address&gt;European Molecular Biology Laboratory, European Bioinformatics Institute, Wellcome Genome Campus, Hinxton, Cambridgeshire CB10 1SD, UK&lt;/auth-address&gt;&lt;titles&gt;&lt;title&gt;The ChEMBL database in 2017&lt;/title&gt;&lt;secondary-title&gt;Nucleic Acids Res&lt;/secondary-title&gt;&lt;/titles&gt;&lt;periodical&gt;&lt;full-title&gt;Nucleic Acids Res&lt;/full-title&gt;&lt;/periodical&gt;&lt;pages&gt;D945-54&lt;/pages&gt;&lt;volume&gt;45&lt;/volume&gt;&lt;number&gt;Database issue&lt;/number&gt;&lt;dates&gt;&lt;year&gt;2017&lt;/year&gt;&lt;pub-dates&gt;&lt;date&gt;Jan 04&lt;/date&gt;&lt;/pub-dates&gt;&lt;/dates&gt;&lt;isbn&gt;0305-1048 (Print)1362-4962 (Electronic)&lt;/isbn&gt;&lt;accession-num&gt;27899562&lt;/accession-num&gt;&lt;urls&gt;&lt;related-urls&gt;&lt;url&gt;http://dx.doi.org/10.1093/nar/gkw1074&lt;/url&gt;&lt;/related-urls&gt;&lt;/urls&gt;&lt;custom2&gt;5210557&lt;/custom2&gt;&lt;electronic-resource-num&gt;10.1093/nar/gkw1074&lt;/electronic-resource-num&gt;&lt;language&gt;eng&lt;/language&gt;&lt;/record&gt;&lt;/Cite&gt;&lt;/EndNote&gt;</w:instrText>
+        <w:instrText xml:space="preserve"> ADDIN EN.CITE &lt;EndNote&gt;&lt;Cite&gt;&lt;Author&gt;Gaulton&lt;/Author&gt;&lt;Year&gt;2017&lt;/Year&gt;&lt;RecNum&gt;2&lt;/RecNum&gt;&lt;DisplayText&gt;(10)&lt;/DisplayText&gt;&lt;record&gt;&lt;rec-number&gt;2&lt;/rec-number&gt;&lt;foreign-keys&gt;&lt;key app="EN" db-id="s55a2z5drd9zfle9a0uxsse802tr5s9rdxsp" timestamp="1584475685"&gt;2&lt;/key&gt;&lt;/foreign-keys&gt;&lt;ref-type name="Journal Article"&gt;17&lt;/ref-type&gt;&lt;contributors&gt;&lt;authors&gt;&lt;author&gt;Gaulton, A.&lt;/author&gt;&lt;author&gt;Hersey, A.&lt;/author&gt;&lt;author&gt;Nowotka, M.&lt;/author&gt;&lt;author&gt;Bento, A. P.&lt;/author&gt;&lt;author&gt;Chambers, J.&lt;/author&gt;&lt;author&gt;Mendez, D.&lt;/author&gt;&lt;author&gt;Mutowo, P.&lt;/author&gt;&lt;author&gt;Atkinson, F.&lt;/author&gt;&lt;author&gt;Bellis, L. J.&lt;/author&gt;&lt;author&gt;Cibrián-Uhalte, E.&lt;/author&gt;&lt;author&gt;Davies, M.&lt;/author&gt;&lt;author&gt;Dedman, N.&lt;/author&gt;&lt;author&gt;Karlsson, A.&lt;/author&gt;&lt;author&gt;Magariños, M. P.&lt;/author&gt;&lt;author&gt;Overington, J. P.&lt;/author&gt;&lt;author&gt;Papadatos, G.&lt;/author&gt;&lt;author&gt;Smit, I.&lt;/author&gt;&lt;author&gt;Leach, A. R.&lt;/author&gt;&lt;/authors&gt;&lt;/contributors&gt;&lt;auth-address&gt;European Molecular Biology Laboratory, European Bioinformatics Institute, Wellcome Genome Campus, Hinxton, Cambridgeshire CB10 1SD, UK&lt;/auth-address&gt;&lt;titles&gt;&lt;title&gt;The ChEMBL database in 2017&lt;/title&gt;&lt;secondary-title&gt;Nucleic Acids Res&lt;/secondary-title&gt;&lt;/titles&gt;&lt;periodical&gt;&lt;full-title&gt;Nucleic Acids Res&lt;/full-title&gt;&lt;/periodical&gt;&lt;pages&gt;D945-54&lt;/pages&gt;&lt;volume&gt;45&lt;/volume&gt;&lt;number&gt;Database issue&lt;/number&gt;&lt;dates&gt;&lt;year&gt;2017&lt;/year&gt;&lt;pub-dates&gt;&lt;date&gt;Jan 04&lt;/date&gt;&lt;/pub-dates&gt;&lt;/dates&gt;&lt;isbn&gt;0305-1048 (Print)1362-4962 (Electronic)&lt;/isbn&gt;&lt;accession-num&gt;27899562&lt;/accession-num&gt;&lt;urls&gt;&lt;related-urls&gt;&lt;url&gt;http://dx.doi.org/10.1093/nar/gkw1074&lt;/url&gt;&lt;/related-urls&gt;&lt;/urls&gt;&lt;custom2&gt;5210557&lt;/custom2&gt;&lt;electronic-resource-num&gt;10.1093/nar/gkw1074&lt;/electronic-resource-num&gt;&lt;language&gt;eng&lt;/language&gt;&lt;/record&gt;&lt;/Cite&gt;&lt;/EndNote&gt;</w:instrText>
       </w:r>
       <w:r>
         <w:fldChar w:fldCharType="separate"/>
@@ -731,7 +731,7 @@
         <w:rPr>
           <w:noProof/>
         </w:rPr>
-        <w:t>[10]</w:t>
+        <w:t>(10)</w:t>
       </w:r>
       <w:r>
         <w:fldChar w:fldCharType="end"/>
@@ -746,7 +746,7 @@
         <w:fldChar w:fldCharType="begin"/>
       </w:r>
       <w:r>
-        <w:instrText xml:space="preserve"> ADDIN EN.CITE &lt;EndNote&gt;&lt;Cite&gt;&lt;Author&gt;Lv&lt;/Author&gt;&lt;Year&gt;2016&lt;/Year&gt;&lt;RecNum&gt;63&lt;/RecNum&gt;&lt;DisplayText&gt;[11]&lt;/DisplayText&gt;&lt;record&gt;&lt;rec-number&gt;63&lt;/rec-number&gt;&lt;foreign-keys&gt;&lt;key app="EN" db-id="s55a2z5drd9zfle9a0uxsse802tr5s9rdxsp" timestamp="1585247210"&gt;63&lt;/key&gt;&lt;/foreign-keys&gt;&lt;ref-type name="Book Section"&gt;5&lt;/ref-type&gt;&lt;contributors&gt;&lt;authors&gt;&lt;author&gt;Lv, W.&lt;/author&gt;&lt;author&gt;Xu, Y.&lt;/author&gt;&lt;author&gt;Guo, Y.&lt;/author&gt;&lt;author&gt;Yu, Z.&lt;/author&gt;&lt;author&gt;Feng, G.&lt;/author&gt;&lt;author&gt;Liu, P.&lt;/author&gt;&lt;author&gt;Luan, M.&lt;/author&gt;&lt;author&gt;Zhu, H.&lt;/author&gt;&lt;author&gt;Liu, G.&lt;/author&gt;&lt;author&gt;Zhang, M.&lt;/author&gt;&lt;author&gt;Lv, H.&lt;/author&gt;&lt;author&gt;Duan, L.&lt;/author&gt;&lt;author&gt;Shang, Z.&lt;/author&gt;&lt;author&gt;Li, J.&lt;/author&gt;&lt;author&gt;Jiang, Y.&lt;/author&gt;&lt;author&gt;Zhang, R.&lt;/author&gt;&lt;/authors&gt;&lt;/contributors&gt;&lt;auth-address&gt;College of Bioinformatics Science and Technology, Harbin Medical University, Harbin, ChinaDepartment of Radiology, Second Affiliated Hospital, Harbin Medical University, Harbin, ChinaGenome Analysis Laboratory, Tianjin Institute of Industrial Biotechnology, Chinese Academy of Sciences, Tianjin, China&lt;/auth-address&gt;&lt;titles&gt;&lt;title&gt;The drug target genes show higher evolutionary conservation than non-target genes&lt;/title&gt;&lt;secondary-title&gt;Oncotarget&lt;/secondary-title&gt;&lt;/titles&gt;&lt;pages&gt;4961-71&lt;/pages&gt;&lt;volume&gt;7&lt;/volume&gt;&lt;number&gt;4&lt;/number&gt;&lt;dates&gt;&lt;year&gt;2016&lt;/year&gt;&lt;/dates&gt;&lt;isbn&gt;1949-2553 (Electronic)&lt;/isbn&gt;&lt;accession-num&gt;26716901&lt;/accession-num&gt;&lt;urls&gt;&lt;related-urls&gt;&lt;url&gt;http://dx.doi.org/10.18632/oncotarget.6755&lt;/url&gt;&lt;/related-urls&gt;&lt;/urls&gt;&lt;electronic-resource-num&gt;10.18632/oncotarget.6755&lt;/electronic-resource-num&gt;&lt;language&gt;eng&lt;/language&gt;&lt;/record&gt;&lt;/Cite&gt;&lt;/EndNote&gt;</w:instrText>
+        <w:instrText xml:space="preserve"> ADDIN EN.CITE &lt;EndNote&gt;&lt;Cite&gt;&lt;Author&gt;Lv&lt;/Author&gt;&lt;Year&gt;2016&lt;/Year&gt;&lt;RecNum&gt;63&lt;/RecNum&gt;&lt;DisplayText&gt;(11)&lt;/DisplayText&gt;&lt;record&gt;&lt;rec-number&gt;63&lt;/rec-number&gt;&lt;foreign-keys&gt;&lt;key app="EN" db-id="s55a2z5drd9zfle9a0uxsse802tr5s9rdxsp" timestamp="1585247210"&gt;63&lt;/key&gt;&lt;/foreign-keys&gt;&lt;ref-type name="Book Section"&gt;5&lt;/ref-type&gt;&lt;contributors&gt;&lt;authors&gt;&lt;author&gt;Lv, W.&lt;/author&gt;&lt;author&gt;Xu, Y.&lt;/author&gt;&lt;author&gt;Guo, Y.&lt;/author&gt;&lt;author&gt;Yu, Z.&lt;/author&gt;&lt;author&gt;Feng, G.&lt;/author&gt;&lt;author&gt;Liu, P.&lt;/author&gt;&lt;author&gt;Luan, M.&lt;/author&gt;&lt;author&gt;Zhu, H.&lt;/author&gt;&lt;author&gt;Liu, G.&lt;/author&gt;&lt;author&gt;Zhang, M.&lt;/author&gt;&lt;author&gt;Lv, H.&lt;/author&gt;&lt;author&gt;Duan, L.&lt;/author&gt;&lt;author&gt;Shang, Z.&lt;/author&gt;&lt;author&gt;Li, J.&lt;/author&gt;&lt;author&gt;Jiang, Y.&lt;/author&gt;&lt;author&gt;Zhang, R.&lt;/author&gt;&lt;/authors&gt;&lt;/contributors&gt;&lt;auth-address&gt;College of Bioinformatics Science and Technology, Harbin Medical University, Harbin, ChinaDepartment of Radiology, Second Affiliated Hospital, Harbin Medical University, Harbin, ChinaGenome Analysis Laboratory, Tianjin Institute of Industrial Biotechnology, Chinese Academy of Sciences, Tianjin, China&lt;/auth-address&gt;&lt;titles&gt;&lt;title&gt;The drug target genes show higher evolutionary conservation than non-target genes&lt;/title&gt;&lt;secondary-title&gt;Oncotarget&lt;/secondary-title&gt;&lt;/titles&gt;&lt;pages&gt;4961-71&lt;/pages&gt;&lt;volume&gt;7&lt;/volume&gt;&lt;number&gt;4&lt;/number&gt;&lt;dates&gt;&lt;year&gt;2016&lt;/year&gt;&lt;/dates&gt;&lt;isbn&gt;1949-2553 (Electronic)&lt;/isbn&gt;&lt;accession-num&gt;26716901&lt;/accession-num&gt;&lt;urls&gt;&lt;related-urls&gt;&lt;url&gt;http://dx.doi.org/10.18632/oncotarget.6755&lt;/url&gt;&lt;/related-urls&gt;&lt;/urls&gt;&lt;electronic-resource-num&gt;10.18632/oncotarget.6755&lt;/electronic-resource-num&gt;&lt;language&gt;eng&lt;/language&gt;&lt;/record&gt;&lt;/Cite&gt;&lt;/EndNote&gt;</w:instrText>
       </w:r>
       <w:r>
         <w:fldChar w:fldCharType="separate"/>
@@ -755,7 +755,7 @@
         <w:rPr>
           <w:noProof/>
         </w:rPr>
-        <w:t>[11]</w:t>
+        <w:t>(11)</w:t>
       </w:r>
       <w:r>
         <w:fldChar w:fldCharType="end"/>
@@ -815,7 +815,7 @@
         <w:fldChar w:fldCharType="begin"/>
       </w:r>
       <w:r>
-        <w:instrText xml:space="preserve"> ADDIN EN.CITE &lt;EndNote&gt;&lt;Cite&gt;&lt;Author&gt;GenBank&lt;/Author&gt;&lt;Year&gt;2020&lt;/Year&gt;&lt;RecNum&gt;60&lt;/RecNum&gt;&lt;DisplayText&gt;[12]&lt;/DisplayText&gt;&lt;record&gt;&lt;rec-number&gt;60&lt;/rec-number&gt;&lt;foreign-keys&gt;&lt;key app="EN" db-id="s55a2z5drd9zfle9a0uxsse802tr5s9rdxsp" timestamp="1585151011"&gt;60&lt;/key&gt;&lt;/foreign-keys&gt;&lt;ref-type name="Web Page"&gt;12&lt;/ref-type&gt;&lt;contributors&gt;&lt;authors&gt;&lt;author&gt;GenBank&lt;/author&gt;&lt;/authors&gt;&lt;/contributors&gt;&lt;titles&gt;&lt;title&gt;Severe acute respiratory syndrome coronavirus 2 isolate Wuhan-Hu-1, co - Nucleotide - NCBI&lt;/title&gt;&lt;/titles&gt;&lt;dates&gt;&lt;year&gt;2020&lt;/year&gt;&lt;/dates&gt;&lt;urls&gt;&lt;related-urls&gt;&lt;url&gt;https://www.ncbi.nlm.nih.gov/pubmed/&lt;/url&gt;&lt;/related-urls&gt;&lt;/urls&gt;&lt;/record&gt;&lt;/Cite&gt;&lt;/EndNote&gt;</w:instrText>
+        <w:instrText xml:space="preserve"> ADDIN EN.CITE &lt;EndNote&gt;&lt;Cite&gt;&lt;Author&gt;GenBank&lt;/Author&gt;&lt;Year&gt;2020&lt;/Year&gt;&lt;RecNum&gt;60&lt;/RecNum&gt;&lt;DisplayText&gt;(12)&lt;/DisplayText&gt;&lt;record&gt;&lt;rec-number&gt;60&lt;/rec-number&gt;&lt;foreign-keys&gt;&lt;key app="EN" db-id="s55a2z5drd9zfle9a0uxsse802tr5s9rdxsp" timestamp="1585151011"&gt;60&lt;/key&gt;&lt;/foreign-keys&gt;&lt;ref-type name="Web Page"&gt;12&lt;/ref-type&gt;&lt;contributors&gt;&lt;authors&gt;&lt;author&gt;GenBank&lt;/author&gt;&lt;/authors&gt;&lt;/contributors&gt;&lt;titles&gt;&lt;title&gt;Severe acute respiratory syndrome coronavirus 2 isolate Wuhan-Hu-1, co - Nucleotide - NCBI&lt;/title&gt;&lt;/titles&gt;&lt;dates&gt;&lt;year&gt;2020&lt;/year&gt;&lt;/dates&gt;&lt;urls&gt;&lt;related-urls&gt;&lt;url&gt;https://www.ncbi.nlm.nih.gov/pubmed/&lt;/url&gt;&lt;/related-urls&gt;&lt;/urls&gt;&lt;/record&gt;&lt;/Cite&gt;&lt;/EndNote&gt;</w:instrText>
       </w:r>
       <w:r>
         <w:fldChar w:fldCharType="separate"/>
@@ -824,7 +824,7 @@
         <w:rPr>
           <w:noProof/>
         </w:rPr>
-        <w:t>[12]</w:t>
+        <w:t>(12)</w:t>
       </w:r>
       <w:r>
         <w:fldChar w:fldCharType="end"/>
@@ -864,7 +864,7 @@
         <w:fldChar w:fldCharType="begin"/>
       </w:r>
       <w:r>
-        <w:instrText xml:space="preserve"> ADDIN EN.CITE &lt;EndNote&gt;&lt;Cite&gt;&lt;Author&gt;Rice&lt;/Author&gt;&lt;Year&gt;2020&lt;/Year&gt;&lt;RecNum&gt;62&lt;/RecNum&gt;&lt;DisplayText&gt;[13]&lt;/DisplayText&gt;&lt;record&gt;&lt;rec-number&gt;62&lt;/rec-number&gt;&lt;foreign-keys&gt;&lt;key app="EN" db-id="s55a2z5drd9zfle9a0uxsse802tr5s9rdxsp" timestamp="1585245946"&gt;62&lt;/key&gt;&lt;/foreign-keys&gt;&lt;ref-type name="Web Page"&gt;12&lt;/ref-type&gt;&lt;contributors&gt;&lt;authors&gt;&lt;author&gt;Rice,P. Longden,I. and Bleasby,A.&lt;/author&gt;&lt;/authors&gt;&lt;/contributors&gt;&lt;titles&gt;&lt;title&gt;EMBOSS: The European Molecular Biology Open Software Suite (2000)&lt;/title&gt;&lt;/titles&gt;&lt;dates&gt;&lt;year&gt;2020&lt;/year&gt;&lt;/dates&gt;&lt;pub-location&gt;Trends in Genetics&lt;/pub-location&gt;&lt;urls&gt;&lt;related-urls&gt;&lt;url&gt;http://emboss.sourceforge.net&lt;/url&gt;&lt;/related-urls&gt;&lt;/urls&gt;&lt;/record&gt;&lt;/Cite&gt;&lt;/EndNote&gt;</w:instrText>
+        <w:instrText xml:space="preserve"> ADDIN EN.CITE &lt;EndNote&gt;&lt;Cite&gt;&lt;Author&gt;Rice&lt;/Author&gt;&lt;Year&gt;2020&lt;/Year&gt;&lt;RecNum&gt;62&lt;/RecNum&gt;&lt;DisplayText&gt;(13)&lt;/DisplayText&gt;&lt;record&gt;&lt;rec-number&gt;62&lt;/rec-number&gt;&lt;foreign-keys&gt;&lt;key app="EN" db-id="s55a2z5drd9zfle9a0uxsse802tr5s9rdxsp" timestamp="1585245946"&gt;62&lt;/key&gt;&lt;/foreign-keys&gt;&lt;ref-type name="Web Page"&gt;12&lt;/ref-type&gt;&lt;contributors&gt;&lt;authors&gt;&lt;author&gt;Rice,P. Longden,I. and Bleasby,A.&lt;/author&gt;&lt;/authors&gt;&lt;/contributors&gt;&lt;titles&gt;&lt;title&gt;EMBOSS: The European Molecular Biology Open Software Suite (2000)&lt;/title&gt;&lt;/titles&gt;&lt;dates&gt;&lt;year&gt;2020&lt;/year&gt;&lt;/dates&gt;&lt;pub-location&gt;Trends in Genetics&lt;/pub-location&gt;&lt;urls&gt;&lt;related-urls&gt;&lt;url&gt;http://emboss.sourceforge.net&lt;/url&gt;&lt;/related-urls&gt;&lt;/urls&gt;&lt;/record&gt;&lt;/Cite&gt;&lt;/EndNote&gt;</w:instrText>
       </w:r>
       <w:r>
         <w:fldChar w:fldCharType="separate"/>
@@ -873,7 +873,7 @@
         <w:rPr>
           <w:noProof/>
         </w:rPr>
-        <w:t>[13]</w:t>
+        <w:t>(13)</w:t>
       </w:r>
       <w:r>
         <w:fldChar w:fldCharType="end"/>
@@ -919,7 +919,7 @@
           <w:b/>
           <w:bCs/>
         </w:rPr>
-        <w:instrText xml:space="preserve"> ADDIN EN.CITE &lt;EndNote&gt;&lt;Cite&gt;&lt;Author&gt;Wheeler&lt;/Author&gt;&lt;Year&gt;2013&lt;/Year&gt;&lt;RecNum&gt;12&lt;/RecNum&gt;&lt;DisplayText&gt;[14]&lt;/DisplayText&gt;&lt;record&gt;&lt;rec-number&gt;12&lt;/rec-number&gt;&lt;foreign-keys&gt;&lt;key app="EN" db-id="s55a2z5drd9zfle9a0uxsse802tr5s9rdxsp" timestamp="1584477509"&gt;12&lt;/key&gt;&lt;/foreign-keys&gt;&lt;ref-type name="Journal Article"&gt;17&lt;/ref-type&gt;&lt;contributors&gt;&lt;authors&gt;&lt;author&gt;Wheeler, Travis J.&lt;/author&gt;&lt;author&gt;HHMI Janelia Farm Research Campus, Ashburn, VA 20147, USA&lt;/author&gt;&lt;author&gt;Eddy, Sean R.&lt;/author&gt;&lt;author&gt;HHMI Janelia Farm Research Campus, Ashburn, VA 20147, USA&lt;/author&gt;&lt;/authors&gt;&lt;/contributors&gt;&lt;titles&gt;&lt;title&gt;nhmmer: DNA homology search with profile HMMs&lt;/title&gt;&lt;secondary-title&gt;Bioinformatics&lt;/secondary-title&gt;&lt;/titles&gt;&lt;periodical&gt;&lt;full-title&gt;Bioinformatics&lt;/full-title&gt;&lt;/periodical&gt;&lt;pages&gt;2487-2489&lt;/pages&gt;&lt;volume&gt;29&lt;/volume&gt;&lt;number&gt;19&lt;/number&gt;&lt;dates&gt;&lt;year&gt;2013&lt;/year&gt;&lt;/dates&gt;&lt;publisher&gt;Oxford Academic&lt;/publisher&gt;&lt;isbn&gt;1367-4803&lt;/isbn&gt;&lt;urls&gt;&lt;related-urls&gt;&lt;url&gt;https://academic.oup.com/bioinformatics/article-pdf/29/19/2487/457527/btt403.pdf&lt;/url&gt;&lt;/related-urls&gt;&lt;/urls&gt;&lt;electronic-resource-num&gt;10.1093/bioinformatics/btt403&lt;/electronic-resource-num&gt;&lt;/record&gt;&lt;/Cite&gt;&lt;/EndNote&gt;</w:instrText>
+        <w:instrText xml:space="preserve"> ADDIN EN.CITE &lt;EndNote&gt;&lt;Cite&gt;&lt;Author&gt;Wheeler&lt;/Author&gt;&lt;Year&gt;2013&lt;/Year&gt;&lt;RecNum&gt;12&lt;/RecNum&gt;&lt;DisplayText&gt;(14)&lt;/DisplayText&gt;&lt;record&gt;&lt;rec-number&gt;12&lt;/rec-number&gt;&lt;foreign-keys&gt;&lt;key app="EN" db-id="s55a2z5drd9zfle9a0uxsse802tr5s9rdxsp" timestamp="1584477509"&gt;12&lt;/key&gt;&lt;/foreign-keys&gt;&lt;ref-type name="Journal Article"&gt;17&lt;/ref-type&gt;&lt;contributors&gt;&lt;authors&gt;&lt;author&gt;Wheeler, Travis J.&lt;/author&gt;&lt;author&gt;HHMI Janelia Farm Research Campus, Ashburn, VA 20147, USA&lt;/author&gt;&lt;author&gt;Eddy, Sean R.&lt;/author&gt;&lt;author&gt;HHMI Janelia Farm Research Campus, Ashburn, VA 20147, USA&lt;/author&gt;&lt;/authors&gt;&lt;/contributors&gt;&lt;titles&gt;&lt;title&gt;nhmmer: DNA homology search with profile HMMs&lt;/title&gt;&lt;secondary-title&gt;Bioinformatics&lt;/secondary-title&gt;&lt;/titles&gt;&lt;periodical&gt;&lt;full-title&gt;Bioinformatics&lt;/full-title&gt;&lt;/periodical&gt;&lt;pages&gt;2487-2489&lt;/pages&gt;&lt;volume&gt;29&lt;/volume&gt;&lt;number&gt;19&lt;/number&gt;&lt;dates&gt;&lt;year&gt;2013&lt;/year&gt;&lt;/dates&gt;&lt;publisher&gt;Oxford Academic&lt;/publisher&gt;&lt;isbn&gt;1367-4803&lt;/isbn&gt;&lt;urls&gt;&lt;related-urls&gt;&lt;url&gt;https://academic.oup.com/bioinformatics/article-pdf/29/19/2487/457527/btt403.pdf&lt;/url&gt;&lt;/related-urls&gt;&lt;/urls&gt;&lt;electronic-resource-num&gt;10.1093/bioinformatics/btt403&lt;/electronic-resource-num&gt;&lt;/record&gt;&lt;/Cite&gt;&lt;/EndNote&gt;</w:instrText>
       </w:r>
       <w:r>
         <w:rPr>
@@ -934,7 +934,7 @@
           <w:bCs/>
           <w:noProof/>
         </w:rPr>
-        <w:t>[14]</w:t>
+        <w:t>(14)</w:t>
       </w:r>
       <w:r>
         <w:rPr>
@@ -1037,7 +1037,7 @@
       <w:r>
         <w:fldChar w:fldCharType="begin">
           <w:fldData xml:space="preserve">PEVuZE5vdGU+PENpdGU+PFllYXI+MjAyMDwvWWVhcj48UmVjTnVtPjE3PC9SZWNOdW0+PERpc3Bs
-YXlUZXh0PlsxNS0xN108L0Rpc3BsYXlUZXh0PjxyZWNvcmQ+PHJlYy1udW1iZXI+MTc8L3JlYy1u
+YXlUZXh0PigxNS0xNyk8L0Rpc3BsYXlUZXh0PjxyZWNvcmQ+PHJlYy1udW1iZXI+MTc8L3JlYy1u
 dW1iZXI+PGZvcmVpZ24ta2V5cz48a2V5IGFwcD0iRU4iIGRiLWlkPSJzNTVhMno1ZHJkOXpmbGU5
 YTB1eHNzZTgwMnRyNXM5cmR4c3AiIHRpbWVzdGFtcD0iMTU4NDQ3ODQxMSI+MTc8L2tleT48L2Zv
 cmVpZ24ta2V5cz48cmVmLXR5cGUgbmFtZT0iSm91cm5hbCBBcnRpY2xlIj4xNzwvcmVmLXR5cGU+
@@ -1105,7 +1105,7 @@
       <w:r>
         <w:fldChar w:fldCharType="begin">
           <w:fldData xml:space="preserve">PEVuZE5vdGU+PENpdGU+PFllYXI+MjAyMDwvWWVhcj48UmVjTnVtPjE3PC9SZWNOdW0+PERpc3Bs
-YXlUZXh0PlsxNS0xN108L0Rpc3BsYXlUZXh0PjxyZWNvcmQ+PHJlYy1udW1iZXI+MTc8L3JlYy1u
+YXlUZXh0PigxNS0xNyk8L0Rpc3BsYXlUZXh0PjxyZWNvcmQ+PHJlYy1udW1iZXI+MTc8L3JlYy1u
 dW1iZXI+PGZvcmVpZ24ta2V5cz48a2V5IGFwcD0iRU4iIGRiLWlkPSJzNTVhMno1ZHJkOXpmbGU5
 YTB1eHNzZTgwMnRyNXM5cmR4c3AiIHRpbWVzdGFtcD0iMTU4NDQ3ODQxMSI+MTc8L2tleT48L2Zv
 cmVpZ24ta2V5cz48cmVmLXR5cGUgbmFtZT0iSm91cm5hbCBBcnRpY2xlIj4xNzwvcmVmLXR5cGU+
@@ -1180,7 +1180,7 @@
         <w:rPr>
           <w:noProof/>
         </w:rPr>
-        <w:t>[15-17]</w:t>
+        <w:t>(15-17)</w:t>
       </w:r>
       <w:r>
         <w:fldChar w:fldCharType="end"/>
@@ -1218,7 +1218,7 @@
         <w:fldChar w:fldCharType="begin"/>
       </w:r>
       <w:r>
-        <w:instrText xml:space="preserve"> ADDIN EN.CITE &lt;EndNote&gt;&lt;Cite&gt;&lt;Author&gt;Grosdidier&lt;/Author&gt;&lt;Year&gt;2020&lt;/Year&gt;&lt;RecNum&gt;151&lt;/RecNum&gt;&lt;DisplayText&gt;[18]&lt;/DisplayText&gt;&lt;record&gt;&lt;rec-number&gt;151&lt;/rec-number&gt;&lt;foreign-keys&gt;&lt;key app="EN" db-id="s55a2z5drd9zfle9a0uxsse802tr5s9rdxsp" timestamp="1592837573"&gt;151&lt;/key&gt;&lt;/foreign-keys&gt;&lt;ref-type name="Web Page"&gt;12&lt;/ref-type&gt;&lt;contributors&gt;&lt;authors&gt;&lt;author&gt;Grosdidier, Aurélien&lt;/author&gt;&lt;author&gt;Zoete,Vincent&lt;/author&gt;&lt;author&gt;Michielin, Olivier&lt;/author&gt;&lt;/authors&gt;&lt;/contributors&gt;&lt;auth-address&gt;Molecular Modeling Group of the Swiss Institute of Bioinformatics in Lausanne, Switzerland&lt;/auth-address&gt;&lt;titles&gt;&lt;title&gt;SwissDock - The online docking web server of the Swiss Institute of Bioinformatics - Home&lt;/title&gt;&lt;/titles&gt;&lt;volume&gt;2020&lt;/volume&gt;&lt;dates&gt;&lt;year&gt;2020&lt;/year&gt;&lt;/dates&gt;&lt;publisher&gt;Molecular Modeling Group of the Swiss Institute of Bioinformatics&lt;/publisher&gt;&lt;urls&gt;&lt;related-urls&gt;&lt;url&gt;http://www.swissdock.ch/&lt;/url&gt;&lt;/related-urls&gt;&lt;/urls&gt;&lt;/record&gt;&lt;/Cite&gt;&lt;/EndNote&gt;</w:instrText>
+        <w:instrText xml:space="preserve"> ADDIN EN.CITE &lt;EndNote&gt;&lt;Cite&gt;&lt;Author&gt;Grosdidier&lt;/Author&gt;&lt;Year&gt;2020&lt;/Year&gt;&lt;RecNum&gt;151&lt;/RecNum&gt;&lt;DisplayText&gt;(18)&lt;/DisplayText&gt;&lt;record&gt;&lt;rec-number&gt;151&lt;/rec-number&gt;&lt;foreign-keys&gt;&lt;key app="EN" db-id="s55a2z5drd9zfle9a0uxsse802tr5s9rdxsp" timestamp="1592837573"&gt;151&lt;/key&gt;&lt;/foreign-keys&gt;&lt;ref-type name="Web Page"&gt;12&lt;/ref-type&gt;&lt;contributors&gt;&lt;authors&gt;&lt;author&gt;Grosdidier, Aurélien&lt;/author&gt;&lt;author&gt;Zoete,Vincent&lt;/author&gt;&lt;author&gt;Michielin, Olivier&lt;/author&gt;&lt;/authors&gt;&lt;/contributors&gt;&lt;auth-address&gt;Molecular Modeling Group of the Swiss Institute of Bioinformatics in Lausanne, Switzerland&lt;/auth-address&gt;&lt;titles&gt;&lt;title&gt;SwissDock - The online docking web server of the Swiss Institute of Bioinformatics - Home&lt;/title&gt;&lt;/titles&gt;&lt;volume&gt;2020&lt;/volume&gt;&lt;dates&gt;&lt;year&gt;2020&lt;/year&gt;&lt;/dates&gt;&lt;publisher&gt;Molecular Modeling Group of the Swiss Institute of Bioinformatics&lt;/publisher&gt;&lt;urls&gt;&lt;related-urls&gt;&lt;url&gt;http://www.swissdock.ch/&lt;/url&gt;&lt;/related-urls&gt;&lt;/urls&gt;&lt;/record&gt;&lt;/Cite&gt;&lt;/EndNote&gt;</w:instrText>
       </w:r>
       <w:r>
         <w:fldChar w:fldCharType="separate"/>
@@ -1227,7 +1227,7 @@
         <w:rPr>
           <w:noProof/>
         </w:rPr>
-        <w:t>[18]</w:t>
+        <w:t>(18)</w:t>
       </w:r>
       <w:r>
         <w:fldChar w:fldCharType="end"/>
@@ -1280,7 +1280,7 @@
       <w:r>
         <w:fldChar w:fldCharType="begin">
           <w:fldData xml:space="preserve">PEVuZE5vdGU+PENpdGU+PFllYXI+MjAyMDwvWWVhcj48UmVjTnVtPjE1NTwvUmVjTnVtPjxEaXNw
-bGF5VGV4dD5bNS03LCA5XTwvRGlzcGxheVRleHQ+PHJlY29yZD48cmVjLW51bWJlcj4xNTU8L3Jl
+bGF5VGV4dD4oNS03LCA5KTwvRGlzcGxheVRleHQ+PHJlY29yZD48cmVjLW51bWJlcj4xNTU8L3Jl
 Yy1udW1iZXI+PGZvcmVpZ24ta2V5cz48a2V5IGFwcD0iRU4iIGRiLWlkPSJzNTVhMno1ZHJkOXpm
 bGU5YTB1eHNzZTgwMnRyNXM5cmR4c3AiIHRpbWVzdGFtcD0iMTU5NDMwNjQ2NyI+MTU1PC9rZXk+
 PC9mb3JlaWduLWtleXM+PHJlZi10eXBlIG5hbWU9IldlYiBQYWdlIj4xMjwvcmVmLXR5cGU+PGNv
@@ -1328,7 +1328,7 @@
       <w:r>
         <w:fldChar w:fldCharType="begin">
           <w:fldData xml:space="preserve">PEVuZE5vdGU+PENpdGU+PFllYXI+MjAyMDwvWWVhcj48UmVjTnVtPjE1NTwvUmVjTnVtPjxEaXNw
-bGF5VGV4dD5bNS03LCA5XTwvRGlzcGxheVRleHQ+PHJlY29yZD48cmVjLW51bWJlcj4xNTU8L3Jl
+bGF5VGV4dD4oNS03LCA5KTwvRGlzcGxheVRleHQ+PHJlY29yZD48cmVjLW51bWJlcj4xNTU8L3Jl
 Yy1udW1iZXI+PGZvcmVpZ24ta2V5cz48a2V5IGFwcD0iRU4iIGRiLWlkPSJzNTVhMno1ZHJkOXpm
 bGU5YTB1eHNzZTgwMnRyNXM5cmR4c3AiIHRpbWVzdGFtcD0iMTU5NDMwNjQ2NyI+MTU1PC9rZXk+
 PC9mb3JlaWduLWtleXM+PHJlZi10eXBlIG5hbWU9IldlYiBQYWdlIj4xMjwvcmVmLXR5cGU+PGNv
@@ -1383,7 +1383,7 @@
         <w:rPr>
           <w:noProof/>
         </w:rPr>
-        <w:t>[5-7, 9]</w:t>
+        <w:t>(5-7, 9)</w:t>
       </w:r>
       <w:r>
         <w:fldChar w:fldCharType="end"/>
@@ -1411,7 +1411,7 @@
         <w:fldChar w:fldCharType="begin"/>
       </w:r>
       <w:r>
-        <w:instrText xml:space="preserve"> ADDIN EN.CITE &lt;EndNote&gt;&lt;Cite&gt;&lt;Author&gt;Rice&lt;/Author&gt;&lt;Year&gt;2020&lt;/Year&gt;&lt;RecNum&gt;62&lt;/RecNum&gt;&lt;DisplayText&gt;[13]&lt;/DisplayText&gt;&lt;record&gt;&lt;rec-number&gt;62&lt;/rec-number&gt;&lt;foreign-keys&gt;&lt;key app="EN" db-id="s55a2z5drd9zfle9a0uxsse802tr5s9rdxsp" timestamp="1585245946"&gt;62&lt;/key&gt;&lt;/foreign-keys&gt;&lt;ref-type name="Web Page"&gt;12&lt;/ref-type&gt;&lt;contributors&gt;&lt;authors&gt;&lt;author&gt;Rice,P. Longden,I. and Bleasby,A.&lt;/author&gt;&lt;/authors&gt;&lt;/contributors&gt;&lt;titles&gt;&lt;title&gt;EMBOSS: The European Molecular Biology Open Software Suite (2000)&lt;/title&gt;&lt;/titles&gt;&lt;dates&gt;&lt;year&gt;2020&lt;/year&gt;&lt;/dates&gt;&lt;pub-location&gt;Trends in Genetics&lt;/pub-location&gt;&lt;urls&gt;&lt;related-urls&gt;&lt;url&gt;http://emboss.sourceforge.net&lt;/url&gt;&lt;/related-urls&gt;&lt;/urls&gt;&lt;/record&gt;&lt;/Cite&gt;&lt;/EndNote&gt;</w:instrText>
+        <w:instrText xml:space="preserve"> ADDIN EN.CITE &lt;EndNote&gt;&lt;Cite&gt;&lt;Author&gt;Rice&lt;/Author&gt;&lt;Year&gt;2020&lt;/Year&gt;&lt;RecNum&gt;62&lt;/RecNum&gt;&lt;DisplayText&gt;(13)&lt;/DisplayText&gt;&lt;record&gt;&lt;rec-number&gt;62&lt;/rec-number&gt;&lt;foreign-keys&gt;&lt;key app="EN" db-id="s55a2z5drd9zfle9a0uxsse802tr5s9rdxsp" timestamp="1585245946"&gt;62&lt;/key&gt;&lt;/foreign-keys&gt;&lt;ref-type name="Web Page"&gt;12&lt;/ref-type&gt;&lt;contributors&gt;&lt;authors&gt;&lt;author&gt;Rice,P. Longden,I. and Bleasby,A.&lt;/author&gt;&lt;/authors&gt;&lt;/contributors&gt;&lt;titles&gt;&lt;title&gt;EMBOSS: The European Molecular Biology Open Software Suite (2000)&lt;/title&gt;&lt;/titles&gt;&lt;dates&gt;&lt;year&gt;2020&lt;/year&gt;&lt;/dates&gt;&lt;pub-location&gt;Trends in Genetics&lt;/pub-location&gt;&lt;urls&gt;&lt;related-urls&gt;&lt;url&gt;http://emboss.sourceforge.net&lt;/url&gt;&lt;/related-urls&gt;&lt;/urls&gt;&lt;/record&gt;&lt;/Cite&gt;&lt;/EndNote&gt;</w:instrText>
       </w:r>
       <w:r>
         <w:fldChar w:fldCharType="separate"/>
@@ -1420,7 +1420,7 @@
         <w:rPr>
           <w:noProof/>
         </w:rPr>
-        <w:t>[13]</w:t>
+        <w:t>(13)</w:t>
       </w:r>
       <w:r>
         <w:fldChar w:fldCharType="end"/>
@@ -1474,7 +1474,7 @@
         <w:fldChar w:fldCharType="begin"/>
       </w:r>
       <w:r>
-        <w:instrText xml:space="preserve"> ADDIN EN.CITE &lt;EndNote&gt;&lt;Cite&gt;&lt;Author&gt;GenBank&lt;/Author&gt;&lt;Year&gt;2020&lt;/Year&gt;&lt;RecNum&gt;60&lt;/RecNum&gt;&lt;DisplayText&gt;[12]&lt;/DisplayText&gt;&lt;record&gt;&lt;rec-number&gt;60&lt;/rec-number&gt;&lt;foreign-keys&gt;&lt;key app="EN" db-id="s55a2z5drd9zfle9a0uxsse802tr5s9rdxsp" timestamp="1585151011"&gt;60&lt;/key&gt;&lt;/foreign-keys&gt;&lt;ref-type name="Web Page"&gt;12&lt;/ref-type&gt;&lt;contributors&gt;&lt;authors&gt;&lt;author&gt;GenBank&lt;/author&gt;&lt;/authors&gt;&lt;/contributors&gt;&lt;titles&gt;&lt;title&gt;Severe acute respiratory syndrome coronavirus 2 isolate Wuhan-Hu-1, co - Nucleotide - NCBI&lt;/title&gt;&lt;/titles&gt;&lt;dates&gt;&lt;year&gt;2020&lt;/year&gt;&lt;/dates&gt;&lt;urls&gt;&lt;related-urls&gt;&lt;url&gt;https://www.ncbi.nlm.nih.gov/pubmed/&lt;/url&gt;&lt;/related-urls&gt;&lt;/urls&gt;&lt;/record&gt;&lt;/Cite&gt;&lt;/EndNote&gt;</w:instrText>
+        <w:instrText xml:space="preserve"> ADDIN EN.CITE &lt;EndNote&gt;&lt;Cite&gt;&lt;Author&gt;GenBank&lt;/Author&gt;&lt;Year&gt;2020&lt;/Year&gt;&lt;RecNum&gt;60&lt;/RecNum&gt;&lt;DisplayText&gt;(12)&lt;/DisplayText&gt;&lt;record&gt;&lt;rec-number&gt;60&lt;/rec-number&gt;&lt;foreign-keys&gt;&lt;key app="EN" db-id="s55a2z5drd9zfle9a0uxsse802tr5s9rdxsp" timestamp="1585151011"&gt;60&lt;/key&gt;&lt;/foreign-keys&gt;&lt;ref-type name="Web Page"&gt;12&lt;/ref-type&gt;&lt;contributors&gt;&lt;authors&gt;&lt;author&gt;GenBank&lt;/author&gt;&lt;/authors&gt;&lt;/contributors&gt;&lt;titles&gt;&lt;title&gt;Severe acute respiratory syndrome coronavirus 2 isolate Wuhan-Hu-1, co - Nucleotide - NCBI&lt;/title&gt;&lt;/titles&gt;&lt;dates&gt;&lt;year&gt;2020&lt;/year&gt;&lt;/dates&gt;&lt;urls&gt;&lt;related-urls&gt;&lt;url&gt;https://www.ncbi.nlm.nih.gov/pubmed/&lt;/url&gt;&lt;/related-urls&gt;&lt;/urls&gt;&lt;/record&gt;&lt;/Cite&gt;&lt;/EndNote&gt;</w:instrText>
       </w:r>
       <w:r>
         <w:fldChar w:fldCharType="separate"/>
@@ -1483,7 +1483,7 @@
         <w:rPr>
           <w:noProof/>
         </w:rPr>
-        <w:t>[12]</w:t>
+        <w:t>(12)</w:t>
       </w:r>
       <w:r>
         <w:fldChar w:fldCharType="end"/>
@@ -1503,7 +1503,7 @@
         <w:fldChar w:fldCharType="begin"/>
       </w:r>
       <w:r>
-        <w:instrText xml:space="preserve"> ADDIN EN.CITE &lt;EndNote&gt;&lt;Cite&gt;&lt;Author&gt;Rice&lt;/Author&gt;&lt;Year&gt;2020&lt;/Year&gt;&lt;RecNum&gt;62&lt;/RecNum&gt;&lt;DisplayText&gt;[13]&lt;/DisplayText&gt;&lt;record&gt;&lt;rec-number&gt;62&lt;/rec-number&gt;&lt;foreign-keys&gt;&lt;key app="EN" db-id="s55a2z5drd9zfle9a0uxsse802tr5s9rdxsp" timestamp="1585245946"&gt;62&lt;/key&gt;&lt;/foreign-keys&gt;&lt;ref-type name="Web Page"&gt;12&lt;/ref-type&gt;&lt;contributors&gt;&lt;authors&gt;&lt;author&gt;Rice,P. Longden,I. and Bleasby,A.&lt;/author&gt;&lt;/authors&gt;&lt;/contributors&gt;&lt;titles&gt;&lt;title&gt;EMBOSS: The European Molecular Biology Open Software Suite (2000)&lt;/title&gt;&lt;/titles&gt;&lt;dates&gt;&lt;year&gt;2020&lt;/year&gt;&lt;/dates&gt;&lt;pub-location&gt;Trends in Genetics&lt;/pub-location&gt;&lt;urls&gt;&lt;related-urls&gt;&lt;url&gt;http://emboss.sourceforge.net&lt;/url&gt;&lt;/related-urls&gt;&lt;/urls&gt;&lt;/record&gt;&lt;/Cite&gt;&lt;/EndNote&gt;</w:instrText>
+        <w:instrText xml:space="preserve"> ADDIN EN.CITE &lt;EndNote&gt;&lt;Cite&gt;&lt;Author&gt;Rice&lt;/Author&gt;&lt;Year&gt;2020&lt;/Year&gt;&lt;RecNum&gt;62&lt;/RecNum&gt;&lt;DisplayText&gt;(13)&lt;/DisplayText&gt;&lt;record&gt;&lt;rec-number&gt;62&lt;/rec-number&gt;&lt;foreign-keys&gt;&lt;key app="EN" db-id="s55a2z5drd9zfle9a0uxsse802tr5s9rdxsp" timestamp="1585245946"&gt;62&lt;/key&gt;&lt;/foreign-keys&gt;&lt;ref-type name="Web Page"&gt;12&lt;/ref-type&gt;&lt;contributors&gt;&lt;authors&gt;&lt;author&gt;Rice,P. Longden,I. and Bleasby,A.&lt;/author&gt;&lt;/authors&gt;&lt;/contributors&gt;&lt;titles&gt;&lt;title&gt;EMBOSS: The European Molecular Biology Open Software Suite (2000)&lt;/title&gt;&lt;/titles&gt;&lt;dates&gt;&lt;year&gt;2020&lt;/year&gt;&lt;/dates&gt;&lt;pub-location&gt;Trends in Genetics&lt;/pub-location&gt;&lt;urls&gt;&lt;related-urls&gt;&lt;url&gt;http://emboss.sourceforge.net&lt;/url&gt;&lt;/related-urls&gt;&lt;/urls&gt;&lt;/record&gt;&lt;/Cite&gt;&lt;/EndNote&gt;</w:instrText>
       </w:r>
       <w:r>
         <w:fldChar w:fldCharType="separate"/>
@@ -1512,7 +1512,7 @@
         <w:rPr>
           <w:noProof/>
         </w:rPr>
-        <w:t>[13]</w:t>
+        <w:t>(13)</w:t>
       </w:r>
       <w:r>
         <w:fldChar w:fldCharType="end"/>
@@ -1942,7 +1942,7 @@
         <w:fldChar w:fldCharType="begin"/>
       </w:r>
       <w:r>
-        <w:instrText xml:space="preserve"> ADDIN EN.CITE &lt;EndNote&gt;&lt;Cite&gt;&lt;Author&gt;Wheeler&lt;/Author&gt;&lt;Year&gt;2013&lt;/Year&gt;&lt;RecNum&gt;12&lt;/RecNum&gt;&lt;DisplayText&gt;[14]&lt;/DisplayText&gt;&lt;record&gt;&lt;rec-number&gt;12&lt;/rec-number&gt;&lt;foreign-keys&gt;&lt;key app="EN" db-id="s55a2z5drd9zfle9a0uxsse802tr5s9rdxsp" timestamp="1584477509"&gt;12&lt;/key&gt;&lt;/foreign-keys&gt;&lt;ref-type name="Journal Article"&gt;17&lt;/ref-type&gt;&lt;contributors&gt;&lt;authors&gt;&lt;author&gt;Wheeler, Travis J.&lt;/author&gt;&lt;author&gt;HHMI Janelia Farm Research Campus, Ashburn, VA 20147, USA&lt;/author&gt;&lt;author&gt;Eddy, Sean R.&lt;/author&gt;&lt;author&gt;HHMI Janelia Farm Research Campus, Ashburn, VA 20147, USA&lt;/author&gt;&lt;/authors&gt;&lt;/contributors&gt;&lt;titles&gt;&lt;title&gt;nhmmer: DNA homology search with profile HMMs&lt;/title&gt;&lt;secondary-title&gt;Bioinformatics&lt;/secondary-title&gt;&lt;/titles&gt;&lt;periodical&gt;&lt;full-title&gt;Bioinformatics&lt;/full-title&gt;&lt;/periodical&gt;&lt;pages&gt;2487-2489&lt;/pages&gt;&lt;volume&gt;29&lt;/volume&gt;&lt;number&gt;19&lt;/number&gt;&lt;dates&gt;&lt;year&gt;2013&lt;/year&gt;&lt;/dates&gt;&lt;publisher&gt;Oxford Academic&lt;/publisher&gt;&lt;isbn&gt;1367-4803&lt;/isbn&gt;&lt;urls&gt;&lt;related-urls&gt;&lt;url&gt;https://academic.oup.com/bioinformatics/article-pdf/29/19/2487/457527/btt403.pdf&lt;/url&gt;&lt;/related-urls&gt;&lt;/urls&gt;&lt;electronic-resource-num&gt;10.1093/bioinformatics/btt403&lt;/electronic-resource-num&gt;&lt;/record&gt;&lt;/Cite&gt;&lt;/EndNote&gt;</w:instrText>
+        <w:instrText xml:space="preserve"> ADDIN EN.CITE &lt;EndNote&gt;&lt;Cite&gt;&lt;Author&gt;Wheeler&lt;/Author&gt;&lt;Year&gt;2013&lt;/Year&gt;&lt;RecNum&gt;12&lt;/RecNum&gt;&lt;DisplayText&gt;(14)&lt;/DisplayText&gt;&lt;record&gt;&lt;rec-number&gt;12&lt;/rec-number&gt;&lt;foreign-keys&gt;&lt;key app="EN" db-id="s55a2z5drd9zfle9a0uxsse802tr5s9rdxsp" timestamp="1584477509"&gt;12&lt;/key&gt;&lt;/foreign-keys&gt;&lt;ref-type name="Journal Article"&gt;17&lt;/ref-type&gt;&lt;contributors&gt;&lt;authors&gt;&lt;author&gt;Wheeler, Travis J.&lt;/author&gt;&lt;author&gt;HHMI Janelia Farm Research Campus, Ashburn, VA 20147, USA&lt;/author&gt;&lt;author&gt;Eddy, Sean R.&lt;/author&gt;&lt;author&gt;HHMI Janelia Farm Research Campus, Ashburn, VA 20147, USA&lt;/author&gt;&lt;/authors&gt;&lt;/contributors&gt;&lt;titles&gt;&lt;title&gt;nhmmer: DNA homology search with profile HMMs&lt;/title&gt;&lt;secondary-title&gt;Bioinformatics&lt;/secondary-title&gt;&lt;/titles&gt;&lt;periodical&gt;&lt;full-title&gt;Bioinformatics&lt;/full-title&gt;&lt;/periodical&gt;&lt;pages&gt;2487-2489&lt;/pages&gt;&lt;volume&gt;29&lt;/volume&gt;&lt;number&gt;19&lt;/number&gt;&lt;dates&gt;&lt;year&gt;2013&lt;/year&gt;&lt;/dates&gt;&lt;publisher&gt;Oxford Academic&lt;/publisher&gt;&lt;isbn&gt;1367-4803&lt;/isbn&gt;&lt;urls&gt;&lt;related-urls&gt;&lt;url&gt;https://academic.oup.com/bioinformatics/article-pdf/29/19/2487/457527/btt403.pdf&lt;/url&gt;&lt;/related-urls&gt;&lt;/urls&gt;&lt;electronic-resource-num&gt;10.1093/bioinformatics/btt403&lt;/electronic-resource-num&gt;&lt;/record&gt;&lt;/Cite&gt;&lt;/EndNote&gt;</w:instrText>
       </w:r>
       <w:r>
         <w:fldChar w:fldCharType="separate"/>
@@ -1951,7 +1951,7 @@
         <w:rPr>
           <w:noProof/>
         </w:rPr>
-        <w:t>[14]</w:t>
+        <w:t>(14)</w:t>
       </w:r>
       <w:r>
         <w:fldChar w:fldCharType="end"/>
@@ -2539,7 +2539,7 @@
         <w:rPr>
           <w:rFonts w:cstheme="minorHAnsi"/>
         </w:rPr>
-        <w:instrText xml:space="preserve"> ADDIN EN.CITE &lt;EndNote&gt;&lt;Cite&gt;&lt;Year&gt;2020&lt;/Year&gt;&lt;RecNum&gt;17&lt;/RecNum&gt;&lt;DisplayText&gt;[15]&lt;/DisplayText&gt;&lt;record&gt;&lt;rec-number&gt;17&lt;/rec-number&gt;&lt;foreign-keys&gt;&lt;key app="EN" db-id="s55a2z5drd9zfle9a0uxsse802tr5s9rdxsp" timestamp="1584478411"&gt;17&lt;/key&gt;&lt;/foreign-keys&gt;&lt;ref-type name="Journal Article"&gt;17&lt;/ref-type&gt;&lt;contributors&gt;&lt;/contributors&gt;&lt;titles&gt;&lt;title&gt;forgy: Initialization of cluster prototypes using Forgy&amp;apos;s algorithm in inaparc: Initialization Algorithms for Partitioning Cluster Analysis&lt;/title&gt;&lt;/titles&gt;&lt;dates&gt;&lt;year&gt;2020&lt;/year&gt;&lt;/dates&gt;&lt;urls&gt;&lt;related-urls&gt;&lt;url&gt;https://rdrr.io/cran/inaparc/man/forgy.html&lt;/url&gt;&lt;/related-urls&gt;&lt;/urls&gt;&lt;/record&gt;&lt;/Cite&gt;&lt;/EndNote&gt;</w:instrText>
+        <w:instrText xml:space="preserve"> ADDIN EN.CITE &lt;EndNote&gt;&lt;Cite&gt;&lt;Year&gt;2020&lt;/Year&gt;&lt;RecNum&gt;17&lt;/RecNum&gt;&lt;DisplayText&gt;(15)&lt;/DisplayText&gt;&lt;record&gt;&lt;rec-number&gt;17&lt;/rec-number&gt;&lt;foreign-keys&gt;&lt;key app="EN" db-id="s55a2z5drd9zfle9a0uxsse802tr5s9rdxsp" timestamp="1584478411"&gt;17&lt;/key&gt;&lt;/foreign-keys&gt;&lt;ref-type name="Journal Article"&gt;17&lt;/ref-type&gt;&lt;contributors&gt;&lt;/contributors&gt;&lt;titles&gt;&lt;title&gt;forgy: Initialization of cluster prototypes using Forgy&amp;apos;s algorithm in inaparc: Initialization Algorithms for Partitioning Cluster Analysis&lt;/title&gt;&lt;/titles&gt;&lt;dates&gt;&lt;year&gt;2020&lt;/year&gt;&lt;/dates&gt;&lt;urls&gt;&lt;related-urls&gt;&lt;url&gt;https://rdrr.io/cran/inaparc/man/forgy.html&lt;/url&gt;&lt;/related-urls&gt;&lt;/urls&gt;&lt;/record&gt;&lt;/Cite&gt;&lt;/EndNote&gt;</w:instrText>
       </w:r>
       <w:r>
         <w:rPr>
@@ -2552,7 +2552,7 @@
           <w:rFonts w:cstheme="minorHAnsi"/>
           <w:noProof/>
         </w:rPr>
-        <w:t>[15]</w:t>
+        <w:t>(15)</w:t>
       </w:r>
       <w:r>
         <w:rPr>
@@ -2801,7 +2801,7 @@
         <w:rPr>
           <w:rFonts w:cstheme="minorHAnsi"/>
         </w:rPr>
-        <w:instrText xml:space="preserve"> ADDIN EN.CITE &lt;EndNote&gt;&lt;Cite&gt;&lt;Author&gt;Grosdidier&lt;/Author&gt;&lt;Year&gt;2020&lt;/Year&gt;&lt;RecNum&gt;151&lt;/RecNum&gt;&lt;DisplayText&gt;[18]&lt;/DisplayText&gt;&lt;record&gt;&lt;rec-number&gt;151&lt;/rec-number&gt;&lt;foreign-keys&gt;&lt;key app="EN" db-id="s55a2z5drd9zfle9a0uxsse802tr5s9rdxsp" timestamp="1592837573"&gt;151&lt;/key&gt;&lt;/foreign-keys&gt;&lt;ref-type name="Web Page"&gt;12&lt;/ref-type&gt;&lt;contributors&gt;&lt;authors&gt;&lt;author&gt;Grosdidier, Aurélien&lt;/author&gt;&lt;author&gt;Zoete,Vincent&lt;/author&gt;&lt;author&gt;Michielin, Olivier&lt;/author&gt;&lt;/authors&gt;&lt;/contributors&gt;&lt;auth-address&gt;Molecular Modeling Group of the Swiss Institute of Bioinformatics in Lausanne, Switzerland&lt;/auth-address&gt;&lt;titles&gt;&lt;title&gt;SwissDock - The online docking web server of the Swiss Institute of Bioinformatics - Home&lt;/title&gt;&lt;/titles&gt;&lt;volume&gt;2020&lt;/volume&gt;&lt;dates&gt;&lt;year&gt;2020&lt;/year&gt;&lt;/dates&gt;&lt;publisher&gt;Molecular Modeling Group of the Swiss Institute of Bioinformatics&lt;/publisher&gt;&lt;urls&gt;&lt;related-urls&gt;&lt;url&gt;http://www.swissdock.ch/&lt;/url&gt;&lt;/related-urls&gt;&lt;/urls&gt;&lt;/record&gt;&lt;/Cite&gt;&lt;/EndNote&gt;</w:instrText>
+        <w:instrText xml:space="preserve"> ADDIN EN.CITE &lt;EndNote&gt;&lt;Cite&gt;&lt;Author&gt;Grosdidier&lt;/Author&gt;&lt;Year&gt;2020&lt;/Year&gt;&lt;RecNum&gt;151&lt;/RecNum&gt;&lt;DisplayText&gt;(18)&lt;/DisplayText&gt;&lt;record&gt;&lt;rec-number&gt;151&lt;/rec-number&gt;&lt;foreign-keys&gt;&lt;key app="EN" db-id="s55a2z5drd9zfle9a0uxsse802tr5s9rdxsp" timestamp="1592837573"&gt;151&lt;/key&gt;&lt;/foreign-keys&gt;&lt;ref-type name="Web Page"&gt;12&lt;/ref-type&gt;&lt;contributors&gt;&lt;authors&gt;&lt;author&gt;Grosdidier, Aurélien&lt;/author&gt;&lt;author&gt;Zoete,Vincent&lt;/author&gt;&lt;author&gt;Michielin, Olivier&lt;/author&gt;&lt;/authors&gt;&lt;/contributors&gt;&lt;auth-address&gt;Molecular Modeling Group of the Swiss Institute of Bioinformatics in Lausanne, Switzerland&lt;/auth-address&gt;&lt;titles&gt;&lt;title&gt;SwissDock - The online docking web server of the Swiss Institute of Bioinformatics - Home&lt;/title&gt;&lt;/titles&gt;&lt;volume&gt;2020&lt;/volume&gt;&lt;dates&gt;&lt;year&gt;2020&lt;/year&gt;&lt;/dates&gt;&lt;publisher&gt;Molecular Modeling Group of the Swiss Institute of Bioinformatics&lt;/publisher&gt;&lt;urls&gt;&lt;related-urls&gt;&lt;url&gt;http://www.swissdock.ch/&lt;/url&gt;&lt;/related-urls&gt;&lt;/urls&gt;&lt;/record&gt;&lt;/Cite&gt;&lt;/EndNote&gt;</w:instrText>
       </w:r>
       <w:r>
         <w:rPr>
@@ -2814,7 +2814,7 @@
           <w:rFonts w:cstheme="minorHAnsi"/>
           <w:noProof/>
         </w:rPr>
-        <w:t>[18]</w:t>
+        <w:t>(18)</w:t>
       </w:r>
       <w:r>
         <w:rPr>
@@ -2862,7 +2862,7 @@
         <w:fldChar w:fldCharType="begin"/>
       </w:r>
       <w:r>
-        <w:instrText xml:space="preserve"> ADDIN EN.CITE &lt;EndNote&gt;&lt;Cite&gt;&lt;Author&gt;Lv&lt;/Author&gt;&lt;Year&gt;2016&lt;/Year&gt;&lt;RecNum&gt;63&lt;/RecNum&gt;&lt;DisplayText&gt;[11]&lt;/DisplayText&gt;&lt;record&gt;&lt;rec-number&gt;63&lt;/rec-number&gt;&lt;foreign-keys&gt;&lt;key app="EN" db-id="s55a2z5drd9zfle9a0uxsse802tr5s9rdxsp" timestamp="1585247210"&gt;63&lt;/key&gt;&lt;/foreign-keys&gt;&lt;ref-type name="Book Section"&gt;5&lt;/ref-type&gt;&lt;contributors&gt;&lt;authors&gt;&lt;author&gt;Lv, W.&lt;/author&gt;&lt;author&gt;Xu, Y.&lt;/author&gt;&lt;author&gt;Guo, Y.&lt;/author&gt;&lt;author&gt;Yu, Z.&lt;/author&gt;&lt;author&gt;Feng, G.&lt;/author&gt;&lt;author&gt;Liu, P.&lt;/author&gt;&lt;author&gt;Luan, M.&lt;/author&gt;&lt;author&gt;Zhu, H.&lt;/author&gt;&lt;author&gt;Liu, G.&lt;/author&gt;&lt;author&gt;Zhang, M.&lt;/author&gt;&lt;author&gt;Lv, H.&lt;/author&gt;&lt;author&gt;Duan, L.&lt;/author&gt;&lt;author&gt;Shang, Z.&lt;/author&gt;&lt;author&gt;Li, J.&lt;/author&gt;&lt;author&gt;Jiang, Y.&lt;/author&gt;&lt;author&gt;Zhang, R.&lt;/author&gt;&lt;/authors&gt;&lt;/contributors&gt;&lt;auth-address&gt;College of Bioinformatics Science and Technology, Harbin Medical University, Harbin, ChinaDepartment of Radiology, Second Affiliated Hospital, Harbin Medical University, Harbin, ChinaGenome Analysis Laboratory, Tianjin Institute of Industrial Biotechnology, Chinese Academy of Sciences, Tianjin, China&lt;/auth-address&gt;&lt;titles&gt;&lt;title&gt;The drug target genes show higher evolutionary conservation than non-target genes&lt;/title&gt;&lt;secondary-title&gt;Oncotarget&lt;/secondary-title&gt;&lt;/titles&gt;&lt;pages&gt;4961-71&lt;/pages&gt;&lt;volume&gt;7&lt;/volume&gt;&lt;number&gt;4&lt;/number&gt;&lt;dates&gt;&lt;year&gt;2016&lt;/year&gt;&lt;/dates&gt;&lt;isbn&gt;1949-2553 (Electronic)&lt;/isbn&gt;&lt;accession-num&gt;26716901&lt;/accession-num&gt;&lt;urls&gt;&lt;related-urls&gt;&lt;url&gt;http://dx.doi.org/10.18632/oncotarget.6755&lt;/url&gt;&lt;/related-urls&gt;&lt;/urls&gt;&lt;electronic-resource-num&gt;10.18632/oncotarget.6755&lt;/electronic-resource-num&gt;&lt;language&gt;eng&lt;/language&gt;&lt;/record&gt;&lt;/Cite&gt;&lt;/EndNote&gt;</w:instrText>
+        <w:instrText xml:space="preserve"> ADDIN EN.CITE &lt;EndNote&gt;&lt;Cite&gt;&lt;Author&gt;Lv&lt;/Author&gt;&lt;Year&gt;2016&lt;/Year&gt;&lt;RecNum&gt;63&lt;/RecNum&gt;&lt;DisplayText&gt;(11)&lt;/DisplayText&gt;&lt;record&gt;&lt;rec-number&gt;63&lt;/rec-number&gt;&lt;foreign-keys&gt;&lt;key app="EN" db-id="s55a2z5drd9zfle9a0uxsse802tr5s9rdxsp" timestamp="1585247210"&gt;63&lt;/key&gt;&lt;/foreign-keys&gt;&lt;ref-type name="Book Section"&gt;5&lt;/ref-type&gt;&lt;contributors&gt;&lt;authors&gt;&lt;author&gt;Lv, W.&lt;/author&gt;&lt;author&gt;Xu, Y.&lt;/author&gt;&lt;author&gt;Guo, Y.&lt;/author&gt;&lt;author&gt;Yu, Z.&lt;/author&gt;&lt;author&gt;Feng, G.&lt;/author&gt;&lt;author&gt;Liu, P.&lt;/author&gt;&lt;author&gt;Luan, M.&lt;/author&gt;&lt;author&gt;Zhu, H.&lt;/author&gt;&lt;author&gt;Liu, G.&lt;/author&gt;&lt;author&gt;Zhang, M.&lt;/author&gt;&lt;author&gt;Lv, H.&lt;/author&gt;&lt;author&gt;Duan, L.&lt;/author&gt;&lt;author&gt;Shang, Z.&lt;/author&gt;&lt;author&gt;Li, J.&lt;/author&gt;&lt;author&gt;Jiang, Y.&lt;/author&gt;&lt;author&gt;Zhang, R.&lt;/author&gt;&lt;/authors&gt;&lt;/contributors&gt;&lt;auth-address&gt;College of Bioinformatics Science and Technology, Harbin Medical University, Harbin, ChinaDepartment of Radiology, Second Affiliated Hospital, Harbin Medical University, Harbin, ChinaGenome Analysis Laboratory, Tianjin Institute of Industrial Biotechnology, Chinese Academy of Sciences, Tianjin, China&lt;/auth-address&gt;&lt;titles&gt;&lt;title&gt;The drug target genes show higher evolutionary conservation than non-target genes&lt;/title&gt;&lt;secondary-title&gt;Oncotarget&lt;/secondary-title&gt;&lt;/titles&gt;&lt;pages&gt;4961-71&lt;/pages&gt;&lt;volume&gt;7&lt;/volume&gt;&lt;number&gt;4&lt;/number&gt;&lt;dates&gt;&lt;year&gt;2016&lt;/year&gt;&lt;/dates&gt;&lt;isbn&gt;1949-2553 (Electronic)&lt;/isbn&gt;&lt;accession-num&gt;26716901&lt;/accession-num&gt;&lt;urls&gt;&lt;related-urls&gt;&lt;url&gt;http://dx.doi.org/10.18632/oncotarget.6755&lt;/url&gt;&lt;/related-urls&gt;&lt;/urls&gt;&lt;electronic-resource-num&gt;10.18632/oncotarget.6755&lt;/electronic-resource-num&gt;&lt;language&gt;eng&lt;/language&gt;&lt;/record&gt;&lt;/Cite&gt;&lt;/EndNote&gt;</w:instrText>
       </w:r>
       <w:r>
         <w:fldChar w:fldCharType="separate"/>
@@ -2871,7 +2871,7 @@
         <w:rPr>
           <w:noProof/>
         </w:rPr>
-        <w:t>[11]</w:t>
+        <w:t>(11)</w:t>
       </w:r>
       <w:r>
         <w:fldChar w:fldCharType="end"/>
@@ -2883,7 +2883,7 @@
         <w:fldChar w:fldCharType="begin"/>
       </w:r>
       <w:r>
-        <w:instrText xml:space="preserve"> ADDIN EN.CITE &lt;EndNote&gt;&lt;Cite ExcludeYear="1"&gt;&lt;Author&gt;Alberts&lt;/Author&gt;&lt;RecNum&gt;55&lt;/RecNum&gt;&lt;DisplayText&gt;[19]&lt;/DisplayText&gt;&lt;record&gt;&lt;rec-number&gt;55&lt;/rec-number&gt;&lt;foreign-keys&gt;&lt;key app="EN" db-id="s55a2z5drd9zfle9a0uxsse802tr5s9rdxsp" timestamp="1585091327"&gt;55&lt;/key&gt;&lt;/foreign-keys&gt;&lt;ref-type name="Book"&gt;6&lt;/ref-type&gt;&lt;contributors&gt;&lt;authors&gt;&lt;author&gt;Alberts, Bruce&lt;/author&gt;&lt;/authors&gt;&lt;/contributors&gt;&lt;titles&gt;&lt;title&gt;Molecular Biology of the Cell&lt;/title&gt;&lt;/titles&gt;&lt;edition&gt;6&lt;/edition&gt;&lt;section&gt;15&lt;/section&gt;&lt;dates&gt;&lt;/dates&gt;&lt;pub-location&gt;Kindle Edition. &lt;/pub-location&gt;&lt;publisher&gt;W. W. Norton &amp;amp; Company&lt;/publisher&gt;&lt;urls&gt;&lt;/urls&gt;&lt;research-notes&gt;A segment of DNA that does not code for protein and has no significant  regulatory role is free to change at a rate limited only by the frequency of random errors. In contrast, a gene that codes for a highly optimized essential protein  or RNA molecule cannot alter so easily: when mistakes occur, the faulty cells are  almost always eliminated. Genes of this latter sort are therefore highly conserved. &amp;#xD;&amp;#xD;&lt;/research-notes&gt;&lt;language&gt;English&lt;/language&gt;&lt;/record&gt;&lt;/Cite&gt;&lt;/EndNote&gt;</w:instrText>
+        <w:instrText xml:space="preserve"> ADDIN EN.CITE &lt;EndNote&gt;&lt;Cite ExcludeYear="1"&gt;&lt;Author&gt;Alberts&lt;/Author&gt;&lt;RecNum&gt;55&lt;/RecNum&gt;&lt;DisplayText&gt;(19)&lt;/DisplayText&gt;&lt;record&gt;&lt;rec-number&gt;55&lt;/rec-number&gt;&lt;foreign-keys&gt;&lt;key app="EN" db-id="s55a2z5drd9zfle9a0uxsse802tr5s9rdxsp" timestamp="1585091327"&gt;55&lt;/key&gt;&lt;/foreign-keys&gt;&lt;ref-type name="Book"&gt;6&lt;/ref-type&gt;&lt;contributors&gt;&lt;authors&gt;&lt;author&gt;Alberts, Bruce&lt;/author&gt;&lt;/authors&gt;&lt;/contributors&gt;&lt;titles&gt;&lt;title&gt;Molecular Biology of the Cell&lt;/title&gt;&lt;/titles&gt;&lt;edition&gt;6&lt;/edition&gt;&lt;section&gt;15&lt;/section&gt;&lt;dates&gt;&lt;/dates&gt;&lt;pub-location&gt;Kindle Edition. &lt;/pub-location&gt;&lt;publisher&gt;W. W. Norton &amp;amp; Company&lt;/publisher&gt;&lt;urls&gt;&lt;/urls&gt;&lt;research-notes&gt;A segment of DNA that does not code for protein and has no significant  regulatory role is free to change at a rate limited only by the frequency of random errors. In contrast, a gene that codes for a highly optimized essential protein  or RNA molecule cannot alter so easily: when mistakes occur, the faulty cells are  almost always eliminated. Genes of this latter sort are therefore highly conserved. &amp;#xD;&amp;#xD;&lt;/research-notes&gt;&lt;language&gt;English&lt;/language&gt;&lt;/record&gt;&lt;/Cite&gt;&lt;/EndNote&gt;</w:instrText>
       </w:r>
       <w:r>
         <w:fldChar w:fldCharType="separate"/>
@@ -2892,7 +2892,7 @@
         <w:rPr>
           <w:noProof/>
         </w:rPr>
-        <w:t>[19]</w:t>
+        <w:t>(19)</w:t>
       </w:r>
       <w:r>
         <w:fldChar w:fldCharType="end"/>
@@ -2912,7 +2912,7 @@
         <w:fldChar w:fldCharType="begin"/>
       </w:r>
       <w:r>
-        <w:instrText xml:space="preserve"> ADDIN EN.CITE &lt;EndNote&gt;&lt;Cite&gt;&lt;Author&gt;Alberts&lt;/Author&gt;&lt;RecNum&gt;55&lt;/RecNum&gt;&lt;DisplayText&gt;[19]&lt;/DisplayText&gt;&lt;record&gt;&lt;rec-number&gt;55&lt;/rec-number&gt;&lt;foreign-keys&gt;&lt;key app="EN" db-id="s55a2z5drd9zfle9a0uxsse802tr5s9rdxsp" timestamp="1585091327"&gt;55&lt;/key&gt;&lt;/foreign-keys&gt;&lt;ref-type name="Book"&gt;6&lt;/ref-type&gt;&lt;contributors&gt;&lt;authors&gt;&lt;author&gt;Alberts, Bruce&lt;/author&gt;&lt;/authors&gt;&lt;/contributors&gt;&lt;titles&gt;&lt;title&gt;Molecular Biology of the Cell&lt;/title&gt;&lt;/titles&gt;&lt;edition&gt;6&lt;/edition&gt;&lt;section&gt;15&lt;/section&gt;&lt;dates&gt;&lt;/dates&gt;&lt;pub-location&gt;Kindle Edition. &lt;/pub-location&gt;&lt;publisher&gt;W. W. Norton &amp;amp; Company&lt;/publisher&gt;&lt;urls&gt;&lt;/urls&gt;&lt;research-notes&gt;A segment of DNA that does not code for protein and has no significant  regulatory role is free to change at a rate limited only by the frequency of random errors. In contrast, a gene that codes for a highly optimized essential protein  or RNA molecule cannot alter so easily: when mistakes occur, the faulty cells are  almost always eliminated. Genes of this latter sort are therefore highly conserved. &amp;#xD;&amp;#xD;&lt;/research-notes&gt;&lt;language&gt;English&lt;/language&gt;&lt;/record&gt;&lt;/Cite&gt;&lt;/EndNote&gt;</w:instrText>
+        <w:instrText xml:space="preserve"> ADDIN EN.CITE &lt;EndNote&gt;&lt;Cite&gt;&lt;Author&gt;Alberts&lt;/Author&gt;&lt;RecNum&gt;55&lt;/RecNum&gt;&lt;DisplayText&gt;(19)&lt;/DisplayText&gt;&lt;record&gt;&lt;rec-number&gt;55&lt;/rec-number&gt;&lt;foreign-keys&gt;&lt;key app="EN" db-id="s55a2z5drd9zfle9a0uxsse802tr5s9rdxsp" timestamp="1585091327"&gt;55&lt;/key&gt;&lt;/foreign-keys&gt;&lt;ref-type name="Book"&gt;6&lt;/ref-type&gt;&lt;contributors&gt;&lt;authors&gt;&lt;author&gt;Alberts, Bruce&lt;/author&gt;&lt;/authors&gt;&lt;/contributors&gt;&lt;titles&gt;&lt;title&gt;Molecular Biology of the Cell&lt;/title&gt;&lt;/titles&gt;&lt;edition&gt;6&lt;/edition&gt;&lt;section&gt;15&lt;/section&gt;&lt;dates&gt;&lt;/dates&gt;&lt;pub-location&gt;Kindle Edition. &lt;/pub-location&gt;&lt;publisher&gt;W. W. Norton &amp;amp; Company&lt;/publisher&gt;&lt;urls&gt;&lt;/urls&gt;&lt;research-notes&gt;A segment of DNA that does not code for protein and has no significant  regulatory role is free to change at a rate limited only by the frequency of random errors. In contrast, a gene that codes for a highly optimized essential protein  or RNA molecule cannot alter so easily: when mistakes occur, the faulty cells are  almost always eliminated. Genes of this latter sort are therefore highly conserved. &amp;#xD;&amp;#xD;&lt;/research-notes&gt;&lt;language&gt;English&lt;/language&gt;&lt;/record&gt;&lt;/Cite&gt;&lt;/EndNote&gt;</w:instrText>
       </w:r>
       <w:r>
         <w:fldChar w:fldCharType="separate"/>
@@ -2921,7 +2921,7 @@
         <w:rPr>
           <w:noProof/>
         </w:rPr>
-        <w:t>[19]</w:t>
+        <w:t>(19)</w:t>
       </w:r>
       <w:r>
         <w:fldChar w:fldCharType="end"/>
@@ -2948,7 +2948,7 @@
       <w:r>
         <w:fldChar w:fldCharType="begin">
           <w:fldData xml:space="preserve">PEVuZE5vdGU+PENpdGU+PEF1dGhvcj5EaW1hc2k8L0F1dGhvcj48WWVhcj4yMDE2PC9ZZWFyPjxS
-ZWNOdW0+NTY8L1JlY051bT48RGlzcGxheVRleHQ+WzIwLCAyMV08L0Rpc3BsYXlUZXh0PjxyZWNv
+ZWNOdW0+NTY8L1JlY051bT48RGlzcGxheVRleHQ+KDIwLCAyMSk8L0Rpc3BsYXlUZXh0PjxyZWNv
 cmQ+PHJlYy1udW1iZXI+NTY8L3JlYy1udW1iZXI+PGZvcmVpZ24ta2V5cz48a2V5IGFwcD0iRU4i
 IGRiLWlkPSJzNTVhMno1ZHJkOXpmbGU5YTB1eHNzZTgwMnRyNXM5cmR4c3AiIHRpbWVzdGFtcD0i
 MTU4NTA5MzY0NyI+NTY8L2tleT48L2ZvcmVpZ24ta2V5cz48cmVmLXR5cGUgbmFtZT0iSm91cm5h
@@ -2998,7 +2998,7 @@
       <w:r>
         <w:fldChar w:fldCharType="begin">
           <w:fldData xml:space="preserve">PEVuZE5vdGU+PENpdGU+PEF1dGhvcj5EaW1hc2k8L0F1dGhvcj48WWVhcj4yMDE2PC9ZZWFyPjxS
-ZWNOdW0+NTY8L1JlY051bT48RGlzcGxheVRleHQ+WzIwLCAyMV08L0Rpc3BsYXlUZXh0PjxyZWNv
+ZWNOdW0+NTY8L1JlY051bT48RGlzcGxheVRleHQ+KDIwLCAyMSk8L0Rpc3BsYXlUZXh0PjxyZWNv
 cmQ+PHJlYy1udW1iZXI+NTY8L3JlYy1udW1iZXI+PGZvcmVpZ24ta2V5cz48a2V5IGFwcD0iRU4i
 IGRiLWlkPSJzNTVhMno1ZHJkOXpmbGU5YTB1eHNzZTgwMnRyNXM5cmR4c3AiIHRpbWVzdGFtcD0i
 MTU4NTA5MzY0NyI+NTY8L2tleT48L2ZvcmVpZ24ta2V5cz48cmVmLXR5cGUgbmFtZT0iSm91cm5h
@@ -3055,7 +3055,7 @@
         <w:rPr>
           <w:noProof/>
         </w:rPr>
-        <w:t>[20, 21]</w:t>
+        <w:t>(20, 21)</w:t>
       </w:r>
       <w:r>
         <w:fldChar w:fldCharType="end"/>
@@ -3697,7 +3697,7 @@
           <w:sz w:val="24"/>
           <w:szCs w:val="24"/>
         </w:rPr>
-        <w:instrText xml:space="preserve"> ADDIN EN.CITE &lt;EndNote&gt;&lt;Cite&gt;&lt;Author&gt;Gaulton&lt;/Author&gt;&lt;Year&gt;2017&lt;/Year&gt;&lt;RecNum&gt;2&lt;/RecNum&gt;&lt;DisplayText&gt;[10]&lt;/DisplayText&gt;&lt;record&gt;&lt;rec-number&gt;2&lt;/rec-number&gt;&lt;foreign-keys&gt;&lt;key app="EN" db-id="s55a2z5drd9zfle9a0uxsse802tr5s9rdxsp" timestamp="1584475685"&gt;2&lt;/key&gt;&lt;/foreign-keys&gt;&lt;ref-type name="Journal Article"&gt;17&lt;/ref-type&gt;&lt;contributors&gt;&lt;authors&gt;&lt;author&gt;Gaulton, A.&lt;/author&gt;&lt;author&gt;Hersey, A.&lt;/author&gt;&lt;author&gt;Nowotka, M.&lt;/author&gt;&lt;author&gt;Bento, A. P.&lt;/author&gt;&lt;author&gt;Chambers, J.&lt;/author&gt;&lt;author&gt;Mendez, D.&lt;/author&gt;&lt;author&gt;Mutowo, P.&lt;/author&gt;&lt;author&gt;Atkinson, F.&lt;/author&gt;&lt;author&gt;Bellis, L. J.&lt;/author&gt;&lt;author&gt;Cibrián-Uhalte, E.&lt;/author&gt;&lt;author&gt;Davies, M.&lt;/author&gt;&lt;author&gt;Dedman, N.&lt;/author&gt;&lt;author&gt;Karlsson, A.&lt;/author&gt;&lt;author&gt;Magariños, M. P.&lt;/author&gt;&lt;author&gt;Overington, J. P.&lt;/author&gt;&lt;author&gt;Papadatos, G.&lt;/author&gt;&lt;author&gt;Smit, I.&lt;/author&gt;&lt;author&gt;Leach, A. R.&lt;/author&gt;&lt;/authors&gt;&lt;/contributors&gt;&lt;auth-address&gt;European Molecular Biology Laboratory, European Bioinformatics Institute, Wellcome Genome Campus, Hinxton, Cambridgeshire CB10 1SD, UK&lt;/auth-address&gt;&lt;titles&gt;&lt;title&gt;The ChEMBL database in 2017&lt;/title&gt;&lt;secondary-title&gt;Nucleic Acids Res&lt;/secondary-title&gt;&lt;/titles&gt;&lt;periodical&gt;&lt;full-title&gt;Nucleic Acids Res&lt;/full-title&gt;&lt;/periodical&gt;&lt;pages&gt;D945-54&lt;/pages&gt;&lt;volume&gt;45&lt;/volume&gt;&lt;number&gt;Database issue&lt;/number&gt;&lt;dates&gt;&lt;year&gt;2017&lt;/year&gt;&lt;pub-dates&gt;&lt;date&gt;Jan 04&lt;/date&gt;&lt;/pub-dates&gt;&lt;/dates&gt;&lt;isbn&gt;0305-1048 (Print)1362-4962 (Electronic)&lt;/isbn&gt;&lt;accession-num&gt;27899562&lt;/accession-num&gt;&lt;urls&gt;&lt;related-urls&gt;&lt;url&gt;http://dx.doi.org/10.1093/nar/gkw1074&lt;/url&gt;&lt;/related-urls&gt;&lt;/urls&gt;&lt;custom2&gt;5210557&lt;/custom2&gt;&lt;electronic-resource-num&gt;10.1093/nar/gkw1074&lt;/electronic-resource-num&gt;&lt;language&gt;eng&lt;/language&gt;&lt;/record&gt;&lt;/Cite&gt;&lt;/EndNote&gt;</w:instrText>
+        <w:instrText xml:space="preserve"> ADDIN EN.CITE &lt;EndNote&gt;&lt;Cite&gt;&lt;Author&gt;Gaulton&lt;/Author&gt;&lt;Year&gt;2017&lt;/Year&gt;&lt;RecNum&gt;2&lt;/RecNum&gt;&lt;DisplayText&gt;(10)&lt;/DisplayText&gt;&lt;record&gt;&lt;rec-number&gt;2&lt;/rec-number&gt;&lt;foreign-keys&gt;&lt;key app="EN" db-id="s55a2z5drd9zfle9a0uxsse802tr5s9rdxsp" timestamp="1584475685"&gt;2&lt;/key&gt;&lt;/foreign-keys&gt;&lt;ref-type name="Journal Article"&gt;17&lt;/ref-type&gt;&lt;contributors&gt;&lt;authors&gt;&lt;author&gt;Gaulton, A.&lt;/author&gt;&lt;author&gt;Hersey, A.&lt;/author&gt;&lt;author&gt;Nowotka, M.&lt;/author&gt;&lt;author&gt;Bento, A. P.&lt;/author&gt;&lt;author&gt;Chambers, J.&lt;/author&gt;&lt;author&gt;Mendez, D.&lt;/author&gt;&lt;author&gt;Mutowo, P.&lt;/author&gt;&lt;author&gt;Atkinson, F.&lt;/author&gt;&lt;author&gt;Bellis, L. J.&lt;/author&gt;&lt;author&gt;Cibrián-Uhalte, E.&lt;/author&gt;&lt;author&gt;Davies, M.&lt;/author&gt;&lt;author&gt;Dedman, N.&lt;/author&gt;&lt;author&gt;Karlsson, A.&lt;/author&gt;&lt;author&gt;Magariños, M. P.&lt;/author&gt;&lt;author&gt;Overington, J. P.&lt;/author&gt;&lt;author&gt;Papadatos, G.&lt;/author&gt;&lt;author&gt;Smit, I.&lt;/author&gt;&lt;author&gt;Leach, A. R.&lt;/author&gt;&lt;/authors&gt;&lt;/contributors&gt;&lt;auth-address&gt;European Molecular Biology Laboratory, European Bioinformatics Institute, Wellcome Genome Campus, Hinxton, Cambridgeshire CB10 1SD, UK&lt;/auth-address&gt;&lt;titles&gt;&lt;title&gt;The ChEMBL database in 2017&lt;/title&gt;&lt;secondary-title&gt;Nucleic Acids Res&lt;/secondary-title&gt;&lt;/titles&gt;&lt;periodical&gt;&lt;full-title&gt;Nucleic Acids Res&lt;/full-title&gt;&lt;/periodical&gt;&lt;pages&gt;D945-54&lt;/pages&gt;&lt;volume&gt;45&lt;/volume&gt;&lt;number&gt;Database issue&lt;/number&gt;&lt;dates&gt;&lt;year&gt;2017&lt;/year&gt;&lt;pub-dates&gt;&lt;date&gt;Jan 04&lt;/date&gt;&lt;/pub-dates&gt;&lt;/dates&gt;&lt;isbn&gt;0305-1048 (Print)1362-4962 (Electronic)&lt;/isbn&gt;&lt;accession-num&gt;27899562&lt;/accession-num&gt;&lt;urls&gt;&lt;related-urls&gt;&lt;url&gt;http://dx.doi.org/10.1093/nar/gkw1074&lt;/url&gt;&lt;/related-urls&gt;&lt;/urls&gt;&lt;custom2&gt;5210557&lt;/custom2&gt;&lt;electronic-resource-num&gt;10.1093/nar/gkw1074&lt;/electronic-resource-num&gt;&lt;language&gt;eng&lt;/language&gt;&lt;/record&gt;&lt;/Cite&gt;&lt;/EndNote&gt;</w:instrText>
       </w:r>
       <w:r>
         <w:rPr>
@@ -3716,7 +3716,7 @@
           <w:sz w:val="24"/>
           <w:szCs w:val="24"/>
         </w:rPr>
-        <w:t>[10]</w:t>
+        <w:t>(10)</w:t>
       </w:r>
       <w:r>
         <w:rPr>
@@ -3783,7 +3783,7 @@
           <w:sz w:val="24"/>
           <w:szCs w:val="24"/>
         </w:rPr>
-        <w:instrText xml:space="preserve"> ADDIN EN.CITE &lt;EndNote&gt;&lt;Cite&gt;&lt;Author&gt;Wheeler&lt;/Author&gt;&lt;Year&gt;2013&lt;/Year&gt;&lt;RecNum&gt;12&lt;/RecNum&gt;&lt;DisplayText&gt;[14]&lt;/DisplayText&gt;&lt;record&gt;&lt;rec-number&gt;12&lt;/rec-number&gt;&lt;foreign-keys&gt;&lt;key app="EN" db-id="s55a2z5drd9zfle9a0uxsse802tr5s9rdxsp" timestamp="1584477509"&gt;12&lt;/key&gt;&lt;/foreign-keys&gt;&lt;ref-type name="Journal Article"&gt;17&lt;/ref-type&gt;&lt;contributors&gt;&lt;authors&gt;&lt;author&gt;Wheeler, Travis J.&lt;/author&gt;&lt;author&gt;HHMI Janelia Farm Research Campus, Ashburn, VA 20147, USA&lt;/author&gt;&lt;author&gt;Eddy, Sean R.&lt;/author&gt;&lt;author&gt;HHMI Janelia Farm Research Campus, Ashburn, VA 20147, USA&lt;/author&gt;&lt;/authors&gt;&lt;/contributors&gt;&lt;titles&gt;&lt;title&gt;nhmmer: DNA homology search with profile HMMs&lt;/title&gt;&lt;secondary-title&gt;Bioinformatics&lt;/secondary-title&gt;&lt;/titles&gt;&lt;periodical&gt;&lt;full-title&gt;Bioinformatics&lt;/full-title&gt;&lt;/periodical&gt;&lt;pages&gt;2487-2489&lt;/pages&gt;&lt;volume&gt;29&lt;/volume&gt;&lt;number&gt;19&lt;/number&gt;&lt;dates&gt;&lt;year&gt;2013&lt;/year&gt;&lt;/dates&gt;&lt;publisher&gt;Oxford Academic&lt;/publisher&gt;&lt;isbn&gt;1367-4803&lt;/isbn&gt;&lt;urls&gt;&lt;related-urls&gt;&lt;url&gt;https://academic.oup.com/bioinformatics/article-pdf/29/19/2487/457527/btt403.pdf&lt;/url&gt;&lt;/related-urls&gt;&lt;/urls&gt;&lt;electronic-resource-num&gt;10.1093/bioinformatics/btt403&lt;/electronic-resource-num&gt;&lt;/record&gt;&lt;/Cite&gt;&lt;/EndNote&gt;</w:instrText>
+        <w:instrText xml:space="preserve"> ADDIN EN.CITE &lt;EndNote&gt;&lt;Cite&gt;&lt;Author&gt;Wheeler&lt;/Author&gt;&lt;Year&gt;2013&lt;/Year&gt;&lt;RecNum&gt;12&lt;/RecNum&gt;&lt;DisplayText&gt;(14)&lt;/DisplayText&gt;&lt;record&gt;&lt;rec-number&gt;12&lt;/rec-number&gt;&lt;foreign-keys&gt;&lt;key app="EN" db-id="s55a2z5drd9zfle9a0uxsse802tr5s9rdxsp" timestamp="1584477509"&gt;12&lt;/key&gt;&lt;/foreign-keys&gt;&lt;ref-type name="Journal Article"&gt;17&lt;/ref-type&gt;&lt;contributors&gt;&lt;authors&gt;&lt;author&gt;Wheeler, Travis J.&lt;/author&gt;&lt;author&gt;HHMI Janelia Farm Research Campus, Ashburn, VA 20147, USA&lt;/author&gt;&lt;author&gt;Eddy, Sean R.&lt;/author&gt;&lt;author&gt;HHMI Janelia Farm Research Campus, Ashburn, VA 20147, USA&lt;/author&gt;&lt;/authors&gt;&lt;/contributors&gt;&lt;titles&gt;&lt;title&gt;nhmmer: DNA homology search with profile HMMs&lt;/title&gt;&lt;secondary-title&gt;Bioinformatics&lt;/secondary-title&gt;&lt;/titles&gt;&lt;periodical&gt;&lt;full-title&gt;Bioinformatics&lt;/full-title&gt;&lt;/periodical&gt;&lt;pages&gt;2487-2489&lt;/pages&gt;&lt;volume&gt;29&lt;/volume&gt;&lt;number&gt;19&lt;/number&gt;&lt;dates&gt;&lt;year&gt;2013&lt;/year&gt;&lt;/dates&gt;&lt;publisher&gt;Oxford Academic&lt;/publisher&gt;&lt;isbn&gt;1367-4803&lt;/isbn&gt;&lt;urls&gt;&lt;related-urls&gt;&lt;url&gt;https://academic.oup.com/bioinformatics/article-pdf/29/19/2487/457527/btt403.pdf&lt;/url&gt;&lt;/related-urls&gt;&lt;/urls&gt;&lt;electronic-resource-num&gt;10.1093/bioinformatics/btt403&lt;/electronic-resource-num&gt;&lt;/record&gt;&lt;/Cite&gt;&lt;/EndNote&gt;</w:instrText>
       </w:r>
       <w:r>
         <w:rPr>
@@ -3802,7 +3802,7 @@
           <w:sz w:val="24"/>
           <w:szCs w:val="24"/>
         </w:rPr>
-        <w:t>[14]</w:t>
+        <w:t>(14)</w:t>
       </w:r>
       <w:r>
         <w:rPr>
@@ -3869,7 +3869,7 @@
           <w:sz w:val="24"/>
           <w:szCs w:val="24"/>
         </w:rPr>
-        <w:instrText xml:space="preserve"> ADDIN EN.CITE &lt;EndNote&gt;&lt;Cite&gt;&lt;Author&gt;Wheeler&lt;/Author&gt;&lt;Year&gt;2013&lt;/Year&gt;&lt;RecNum&gt;12&lt;/RecNum&gt;&lt;DisplayText&gt;[14]&lt;/DisplayText&gt;&lt;record&gt;&lt;rec-number&gt;12&lt;/rec-number&gt;&lt;foreign-keys&gt;&lt;key app="EN" db-id="s55a2z5drd9zfle9a0uxsse802tr5s9rdxsp" timestamp="1584477509"&gt;12&lt;/key&gt;&lt;/foreign-keys&gt;&lt;ref-type name="Journal Article"&gt;17&lt;/ref-type&gt;&lt;contributors&gt;&lt;authors&gt;&lt;author&gt;Wheeler, Travis J.&lt;/author&gt;&lt;author&gt;HHMI Janelia Farm Research Campus, Ashburn, VA 20147, USA&lt;/author&gt;&lt;author&gt;Eddy, Sean R.&lt;/author&gt;&lt;author&gt;HHMI Janelia Farm Research Campus, Ashburn, VA 20147, USA&lt;/author&gt;&lt;/authors&gt;&lt;/contributors&gt;&lt;titles&gt;&lt;title&gt;nhmmer: DNA homology search with profile HMMs&lt;/title&gt;&lt;secondary-title&gt;Bioinformatics&lt;/secondary-title&gt;&lt;/titles&gt;&lt;periodical&gt;&lt;full-title&gt;Bioinformatics&lt;/full-title&gt;&lt;/periodical&gt;&lt;pages&gt;2487-2489&lt;/pages&gt;&lt;volume&gt;29&lt;/volume&gt;&lt;number&gt;19&lt;/number&gt;&lt;dates&gt;&lt;year&gt;2013&lt;/year&gt;&lt;/dates&gt;&lt;publisher&gt;Oxford Academic&lt;/publisher&gt;&lt;isbn&gt;1367-4803&lt;/isbn&gt;&lt;urls&gt;&lt;related-urls&gt;&lt;url&gt;https://academic.oup.com/bioinformatics/article-pdf/29/19/2487/457527/btt403.pdf&lt;/url&gt;&lt;/related-urls&gt;&lt;/urls&gt;&lt;electronic-resource-num&gt;10.1093/bioinformatics/btt403&lt;/electronic-resource-num&gt;&lt;/record&gt;&lt;/Cite&gt;&lt;/EndNote&gt;</w:instrText>
+        <w:instrText xml:space="preserve"> ADDIN EN.CITE &lt;EndNote&gt;&lt;Cite&gt;&lt;Author&gt;Wheeler&lt;/Author&gt;&lt;Year&gt;2013&lt;/Year&gt;&lt;RecNum&gt;12&lt;/RecNum&gt;&lt;DisplayText&gt;(14)&lt;/DisplayText&gt;&lt;record&gt;&lt;rec-number&gt;12&lt;/rec-number&gt;&lt;foreign-keys&gt;&lt;key app="EN" db-id="s55a2z5drd9zfle9a0uxsse802tr5s9rdxsp" timestamp="1584477509"&gt;12&lt;/key&gt;&lt;/foreign-keys&gt;&lt;ref-type name="Journal Article"&gt;17&lt;/ref-type&gt;&lt;contributors&gt;&lt;authors&gt;&lt;author&gt;Wheeler, Travis J.&lt;/author&gt;&lt;author&gt;HHMI Janelia Farm Research Campus, Ashburn, VA 20147, USA&lt;/author&gt;&lt;author&gt;Eddy, Sean R.&lt;/author&gt;&lt;author&gt;HHMI Janelia Farm Research Campus, Ashburn, VA 20147, USA&lt;/author&gt;&lt;/authors&gt;&lt;/contributors&gt;&lt;titles&gt;&lt;title&gt;nhmmer: DNA homology search with profile HMMs&lt;/title&gt;&lt;secondary-title&gt;Bioinformatics&lt;/secondary-title&gt;&lt;/titles&gt;&lt;periodical&gt;&lt;full-title&gt;Bioinformatics&lt;/full-title&gt;&lt;/periodical&gt;&lt;pages&gt;2487-2489&lt;/pages&gt;&lt;volume&gt;29&lt;/volume&gt;&lt;number&gt;19&lt;/number&gt;&lt;dates&gt;&lt;year&gt;2013&lt;/year&gt;&lt;/dates&gt;&lt;publisher&gt;Oxford Academic&lt;/publisher&gt;&lt;isbn&gt;1367-4803&lt;/isbn&gt;&lt;urls&gt;&lt;related-urls&gt;&lt;url&gt;https://academic.oup.com/bioinformatics/article-pdf/29/19/2487/457527/btt403.pdf&lt;/url&gt;&lt;/related-urls&gt;&lt;/urls&gt;&lt;electronic-resource-num&gt;10.1093/bioinformatics/btt403&lt;/electronic-resource-num&gt;&lt;/record&gt;&lt;/Cite&gt;&lt;/EndNote&gt;</w:instrText>
       </w:r>
       <w:r>
         <w:rPr>
@@ -3888,7 +3888,7 @@
           <w:sz w:val="24"/>
           <w:szCs w:val="24"/>
         </w:rPr>
-        <w:t>[14]</w:t>
+        <w:t>(14)</w:t>
       </w:r>
       <w:r>
         <w:rPr>
@@ -3931,7 +3931,7 @@
         <w:fldChar w:fldCharType="begin"/>
       </w:r>
       <w:r>
-        <w:instrText xml:space="preserve"> ADDIN EN.CITE &lt;EndNote&gt;&lt;Cite&gt;&lt;Author&gt;Wheeler&lt;/Author&gt;&lt;Year&gt;2013&lt;/Year&gt;&lt;RecNum&gt;12&lt;/RecNum&gt;&lt;DisplayText&gt;[14]&lt;/DisplayText&gt;&lt;record&gt;&lt;rec-number&gt;12&lt;/rec-number&gt;&lt;foreign-keys&gt;&lt;key app="EN" db-id="s55a2z5drd9zfle9a0uxsse802tr5s9rdxsp" timestamp="1584477509"&gt;12&lt;/key&gt;&lt;/foreign-keys&gt;&lt;ref-type name="Journal Article"&gt;17&lt;/ref-type&gt;&lt;contributors&gt;&lt;authors&gt;&lt;author&gt;Wheeler, Travis J.&lt;/author&gt;&lt;author&gt;HHMI Janelia Farm Research Campus, Ashburn, VA 20147, USA&lt;/author&gt;&lt;author&gt;Eddy, Sean R.&lt;/author&gt;&lt;author&gt;HHMI Janelia Farm Research Campus, Ashburn, VA 20147, USA&lt;/author&gt;&lt;/authors&gt;&lt;/contributors&gt;&lt;titles&gt;&lt;title&gt;nhmmer: DNA homology search with profile HMMs&lt;/title&gt;&lt;secondary-title&gt;Bioinformatics&lt;/secondary-title&gt;&lt;/titles&gt;&lt;periodical&gt;&lt;full-title&gt;Bioinformatics&lt;/full-title&gt;&lt;/periodical&gt;&lt;pages&gt;2487-2489&lt;/pages&gt;&lt;volume&gt;29&lt;/volume&gt;&lt;number&gt;19&lt;/number&gt;&lt;dates&gt;&lt;year&gt;2013&lt;/year&gt;&lt;/dates&gt;&lt;publisher&gt;Oxford Academic&lt;/publisher&gt;&lt;isbn&gt;1367-4803&lt;/isbn&gt;&lt;urls&gt;&lt;related-urls&gt;&lt;url&gt;https://academic.oup.com/bioinformatics/article-pdf/29/19/2487/457527/btt403.pdf&lt;/url&gt;&lt;/related-urls&gt;&lt;/urls&gt;&lt;electronic-resource-num&gt;10.1093/bioinformatics/btt403&lt;/electronic-resource-num&gt;&lt;/record&gt;&lt;/Cite&gt;&lt;/EndNote&gt;</w:instrText>
+        <w:instrText xml:space="preserve"> ADDIN EN.CITE &lt;EndNote&gt;&lt;Cite&gt;&lt;Author&gt;Wheeler&lt;/Author&gt;&lt;Year&gt;2013&lt;/Year&gt;&lt;RecNum&gt;12&lt;/RecNum&gt;&lt;DisplayText&gt;(14)&lt;/DisplayText&gt;&lt;record&gt;&lt;rec-number&gt;12&lt;/rec-number&gt;&lt;foreign-keys&gt;&lt;key app="EN" db-id="s55a2z5drd9zfle9a0uxsse802tr5s9rdxsp" timestamp="1584477509"&gt;12&lt;/key&gt;&lt;/foreign-keys&gt;&lt;ref-type name="Journal Article"&gt;17&lt;/ref-type&gt;&lt;contributors&gt;&lt;authors&gt;&lt;author&gt;Wheeler, Travis J.&lt;/author&gt;&lt;author&gt;HHMI Janelia Farm Research Campus, Ashburn, VA 20147, USA&lt;/author&gt;&lt;author&gt;Eddy, Sean R.&lt;/author&gt;&lt;author&gt;HHMI Janelia Farm Research Campus, Ashburn, VA 20147, USA&lt;/author&gt;&lt;/authors&gt;&lt;/contributors&gt;&lt;titles&gt;&lt;title&gt;nhmmer: DNA homology search with profile HMMs&lt;/title&gt;&lt;secondary-title&gt;Bioinformatics&lt;/secondary-title&gt;&lt;/titles&gt;&lt;periodical&gt;&lt;full-title&gt;Bioinformatics&lt;/full-title&gt;&lt;/periodical&gt;&lt;pages&gt;2487-2489&lt;/pages&gt;&lt;volume&gt;29&lt;/volume&gt;&lt;number&gt;19&lt;/number&gt;&lt;dates&gt;&lt;year&gt;2013&lt;/year&gt;&lt;/dates&gt;&lt;publisher&gt;Oxford Academic&lt;/publisher&gt;&lt;isbn&gt;1367-4803&lt;/isbn&gt;&lt;urls&gt;&lt;related-urls&gt;&lt;url&gt;https://academic.oup.com/bioinformatics/article-pdf/29/19/2487/457527/btt403.pdf&lt;/url&gt;&lt;/related-urls&gt;&lt;/urls&gt;&lt;electronic-resource-num&gt;10.1093/bioinformatics/btt403&lt;/electronic-resource-num&gt;&lt;/record&gt;&lt;/Cite&gt;&lt;/EndNote&gt;</w:instrText>
       </w:r>
       <w:r>
         <w:fldChar w:fldCharType="separate"/>
@@ -3940,7 +3940,7 @@
         <w:rPr>
           <w:noProof/>
         </w:rPr>
-        <w:t>[14]</w:t>
+        <w:t>(14)</w:t>
       </w:r>
       <w:r>
         <w:fldChar w:fldCharType="end"/>
@@ -4256,27 +4256,14 @@
       <w:r>
         <w:t xml:space="preserve">Table </w:t>
       </w:r>
-      <w:r>
-        <w:fldChar w:fldCharType="begin"/>
-      </w:r>
-      <w:r>
-        <w:instrText xml:space="preserve"> SEQ Table \* ARABIC </w:instrText>
-      </w:r>
-      <w:r>
-        <w:fldChar w:fldCharType="separate"/>
-      </w:r>
-      <w:r>
-        <w:rPr>
-          <w:noProof/>
-        </w:rPr>
-        <w:t>1</w:t>
-      </w:r>
-      <w:r>
-        <w:rPr>
-          <w:noProof/>
-        </w:rPr>
-        <w:fldChar w:fldCharType="end"/>
-      </w:r>
+      <w:fldSimple w:instr=" SEQ Table \* ARABIC ">
+        <w:r>
+          <w:rPr>
+            <w:noProof/>
+          </w:rPr>
+          <w:t>1</w:t>
+        </w:r>
+      </w:fldSimple>
       <w:r>
         <w:t>: target and drugs retrieved.</w:t>
       </w:r>
@@ -6359,7 +6346,7 @@
         <w:rPr>
           <w:rFonts w:cstheme="minorHAnsi"/>
         </w:rPr>
-        <w:instrText xml:space="preserve"> ADDIN EN.CITE &lt;EndNote&gt;&lt;Cite&gt;&lt;Author&gt;Lian&lt;/Author&gt;&lt;Year&gt;2019&lt;/Year&gt;&lt;RecNum&gt;159&lt;/RecNum&gt;&lt;DisplayText&gt;[22]&lt;/DisplayText&gt;&lt;record&gt;&lt;rec-number&gt;159&lt;/rec-number&gt;&lt;foreign-keys&gt;&lt;key app="EN" db-id="s55a2z5drd9zfle9a0uxsse802tr5s9rdxsp" timestamp="1594737435"&gt;159&lt;/key&gt;&lt;/foreign-keys&gt;&lt;ref-type name="Journal Article"&gt;17&lt;/ref-type&gt;&lt;contributors&gt;&lt;authors&gt;&lt;author&gt;Lian, Jiangshan;Hu, Ping;Lu, Yingfeng;Liu, Yueying;Wang, XiaoXiao;Zhang, Yimin;Jia, Hongyu;Yang, Yida&lt;/author&gt;&lt;/authors&gt;&lt;/contributors&gt;&lt;titles&gt;&lt;title&gt;Prophylactic antiviral treatment reduces the incidence of liver failure among patients coinfected with Mycobacterium tuberculosis and hepatitis B virus&lt;/title&gt;&lt;secondary-title&gt;Virus Research&lt;/secondary-title&gt;&lt;alt-title&gt;Elsevier&lt;/alt-title&gt;&lt;/titles&gt;&lt;periodical&gt;&lt;full-title&gt;Virus Research&lt;/full-title&gt;&lt;abbr-1&gt;Elsevier&lt;/abbr-1&gt;&lt;/periodical&gt;&lt;alt-periodical&gt;&lt;full-title&gt;Virus Research&lt;/full-title&gt;&lt;abbr-1&gt;Elsevier&lt;/abbr-1&gt;&lt;/alt-periodical&gt;&lt;volume&gt;270&lt;/volume&gt;&lt;keywords&gt;&lt;keyword&gt;Mycobacterium tuberculosis&lt;/keyword&gt;&lt;keyword&gt;Hepatitis B virus infection&lt;/keyword&gt;&lt;keyword&gt;Anti-tuberculosis treatment&lt;/keyword&gt;&lt;keyword&gt;Drug-induced liver injury&lt;/keyword&gt;&lt;/keywords&gt;&lt;dates&gt;&lt;year&gt;2019&lt;/year&gt;&lt;pub-dates&gt;&lt;date&gt;September 2019&lt;/date&gt;&lt;/pub-dates&gt;&lt;/dates&gt;&lt;urls&gt;&lt;/urls&gt;&lt;electronic-resource-num&gt;https://doi.org/10.1016/j.virusres.2019.197664&lt;/electronic-resource-num&gt;&lt;/record&gt;&lt;/Cite&gt;&lt;/EndNote&gt;</w:instrText>
+        <w:instrText xml:space="preserve"> ADDIN EN.CITE &lt;EndNote&gt;&lt;Cite&gt;&lt;Author&gt;Lian&lt;/Author&gt;&lt;Year&gt;2019&lt;/Year&gt;&lt;RecNum&gt;159&lt;/RecNum&gt;&lt;DisplayText&gt;(22)&lt;/DisplayText&gt;&lt;record&gt;&lt;rec-number&gt;159&lt;/rec-number&gt;&lt;foreign-keys&gt;&lt;key app="EN" db-id="s55a2z5drd9zfle9a0uxsse802tr5s9rdxsp" timestamp="1594737435"&gt;159&lt;/key&gt;&lt;/foreign-keys&gt;&lt;ref-type name="Journal Article"&gt;17&lt;/ref-type&gt;&lt;contributors&gt;&lt;authors&gt;&lt;author&gt;Lian, Jiangshan;Hu, Ping;Lu, Yingfeng;Liu, Yueying;Wang, XiaoXiao;Zhang, Yimin;Jia, Hongyu;Yang, Yida&lt;/author&gt;&lt;/authors&gt;&lt;/contributors&gt;&lt;titles&gt;&lt;title&gt;Prophylactic antiviral treatment reduces the incidence of liver failure among patients coinfected with Mycobacterium tuberculosis and hepatitis B virus&lt;/title&gt;&lt;secondary-title&gt;Virus Research&lt;/secondary-title&gt;&lt;alt-title&gt;Elsevier&lt;/alt-title&gt;&lt;/titles&gt;&lt;periodical&gt;&lt;full-title&gt;Virus Research&lt;/full-title&gt;&lt;abbr-1&gt;Elsevier&lt;/abbr-1&gt;&lt;/periodical&gt;&lt;alt-periodical&gt;&lt;full-title&gt;Virus Research&lt;/full-title&gt;&lt;abbr-1&gt;Elsevier&lt;/abbr-1&gt;&lt;/alt-periodical&gt;&lt;volume&gt;270&lt;/volume&gt;&lt;keywords&gt;&lt;keyword&gt;Mycobacterium tuberculosis&lt;/keyword&gt;&lt;keyword&gt;Hepatitis B virus infection&lt;/keyword&gt;&lt;keyword&gt;Anti-tuberculosis treatment&lt;/keyword&gt;&lt;keyword&gt;Drug-induced liver injury&lt;/keyword&gt;&lt;/keywords&gt;&lt;dates&gt;&lt;year&gt;2019&lt;/year&gt;&lt;pub-dates&gt;&lt;date&gt;September 2019&lt;/date&gt;&lt;/pub-dates&gt;&lt;/dates&gt;&lt;urls&gt;&lt;/urls&gt;&lt;electronic-resource-num&gt;https://doi.org/10.1016/j.virusres.2019.197664&lt;/electronic-resource-num&gt;&lt;/record&gt;&lt;/Cite&gt;&lt;/EndNote&gt;</w:instrText>
       </w:r>
       <w:r>
         <w:rPr>
@@ -6372,7 +6359,7 @@
           <w:rFonts w:cstheme="minorHAnsi"/>
           <w:noProof/>
         </w:rPr>
-        <w:t>[22]</w:t>
+        <w:t>(22)</w:t>
       </w:r>
       <w:r>
         <w:rPr>
@@ -6402,7 +6389,7 @@
         <w:rPr>
           <w:rFonts w:cstheme="minorHAnsi"/>
         </w:rPr>
-        <w:instrText xml:space="preserve"> ADDIN EN.CITE &lt;EndNote&gt;&lt;Cite&gt;&lt;Author&gt;Lian&lt;/Author&gt;&lt;Year&gt;2019&lt;/Year&gt;&lt;RecNum&gt;159&lt;/RecNum&gt;&lt;DisplayText&gt;[22]&lt;/DisplayText&gt;&lt;record&gt;&lt;rec-number&gt;159&lt;/rec-number&gt;&lt;foreign-keys&gt;&lt;key app="EN" db-id="s55a2z5drd9zfle9a0uxsse802tr5s9rdxsp" timestamp="1594737435"&gt;159&lt;/key&gt;&lt;/foreign-keys&gt;&lt;ref-type name="Journal Article"&gt;17&lt;/ref-type&gt;&lt;contributors&gt;&lt;authors&gt;&lt;author&gt;Lian, Jiangshan;Hu, Ping;Lu, Yingfeng;Liu, Yueying;Wang, XiaoXiao;Zhang, Yimin;Jia, Hongyu;Yang, Yida&lt;/author&gt;&lt;/authors&gt;&lt;/contributors&gt;&lt;titles&gt;&lt;title&gt;Prophylactic antiviral treatment reduces the incidence of liver failure among patients coinfected with Mycobacterium tuberculosis and hepatitis B virus&lt;/title&gt;&lt;secondary-title&gt;Virus Research&lt;/secondary-title&gt;&lt;alt-title&gt;Elsevier&lt;/alt-title&gt;&lt;/titles&gt;&lt;periodical&gt;&lt;full-title&gt;Virus Research&lt;/full-title&gt;&lt;abbr-1&gt;Elsevier&lt;/abbr-1&gt;&lt;/periodical&gt;&lt;alt-periodical&gt;&lt;full-title&gt;Virus Research&lt;/full-title&gt;&lt;abbr-1&gt;Elsevier&lt;/abbr-1&gt;&lt;/alt-periodical&gt;&lt;volume&gt;270&lt;/volume&gt;&lt;keywords&gt;&lt;keyword&gt;Mycobacterium tuberculosis&lt;/keyword&gt;&lt;keyword&gt;Hepatitis B virus infection&lt;/keyword&gt;&lt;keyword&gt;Anti-tuberculosis treatment&lt;/keyword&gt;&lt;keyword&gt;Drug-induced liver injury&lt;/keyword&gt;&lt;/keywords&gt;&lt;dates&gt;&lt;year&gt;2019&lt;/year&gt;&lt;pub-dates&gt;&lt;date&gt;September 2019&lt;/date&gt;&lt;/pub-dates&gt;&lt;/dates&gt;&lt;urls&gt;&lt;/urls&gt;&lt;electronic-resource-num&gt;https://doi.org/10.1016/j.virusres.2019.197664&lt;/electronic-resource-num&gt;&lt;/record&gt;&lt;/Cite&gt;&lt;/EndNote&gt;</w:instrText>
+        <w:instrText xml:space="preserve"> ADDIN EN.CITE &lt;EndNote&gt;&lt;Cite&gt;&lt;Author&gt;Lian&lt;/Author&gt;&lt;Year&gt;2019&lt;/Year&gt;&lt;RecNum&gt;159&lt;/RecNum&gt;&lt;DisplayText&gt;(22)&lt;/DisplayText&gt;&lt;record&gt;&lt;rec-number&gt;159&lt;/rec-number&gt;&lt;foreign-keys&gt;&lt;key app="EN" db-id="s55a2z5drd9zfle9a0uxsse802tr5s9rdxsp" timestamp="1594737435"&gt;159&lt;/key&gt;&lt;/foreign-keys&gt;&lt;ref-type name="Journal Article"&gt;17&lt;/ref-type&gt;&lt;contributors&gt;&lt;authors&gt;&lt;author&gt;Lian, Jiangshan;Hu, Ping;Lu, Yingfeng;Liu, Yueying;Wang, XiaoXiao;Zhang, Yimin;Jia, Hongyu;Yang, Yida&lt;/author&gt;&lt;/authors&gt;&lt;/contributors&gt;&lt;titles&gt;&lt;title&gt;Prophylactic antiviral treatment reduces the incidence of liver failure among patients coinfected with Mycobacterium tuberculosis and hepatitis B virus&lt;/title&gt;&lt;secondary-title&gt;Virus Research&lt;/secondary-title&gt;&lt;alt-title&gt;Elsevier&lt;/alt-title&gt;&lt;/titles&gt;&lt;periodical&gt;&lt;full-title&gt;Virus Research&lt;/full-title&gt;&lt;abbr-1&gt;Elsevier&lt;/abbr-1&gt;&lt;/periodical&gt;&lt;alt-periodical&gt;&lt;full-title&gt;Virus Research&lt;/full-title&gt;&lt;abbr-1&gt;Elsevier&lt;/abbr-1&gt;&lt;/alt-periodical&gt;&lt;volume&gt;270&lt;/volume&gt;&lt;keywords&gt;&lt;keyword&gt;Mycobacterium tuberculosis&lt;/keyword&gt;&lt;keyword&gt;Hepatitis B virus infection&lt;/keyword&gt;&lt;keyword&gt;Anti-tuberculosis treatment&lt;/keyword&gt;&lt;keyword&gt;Drug-induced liver injury&lt;/keyword&gt;&lt;/keywords&gt;&lt;dates&gt;&lt;year&gt;2019&lt;/year&gt;&lt;pub-dates&gt;&lt;date&gt;September 2019&lt;/date&gt;&lt;/pub-dates&gt;&lt;/dates&gt;&lt;urls&gt;&lt;/urls&gt;&lt;electronic-resource-num&gt;https://doi.org/10.1016/j.virusres.2019.197664&lt;/electronic-resource-num&gt;&lt;/record&gt;&lt;/Cite&gt;&lt;/EndNote&gt;</w:instrText>
       </w:r>
       <w:r>
         <w:rPr>
@@ -6415,7 +6402,7 @@
           <w:rFonts w:cstheme="minorHAnsi"/>
           <w:noProof/>
         </w:rPr>
-        <w:t>[22]</w:t>
+        <w:t>(22)</w:t>
       </w:r>
       <w:r>
         <w:rPr>
@@ -7567,7 +7554,7 @@
         </w:rPr>
         <w:fldChar w:fldCharType="begin">
           <w:fldData xml:space="preserve">PEVuZE5vdGU+PENpdGU+PFllYXI+MjAyMDwvWWVhcj48UmVjTnVtPjEyNDwvUmVjTnVtPjxEaXNw
-bGF5VGV4dD5bMjMsIDI0XTwvRGlzcGxheVRleHQ+PHJlY29yZD48cmVjLW51bWJlcj4xMjQ8L3Jl
+bGF5VGV4dD4oMjMsIDI0KTwvRGlzcGxheVRleHQ+PHJlY29yZD48cmVjLW51bWJlcj4xMjQ8L3Jl
 Yy1udW1iZXI+PGZvcmVpZ24ta2V5cz48a2V5IGFwcD0iRU4iIGRiLWlkPSJzNTVhMno1ZHJkOXpm
 bGU5YTB1eHNzZTgwMnRyNXM5cmR4c3AiIHRpbWVzdGFtcD0iMTU5MTEzMzM0MiI+MTI0PC9rZXk+
 PC9mb3JlaWduLWtleXM+PHJlZi10eXBlIG5hbWU9IldlYiBQYWdlIj4xMjwvcmVmLXR5cGU+PGNv
@@ -7688,7 +7675,7 @@
         </w:rPr>
         <w:fldChar w:fldCharType="begin">
           <w:fldData xml:space="preserve">PEVuZE5vdGU+PENpdGU+PFllYXI+MjAyMDwvWWVhcj48UmVjTnVtPjEyNDwvUmVjTnVtPjxEaXNw
-bGF5VGV4dD5bMjMsIDI0XTwvRGlzcGxheVRleHQ+PHJlY29yZD48cmVjLW51bWJlcj4xMjQ8L3Jl
+bGF5VGV4dD4oMjMsIDI0KTwvRGlzcGxheVRleHQ+PHJlY29yZD48cmVjLW51bWJlcj4xMjQ8L3Jl
 Yy1udW1iZXI+PGZvcmVpZ24ta2V5cz48a2V5IGFwcD0iRU4iIGRiLWlkPSJzNTVhMno1ZHJkOXpm
 bGU5YTB1eHNzZTgwMnRyNXM5cmR4c3AiIHRpbWVzdGFtcD0iMTU5MTEzMzM0MiI+MTI0PC9rZXk+
 PC9mb3JlaWduLWtleXM+PHJlZi10eXBlIG5hbWU9IldlYiBQYWdlIj4xMjwvcmVmLXR5cGU+PGNv
@@ -7820,12 +7807,6 @@
           <w:b/>
           <w:bCs/>
         </w:rPr>
-      </w:r>
-      <w:r>
-        <w:rPr>
-          <w:b/>
-          <w:bCs/>
-        </w:rPr>
         <w:fldChar w:fldCharType="separate"/>
       </w:r>
       <w:r>
@@ -7834,7 +7815,7 @@
           <w:bCs/>
           <w:noProof/>
         </w:rPr>
-        <w:t>[23, 24]</w:t>
+        <w:t>(23, 24)</w:t>
       </w:r>
       <w:r>
         <w:rPr>
@@ -7877,7 +7858,7 @@
         <w:fldChar w:fldCharType="begin"/>
       </w:r>
       <w:r>
-        <w:instrText xml:space="preserve"> ADDIN EN.CITE &lt;EndNote&gt;&lt;Cite&gt;&lt;Author&gt;Altschul&lt;/Author&gt;&lt;Year&gt;1997&lt;/Year&gt;&lt;RecNum&gt;11&lt;/RecNum&gt;&lt;DisplayText&gt;[24]&lt;/DisplayText&gt;&lt;record&gt;&lt;rec-number&gt;11&lt;/rec-number&gt;&lt;foreign-keys&gt;&lt;key app="EN" db-id="s55a2z5drd9zfle9a0uxsse802tr5s9rdxsp" timestamp="1584477509"&gt;11&lt;/key&gt;&lt;/foreign-keys&gt;&lt;ref-type name="Book Section"&gt;5&lt;/ref-type&gt;&lt;contributors&gt;&lt;authors&gt;&lt;author&gt;Altschul, S. F.&lt;/author&gt;&lt;author&gt;Madden, T. L.&lt;/author&gt;&lt;author&gt;Schäffer, A. A.&lt;/author&gt;&lt;author&gt;Zhang, J.&lt;/author&gt;&lt;author&gt;Zhang, Z.&lt;/author&gt;&lt;author&gt;Miller, W.&lt;/author&gt;&lt;author&gt;Lipman, D. J.&lt;/author&gt;&lt;/authors&gt;&lt;/contributors&gt;&lt;titles&gt;&lt;title&gt;Gapped BLAST and PSI-BLAST: a new generation of protein database search programs&lt;/title&gt;&lt;secondary-title&gt;Nucleic Acids Res&lt;/secondary-title&gt;&lt;/titles&gt;&lt;periodical&gt;&lt;full-title&gt;Nucleic Acids Res&lt;/full-title&gt;&lt;/periodical&gt;&lt;pages&gt;3389-402&lt;/pages&gt;&lt;volume&gt;25&lt;/volume&gt;&lt;number&gt;17&lt;/number&gt;&lt;dates&gt;&lt;year&gt;1997&lt;/year&gt;&lt;/dates&gt;&lt;isbn&gt;0305-1048 (Print)1362-4962 (Electronic)&lt;/isbn&gt;&lt;accession-num&gt;9254694&lt;/accession-num&gt;&lt;urls&gt;&lt;related-urls&gt;&lt;url&gt;http://dx.doi.org/&lt;/url&gt;&lt;/related-urls&gt;&lt;/urls&gt;&lt;language&gt;eng&lt;/language&gt;&lt;/record&gt;&lt;/Cite&gt;&lt;/EndNote&gt;</w:instrText>
+        <w:instrText xml:space="preserve"> ADDIN EN.CITE &lt;EndNote&gt;&lt;Cite&gt;&lt;Author&gt;Altschul&lt;/Author&gt;&lt;Year&gt;1997&lt;/Year&gt;&lt;RecNum&gt;11&lt;/RecNum&gt;&lt;DisplayText&gt;(24)&lt;/DisplayText&gt;&lt;record&gt;&lt;rec-number&gt;11&lt;/rec-number&gt;&lt;foreign-keys&gt;&lt;key app="EN" db-id="s55a2z5drd9zfle9a0uxsse802tr5s9rdxsp" timestamp="1584477509"&gt;11&lt;/key&gt;&lt;/foreign-keys&gt;&lt;ref-type name="Book Section"&gt;5&lt;/ref-type&gt;&lt;contributors&gt;&lt;authors&gt;&lt;author&gt;Altschul, S. F.&lt;/author&gt;&lt;author&gt;Madden, T. L.&lt;/author&gt;&lt;author&gt;Schäffer, A. A.&lt;/author&gt;&lt;author&gt;Zhang, J.&lt;/author&gt;&lt;author&gt;Zhang, Z.&lt;/author&gt;&lt;author&gt;Miller, W.&lt;/author&gt;&lt;author&gt;Lipman, D. J.&lt;/author&gt;&lt;/authors&gt;&lt;/contributors&gt;&lt;titles&gt;&lt;title&gt;Gapped BLAST and PSI-BLAST: a new generation of protein database search programs&lt;/title&gt;&lt;secondary-title&gt;Nucleic Acids Res&lt;/secondary-title&gt;&lt;/titles&gt;&lt;periodical&gt;&lt;full-title&gt;Nucleic Acids Res&lt;/full-title&gt;&lt;/periodical&gt;&lt;pages&gt;3389-402&lt;/pages&gt;&lt;volume&gt;25&lt;/volume&gt;&lt;number&gt;17&lt;/number&gt;&lt;dates&gt;&lt;year&gt;1997&lt;/year&gt;&lt;/dates&gt;&lt;isbn&gt;0305-1048 (Print)1362-4962 (Electronic)&lt;/isbn&gt;&lt;accession-num&gt;9254694&lt;/accession-num&gt;&lt;urls&gt;&lt;related-urls&gt;&lt;url&gt;http://dx.doi.org/&lt;/url&gt;&lt;/related-urls&gt;&lt;/urls&gt;&lt;language&gt;eng&lt;/language&gt;&lt;/record&gt;&lt;/Cite&gt;&lt;/EndNote&gt;</w:instrText>
       </w:r>
       <w:r>
         <w:fldChar w:fldCharType="separate"/>
@@ -7886,7 +7867,7 @@
         <w:rPr>
           <w:noProof/>
         </w:rPr>
-        <w:t>[24]</w:t>
+        <w:t>(24)</w:t>
       </w:r>
       <w:r>
         <w:fldChar w:fldCharType="end"/>
@@ -7916,7 +7897,7 @@
         <w:fldChar w:fldCharType="begin"/>
       </w:r>
       <w:r>
-        <w:instrText xml:space="preserve"> ADDIN EN.CITE &lt;EndNote&gt;&lt;Cite&gt;&lt;Year&gt;2020&lt;/Year&gt;&lt;RecNum&gt;125&lt;/RecNum&gt;&lt;DisplayText&gt;[25, 26]&lt;/DisplayText&gt;&lt;record&gt;&lt;rec-number&gt;125&lt;/rec-number&gt;&lt;foreign-keys&gt;&lt;key app="EN" db-id="s55a2z5drd9zfle9a0uxsse802tr5s9rdxsp" timestamp="1591133906"&gt;125&lt;/key&gt;&lt;/foreign-keys&gt;&lt;ref-type name="Web Page"&gt;12&lt;/ref-type&gt;&lt;contributors&gt;&lt;/contributors&gt;&lt;titles&gt;&lt;title&gt;RecName: Full=Replicase polyprotein 1a; Short=pp1a; AltName: Full=ORF1 - Protein - NCBI&lt;/title&gt;&lt;/titles&gt;&lt;dates&gt;&lt;year&gt;2020&lt;/year&gt;&lt;/dates&gt;&lt;publisher&gt;Human coronavirus NL63, synthetic construct&lt;/publisher&gt;&lt;urls&gt;&lt;related-urls&gt;&lt;url&gt;https://www.ncbi.nlm.nih.gov/pubmed/&lt;/url&gt;&lt;/related-urls&gt;&lt;/urls&gt;&lt;/record&gt;&lt;/Cite&gt;&lt;Cite&gt;&lt;Author&gt;group&lt;/Author&gt;&lt;Year&gt;2020&lt;/Year&gt;&lt;RecNum&gt;126&lt;/RecNum&gt;&lt;record&gt;&lt;rec-number&gt;126&lt;/rec-number&gt;&lt;foreign-keys&gt;&lt;key app="EN" db-id="s55a2z5drd9zfle9a0uxsse802tr5s9rdxsp" timestamp="1591133906"&gt;126&lt;/key&gt;&lt;/foreign-keys&gt;&lt;ref-type name="Journal Article"&gt;17&lt;/ref-type&gt;&lt;contributors&gt;&lt;authors&gt;&lt;author&gt;NCBI/CBB/Structure group&lt;/author&gt;&lt;/authors&gt;&lt;/contributors&gt;&lt;titles&gt;&lt;title&gt;5GWY: Structure of Main Protease from Human Coronavirus NL63: Insights for Wide Spectrum Anti-Coronavirus Drug Design&lt;/title&gt;&lt;/titles&gt;&lt;keywords&gt;&lt;keyword&gt;N-[(5-METHYLISOXAZOL-3-YL)CARBONYL]ALANYL-L-VALYL-N~1~-((1R,2Z)-4-(BENZYLOXY)-4-OXO-1-{[(3R)-2-OXOPYRROLIDIN-3-YL]METHYL}BUT-2-ENYL)-L-LEUCINAMIDE, main protease, MMDB, Protein structure, protein interaction&lt;/keyword&gt;&lt;/keywords&gt;&lt;dates&gt;&lt;year&gt;2020&lt;/year&gt;&lt;/dates&gt;&lt;urls&gt;&lt;related-urls&gt;&lt;url&gt;https://www.ncbi.nlm.nih.gov/pubmed/&lt;/url&gt;&lt;/related-urls&gt;&lt;/urls&gt;&lt;/record&gt;&lt;/Cite&gt;&lt;/EndNote&gt;</w:instrText>
+        <w:instrText xml:space="preserve"> ADDIN EN.CITE &lt;EndNote&gt;&lt;Cite&gt;&lt;Year&gt;2020&lt;/Year&gt;&lt;RecNum&gt;125&lt;/RecNum&gt;&lt;DisplayText&gt;(25, 26)&lt;/DisplayText&gt;&lt;record&gt;&lt;rec-number&gt;125&lt;/rec-number&gt;&lt;foreign-keys&gt;&lt;key app="EN" db-id="s55a2z5drd9zfle9a0uxsse802tr5s9rdxsp" timestamp="1591133906"&gt;125&lt;/key&gt;&lt;/foreign-keys&gt;&lt;ref-type name="Web Page"&gt;12&lt;/ref-type&gt;&lt;contributors&gt;&lt;/contributors&gt;&lt;titles&gt;&lt;title&gt;RecName: Full=Replicase polyprotein 1a; Short=pp1a; AltName: Full=ORF1 - Protein - NCBI&lt;/title&gt;&lt;/titles&gt;&lt;dates&gt;&lt;year&gt;2020&lt;/year&gt;&lt;/dates&gt;&lt;publisher&gt;Human coronavirus NL63, synthetic construct&lt;/publisher&gt;&lt;urls&gt;&lt;related-urls&gt;&lt;url&gt;https://www.ncbi.nlm.nih.gov/pubmed/&lt;/url&gt;&lt;/related-urls&gt;&lt;/urls&gt;&lt;/record&gt;&lt;/Cite&gt;&lt;Cite&gt;&lt;Author&gt;group&lt;/Author&gt;&lt;Year&gt;2020&lt;/Year&gt;&lt;RecNum&gt;126&lt;/RecNum&gt;&lt;record&gt;&lt;rec-number&gt;126&lt;/rec-number&gt;&lt;foreign-keys&gt;&lt;key app="EN" db-id="s55a2z5drd9zfle9a0uxsse802tr5s9rdxsp" timestamp="1591133906"&gt;126&lt;/key&gt;&lt;/foreign-keys&gt;&lt;ref-type name="Journal Article"&gt;17&lt;/ref-type&gt;&lt;contributors&gt;&lt;authors&gt;&lt;author&gt;NCBI/CBB/Structure group&lt;/author&gt;&lt;/authors&gt;&lt;/contributors&gt;&lt;titles&gt;&lt;title&gt;5GWY: Structure of Main Protease from Human Coronavirus NL63: Insights for Wide Spectrum Anti-Coronavirus Drug Design&lt;/title&gt;&lt;/titles&gt;&lt;keywords&gt;&lt;keyword&gt;N-[(5-METHYLISOXAZOL-3-YL)CARBONYL]ALANYL-L-VALYL-N~1~-((1R,2Z)-4-(BENZYLOXY)-4-OXO-1-{[(3R)-2-OXOPYRROLIDIN-3-YL]METHYL}BUT-2-ENYL)-L-LEUCINAMIDE, main protease, MMDB, Protein structure, protein interaction&lt;/keyword&gt;&lt;/keywords&gt;&lt;dates&gt;&lt;year&gt;2020&lt;/year&gt;&lt;/dates&gt;&lt;urls&gt;&lt;related-urls&gt;&lt;url&gt;https://www.ncbi.nlm.nih.gov/pubmed/&lt;/url&gt;&lt;/related-urls&gt;&lt;/urls&gt;&lt;/record&gt;&lt;/Cite&gt;&lt;/EndNote&gt;</w:instrText>
       </w:r>
       <w:r>
         <w:fldChar w:fldCharType="separate"/>
@@ -7925,7 +7906,7 @@
         <w:rPr>
           <w:noProof/>
         </w:rPr>
-        <w:t>[25, 26]</w:t>
+        <w:t>(25, 26)</w:t>
       </w:r>
       <w:r>
         <w:fldChar w:fldCharType="end"/>
@@ -7939,7 +7920,7 @@
         <w:fldChar w:fldCharType="begin"/>
       </w:r>
       <w:r>
-        <w:instrText xml:space="preserve"> ADDIN EN.CITE &lt;EndNote&gt;&lt;Cite&gt;&lt;Year&gt;2020&lt;/Year&gt;&lt;RecNum&gt;127&lt;/RecNum&gt;&lt;DisplayText&gt;[27]&lt;/DisplayText&gt;&lt;record&gt;&lt;rec-number&gt;127&lt;/rec-number&gt;&lt;foreign-keys&gt;&lt;key app="EN" db-id="s55a2z5drd9zfle9a0uxsse802tr5s9rdxsp" timestamp="1591134475"&gt;127&lt;/key&gt;&lt;/foreign-keys&gt;&lt;ref-type name="Web Page"&gt;12&lt;/ref-type&gt;&lt;contributors&gt;&lt;/contributors&gt;&lt;titles&gt;&lt;title&gt;RCSB PDB - Protein Feature View - Replicase polyprotein 1ab - P0C6X9 (R1AB_CVMA5)&lt;/title&gt;&lt;/titles&gt;&lt;dates&gt;&lt;year&gt;2020&lt;/year&gt;&lt;/dates&gt;&lt;urls&gt;&lt;related-urls&gt;&lt;url&gt;http://www.rcsb.org/pdb/protein/P0C6X9&lt;/url&gt;&lt;/related-urls&gt;&lt;/urls&gt;&lt;/record&gt;&lt;/Cite&gt;&lt;/EndNote&gt;</w:instrText>
+        <w:instrText xml:space="preserve"> ADDIN EN.CITE &lt;EndNote&gt;&lt;Cite&gt;&lt;Year&gt;2020&lt;/Year&gt;&lt;RecNum&gt;127&lt;/RecNum&gt;&lt;DisplayText&gt;(27)&lt;/DisplayText&gt;&lt;record&gt;&lt;rec-number&gt;127&lt;/rec-number&gt;&lt;foreign-keys&gt;&lt;key app="EN" db-id="s55a2z5drd9zfle9a0uxsse802tr5s9rdxsp" timestamp="1591134475"&gt;127&lt;/key&gt;&lt;/foreign-keys&gt;&lt;ref-type name="Web Page"&gt;12&lt;/ref-type&gt;&lt;contributors&gt;&lt;/contributors&gt;&lt;titles&gt;&lt;title&gt;RCSB PDB - Protein Feature View - Replicase polyprotein 1ab - P0C6X9 (R1AB_CVMA5)&lt;/title&gt;&lt;/titles&gt;&lt;dates&gt;&lt;year&gt;2020&lt;/year&gt;&lt;/dates&gt;&lt;urls&gt;&lt;related-urls&gt;&lt;url&gt;http://www.rcsb.org/pdb/protein/P0C6X9&lt;/url&gt;&lt;/related-urls&gt;&lt;/urls&gt;&lt;/record&gt;&lt;/Cite&gt;&lt;/EndNote&gt;</w:instrText>
       </w:r>
       <w:r>
         <w:fldChar w:fldCharType="separate"/>
@@ -7948,7 +7929,7 @@
         <w:rPr>
           <w:noProof/>
         </w:rPr>
-        <w:t>[27]</w:t>
+        <w:t>(27)</w:t>
       </w:r>
       <w:r>
         <w:fldChar w:fldCharType="end"/>
@@ -8000,7 +7981,7 @@
         <w:fldChar w:fldCharType="begin"/>
       </w:r>
       <w:r>
-        <w:instrText xml:space="preserve"> ADDIN EN.CITE &lt;EndNote&gt;&lt;Cite&gt;&lt;Author&gt;Grosdidier&lt;/Author&gt;&lt;Year&gt;2020&lt;/Year&gt;&lt;RecNum&gt;151&lt;/RecNum&gt;&lt;DisplayText&gt;[18]&lt;/DisplayText&gt;&lt;record&gt;&lt;rec-number&gt;151&lt;/rec-number&gt;&lt;foreign-keys&gt;&lt;key app="EN" db-id="s55a2z5drd9zfle9a0uxsse802tr5s9rdxsp" timestamp="1592837573"&gt;151&lt;/key&gt;&lt;/foreign-keys&gt;&lt;ref-type name="Web Page"&gt;12&lt;/ref-type&gt;&lt;contributors&gt;&lt;authors&gt;&lt;author&gt;Grosdidier, Aurélien&lt;/author&gt;&lt;author&gt;Zoete,Vincent&lt;/author&gt;&lt;author&gt;Michielin, Olivier&lt;/author&gt;&lt;/authors&gt;&lt;/contributors&gt;&lt;auth-address&gt;Molecular Modeling Group of the Swiss Institute of Bioinformatics in Lausanne, Switzerland&lt;/auth-address&gt;&lt;titles&gt;&lt;title&gt;SwissDock - The online docking web server of the Swiss Institute of Bioinformatics - Home&lt;/title&gt;&lt;/titles&gt;&lt;volume&gt;2020&lt;/volume&gt;&lt;dates&gt;&lt;year&gt;2020&lt;/year&gt;&lt;/dates&gt;&lt;publisher&gt;Molecular Modeling Group of the Swiss Institute of Bioinformatics&lt;/publisher&gt;&lt;urls&gt;&lt;related-urls&gt;&lt;url&gt;http://www.swissdock.ch/&lt;/url&gt;&lt;/related-urls&gt;&lt;/urls&gt;&lt;/record&gt;&lt;/Cite&gt;&lt;/EndNote&gt;</w:instrText>
+        <w:instrText xml:space="preserve"> ADDIN EN.CITE &lt;EndNote&gt;&lt;Cite&gt;&lt;Author&gt;Grosdidier&lt;/Author&gt;&lt;Year&gt;2020&lt;/Year&gt;&lt;RecNum&gt;151&lt;/RecNum&gt;&lt;DisplayText&gt;(18)&lt;/DisplayText&gt;&lt;record&gt;&lt;rec-number&gt;151&lt;/rec-number&gt;&lt;foreign-keys&gt;&lt;key app="EN" db-id="s55a2z5drd9zfle9a0uxsse802tr5s9rdxsp" timestamp="1592837573"&gt;151&lt;/key&gt;&lt;/foreign-keys&gt;&lt;ref-type name="Web Page"&gt;12&lt;/ref-type&gt;&lt;contributors&gt;&lt;authors&gt;&lt;author&gt;Grosdidier, Aurélien&lt;/author&gt;&lt;author&gt;Zoete,Vincent&lt;/author&gt;&lt;author&gt;Michielin, Olivier&lt;/author&gt;&lt;/authors&gt;&lt;/contributors&gt;&lt;auth-address&gt;Molecular Modeling Group of the Swiss Institute of Bioinformatics in Lausanne, Switzerland&lt;/auth-address&gt;&lt;titles&gt;&lt;title&gt;SwissDock - The online docking web server of the Swiss Institute of Bioinformatics - Home&lt;/title&gt;&lt;/titles&gt;&lt;volume&gt;2020&lt;/volume&gt;&lt;dates&gt;&lt;year&gt;2020&lt;/year&gt;&lt;/dates&gt;&lt;publisher&gt;Molecular Modeling Group of the Swiss Institute of Bioinformatics&lt;/publisher&gt;&lt;urls&gt;&lt;related-urls&gt;&lt;url&gt;http://www.swissdock.ch/&lt;/url&gt;&lt;/related-urls&gt;&lt;/urls&gt;&lt;/record&gt;&lt;/Cite&gt;&lt;/EndNote&gt;</w:instrText>
       </w:r>
       <w:r>
         <w:fldChar w:fldCharType="separate"/>
@@ -8009,7 +7990,7 @@
         <w:rPr>
           <w:noProof/>
         </w:rPr>
-        <w:t>[18]</w:t>
+        <w:t>(18)</w:t>
       </w:r>
       <w:r>
         <w:fldChar w:fldCharType="end"/>
@@ -8036,7 +8017,7 @@
         <w:fldChar w:fldCharType="begin"/>
       </w:r>
       <w:r>
-        <w:instrText xml:space="preserve"> ADDIN EN.CITE &lt;EndNote&gt;&lt;Cite&gt;&lt;Author&gt;Grosdidier&lt;/Author&gt;&lt;Year&gt;2020&lt;/Year&gt;&lt;RecNum&gt;151&lt;/RecNum&gt;&lt;DisplayText&gt;[18]&lt;/DisplayText&gt;&lt;record&gt;&lt;rec-number&gt;151&lt;/rec-number&gt;&lt;foreign-keys&gt;&lt;key app="EN" db-id="s55a2z5drd9zfle9a0uxsse802tr5s9rdxsp" timestamp="1592837573"&gt;151&lt;/key&gt;&lt;/foreign-keys&gt;&lt;ref-type name="Web Page"&gt;12&lt;/ref-type&gt;&lt;contributors&gt;&lt;authors&gt;&lt;author&gt;Grosdidier, Aurélien&lt;/author&gt;&lt;author&gt;Zoete,Vincent&lt;/author&gt;&lt;author&gt;Michielin, Olivier&lt;/author&gt;&lt;/authors&gt;&lt;/contributors&gt;&lt;auth-address&gt;Molecular Modeling Group of the Swiss Institute of Bioinformatics in Lausanne, Switzerland&lt;/auth-address&gt;&lt;titles&gt;&lt;title&gt;SwissDock - The online docking web server of the Swiss Institute of Bioinformatics - Home&lt;/title&gt;&lt;/titles&gt;&lt;volume&gt;2020&lt;/volume&gt;&lt;dates&gt;&lt;year&gt;2020&lt;/year&gt;&lt;/dates&gt;&lt;publisher&gt;Molecular Modeling Group of the Swiss Institute of Bioinformatics&lt;/publisher&gt;&lt;urls&gt;&lt;related-urls&gt;&lt;url&gt;http://www.swissdock.ch/&lt;/url&gt;&lt;/related-urls&gt;&lt;/urls&gt;&lt;/record&gt;&lt;/Cite&gt;&lt;/EndNote&gt;</w:instrText>
+        <w:instrText xml:space="preserve"> ADDIN EN.CITE &lt;EndNote&gt;&lt;Cite&gt;&lt;Author&gt;Grosdidier&lt;/Author&gt;&lt;Year&gt;2020&lt;/Year&gt;&lt;RecNum&gt;151&lt;/RecNum&gt;&lt;DisplayText&gt;(18)&lt;/DisplayText&gt;&lt;record&gt;&lt;rec-number&gt;151&lt;/rec-number&gt;&lt;foreign-keys&gt;&lt;key app="EN" db-id="s55a2z5drd9zfle9a0uxsse802tr5s9rdxsp" timestamp="1592837573"&gt;151&lt;/key&gt;&lt;/foreign-keys&gt;&lt;ref-type name="Web Page"&gt;12&lt;/ref-type&gt;&lt;contributors&gt;&lt;authors&gt;&lt;author&gt;Grosdidier, Aurélien&lt;/author&gt;&lt;author&gt;Zoete,Vincent&lt;/author&gt;&lt;author&gt;Michielin, Olivier&lt;/author&gt;&lt;/authors&gt;&lt;/contributors&gt;&lt;auth-address&gt;Molecular Modeling Group of the Swiss Institute of Bioinformatics in Lausanne, Switzerland&lt;/auth-address&gt;&lt;titles&gt;&lt;title&gt;SwissDock - The online docking web server of the Swiss Institute of Bioinformatics - Home&lt;/title&gt;&lt;/titles&gt;&lt;volume&gt;2020&lt;/volume&gt;&lt;dates&gt;&lt;year&gt;2020&lt;/year&gt;&lt;/dates&gt;&lt;publisher&gt;Molecular Modeling Group of the Swiss Institute of Bioinformatics&lt;/publisher&gt;&lt;urls&gt;&lt;related-urls&gt;&lt;url&gt;http://www.swissdock.ch/&lt;/url&gt;&lt;/related-urls&gt;&lt;/urls&gt;&lt;/record&gt;&lt;/Cite&gt;&lt;/EndNote&gt;</w:instrText>
       </w:r>
       <w:r>
         <w:fldChar w:fldCharType="separate"/>
@@ -8045,7 +8026,7 @@
         <w:rPr>
           <w:noProof/>
         </w:rPr>
-        <w:t>[18]</w:t>
+        <w:t>(18)</w:t>
       </w:r>
       <w:r>
         <w:fldChar w:fldCharType="end"/>
@@ -8062,7 +8043,7 @@
         <w:fldChar w:fldCharType="begin"/>
       </w:r>
       <w:r>
-        <w:instrText xml:space="preserve"> ADDIN EN.CITE &lt;EndNote&gt;&lt;Cite&gt;&lt;Author&gt;Grosdidier&lt;/Author&gt;&lt;Year&gt;2020&lt;/Year&gt;&lt;RecNum&gt;151&lt;/RecNum&gt;&lt;DisplayText&gt;[18]&lt;/DisplayText&gt;&lt;record&gt;&lt;rec-number&gt;151&lt;/rec-number&gt;&lt;foreign-keys&gt;&lt;key app="EN" db-id="s55a2z5drd9zfle9a0uxsse802tr5s9rdxsp" timestamp="1592837573"&gt;151&lt;/key&gt;&lt;/foreign-keys&gt;&lt;ref-type name="Web Page"&gt;12&lt;/ref-type&gt;&lt;contributors&gt;&lt;authors&gt;&lt;author&gt;Grosdidier, Aurélien&lt;/author&gt;&lt;author&gt;Zoete,Vincent&lt;/author&gt;&lt;author&gt;Michielin, Olivier&lt;/author&gt;&lt;/authors&gt;&lt;/contributors&gt;&lt;auth-address&gt;Molecular Modeling Group of the Swiss Institute of Bioinformatics in Lausanne, Switzerland&lt;/auth-address&gt;&lt;titles&gt;&lt;title&gt;SwissDock - The online docking web server of the Swiss Institute of Bioinformatics - Home&lt;/title&gt;&lt;/titles&gt;&lt;volume&gt;2020&lt;/volume&gt;&lt;dates&gt;&lt;year&gt;2020&lt;/year&gt;&lt;/dates&gt;&lt;publisher&gt;Molecular Modeling Group of the Swiss Institute of Bioinformatics&lt;/publisher&gt;&lt;urls&gt;&lt;related-urls&gt;&lt;url&gt;http://www.swissdock.ch/&lt;/url&gt;&lt;/related-urls&gt;&lt;/urls&gt;&lt;/record&gt;&lt;/Cite&gt;&lt;/EndNote&gt;</w:instrText>
+        <w:instrText xml:space="preserve"> ADDIN EN.CITE &lt;EndNote&gt;&lt;Cite&gt;&lt;Author&gt;Grosdidier&lt;/Author&gt;&lt;Year&gt;2020&lt;/Year&gt;&lt;RecNum&gt;151&lt;/RecNum&gt;&lt;DisplayText&gt;(18)&lt;/DisplayText&gt;&lt;record&gt;&lt;rec-number&gt;151&lt;/rec-number&gt;&lt;foreign-keys&gt;&lt;key app="EN" db-id="s55a2z5drd9zfle9a0uxsse802tr5s9rdxsp" timestamp="1592837573"&gt;151&lt;/key&gt;&lt;/foreign-keys&gt;&lt;ref-type name="Web Page"&gt;12&lt;/ref-type&gt;&lt;contributors&gt;&lt;authors&gt;&lt;author&gt;Grosdidier, Aurélien&lt;/author&gt;&lt;author&gt;Zoete,Vincent&lt;/author&gt;&lt;author&gt;Michielin, Olivier&lt;/author&gt;&lt;/authors&gt;&lt;/contributors&gt;&lt;auth-address&gt;Molecular Modeling Group of the Swiss Institute of Bioinformatics in Lausanne, Switzerland&lt;/auth-address&gt;&lt;titles&gt;&lt;title&gt;SwissDock - The online docking web server of the Swiss Institute of Bioinformatics - Home&lt;/title&gt;&lt;/titles&gt;&lt;volume&gt;2020&lt;/volume&gt;&lt;dates&gt;&lt;year&gt;2020&lt;/year&gt;&lt;/dates&gt;&lt;publisher&gt;Molecular Modeling Group of the Swiss Institute of Bioinformatics&lt;/publisher&gt;&lt;urls&gt;&lt;related-urls&gt;&lt;url&gt;http://www.swissdock.ch/&lt;/url&gt;&lt;/related-urls&gt;&lt;/urls&gt;&lt;/record&gt;&lt;/Cite&gt;&lt;/EndNote&gt;</w:instrText>
       </w:r>
       <w:r>
         <w:fldChar w:fldCharType="separate"/>
@@ -8071,7 +8052,7 @@
         <w:rPr>
           <w:noProof/>
         </w:rPr>
-        <w:t>[18]</w:t>
+        <w:t>(18)</w:t>
       </w:r>
       <w:r>
         <w:fldChar w:fldCharType="end"/>
@@ -8135,7 +8116,7 @@
         <w:fldChar w:fldCharType="begin"/>
       </w:r>
       <w:r>
-        <w:instrText xml:space="preserve"> ADDIN EN.CITE &lt;EndNote&gt;&lt;Cite&gt;&lt;Author&gt;Lian&lt;/Author&gt;&lt;Year&gt;2019&lt;/Year&gt;&lt;RecNum&gt;159&lt;/RecNum&gt;&lt;DisplayText&gt;[22]&lt;/DisplayText&gt;&lt;record&gt;&lt;rec-number&gt;159&lt;/rec-number&gt;&lt;foreign-keys&gt;&lt;key app="EN" db-id="s55a2z5drd9zfle9a0uxsse802tr5s9rdxsp" timestamp="1594737435"&gt;159&lt;/key&gt;&lt;/foreign-keys&gt;&lt;ref-type name="Journal Article"&gt;17&lt;/ref-type&gt;&lt;contributors&gt;&lt;authors&gt;&lt;author&gt;Lian, Jiangshan;Hu, Ping;Lu, Yingfeng;Liu, Yueying;Wang, XiaoXiao;Zhang, Yimin;Jia, Hongyu;Yang, Yida&lt;/author&gt;&lt;/authors&gt;&lt;/contributors&gt;&lt;titles&gt;&lt;title&gt;Prophylactic antiviral treatment reduces the incidence of liver failure among patients coinfected with Mycobacterium tuberculosis and hepatitis B virus&lt;/title&gt;&lt;secondary-title&gt;Virus Research&lt;/secondary-title&gt;&lt;alt-title&gt;Elsevier&lt;/alt-title&gt;&lt;/titles&gt;&lt;periodical&gt;&lt;full-title&gt;Virus Research&lt;/full-title&gt;&lt;abbr-1&gt;Elsevier&lt;/abbr-1&gt;&lt;/periodical&gt;&lt;alt-periodical&gt;&lt;full-title&gt;Virus Research&lt;/full-title&gt;&lt;abbr-1&gt;Elsevier&lt;/abbr-1&gt;&lt;/alt-periodical&gt;&lt;volume&gt;270&lt;/volume&gt;&lt;keywords&gt;&lt;keyword&gt;Mycobacterium tuberculosis&lt;/keyword&gt;&lt;keyword&gt;Hepatitis B virus infection&lt;/keyword&gt;&lt;keyword&gt;Anti-tuberculosis treatment&lt;/keyword&gt;&lt;keyword&gt;Drug-induced liver injury&lt;/keyword&gt;&lt;/keywords&gt;&lt;dates&gt;&lt;year&gt;2019&lt;/year&gt;&lt;pub-dates&gt;&lt;date&gt;September 2019&lt;/date&gt;&lt;/pub-dates&gt;&lt;/dates&gt;&lt;urls&gt;&lt;/urls&gt;&lt;electronic-resource-num&gt;https://doi.org/10.1016/j.virusres.2019.197664&lt;/electronic-resource-num&gt;&lt;/record&gt;&lt;/Cite&gt;&lt;/EndNote&gt;</w:instrText>
+        <w:instrText xml:space="preserve"> ADDIN EN.CITE &lt;EndNote&gt;&lt;Cite&gt;&lt;Author&gt;Lian&lt;/Author&gt;&lt;Year&gt;2019&lt;/Year&gt;&lt;RecNum&gt;159&lt;/RecNum&gt;&lt;DisplayText&gt;(22)&lt;/DisplayText&gt;&lt;record&gt;&lt;rec-number&gt;159&lt;/rec-number&gt;&lt;foreign-keys&gt;&lt;key app="EN" db-id="s55a2z5drd9zfle9a0uxsse802tr5s9rdxsp" timestamp="1594737435"&gt;159&lt;/key&gt;&lt;/foreign-keys&gt;&lt;ref-type name="Journal Article"&gt;17&lt;/ref-type&gt;&lt;contributors&gt;&lt;authors&gt;&lt;author&gt;Lian, Jiangshan;Hu, Ping;Lu, Yingfeng;Liu, Yueying;Wang, XiaoXiao;Zhang, Yimin;Jia, Hongyu;Yang, Yida&lt;/author&gt;&lt;/authors&gt;&lt;/contributors&gt;&lt;titles&gt;&lt;title&gt;Prophylactic antiviral treatment reduces the incidence of liver failure among patients coinfected with Mycobacterium tuberculosis and hepatitis B virus&lt;/title&gt;&lt;secondary-title&gt;Virus Research&lt;/secondary-title&gt;&lt;alt-title&gt;Elsevier&lt;/alt-title&gt;&lt;/titles&gt;&lt;periodical&gt;&lt;full-title&gt;Virus Research&lt;/full-title&gt;&lt;abbr-1&gt;Elsevier&lt;/abbr-1&gt;&lt;/periodical&gt;&lt;alt-periodical&gt;&lt;full-title&gt;Virus Research&lt;/full-title&gt;&lt;abbr-1&gt;Elsevier&lt;/abbr-1&gt;&lt;/alt-periodical&gt;&lt;volume&gt;270&lt;/volume&gt;&lt;keywords&gt;&lt;keyword&gt;Mycobacterium tuberculosis&lt;/keyword&gt;&lt;keyword&gt;Hepatitis B virus infection&lt;/keyword&gt;&lt;keyword&gt;Anti-tuberculosis treatment&lt;/keyword&gt;&lt;keyword&gt;Drug-induced liver injury&lt;/keyword&gt;&lt;/keywords&gt;&lt;dates&gt;&lt;year&gt;2019&lt;/year&gt;&lt;pub-dates&gt;&lt;date&gt;September 2019&lt;/date&gt;&lt;/pub-dates&gt;&lt;/dates&gt;&lt;urls&gt;&lt;/urls&gt;&lt;electronic-resource-num&gt;https://doi.org/10.1016/j.virusres.2019.197664&lt;/electronic-resource-num&gt;&lt;/record&gt;&lt;/Cite&gt;&lt;/EndNote&gt;</w:instrText>
       </w:r>
       <w:r>
         <w:fldChar w:fldCharType="separate"/>
@@ -8144,7 +8125,7 @@
         <w:rPr>
           <w:noProof/>
         </w:rPr>
-        <w:t>[22]</w:t>
+        <w:t>(22)</w:t>
       </w:r>
       <w:r>
         <w:fldChar w:fldCharType="end"/>
@@ -8197,7 +8178,6 @@
       <w:pPr>
         <w:pStyle w:val="EndNoteBibliography"/>
         <w:spacing w:after="0"/>
-        <w:ind w:left="720" w:hanging="720"/>
       </w:pPr>
       <w:r>
         <w:fldChar w:fldCharType="begin"/>
@@ -8213,131 +8193,59 @@
       </w:r>
       <w:r>
         <w:tab/>
-      </w:r>
-      <w:r>
-        <w:rPr>
-          <w:b/>
-        </w:rPr>
-        <w:t>Early Release - Case-Fatality Risk Estimates for COVID-19 Calculated by Using a Lag Time for Fatality - Volume 26, Number 6—June 2020 - Emerging Infectious Diseases journal - CDC</w:t>
-      </w:r>
-      <w:r>
-        <w:t>. 2020.</w:t>
+        <w:t>Early Release - Case-Fatality Risk Estimates for COVID-19 Calculated by Using a Lag Time for Fatality - Volume 26, Number 6—June 2020 - Emerging Infectious Diseases journal - CDC. 2020.</w:t>
       </w:r>
     </w:p>
     <w:p>
       <w:pPr>
         <w:pStyle w:val="EndNoteBibliography"/>
         <w:spacing w:after="0"/>
-        <w:ind w:left="720" w:hanging="720"/>
       </w:pPr>
       <w:r>
         <w:t>2.</w:t>
       </w:r>
       <w:r>
         <w:tab/>
-      </w:r>
-      <w:r>
-        <w:rPr>
-          <w:b/>
-        </w:rPr>
-        <w:t>Coronavirus Age, Sex, Demographics (COVID-19) - Worldometer</w:t>
-      </w:r>
-      <w:r>
-        <w:t>. 2020.</w:t>
+        <w:t>Coronavirus Age, Sex, Demographics (COVID-19) - Worldometer. 2020.</w:t>
       </w:r>
     </w:p>
     <w:p>
       <w:pPr>
         <w:pStyle w:val="EndNoteBibliography"/>
         <w:spacing w:after="0"/>
-        <w:ind w:left="720" w:hanging="720"/>
       </w:pPr>
       <w:r>
         <w:t>3.</w:t>
       </w:r>
       <w:r>
         <w:tab/>
-        <w:t xml:space="preserve">Pollastri MP, Campbell RK: </w:t>
-      </w:r>
-      <w:r>
-        <w:rPr>
-          <w:b/>
-        </w:rPr>
-        <w:t>Target repurposing for neglected diseases</w:t>
-      </w:r>
-      <w:r>
-        <w:t xml:space="preserve">. </w:t>
-      </w:r>
-      <w:r>
-        <w:rPr>
-          <w:i/>
-        </w:rPr>
-        <w:t xml:space="preserve">Future Med Chem </w:t>
-      </w:r>
-      <w:r>
-        <w:t xml:space="preserve">2011, </w:t>
-      </w:r>
-      <w:r>
-        <w:rPr>
-          <w:b/>
-        </w:rPr>
-        <w:t>3</w:t>
-      </w:r>
-      <w:r>
-        <w:t>(10):1307-1315.</w:t>
+        <w:t>Pollastri MP, Campbell RK. Target repurposing for neglected diseases. Future Med Chem. 2011;3(10):1307-15.</w:t>
       </w:r>
     </w:p>
     <w:p>
       <w:pPr>
         <w:pStyle w:val="EndNoteBibliography"/>
         <w:spacing w:after="0"/>
-        <w:ind w:left="720" w:hanging="720"/>
       </w:pPr>
       <w:r>
         <w:t>4.</w:t>
       </w:r>
       <w:r>
         <w:tab/>
-      </w:r>
-      <w:r>
-        <w:rPr>
-          <w:b/>
-        </w:rPr>
-        <w:t>WHO | World Health Organization</w:t>
-      </w:r>
-      <w:r>
-        <w:t xml:space="preserve">. </w:t>
-      </w:r>
-      <w:r>
-        <w:rPr>
-          <w:i/>
-        </w:rPr>
-        <w:t xml:space="preserve">WHO </w:t>
-      </w:r>
-      <w:r>
-        <w:t>2019.</w:t>
+        <w:t>WHO | World Health Organization. WHO. 2019.</w:t>
       </w:r>
     </w:p>
     <w:p>
       <w:pPr>
         <w:pStyle w:val="EndNoteBibliography"/>
         <w:spacing w:after="0"/>
-        <w:ind w:left="720" w:hanging="720"/>
       </w:pPr>
       <w:r>
         <w:t>5.</w:t>
       </w:r>
       <w:r>
         <w:tab/>
-      </w:r>
-      <w:r>
-        <w:rPr>
-          <w:b/>
-        </w:rPr>
-        <w:t xml:space="preserve">PostgreSQL: The world's most advanced open source database </w:t>
-      </w:r>
-      <w:r>
-        <w:t>[</w:t>
+        <w:t xml:space="preserve">PostgreSQL: The world's most advanced open source database 2020 [Available from: </w:t>
       </w:r>
       <w:hyperlink r:id="rId8" w:history="1">
         <w:r>
@@ -8348,29 +8256,20 @@
         </w:r>
       </w:hyperlink>
       <w:r>
-        <w:t>]</w:t>
+        <w:t>.</w:t>
       </w:r>
     </w:p>
     <w:p>
       <w:pPr>
         <w:pStyle w:val="EndNoteBibliography"/>
         <w:spacing w:after="0"/>
-        <w:ind w:left="720" w:hanging="720"/>
       </w:pPr>
       <w:r>
         <w:t>6.</w:t>
       </w:r>
       <w:r>
         <w:tab/>
-      </w:r>
-      <w:r>
-        <w:rPr>
-          <w:b/>
-        </w:rPr>
-        <w:t xml:space="preserve">PostgreSQL: Downloads </w:t>
-      </w:r>
-      <w:r>
-        <w:t>[</w:t>
+        <w:t xml:space="preserve">PostgreSQL: Downloads 2020 [Available from: </w:t>
       </w:r>
       <w:hyperlink r:id="rId9" w:history="1">
         <w:r>
@@ -8381,29 +8280,20 @@
         </w:r>
       </w:hyperlink>
       <w:r>
-        <w:t>]</w:t>
+        <w:t>.</w:t>
       </w:r>
     </w:p>
     <w:p>
       <w:pPr>
         <w:pStyle w:val="EndNoteBibliography"/>
         <w:spacing w:after="0"/>
-        <w:ind w:left="720" w:hanging="720"/>
       </w:pPr>
       <w:r>
         <w:t>7.</w:t>
       </w:r>
       <w:r>
         <w:tab/>
-      </w:r>
-      <w:r>
-        <w:rPr>
-          <w:b/>
-        </w:rPr>
-        <w:t xml:space="preserve">The CentOS Project </w:t>
-      </w:r>
-      <w:r>
-        <w:t>[</w:t>
+        <w:t xml:space="preserve">The CentOS Project 2020 [Available from: </w:t>
       </w:r>
       <w:hyperlink r:id="rId10" w:history="1">
         <w:r>
@@ -8414,29 +8304,20 @@
         </w:r>
       </w:hyperlink>
       <w:r>
-        <w:t>]</w:t>
+        <w:t>.</w:t>
       </w:r>
     </w:p>
     <w:p>
       <w:pPr>
         <w:pStyle w:val="EndNoteBibliography"/>
         <w:spacing w:after="0"/>
-        <w:ind w:left="720" w:hanging="720"/>
       </w:pPr>
       <w:r>
         <w:t>8.</w:t>
       </w:r>
       <w:r>
         <w:tab/>
-      </w:r>
-      <w:r>
-        <w:rPr>
-          <w:b/>
-        </w:rPr>
-        <w:t xml:space="preserve">Explore Windows 10 OS, Computers, Apps, &amp; More | Microsoft </w:t>
-      </w:r>
-      <w:r>
-        <w:t>[</w:t>
+        <w:t xml:space="preserve">@microsoft. Explore Windows 10 OS, Computers, Apps, &amp; More | Microsoft: @Windows; 2020 [Available from: </w:t>
       </w:r>
       <w:hyperlink r:id="rId11" w:history="1">
         <w:r>
@@ -8447,29 +8328,20 @@
         </w:r>
       </w:hyperlink>
       <w:r>
-        <w:t>]</w:t>
+        <w:t>.</w:t>
       </w:r>
     </w:p>
     <w:p>
       <w:pPr>
         <w:pStyle w:val="EndNoteBibliography"/>
         <w:spacing w:after="0"/>
-        <w:ind w:left="720" w:hanging="720"/>
       </w:pPr>
       <w:r>
         <w:t>9.</w:t>
       </w:r>
       <w:r>
         <w:tab/>
-      </w:r>
-      <w:r>
-        <w:rPr>
-          <w:b/>
-        </w:rPr>
-        <w:t xml:space="preserve">VirtualBox </w:t>
-      </w:r>
-      <w:r>
-        <w:t>[</w:t>
+        <w:t xml:space="preserve">Oracle. VirtualBox: Oracle; 2020 [cited 2020. 6.1:[VirtualBox is a powerful x86 and AMD64/Intel virtualization product for enterprise as well as home use.]. Available from: </w:t>
       </w:r>
       <w:hyperlink r:id="rId12" w:history="1">
         <w:r>
@@ -8480,120 +8352,46 @@
         </w:r>
       </w:hyperlink>
       <w:r>
-        <w:t>]</w:t>
+        <w:t>.</w:t>
       </w:r>
     </w:p>
     <w:p>
       <w:pPr>
         <w:pStyle w:val="EndNoteBibliography"/>
         <w:spacing w:after="0"/>
-        <w:ind w:left="720" w:hanging="720"/>
       </w:pPr>
       <w:r>
         <w:t>10.</w:t>
       </w:r>
       <w:r>
         <w:tab/>
-        <w:t>Gaulton A, Hersey A, Nowotka M, Bento AP, Chambers J, Mendez D, Mutowo P, Atkinson F, Bellis LJ, Cibrián-Uhalte E</w:t>
-      </w:r>
-      <w:r>
-        <w:rPr>
-          <w:i/>
-        </w:rPr>
-        <w:t xml:space="preserve"> et al</w:t>
-      </w:r>
-      <w:r>
-        <w:t xml:space="preserve">: </w:t>
-      </w:r>
-      <w:r>
-        <w:rPr>
-          <w:b/>
-        </w:rPr>
-        <w:t>The ChEMBL database in 2017</w:t>
-      </w:r>
-      <w:r>
-        <w:t xml:space="preserve">. </w:t>
-      </w:r>
-      <w:r>
-        <w:rPr>
-          <w:i/>
-        </w:rPr>
-        <w:t xml:space="preserve">Nucleic Acids Res </w:t>
-      </w:r>
-      <w:r>
-        <w:t xml:space="preserve">2017, </w:t>
-      </w:r>
-      <w:r>
-        <w:rPr>
-          <w:b/>
-        </w:rPr>
-        <w:t>45</w:t>
-      </w:r>
-      <w:r>
-        <w:t>(Database issue):D945-954.</w:t>
+        <w:t>Gaulton A, Hersey A, Nowotka M, Bento AP, Chambers J, Mendez D, et al. The ChEMBL database in 2017. Nucleic Acids Res. 2017;45(Database issue):D945-54.</w:t>
       </w:r>
     </w:p>
     <w:p>
       <w:pPr>
         <w:pStyle w:val="EndNoteBibliography"/>
         <w:spacing w:after="0"/>
-        <w:ind w:left="720" w:hanging="720"/>
       </w:pPr>
       <w:r>
         <w:t>11.</w:t>
       </w:r>
       <w:r>
         <w:tab/>
-        <w:t>Lv W, Xu Y, Guo Y, Yu Z, Feng G, Liu P, Luan M, Zhu H, Liu G, Zhang M</w:t>
-      </w:r>
-      <w:r>
-        <w:rPr>
-          <w:i/>
-        </w:rPr>
-        <w:t xml:space="preserve"> et al</w:t>
-      </w:r>
-      <w:r>
-        <w:t xml:space="preserve">: </w:t>
-      </w:r>
-      <w:r>
-        <w:rPr>
-          <w:b/>
-        </w:rPr>
-        <w:t>The drug target genes show higher evolutionary conservation than non-target genes</w:t>
-      </w:r>
-      <w:r>
-        <w:t xml:space="preserve">. In: </w:t>
-      </w:r>
-      <w:r>
-        <w:rPr>
-          <w:i/>
-        </w:rPr>
-        <w:t>Oncotarget.</w:t>
-      </w:r>
-      <w:r>
-        <w:t xml:space="preserve"> vol. 7; 2016: 4961-4971.</w:t>
+        <w:t>Lv W, Xu Y, Guo Y, Yu Z, Feng G, Liu P, et al. The drug target genes show higher evolutionary conservation than non-target genes.  Oncotarget. 72016. p. 4961-71.</w:t>
       </w:r>
     </w:p>
     <w:p>
       <w:pPr>
         <w:pStyle w:val="EndNoteBibliography"/>
         <w:spacing w:after="0"/>
-        <w:ind w:left="720" w:hanging="720"/>
       </w:pPr>
       <w:r>
         <w:t>12.</w:t>
       </w:r>
       <w:r>
         <w:tab/>
-      </w:r>
-      <w:r>
-        <w:rPr>
-          <w:b/>
-        </w:rPr>
-        <w:t xml:space="preserve">Severe acute respiratory syndrome coronavirus 2 isolate Wuhan-Hu-1, co - Nucleotide - NCBI </w:t>
-      </w:r>
-      <w:r>
-        <w:t>[</w:t>
+        <w:t xml:space="preserve">GenBank. Severe acute respiratory syndrome coronavirus 2 isolate Wuhan-Hu-1, co - Nucleotide - NCBI 2020 [Available from: </w:t>
       </w:r>
       <w:hyperlink r:id="rId13" w:history="1">
         <w:r>
@@ -8604,29 +8402,20 @@
         </w:r>
       </w:hyperlink>
       <w:r>
-        <w:t>]</w:t>
+        <w:t>.</w:t>
       </w:r>
     </w:p>
     <w:p>
       <w:pPr>
         <w:pStyle w:val="EndNoteBibliography"/>
         <w:spacing w:after="0"/>
-        <w:ind w:left="720" w:hanging="720"/>
       </w:pPr>
       <w:r>
         <w:t>13.</w:t>
       </w:r>
       <w:r>
         <w:tab/>
-      </w:r>
-      <w:r>
-        <w:rPr>
-          <w:b/>
-        </w:rPr>
-        <w:t xml:space="preserve">EMBOSS: The European Molecular Biology Open Software Suite (2000) </w:t>
-      </w:r>
-      <w:r>
-        <w:t>[</w:t>
+        <w:t xml:space="preserve">Rice PL, I. and Bleasby,A. EMBOSS: The European Molecular Biology Open Software Suite (2000) Trends in Genetics2020 [Available from: </w:t>
       </w:r>
       <w:hyperlink r:id="rId14" w:history="1">
         <w:r>
@@ -8637,174 +8426,72 @@
         </w:r>
       </w:hyperlink>
       <w:r>
-        <w:t>]</w:t>
+        <w:t>.</w:t>
       </w:r>
     </w:p>
     <w:p>
       <w:pPr>
         <w:pStyle w:val="EndNoteBibliography"/>
         <w:spacing w:after="0"/>
-        <w:ind w:left="720" w:hanging="720"/>
       </w:pPr>
       <w:r>
         <w:t>14.</w:t>
       </w:r>
       <w:r>
         <w:tab/>
-        <w:t xml:space="preserve">Wheeler TJ, HHMI Janelia Farm Research Campus A, VA 20147, USA, Eddy SR, HHMI Janelia Farm Research Campus A, VA 20147, USA: </w:t>
-      </w:r>
-      <w:r>
-        <w:rPr>
-          <w:b/>
-        </w:rPr>
-        <w:t>nhmmer: DNA homology search with profile HMMs</w:t>
-      </w:r>
-      <w:r>
-        <w:t xml:space="preserve">. </w:t>
-      </w:r>
-      <w:r>
-        <w:rPr>
-          <w:i/>
-        </w:rPr>
-        <w:t xml:space="preserve">Bioinformatics </w:t>
-      </w:r>
-      <w:r>
-        <w:t xml:space="preserve">2013, </w:t>
-      </w:r>
-      <w:r>
-        <w:rPr>
-          <w:b/>
-        </w:rPr>
-        <w:t>29</w:t>
-      </w:r>
-      <w:r>
-        <w:t>(19):2487-2489.</w:t>
+        <w:t>Wheeler TJ, HHMI Janelia Farm Research Campus A, VA 20147, USA, Eddy SR, HHMI Janelia Farm Research Campus A, VA 20147, USA. nhmmer: DNA homology search with profile HMMs. Bioinformatics. 2013;29(19):2487-9.</w:t>
       </w:r>
     </w:p>
     <w:p>
       <w:pPr>
         <w:pStyle w:val="EndNoteBibliography"/>
         <w:spacing w:after="0"/>
-        <w:ind w:left="720" w:hanging="720"/>
       </w:pPr>
       <w:r>
         <w:t>15.</w:t>
       </w:r>
       <w:r>
         <w:tab/>
-      </w:r>
-      <w:r>
-        <w:rPr>
-          <w:b/>
-        </w:rPr>
-        <w:t>forgy: Initialization of cluster prototypes using Forgy's algorithm in inaparc: Initialization Algorithms for Partitioning Cluster Analysis</w:t>
-      </w:r>
-      <w:r>
-        <w:t>. 2020.</w:t>
+        <w:t>forgy: Initialization of cluster prototypes using Forgy's algorithm in inaparc: Initialization Algorithms for Partitioning Cluster Analysis. 2020.</w:t>
       </w:r>
     </w:p>
     <w:p>
       <w:pPr>
         <w:pStyle w:val="EndNoteBibliography"/>
         <w:spacing w:after="0"/>
-        <w:ind w:left="720" w:hanging="720"/>
       </w:pPr>
       <w:r>
         <w:t>16.</w:t>
       </w:r>
       <w:r>
         <w:tab/>
-        <w:t xml:space="preserve">Hartigan JA, Wong MA: </w:t>
-      </w:r>
-      <w:r>
-        <w:rPr>
-          <w:b/>
-        </w:rPr>
-        <w:t>Algorithm AS 136: A K-Means Clustering Algorithm</w:t>
-      </w:r>
-      <w:r>
-        <w:t xml:space="preserve">. </w:t>
-      </w:r>
-      <w:r>
-        <w:rPr>
-          <w:i/>
-        </w:rPr>
-        <w:t xml:space="preserve">Journal of the Royal Statistical Society Series C (Applied Statistics) </w:t>
-      </w:r>
-      <w:r>
-        <w:t xml:space="preserve">1979, </w:t>
-      </w:r>
-      <w:r>
-        <w:rPr>
-          <w:b/>
-        </w:rPr>
-        <w:t>28</w:t>
-      </w:r>
-      <w:r>
-        <w:t>(1):100-108.</w:t>
+        <w:t>Hartigan JA, Wong MA. Algorithm AS 136: A K-Means Clustering Algorithm. Journal of the Royal Statistical Society Series C (Applied Statistics). 1979;28(1):100-8.</w:t>
       </w:r>
     </w:p>
     <w:p>
       <w:pPr>
         <w:pStyle w:val="EndNoteBibliography"/>
         <w:spacing w:after="0"/>
-        <w:ind w:left="720" w:hanging="720"/>
       </w:pPr>
       <w:r>
         <w:t>17.</w:t>
       </w:r>
       <w:r>
         <w:tab/>
-        <w:t xml:space="preserve">Sheridan RP, Shpungin J: </w:t>
-      </w:r>
-      <w:r>
-        <w:rPr>
-          <w:b/>
-        </w:rPr>
-        <w:t>Calculating similarities between biological activities in the MDL Drug Data Report database</w:t>
-      </w:r>
-      <w:r>
-        <w:t xml:space="preserve">. </w:t>
-      </w:r>
-      <w:r>
-        <w:rPr>
-          <w:i/>
-        </w:rPr>
-        <w:t xml:space="preserve">J Chem Inf Comput Sci </w:t>
-      </w:r>
-      <w:r>
-        <w:t xml:space="preserve">2004, </w:t>
-      </w:r>
-      <w:r>
-        <w:rPr>
-          <w:b/>
-        </w:rPr>
-        <w:t>44</w:t>
-      </w:r>
-      <w:r>
-        <w:t>(2):727-740.</w:t>
+        <w:t>Sheridan RP, Shpungin J. Calculating similarities between biological activities in the MDL Drug Data Report database. J Chem Inf Comput Sci. 2004;44(2):727-40.</w:t>
       </w:r>
     </w:p>
     <w:p>
       <w:pPr>
         <w:pStyle w:val="EndNoteBibliography"/>
         <w:spacing w:after="0"/>
-        <w:ind w:left="720" w:hanging="720"/>
       </w:pPr>
       <w:r>
         <w:t>18.</w:t>
       </w:r>
       <w:r>
         <w:tab/>
-      </w:r>
-      <w:r>
-        <w:rPr>
-          <w:b/>
-        </w:rPr>
-        <w:t xml:space="preserve">SwissDock - The online docking web server of the Swiss Institute of Bioinformatics - Home </w:t>
-      </w:r>
-      <w:r>
-        <w:t>[</w:t>
+        <w:t xml:space="preserve">Grosdidier A, Zoete V, Michielin O. SwissDock - The online docking web server of the Swiss Institute of Bioinformatics - Home: Molecular Modeling Group of the Swiss Institute of Bioinformatics; 2020 [Available from: </w:t>
       </w:r>
       <w:hyperlink r:id="rId15" w:history="1">
         <w:r>
@@ -8815,167 +8502,73 @@
         </w:r>
       </w:hyperlink>
       <w:r>
-        <w:t>]</w:t>
+        <w:t>.</w:t>
       </w:r>
     </w:p>
     <w:p>
       <w:pPr>
         <w:pStyle w:val="EndNoteBibliography"/>
         <w:spacing w:after="0"/>
-        <w:ind w:left="720" w:hanging="720"/>
       </w:pPr>
       <w:r>
         <w:t>19.</w:t>
       </w:r>
       <w:r>
         <w:tab/>
-        <w:t xml:space="preserve">Alberts B: </w:t>
-      </w:r>
-      <w:r>
-        <w:rPr>
-          <w:b/>
-        </w:rPr>
-        <w:t>Molecular Biology of the Cell</w:t>
-      </w:r>
-      <w:r>
-        <w:t>, 6 edn. Kindle Edition. : W. W. Norton &amp; Company.</w:t>
+        <w:t>Alberts B. Molecular Biology of the Cell. 6 ed. Kindle Edition. : W. W. Norton &amp; Company.</w:t>
       </w:r>
     </w:p>
     <w:p>
       <w:pPr>
         <w:pStyle w:val="EndNoteBibliography"/>
         <w:spacing w:after="0"/>
-        <w:ind w:left="720" w:hanging="720"/>
       </w:pPr>
       <w:r>
         <w:t>20.</w:t>
       </w:r>
       <w:r>
         <w:tab/>
-        <w:t xml:space="preserve">Dimasi J: </w:t>
-      </w:r>
-      <w:r>
-        <w:rPr>
-          <w:b/>
-        </w:rPr>
-        <w:t>Innovation in the pharmaceutical industry: New estimates of R&amp;D costs</w:t>
-      </w:r>
-      <w:r>
-        <w:t xml:space="preserve">. </w:t>
-      </w:r>
-      <w:r>
-        <w:rPr>
-          <w:i/>
-        </w:rPr>
-        <w:t xml:space="preserve">Journal of Health Economics </w:t>
-      </w:r>
-      <w:r>
-        <w:t xml:space="preserve">2016, </w:t>
-      </w:r>
-      <w:r>
-        <w:rPr>
-          <w:b/>
-        </w:rPr>
-        <w:t>47</w:t>
-      </w:r>
-      <w:r>
-        <w:t>(May 2016):3.</w:t>
+        <w:t>Dimasi J. Innovation in the pharmaceutical industry: New estimates of R&amp;D costs. Journal of Health Economics. 2016;47(May 2016):3.</w:t>
       </w:r>
     </w:p>
     <w:p>
       <w:pPr>
         <w:pStyle w:val="EndNoteBibliography"/>
         <w:spacing w:after="0"/>
-        <w:ind w:left="720" w:hanging="720"/>
       </w:pPr>
       <w:r>
         <w:t>21.</w:t>
       </w:r>
       <w:r>
         <w:tab/>
-        <w:t>Janes J, Young ME, Chen E, Rogers NH, Burgstaller-Muehlbacher S, Hughes LD, Love MS, Hull MV, Kuhen KL, Woods AK</w:t>
-      </w:r>
-      <w:r>
-        <w:rPr>
-          <w:i/>
-        </w:rPr>
-        <w:t xml:space="preserve"> et al</w:t>
-      </w:r>
-      <w:r>
-        <w:t xml:space="preserve">: </w:t>
-      </w:r>
-      <w:r>
-        <w:rPr>
-          <w:b/>
-        </w:rPr>
-        <w:t>The ReFRAME library as a comprehensive drug repurposing library and its application to the treatment of cryptosporidiosis</w:t>
-      </w:r>
-      <w:r>
-        <w:t>. 2018.</w:t>
+        <w:t>Janes J, Young ME, Chen E, Rogers NH, Burgstaller-Muehlbacher S, Hughes LD, et al. The ReFRAME library as a comprehensive drug repurposing library and its application to the treatment of cryptosporidiosis. 2018.</w:t>
       </w:r>
     </w:p>
     <w:p>
       <w:pPr>
         <w:pStyle w:val="EndNoteBibliography"/>
         <w:spacing w:after="0"/>
-        <w:ind w:left="720" w:hanging="720"/>
-      </w:pPr>
-      <w:r>
+      </w:pPr>
+      <w:r>
+        <w:lastRenderedPageBreak/>
         <w:t>22.</w:t>
       </w:r>
       <w:r>
         <w:tab/>
-        <w:t xml:space="preserve">Lian JH, Ping;Lu, Yingfeng;Liu, Yueying;Wang, XiaoXiao;Zhang, Yimin;Jia, Hongyu;Yang, Yida: </w:t>
-      </w:r>
-      <w:r>
-        <w:rPr>
-          <w:b/>
-        </w:rPr>
-        <w:t>Prophylactic antiviral treatment reduces the incidence of liver failure among patients coinfected with Mycobacterium tuberculosis and hepatitis B virus</w:t>
-      </w:r>
-      <w:r>
-        <w:t xml:space="preserve">. </w:t>
-      </w:r>
-      <w:r>
-        <w:rPr>
-          <w:i/>
-        </w:rPr>
-        <w:t xml:space="preserve">Elsevier </w:t>
-      </w:r>
-      <w:r>
-        <w:t xml:space="preserve">2019, </w:t>
-      </w:r>
-      <w:r>
-        <w:rPr>
-          <w:b/>
-        </w:rPr>
-        <w:t>270</w:t>
-      </w:r>
-      <w:r>
-        <w:t>.</w:t>
+        <w:t>Lian JH, Ping;Lu, Yingfeng;Liu, Yueying;Wang, XiaoXiao;Zhang, Yimin;Jia, Hongyu;Yang, Yida. Prophylactic antiviral treatment reduces the incidence of liver failure among patients coinfected with Mycobacterium tuberculosis and hepatitis B virus. Elsevier. 2019;270.</w:t>
       </w:r>
     </w:p>
     <w:p>
       <w:pPr>
         <w:pStyle w:val="EndNoteBibliography"/>
         <w:spacing w:after="0"/>
-        <w:ind w:left="720" w:hanging="720"/>
-      </w:pPr>
-      <w:r>
-        <w:lastRenderedPageBreak/>
+      </w:pPr>
+      <w:r>
         <w:t>23.</w:t>
       </w:r>
       <w:r>
         <w:tab/>
-      </w:r>
-      <w:r>
-        <w:rPr>
-          <w:b/>
-        </w:rPr>
-        <w:t xml:space="preserve">NCBI Blast:(2) - CHEMBL2363965_8515 </w:t>
-      </w:r>
-      <w:r>
-        <w:t>[</w:t>
+        <w:t xml:space="preserve">NCBI Blast:(2) - CHEMBL2363965_8515 2020 [Available from: </w:t>
       </w:r>
       <w:hyperlink r:id="rId16" w:history="1">
         <w:r>
@@ -8986,61 +8579,33 @@
         </w:r>
       </w:hyperlink>
       <w:r>
-        <w:t>]</w:t>
+        <w:t>.</w:t>
       </w:r>
     </w:p>
     <w:p>
       <w:pPr>
         <w:pStyle w:val="EndNoteBibliography"/>
         <w:spacing w:after="0"/>
-        <w:ind w:left="720" w:hanging="720"/>
       </w:pPr>
       <w:r>
         <w:t>24.</w:t>
       </w:r>
       <w:r>
         <w:tab/>
-        <w:t xml:space="preserve">Altschul SF, Madden TL, Schäffer AA, Zhang J, Zhang Z, Miller W, Lipman DJ: </w:t>
-      </w:r>
-      <w:r>
-        <w:rPr>
-          <w:b/>
-        </w:rPr>
-        <w:t>Gapped BLAST and PSI-BLAST: a new generation of protein database search programs</w:t>
-      </w:r>
-      <w:r>
-        <w:t xml:space="preserve">. In: </w:t>
-      </w:r>
-      <w:r>
-        <w:rPr>
-          <w:i/>
-        </w:rPr>
-        <w:t>Nucleic Acids Res.</w:t>
-      </w:r>
-      <w:r>
-        <w:t xml:space="preserve"> vol. 25; 1997: 3389-3402.</w:t>
+        <w:t>Altschul SF, Madden TL, Schäffer AA, Zhang J, Zhang Z, Miller W, et al. Gapped BLAST and PSI-BLAST: a new generation of protein database search programs.  Nucleic Acids Res. 251997. p. 3389-402.</w:t>
       </w:r>
     </w:p>
     <w:p>
       <w:pPr>
         <w:pStyle w:val="EndNoteBibliography"/>
         <w:spacing w:after="0"/>
-        <w:ind w:left="720" w:hanging="720"/>
       </w:pPr>
       <w:r>
         <w:t>25.</w:t>
       </w:r>
       <w:r>
         <w:tab/>
-      </w:r>
-      <w:r>
-        <w:rPr>
-          <w:b/>
-        </w:rPr>
-        <w:t xml:space="preserve">RecName: Full=Replicase polyprotein 1a; Short=pp1a; AltName: Full=ORF1 - Protein - NCBI </w:t>
-      </w:r>
-      <w:r>
-        <w:t>[</w:t>
+        <w:t xml:space="preserve">RecName: Full=Replicase polyprotein 1a; Short=pp1a; AltName: Full=ORF1 - Protein - NCBI: Human coronavirus NL63, synthetic construct; 2020 [Available from: </w:t>
       </w:r>
       <w:hyperlink r:id="rId17" w:history="1">
         <w:r>
@@ -9051,51 +8616,32 @@
         </w:r>
       </w:hyperlink>
       <w:r>
-        <w:t>]</w:t>
+        <w:t>.</w:t>
       </w:r>
     </w:p>
     <w:p>
       <w:pPr>
         <w:pStyle w:val="EndNoteBibliography"/>
         <w:spacing w:after="0"/>
-        <w:ind w:left="720" w:hanging="720"/>
       </w:pPr>
       <w:r>
         <w:t>26.</w:t>
       </w:r>
       <w:r>
         <w:tab/>
-        <w:t xml:space="preserve">group NCS: </w:t>
-      </w:r>
-      <w:r>
-        <w:rPr>
-          <w:b/>
-        </w:rPr>
-        <w:t>5GWY: Structure of Main Protease from Human Coronavirus NL63: Insights for Wide Spectrum Anti-Coronavirus Drug Design</w:t>
-      </w:r>
-      <w:r>
-        <w:t>. 2020.</w:t>
+        <w:t>group NCS. 5GWY: Structure of Main Protease from Human Coronavirus NL63: Insights for Wide Spectrum Anti-Coronavirus Drug Design. 2020.</w:t>
       </w:r>
     </w:p>
     <w:p>
       <w:pPr>
         <w:pStyle w:val="EndNoteBibliography"/>
-        <w:ind w:left="720" w:hanging="720"/>
       </w:pPr>
       <w:r>
         <w:t>27.</w:t>
       </w:r>
       <w:r>
         <w:tab/>
-      </w:r>
-      <w:r>
-        <w:rPr>
-          <w:b/>
-        </w:rPr>
-        <w:t xml:space="preserve">RCSB PDB - Protein Feature View - Replicase polyprotein 1ab - P0C6X9 (R1AB_CVMA5) </w:t>
-      </w:r>
-      <w:r>
-        <w:t>[</w:t>
+        <w:t xml:space="preserve">RCSB PDB - Protein Feature View - Replicase polyprotein 1ab - P0C6X9 (R1AB_CVMA5) 2020 [Available from: </w:t>
       </w:r>
       <w:hyperlink r:id="rId18" w:history="1">
         <w:r>
@@ -9106,7 +8652,7 @@
         </w:r>
       </w:hyperlink>
       <w:r>
-        <w:t>]</w:t>
+        <w:t>.</w:t>
       </w:r>
     </w:p>
     <w:p>
@@ -10396,7 +9942,6 @@
   <w:style w:type="character" w:default="1" w:styleId="DefaultParagraphFont">
     <w:name w:val="Default Paragraph Font"/>
     <w:uiPriority w:val="1"/>
-    <w:semiHidden/>
     <w:unhideWhenUsed/>
   </w:style>
   <w:style w:type="table" w:default="1" w:styleId="TableNormal">

</xml_diff>

<commit_message>
Page and line numbers added. Some figures introduced.
</commit_message>
<xml_diff>
--- a/A target and two drugs for SARS-CoV-2 found by paralog search.docx
+++ b/A target and two drugs for SARS-CoV-2 found by paralog search.docx
@@ -174,6 +174,30 @@
         <w:spacing w:line="480" w:lineRule="auto"/>
       </w:pPr>
       <w:r>
+        <w:t xml:space="preserve">An analysis pipeline searches the </w:t>
+      </w:r>
+      <w:r>
+        <w:rPr>
+          <w:b/>
+          <w:bCs/>
+        </w:rPr>
+        <w:t>chembl_25</w:t>
+      </w:r>
+      <w:r>
+        <w:t xml:space="preserve"> version of ChEMBL’s database for targets and drugs using viral genomic information from Genbank</w:t>
+      </w:r>
+      <w:r>
+        <w:t xml:space="preserve"> as shown in Fig 1</w:t>
+      </w:r>
+      <w:r>
+        <w:t>.</w:t>
+      </w:r>
+    </w:p>
+    <w:p>
+      <w:pPr>
+        <w:spacing w:line="480" w:lineRule="auto"/>
+      </w:pPr>
+      <w:r>
         <w:t>(Fig</w:t>
       </w:r>
       <w:r>
@@ -191,42 +215,76 @@
         <w:spacing w:line="480" w:lineRule="auto"/>
       </w:pPr>
       <w:r>
-        <w:t xml:space="preserve">An analysis pipeline searches the </w:t>
-      </w:r>
-      <w:r>
-        <w:rPr>
-          <w:b/>
-          <w:bCs/>
-        </w:rPr>
-        <w:t>chembl_25</w:t>
-      </w:r>
-      <w:r>
-        <w:t xml:space="preserve"> version of ChEMBL’s database for targets and drugs using viral genomic information from Genbank.</w:t>
-      </w:r>
-    </w:p>
-    <w:p>
-      <w:pPr>
-        <w:spacing w:line="480" w:lineRule="auto"/>
-      </w:pPr>
-      <w:r>
-        <w:rPr>
+        <w:t xml:space="preserve">Searching the </w:t>
+      </w:r>
+      <w:r>
+        <w:rPr>
+          <w:b/>
+          <w:bCs/>
+        </w:rPr>
+        <w:t>chembl_</w:t>
+      </w:r>
+      <w:proofErr w:type="gramStart"/>
+      <w:r>
+        <w:rPr>
+          <w:b/>
+          <w:bCs/>
+        </w:rPr>
+        <w:t>25</w:t>
+      </w:r>
+      <w:r>
+        <w:rPr>
+          <w:b/>
+          <w:bCs/>
           <w:i/>
           <w:iCs/>
         </w:rPr>
-        <w:t>SARS-CoV-2</w:t>
-      </w:r>
-      <w:r>
-        <w:t xml:space="preserve">, also known as </w:t>
-      </w:r>
+        <w:t xml:space="preserve"> </w:t>
+      </w:r>
+      <w:r>
+        <w:rPr>
+          <w:b/>
+          <w:bCs/>
+        </w:rPr>
+        <w:t xml:space="preserve"> </w:t>
+      </w:r>
+      <w:r>
+        <w:t>database</w:t>
+      </w:r>
+      <w:proofErr w:type="gramEnd"/>
+      <w:r>
+        <w:t xml:space="preserve"> using viral genomic information provides a way to quickly identify promising targets and drugs without the preconditions of deep understanding of pathogen behavior.  This method can be used to rapidly develop leads that can be investigated as treatments for newly appearing pathogens.</w:t>
+      </w:r>
+    </w:p>
+    <w:p>
+      <w:pPr>
+        <w:spacing w:line="480" w:lineRule="auto"/>
+      </w:pPr>
       <w:r>
         <w:rPr>
           <w:i/>
           <w:iCs/>
         </w:rPr>
+        <w:t>SARS-CoV-2</w:t>
+      </w:r>
+      <w:r>
+        <w:t xml:space="preserve">, also known as </w:t>
+      </w:r>
+      <w:r>
+        <w:rPr>
+          <w:i/>
+          <w:iCs/>
+        </w:rPr>
         <w:t>COVID-19</w:t>
       </w:r>
       <w:r>
-        <w:t xml:space="preserve">, is a virus that causes flu like symptoms including respiratory distress, in many cases requiring respirators to maintain oxygenation in patients.  It is highly contagious, and is currently causing pandemic infection, with a fatality rate estimated between 2% and 3% </w:t>
+        <w:t xml:space="preserve">, is a </w:t>
+      </w:r>
+      <w:r>
+        <w:t xml:space="preserve">novel </w:t>
+      </w:r>
+      <w:r>
+        <w:t xml:space="preserve">virus that causes flu like symptoms including respiratory distress, in many cases requiring respirators to maintain oxygenation in patients.  It is highly contagious, and is currently causing pandemic infection, with a fatality rate estimated between 2% and 3% </w:t>
       </w:r>
       <w:r>
         <w:fldChar w:fldCharType="begin"/>
@@ -531,7 +589,11 @@
         <w:t>(</w:t>
       </w:r>
       <w:r>
-        <w:t xml:space="preserve">also available from internet sources) and a software stack that can run on a PC, or on a VM hosted on a PC.  Specifically, the data and software stack </w:t>
+        <w:t xml:space="preserve">also available from internet sources) and a software stack </w:t>
+      </w:r>
+      <w:r>
+        <w:lastRenderedPageBreak/>
+        <w:t xml:space="preserve">that can run on a PC, or on a VM hosted on a PC.  Specifically, the data and software stack </w:t>
       </w:r>
       <w:r>
         <w:t xml:space="preserve">can </w:t>
@@ -715,7 +777,6 @@
         <w:spacing w:line="480" w:lineRule="auto"/>
       </w:pPr>
       <w:r>
-        <w:lastRenderedPageBreak/>
         <w:t xml:space="preserve">ChEMBL provides a downloadable database that includes drug targets and drug information for those targets, as well as amino acid sequences of the protein targets </w:t>
       </w:r>
       <w:r>
@@ -1194,6 +1255,7 @@
         <w:spacing w:line="480" w:lineRule="auto"/>
       </w:pPr>
       <w:r>
+        <w:lastRenderedPageBreak/>
         <w:t xml:space="preserve">Swissdock, an opensource docking server, </w:t>
       </w:r>
       <w:r>
@@ -1274,7 +1336,6 @@
         <w:spacing w:line="480" w:lineRule="auto"/>
       </w:pPr>
       <w:r>
-        <w:lastRenderedPageBreak/>
         <w:t xml:space="preserve">Before executing the workflow, VirtualBox and the Centos 7 Linux image are installed and executed on the work PC.  An empty PostgreSQL database is installed, and a single user named “user” created </w:t>
       </w:r>
       <w:r>
@@ -1917,6 +1978,7 @@
         <w:spacing w:line="480" w:lineRule="auto"/>
       </w:pPr>
       <w:r>
+        <w:lastRenderedPageBreak/>
         <w:t xml:space="preserve">Using </w:t>
       </w:r>
       <w:r>
@@ -2193,7 +2255,6 @@
     </w:p>
     <w:p>
       <w:r>
-        <w:lastRenderedPageBreak/>
         <w:t xml:space="preserve">From the psql database query prompt, the data were imported into the </w:t>
       </w:r>
       <w:r>
@@ -2592,7 +2653,8 @@
         <w:spacing w:after="0" w:line="225" w:lineRule="atLeast"/>
         <w:rPr>
           <w:rFonts w:ascii="Lucida Console" w:eastAsia="Times New Roman" w:hAnsi="Lucida Console" w:cs="Courier New"/>
-          <w:color w:val="000000"/>
+          <w:b/>
+          <w:bCs/>
           <w:sz w:val="20"/>
           <w:szCs w:val="20"/>
         </w:rPr>
@@ -2600,7 +2662,8 @@
       <w:r>
         <w:rPr>
           <w:rFonts w:ascii="Lucida Console" w:eastAsia="Times New Roman" w:hAnsi="Lucida Console" w:cs="Courier New"/>
-          <w:color w:val="0000FF"/>
+          <w:b/>
+          <w:bCs/>
           <w:sz w:val="20"/>
           <w:szCs w:val="20"/>
         </w:rPr>
@@ -3076,7 +3139,13 @@
         <w:pStyle w:val="Heading2"/>
       </w:pPr>
       <w:r>
-        <w:t>Exploiting similarity with a curated target and drug database</w:t>
+        <w:t xml:space="preserve">Exploiting similarity </w:t>
+      </w:r>
+      <w:r>
+        <w:t>between</w:t>
+      </w:r>
+      <w:r>
+        <w:t xml:space="preserve"> a curated target and drug database</w:t>
       </w:r>
     </w:p>
     <w:p>
@@ -4251,19 +4320,40 @@
     </w:p>
     <w:p>
       <w:pPr>
+        <w:spacing w:after="0" w:line="480" w:lineRule="auto"/>
+      </w:pPr>
+      <w:r>
+        <w:t>Table 1 shows the results of this query.</w:t>
+      </w:r>
+    </w:p>
+    <w:p>
+      <w:pPr>
         <w:pStyle w:val="Caption"/>
       </w:pPr>
       <w:r>
         <w:t xml:space="preserve">Table </w:t>
       </w:r>
-      <w:fldSimple w:instr=" SEQ Table \* ARABIC ">
-        <w:r>
-          <w:rPr>
-            <w:noProof/>
-          </w:rPr>
-          <w:t>1</w:t>
-        </w:r>
-      </w:fldSimple>
+      <w:r>
+        <w:fldChar w:fldCharType="begin"/>
+      </w:r>
+      <w:r>
+        <w:instrText xml:space="preserve"> SEQ Table \* ARABIC </w:instrText>
+      </w:r>
+      <w:r>
+        <w:fldChar w:fldCharType="separate"/>
+      </w:r>
+      <w:r>
+        <w:rPr>
+          <w:noProof/>
+        </w:rPr>
+        <w:t>1</w:t>
+      </w:r>
+      <w:r>
+        <w:rPr>
+          <w:noProof/>
+        </w:rPr>
+        <w:fldChar w:fldCharType="end"/>
+      </w:r>
       <w:r>
         <w:t>: target and drugs retrieved.</w:t>
       </w:r>
@@ -7807,6 +7897,12 @@
           <w:b/>
           <w:bCs/>
         </w:rPr>
+      </w:r>
+      <w:r>
+        <w:rPr>
+          <w:b/>
+          <w:bCs/>
+        </w:rPr>
         <w:fldChar w:fldCharType="separate"/>
       </w:r>
       <w:r>
@@ -8162,15 +8258,10 @@
     </w:p>
     <w:p>
       <w:pPr>
-        <w:spacing w:line="480" w:lineRule="auto"/>
-      </w:pPr>
-    </w:p>
-    <w:p/>
-    <w:p>
-      <w:pPr>
         <w:pStyle w:val="Heading1"/>
       </w:pPr>
       <w:r>
+        <w:lastRenderedPageBreak/>
         <w:t>References</w:t>
       </w:r>
     </w:p>
@@ -8550,7 +8641,6 @@
         <w:spacing w:after="0"/>
       </w:pPr>
       <w:r>
-        <w:lastRenderedPageBreak/>
         <w:t>22.</w:t>
       </w:r>
       <w:r>
@@ -8588,6 +8678,7 @@
         <w:spacing w:after="0"/>
       </w:pPr>
       <w:r>
+        <w:lastRenderedPageBreak/>
         <w:t>24.</w:t>
       </w:r>
       <w:r>
@@ -9395,8 +9486,10 @@
       </w:r>
     </w:p>
     <w:sectPr>
+      <w:footerReference w:type="default" r:id="rId19"/>
       <w:pgSz w:w="12240" w:h="15840"/>
       <w:pgMar w:top="1440" w:right="1440" w:bottom="1440" w:left="1440" w:header="720" w:footer="720" w:gutter="0"/>
+      <w:lnNumType w:countBy="1" w:restart="continuous"/>
       <w:cols w:space="720"/>
       <w:docGrid w:linePitch="360"/>
     </w:sectPr>
@@ -9427,6 +9520,58 @@
     </w:p>
   </w:endnote>
 </w:endnotes>
+</file>
+
+<file path=word/footer1.xml><?xml version="1.0" encoding="utf-8"?>
+<w:ftr xmlns:wpc="http://schemas.microsoft.com/office/word/2010/wordprocessingCanvas" xmlns:cx="http://schemas.microsoft.com/office/drawing/2014/chartex" xmlns:cx1="http://schemas.microsoft.com/office/drawing/2015/9/8/chartex" xmlns:cx2="http://schemas.microsoft.com/office/drawing/2015/10/21/chartex" xmlns:cx3="http://schemas.microsoft.com/office/drawing/2016/5/9/chartex" xmlns:cx4="http://schemas.microsoft.com/office/drawing/2016/5/10/chartex" xmlns:cx5="http://schemas.microsoft.com/office/drawing/2016/5/11/chartex" xmlns:cx6="http://schemas.microsoft.com/office/drawing/2016/5/12/chartex" xmlns:cx7="http://schemas.microsoft.com/office/drawing/2016/5/13/chartex" xmlns:cx8="http://schemas.microsoft.com/office/drawing/2016/5/14/chartex" xmlns:mc="http://schemas.openxmlformats.org/markup-compatibility/2006" xmlns:aink="http://schemas.microsoft.com/office/drawing/2016/ink" xmlns:am3d="http://schemas.microsoft.com/office/drawing/2017/model3d" xmlns:o="urn:schemas-microsoft-com:office:office" xmlns:r="http://schemas.openxmlformats.org/officeDocument/2006/relationships" xmlns:m="http://schemas.openxmlformats.org/officeDocument/2006/math" xmlns:v="urn:schemas-microsoft-com:vml" xmlns:wp14="http://schemas.microsoft.com/office/word/2010/wordprocessingDrawing" xmlns:wp="http://schemas.openxmlformats.org/drawingml/2006/wordprocessingDrawing" xmlns:w10="urn:schemas-microsoft-com:office:word" xmlns:w="http://schemas.openxmlformats.org/wordprocessingml/2006/main" xmlns:w14="http://schemas.microsoft.com/office/word/2010/wordml" xmlns:w15="http://schemas.microsoft.com/office/word/2012/wordml" xmlns:w16cex="http://schemas.microsoft.com/office/word/2018/wordml/cex" xmlns:w16cid="http://schemas.microsoft.com/office/word/2016/wordml/cid" xmlns:w16="http://schemas.microsoft.com/office/word/2018/wordml" xmlns:w16se="http://schemas.microsoft.com/office/word/2015/wordml/symex" xmlns:wpg="http://schemas.microsoft.com/office/word/2010/wordprocessingGroup" xmlns:wpi="http://schemas.microsoft.com/office/word/2010/wordprocessingInk" xmlns:wne="http://schemas.microsoft.com/office/word/2006/wordml" xmlns:wps="http://schemas.microsoft.com/office/word/2010/wordprocessingShape" mc:Ignorable="w14 w15 w16se w16cid w16 w16cex wp14">
+  <w:sdt>
+    <w:sdtPr>
+      <w:id w:val="-1102103050"/>
+      <w:docPartObj>
+        <w:docPartGallery w:val="Page Numbers (Bottom of Page)"/>
+        <w:docPartUnique/>
+      </w:docPartObj>
+    </w:sdtPr>
+    <w:sdtEndPr>
+      <w:rPr>
+        <w:noProof/>
+      </w:rPr>
+    </w:sdtEndPr>
+    <w:sdtContent>
+      <w:p>
+        <w:pPr>
+          <w:pStyle w:val="Footer"/>
+        </w:pPr>
+        <w:r>
+          <w:fldChar w:fldCharType="begin"/>
+        </w:r>
+        <w:r>
+          <w:instrText xml:space="preserve"> PAGE   \* MERGEFORMAT </w:instrText>
+        </w:r>
+        <w:r>
+          <w:fldChar w:fldCharType="separate"/>
+        </w:r>
+        <w:r>
+          <w:rPr>
+            <w:noProof/>
+          </w:rPr>
+          <w:t>2</w:t>
+        </w:r>
+        <w:r>
+          <w:rPr>
+            <w:noProof/>
+          </w:rPr>
+          <w:fldChar w:fldCharType="end"/>
+        </w:r>
+      </w:p>
+    </w:sdtContent>
+  </w:sdt>
+  <w:p>
+    <w:pPr>
+      <w:pStyle w:val="Footer"/>
+    </w:pPr>
+  </w:p>
+</w:ftr>
 </file>
 
 <file path=word/footnotes.xml><?xml version="1.0" encoding="utf-8"?>
@@ -9942,6 +10087,7 @@
   <w:style w:type="character" w:default="1" w:styleId="DefaultParagraphFont">
     <w:name w:val="Default Paragraph Font"/>
     <w:uiPriority w:val="1"/>
+    <w:semiHidden/>
     <w:unhideWhenUsed/>
   </w:style>
   <w:style w:type="table" w:default="1" w:styleId="TableNormal">
@@ -10205,6 +10351,58 @@
       <w:sz w:val="18"/>
       <w:szCs w:val="18"/>
     </w:rPr>
+  </w:style>
+  <w:style w:type="paragraph" w:styleId="Header">
+    <w:name w:val="header"/>
+    <w:basedOn w:val="Normal"/>
+    <w:link w:val="HeaderChar"/>
+    <w:uiPriority w:val="99"/>
+    <w:unhideWhenUsed/>
+    <w:rsid w:val="00A20C2A"/>
+    <w:pPr>
+      <w:tabs>
+        <w:tab w:val="center" w:pos="4680"/>
+        <w:tab w:val="right" w:pos="9360"/>
+      </w:tabs>
+      <w:spacing w:after="0" w:line="240" w:lineRule="auto"/>
+    </w:pPr>
+  </w:style>
+  <w:style w:type="character" w:customStyle="1" w:styleId="HeaderChar">
+    <w:name w:val="Header Char"/>
+    <w:basedOn w:val="DefaultParagraphFont"/>
+    <w:link w:val="Header"/>
+    <w:uiPriority w:val="99"/>
+    <w:rsid w:val="00A20C2A"/>
+  </w:style>
+  <w:style w:type="paragraph" w:styleId="Footer">
+    <w:name w:val="footer"/>
+    <w:basedOn w:val="Normal"/>
+    <w:link w:val="FooterChar"/>
+    <w:uiPriority w:val="99"/>
+    <w:unhideWhenUsed/>
+    <w:rsid w:val="00A20C2A"/>
+    <w:pPr>
+      <w:tabs>
+        <w:tab w:val="center" w:pos="4680"/>
+        <w:tab w:val="right" w:pos="9360"/>
+      </w:tabs>
+      <w:spacing w:after="0" w:line="240" w:lineRule="auto"/>
+    </w:pPr>
+  </w:style>
+  <w:style w:type="character" w:customStyle="1" w:styleId="FooterChar">
+    <w:name w:val="Footer Char"/>
+    <w:basedOn w:val="DefaultParagraphFont"/>
+    <w:link w:val="Footer"/>
+    <w:uiPriority w:val="99"/>
+    <w:rsid w:val="00A20C2A"/>
+  </w:style>
+  <w:style w:type="character" w:styleId="LineNumber">
+    <w:name w:val="line number"/>
+    <w:basedOn w:val="DefaultParagraphFont"/>
+    <w:uiPriority w:val="99"/>
+    <w:semiHidden/>
+    <w:unhideWhenUsed/>
+    <w:rsid w:val="00A20C2A"/>
   </w:style>
 </w:styles>
 </file>

</xml_diff>

<commit_message>
Correct spelling mistake. Reformat S1_fig.tiff, S2_Fig.tiff, S3_Fig.tiff to work better in PACE.
</commit_message>
<xml_diff>
--- a/A target and two drugs for SARS-CoV-2 found by paralog search.docx
+++ b/A target and two drugs for SARS-CoV-2 found by paralog search.docx
@@ -4051,10 +4051,7 @@
         <w:t xml:space="preserve">49 ORFs had enough similarity to targets to participate in our analysis, and </w:t>
       </w:r>
       <w:r>
-        <w:t>were</w:t>
-      </w:r>
-      <w:r>
-        <w:t xml:space="preserve"> </w:t>
+        <w:t xml:space="preserve">were </w:t>
       </w:r>
       <w:r>
         <w:t xml:space="preserve">loaded into the </w:t>
@@ -6098,10 +6095,7 @@
         <w:t xml:space="preserve">These three drugs include two relatives of Streptomycin, and Pyrazinamide.  ChEMBL </w:t>
       </w:r>
       <w:r>
-        <w:t>describes</w:t>
-      </w:r>
-      <w:r>
-        <w:t xml:space="preserve"> </w:t>
+        <w:t xml:space="preserve">describes </w:t>
       </w:r>
       <w:r>
         <w:t>these as ribosome inhibitors</w:t>
@@ -7800,7 +7794,13 @@
         <w:t xml:space="preserve">Thanks, also, to my professors </w:t>
       </w:r>
       <w:r>
-        <w:t>Gretchen Ehrenkaufer and Alan Chen for their advice and encouragement.</w:t>
+        <w:t>Gretchen Ehrenkaufer and Alan Chen</w:t>
+      </w:r>
+      <w:r>
+        <w:t>g</w:t>
+      </w:r>
+      <w:r>
+        <w:t xml:space="preserve"> for their advice and encouragement.</w:t>
       </w:r>
     </w:p>
     <w:p>

</xml_diff>

<commit_message>
Tiffs were improved to standards required for PLOS ONE. A caption was added for S15_Fig.tiff
</commit_message>
<xml_diff>
--- a/A target and two drugs for SARS-CoV-2 found by paralog search.docx
+++ b/A target and two drugs for SARS-CoV-2 found by paralog search.docx
@@ -7298,6 +7298,14 @@
       <w:pPr>
         <w:spacing w:after="0" w:line="480" w:lineRule="auto"/>
       </w:pPr>
+      <w:r>
+        <w:t>Yellow highlight shows query sequence of the translated ORF from SARS-CoV-2.</w:t>
+      </w:r>
+    </w:p>
+    <w:p>
+      <w:pPr>
+        <w:spacing w:after="0" w:line="480" w:lineRule="auto"/>
+      </w:pPr>
     </w:p>
     <w:p>
       <w:pPr>
@@ -7395,7 +7403,6 @@
         <w:spacing w:after="0" w:line="480" w:lineRule="auto"/>
       </w:pPr>
       <w:r>
-        <w:lastRenderedPageBreak/>
         <w:t xml:space="preserve">The </w:t>
       </w:r>
       <w:r>

</xml_diff>

<commit_message>
Final edits in paper. Submission letter  added.
</commit_message>
<xml_diff>
--- a/A target and two drugs for SARS-CoV-2 found by paralog search.docx
+++ b/A target and two drugs for SARS-CoV-2 found by paralog search.docx
@@ -344,7 +344,13 @@
         <w:t xml:space="preserve">novel </w:t>
       </w:r>
       <w:r>
-        <w:t>virus that causes flu like symptoms including respiratory distress, in many cases requiring respirators to maintain oxygenation in patients.  It is highly contagious, and is currently</w:t>
+        <w:t xml:space="preserve">virus that causes </w:t>
+      </w:r>
+      <w:r>
+        <w:t>flu-</w:t>
+      </w:r>
+      <w:r>
+        <w:t>like symptoms including respiratory distress, in many cases requiring respirators to maintain oxygenation in patients.  It is highly contagious and is currently</w:t>
       </w:r>
       <w:r>
         <w:t xml:space="preserve">, as of </w:t>
@@ -1137,7 +1143,13 @@
         <w:t xml:space="preserve"> and extracts it into Open Reading Frames (ORFs)</w:t>
       </w:r>
       <w:r>
-        <w:t>.  ORFs are amino acid sequences, including protein coding genes, that we wish to screen for sequence similarity to targets from ChEMBL.</w:t>
+        <w:t xml:space="preserve">.  ORFs are amino acid sequences, </w:t>
+      </w:r>
+      <w:r>
+        <w:t>which include protein-</w:t>
+      </w:r>
+      <w:r>
+        <w:t>coding genes, that we wish to screen for sequence similarity to targets from ChEMBL.</w:t>
       </w:r>
     </w:p>
     <w:p>
@@ -1563,7 +1575,13 @@
         <w:spacing w:after="0" w:line="480" w:lineRule="auto"/>
       </w:pPr>
       <w:r>
-        <w:t>Figure 2 (Below) details the author’s workflow methodology.</w:t>
+        <w:t>Figure 2 (</w:t>
+      </w:r>
+      <w:r>
+        <w:t>b</w:t>
+      </w:r>
+      <w:r>
+        <w:t>elow) details the author’s workflow methodology.</w:t>
       </w:r>
     </w:p>
     <w:p>
@@ -1634,7 +1652,22 @@
         <w:spacing w:after="0" w:line="480" w:lineRule="auto"/>
       </w:pPr>
       <w:r>
-        <w:t xml:space="preserve">Before executing the workflow, VirtualBox and the Centos 7 Linux image are installed and executed on the work PC.  An empty PostgreSQL database is installed, and a single user named “user” created </w:t>
+        <w:t xml:space="preserve">Before executing the workflow, VirtualBox and the Centos 7 Linux image are installed and executed on the work PC.  An empty PostgreSQL database </w:t>
+      </w:r>
+      <w:r>
+        <w:t xml:space="preserve">was </w:t>
+      </w:r>
+      <w:r>
+        <w:t xml:space="preserve">installed, and a single user named “user” </w:t>
+      </w:r>
+      <w:r>
+        <w:t>was</w:t>
+      </w:r>
+      <w:r>
+        <w:t xml:space="preserve"> </w:t>
+      </w:r>
+      <w:r>
+        <w:t xml:space="preserve">created </w:t>
       </w:r>
       <w:r>
         <w:fldChar w:fldCharType="begin">
@@ -1761,13 +1794,25 @@
         <w:spacing w:after="0" w:line="480" w:lineRule="auto"/>
       </w:pPr>
       <w:r>
-        <w:t>The PostgreSQL dump archive of the ChEMBL version 25 database is downloaded, decompressed, and restored in the Centos 7 VM.</w:t>
+        <w:t xml:space="preserve">The PostgreSQL dump archive of the ChEMBL version 25 database </w:t>
+      </w:r>
+      <w:r>
+        <w:t xml:space="preserve">was </w:t>
+      </w:r>
+      <w:r>
+        <w:t>downloaded, decompressed, and restored in the Centos 7 VM.</w:t>
       </w:r>
       <w:r>
         <w:t xml:space="preserve">  </w:t>
       </w:r>
       <w:r>
-        <w:t xml:space="preserve">EMBOSS tools are installed </w:t>
+        <w:t xml:space="preserve">EMBOSS tools </w:t>
+      </w:r>
+      <w:r>
+        <w:t xml:space="preserve">were </w:t>
+      </w:r>
+      <w:r>
+        <w:t xml:space="preserve">installed </w:t>
       </w:r>
       <w:r>
         <w:fldChar w:fldCharType="begin"/>
@@ -1804,7 +1849,16 @@
         <w:t>SARS-CoV-2</w:t>
       </w:r>
       <w:r>
-        <w:t xml:space="preserve"> (The COVID-19 virus) was downloaded from Genbank via NCBI’s website</w:t>
+        <w:t xml:space="preserve"> (The </w:t>
+      </w:r>
+      <w:r>
+        <w:rPr>
+          <w:i/>
+        </w:rPr>
+        <w:t>COVID-19</w:t>
+      </w:r>
+      <w:r>
+        <w:t xml:space="preserve"> virus) was downloaded from Genbank via NCBI’s website</w:t>
       </w:r>
       <w:r>
         <w:t xml:space="preserve"> as </w:t>
@@ -3155,7 +3209,7 @@
         <w:spacing w:after="0" w:line="480" w:lineRule="auto"/>
       </w:pPr>
       <w:r>
-        <w:t xml:space="preserve">In the context of parasitic disease organisms, the “targetness” of a protein has to do with how indispensable its function is to the organism in question, since we are trying to kill the organism, or impair its success </w:t>
+        <w:t xml:space="preserve">In the context of parasitic disease organisms, the “targetness” of a protein has to do with how indispensable its function is to the organism in question, since we are trying to kill the organism or impair its success </w:t>
       </w:r>
       <w:r>
         <w:fldChar w:fldCharType="begin"/>
@@ -3203,7 +3257,13 @@
         <w:fldChar w:fldCharType="end"/>
       </w:r>
       <w:r>
-        <w:t xml:space="preserve">.  We do not know specifically whether it is necessary for its infectious ability, its metabolic role, ability to transcribe DNA, translate proteins, or participate in the structure or outer integument of the organism. In addition, it will not be known whether the binding properties of the protein to any particular ligand has been preserved, even if the target is still useful as a target.  </w:t>
+        <w:t xml:space="preserve">.  We do not know specifically whether it is necessary for its infectious ability, metabolic role, ability to transcribe DNA, translate proteins, or </w:t>
+      </w:r>
+      <w:r>
+        <w:t xml:space="preserve">participation </w:t>
+      </w:r>
+      <w:r>
+        <w:t xml:space="preserve">in the structure or outer integument of the organism. In addition, it will not be known whether the binding properties of the protein to any particular ligand has been preserved, even if the target is still useful as a target.  </w:t>
       </w:r>
     </w:p>
     <w:p>
@@ -3759,7 +3819,7 @@
         <w:fldChar w:fldCharType="end"/>
       </w:r>
       <w:r>
-        <w:t>.  The number of ORFs may include pseudogenes and other non-protein coding genes.  Those ORFs were filtered out because they did not have sufficient similarity to any target sequences to be included in the results</w:t>
+        <w:t>.  The number of ORFs may include pseudogenes and other non-protein coding genes.  Those ORFs were filtered out because they did not have sufficient similarity to any target sequences included in the results</w:t>
       </w:r>
       <w:r>
         <w:t xml:space="preserve"> when used to search the target database using </w:t>
@@ -3881,7 +3941,13 @@
         <w:t>.</w:t>
       </w:r>
       <w:r>
-        <w:t xml:space="preserve">  (See Fig 6 for jackhmmer summary.)</w:t>
+        <w:t xml:space="preserve">  See Fig 6 </w:t>
+      </w:r>
+      <w:r>
+        <w:t xml:space="preserve">(below) </w:t>
+      </w:r>
+      <w:r>
+        <w:t>for jackhmmer summary.</w:t>
       </w:r>
     </w:p>
     <w:p>
@@ -4048,13 +4114,7 @@
         <w:spacing w:after="0" w:line="480" w:lineRule="auto"/>
       </w:pPr>
       <w:r>
-        <w:t xml:space="preserve">49 ORFs had enough similarity to targets to participate in our analysis, and </w:t>
-      </w:r>
-      <w:r>
-        <w:t xml:space="preserve">were </w:t>
-      </w:r>
-      <w:r>
-        <w:t xml:space="preserve">loaded into the </w:t>
+        <w:t xml:space="preserve">49 ORFs had enough similarity to targets to participate in our analysis, and work loaded into the </w:t>
       </w:r>
       <w:r>
         <w:rPr>
@@ -6092,13 +6152,7 @@
         <w:spacing w:after="0" w:line="480" w:lineRule="auto"/>
       </w:pPr>
       <w:r>
-        <w:t xml:space="preserve">These three drugs include two relatives of Streptomycin, and Pyrazinamide.  ChEMBL </w:t>
-      </w:r>
-      <w:r>
-        <w:t xml:space="preserve">describes </w:t>
-      </w:r>
-      <w:r>
-        <w:t>these as ribosome inhibitors</w:t>
+        <w:t>These three drugs include two relatives of Streptomycin, and Pyrazinamide.  ChEMBL shows these as ribosome inhibitors</w:t>
       </w:r>
       <w:r>
         <w:t xml:space="preserve"> (see results of query in Fig 9 below)</w:t>
@@ -6114,7 +6168,7 @@
     </w:p>
     <w:p>
       <w:pPr>
-        <w:spacing w:after="0" w:line="240" w:lineRule="auto"/>
+        <w:spacing w:after="0" w:line="480" w:lineRule="auto"/>
         <w:rPr>
           <w:rFonts w:ascii="Calibri" w:hAnsi="Calibri" w:cstheme="minorHAnsi"/>
           <w:b/>
@@ -6130,9 +6184,9 @@
     </w:p>
     <w:p>
       <w:pPr>
-        <w:spacing w:after="0" w:line="240" w:lineRule="auto"/>
-        <w:rPr>
-          <w:rFonts w:ascii="Lucida Console" w:hAnsi="Lucida Console" w:cstheme="minorHAnsi"/>
+        <w:spacing w:after="0" w:line="480" w:lineRule="auto"/>
+        <w:rPr>
+          <w:rFonts w:cstheme="minorHAnsi"/>
           <w:sz w:val="16"/>
           <w:szCs w:val="16"/>
         </w:rPr>
@@ -6149,7 +6203,13 @@
         <w:rPr>
           <w:rFonts w:cstheme="minorHAnsi"/>
         </w:rPr>
-        <w:t xml:space="preserve">But there is some reason to believe that some of these may have antiviral action too, especially Pyrazinamide </w:t>
+        <w:t>But th</w:t>
+      </w:r>
+      <w:r>
+        <w:rPr>
+          <w:rFonts w:cstheme="minorHAnsi"/>
+        </w:rPr>
+        <w:t xml:space="preserve">ere is some reason to believe that some of these may have antiviral action too, especially Pyrazinamide </w:t>
       </w:r>
       <w:r>
         <w:rPr>
@@ -6192,7 +6252,34 @@
         <w:rPr>
           <w:rFonts w:cstheme="minorHAnsi"/>
         </w:rPr>
-        <w:t xml:space="preserve">  Lian, et al, in their 2019 study showed that a multidrug regimen including Pyrazinamide reduced mortality due to hepatotoxicity in Tuberculosis patients </w:t>
+        <w:t xml:space="preserve">  Lian </w:t>
+      </w:r>
+      <w:r>
+        <w:rPr>
+          <w:rFonts w:cstheme="minorHAnsi"/>
+          <w:i/>
+          <w:iCs/>
+        </w:rPr>
+        <w:t>et al</w:t>
+      </w:r>
+      <w:r>
+        <w:rPr>
+          <w:rFonts w:cstheme="minorHAnsi"/>
+        </w:rPr>
+        <w:t>.</w:t>
+      </w:r>
+      <w:r>
+        <w:rPr>
+          <w:rFonts w:cstheme="minorHAnsi"/>
+        </w:rPr>
+        <w:t xml:space="preserve">, in their 2019 study showed that a multidrug regimen including </w:t>
+      </w:r>
+      <w:r>
+        <w:rPr>
+          <w:rFonts w:cstheme="minorHAnsi"/>
+        </w:rPr>
+        <w:lastRenderedPageBreak/>
+        <w:t xml:space="preserve">Pyrazinamide reduced mortality due to hepatotoxicity in Tuberculosis patients </w:t>
       </w:r>
       <w:r>
         <w:rPr>
@@ -6476,74 +6563,16 @@
           <w:rFonts w:cstheme="minorHAnsi"/>
           <w:b/>
         </w:rPr>
-        <w:t xml:space="preserve">Fig 11. chembl_25 database </w:t>
-      </w:r>
-      <w:r>
-        <w:rPr>
-          <w:rFonts w:cstheme="minorHAnsi"/>
-          <w:b/>
-        </w:rPr>
-        <w:t>target singletons and multi-component targets</w:t>
-      </w:r>
-      <w:r>
-        <w:rPr>
-          <w:rFonts w:cstheme="minorHAnsi"/>
-          <w:b/>
-        </w:rPr>
-        <w:t>.</w:t>
-      </w:r>
-    </w:p>
-    <w:p>
-      <w:pPr>
-        <w:spacing w:after="0" w:line="480" w:lineRule="auto"/>
-        <w:rPr>
-          <w:rFonts w:cstheme="minorHAnsi"/>
-        </w:rPr>
-      </w:pPr>
-      <w:r>
-        <w:rPr>
-          <w:rFonts w:cstheme="minorHAnsi"/>
-        </w:rPr>
-        <w:t xml:space="preserve">There are </w:t>
-      </w:r>
-      <w:r>
-        <w:rPr>
-          <w:rFonts w:cstheme="minorHAnsi"/>
-        </w:rPr>
-        <w:t>7354</w:t>
-      </w:r>
-      <w:r>
-        <w:rPr>
-          <w:rFonts w:cstheme="minorHAnsi"/>
-        </w:rPr>
-        <w:t xml:space="preserve"> singleton and </w:t>
-      </w:r>
-      <w:r>
-        <w:rPr>
-          <w:rFonts w:cstheme="minorHAnsi"/>
-        </w:rPr>
-        <w:t>1014</w:t>
-      </w:r>
-      <w:r>
-        <w:rPr>
-          <w:rFonts w:cstheme="minorHAnsi"/>
-        </w:rPr>
-        <w:t xml:space="preserve"> targets with multiple components in the </w:t>
-      </w:r>
-      <w:r>
-        <w:rPr>
-          <w:rFonts w:cstheme="minorHAnsi"/>
-          <w:b/>
-          <w:bCs/>
-        </w:rPr>
-        <w:t>chembl_25</w:t>
-      </w:r>
-      <w:r>
-        <w:rPr>
-          <w:rFonts w:cstheme="minorHAnsi"/>
-        </w:rPr>
-        <w:t xml:space="preserve"> database.</w:t>
-      </w:r>
+        <w:t>Fig 11. The chembl_25 database has no targets with a single component.</w:t>
+      </w:r>
+    </w:p>
+    <w:p>
+      <w:pPr>
+        <w:spacing w:after="0" w:line="480" w:lineRule="auto"/>
+        <w:rPr>
+          <w:rFonts w:cstheme="minorHAnsi"/>
+        </w:rPr>
+      </w:pPr>
     </w:p>
     <w:p>
       <w:pPr>
@@ -6574,7 +6603,7 @@
         <w:t>sequences. The</w:t>
       </w:r>
       <w:r>
-        <w:t xml:space="preserve"> following PSQL script finds the number of component sequences for the target (Fig 12.):</w:t>
+        <w:t xml:space="preserve"> following PSQL script finds the number of component sequences for the target (Fig 12):</w:t>
       </w:r>
     </w:p>
     <w:p>
@@ -6900,7 +6929,6 @@
       </w:r>
       <w:r>
         <w:rPr>
-          <w:b/>
           <w:bCs/>
         </w:rPr>
         <w:fldChar w:fldCharType="begin">
@@ -7014,14 +7042,12 @@
       </w:r>
       <w:r>
         <w:rPr>
-          <w:b/>
           <w:bCs/>
         </w:rPr>
         <w:instrText xml:space="preserve"> ADDIN EN.CITE </w:instrText>
       </w:r>
       <w:r>
         <w:rPr>
-          <w:b/>
           <w:bCs/>
         </w:rPr>
         <w:fldChar w:fldCharType="begin">
@@ -7135,40 +7161,34 @@
       </w:r>
       <w:r>
         <w:rPr>
-          <w:b/>
           <w:bCs/>
         </w:rPr>
         <w:instrText xml:space="preserve"> ADDIN EN.CITE.DATA </w:instrText>
       </w:r>
       <w:r>
         <w:rPr>
-          <w:b/>
-          <w:bCs/>
-        </w:rPr>
-      </w:r>
-      <w:r>
-        <w:rPr>
-          <w:b/>
+          <w:bCs/>
+        </w:rPr>
+      </w:r>
+      <w:r>
+        <w:rPr>
           <w:bCs/>
         </w:rPr>
         <w:fldChar w:fldCharType="end"/>
       </w:r>
       <w:r>
         <w:rPr>
-          <w:b/>
-          <w:bCs/>
-        </w:rPr>
-      </w:r>
-      <w:r>
-        <w:rPr>
-          <w:b/>
+          <w:bCs/>
+        </w:rPr>
+      </w:r>
+      <w:r>
+        <w:rPr>
           <w:bCs/>
         </w:rPr>
         <w:fldChar w:fldCharType="separate"/>
       </w:r>
       <w:r>
         <w:rPr>
-          <w:b/>
           <w:bCs/>
           <w:noProof/>
         </w:rPr>
@@ -7176,7 +7196,6 @@
       </w:r>
       <w:r>
         <w:rPr>
-          <w:b/>
           <w:bCs/>
         </w:rPr>
         <w:fldChar w:fldCharType="end"/>
@@ -7298,21 +7317,16 @@
       <w:pPr>
         <w:spacing w:after="0" w:line="480" w:lineRule="auto"/>
       </w:pPr>
-      <w:r>
-        <w:t>Yellow highlight shows query sequence of the translated ORF from SARS-CoV-2.</w:t>
-      </w:r>
-    </w:p>
-    <w:p>
-      <w:pPr>
-        <w:spacing w:after="0" w:line="480" w:lineRule="auto"/>
-      </w:pPr>
-    </w:p>
-    <w:p>
-      <w:pPr>
-        <w:spacing w:after="0" w:line="480" w:lineRule="auto"/>
-      </w:pPr>
-      <w:r>
-        <w:t xml:space="preserve">Link from accession </w:t>
+    </w:p>
+    <w:p>
+      <w:pPr>
+        <w:spacing w:after="0" w:line="480" w:lineRule="auto"/>
+      </w:pPr>
+      <w:r>
+        <w:t>A l</w:t>
+      </w:r>
+      <w:r>
+        <w:t xml:space="preserve">ink from accession </w:t>
       </w:r>
       <w:hyperlink r:id="rId7" w:tgtFrame="lnkDCW398Y4014" w:tooltip="Show report for P0C6U6.1" w:history="1">
         <w:r>
@@ -7812,7 +7826,46 @@
         <w:t xml:space="preserve"> </w:t>
       </w:r>
       <w:r>
-        <w:t>These in-silico studies should be followed up by in vitro and in vivo studies to determine efficacy.</w:t>
+        <w:t xml:space="preserve">These </w:t>
+      </w:r>
+      <w:r>
+        <w:rPr>
+          <w:i/>
+        </w:rPr>
+        <w:t>in</w:t>
+      </w:r>
+      <w:r>
+        <w:rPr>
+          <w:i/>
+        </w:rPr>
+        <w:t xml:space="preserve"> </w:t>
+      </w:r>
+      <w:r>
+        <w:rPr>
+          <w:i/>
+        </w:rPr>
+        <w:t>silico</w:t>
+      </w:r>
+      <w:r>
+        <w:t xml:space="preserve"> studies should be followed up by </w:t>
+      </w:r>
+      <w:r>
+        <w:rPr>
+          <w:i/>
+        </w:rPr>
+        <w:t>in vitro</w:t>
+      </w:r>
+      <w:r>
+        <w:t xml:space="preserve"> and </w:t>
+      </w:r>
+      <w:r>
+        <w:rPr>
+          <w:i/>
+        </w:rPr>
+        <w:t>in vivo</w:t>
+      </w:r>
+      <w:r>
+        <w:t xml:space="preserve"> studies to determine efficacy.</w:t>
       </w:r>
     </w:p>
     <w:p>
@@ -7853,22 +7906,21 @@
     </w:p>
     <w:p>
       <w:pPr>
-        <w:spacing w:after="0" w:line="480" w:lineRule="auto"/>
-      </w:pPr>
-      <w:r>
-        <w:t xml:space="preserve">Thanks, also, to my professors </w:t>
-      </w:r>
-      <w:r>
-        <w:t>Gretchen Ehrenkaufer and Alan Chen</w:t>
-      </w:r>
-      <w:r>
-        <w:t>g</w:t>
-      </w:r>
-      <w:r>
-        <w:t xml:space="preserve"> for their advice and encouragement.</w:t>
-      </w:r>
-    </w:p>
-    <w:p>
+        <w:spacing w:line="480" w:lineRule="auto"/>
+      </w:pPr>
+      <w:r>
+        <w:t>Thanks, also, to my professors Gretchen Ehrenkaufer and Alan Cheng for their advice and encouragement.</w:t>
+      </w:r>
+    </w:p>
+    <w:p>
+      <w:pPr>
+        <w:rPr>
+          <w:rFonts w:asciiTheme="majorHAnsi" w:eastAsiaTheme="majorEastAsia" w:hAnsiTheme="majorHAnsi" w:cstheme="majorBidi"/>
+          <w:color w:val="2F5496" w:themeColor="accent1" w:themeShade="BF"/>
+          <w:sz w:val="32"/>
+          <w:szCs w:val="32"/>
+        </w:rPr>
+      </w:pPr>
       <w:r>
         <w:br w:type="page"/>
       </w:r>
@@ -9546,7 +9598,7 @@
           <w:rPr>
             <w:noProof/>
           </w:rPr>
-          <w:t>1</w:t>
+          <w:t>20</w:t>
         </w:r>
         <w:r>
           <w:rPr>
@@ -9762,7 +9814,6 @@
     <w:lsdException w:name="HTML Sample" w:semiHidden="1" w:unhideWhenUsed="1"/>
     <w:lsdException w:name="HTML Typewriter" w:semiHidden="1" w:unhideWhenUsed="1"/>
     <w:lsdException w:name="HTML Variable" w:semiHidden="1" w:unhideWhenUsed="1"/>
-    <w:lsdException w:name="Normal Table" w:semiHidden="1" w:unhideWhenUsed="1"/>
     <w:lsdException w:name="annotation subject" w:semiHidden="1" w:unhideWhenUsed="1"/>
     <w:lsdException w:name="No List" w:semiHidden="1" w:unhideWhenUsed="1"/>
     <w:lsdException w:name="Outline List 1" w:semiHidden="1" w:unhideWhenUsed="1"/>
@@ -9805,11 +9856,8 @@
     <w:lsdException w:name="Table Contemporary" w:semiHidden="1" w:unhideWhenUsed="1"/>
     <w:lsdException w:name="Table Elegant" w:semiHidden="1" w:unhideWhenUsed="1"/>
     <w:lsdException w:name="Table Professional" w:semiHidden="1" w:unhideWhenUsed="1"/>
-    <w:lsdException w:name="Table Subtle 1" w:semiHidden="1" w:unhideWhenUsed="1"/>
     <w:lsdException w:name="Table Subtle 2" w:semiHidden="1" w:unhideWhenUsed="1"/>
     <w:lsdException w:name="Table Web 1" w:semiHidden="1" w:unhideWhenUsed="1"/>
-    <w:lsdException w:name="Table Web 2" w:semiHidden="1" w:unhideWhenUsed="1"/>
-    <w:lsdException w:name="Table Web 3" w:semiHidden="1" w:unhideWhenUsed="1"/>
     <w:lsdException w:name="Balloon Text" w:semiHidden="1" w:unhideWhenUsed="1"/>
     <w:lsdException w:name="Table Grid" w:uiPriority="39"/>
     <w:lsdException w:name="Table Theme" w:semiHidden="1" w:unhideWhenUsed="1"/>
@@ -10826,7 +10874,7 @@
 </file>
 
 <file path=customXml/itemProps1.xml><?xml version="1.0" encoding="utf-8"?>
-<ds:datastoreItem xmlns:ds="http://schemas.openxmlformats.org/officeDocument/2006/customXml" ds:itemID="{E7C52B24-3E35-46BF-8C1C-3636E523E09A}">
+<ds:datastoreItem xmlns:ds="http://schemas.openxmlformats.org/officeDocument/2006/customXml" ds:itemID="{4D0EA6CB-7170-4A5D-A972-E4F02F4E993F}">
   <ds:schemaRefs>
     <ds:schemaRef ds:uri="http://schemas.openxmlformats.org/officeDocument/2006/bibliography"/>
   </ds:schemaRefs>

</xml_diff>